<commit_message>
correct email on CV
</commit_message>
<xml_diff>
--- a/CV/Ji CV.docx
+++ b/CV/Ji CV.docx
@@ -48,7 +48,13 @@
         </w:rPr>
       </w:pPr>
       <w:r>
-        <w:t>xji4@tualne.edu</w:t>
+        <w:t>xji4@tu</w:t>
+      </w:r>
+      <w:r>
+        <w:t>la</w:t>
+      </w:r>
+      <w:r>
+        <w:t>ne.edu</w:t>
       </w:r>
       <w:r>
         <w:t xml:space="preserve"> </w:t>
@@ -99,17 +105,12 @@
       </w:r>
       <w:hyperlink r:id="rId9" w:history="1">
         <w:proofErr w:type="spellStart"/>
-        <w:proofErr w:type="gramStart"/>
         <w:r>
           <w:t>Github</w:t>
         </w:r>
         <w:proofErr w:type="spellEnd"/>
         <w:r>
-          <w:t>:@</w:t>
-        </w:r>
-        <w:proofErr w:type="gramEnd"/>
-        <w:r>
-          <w:t>xji3</w:t>
+          <w:t>:@xji3</w:t>
         </w:r>
       </w:hyperlink>
     </w:p>

</xml_diff>

<commit_message>
another minor update on CV
</commit_message>
<xml_diff>
--- a/CV/Ji CV.docx
+++ b/CV/Ji CV.docx
@@ -4583,24 +4583,18 @@
       <w:pPr>
         <w:spacing w:after="0"/>
         <w:rPr>
-          <w:rFonts w:cs="Times New Roman"/>
-        </w:rPr>
-      </w:pPr>
-      <w:r>
-        <w:rPr>
           <w:rFonts w:cs="Arial"/>
           <w:color w:val="000000"/>
           <w:u w:color="000000"/>
         </w:rPr>
-        <w:t xml:space="preserve">NIH </w:t>
-      </w:r>
+      </w:pPr>
       <w:r>
         <w:rPr>
           <w:rFonts w:cs="Arial"/>
           <w:color w:val="000000"/>
           <w:u w:color="000000"/>
         </w:rPr>
-        <w:t>5U19AI135995-03</w:t>
+        <w:t xml:space="preserve">NIH </w:t>
       </w:r>
       <w:r>
         <w:rPr>
@@ -4608,63 +4602,154 @@
           <w:color w:val="000000"/>
           <w:u w:color="000000"/>
         </w:rPr>
-        <w:t xml:space="preserve"> Garry (PI) / Ji (Subcontract Co-Investigator)</w:t>
-      </w:r>
-      <w:r>
-        <w:rPr>
-          <w:rFonts w:cs="Times New Roman"/>
-        </w:rPr>
-        <w:tab/>
-      </w:r>
-      <w:r>
-        <w:rPr>
-          <w:rFonts w:cs="Times New Roman"/>
-        </w:rPr>
-        <w:tab/>
-      </w:r>
-      <w:r>
-        <w:rPr>
-          <w:rFonts w:cs="Times New Roman"/>
-        </w:rPr>
-        <w:tab/>
-      </w:r>
-      <w:r>
-        <w:rPr>
-          <w:rFonts w:cs="Times New Roman"/>
-        </w:rPr>
-        <w:tab/>
-        <w:t>02/01/21 – 01/31/22</w:t>
-      </w:r>
-    </w:p>
-    <w:p>
-      <w:pPr>
-        <w:spacing w:after="0"/>
-        <w:rPr>
-          <w:rFonts w:cs="Times New Roman"/>
-        </w:rPr>
-      </w:pPr>
+        <w:t>5R01AI153044-02</w:t>
+      </w:r>
       <w:r>
         <w:rPr>
           <w:rFonts w:cs="Arial"/>
           <w:color w:val="000000"/>
           <w:u w:color="000000"/>
         </w:rPr>
-        <w:t xml:space="preserve">NIH </w:t>
-      </w:r>
+        <w:t xml:space="preserve"> </w:t>
+      </w:r>
+      <w:proofErr w:type="spellStart"/>
       <w:r>
         <w:rPr>
           <w:rFonts w:cs="Arial"/>
           <w:color w:val="000000"/>
           <w:u w:color="000000"/>
         </w:rPr>
-        <w:t>5U19AI135995-03</w:t>
-      </w:r>
+        <w:t>Suchard</w:t>
+      </w:r>
+      <w:proofErr w:type="spellEnd"/>
       <w:r>
         <w:rPr>
           <w:rFonts w:cs="Arial"/>
           <w:color w:val="000000"/>
           <w:u w:color="000000"/>
         </w:rPr>
+        <w:t xml:space="preserve"> (PI) / Ji (Subcontract Co-Investigator)</w:t>
+      </w:r>
+      <w:r>
+        <w:rPr>
+          <w:rFonts w:cs="Arial"/>
+          <w:color w:val="000000"/>
+          <w:u w:color="000000"/>
+        </w:rPr>
+        <w:tab/>
+      </w:r>
+      <w:r>
+        <w:rPr>
+          <w:rFonts w:cs="Arial"/>
+          <w:color w:val="000000"/>
+          <w:u w:color="000000"/>
+        </w:rPr>
+        <w:tab/>
+      </w:r>
+      <w:r>
+        <w:rPr>
+          <w:rFonts w:cs="Arial"/>
+          <w:color w:val="000000"/>
+          <w:u w:color="000000"/>
+        </w:rPr>
+        <w:tab/>
+      </w:r>
+      <w:r>
+        <w:rPr>
+          <w:rFonts w:cs="Arial"/>
+          <w:color w:val="000000"/>
+          <w:u w:color="000000"/>
+        </w:rPr>
+        <w:tab/>
+        <w:t>07/01/22 – 09/30/22</w:t>
+      </w:r>
+    </w:p>
+    <w:p>
+      <w:pPr>
+        <w:spacing w:after="0"/>
+        <w:rPr>
+          <w:rFonts w:cs="Times New Roman"/>
+        </w:rPr>
+      </w:pPr>
+      <w:r>
+        <w:rPr>
+          <w:rFonts w:cs="Arial"/>
+          <w:color w:val="000000"/>
+          <w:u w:color="000000"/>
+        </w:rPr>
+        <w:t xml:space="preserve">NIH </w:t>
+      </w:r>
+      <w:r>
+        <w:rPr>
+          <w:rFonts w:cs="Arial"/>
+          <w:color w:val="000000"/>
+          <w:u w:color="000000"/>
+        </w:rPr>
+        <w:t>5U19AI135995-03</w:t>
+      </w:r>
+      <w:r>
+        <w:rPr>
+          <w:rFonts w:cs="Arial"/>
+          <w:color w:val="000000"/>
+          <w:u w:color="000000"/>
+        </w:rPr>
+        <w:t xml:space="preserve"> Garry (PI) / Ji (Subcontract Co-Investigator)</w:t>
+      </w:r>
+      <w:r>
+        <w:rPr>
+          <w:rFonts w:cs="Times New Roman"/>
+        </w:rPr>
+        <w:tab/>
+      </w:r>
+      <w:r>
+        <w:rPr>
+          <w:rFonts w:cs="Times New Roman"/>
+        </w:rPr>
+        <w:tab/>
+      </w:r>
+      <w:r>
+        <w:rPr>
+          <w:rFonts w:cs="Times New Roman"/>
+        </w:rPr>
+        <w:tab/>
+      </w:r>
+      <w:r>
+        <w:rPr>
+          <w:rFonts w:cs="Times New Roman"/>
+        </w:rPr>
+        <w:tab/>
+        <w:t>02/01/21 – 01/31/22</w:t>
+      </w:r>
+    </w:p>
+    <w:p>
+      <w:pPr>
+        <w:spacing w:after="0"/>
+        <w:rPr>
+          <w:rFonts w:cs="Times New Roman"/>
+        </w:rPr>
+      </w:pPr>
+      <w:r>
+        <w:rPr>
+          <w:rFonts w:cs="Arial"/>
+          <w:color w:val="000000"/>
+          <w:u w:color="000000"/>
+        </w:rPr>
+        <w:t xml:space="preserve">NIH </w:t>
+      </w:r>
+      <w:r>
+        <w:rPr>
+          <w:rFonts w:cs="Arial"/>
+          <w:color w:val="000000"/>
+          <w:u w:color="000000"/>
+        </w:rPr>
+        <w:t>5U19AI135995-03</w:t>
+      </w:r>
+      <w:r>
+        <w:rPr>
+          <w:rFonts w:cs="Arial"/>
+          <w:color w:val="000000"/>
+          <w:u w:color="000000"/>
+        </w:rPr>
         <w:t xml:space="preserve"> Garry (PI) / Ji (Subcontract Co-Investigator)</w:t>
       </w:r>
       <w:r>
@@ -5601,6 +5686,7 @@
         <w:rPr>
           <w:rFonts w:cs="Times New Roman"/>
         </w:rPr>
+        <w:lastRenderedPageBreak/>
         <w:tab/>
         <w:t xml:space="preserve">-from </w:t>
       </w:r>
@@ -5631,7 +5717,6 @@
           <w:rFonts w:cs="Times New Roman"/>
           <w:i/>
         </w:rPr>
-        <w:lastRenderedPageBreak/>
         <w:t>Large-scale molecular epidemiology for viruses</w:t>
       </w:r>
       <w:r>

</xml_diff>

<commit_message>
udpate CV for review status
</commit_message>
<xml_diff>
--- a/CV/Ji CV.docx
+++ b/CV/Ji CV.docx
@@ -5484,7 +5484,7 @@
       <w:pPr>
         <w:ind w:left="720" w:hanging="720"/>
         <w:rPr>
-          <w:rFonts w:cs="Times New Roman"/>
+          <w:rFonts w:cs="Times New Roman" w:hint="eastAsia"/>
         </w:rPr>
       </w:pPr>
       <w:r>
@@ -7009,6 +7009,36 @@
           <w:rFonts w:cs="Times New Roman"/>
         </w:rPr>
         <w:t>)</w:t>
+      </w:r>
+    </w:p>
+    <w:p>
+      <w:pPr>
+        <w:pStyle w:val="ListParagraph"/>
+        <w:numPr>
+          <w:ilvl w:val="1"/>
+          <w:numId w:val="15"/>
+        </w:numPr>
+        <w:adjustRightInd w:val="0"/>
+        <w:spacing w:after="0"/>
+        <w:rPr>
+          <w:rFonts w:cs="Times New Roman"/>
+        </w:rPr>
+      </w:pPr>
+      <w:r>
+        <w:rPr>
+          <w:rFonts w:cs="Times New Roman"/>
+          <w:i/>
+          <w:iCs/>
+        </w:rPr>
+        <w:t>Frontiers in Virology</w:t>
+      </w:r>
+      <w:r>
+        <w:rPr>
+          <w:rFonts w:cs="Times New Roman"/>
+          <w:i/>
+          <w:iCs/>
+        </w:rPr>
+        <w:t xml:space="preserve"> (2)</w:t>
       </w:r>
     </w:p>
     <w:p>

</xml_diff>

<commit_message>
add Dr. Deng grant
</commit_message>
<xml_diff>
--- a/CV/Ji CV.docx
+++ b/CV/Ji CV.docx
@@ -4700,6 +4700,69 @@
       <w:pPr>
         <w:spacing w:after="0"/>
         <w:rPr>
+          <w:rFonts w:cs="Times New Roman"/>
+        </w:rPr>
+      </w:pPr>
+      <w:r>
+        <w:rPr>
+          <w:rFonts w:cs="Times New Roman"/>
+        </w:rPr>
+        <w:t xml:space="preserve">NIH </w:t>
+      </w:r>
+      <w:r>
+        <w:rPr>
+          <w:rFonts w:cs="Times New Roman"/>
+        </w:rPr>
+        <w:t>R01GM072562</w:t>
+      </w:r>
+      <w:r>
+        <w:rPr>
+          <w:rFonts w:cs="Times New Roman"/>
+        </w:rPr>
+        <w:t xml:space="preserve"> Deng (PI) / Ji (Co-Investigator)</w:t>
+      </w:r>
+      <w:r>
+        <w:rPr>
+          <w:rFonts w:cs="Times New Roman"/>
+        </w:rPr>
+        <w:tab/>
+      </w:r>
+      <w:r>
+        <w:rPr>
+          <w:rFonts w:cs="Times New Roman"/>
+        </w:rPr>
+        <w:tab/>
+      </w:r>
+      <w:r>
+        <w:rPr>
+          <w:rFonts w:cs="Times New Roman"/>
+        </w:rPr>
+        <w:tab/>
+      </w:r>
+      <w:r>
+        <w:rPr>
+          <w:rFonts w:cs="Times New Roman"/>
+        </w:rPr>
+        <w:tab/>
+      </w:r>
+      <w:r>
+        <w:rPr>
+          <w:rFonts w:cs="Times New Roman"/>
+        </w:rPr>
+        <w:tab/>
+      </w:r>
+      <w:r>
+        <w:rPr>
+          <w:rFonts w:cs="Times New Roman"/>
+        </w:rPr>
+        <w:tab/>
+        <w:t>04/01/22 – 03/31/27</w:t>
+      </w:r>
+    </w:p>
+    <w:p>
+      <w:pPr>
+        <w:spacing w:after="0"/>
+        <w:rPr>
           <w:rFonts w:cs="Arial"/>
           <w:color w:val="000000"/>
           <w:u w:color="000000"/>
@@ -5623,6 +5686,7 @@
           <w:rFonts w:cs="Times New Roman"/>
           <w:i/>
         </w:rPr>
+        <w:lastRenderedPageBreak/>
         <w:t xml:space="preserve">Scalable phylogenetic algorithm, </w:t>
       </w:r>
       <w:r>
@@ -5707,7 +5771,6 @@
           <w:rFonts w:cs="Times New Roman"/>
           <w:i/>
         </w:rPr>
-        <w:lastRenderedPageBreak/>
         <w:t xml:space="preserve">Scalable </w:t>
       </w:r>
       <w:r>

</xml_diff>

<commit_message>
update cv talk info
</commit_message>
<xml_diff>
--- a/CV/Ji CV.docx
+++ b/CV/Ji CV.docx
@@ -5815,6 +5815,11 @@
           <w:rFonts w:cs="Times New Roman"/>
         </w:rPr>
         <w:tab/>
+      </w:r>
+      <w:r>
+        <w:rPr>
+          <w:rFonts w:cs="Times New Roman"/>
+        </w:rPr>
         <w:t>N. C. State University</w:t>
       </w:r>
       <w:r>
@@ -5872,33 +5877,65 @@
           <w:rFonts w:cs="Times New Roman"/>
           <w:i/>
         </w:rPr>
-        <w:t xml:space="preserve">Scalable </w:t>
-      </w:r>
-      <w:r>
-        <w:rPr>
-          <w:rFonts w:cs="Times New Roman"/>
-          <w:i/>
-        </w:rPr>
-        <w:t>divergence time estimations with coalescent priors</w:t>
-      </w:r>
-      <w:r>
-        <w:rPr>
-          <w:rFonts w:cs="Times New Roman"/>
-          <w:i/>
-        </w:rPr>
-        <w:tab/>
-      </w:r>
-      <w:r>
-        <w:rPr>
-          <w:rFonts w:cs="Times New Roman"/>
-        </w:rPr>
-        <w:tab/>
-      </w:r>
-      <w:r>
-        <w:rPr>
-          <w:rFonts w:cs="Times New Roman"/>
-        </w:rPr>
-        <w:t>Tulane University</w:t>
+        <w:t>Smooth non-parametric coalescent</w:t>
+      </w:r>
+      <w:r>
+        <w:rPr>
+          <w:rFonts w:cs="Times New Roman"/>
+          <w:i/>
+        </w:rPr>
+        <w:t xml:space="preserve"> priors</w:t>
+      </w:r>
+      <w:r>
+        <w:rPr>
+          <w:rFonts w:cs="Times New Roman"/>
+          <w:i/>
+        </w:rPr>
+        <w:tab/>
+      </w:r>
+      <w:r>
+        <w:rPr>
+          <w:rFonts w:cs="Times New Roman"/>
+          <w:i/>
+        </w:rPr>
+        <w:tab/>
+      </w:r>
+      <w:r>
+        <w:rPr>
+          <w:rFonts w:cs="Times New Roman"/>
+          <w:i/>
+        </w:rPr>
+        <w:tab/>
+      </w:r>
+      <w:r>
+        <w:rPr>
+          <w:rFonts w:cs="Times New Roman"/>
+        </w:rPr>
+        <w:tab/>
+      </w:r>
+      <w:r>
+        <w:rPr>
+          <w:rFonts w:cs="Times New Roman"/>
+        </w:rPr>
+        <w:t>AMS/AWM</w:t>
+      </w:r>
+      <w:r>
+        <w:rPr>
+          <w:rFonts w:cs="Times New Roman"/>
+        </w:rPr>
+        <w:t xml:space="preserve"> at</w:t>
+      </w:r>
+      <w:r>
+        <w:rPr>
+          <w:rFonts w:cs="Times New Roman"/>
+        </w:rPr>
+        <w:t xml:space="preserve"> </w:t>
+      </w:r>
+      <w:r>
+        <w:rPr>
+          <w:rFonts w:cs="Times New Roman"/>
+        </w:rPr>
+        <w:t>Tulane</w:t>
       </w:r>
       <w:r>
         <w:rPr>
@@ -5928,7 +5965,13 @@
         <w:rPr>
           <w:rFonts w:cs="Times New Roman"/>
         </w:rPr>
-        <w:t>03</w:t>
+        <w:t>0</w:t>
+      </w:r>
+      <w:r>
+        <w:rPr>
+          <w:rFonts w:cs="Times New Roman"/>
+        </w:rPr>
+        <w:t>5</w:t>
       </w:r>
       <w:r>
         <w:rPr>
@@ -5941,6 +5984,27 @@
           <w:rFonts w:cs="Times New Roman"/>
         </w:rPr>
         <w:t>2022</w:t>
+      </w:r>
+    </w:p>
+    <w:p>
+      <w:pPr>
+        <w:spacing w:after="0"/>
+        <w:rPr>
+          <w:rFonts w:cs="Times New Roman"/>
+        </w:rPr>
+      </w:pPr>
+      <w:r>
+        <w:rPr>
+          <w:rFonts w:cs="Times New Roman"/>
+        </w:rPr>
+        <w:tab/>
+      </w:r>
+      <w:r>
+        <w:rPr>
+          <w:rFonts w:cs="Times New Roman"/>
+          <w:i/>
+        </w:rPr>
+        <w:t>for scalable divergence time estimations</w:t>
       </w:r>
     </w:p>
     <w:p>

</xml_diff>

<commit_message>
update CV for newly finished review
</commit_message>
<xml_diff>
--- a/CV/Ji CV.docx
+++ b/CV/Ji CV.docx
@@ -104,8 +104,13 @@
         <w:t xml:space="preserve"> </w:t>
       </w:r>
       <w:hyperlink r:id="rId9" w:history="1">
+        <w:proofErr w:type="gramStart"/>
         <w:r>
-          <w:t>Github:@xji3</w:t>
+          <w:t>Github:@</w:t>
+        </w:r>
+        <w:proofErr w:type="gramEnd"/>
+        <w:r>
+          <w:t>xji3</w:t>
         </w:r>
       </w:hyperlink>
     </w:p>
@@ -1492,12 +1497,10 @@
           <w:szCs w:val="20"/>
           <w:shd w:val="clear" w:color="auto" w:fill="FFFFFF"/>
         </w:rPr>
-        <w:t>(1), pp.e01091-22.</w:t>
-      </w:r>
-    </w:p>
-    <w:p>
-      <w:pPr>
-        <w:ind w:left="720" w:hanging="720"/>
+        <w:t xml:space="preserve">(1), </w:t>
+      </w:r>
+      <w:proofErr w:type="gramStart"/>
+      <w:r>
         <w:rPr>
           <w:rFonts w:ascii="Arial" w:hAnsi="Arial" w:cs="Arial"/>
           <w:color w:val="222222"/>
@@ -1505,7 +1508,9 @@
           <w:szCs w:val="20"/>
           <w:shd w:val="clear" w:color="auto" w:fill="FFFFFF"/>
         </w:rPr>
-      </w:pPr>
+        <w:t>pp.e</w:t>
+      </w:r>
+      <w:proofErr w:type="gramEnd"/>
       <w:r>
         <w:rPr>
           <w:rFonts w:ascii="Arial" w:hAnsi="Arial" w:cs="Arial"/>
@@ -1514,9 +1519,12 @@
           <w:szCs w:val="20"/>
           <w:shd w:val="clear" w:color="auto" w:fill="FFFFFF"/>
         </w:rPr>
-        <w:t xml:space="preserve">Tsui, L.H., </w:t>
-      </w:r>
-      <w:r>
+        <w:t>01091-22.</w:t>
+      </w:r>
+    </w:p>
+    <w:p>
+      <w:pPr>
+        <w:ind w:left="720" w:hanging="720"/>
         <w:rPr>
           <w:rFonts w:ascii="Arial" w:hAnsi="Arial" w:cs="Arial"/>
           <w:color w:val="222222"/>
@@ -1524,8 +1532,7 @@
           <w:szCs w:val="20"/>
           <w:shd w:val="clear" w:color="auto" w:fill="FFFFFF"/>
         </w:rPr>
-        <w:t>et al.,</w:t>
-      </w:r>
+      </w:pPr>
       <w:r>
         <w:rPr>
           <w:rFonts w:ascii="Arial" w:hAnsi="Arial" w:cs="Arial"/>
@@ -1534,6 +1541,26 @@
           <w:szCs w:val="20"/>
           <w:shd w:val="clear" w:color="auto" w:fill="FFFFFF"/>
         </w:rPr>
+        <w:t xml:space="preserve">Tsui, L.H., </w:t>
+      </w:r>
+      <w:r>
+        <w:rPr>
+          <w:rFonts w:ascii="Arial" w:hAnsi="Arial" w:cs="Arial"/>
+          <w:color w:val="222222"/>
+          <w:sz w:val="20"/>
+          <w:szCs w:val="20"/>
+          <w:shd w:val="clear" w:color="auto" w:fill="FFFFFF"/>
+        </w:rPr>
+        <w:t>et al.,</w:t>
+      </w:r>
+      <w:r>
+        <w:rPr>
+          <w:rFonts w:ascii="Arial" w:hAnsi="Arial" w:cs="Arial"/>
+          <w:color w:val="222222"/>
+          <w:sz w:val="20"/>
+          <w:szCs w:val="20"/>
+          <w:shd w:val="clear" w:color="auto" w:fill="FFFFFF"/>
+        </w:rPr>
         <w:t xml:space="preserve"> 2023. Genomic assessment of invasion dynamics of SARS-CoV-2 Omicron BA. 1. </w:t>
       </w:r>
       <w:r>
@@ -1845,7 +1872,21 @@
         <w:rPr>
           <w:rFonts w:cs="Times New Roman"/>
         </w:rPr>
-        <w:t>, pp.e01091-22.</w:t>
+        <w:t xml:space="preserve">, </w:t>
+      </w:r>
+      <w:proofErr w:type="gramStart"/>
+      <w:r>
+        <w:rPr>
+          <w:rFonts w:cs="Times New Roman"/>
+        </w:rPr>
+        <w:t>pp.e</w:t>
+      </w:r>
+      <w:proofErr w:type="gramEnd"/>
+      <w:r>
+        <w:rPr>
+          <w:rFonts w:cs="Times New Roman"/>
+        </w:rPr>
+        <w:t>01091-22.</w:t>
       </w:r>
     </w:p>
     <w:p>
@@ -2733,7 +2774,21 @@
         <w:rPr>
           <w:rFonts w:cs="Times New Roman"/>
         </w:rPr>
-        <w:t>Bayesian mitigation of spatial coarsening for a fairly flexible spatiotemporal Hawkes model.</w:t>
+        <w:t xml:space="preserve">Bayesian mitigation of spatial coarsening for a </w:t>
+      </w:r>
+      <w:proofErr w:type="gramStart"/>
+      <w:r>
+        <w:rPr>
+          <w:rFonts w:cs="Times New Roman"/>
+        </w:rPr>
+        <w:t>fairly flexible</w:t>
+      </w:r>
+      <w:proofErr w:type="gramEnd"/>
+      <w:r>
+        <w:rPr>
+          <w:rFonts w:cs="Times New Roman"/>
+        </w:rPr>
+        <w:t xml:space="preserve"> spatiotemporal Hawkes model.</w:t>
       </w:r>
       <w:r>
         <w:rPr>
@@ -6508,8 +6563,16 @@
         <w:rPr>
           <w:rFonts w:cs="Times New Roman"/>
         </w:rPr>
-        <w:t>I have reviewed manuscripts for</w:t>
-      </w:r>
+        <w:t xml:space="preserve">I have reviewed manuscripts </w:t>
+      </w:r>
+      <w:proofErr w:type="gramStart"/>
+      <w:r>
+        <w:rPr>
+          <w:rFonts w:cs="Times New Roman"/>
+        </w:rPr>
+        <w:t>for</w:t>
+      </w:r>
+      <w:proofErr w:type="gramEnd"/>
       <w:r>
         <w:rPr>
           <w:rFonts w:cs="Times New Roman"/>
@@ -6683,6 +6746,27 @@
           <w:iCs/>
         </w:rPr>
         <w:t>(2)</w:t>
+      </w:r>
+    </w:p>
+    <w:p>
+      <w:pPr>
+        <w:pStyle w:val="ListParagraph"/>
+        <w:numPr>
+          <w:ilvl w:val="1"/>
+          <w:numId w:val="15"/>
+        </w:numPr>
+        <w:adjustRightInd w:val="0"/>
+        <w:spacing w:after="0"/>
+        <w:rPr>
+          <w:rFonts w:cs="Times New Roman"/>
+        </w:rPr>
+      </w:pPr>
+      <w:r>
+        <w:rPr>
+          <w:rFonts w:cs="Times New Roman"/>
+          <w:i/>
+        </w:rPr>
+        <w:t>Plos Pathogens (1)</w:t>
       </w:r>
     </w:p>
     <w:p>

</xml_diff>

<commit_message>
update CV to include RCS grant
</commit_message>
<xml_diff>
--- a/CV/Ji CV.docx
+++ b/CV/Ji CV.docx
@@ -1,6 +1,6 @@
 
 <file path=word/document.xml><?xml version="1.0" encoding="utf-8"?>
-<w:document xmlns:wpc="http://schemas.microsoft.com/office/word/2010/wordprocessingCanvas" xmlns:cx="http://schemas.microsoft.com/office/drawing/2014/chartex" xmlns:cx1="http://schemas.microsoft.com/office/drawing/2015/9/8/chartex" xmlns:cx2="http://schemas.microsoft.com/office/drawing/2015/10/21/chartex" xmlns:cx3="http://schemas.microsoft.com/office/drawing/2016/5/9/chartex" xmlns:cx4="http://schemas.microsoft.com/office/drawing/2016/5/10/chartex" xmlns:cx5="http://schemas.microsoft.com/office/drawing/2016/5/11/chartex" xmlns:cx6="http://schemas.microsoft.com/office/drawing/2016/5/12/chartex" xmlns:cx7="http://schemas.microsoft.com/office/drawing/2016/5/13/chartex" xmlns:cx8="http://schemas.microsoft.com/office/drawing/2016/5/14/chartex" xmlns:mc="http://schemas.openxmlformats.org/markup-compatibility/2006" xmlns:aink="http://schemas.microsoft.com/office/drawing/2016/ink" xmlns:am3d="http://schemas.microsoft.com/office/drawing/2017/model3d" xmlns:o="urn:schemas-microsoft-com:office:office" xmlns:oel="http://schemas.microsoft.com/office/2019/extlst" xmlns:r="http://schemas.openxmlformats.org/officeDocument/2006/relationships" xmlns:m="http://schemas.openxmlformats.org/officeDocument/2006/math" xmlns:v="urn:schemas-microsoft-com:vml" xmlns:wp14="http://schemas.microsoft.com/office/word/2010/wordprocessingDrawing" xmlns:wp="http://schemas.openxmlformats.org/drawingml/2006/wordprocessingDrawing" xmlns:w10="urn:schemas-microsoft-com:office:word" xmlns:w="http://schemas.openxmlformats.org/wordprocessingml/2006/main" xmlns:w14="http://schemas.microsoft.com/office/word/2010/wordml" xmlns:w15="http://schemas.microsoft.com/office/word/2012/wordml" xmlns:w16cex="http://schemas.microsoft.com/office/word/2018/wordml/cex" xmlns:w16cid="http://schemas.microsoft.com/office/word/2016/wordml/cid" xmlns:w16="http://schemas.microsoft.com/office/word/2018/wordml" xmlns:w16sdtdh="http://schemas.microsoft.com/office/word/2020/wordml/sdtdatahash" xmlns:w16se="http://schemas.microsoft.com/office/word/2015/wordml/symex" xmlns:wpg="http://schemas.microsoft.com/office/word/2010/wordprocessingGroup" xmlns:wpi="http://schemas.microsoft.com/office/word/2010/wordprocessingInk" xmlns:wne="http://schemas.microsoft.com/office/word/2006/wordml" xmlns:wps="http://schemas.microsoft.com/office/word/2010/wordprocessingShape" mc:Ignorable="w14 w15 w16se w16cid w16 w16cex w16sdtdh wp14">
+<w:document xmlns:wpc="http://schemas.microsoft.com/office/word/2010/wordprocessingCanvas" xmlns:cx="http://schemas.microsoft.com/office/drawing/2014/chartex" xmlns:cx1="http://schemas.microsoft.com/office/drawing/2015/9/8/chartex" xmlns:cx2="http://schemas.microsoft.com/office/drawing/2015/10/21/chartex" xmlns:cx3="http://schemas.microsoft.com/office/drawing/2016/5/9/chartex" xmlns:cx4="http://schemas.microsoft.com/office/drawing/2016/5/10/chartex" xmlns:cx5="http://schemas.microsoft.com/office/drawing/2016/5/11/chartex" xmlns:cx6="http://schemas.microsoft.com/office/drawing/2016/5/12/chartex" xmlns:cx7="http://schemas.microsoft.com/office/drawing/2016/5/13/chartex" xmlns:cx8="http://schemas.microsoft.com/office/drawing/2016/5/14/chartex" xmlns:mc="http://schemas.openxmlformats.org/markup-compatibility/2006" xmlns:aink="http://schemas.microsoft.com/office/drawing/2016/ink" xmlns:am3d="http://schemas.microsoft.com/office/drawing/2017/model3d" xmlns:o="urn:schemas-microsoft-com:office:office" xmlns:oel="http://schemas.microsoft.com/office/2019/extlst" xmlns:r="http://schemas.openxmlformats.org/officeDocument/2006/relationships" xmlns:m="http://schemas.openxmlformats.org/officeDocument/2006/math" xmlns:v="urn:schemas-microsoft-com:vml" xmlns:wp14="http://schemas.microsoft.com/office/word/2010/wordprocessingDrawing" xmlns:wp="http://schemas.openxmlformats.org/drawingml/2006/wordprocessingDrawing" xmlns:w10="urn:schemas-microsoft-com:office:word" xmlns:w="http://schemas.openxmlformats.org/wordprocessingml/2006/main" xmlns:w14="http://schemas.microsoft.com/office/word/2010/wordml" xmlns:w15="http://schemas.microsoft.com/office/word/2012/wordml" xmlns:w16cex="http://schemas.microsoft.com/office/word/2018/wordml/cex" xmlns:w16cid="http://schemas.microsoft.com/office/word/2016/wordml/cid" xmlns:w16="http://schemas.microsoft.com/office/word/2018/wordml" xmlns:w16du="http://schemas.microsoft.com/office/word/2023/wordml/word16du" xmlns:w16sdtdh="http://schemas.microsoft.com/office/word/2020/wordml/sdtdatahash" xmlns:w16se="http://schemas.microsoft.com/office/word/2015/wordml/symex" xmlns:wpg="http://schemas.microsoft.com/office/word/2010/wordprocessingGroup" xmlns:wpi="http://schemas.microsoft.com/office/word/2010/wordprocessingInk" xmlns:wne="http://schemas.microsoft.com/office/word/2006/wordml" xmlns:wps="http://schemas.microsoft.com/office/word/2010/wordprocessingShape" mc:Ignorable="w14 w15 w16se w16cid w16 w16cex w16sdtdh wp14">
   <w:body>
     <w:p>
       <w:pPr>
@@ -5739,6 +5739,104 @@
         <w:rPr>
           <w:rFonts w:cs="Times New Roman"/>
         </w:rPr>
+        <w:t>Louisiana Board of Regents Research Competitiveness Subprogram grant</w:t>
+      </w:r>
+      <w:r>
+        <w:rPr>
+          <w:rFonts w:cs="Times New Roman"/>
+        </w:rPr>
+        <w:t xml:space="preserve"> (PI)</w:t>
+      </w:r>
+      <w:r>
+        <w:rPr>
+          <w:rFonts w:cs="Times New Roman"/>
+        </w:rPr>
+        <w:tab/>
+      </w:r>
+      <w:r>
+        <w:rPr>
+          <w:rFonts w:cs="Times New Roman"/>
+        </w:rPr>
+        <w:tab/>
+      </w:r>
+      <w:r>
+        <w:rPr>
+          <w:rFonts w:cs="Times New Roman"/>
+        </w:rPr>
+        <w:tab/>
+      </w:r>
+      <w:r>
+        <w:rPr>
+          <w:rFonts w:cs="Times New Roman"/>
+        </w:rPr>
+        <w:t>0</w:t>
+      </w:r>
+      <w:r>
+        <w:rPr>
+          <w:rFonts w:cs="Times New Roman"/>
+        </w:rPr>
+        <w:t>7</w:t>
+      </w:r>
+      <w:r>
+        <w:rPr>
+          <w:rFonts w:cs="Times New Roman"/>
+        </w:rPr>
+        <w:t>/01/2</w:t>
+      </w:r>
+      <w:r>
+        <w:rPr>
+          <w:rFonts w:cs="Times New Roman"/>
+        </w:rPr>
+        <w:t>3</w:t>
+      </w:r>
+      <w:r>
+        <w:rPr>
+          <w:rFonts w:cs="Times New Roman"/>
+        </w:rPr>
+        <w:t xml:space="preserve"> – 0</w:t>
+      </w:r>
+      <w:r>
+        <w:rPr>
+          <w:rFonts w:cs="Times New Roman"/>
+        </w:rPr>
+        <w:t>6</w:t>
+      </w:r>
+      <w:r>
+        <w:rPr>
+          <w:rFonts w:cs="Times New Roman"/>
+        </w:rPr>
+        <w:t>/3</w:t>
+      </w:r>
+      <w:r>
+        <w:rPr>
+          <w:rFonts w:cs="Times New Roman"/>
+        </w:rPr>
+        <w:t>0</w:t>
+      </w:r>
+      <w:r>
+        <w:rPr>
+          <w:rFonts w:cs="Times New Roman"/>
+        </w:rPr>
+        <w:t>/2</w:t>
+      </w:r>
+      <w:r>
+        <w:rPr>
+          <w:rFonts w:cs="Times New Roman"/>
+        </w:rPr>
+        <w:t>6</w:t>
+      </w:r>
+    </w:p>
+    <w:p>
+      <w:pPr>
+        <w:spacing w:after="0"/>
+        <w:rPr>
+          <w:rFonts w:cs="Times New Roman"/>
+        </w:rPr>
+      </w:pPr>
+      <w:r>
+        <w:rPr>
+          <w:rFonts w:cs="Times New Roman"/>
+        </w:rPr>
         <w:t xml:space="preserve">NIH </w:t>
       </w:r>
       <w:r>
@@ -5946,6 +6044,7 @@
           <w:color w:val="000000"/>
           <w:u w:color="000000"/>
         </w:rPr>
+        <w:lastRenderedPageBreak/>
         <w:t xml:space="preserve">NIH </w:t>
       </w:r>
       <w:r>
@@ -8154,6 +8253,7 @@
         <w:rPr>
           <w:rFonts w:cs="Times New Roman"/>
         </w:rPr>
+        <w:lastRenderedPageBreak/>
         <w:t>I collaborate with a group of statisticians and programmers to help them use my linear-time gradient algorithm implementations for their variational Bayesian phylogenetics development</w:t>
       </w:r>
       <w:r>
@@ -8814,7 +8914,7 @@
 </file>
 
 <file path=word/endnotes.xml><?xml version="1.0" encoding="utf-8"?>
-<w:endnotes xmlns:wpc="http://schemas.microsoft.com/office/word/2010/wordprocessingCanvas" xmlns:cx="http://schemas.microsoft.com/office/drawing/2014/chartex" xmlns:cx1="http://schemas.microsoft.com/office/drawing/2015/9/8/chartex" xmlns:cx2="http://schemas.microsoft.com/office/drawing/2015/10/21/chartex" xmlns:cx3="http://schemas.microsoft.com/office/drawing/2016/5/9/chartex" xmlns:cx4="http://schemas.microsoft.com/office/drawing/2016/5/10/chartex" xmlns:cx5="http://schemas.microsoft.com/office/drawing/2016/5/11/chartex" xmlns:cx6="http://schemas.microsoft.com/office/drawing/2016/5/12/chartex" xmlns:cx7="http://schemas.microsoft.com/office/drawing/2016/5/13/chartex" xmlns:cx8="http://schemas.microsoft.com/office/drawing/2016/5/14/chartex" xmlns:mc="http://schemas.openxmlformats.org/markup-compatibility/2006" xmlns:aink="http://schemas.microsoft.com/office/drawing/2016/ink" xmlns:am3d="http://schemas.microsoft.com/office/drawing/2017/model3d" xmlns:o="urn:schemas-microsoft-com:office:office" xmlns:oel="http://schemas.microsoft.com/office/2019/extlst" xmlns:r="http://schemas.openxmlformats.org/officeDocument/2006/relationships" xmlns:m="http://schemas.openxmlformats.org/officeDocument/2006/math" xmlns:v="urn:schemas-microsoft-com:vml" xmlns:wp14="http://schemas.microsoft.com/office/word/2010/wordprocessingDrawing" xmlns:wp="http://schemas.openxmlformats.org/drawingml/2006/wordprocessingDrawing" xmlns:w10="urn:schemas-microsoft-com:office:word" xmlns:w="http://schemas.openxmlformats.org/wordprocessingml/2006/main" xmlns:w14="http://schemas.microsoft.com/office/word/2010/wordml" xmlns:w15="http://schemas.microsoft.com/office/word/2012/wordml" xmlns:w16cex="http://schemas.microsoft.com/office/word/2018/wordml/cex" xmlns:w16cid="http://schemas.microsoft.com/office/word/2016/wordml/cid" xmlns:w16="http://schemas.microsoft.com/office/word/2018/wordml" xmlns:w16sdtdh="http://schemas.microsoft.com/office/word/2020/wordml/sdtdatahash" xmlns:w16se="http://schemas.microsoft.com/office/word/2015/wordml/symex" xmlns:wpg="http://schemas.microsoft.com/office/word/2010/wordprocessingGroup" xmlns:wpi="http://schemas.microsoft.com/office/word/2010/wordprocessingInk" xmlns:wne="http://schemas.microsoft.com/office/word/2006/wordml" xmlns:wps="http://schemas.microsoft.com/office/word/2010/wordprocessingShape" mc:Ignorable="w14 w15 w16se w16cid w16 w16cex w16sdtdh wp14">
+<w:endnotes xmlns:wpc="http://schemas.microsoft.com/office/word/2010/wordprocessingCanvas" xmlns:cx="http://schemas.microsoft.com/office/drawing/2014/chartex" xmlns:cx1="http://schemas.microsoft.com/office/drawing/2015/9/8/chartex" xmlns:cx2="http://schemas.microsoft.com/office/drawing/2015/10/21/chartex" xmlns:cx3="http://schemas.microsoft.com/office/drawing/2016/5/9/chartex" xmlns:cx4="http://schemas.microsoft.com/office/drawing/2016/5/10/chartex" xmlns:cx5="http://schemas.microsoft.com/office/drawing/2016/5/11/chartex" xmlns:cx6="http://schemas.microsoft.com/office/drawing/2016/5/12/chartex" xmlns:cx7="http://schemas.microsoft.com/office/drawing/2016/5/13/chartex" xmlns:cx8="http://schemas.microsoft.com/office/drawing/2016/5/14/chartex" xmlns:mc="http://schemas.openxmlformats.org/markup-compatibility/2006" xmlns:aink="http://schemas.microsoft.com/office/drawing/2016/ink" xmlns:am3d="http://schemas.microsoft.com/office/drawing/2017/model3d" xmlns:o="urn:schemas-microsoft-com:office:office" xmlns:oel="http://schemas.microsoft.com/office/2019/extlst" xmlns:r="http://schemas.openxmlformats.org/officeDocument/2006/relationships" xmlns:m="http://schemas.openxmlformats.org/officeDocument/2006/math" xmlns:v="urn:schemas-microsoft-com:vml" xmlns:wp14="http://schemas.microsoft.com/office/word/2010/wordprocessingDrawing" xmlns:wp="http://schemas.openxmlformats.org/drawingml/2006/wordprocessingDrawing" xmlns:w10="urn:schemas-microsoft-com:office:word" xmlns:w="http://schemas.openxmlformats.org/wordprocessingml/2006/main" xmlns:w14="http://schemas.microsoft.com/office/word/2010/wordml" xmlns:w15="http://schemas.microsoft.com/office/word/2012/wordml" xmlns:w16cex="http://schemas.microsoft.com/office/word/2018/wordml/cex" xmlns:w16cid="http://schemas.microsoft.com/office/word/2016/wordml/cid" xmlns:w16="http://schemas.microsoft.com/office/word/2018/wordml" xmlns:w16du="http://schemas.microsoft.com/office/word/2023/wordml/word16du" xmlns:w16sdtdh="http://schemas.microsoft.com/office/word/2020/wordml/sdtdatahash" xmlns:w16se="http://schemas.microsoft.com/office/word/2015/wordml/symex" xmlns:wpg="http://schemas.microsoft.com/office/word/2010/wordprocessingGroup" xmlns:wpi="http://schemas.microsoft.com/office/word/2010/wordprocessingInk" xmlns:wne="http://schemas.microsoft.com/office/word/2006/wordml" xmlns:wps="http://schemas.microsoft.com/office/word/2010/wordprocessingShape" mc:Ignorable="w14 w15 w16se w16cid w16 w16cex w16sdtdh wp14">
   <w:endnote w:type="separator" w:id="-1">
     <w:p>
       <w:pPr>
@@ -8839,7 +8939,7 @@
 </file>
 
 <file path=word/footer1.xml><?xml version="1.0" encoding="utf-8"?>
-<w:ftr xmlns:wpc="http://schemas.microsoft.com/office/word/2010/wordprocessingCanvas" xmlns:cx="http://schemas.microsoft.com/office/drawing/2014/chartex" xmlns:cx1="http://schemas.microsoft.com/office/drawing/2015/9/8/chartex" xmlns:cx2="http://schemas.microsoft.com/office/drawing/2015/10/21/chartex" xmlns:cx3="http://schemas.microsoft.com/office/drawing/2016/5/9/chartex" xmlns:cx4="http://schemas.microsoft.com/office/drawing/2016/5/10/chartex" xmlns:cx5="http://schemas.microsoft.com/office/drawing/2016/5/11/chartex" xmlns:cx6="http://schemas.microsoft.com/office/drawing/2016/5/12/chartex" xmlns:cx7="http://schemas.microsoft.com/office/drawing/2016/5/13/chartex" xmlns:cx8="http://schemas.microsoft.com/office/drawing/2016/5/14/chartex" xmlns:mc="http://schemas.openxmlformats.org/markup-compatibility/2006" xmlns:aink="http://schemas.microsoft.com/office/drawing/2016/ink" xmlns:am3d="http://schemas.microsoft.com/office/drawing/2017/model3d" xmlns:o="urn:schemas-microsoft-com:office:office" xmlns:oel="http://schemas.microsoft.com/office/2019/extlst" xmlns:r="http://schemas.openxmlformats.org/officeDocument/2006/relationships" xmlns:m="http://schemas.openxmlformats.org/officeDocument/2006/math" xmlns:v="urn:schemas-microsoft-com:vml" xmlns:wp14="http://schemas.microsoft.com/office/word/2010/wordprocessingDrawing" xmlns:wp="http://schemas.openxmlformats.org/drawingml/2006/wordprocessingDrawing" xmlns:w10="urn:schemas-microsoft-com:office:word" xmlns:w="http://schemas.openxmlformats.org/wordprocessingml/2006/main" xmlns:w14="http://schemas.microsoft.com/office/word/2010/wordml" xmlns:w15="http://schemas.microsoft.com/office/word/2012/wordml" xmlns:w16cex="http://schemas.microsoft.com/office/word/2018/wordml/cex" xmlns:w16cid="http://schemas.microsoft.com/office/word/2016/wordml/cid" xmlns:w16="http://schemas.microsoft.com/office/word/2018/wordml" xmlns:w16sdtdh="http://schemas.microsoft.com/office/word/2020/wordml/sdtdatahash" xmlns:w16se="http://schemas.microsoft.com/office/word/2015/wordml/symex" xmlns:wpg="http://schemas.microsoft.com/office/word/2010/wordprocessingGroup" xmlns:wpi="http://schemas.microsoft.com/office/word/2010/wordprocessingInk" xmlns:wne="http://schemas.microsoft.com/office/word/2006/wordml" xmlns:wps="http://schemas.microsoft.com/office/word/2010/wordprocessingShape" mc:Ignorable="w14 w15 w16se w16cid w16 w16cex w16sdtdh wp14">
+<w:ftr xmlns:wpc="http://schemas.microsoft.com/office/word/2010/wordprocessingCanvas" xmlns:cx="http://schemas.microsoft.com/office/drawing/2014/chartex" xmlns:cx1="http://schemas.microsoft.com/office/drawing/2015/9/8/chartex" xmlns:cx2="http://schemas.microsoft.com/office/drawing/2015/10/21/chartex" xmlns:cx3="http://schemas.microsoft.com/office/drawing/2016/5/9/chartex" xmlns:cx4="http://schemas.microsoft.com/office/drawing/2016/5/10/chartex" xmlns:cx5="http://schemas.microsoft.com/office/drawing/2016/5/11/chartex" xmlns:cx6="http://schemas.microsoft.com/office/drawing/2016/5/12/chartex" xmlns:cx7="http://schemas.microsoft.com/office/drawing/2016/5/13/chartex" xmlns:cx8="http://schemas.microsoft.com/office/drawing/2016/5/14/chartex" xmlns:mc="http://schemas.openxmlformats.org/markup-compatibility/2006" xmlns:aink="http://schemas.microsoft.com/office/drawing/2016/ink" xmlns:am3d="http://schemas.microsoft.com/office/drawing/2017/model3d" xmlns:o="urn:schemas-microsoft-com:office:office" xmlns:oel="http://schemas.microsoft.com/office/2019/extlst" xmlns:r="http://schemas.openxmlformats.org/officeDocument/2006/relationships" xmlns:m="http://schemas.openxmlformats.org/officeDocument/2006/math" xmlns:v="urn:schemas-microsoft-com:vml" xmlns:wp14="http://schemas.microsoft.com/office/word/2010/wordprocessingDrawing" xmlns:wp="http://schemas.openxmlformats.org/drawingml/2006/wordprocessingDrawing" xmlns:w10="urn:schemas-microsoft-com:office:word" xmlns:w="http://schemas.openxmlformats.org/wordprocessingml/2006/main" xmlns:w14="http://schemas.microsoft.com/office/word/2010/wordml" xmlns:w15="http://schemas.microsoft.com/office/word/2012/wordml" xmlns:w16cex="http://schemas.microsoft.com/office/word/2018/wordml/cex" xmlns:w16cid="http://schemas.microsoft.com/office/word/2016/wordml/cid" xmlns:w16="http://schemas.microsoft.com/office/word/2018/wordml" xmlns:w16du="http://schemas.microsoft.com/office/word/2023/wordml/word16du" xmlns:w16sdtdh="http://schemas.microsoft.com/office/word/2020/wordml/sdtdatahash" xmlns:w16se="http://schemas.microsoft.com/office/word/2015/wordml/symex" xmlns:wpg="http://schemas.microsoft.com/office/word/2010/wordprocessingGroup" xmlns:wpi="http://schemas.microsoft.com/office/word/2010/wordprocessingInk" xmlns:wne="http://schemas.microsoft.com/office/word/2006/wordml" xmlns:wps="http://schemas.microsoft.com/office/word/2010/wordprocessingShape" mc:Ignorable="w14 w15 w16se w16cid w16 w16cex w16sdtdh wp14">
   <w:sdt>
     <w:sdtPr>
       <w:id w:val="-1333831991"/>
@@ -8971,7 +9071,7 @@
 </file>
 
 <file path=word/footnotes.xml><?xml version="1.0" encoding="utf-8"?>
-<w:footnotes xmlns:wpc="http://schemas.microsoft.com/office/word/2010/wordprocessingCanvas" xmlns:cx="http://schemas.microsoft.com/office/drawing/2014/chartex" xmlns:cx1="http://schemas.microsoft.com/office/drawing/2015/9/8/chartex" xmlns:cx2="http://schemas.microsoft.com/office/drawing/2015/10/21/chartex" xmlns:cx3="http://schemas.microsoft.com/office/drawing/2016/5/9/chartex" xmlns:cx4="http://schemas.microsoft.com/office/drawing/2016/5/10/chartex" xmlns:cx5="http://schemas.microsoft.com/office/drawing/2016/5/11/chartex" xmlns:cx6="http://schemas.microsoft.com/office/drawing/2016/5/12/chartex" xmlns:cx7="http://schemas.microsoft.com/office/drawing/2016/5/13/chartex" xmlns:cx8="http://schemas.microsoft.com/office/drawing/2016/5/14/chartex" xmlns:mc="http://schemas.openxmlformats.org/markup-compatibility/2006" xmlns:aink="http://schemas.microsoft.com/office/drawing/2016/ink" xmlns:am3d="http://schemas.microsoft.com/office/drawing/2017/model3d" xmlns:o="urn:schemas-microsoft-com:office:office" xmlns:oel="http://schemas.microsoft.com/office/2019/extlst" xmlns:r="http://schemas.openxmlformats.org/officeDocument/2006/relationships" xmlns:m="http://schemas.openxmlformats.org/officeDocument/2006/math" xmlns:v="urn:schemas-microsoft-com:vml" xmlns:wp14="http://schemas.microsoft.com/office/word/2010/wordprocessingDrawing" xmlns:wp="http://schemas.openxmlformats.org/drawingml/2006/wordprocessingDrawing" xmlns:w10="urn:schemas-microsoft-com:office:word" xmlns:w="http://schemas.openxmlformats.org/wordprocessingml/2006/main" xmlns:w14="http://schemas.microsoft.com/office/word/2010/wordml" xmlns:w15="http://schemas.microsoft.com/office/word/2012/wordml" xmlns:w16cex="http://schemas.microsoft.com/office/word/2018/wordml/cex" xmlns:w16cid="http://schemas.microsoft.com/office/word/2016/wordml/cid" xmlns:w16="http://schemas.microsoft.com/office/word/2018/wordml" xmlns:w16sdtdh="http://schemas.microsoft.com/office/word/2020/wordml/sdtdatahash" xmlns:w16se="http://schemas.microsoft.com/office/word/2015/wordml/symex" xmlns:wpg="http://schemas.microsoft.com/office/word/2010/wordprocessingGroup" xmlns:wpi="http://schemas.microsoft.com/office/word/2010/wordprocessingInk" xmlns:wne="http://schemas.microsoft.com/office/word/2006/wordml" xmlns:wps="http://schemas.microsoft.com/office/word/2010/wordprocessingShape" mc:Ignorable="w14 w15 w16se w16cid w16 w16cex w16sdtdh wp14">
+<w:footnotes xmlns:wpc="http://schemas.microsoft.com/office/word/2010/wordprocessingCanvas" xmlns:cx="http://schemas.microsoft.com/office/drawing/2014/chartex" xmlns:cx1="http://schemas.microsoft.com/office/drawing/2015/9/8/chartex" xmlns:cx2="http://schemas.microsoft.com/office/drawing/2015/10/21/chartex" xmlns:cx3="http://schemas.microsoft.com/office/drawing/2016/5/9/chartex" xmlns:cx4="http://schemas.microsoft.com/office/drawing/2016/5/10/chartex" xmlns:cx5="http://schemas.microsoft.com/office/drawing/2016/5/11/chartex" xmlns:cx6="http://schemas.microsoft.com/office/drawing/2016/5/12/chartex" xmlns:cx7="http://schemas.microsoft.com/office/drawing/2016/5/13/chartex" xmlns:cx8="http://schemas.microsoft.com/office/drawing/2016/5/14/chartex" xmlns:mc="http://schemas.openxmlformats.org/markup-compatibility/2006" xmlns:aink="http://schemas.microsoft.com/office/drawing/2016/ink" xmlns:am3d="http://schemas.microsoft.com/office/drawing/2017/model3d" xmlns:o="urn:schemas-microsoft-com:office:office" xmlns:oel="http://schemas.microsoft.com/office/2019/extlst" xmlns:r="http://schemas.openxmlformats.org/officeDocument/2006/relationships" xmlns:m="http://schemas.openxmlformats.org/officeDocument/2006/math" xmlns:v="urn:schemas-microsoft-com:vml" xmlns:wp14="http://schemas.microsoft.com/office/word/2010/wordprocessingDrawing" xmlns:wp="http://schemas.openxmlformats.org/drawingml/2006/wordprocessingDrawing" xmlns:w10="urn:schemas-microsoft-com:office:word" xmlns:w="http://schemas.openxmlformats.org/wordprocessingml/2006/main" xmlns:w14="http://schemas.microsoft.com/office/word/2010/wordml" xmlns:w15="http://schemas.microsoft.com/office/word/2012/wordml" xmlns:w16cex="http://schemas.microsoft.com/office/word/2018/wordml/cex" xmlns:w16cid="http://schemas.microsoft.com/office/word/2016/wordml/cid" xmlns:w16="http://schemas.microsoft.com/office/word/2018/wordml" xmlns:w16du="http://schemas.microsoft.com/office/word/2023/wordml/word16du" xmlns:w16sdtdh="http://schemas.microsoft.com/office/word/2020/wordml/sdtdatahash" xmlns:w16se="http://schemas.microsoft.com/office/word/2015/wordml/symex" xmlns:wpg="http://schemas.microsoft.com/office/word/2010/wordprocessingGroup" xmlns:wpi="http://schemas.microsoft.com/office/word/2010/wordprocessingInk" xmlns:wne="http://schemas.microsoft.com/office/word/2006/wordml" xmlns:wps="http://schemas.microsoft.com/office/word/2010/wordprocessingShape" mc:Ignorable="w14 w15 w16se w16cid w16 w16cex w16sdtdh wp14">
   <w:footnote w:type="separator" w:id="-1">
     <w:p>
       <w:pPr>
@@ -9182,7 +9282,7 @@
 </file>
 
 <file path=word/numbering.xml><?xml version="1.0" encoding="utf-8"?>
-<w:numbering xmlns:wpc="http://schemas.microsoft.com/office/word/2010/wordprocessingCanvas" xmlns:cx="http://schemas.microsoft.com/office/drawing/2014/chartex" xmlns:cx1="http://schemas.microsoft.com/office/drawing/2015/9/8/chartex" xmlns:cx2="http://schemas.microsoft.com/office/drawing/2015/10/21/chartex" xmlns:cx3="http://schemas.microsoft.com/office/drawing/2016/5/9/chartex" xmlns:cx4="http://schemas.microsoft.com/office/drawing/2016/5/10/chartex" xmlns:cx5="http://schemas.microsoft.com/office/drawing/2016/5/11/chartex" xmlns:cx6="http://schemas.microsoft.com/office/drawing/2016/5/12/chartex" xmlns:cx7="http://schemas.microsoft.com/office/drawing/2016/5/13/chartex" xmlns:cx8="http://schemas.microsoft.com/office/drawing/2016/5/14/chartex" xmlns:mc="http://schemas.openxmlformats.org/markup-compatibility/2006" xmlns:aink="http://schemas.microsoft.com/office/drawing/2016/ink" xmlns:am3d="http://schemas.microsoft.com/office/drawing/2017/model3d" xmlns:o="urn:schemas-microsoft-com:office:office" xmlns:oel="http://schemas.microsoft.com/office/2019/extlst" xmlns:r="http://schemas.openxmlformats.org/officeDocument/2006/relationships" xmlns:m="http://schemas.openxmlformats.org/officeDocument/2006/math" xmlns:v="urn:schemas-microsoft-com:vml" xmlns:wp14="http://schemas.microsoft.com/office/word/2010/wordprocessingDrawing" xmlns:wp="http://schemas.openxmlformats.org/drawingml/2006/wordprocessingDrawing" xmlns:w10="urn:schemas-microsoft-com:office:word" xmlns:w="http://schemas.openxmlformats.org/wordprocessingml/2006/main" xmlns:w14="http://schemas.microsoft.com/office/word/2010/wordml" xmlns:w15="http://schemas.microsoft.com/office/word/2012/wordml" xmlns:w16cex="http://schemas.microsoft.com/office/word/2018/wordml/cex" xmlns:w16cid="http://schemas.microsoft.com/office/word/2016/wordml/cid" xmlns:w16="http://schemas.microsoft.com/office/word/2018/wordml" xmlns:w16sdtdh="http://schemas.microsoft.com/office/word/2020/wordml/sdtdatahash" xmlns:w16se="http://schemas.microsoft.com/office/word/2015/wordml/symex" xmlns:wpg="http://schemas.microsoft.com/office/word/2010/wordprocessingGroup" xmlns:wpi="http://schemas.microsoft.com/office/word/2010/wordprocessingInk" xmlns:wne="http://schemas.microsoft.com/office/word/2006/wordml" xmlns:wps="http://schemas.microsoft.com/office/word/2010/wordprocessingShape" mc:Ignorable="w14 w15 w16se w16cid w16 w16cex w16sdtdh wp14">
+<w:numbering xmlns:wpc="http://schemas.microsoft.com/office/word/2010/wordprocessingCanvas" xmlns:cx="http://schemas.microsoft.com/office/drawing/2014/chartex" xmlns:cx1="http://schemas.microsoft.com/office/drawing/2015/9/8/chartex" xmlns:cx2="http://schemas.microsoft.com/office/drawing/2015/10/21/chartex" xmlns:cx3="http://schemas.microsoft.com/office/drawing/2016/5/9/chartex" xmlns:cx4="http://schemas.microsoft.com/office/drawing/2016/5/10/chartex" xmlns:cx5="http://schemas.microsoft.com/office/drawing/2016/5/11/chartex" xmlns:cx6="http://schemas.microsoft.com/office/drawing/2016/5/12/chartex" xmlns:cx7="http://schemas.microsoft.com/office/drawing/2016/5/13/chartex" xmlns:cx8="http://schemas.microsoft.com/office/drawing/2016/5/14/chartex" xmlns:mc="http://schemas.openxmlformats.org/markup-compatibility/2006" xmlns:aink="http://schemas.microsoft.com/office/drawing/2016/ink" xmlns:am3d="http://schemas.microsoft.com/office/drawing/2017/model3d" xmlns:o="urn:schemas-microsoft-com:office:office" xmlns:oel="http://schemas.microsoft.com/office/2019/extlst" xmlns:r="http://schemas.openxmlformats.org/officeDocument/2006/relationships" xmlns:m="http://schemas.openxmlformats.org/officeDocument/2006/math" xmlns:v="urn:schemas-microsoft-com:vml" xmlns:wp14="http://schemas.microsoft.com/office/word/2010/wordprocessingDrawing" xmlns:wp="http://schemas.openxmlformats.org/drawingml/2006/wordprocessingDrawing" xmlns:w10="urn:schemas-microsoft-com:office:word" xmlns:w="http://schemas.openxmlformats.org/wordprocessingml/2006/main" xmlns:w14="http://schemas.microsoft.com/office/word/2010/wordml" xmlns:w15="http://schemas.microsoft.com/office/word/2012/wordml" xmlns:w16cex="http://schemas.microsoft.com/office/word/2018/wordml/cex" xmlns:w16cid="http://schemas.microsoft.com/office/word/2016/wordml/cid" xmlns:w16="http://schemas.microsoft.com/office/word/2018/wordml" xmlns:w16du="http://schemas.microsoft.com/office/word/2023/wordml/word16du" xmlns:w16sdtdh="http://schemas.microsoft.com/office/word/2020/wordml/sdtdatahash" xmlns:w16se="http://schemas.microsoft.com/office/word/2015/wordml/symex" xmlns:wpg="http://schemas.microsoft.com/office/word/2010/wordprocessingGroup" xmlns:wpi="http://schemas.microsoft.com/office/word/2010/wordprocessingInk" xmlns:wne="http://schemas.microsoft.com/office/word/2006/wordml" xmlns:wps="http://schemas.microsoft.com/office/word/2010/wordprocessingShape" mc:Ignorable="w14 w15 w16se w16cid w16 w16cex w16sdtdh wp14">
   <w:abstractNum w:abstractNumId="0" w15:restartNumberingAfterBreak="0">
     <w:nsid w:val="0EC95638"/>
     <w:multiLevelType w:val="hybridMultilevel"/>

</xml_diff>

<commit_message>
update MBE paper in CV
</commit_message>
<xml_diff>
--- a/CV/Ji CV.docx
+++ b/CV/Ji CV.docx
@@ -105,12 +105,17 @@
       </w:r>
       <w:hyperlink r:id="rId9" w:history="1">
         <w:proofErr w:type="spellStart"/>
+        <w:proofErr w:type="gramStart"/>
         <w:r>
           <w:t>Github</w:t>
         </w:r>
         <w:proofErr w:type="spellEnd"/>
         <w:r>
-          <w:t>:@xji3</w:t>
+          <w:t>:@</w:t>
+        </w:r>
+        <w:proofErr w:type="gramEnd"/>
+        <w:r>
+          <w:t>xji3</w:t>
         </w:r>
       </w:hyperlink>
     </w:p>
@@ -1595,11 +1600,6 @@
     <w:p>
       <w:pPr>
         <w:ind w:left="720" w:hanging="720"/>
-        <w:rPr>
-          <w:rFonts w:cs="Times New Roman"/>
-        </w:rPr>
-      </w:pPr>
-      <w:r>
         <w:rPr>
           <w:rFonts w:ascii="Arial" w:hAnsi="Arial" w:cs="Arial"/>
           <w:color w:val="222222"/>
@@ -1607,9 +1607,7 @@
           <w:szCs w:val="20"/>
           <w:shd w:val="clear" w:color="auto" w:fill="FFFFFF"/>
         </w:rPr>
-        <w:t xml:space="preserve">Zhang, Z., Nishimura, A., </w:t>
-      </w:r>
-      <w:proofErr w:type="spellStart"/>
+      </w:pPr>
       <w:r>
         <w:rPr>
           <w:rFonts w:ascii="Arial" w:hAnsi="Arial" w:cs="Arial"/>
@@ -1618,9 +1616,9 @@
           <w:szCs w:val="20"/>
           <w:shd w:val="clear" w:color="auto" w:fill="FFFFFF"/>
         </w:rPr>
-        <w:t>Trovão</w:t>
-      </w:r>
-      <w:proofErr w:type="spellEnd"/>
+        <w:t xml:space="preserve">Yang, Y., Xu, T., Conant, G., </w:t>
+      </w:r>
+      <w:proofErr w:type="spellStart"/>
       <w:r>
         <w:rPr>
           <w:rFonts w:ascii="Arial" w:hAnsi="Arial" w:cs="Arial"/>
@@ -1629,7 +1627,18 @@
           <w:szCs w:val="20"/>
           <w:shd w:val="clear" w:color="auto" w:fill="FFFFFF"/>
         </w:rPr>
-        <w:t xml:space="preserve">, N.S., Cherry, J.L., Holbrook, A.J., </w:t>
+        <w:t>Kishino</w:t>
+      </w:r>
+      <w:proofErr w:type="spellEnd"/>
+      <w:r>
+        <w:rPr>
+          <w:rFonts w:ascii="Arial" w:hAnsi="Arial" w:cs="Arial"/>
+          <w:color w:val="222222"/>
+          <w:sz w:val="20"/>
+          <w:szCs w:val="20"/>
+          <w:shd w:val="clear" w:color="auto" w:fill="FFFFFF"/>
+        </w:rPr>
+        <w:t xml:space="preserve">, H., Thorne, J.L., </w:t>
       </w:r>
       <w:r>
         <w:rPr>
@@ -1641,7 +1650,7 @@
           <w:szCs w:val="20"/>
           <w:shd w:val="clear" w:color="auto" w:fill="FFFFFF"/>
         </w:rPr>
-        <w:t>Ji, X.</w:t>
+        <w:t>Ji., X.</w:t>
       </w:r>
       <w:r>
         <w:rPr>
@@ -1651,7 +1660,7 @@
           <w:szCs w:val="20"/>
           <w:shd w:val="clear" w:color="auto" w:fill="FFFFFF"/>
         </w:rPr>
-        <w:t xml:space="preserve">, </w:t>
+        <w:t xml:space="preserve">, 2023. </w:t>
       </w:r>
       <w:proofErr w:type="spellStart"/>
       <w:r>
@@ -1662,7 +1671,7 @@
           <w:szCs w:val="20"/>
           <w:shd w:val="clear" w:color="auto" w:fill="FFFFFF"/>
         </w:rPr>
-        <w:t>Lemey</w:t>
+        <w:t>Interlocus</w:t>
       </w:r>
       <w:proofErr w:type="spellEnd"/>
       <w:r>
@@ -1673,9 +1682,20 @@
           <w:szCs w:val="20"/>
           <w:shd w:val="clear" w:color="auto" w:fill="FFFFFF"/>
         </w:rPr>
-        <w:t xml:space="preserve">, P. and </w:t>
-      </w:r>
-      <w:proofErr w:type="spellStart"/>
+        <w:t xml:space="preserve"> Gene Conversion, Natural Selection, and Paralog Homogenization. </w:t>
+      </w:r>
+      <w:r>
+        <w:rPr>
+          <w:rFonts w:ascii="Arial" w:hAnsi="Arial" w:cs="Arial"/>
+          <w:i/>
+          <w:iCs/>
+          <w:color w:val="222222"/>
+          <w:sz w:val="20"/>
+          <w:szCs w:val="20"/>
+          <w:shd w:val="clear" w:color="auto" w:fill="FFFFFF"/>
+        </w:rPr>
+        <w:t>Molecular Biology and Evolution</w:t>
+      </w:r>
       <w:r>
         <w:rPr>
           <w:rFonts w:ascii="Arial" w:hAnsi="Arial" w:cs="Arial"/>
@@ -1684,9 +1704,16 @@
           <w:szCs w:val="20"/>
           <w:shd w:val="clear" w:color="auto" w:fill="FFFFFF"/>
         </w:rPr>
-        <w:t>Suchard</w:t>
-      </w:r>
-      <w:proofErr w:type="spellEnd"/>
+        <w:t>, accepted.</w:t>
+      </w:r>
+    </w:p>
+    <w:p>
+      <w:pPr>
+        <w:ind w:left="720" w:hanging="720"/>
+        <w:rPr>
+          <w:rFonts w:cs="Times New Roman"/>
+        </w:rPr>
+      </w:pPr>
       <w:r>
         <w:rPr>
           <w:rFonts w:ascii="Arial" w:hAnsi="Arial" w:cs="Arial"/>
@@ -1695,20 +1722,10 @@
           <w:szCs w:val="20"/>
           <w:shd w:val="clear" w:color="auto" w:fill="FFFFFF"/>
         </w:rPr>
-        <w:t>, M.A., 2023. Accelerating Bayesian inference of dependency between mixed-type biological traits. </w:t>
-      </w:r>
-      <w:r>
-        <w:rPr>
-          <w:rFonts w:ascii="Arial" w:hAnsi="Arial" w:cs="Arial"/>
-          <w:i/>
-          <w:iCs/>
-          <w:color w:val="222222"/>
-          <w:sz w:val="20"/>
-          <w:szCs w:val="20"/>
-          <w:shd w:val="clear" w:color="auto" w:fill="FFFFFF"/>
-        </w:rPr>
-        <w:t>PLOS Computational Biology</w:t>
-      </w:r>
+        <w:lastRenderedPageBreak/>
+        <w:t xml:space="preserve">Zhang, Z., Nishimura, A., </w:t>
+      </w:r>
+      <w:proofErr w:type="spellStart"/>
       <w:r>
         <w:rPr>
           <w:rFonts w:ascii="Arial" w:hAnsi="Arial" w:cs="Arial"/>
@@ -1717,20 +1734,9 @@
           <w:szCs w:val="20"/>
           <w:shd w:val="clear" w:color="auto" w:fill="FFFFFF"/>
         </w:rPr>
-        <w:t>, </w:t>
-      </w:r>
-      <w:r>
-        <w:rPr>
-          <w:rFonts w:ascii="Arial" w:hAnsi="Arial" w:cs="Arial"/>
-          <w:i/>
-          <w:iCs/>
-          <w:color w:val="222222"/>
-          <w:sz w:val="20"/>
-          <w:szCs w:val="20"/>
-          <w:shd w:val="clear" w:color="auto" w:fill="FFFFFF"/>
-        </w:rPr>
-        <w:t>19</w:t>
-      </w:r>
+        <w:t>Trovão</w:t>
+      </w:r>
+      <w:proofErr w:type="spellEnd"/>
       <w:r>
         <w:rPr>
           <w:rFonts w:ascii="Arial" w:hAnsi="Arial" w:cs="Arial"/>
@@ -1739,254 +1745,7 @@
           <w:szCs w:val="20"/>
           <w:shd w:val="clear" w:color="auto" w:fill="FFFFFF"/>
         </w:rPr>
-        <w:t>(8), p.e1011419.</w:t>
-      </w:r>
-    </w:p>
-    <w:p>
-      <w:pPr>
-        <w:ind w:left="720" w:hanging="720"/>
-        <w:rPr>
-          <w:rFonts w:cs="Times New Roman"/>
-        </w:rPr>
-      </w:pPr>
-      <w:r>
-        <w:rPr>
-          <w:rFonts w:cs="Times New Roman"/>
-        </w:rPr>
-        <w:lastRenderedPageBreak/>
-        <w:t xml:space="preserve">Zhao, J., Kang, M., Wu, H., Sun, B., </w:t>
-      </w:r>
-      <w:proofErr w:type="spellStart"/>
-      <w:r>
-        <w:rPr>
-          <w:rFonts w:cs="Times New Roman"/>
-        </w:rPr>
-        <w:t>Baele</w:t>
-      </w:r>
-      <w:proofErr w:type="spellEnd"/>
-      <w:r>
-        <w:rPr>
-          <w:rFonts w:cs="Times New Roman"/>
-        </w:rPr>
-        <w:t xml:space="preserve">, G., He, W.T., Lu, M., </w:t>
-      </w:r>
-      <w:proofErr w:type="spellStart"/>
-      <w:r>
-        <w:rPr>
-          <w:rFonts w:cs="Times New Roman"/>
-        </w:rPr>
-        <w:t>Suchard</w:t>
-      </w:r>
-      <w:proofErr w:type="spellEnd"/>
-      <w:r>
-        <w:rPr>
-          <w:rFonts w:cs="Times New Roman"/>
-        </w:rPr>
-        <w:t xml:space="preserve">, M.A., </w:t>
-      </w:r>
-      <w:r>
-        <w:rPr>
-          <w:rFonts w:cs="Times New Roman"/>
-          <w:b/>
-          <w:bCs/>
-        </w:rPr>
-        <w:t>Ji, X.</w:t>
-      </w:r>
-      <w:r>
-        <w:rPr>
-          <w:rFonts w:cs="Times New Roman"/>
-        </w:rPr>
-        <w:t xml:space="preserve">, He, N. and </w:t>
-      </w:r>
-      <w:proofErr w:type="spellStart"/>
-      <w:r>
-        <w:rPr>
-          <w:rFonts w:cs="Times New Roman"/>
-        </w:rPr>
-        <w:t>Su</w:t>
-      </w:r>
-      <w:proofErr w:type="spellEnd"/>
-      <w:r>
-        <w:rPr>
-          <w:rFonts w:cs="Times New Roman"/>
-        </w:rPr>
-        <w:t>, S., 2023. Risk assessment of SARS-CoV-2 replicating and evolving in animals. Trends in Microbiology.</w:t>
-      </w:r>
-    </w:p>
-    <w:p>
-      <w:pPr>
-        <w:ind w:left="720" w:hanging="720"/>
-        <w:rPr>
-          <w:rFonts w:ascii="Arial" w:hAnsi="Arial" w:cs="Arial"/>
-          <w:color w:val="222222"/>
-          <w:sz w:val="20"/>
-          <w:szCs w:val="20"/>
-          <w:shd w:val="clear" w:color="auto" w:fill="FFFFFF"/>
-        </w:rPr>
-      </w:pPr>
-      <w:r>
-        <w:rPr>
-          <w:rFonts w:ascii="Arial" w:hAnsi="Arial" w:cs="Arial"/>
-          <w:color w:val="222222"/>
-          <w:sz w:val="20"/>
-          <w:szCs w:val="20"/>
-          <w:shd w:val="clear" w:color="auto" w:fill="FFFFFF"/>
-        </w:rPr>
-        <w:t xml:space="preserve">Yang, J., </w:t>
-      </w:r>
-      <w:proofErr w:type="spellStart"/>
-      <w:r>
-        <w:rPr>
-          <w:rFonts w:ascii="Arial" w:hAnsi="Arial" w:cs="Arial"/>
-          <w:color w:val="222222"/>
-          <w:sz w:val="20"/>
-          <w:szCs w:val="20"/>
-          <w:shd w:val="clear" w:color="auto" w:fill="FFFFFF"/>
-        </w:rPr>
-        <w:t>Schuemie</w:t>
-      </w:r>
-      <w:proofErr w:type="spellEnd"/>
-      <w:r>
-        <w:rPr>
-          <w:rFonts w:ascii="Arial" w:hAnsi="Arial" w:cs="Arial"/>
-          <w:color w:val="222222"/>
-          <w:sz w:val="20"/>
-          <w:szCs w:val="20"/>
-          <w:shd w:val="clear" w:color="auto" w:fill="FFFFFF"/>
-        </w:rPr>
-        <w:t xml:space="preserve">, M.J., Ji, X. and </w:t>
-      </w:r>
-      <w:proofErr w:type="spellStart"/>
-      <w:r>
-        <w:rPr>
-          <w:rFonts w:ascii="Arial" w:hAnsi="Arial" w:cs="Arial"/>
-          <w:color w:val="222222"/>
-          <w:sz w:val="20"/>
-          <w:szCs w:val="20"/>
-          <w:shd w:val="clear" w:color="auto" w:fill="FFFFFF"/>
-        </w:rPr>
-        <w:t>Suchard</w:t>
-      </w:r>
-      <w:proofErr w:type="spellEnd"/>
-      <w:r>
-        <w:rPr>
-          <w:rFonts w:ascii="Arial" w:hAnsi="Arial" w:cs="Arial"/>
-          <w:color w:val="222222"/>
-          <w:sz w:val="20"/>
-          <w:szCs w:val="20"/>
-          <w:shd w:val="clear" w:color="auto" w:fill="FFFFFF"/>
-        </w:rPr>
-        <w:t>, M.A., 2023. Massive parallelization of massive sample-size survival analysis. </w:t>
-      </w:r>
-      <w:r>
-        <w:rPr>
-          <w:rFonts w:ascii="Arial" w:hAnsi="Arial" w:cs="Arial"/>
-          <w:i/>
-          <w:iCs/>
-          <w:color w:val="222222"/>
-          <w:sz w:val="20"/>
-          <w:szCs w:val="20"/>
-          <w:shd w:val="clear" w:color="auto" w:fill="FFFFFF"/>
-        </w:rPr>
-        <w:t>Journal of Computational and Graphical Statistics</w:t>
-      </w:r>
-      <w:r>
-        <w:rPr>
-          <w:rFonts w:ascii="Arial" w:hAnsi="Arial" w:cs="Arial"/>
-          <w:color w:val="222222"/>
-          <w:sz w:val="20"/>
-          <w:szCs w:val="20"/>
-          <w:shd w:val="clear" w:color="auto" w:fill="FFFFFF"/>
-        </w:rPr>
-        <w:t>, (just-accepted), pp.1-23.</w:t>
-      </w:r>
-    </w:p>
-    <w:p>
-      <w:pPr>
-        <w:ind w:left="720" w:hanging="720"/>
-        <w:rPr>
-          <w:rFonts w:ascii="Arial" w:hAnsi="Arial" w:cs="Arial"/>
-          <w:color w:val="222222"/>
-          <w:sz w:val="20"/>
-          <w:szCs w:val="20"/>
-          <w:shd w:val="clear" w:color="auto" w:fill="FFFFFF"/>
-        </w:rPr>
-      </w:pPr>
-      <w:r>
-        <w:rPr>
-          <w:rFonts w:ascii="Arial" w:hAnsi="Arial" w:cs="Arial"/>
-          <w:color w:val="222222"/>
-          <w:sz w:val="20"/>
-          <w:szCs w:val="20"/>
-          <w:shd w:val="clear" w:color="auto" w:fill="FFFFFF"/>
-        </w:rPr>
-        <w:t xml:space="preserve">Zhao, J., </w:t>
-      </w:r>
-      <w:proofErr w:type="spellStart"/>
-      <w:r>
-        <w:rPr>
-          <w:rFonts w:ascii="Arial" w:hAnsi="Arial" w:cs="Arial"/>
-          <w:color w:val="222222"/>
-          <w:sz w:val="20"/>
-          <w:szCs w:val="20"/>
-          <w:shd w:val="clear" w:color="auto" w:fill="FFFFFF"/>
-        </w:rPr>
-        <w:t>Dellicour</w:t>
-      </w:r>
-      <w:proofErr w:type="spellEnd"/>
-      <w:r>
-        <w:rPr>
-          <w:rFonts w:ascii="Arial" w:hAnsi="Arial" w:cs="Arial"/>
-          <w:color w:val="222222"/>
-          <w:sz w:val="20"/>
-          <w:szCs w:val="20"/>
-          <w:shd w:val="clear" w:color="auto" w:fill="FFFFFF"/>
-        </w:rPr>
-        <w:t xml:space="preserve">, S., Yan, Z., </w:t>
-      </w:r>
-      <w:proofErr w:type="spellStart"/>
-      <w:r>
-        <w:rPr>
-          <w:rFonts w:ascii="Arial" w:hAnsi="Arial" w:cs="Arial"/>
-          <w:color w:val="222222"/>
-          <w:sz w:val="20"/>
-          <w:szCs w:val="20"/>
-          <w:shd w:val="clear" w:color="auto" w:fill="FFFFFF"/>
-        </w:rPr>
-        <w:t>Veit</w:t>
-      </w:r>
-      <w:proofErr w:type="spellEnd"/>
-      <w:r>
-        <w:rPr>
-          <w:rFonts w:ascii="Arial" w:hAnsi="Arial" w:cs="Arial"/>
-          <w:color w:val="222222"/>
-          <w:sz w:val="20"/>
-          <w:szCs w:val="20"/>
-          <w:shd w:val="clear" w:color="auto" w:fill="FFFFFF"/>
-        </w:rPr>
-        <w:t xml:space="preserve">, M., Gill, M.S., He, W.T., </w:t>
-      </w:r>
-      <w:proofErr w:type="spellStart"/>
-      <w:r>
-        <w:rPr>
-          <w:rFonts w:ascii="Arial" w:hAnsi="Arial" w:cs="Arial"/>
-          <w:color w:val="222222"/>
-          <w:sz w:val="20"/>
-          <w:szCs w:val="20"/>
-          <w:shd w:val="clear" w:color="auto" w:fill="FFFFFF"/>
-        </w:rPr>
-        <w:t>Zhai</w:t>
-      </w:r>
-      <w:proofErr w:type="spellEnd"/>
-      <w:r>
-        <w:rPr>
-          <w:rFonts w:ascii="Arial" w:hAnsi="Arial" w:cs="Arial"/>
-          <w:color w:val="222222"/>
-          <w:sz w:val="20"/>
-          <w:szCs w:val="20"/>
-          <w:shd w:val="clear" w:color="auto" w:fill="FFFFFF"/>
-        </w:rPr>
-        <w:t xml:space="preserve">, X., </w:t>
+        <w:t xml:space="preserve">, N.S., Cherry, J.L., Holbrook, A.J., </w:t>
       </w:r>
       <w:r>
         <w:rPr>
@@ -2019,7 +1778,7 @@
           <w:szCs w:val="20"/>
           <w:shd w:val="clear" w:color="auto" w:fill="FFFFFF"/>
         </w:rPr>
-        <w:t>Suchard</w:t>
+        <w:t>Lemey</w:t>
       </w:r>
       <w:proofErr w:type="spellEnd"/>
       <w:r>
@@ -2030,7 +1789,7 @@
           <w:szCs w:val="20"/>
           <w:shd w:val="clear" w:color="auto" w:fill="FFFFFF"/>
         </w:rPr>
-        <w:t xml:space="preserve">, M.A., </w:t>
+        <w:t xml:space="preserve">, P. and </w:t>
       </w:r>
       <w:proofErr w:type="spellStart"/>
       <w:r>
@@ -2041,7 +1800,7 @@
           <w:szCs w:val="20"/>
           <w:shd w:val="clear" w:color="auto" w:fill="FFFFFF"/>
         </w:rPr>
-        <w:t>Lemey</w:t>
+        <w:t>Suchard</w:t>
       </w:r>
       <w:proofErr w:type="spellEnd"/>
       <w:r>
@@ -2052,9 +1811,20 @@
           <w:szCs w:val="20"/>
           <w:shd w:val="clear" w:color="auto" w:fill="FFFFFF"/>
         </w:rPr>
-        <w:t xml:space="preserve">, P. and </w:t>
-      </w:r>
-      <w:proofErr w:type="spellStart"/>
+        <w:t>, M.A., 2023. Accelerating Bayesian inference of dependency between mixed-type biological traits. </w:t>
+      </w:r>
+      <w:r>
+        <w:rPr>
+          <w:rFonts w:ascii="Arial" w:hAnsi="Arial" w:cs="Arial"/>
+          <w:i/>
+          <w:iCs/>
+          <w:color w:val="222222"/>
+          <w:sz w:val="20"/>
+          <w:szCs w:val="20"/>
+          <w:shd w:val="clear" w:color="auto" w:fill="FFFFFF"/>
+        </w:rPr>
+        <w:t>PLOS Computational Biology</w:t>
+      </w:r>
       <w:r>
         <w:rPr>
           <w:rFonts w:ascii="Arial" w:hAnsi="Arial" w:cs="Arial"/>
@@ -2063,9 +1833,20 @@
           <w:szCs w:val="20"/>
           <w:shd w:val="clear" w:color="auto" w:fill="FFFFFF"/>
         </w:rPr>
-        <w:t>Su</w:t>
-      </w:r>
-      <w:proofErr w:type="spellEnd"/>
+        <w:t>, </w:t>
+      </w:r>
+      <w:r>
+        <w:rPr>
+          <w:rFonts w:ascii="Arial" w:hAnsi="Arial" w:cs="Arial"/>
+          <w:i/>
+          <w:iCs/>
+          <w:color w:val="222222"/>
+          <w:sz w:val="20"/>
+          <w:szCs w:val="20"/>
+          <w:shd w:val="clear" w:color="auto" w:fill="FFFFFF"/>
+        </w:rPr>
+        <w:t>19</w:t>
+      </w:r>
       <w:r>
         <w:rPr>
           <w:rFonts w:ascii="Arial" w:hAnsi="Arial" w:cs="Arial"/>
@@ -2074,10 +1855,82 @@
           <w:szCs w:val="20"/>
           <w:shd w:val="clear" w:color="auto" w:fill="FFFFFF"/>
         </w:rPr>
-        <w:t xml:space="preserve">, S., 2023. Early Genomic Surveillance and Phylogeographic Analysis of </w:t>
+        <w:t>(8), p.e1011419.</w:t>
+      </w:r>
+    </w:p>
+    <w:p>
+      <w:pPr>
+        <w:ind w:left="720" w:hanging="720"/>
+        <w:rPr>
+          <w:rFonts w:cs="Times New Roman"/>
+        </w:rPr>
+      </w:pPr>
+      <w:r>
+        <w:rPr>
+          <w:rFonts w:cs="Times New Roman"/>
+        </w:rPr>
+        <w:t xml:space="preserve">Zhao, J., Kang, M., Wu, H., Sun, B., </w:t>
       </w:r>
       <w:proofErr w:type="spellStart"/>
       <w:r>
+        <w:rPr>
+          <w:rFonts w:cs="Times New Roman"/>
+        </w:rPr>
+        <w:t>Baele</w:t>
+      </w:r>
+      <w:proofErr w:type="spellEnd"/>
+      <w:r>
+        <w:rPr>
+          <w:rFonts w:cs="Times New Roman"/>
+        </w:rPr>
+        <w:t xml:space="preserve">, G., He, W.T., Lu, M., </w:t>
+      </w:r>
+      <w:proofErr w:type="spellStart"/>
+      <w:r>
+        <w:rPr>
+          <w:rFonts w:cs="Times New Roman"/>
+        </w:rPr>
+        <w:t>Suchard</w:t>
+      </w:r>
+      <w:proofErr w:type="spellEnd"/>
+      <w:r>
+        <w:rPr>
+          <w:rFonts w:cs="Times New Roman"/>
+        </w:rPr>
+        <w:t xml:space="preserve">, M.A., </w:t>
+      </w:r>
+      <w:r>
+        <w:rPr>
+          <w:rFonts w:cs="Times New Roman"/>
+          <w:b/>
+          <w:bCs/>
+        </w:rPr>
+        <w:t>Ji, X.</w:t>
+      </w:r>
+      <w:r>
+        <w:rPr>
+          <w:rFonts w:cs="Times New Roman"/>
+        </w:rPr>
+        <w:t xml:space="preserve">, He, N. and </w:t>
+      </w:r>
+      <w:proofErr w:type="spellStart"/>
+      <w:r>
+        <w:rPr>
+          <w:rFonts w:cs="Times New Roman"/>
+        </w:rPr>
+        <w:t>Su</w:t>
+      </w:r>
+      <w:proofErr w:type="spellEnd"/>
+      <w:r>
+        <w:rPr>
+          <w:rFonts w:cs="Times New Roman"/>
+        </w:rPr>
+        <w:t>, S., 2023. Risk assessment of SARS-CoV-2 replicating and evolving in animals. Trends in Microbiology.</w:t>
+      </w:r>
+    </w:p>
+    <w:p>
+      <w:pPr>
+        <w:ind w:left="720" w:hanging="720"/>
         <w:rPr>
           <w:rFonts w:ascii="Arial" w:hAnsi="Arial" w:cs="Arial"/>
           <w:color w:val="222222"/>
@@ -2085,9 +1938,7 @@
           <w:szCs w:val="20"/>
           <w:shd w:val="clear" w:color="auto" w:fill="FFFFFF"/>
         </w:rPr>
-        <w:t>Getah</w:t>
-      </w:r>
-      <w:proofErr w:type="spellEnd"/>
+      </w:pPr>
       <w:r>
         <w:rPr>
           <w:rFonts w:ascii="Arial" w:hAnsi="Arial" w:cs="Arial"/>
@@ -2096,7 +1947,51 @@
           <w:szCs w:val="20"/>
           <w:shd w:val="clear" w:color="auto" w:fill="FFFFFF"/>
         </w:rPr>
-        <w:t xml:space="preserve"> Virus, a Reemerging Arbovirus, in Livestock in China. </w:t>
+        <w:t xml:space="preserve">Yang, J., </w:t>
+      </w:r>
+      <w:proofErr w:type="spellStart"/>
+      <w:r>
+        <w:rPr>
+          <w:rFonts w:ascii="Arial" w:hAnsi="Arial" w:cs="Arial"/>
+          <w:color w:val="222222"/>
+          <w:sz w:val="20"/>
+          <w:szCs w:val="20"/>
+          <w:shd w:val="clear" w:color="auto" w:fill="FFFFFF"/>
+        </w:rPr>
+        <w:t>Schuemie</w:t>
+      </w:r>
+      <w:proofErr w:type="spellEnd"/>
+      <w:r>
+        <w:rPr>
+          <w:rFonts w:ascii="Arial" w:hAnsi="Arial" w:cs="Arial"/>
+          <w:color w:val="222222"/>
+          <w:sz w:val="20"/>
+          <w:szCs w:val="20"/>
+          <w:shd w:val="clear" w:color="auto" w:fill="FFFFFF"/>
+        </w:rPr>
+        <w:t xml:space="preserve">, M.J., Ji, X. and </w:t>
+      </w:r>
+      <w:proofErr w:type="spellStart"/>
+      <w:r>
+        <w:rPr>
+          <w:rFonts w:ascii="Arial" w:hAnsi="Arial" w:cs="Arial"/>
+          <w:color w:val="222222"/>
+          <w:sz w:val="20"/>
+          <w:szCs w:val="20"/>
+          <w:shd w:val="clear" w:color="auto" w:fill="FFFFFF"/>
+        </w:rPr>
+        <w:t>Suchard</w:t>
+      </w:r>
+      <w:proofErr w:type="spellEnd"/>
+      <w:r>
+        <w:rPr>
+          <w:rFonts w:ascii="Arial" w:hAnsi="Arial" w:cs="Arial"/>
+          <w:color w:val="222222"/>
+          <w:sz w:val="20"/>
+          <w:szCs w:val="20"/>
+          <w:shd w:val="clear" w:color="auto" w:fill="FFFFFF"/>
+        </w:rPr>
+        <w:t>, M.A., 2023. Massive parallelization of massive sample-size survival analysis. </w:t>
       </w:r>
       <w:r>
         <w:rPr>
@@ -2108,7 +2003,7 @@
           <w:szCs w:val="20"/>
           <w:shd w:val="clear" w:color="auto" w:fill="FFFFFF"/>
         </w:rPr>
-        <w:t>Journal of Virology</w:t>
+        <w:t>Journal of Computational and Graphical Statistics</w:t>
       </w:r>
       <w:r>
         <w:rPr>
@@ -2118,21 +2013,12 @@
           <w:szCs w:val="20"/>
           <w:shd w:val="clear" w:color="auto" w:fill="FFFFFF"/>
         </w:rPr>
-        <w:t>, </w:t>
-      </w:r>
-      <w:r>
-        <w:rPr>
-          <w:rFonts w:ascii="Arial" w:hAnsi="Arial" w:cs="Arial"/>
-          <w:i/>
-          <w:iCs/>
-          <w:color w:val="222222"/>
-          <w:sz w:val="20"/>
-          <w:szCs w:val="20"/>
-          <w:shd w:val="clear" w:color="auto" w:fill="FFFFFF"/>
-        </w:rPr>
-        <w:t>97</w:t>
-      </w:r>
-      <w:r>
+        <w:t>, (just-accepted), pp.1-23.</w:t>
+      </w:r>
+    </w:p>
+    <w:p>
+      <w:pPr>
+        <w:ind w:left="720" w:hanging="720"/>
         <w:rPr>
           <w:rFonts w:ascii="Arial" w:hAnsi="Arial" w:cs="Arial"/>
           <w:color w:val="222222"/>
@@ -2140,12 +2026,8 @@
           <w:szCs w:val="20"/>
           <w:shd w:val="clear" w:color="auto" w:fill="FFFFFF"/>
         </w:rPr>
-        <w:t>(1), pp.e01091-22.</w:t>
-      </w:r>
-    </w:p>
-    <w:p>
-      <w:pPr>
-        <w:ind w:left="720" w:hanging="720"/>
+      </w:pPr>
+      <w:r>
         <w:rPr>
           <w:rFonts w:ascii="Arial" w:hAnsi="Arial" w:cs="Arial"/>
           <w:color w:val="222222"/>
@@ -2153,7 +2035,8 @@
           <w:szCs w:val="20"/>
           <w:shd w:val="clear" w:color="auto" w:fill="FFFFFF"/>
         </w:rPr>
-      </w:pPr>
+        <w:t xml:space="preserve">Zhao, J., </w:t>
+      </w:r>
       <w:proofErr w:type="spellStart"/>
       <w:r>
         <w:rPr>
@@ -2163,7 +2046,7 @@
           <w:szCs w:val="20"/>
           <w:shd w:val="clear" w:color="auto" w:fill="FFFFFF"/>
         </w:rPr>
-        <w:t>Tsui</w:t>
+        <w:t>Dellicour</w:t>
       </w:r>
       <w:proofErr w:type="spellEnd"/>
       <w:r>
@@ -2174,8 +2057,9 @@
           <w:szCs w:val="20"/>
           <w:shd w:val="clear" w:color="auto" w:fill="FFFFFF"/>
         </w:rPr>
-        <w:t xml:space="preserve">, L.H., </w:t>
-      </w:r>
+        <w:t xml:space="preserve">, S., Yan, Z., </w:t>
+      </w:r>
+      <w:proofErr w:type="spellStart"/>
       <w:r>
         <w:rPr>
           <w:rFonts w:ascii="Arial" w:hAnsi="Arial" w:cs="Arial"/>
@@ -2184,8 +2068,9 @@
           <w:szCs w:val="20"/>
           <w:shd w:val="clear" w:color="auto" w:fill="FFFFFF"/>
         </w:rPr>
-        <w:t>et al.,</w:t>
-      </w:r>
+        <w:t>Veit</w:t>
+      </w:r>
+      <w:proofErr w:type="spellEnd"/>
       <w:r>
         <w:rPr>
           <w:rFonts w:ascii="Arial" w:hAnsi="Arial" w:cs="Arial"/>
@@ -2194,8 +2079,9 @@
           <w:szCs w:val="20"/>
           <w:shd w:val="clear" w:color="auto" w:fill="FFFFFF"/>
         </w:rPr>
-        <w:t xml:space="preserve"> 2023. Genomic assessment of invasion dynamics of SARS-CoV-2 Omicron BA. 1.</w:t>
-      </w:r>
+        <w:t xml:space="preserve">, M., Gill, M.S., He, W.T., </w:t>
+      </w:r>
+      <w:proofErr w:type="spellStart"/>
       <w:r>
         <w:rPr>
           <w:rFonts w:ascii="Arial" w:hAnsi="Arial" w:cs="Arial"/>
@@ -2204,20 +2090,9 @@
           <w:szCs w:val="20"/>
           <w:shd w:val="clear" w:color="auto" w:fill="FFFFFF"/>
         </w:rPr>
-        <w:t xml:space="preserve"> </w:t>
-      </w:r>
-      <w:r>
-        <w:rPr>
-          <w:rFonts w:ascii="Arial" w:hAnsi="Arial" w:cs="Arial"/>
-          <w:i/>
-          <w:iCs/>
-          <w:color w:val="222222"/>
-          <w:sz w:val="20"/>
-          <w:szCs w:val="20"/>
-          <w:shd w:val="clear" w:color="auto" w:fill="FFFFFF"/>
-        </w:rPr>
-        <w:t>Science</w:t>
-      </w:r>
+        <w:t>Zhai</w:t>
+      </w:r>
+      <w:proofErr w:type="spellEnd"/>
       <w:r>
         <w:rPr>
           <w:rFonts w:ascii="Arial" w:hAnsi="Arial" w:cs="Arial"/>
@@ -2226,63 +2101,7 @@
           <w:szCs w:val="20"/>
           <w:shd w:val="clear" w:color="auto" w:fill="FFFFFF"/>
         </w:rPr>
-        <w:t>, accepted,</w:t>
-      </w:r>
-      <w:r>
-        <w:rPr>
-          <w:rFonts w:ascii="Arial" w:hAnsi="Arial" w:cs="Arial"/>
-          <w:color w:val="222222"/>
-          <w:sz w:val="20"/>
-          <w:szCs w:val="20"/>
-          <w:shd w:val="clear" w:color="auto" w:fill="FFFFFF"/>
-        </w:rPr>
-        <w:t> </w:t>
-      </w:r>
-      <w:proofErr w:type="spellStart"/>
-      <w:r>
-        <w:rPr>
-          <w:rFonts w:ascii="Arial" w:hAnsi="Arial" w:cs="Arial"/>
-          <w:i/>
-          <w:iCs/>
-          <w:color w:val="222222"/>
-          <w:sz w:val="20"/>
-          <w:szCs w:val="20"/>
-          <w:shd w:val="clear" w:color="auto" w:fill="FFFFFF"/>
-        </w:rPr>
-        <w:t>medRxiv</w:t>
-      </w:r>
-      <w:proofErr w:type="spellEnd"/>
-      <w:r>
-        <w:rPr>
-          <w:rFonts w:ascii="Arial" w:hAnsi="Arial" w:cs="Arial"/>
-          <w:color w:val="222222"/>
-          <w:sz w:val="20"/>
-          <w:szCs w:val="20"/>
-          <w:shd w:val="clear" w:color="auto" w:fill="FFFFFF"/>
-        </w:rPr>
-        <w:t>, pp.2023-01.</w:t>
-      </w:r>
-    </w:p>
-    <w:p>
-      <w:pPr>
-        <w:ind w:left="720" w:hanging="720"/>
-        <w:rPr>
-          <w:rFonts w:ascii="Arial" w:hAnsi="Arial" w:cs="Arial"/>
-          <w:color w:val="222222"/>
-          <w:sz w:val="20"/>
-          <w:szCs w:val="20"/>
-          <w:shd w:val="clear" w:color="auto" w:fill="FFFFFF"/>
-        </w:rPr>
-      </w:pPr>
-      <w:r>
-        <w:rPr>
-          <w:rFonts w:ascii="Arial" w:hAnsi="Arial" w:cs="Arial"/>
-          <w:color w:val="222222"/>
-          <w:sz w:val="20"/>
-          <w:szCs w:val="20"/>
-          <w:shd w:val="clear" w:color="auto" w:fill="FFFFFF"/>
-        </w:rPr>
-        <w:t xml:space="preserve">Huang, S., He, J., Guo, J., Sun, Z., Cheng, L., </w:t>
+        <w:t xml:space="preserve">, X., </w:t>
       </w:r>
       <w:r>
         <w:rPr>
@@ -2304,9 +2123,96 @@
           <w:szCs w:val="20"/>
           <w:shd w:val="clear" w:color="auto" w:fill="FFFFFF"/>
         </w:rPr>
-        <w:t xml:space="preserve"> and Zhang, Y., 2023. ASTK: a software for comprehensive analysis of alternative splicing. </w:t>
+        <w:t xml:space="preserve">, </w:t>
       </w:r>
       <w:proofErr w:type="spellStart"/>
+      <w:r>
+        <w:rPr>
+          <w:rFonts w:ascii="Arial" w:hAnsi="Arial" w:cs="Arial"/>
+          <w:color w:val="222222"/>
+          <w:sz w:val="20"/>
+          <w:szCs w:val="20"/>
+          <w:shd w:val="clear" w:color="auto" w:fill="FFFFFF"/>
+        </w:rPr>
+        <w:t>Suchard</w:t>
+      </w:r>
+      <w:proofErr w:type="spellEnd"/>
+      <w:r>
+        <w:rPr>
+          <w:rFonts w:ascii="Arial" w:hAnsi="Arial" w:cs="Arial"/>
+          <w:color w:val="222222"/>
+          <w:sz w:val="20"/>
+          <w:szCs w:val="20"/>
+          <w:shd w:val="clear" w:color="auto" w:fill="FFFFFF"/>
+        </w:rPr>
+        <w:t xml:space="preserve">, M.A., </w:t>
+      </w:r>
+      <w:proofErr w:type="spellStart"/>
+      <w:r>
+        <w:rPr>
+          <w:rFonts w:ascii="Arial" w:hAnsi="Arial" w:cs="Arial"/>
+          <w:color w:val="222222"/>
+          <w:sz w:val="20"/>
+          <w:szCs w:val="20"/>
+          <w:shd w:val="clear" w:color="auto" w:fill="FFFFFF"/>
+        </w:rPr>
+        <w:t>Lemey</w:t>
+      </w:r>
+      <w:proofErr w:type="spellEnd"/>
+      <w:r>
+        <w:rPr>
+          <w:rFonts w:ascii="Arial" w:hAnsi="Arial" w:cs="Arial"/>
+          <w:color w:val="222222"/>
+          <w:sz w:val="20"/>
+          <w:szCs w:val="20"/>
+          <w:shd w:val="clear" w:color="auto" w:fill="FFFFFF"/>
+        </w:rPr>
+        <w:t xml:space="preserve">, P. and </w:t>
+      </w:r>
+      <w:proofErr w:type="spellStart"/>
+      <w:r>
+        <w:rPr>
+          <w:rFonts w:ascii="Arial" w:hAnsi="Arial" w:cs="Arial"/>
+          <w:color w:val="222222"/>
+          <w:sz w:val="20"/>
+          <w:szCs w:val="20"/>
+          <w:shd w:val="clear" w:color="auto" w:fill="FFFFFF"/>
+        </w:rPr>
+        <w:t>Su</w:t>
+      </w:r>
+      <w:proofErr w:type="spellEnd"/>
+      <w:r>
+        <w:rPr>
+          <w:rFonts w:ascii="Arial" w:hAnsi="Arial" w:cs="Arial"/>
+          <w:color w:val="222222"/>
+          <w:sz w:val="20"/>
+          <w:szCs w:val="20"/>
+          <w:shd w:val="clear" w:color="auto" w:fill="FFFFFF"/>
+        </w:rPr>
+        <w:t xml:space="preserve">, S., 2023. Early Genomic Surveillance and Phylogeographic Analysis of </w:t>
+      </w:r>
+      <w:proofErr w:type="spellStart"/>
+      <w:r>
+        <w:rPr>
+          <w:rFonts w:ascii="Arial" w:hAnsi="Arial" w:cs="Arial"/>
+          <w:color w:val="222222"/>
+          <w:sz w:val="20"/>
+          <w:szCs w:val="20"/>
+          <w:shd w:val="clear" w:color="auto" w:fill="FFFFFF"/>
+        </w:rPr>
+        <w:t>Getah</w:t>
+      </w:r>
+      <w:proofErr w:type="spellEnd"/>
+      <w:r>
+        <w:rPr>
+          <w:rFonts w:ascii="Arial" w:hAnsi="Arial" w:cs="Arial"/>
+          <w:color w:val="222222"/>
+          <w:sz w:val="20"/>
+          <w:szCs w:val="20"/>
+          <w:shd w:val="clear" w:color="auto" w:fill="FFFFFF"/>
+        </w:rPr>
+        <w:t xml:space="preserve"> Virus, a Reemerging Arbovirus, in Livestock in China. </w:t>
+      </w:r>
       <w:r>
         <w:rPr>
           <w:rFonts w:ascii="Arial" w:hAnsi="Arial" w:cs="Arial"/>
@@ -2317,9 +2223,8 @@
           <w:szCs w:val="20"/>
           <w:shd w:val="clear" w:color="auto" w:fill="FFFFFF"/>
         </w:rPr>
-        <w:t>bioRxiv</w:t>
-      </w:r>
-      <w:proofErr w:type="spellEnd"/>
+        <w:t>Journal of Virology</w:t>
+      </w:r>
       <w:r>
         <w:rPr>
           <w:rFonts w:ascii="Arial" w:hAnsi="Arial" w:cs="Arial"/>
@@ -2328,16 +2233,20 @@
           <w:szCs w:val="20"/>
           <w:shd w:val="clear" w:color="auto" w:fill="FFFFFF"/>
         </w:rPr>
-        <w:t>, pp.2023-01.</w:t>
-      </w:r>
-    </w:p>
-    <w:p>
-      <w:pPr>
-        <w:ind w:left="720" w:hanging="720"/>
-        <w:rPr>
-          <w:rFonts w:cs="Times New Roman"/>
-        </w:rPr>
-      </w:pPr>
+        <w:t>, </w:t>
+      </w:r>
+      <w:r>
+        <w:rPr>
+          <w:rFonts w:ascii="Arial" w:hAnsi="Arial" w:cs="Arial"/>
+          <w:i/>
+          <w:iCs/>
+          <w:color w:val="222222"/>
+          <w:sz w:val="20"/>
+          <w:szCs w:val="20"/>
+          <w:shd w:val="clear" w:color="auto" w:fill="FFFFFF"/>
+        </w:rPr>
+        <w:t>97</w:t>
+      </w:r>
       <w:r>
         <w:rPr>
           <w:rFonts w:ascii="Arial" w:hAnsi="Arial" w:cs="Arial"/>
@@ -2346,9 +2255,9 @@
           <w:szCs w:val="20"/>
           <w:shd w:val="clear" w:color="auto" w:fill="FFFFFF"/>
         </w:rPr>
-        <w:t xml:space="preserve">Hassler, G.W., Magee, A.F., Zhang, Z., </w:t>
-      </w:r>
-      <w:proofErr w:type="spellStart"/>
+        <w:t xml:space="preserve">(1), </w:t>
+      </w:r>
+      <w:proofErr w:type="gramStart"/>
       <w:r>
         <w:rPr>
           <w:rFonts w:ascii="Arial" w:hAnsi="Arial" w:cs="Arial"/>
@@ -2357,9 +2266,9 @@
           <w:szCs w:val="20"/>
           <w:shd w:val="clear" w:color="auto" w:fill="FFFFFF"/>
         </w:rPr>
-        <w:t>Baele</w:t>
-      </w:r>
-      <w:proofErr w:type="spellEnd"/>
+        <w:t>pp.e</w:t>
+      </w:r>
+      <w:proofErr w:type="gramEnd"/>
       <w:r>
         <w:rPr>
           <w:rFonts w:ascii="Arial" w:hAnsi="Arial" w:cs="Arial"/>
@@ -2368,10 +2277,12 @@
           <w:szCs w:val="20"/>
           <w:shd w:val="clear" w:color="auto" w:fill="FFFFFF"/>
         </w:rPr>
-        <w:t xml:space="preserve">, G., </w:t>
-      </w:r>
-      <w:proofErr w:type="spellStart"/>
-      <w:r>
+        <w:t>01091-22.</w:t>
+      </w:r>
+    </w:p>
+    <w:p>
+      <w:pPr>
+        <w:ind w:left="720" w:hanging="720"/>
         <w:rPr>
           <w:rFonts w:ascii="Arial" w:hAnsi="Arial" w:cs="Arial"/>
           <w:color w:val="222222"/>
@@ -2379,9 +2290,8 @@
           <w:szCs w:val="20"/>
           <w:shd w:val="clear" w:color="auto" w:fill="FFFFFF"/>
         </w:rPr>
-        <w:t>Lemey</w:t>
-      </w:r>
-      <w:proofErr w:type="spellEnd"/>
+      </w:pPr>
+      <w:proofErr w:type="spellStart"/>
       <w:r>
         <w:rPr>
           <w:rFonts w:ascii="Arial" w:hAnsi="Arial" w:cs="Arial"/>
@@ -2390,7 +2300,126 @@
           <w:szCs w:val="20"/>
           <w:shd w:val="clear" w:color="auto" w:fill="FFFFFF"/>
         </w:rPr>
-        <w:t xml:space="preserve">, P., </w:t>
+        <w:t>Tsui</w:t>
+      </w:r>
+      <w:proofErr w:type="spellEnd"/>
+      <w:r>
+        <w:rPr>
+          <w:rFonts w:ascii="Arial" w:hAnsi="Arial" w:cs="Arial"/>
+          <w:color w:val="222222"/>
+          <w:sz w:val="20"/>
+          <w:szCs w:val="20"/>
+          <w:shd w:val="clear" w:color="auto" w:fill="FFFFFF"/>
+        </w:rPr>
+        <w:t xml:space="preserve">, L.H., </w:t>
+      </w:r>
+      <w:r>
+        <w:rPr>
+          <w:rFonts w:ascii="Arial" w:hAnsi="Arial" w:cs="Arial"/>
+          <w:color w:val="222222"/>
+          <w:sz w:val="20"/>
+          <w:szCs w:val="20"/>
+          <w:shd w:val="clear" w:color="auto" w:fill="FFFFFF"/>
+        </w:rPr>
+        <w:t>et al.,</w:t>
+      </w:r>
+      <w:r>
+        <w:rPr>
+          <w:rFonts w:ascii="Arial" w:hAnsi="Arial" w:cs="Arial"/>
+          <w:color w:val="222222"/>
+          <w:sz w:val="20"/>
+          <w:szCs w:val="20"/>
+          <w:shd w:val="clear" w:color="auto" w:fill="FFFFFF"/>
+        </w:rPr>
+        <w:t xml:space="preserve"> 2023. Genomic assessment of invasion dynamics of SARS-CoV-2 Omicron BA. 1.</w:t>
+      </w:r>
+      <w:r>
+        <w:rPr>
+          <w:rFonts w:ascii="Arial" w:hAnsi="Arial" w:cs="Arial"/>
+          <w:color w:val="222222"/>
+          <w:sz w:val="20"/>
+          <w:szCs w:val="20"/>
+          <w:shd w:val="clear" w:color="auto" w:fill="FFFFFF"/>
+        </w:rPr>
+        <w:t xml:space="preserve"> </w:t>
+      </w:r>
+      <w:r>
+        <w:rPr>
+          <w:rFonts w:ascii="Arial" w:hAnsi="Arial" w:cs="Arial"/>
+          <w:i/>
+          <w:iCs/>
+          <w:color w:val="222222"/>
+          <w:sz w:val="20"/>
+          <w:szCs w:val="20"/>
+          <w:shd w:val="clear" w:color="auto" w:fill="FFFFFF"/>
+        </w:rPr>
+        <w:t>Science</w:t>
+      </w:r>
+      <w:r>
+        <w:rPr>
+          <w:rFonts w:ascii="Arial" w:hAnsi="Arial" w:cs="Arial"/>
+          <w:color w:val="222222"/>
+          <w:sz w:val="20"/>
+          <w:szCs w:val="20"/>
+          <w:shd w:val="clear" w:color="auto" w:fill="FFFFFF"/>
+        </w:rPr>
+        <w:t>, accepted,</w:t>
+      </w:r>
+      <w:r>
+        <w:rPr>
+          <w:rFonts w:ascii="Arial" w:hAnsi="Arial" w:cs="Arial"/>
+          <w:color w:val="222222"/>
+          <w:sz w:val="20"/>
+          <w:szCs w:val="20"/>
+          <w:shd w:val="clear" w:color="auto" w:fill="FFFFFF"/>
+        </w:rPr>
+        <w:t> </w:t>
+      </w:r>
+      <w:proofErr w:type="spellStart"/>
+      <w:r>
+        <w:rPr>
+          <w:rFonts w:ascii="Arial" w:hAnsi="Arial" w:cs="Arial"/>
+          <w:i/>
+          <w:iCs/>
+          <w:color w:val="222222"/>
+          <w:sz w:val="20"/>
+          <w:szCs w:val="20"/>
+          <w:shd w:val="clear" w:color="auto" w:fill="FFFFFF"/>
+        </w:rPr>
+        <w:t>medRxiv</w:t>
+      </w:r>
+      <w:proofErr w:type="spellEnd"/>
+      <w:r>
+        <w:rPr>
+          <w:rFonts w:ascii="Arial" w:hAnsi="Arial" w:cs="Arial"/>
+          <w:color w:val="222222"/>
+          <w:sz w:val="20"/>
+          <w:szCs w:val="20"/>
+          <w:shd w:val="clear" w:color="auto" w:fill="FFFFFF"/>
+        </w:rPr>
+        <w:t>, pp.2023-01.</w:t>
+      </w:r>
+    </w:p>
+    <w:p>
+      <w:pPr>
+        <w:ind w:left="720" w:hanging="720"/>
+        <w:rPr>
+          <w:rFonts w:ascii="Arial" w:hAnsi="Arial" w:cs="Arial"/>
+          <w:color w:val="222222"/>
+          <w:sz w:val="20"/>
+          <w:szCs w:val="20"/>
+          <w:shd w:val="clear" w:color="auto" w:fill="FFFFFF"/>
+        </w:rPr>
+      </w:pPr>
+      <w:r>
+        <w:rPr>
+          <w:rFonts w:ascii="Arial" w:hAnsi="Arial" w:cs="Arial"/>
+          <w:color w:val="222222"/>
+          <w:sz w:val="20"/>
+          <w:szCs w:val="20"/>
+          <w:shd w:val="clear" w:color="auto" w:fill="FFFFFF"/>
+        </w:rPr>
+        <w:t xml:space="preserve">Huang, S., He, J., Guo, J., Sun, Z., Cheng, L., </w:t>
       </w:r>
       <w:r>
         <w:rPr>
@@ -2412,9 +2441,22 @@
           <w:szCs w:val="20"/>
           <w:shd w:val="clear" w:color="auto" w:fill="FFFFFF"/>
         </w:rPr>
-        <w:t xml:space="preserve">, </w:t>
+        <w:t xml:space="preserve"> and Zhang, Y., 2023. ASTK: a software for comprehensive analysis of alternative splicing. </w:t>
       </w:r>
       <w:proofErr w:type="spellStart"/>
+      <w:r>
+        <w:rPr>
+          <w:rFonts w:ascii="Arial" w:hAnsi="Arial" w:cs="Arial"/>
+          <w:i/>
+          <w:iCs/>
+          <w:color w:val="222222"/>
+          <w:sz w:val="20"/>
+          <w:szCs w:val="20"/>
+          <w:shd w:val="clear" w:color="auto" w:fill="FFFFFF"/>
+        </w:rPr>
+        <w:t>bioRxiv</w:t>
+      </w:r>
+      <w:proofErr w:type="spellEnd"/>
       <w:r>
         <w:rPr>
           <w:rFonts w:ascii="Arial" w:hAnsi="Arial" w:cs="Arial"/>
@@ -2423,9 +2465,16 @@
           <w:szCs w:val="20"/>
           <w:shd w:val="clear" w:color="auto" w:fill="FFFFFF"/>
         </w:rPr>
-        <w:t>Fourment</w:t>
-      </w:r>
-      <w:proofErr w:type="spellEnd"/>
+        <w:t>, pp.2023-01.</w:t>
+      </w:r>
+    </w:p>
+    <w:p>
+      <w:pPr>
+        <w:ind w:left="720" w:hanging="720"/>
+        <w:rPr>
+          <w:rFonts w:cs="Times New Roman"/>
+        </w:rPr>
+      </w:pPr>
       <w:r>
         <w:rPr>
           <w:rFonts w:ascii="Arial" w:hAnsi="Arial" w:cs="Arial"/>
@@ -2434,7 +2483,7 @@
           <w:szCs w:val="20"/>
           <w:shd w:val="clear" w:color="auto" w:fill="FFFFFF"/>
         </w:rPr>
-        <w:t xml:space="preserve">, M. and </w:t>
+        <w:t xml:space="preserve">Hassler, G.W., Magee, A.F., Zhang, Z., </w:t>
       </w:r>
       <w:proofErr w:type="spellStart"/>
       <w:r>
@@ -2445,7 +2494,7 @@
           <w:szCs w:val="20"/>
           <w:shd w:val="clear" w:color="auto" w:fill="FFFFFF"/>
         </w:rPr>
-        <w:t>Suchard</w:t>
+        <w:t>Baele</w:t>
       </w:r>
       <w:proofErr w:type="spellEnd"/>
       <w:r>
@@ -2456,6 +2505,94 @@
           <w:szCs w:val="20"/>
           <w:shd w:val="clear" w:color="auto" w:fill="FFFFFF"/>
         </w:rPr>
+        <w:t xml:space="preserve">, G., </w:t>
+      </w:r>
+      <w:proofErr w:type="spellStart"/>
+      <w:r>
+        <w:rPr>
+          <w:rFonts w:ascii="Arial" w:hAnsi="Arial" w:cs="Arial"/>
+          <w:color w:val="222222"/>
+          <w:sz w:val="20"/>
+          <w:szCs w:val="20"/>
+          <w:shd w:val="clear" w:color="auto" w:fill="FFFFFF"/>
+        </w:rPr>
+        <w:t>Lemey</w:t>
+      </w:r>
+      <w:proofErr w:type="spellEnd"/>
+      <w:r>
+        <w:rPr>
+          <w:rFonts w:ascii="Arial" w:hAnsi="Arial" w:cs="Arial"/>
+          <w:color w:val="222222"/>
+          <w:sz w:val="20"/>
+          <w:szCs w:val="20"/>
+          <w:shd w:val="clear" w:color="auto" w:fill="FFFFFF"/>
+        </w:rPr>
+        <w:t xml:space="preserve">, P., </w:t>
+      </w:r>
+      <w:r>
+        <w:rPr>
+          <w:rFonts w:ascii="Arial" w:hAnsi="Arial" w:cs="Arial"/>
+          <w:b/>
+          <w:bCs/>
+          <w:color w:val="222222"/>
+          <w:sz w:val="20"/>
+          <w:szCs w:val="20"/>
+          <w:shd w:val="clear" w:color="auto" w:fill="FFFFFF"/>
+        </w:rPr>
+        <w:t>Ji, X.</w:t>
+      </w:r>
+      <w:r>
+        <w:rPr>
+          <w:rFonts w:ascii="Arial" w:hAnsi="Arial" w:cs="Arial"/>
+          <w:color w:val="222222"/>
+          <w:sz w:val="20"/>
+          <w:szCs w:val="20"/>
+          <w:shd w:val="clear" w:color="auto" w:fill="FFFFFF"/>
+        </w:rPr>
+        <w:t xml:space="preserve">, </w:t>
+      </w:r>
+      <w:proofErr w:type="spellStart"/>
+      <w:r>
+        <w:rPr>
+          <w:rFonts w:ascii="Arial" w:hAnsi="Arial" w:cs="Arial"/>
+          <w:color w:val="222222"/>
+          <w:sz w:val="20"/>
+          <w:szCs w:val="20"/>
+          <w:shd w:val="clear" w:color="auto" w:fill="FFFFFF"/>
+        </w:rPr>
+        <w:t>Fourment</w:t>
+      </w:r>
+      <w:proofErr w:type="spellEnd"/>
+      <w:r>
+        <w:rPr>
+          <w:rFonts w:ascii="Arial" w:hAnsi="Arial" w:cs="Arial"/>
+          <w:color w:val="222222"/>
+          <w:sz w:val="20"/>
+          <w:szCs w:val="20"/>
+          <w:shd w:val="clear" w:color="auto" w:fill="FFFFFF"/>
+        </w:rPr>
+        <w:t xml:space="preserve">, M. and </w:t>
+      </w:r>
+      <w:proofErr w:type="spellStart"/>
+      <w:r>
+        <w:rPr>
+          <w:rFonts w:ascii="Arial" w:hAnsi="Arial" w:cs="Arial"/>
+          <w:color w:val="222222"/>
+          <w:sz w:val="20"/>
+          <w:szCs w:val="20"/>
+          <w:shd w:val="clear" w:color="auto" w:fill="FFFFFF"/>
+        </w:rPr>
+        <w:t>Suchard</w:t>
+      </w:r>
+      <w:proofErr w:type="spellEnd"/>
+      <w:r>
+        <w:rPr>
+          <w:rFonts w:ascii="Arial" w:hAnsi="Arial" w:cs="Arial"/>
+          <w:color w:val="222222"/>
+          <w:sz w:val="20"/>
+          <w:szCs w:val="20"/>
+          <w:shd w:val="clear" w:color="auto" w:fill="FFFFFF"/>
+        </w:rPr>
         <w:t>, M.A., 2023. Data Integration in Bayesian Phylogenetics. </w:t>
       </w:r>
       <w:r>
@@ -2778,7 +2915,21 @@
         <w:rPr>
           <w:rFonts w:cs="Times New Roman"/>
         </w:rPr>
-        <w:t>, pp.e01091-22.</w:t>
+        <w:t xml:space="preserve">, </w:t>
+      </w:r>
+      <w:proofErr w:type="gramStart"/>
+      <w:r>
+        <w:rPr>
+          <w:rFonts w:cs="Times New Roman"/>
+        </w:rPr>
+        <w:t>pp.e</w:t>
+      </w:r>
+      <w:proofErr w:type="gramEnd"/>
+      <w:r>
+        <w:rPr>
+          <w:rFonts w:cs="Times New Roman"/>
+        </w:rPr>
+        <w:t>01091-22.</w:t>
       </w:r>
     </w:p>
     <w:p>
@@ -3854,7 +4005,21 @@
         <w:rPr>
           <w:rFonts w:cs="Times New Roman"/>
         </w:rPr>
-        <w:t>Bayesian mitigation of spatial coarsening for a fairly flexible spatiotemporal Hawkes model.</w:t>
+        <w:t xml:space="preserve">Bayesian mitigation of spatial coarsening for a </w:t>
+      </w:r>
+      <w:proofErr w:type="gramStart"/>
+      <w:r>
+        <w:rPr>
+          <w:rFonts w:cs="Times New Roman"/>
+        </w:rPr>
+        <w:t>fairly flexible</w:t>
+      </w:r>
+      <w:proofErr w:type="gramEnd"/>
+      <w:r>
+        <w:rPr>
+          <w:rFonts w:cs="Times New Roman"/>
+        </w:rPr>
+        <w:t xml:space="preserve"> spatiotemporal Hawkes model.</w:t>
       </w:r>
       <w:r>
         <w:rPr>
@@ -4021,6 +4186,7 @@
         <w:rPr>
           <w:rFonts w:cs="Times New Roman"/>
         </w:rPr>
+        <w:lastRenderedPageBreak/>
         <w:t>Landeros</w:t>
       </w:r>
       <w:proofErr w:type="spellEnd"/>
@@ -4120,7 +4286,6 @@
         <w:rPr>
           <w:rFonts w:cs="Times New Roman"/>
         </w:rPr>
-        <w:lastRenderedPageBreak/>
         <w:t xml:space="preserve">Zhang, Z., Nishimura, A., Bastide, P., </w:t>
       </w:r>
       <w:r>
@@ -5952,6 +6117,7 @@
               <w:rPr>
                 <w:rFonts w:cs="Times New Roman"/>
               </w:rPr>
+              <w:lastRenderedPageBreak/>
               <w:t>Tuition Scholarship</w:t>
             </w:r>
           </w:p>
@@ -8040,6 +8206,7 @@
           <w:rFonts w:cs="Times New Roman"/>
           <w:i/>
         </w:rPr>
+        <w:lastRenderedPageBreak/>
         <w:t xml:space="preserve">Phylogenetic approaches for quantifying </w:t>
       </w:r>
       <w:proofErr w:type="spellStart"/>
@@ -8693,8 +8860,16 @@
         <w:rPr>
           <w:rFonts w:cs="Times New Roman"/>
         </w:rPr>
-        <w:t>I have reviewed manuscripts for</w:t>
-      </w:r>
+        <w:t xml:space="preserve">I have reviewed manuscripts </w:t>
+      </w:r>
+      <w:proofErr w:type="gramStart"/>
+      <w:r>
+        <w:rPr>
+          <w:rFonts w:cs="Times New Roman"/>
+        </w:rPr>
+        <w:t>for</w:t>
+      </w:r>
+      <w:proofErr w:type="gramEnd"/>
       <w:r>
         <w:rPr>
           <w:rFonts w:cs="Times New Roman"/>

</xml_diff>

<commit_message>
and between last two authors
</commit_message>
<xml_diff>
--- a/CV/Ji CV.docx
+++ b/CV/Ji CV.docx
@@ -1662,7 +1662,27 @@
           <w:szCs w:val="20"/>
           <w:shd w:val="clear" w:color="auto" w:fill="FFFFFF"/>
         </w:rPr>
-        <w:t xml:space="preserve">, H., Thorne, J.L., </w:t>
+        <w:t>, H., Thorne, J.L.</w:t>
+      </w:r>
+      <w:r>
+        <w:rPr>
+          <w:rFonts w:ascii="Arial" w:hAnsi="Arial" w:cs="Arial"/>
+          <w:color w:val="222222"/>
+          <w:sz w:val="20"/>
+          <w:szCs w:val="20"/>
+          <w:shd w:val="clear" w:color="auto" w:fill="FFFFFF"/>
+        </w:rPr>
+        <w:t xml:space="preserve"> and</w:t>
+      </w:r>
+      <w:r>
+        <w:rPr>
+          <w:rFonts w:ascii="Arial" w:hAnsi="Arial" w:cs="Arial"/>
+          <w:color w:val="222222"/>
+          <w:sz w:val="20"/>
+          <w:szCs w:val="20"/>
+          <w:shd w:val="clear" w:color="auto" w:fill="FFFFFF"/>
+        </w:rPr>
+        <w:t xml:space="preserve"> </w:t>
       </w:r>
       <w:r>
         <w:rPr>

</xml_diff>

<commit_message>
alex paper accepted by MBE
</commit_message>
<xml_diff>
--- a/CV/Ji CV.docx
+++ b/CV/Ji CV.docx
@@ -106,12 +106,14 @@
         <w:t xml:space="preserve"> · </w:t>
       </w:r>
       <w:hyperlink r:id="rId9" w:history="1">
+        <w:proofErr w:type="spellStart"/>
         <w:r>
           <w:rPr>
             <w:rFonts w:cs="Times New Roman"/>
           </w:rPr>
           <w:t>Github</w:t>
         </w:r>
+        <w:proofErr w:type="spellEnd"/>
         <w:r>
           <w:rPr>
             <w:rFonts w:cs="Times New Roman"/>
@@ -248,7 +250,21 @@
               <w:rPr>
                 <w:rFonts w:cs="Times New Roman"/>
               </w:rPr>
-              <w:t>Dissertation: Phylogenetic Approaches for Quantifying Interlocus Gene Conversion</w:t>
+              <w:t xml:space="preserve">Dissertation: Phylogenetic Approaches for Quantifying </w:t>
+            </w:r>
+            <w:proofErr w:type="spellStart"/>
+            <w:r>
+              <w:rPr>
+                <w:rFonts w:cs="Times New Roman"/>
+              </w:rPr>
+              <w:t>Interlocus</w:t>
+            </w:r>
+            <w:proofErr w:type="spellEnd"/>
+            <w:r>
+              <w:rPr>
+                <w:rFonts w:cs="Times New Roman"/>
+              </w:rPr>
+              <w:t xml:space="preserve"> Gene Conversion</w:t>
             </w:r>
           </w:p>
           <w:p>
@@ -372,7 +388,35 @@
               <w:rPr>
                 <w:rFonts w:cs="Times New Roman"/>
               </w:rPr>
-              <w:t>Committee: John Muth, Lew Reynolds, Michael Kudenov, and Jon-Paul Maria</w:t>
+              <w:t xml:space="preserve">Committee: John </w:t>
+            </w:r>
+            <w:proofErr w:type="spellStart"/>
+            <w:r>
+              <w:rPr>
+                <w:rFonts w:cs="Times New Roman"/>
+              </w:rPr>
+              <w:t>Muth</w:t>
+            </w:r>
+            <w:proofErr w:type="spellEnd"/>
+            <w:r>
+              <w:rPr>
+                <w:rFonts w:cs="Times New Roman"/>
+              </w:rPr>
+              <w:t xml:space="preserve">, Lew Reynolds, Michael </w:t>
+            </w:r>
+            <w:proofErr w:type="spellStart"/>
+            <w:r>
+              <w:rPr>
+                <w:rFonts w:cs="Times New Roman"/>
+              </w:rPr>
+              <w:t>Kudenov</w:t>
+            </w:r>
+            <w:proofErr w:type="spellEnd"/>
+            <w:r>
+              <w:rPr>
+                <w:rFonts w:cs="Times New Roman"/>
+              </w:rPr>
+              <w:t>, and Jon-Paul Maria</w:t>
             </w:r>
           </w:p>
         </w:tc>
@@ -503,7 +547,21 @@
               <w:rPr>
                 <w:rFonts w:cs="Times New Roman"/>
               </w:rPr>
-              <w:t>Advisor: Jia-sen Zhang</w:t>
+              <w:t>Advisor: Jia-</w:t>
+            </w:r>
+            <w:proofErr w:type="spellStart"/>
+            <w:r>
+              <w:rPr>
+                <w:rFonts w:cs="Times New Roman"/>
+              </w:rPr>
+              <w:t>sen</w:t>
+            </w:r>
+            <w:proofErr w:type="spellEnd"/>
+            <w:r>
+              <w:rPr>
+                <w:rFonts w:cs="Times New Roman"/>
+              </w:rPr>
+              <w:t xml:space="preserve"> Zhang</w:t>
             </w:r>
           </w:p>
         </w:tc>
@@ -983,14 +1041,31 @@
           <w:tcPr>
             <w:tcW w:w="229" w:type="pct"/>
           </w:tcPr>
-          <w:bookmarkEnd w:id="8"/>
-          <w:bookmarkEnd w:id="9"/>
           <w:p>
             <w:pPr>
               <w:ind w:left="720" w:hanging="720"/>
               <w:jc w:val="right"/>
               <w:rPr>
                 <w:rFonts w:cs="Times New Roman"/>
+              </w:rPr>
+            </w:pPr>
+            <w:r>
+              <w:rPr>
+                <w:rFonts w:cs="Times New Roman"/>
+              </w:rPr>
+              <w:t>40.</w:t>
+            </w:r>
+          </w:p>
+        </w:tc>
+        <w:tc>
+          <w:tcPr>
+            <w:tcW w:w="4771" w:type="pct"/>
+          </w:tcPr>
+          <w:p>
+            <w:pPr>
+              <w:ind w:left="720" w:hanging="720"/>
+              <w:rPr>
+                <w:rFonts w:cs="Times New Roman"/>
                 <w:b/>
                 <w:bCs/>
               </w:rPr>
@@ -998,53 +1073,177 @@
             <w:r>
               <w:rPr>
                 <w:rFonts w:cs="Times New Roman"/>
+              </w:rPr>
+              <w:t xml:space="preserve">Fisher, A., </w:t>
+            </w:r>
+            <w:r>
+              <w:rPr>
+                <w:rFonts w:cs="Times New Roman"/>
                 <w:b/>
                 <w:bCs/>
               </w:rPr>
-              <w:t>3</w:t>
-            </w:r>
-            <w:r>
+              <w:t>Ji, X.</w:t>
+            </w:r>
+            <w:r>
+              <w:rPr>
+                <w:rFonts w:cs="Times New Roman"/>
+              </w:rPr>
+              <w:t xml:space="preserve">, Nishimura, A., &amp; </w:t>
+            </w:r>
+            <w:proofErr w:type="spellStart"/>
+            <w:r>
+              <w:rPr>
+                <w:rFonts w:cs="Times New Roman"/>
+              </w:rPr>
+              <w:t>Suchard</w:t>
+            </w:r>
+            <w:proofErr w:type="spellEnd"/>
+            <w:r>
+              <w:rPr>
+                <w:rFonts w:cs="Times New Roman"/>
+              </w:rPr>
+              <w:t xml:space="preserve">, M. A. (2021) Shrinkage-based random local clocks with scalable inference. </w:t>
+            </w:r>
+            <w:r>
+              <w:rPr>
+                <w:rFonts w:cs="Times New Roman"/>
+                <w:i/>
+                <w:iCs/>
+              </w:rPr>
+              <w:t xml:space="preserve">Molecular Biology and Evolution, </w:t>
+            </w:r>
+            <w:r>
+              <w:rPr>
+                <w:rFonts w:cs="Times New Roman"/>
+              </w:rPr>
+              <w:t>accepted</w:t>
+            </w:r>
+          </w:p>
+        </w:tc>
+      </w:tr>
+      <w:bookmarkEnd w:id="8"/>
+      <w:bookmarkEnd w:id="9"/>
+      <w:tr>
+        <w:tc>
+          <w:tcPr>
+            <w:tcW w:w="229" w:type="pct"/>
+          </w:tcPr>
+          <w:p>
+            <w:pPr>
+              <w:ind w:left="720" w:hanging="720"/>
+              <w:jc w:val="right"/>
               <w:rPr>
                 <w:rFonts w:cs="Times New Roman"/>
                 <w:b/>
                 <w:bCs/>
               </w:rPr>
-              <w:t>9</w:t>
-            </w:r>
+            </w:pPr>
             <w:r>
               <w:rPr>
                 <w:rFonts w:cs="Times New Roman"/>
                 <w:b/>
                 <w:bCs/>
               </w:rPr>
-              <w:t>.</w:t>
-            </w:r>
-          </w:p>
-        </w:tc>
-        <w:tc>
-          <w:tcPr>
-            <w:tcW w:w="4771" w:type="pct"/>
-          </w:tcPr>
-          <w:p>
-            <w:pPr>
-              <w:ind w:left="720" w:hanging="720"/>
-              <w:rPr>
-                <w:rFonts w:cs="Times New Roman"/>
-              </w:rPr>
-            </w:pPr>
+              <w:t>3</w:t>
+            </w:r>
             <w:r>
               <w:rPr>
                 <w:rFonts w:cs="Times New Roman"/>
                 <w:b/>
                 <w:bCs/>
               </w:rPr>
+              <w:t>9</w:t>
+            </w:r>
+            <w:r>
+              <w:rPr>
+                <w:rFonts w:cs="Times New Roman"/>
+                <w:b/>
+                <w:bCs/>
+              </w:rPr>
+              <w:t>.</w:t>
+            </w:r>
+          </w:p>
+        </w:tc>
+        <w:tc>
+          <w:tcPr>
+            <w:tcW w:w="4771" w:type="pct"/>
+          </w:tcPr>
+          <w:p>
+            <w:pPr>
+              <w:ind w:left="720" w:hanging="720"/>
+              <w:rPr>
+                <w:rFonts w:cs="Times New Roman"/>
+              </w:rPr>
+            </w:pPr>
+            <w:r>
+              <w:rPr>
+                <w:rFonts w:cs="Times New Roman"/>
+                <w:b/>
+                <w:bCs/>
+              </w:rPr>
               <w:t>Ji, X.</w:t>
             </w:r>
             <w:r>
               <w:rPr>
                 <w:rFonts w:cs="Times New Roman"/>
               </w:rPr>
-              <w:t xml:space="preserve">, Fisher, A. A., Su, S., Thorne, J. L., Potter, B., Lemey, P., Baele, G., &amp; Suchard, M. A., </w:t>
+              <w:t xml:space="preserve">, Fisher, A. A., </w:t>
+            </w:r>
+            <w:proofErr w:type="spellStart"/>
+            <w:r>
+              <w:rPr>
+                <w:rFonts w:cs="Times New Roman"/>
+              </w:rPr>
+              <w:t>Su</w:t>
+            </w:r>
+            <w:proofErr w:type="spellEnd"/>
+            <w:r>
+              <w:rPr>
+                <w:rFonts w:cs="Times New Roman"/>
+              </w:rPr>
+              <w:t xml:space="preserve">, S., Thorne, J. L., Potter, B., </w:t>
+            </w:r>
+            <w:proofErr w:type="spellStart"/>
+            <w:r>
+              <w:rPr>
+                <w:rFonts w:cs="Times New Roman"/>
+              </w:rPr>
+              <w:t>Lemey</w:t>
+            </w:r>
+            <w:proofErr w:type="spellEnd"/>
+            <w:r>
+              <w:rPr>
+                <w:rFonts w:cs="Times New Roman"/>
+              </w:rPr>
+              <w:t xml:space="preserve">, P., </w:t>
+            </w:r>
+            <w:proofErr w:type="spellStart"/>
+            <w:r>
+              <w:rPr>
+                <w:rFonts w:cs="Times New Roman"/>
+              </w:rPr>
+              <w:t>Baele</w:t>
+            </w:r>
+            <w:proofErr w:type="spellEnd"/>
+            <w:r>
+              <w:rPr>
+                <w:rFonts w:cs="Times New Roman"/>
+              </w:rPr>
+              <w:t xml:space="preserve">, G., &amp; </w:t>
+            </w:r>
+            <w:proofErr w:type="spellStart"/>
+            <w:r>
+              <w:rPr>
+                <w:rFonts w:cs="Times New Roman"/>
+              </w:rPr>
+              <w:t>Suchard</w:t>
+            </w:r>
+            <w:proofErr w:type="spellEnd"/>
+            <w:r>
+              <w:rPr>
+                <w:rFonts w:cs="Times New Roman"/>
+              </w:rPr>
+              <w:t xml:space="preserve">, M. A., </w:t>
             </w:r>
             <w:r>
               <w:rPr>
@@ -1094,7 +1293,21 @@
               <w:rPr>
                 <w:rFonts w:cs="Times New Roman"/>
               </w:rPr>
-              <w:t>, syad039, arXiv preprint arXiv:2110.13298.</w:t>
+              <w:t xml:space="preserve">, syad039, </w:t>
+            </w:r>
+            <w:proofErr w:type="spellStart"/>
+            <w:r>
+              <w:rPr>
+                <w:rFonts w:cs="Times New Roman"/>
+              </w:rPr>
+              <w:t>arXiv</w:t>
+            </w:r>
+            <w:proofErr w:type="spellEnd"/>
+            <w:r>
+              <w:rPr>
+                <w:rFonts w:cs="Times New Roman"/>
+              </w:rPr>
+              <w:t xml:space="preserve"> preprint arXiv:2110.13298.</w:t>
             </w:r>
           </w:p>
         </w:tc>
@@ -1167,7 +1380,25 @@
                 <w:color w:val="222222"/>
                 <w:shd w:val="clear" w:color="auto" w:fill="FFFFFF"/>
               </w:rPr>
-              <w:t xml:space="preserve">Yang, Y., Xu, T., Conant, G., Kishino, H., Thorne, J.L. and </w:t>
+              <w:t xml:space="preserve">Yang, Y., Xu, T., Conant, G., </w:t>
+            </w:r>
+            <w:proofErr w:type="spellStart"/>
+            <w:r>
+              <w:rPr>
+                <w:rFonts w:cs="Times New Roman"/>
+                <w:color w:val="222222"/>
+                <w:shd w:val="clear" w:color="auto" w:fill="FFFFFF"/>
+              </w:rPr>
+              <w:t>Kishino</w:t>
+            </w:r>
+            <w:proofErr w:type="spellEnd"/>
+            <w:r>
+              <w:rPr>
+                <w:rFonts w:cs="Times New Roman"/>
+                <w:color w:val="222222"/>
+                <w:shd w:val="clear" w:color="auto" w:fill="FFFFFF"/>
+              </w:rPr>
+              <w:t xml:space="preserve">, H., Thorne, J.L. and </w:t>
             </w:r>
             <w:r>
               <w:rPr>
@@ -1217,22 +1448,41 @@
                 <w:color w:val="222222"/>
                 <w:shd w:val="clear" w:color="auto" w:fill="FFFFFF"/>
               </w:rPr>
-              <w:t xml:space="preserve"> Interlocus Gene Conversion, Natural</w:t>
-            </w:r>
-            <w:r>
-              <w:rPr>
-                <w:rFonts w:cs="Times New Roman"/>
-                <w:color w:val="222222"/>
-                <w:shd w:val="clear" w:color="auto" w:fill="FFFFFF"/>
-              </w:rPr>
               <w:t xml:space="preserve"> </w:t>
             </w:r>
-            <w:r>
-              <w:rPr>
-                <w:rFonts w:cs="Times New Roman"/>
-                <w:color w:val="222222"/>
-                <w:shd w:val="clear" w:color="auto" w:fill="FFFFFF"/>
-              </w:rPr>
+            <w:proofErr w:type="spellStart"/>
+            <w:r>
+              <w:rPr>
+                <w:rFonts w:cs="Times New Roman"/>
+                <w:color w:val="222222"/>
+                <w:shd w:val="clear" w:color="auto" w:fill="FFFFFF"/>
+              </w:rPr>
+              <w:t>Interlocus</w:t>
+            </w:r>
+            <w:proofErr w:type="spellEnd"/>
+            <w:r>
+              <w:rPr>
+                <w:rFonts w:cs="Times New Roman"/>
+                <w:color w:val="222222"/>
+                <w:shd w:val="clear" w:color="auto" w:fill="FFFFFF"/>
+              </w:rPr>
+              <w:t xml:space="preserve"> Gene Conversion, Natural</w:t>
+            </w:r>
+            <w:r>
+              <w:rPr>
+                <w:rFonts w:cs="Times New Roman"/>
+                <w:color w:val="222222"/>
+                <w:shd w:val="clear" w:color="auto" w:fill="FFFFFF"/>
+              </w:rPr>
+              <w:t xml:space="preserve"> </w:t>
+            </w:r>
+            <w:r>
+              <w:rPr>
+                <w:rFonts w:cs="Times New Roman"/>
+                <w:color w:val="222222"/>
+                <w:shd w:val="clear" w:color="auto" w:fill="FFFFFF"/>
+              </w:rPr>
+              <w:lastRenderedPageBreak/>
               <w:t xml:space="preserve">Selection, and Paralog Homogenization. </w:t>
             </w:r>
             <w:r>
@@ -1277,6 +1527,7 @@
                 <w:color w:val="222222"/>
                 <w:shd w:val="clear" w:color="auto" w:fill="FFFFFF"/>
               </w:rPr>
+              <w:lastRenderedPageBreak/>
               <w:t>3</w:t>
             </w:r>
             <w:r>
@@ -1348,16 +1599,7 @@
                 <w:color w:val="222222"/>
                 <w:shd w:val="clear" w:color="auto" w:fill="FFFFFF"/>
               </w:rPr>
-              <w:t xml:space="preserve"> Genomic surveillance reveals dynamic shifts in the connectivity of COVID-19 </w:t>
-            </w:r>
-            <w:r>
-              <w:rPr>
-                <w:rFonts w:cs="Times New Roman"/>
-                <w:color w:val="222222"/>
-                <w:shd w:val="clear" w:color="auto" w:fill="FFFFFF"/>
-              </w:rPr>
-              <w:lastRenderedPageBreak/>
-              <w:t xml:space="preserve">epidemics. </w:t>
+              <w:t xml:space="preserve"> Genomic surveillance reveals dynamic shifts in the connectivity of COVID-19 epidemics. </w:t>
             </w:r>
             <w:r>
               <w:rPr>
@@ -1401,7 +1643,6 @@
                 <w:color w:val="222222"/>
                 <w:shd w:val="clear" w:color="auto" w:fill="FFFFFF"/>
               </w:rPr>
-              <w:lastRenderedPageBreak/>
               <w:t>3</w:t>
             </w:r>
             <w:r>
@@ -1441,7 +1682,25 @@
                 <w:color w:val="222222"/>
                 <w:shd w:val="clear" w:color="auto" w:fill="FFFFFF"/>
               </w:rPr>
-              <w:t xml:space="preserve">He, W.T., Li, D., Baele, G., Zhao, J., Jiang, Z., </w:t>
+              <w:t xml:space="preserve">He, W.T., Li, D., </w:t>
+            </w:r>
+            <w:proofErr w:type="spellStart"/>
+            <w:r>
+              <w:rPr>
+                <w:rFonts w:cs="Times New Roman"/>
+                <w:color w:val="222222"/>
+                <w:shd w:val="clear" w:color="auto" w:fill="FFFFFF"/>
+              </w:rPr>
+              <w:t>Baele</w:t>
+            </w:r>
+            <w:proofErr w:type="spellEnd"/>
+            <w:r>
+              <w:rPr>
+                <w:rFonts w:cs="Times New Roman"/>
+                <w:color w:val="222222"/>
+                <w:shd w:val="clear" w:color="auto" w:fill="FFFFFF"/>
+              </w:rPr>
+              <w:t xml:space="preserve">, G., Zhao, J., Jiang, Z., </w:t>
             </w:r>
             <w:r>
               <w:rPr>
@@ -1459,7 +1718,97 @@
                 <w:color w:val="222222"/>
                 <w:shd w:val="clear" w:color="auto" w:fill="FFFFFF"/>
               </w:rPr>
-              <w:t xml:space="preserve">, Veit, M., Suchard, M.A., Holmes, E.C., Lemey, P., Boni, M.F. and Su, S., </w:t>
+              <w:t xml:space="preserve">, </w:t>
+            </w:r>
+            <w:proofErr w:type="spellStart"/>
+            <w:r>
+              <w:rPr>
+                <w:rFonts w:cs="Times New Roman"/>
+                <w:color w:val="222222"/>
+                <w:shd w:val="clear" w:color="auto" w:fill="FFFFFF"/>
+              </w:rPr>
+              <w:t>Veit</w:t>
+            </w:r>
+            <w:proofErr w:type="spellEnd"/>
+            <w:r>
+              <w:rPr>
+                <w:rFonts w:cs="Times New Roman"/>
+                <w:color w:val="222222"/>
+                <w:shd w:val="clear" w:color="auto" w:fill="FFFFFF"/>
+              </w:rPr>
+              <w:t xml:space="preserve">, M., </w:t>
+            </w:r>
+            <w:proofErr w:type="spellStart"/>
+            <w:r>
+              <w:rPr>
+                <w:rFonts w:cs="Times New Roman"/>
+                <w:color w:val="222222"/>
+                <w:shd w:val="clear" w:color="auto" w:fill="FFFFFF"/>
+              </w:rPr>
+              <w:t>Suchard</w:t>
+            </w:r>
+            <w:proofErr w:type="spellEnd"/>
+            <w:r>
+              <w:rPr>
+                <w:rFonts w:cs="Times New Roman"/>
+                <w:color w:val="222222"/>
+                <w:shd w:val="clear" w:color="auto" w:fill="FFFFFF"/>
+              </w:rPr>
+              <w:t xml:space="preserve">, M.A., Holmes, E.C., </w:t>
+            </w:r>
+            <w:proofErr w:type="spellStart"/>
+            <w:r>
+              <w:rPr>
+                <w:rFonts w:cs="Times New Roman"/>
+                <w:color w:val="222222"/>
+                <w:shd w:val="clear" w:color="auto" w:fill="FFFFFF"/>
+              </w:rPr>
+              <w:t>Lemey</w:t>
+            </w:r>
+            <w:proofErr w:type="spellEnd"/>
+            <w:r>
+              <w:rPr>
+                <w:rFonts w:cs="Times New Roman"/>
+                <w:color w:val="222222"/>
+                <w:shd w:val="clear" w:color="auto" w:fill="FFFFFF"/>
+              </w:rPr>
+              <w:t xml:space="preserve">, P., </w:t>
+            </w:r>
+            <w:proofErr w:type="spellStart"/>
+            <w:r>
+              <w:rPr>
+                <w:rFonts w:cs="Times New Roman"/>
+                <w:color w:val="222222"/>
+                <w:shd w:val="clear" w:color="auto" w:fill="FFFFFF"/>
+              </w:rPr>
+              <w:t>Boni</w:t>
+            </w:r>
+            <w:proofErr w:type="spellEnd"/>
+            <w:r>
+              <w:rPr>
+                <w:rFonts w:cs="Times New Roman"/>
+                <w:color w:val="222222"/>
+                <w:shd w:val="clear" w:color="auto" w:fill="FFFFFF"/>
+              </w:rPr>
+              <w:t xml:space="preserve">, M.F. and </w:t>
+            </w:r>
+            <w:proofErr w:type="spellStart"/>
+            <w:r>
+              <w:rPr>
+                <w:rFonts w:cs="Times New Roman"/>
+                <w:color w:val="222222"/>
+                <w:shd w:val="clear" w:color="auto" w:fill="FFFFFF"/>
+              </w:rPr>
+              <w:t>Su</w:t>
+            </w:r>
+            <w:proofErr w:type="spellEnd"/>
+            <w:r>
+              <w:rPr>
+                <w:rFonts w:cs="Times New Roman"/>
+                <w:color w:val="222222"/>
+                <w:shd w:val="clear" w:color="auto" w:fill="FFFFFF"/>
+              </w:rPr>
+              <w:t xml:space="preserve">, S., </w:t>
             </w:r>
             <w:r>
               <w:rPr>
@@ -1592,7 +1941,25 @@
                 <w:color w:val="222222"/>
                 <w:shd w:val="clear" w:color="auto" w:fill="FFFFFF"/>
               </w:rPr>
-              <w:t xml:space="preserve">Zhang, Z., Nishimura, A., Trovão, N.S., Cherry, J.L., Holbrook, A.J., </w:t>
+              <w:t xml:space="preserve">Zhang, Z., Nishimura, A., </w:t>
+            </w:r>
+            <w:proofErr w:type="spellStart"/>
+            <w:r>
+              <w:rPr>
+                <w:rFonts w:cs="Times New Roman"/>
+                <w:color w:val="222222"/>
+                <w:shd w:val="clear" w:color="auto" w:fill="FFFFFF"/>
+              </w:rPr>
+              <w:t>Trovão</w:t>
+            </w:r>
+            <w:proofErr w:type="spellEnd"/>
+            <w:r>
+              <w:rPr>
+                <w:rFonts w:cs="Times New Roman"/>
+                <w:color w:val="222222"/>
+                <w:shd w:val="clear" w:color="auto" w:fill="FFFFFF"/>
+              </w:rPr>
+              <w:t xml:space="preserve">, N.S., Cherry, J.L., Holbrook, A.J., </w:t>
             </w:r>
             <w:r>
               <w:rPr>
@@ -1610,7 +1977,43 @@
                 <w:color w:val="222222"/>
                 <w:shd w:val="clear" w:color="auto" w:fill="FFFFFF"/>
               </w:rPr>
-              <w:t xml:space="preserve">, Lemey, P. and Suchard, M.A., </w:t>
+              <w:t xml:space="preserve">, </w:t>
+            </w:r>
+            <w:proofErr w:type="spellStart"/>
+            <w:r>
+              <w:rPr>
+                <w:rFonts w:cs="Times New Roman"/>
+                <w:color w:val="222222"/>
+                <w:shd w:val="clear" w:color="auto" w:fill="FFFFFF"/>
+              </w:rPr>
+              <w:t>Lemey</w:t>
+            </w:r>
+            <w:proofErr w:type="spellEnd"/>
+            <w:r>
+              <w:rPr>
+                <w:rFonts w:cs="Times New Roman"/>
+                <w:color w:val="222222"/>
+                <w:shd w:val="clear" w:color="auto" w:fill="FFFFFF"/>
+              </w:rPr>
+              <w:t xml:space="preserve">, P. and </w:t>
+            </w:r>
+            <w:proofErr w:type="spellStart"/>
+            <w:r>
+              <w:rPr>
+                <w:rFonts w:cs="Times New Roman"/>
+                <w:color w:val="222222"/>
+                <w:shd w:val="clear" w:color="auto" w:fill="FFFFFF"/>
+              </w:rPr>
+              <w:t>Suchard</w:t>
+            </w:r>
+            <w:proofErr w:type="spellEnd"/>
+            <w:r>
+              <w:rPr>
+                <w:rFonts w:cs="Times New Roman"/>
+                <w:color w:val="222222"/>
+                <w:shd w:val="clear" w:color="auto" w:fill="FFFFFF"/>
+              </w:rPr>
+              <w:t xml:space="preserve">, M.A., </w:t>
             </w:r>
             <w:r>
               <w:rPr>
@@ -1733,7 +2136,35 @@
               <w:rPr>
                 <w:rFonts w:cs="Times New Roman"/>
               </w:rPr>
-              <w:t xml:space="preserve">Zhao, J., Kang, M., Wu, H., Sun, B., Baele, G., He, W.T., Lu, M., Suchard, M.A., </w:t>
+              <w:t xml:space="preserve">Zhao, J., Kang, M., Wu, H., Sun, B., </w:t>
+            </w:r>
+            <w:proofErr w:type="spellStart"/>
+            <w:r>
+              <w:rPr>
+                <w:rFonts w:cs="Times New Roman"/>
+              </w:rPr>
+              <w:t>Baele</w:t>
+            </w:r>
+            <w:proofErr w:type="spellEnd"/>
+            <w:r>
+              <w:rPr>
+                <w:rFonts w:cs="Times New Roman"/>
+              </w:rPr>
+              <w:t xml:space="preserve">, G., He, W.T., Lu, M., </w:t>
+            </w:r>
+            <w:proofErr w:type="spellStart"/>
+            <w:r>
+              <w:rPr>
+                <w:rFonts w:cs="Times New Roman"/>
+              </w:rPr>
+              <w:t>Suchard</w:t>
+            </w:r>
+            <w:proofErr w:type="spellEnd"/>
+            <w:r>
+              <w:rPr>
+                <w:rFonts w:cs="Times New Roman"/>
+              </w:rPr>
+              <w:t xml:space="preserve">, M.A., </w:t>
             </w:r>
             <w:r>
               <w:rPr>
@@ -1747,7 +2178,21 @@
               <w:rPr>
                 <w:rFonts w:cs="Times New Roman"/>
               </w:rPr>
-              <w:t xml:space="preserve">, He, N. and Su, S., </w:t>
+              <w:t xml:space="preserve">, He, N. and </w:t>
+            </w:r>
+            <w:proofErr w:type="spellStart"/>
+            <w:r>
+              <w:rPr>
+                <w:rFonts w:cs="Times New Roman"/>
+              </w:rPr>
+              <w:t>Su</w:t>
+            </w:r>
+            <w:proofErr w:type="spellEnd"/>
+            <w:r>
+              <w:rPr>
+                <w:rFonts w:cs="Times New Roman"/>
+              </w:rPr>
+              <w:t xml:space="preserve">, S., </w:t>
             </w:r>
             <w:r>
               <w:rPr>
@@ -1850,7 +2295,25 @@
                 <w:color w:val="222222"/>
                 <w:shd w:val="clear" w:color="auto" w:fill="FFFFFF"/>
               </w:rPr>
-              <w:t xml:space="preserve">Yang, J., Schuemie, M.J., </w:t>
+              <w:t xml:space="preserve">Yang, J., </w:t>
+            </w:r>
+            <w:proofErr w:type="spellStart"/>
+            <w:r>
+              <w:rPr>
+                <w:rFonts w:cs="Times New Roman"/>
+                <w:color w:val="222222"/>
+                <w:shd w:val="clear" w:color="auto" w:fill="FFFFFF"/>
+              </w:rPr>
+              <w:t>Schuemie</w:t>
+            </w:r>
+            <w:proofErr w:type="spellEnd"/>
+            <w:r>
+              <w:rPr>
+                <w:rFonts w:cs="Times New Roman"/>
+                <w:color w:val="222222"/>
+                <w:shd w:val="clear" w:color="auto" w:fill="FFFFFF"/>
+              </w:rPr>
+              <w:t xml:space="preserve">, M.J., </w:t>
             </w:r>
             <w:r>
               <w:rPr>
@@ -1868,7 +2331,25 @@
                 <w:color w:val="222222"/>
                 <w:shd w:val="clear" w:color="auto" w:fill="FFFFFF"/>
               </w:rPr>
-              <w:t xml:space="preserve"> and Suchard, M.A., </w:t>
+              <w:t xml:space="preserve"> and </w:t>
+            </w:r>
+            <w:proofErr w:type="spellStart"/>
+            <w:r>
+              <w:rPr>
+                <w:rFonts w:cs="Times New Roman"/>
+                <w:color w:val="222222"/>
+                <w:shd w:val="clear" w:color="auto" w:fill="FFFFFF"/>
+              </w:rPr>
+              <w:t>Suchard</w:t>
+            </w:r>
+            <w:proofErr w:type="spellEnd"/>
+            <w:r>
+              <w:rPr>
+                <w:rFonts w:cs="Times New Roman"/>
+                <w:color w:val="222222"/>
+                <w:shd w:val="clear" w:color="auto" w:fill="FFFFFF"/>
+              </w:rPr>
+              <w:t xml:space="preserve">, M.A., </w:t>
             </w:r>
             <w:r>
               <w:rPr>
@@ -1983,7 +2464,43 @@
                 <w:color w:val="222222"/>
                 <w:shd w:val="clear" w:color="auto" w:fill="FFFFFF"/>
               </w:rPr>
-              <w:t>Zhao, J., Dellicour, S., Yan, Z., Veit, M., Gill, M.S., He, W</w:t>
+              <w:t xml:space="preserve">Zhao, J., </w:t>
+            </w:r>
+            <w:proofErr w:type="spellStart"/>
+            <w:r>
+              <w:rPr>
+                <w:rFonts w:cs="Times New Roman"/>
+                <w:color w:val="222222"/>
+                <w:shd w:val="clear" w:color="auto" w:fill="FFFFFF"/>
+              </w:rPr>
+              <w:t>Dellicour</w:t>
+            </w:r>
+            <w:proofErr w:type="spellEnd"/>
+            <w:r>
+              <w:rPr>
+                <w:rFonts w:cs="Times New Roman"/>
+                <w:color w:val="222222"/>
+                <w:shd w:val="clear" w:color="auto" w:fill="FFFFFF"/>
+              </w:rPr>
+              <w:t xml:space="preserve">, S., Yan, Z., </w:t>
+            </w:r>
+            <w:proofErr w:type="spellStart"/>
+            <w:r>
+              <w:rPr>
+                <w:rFonts w:cs="Times New Roman"/>
+                <w:color w:val="222222"/>
+                <w:shd w:val="clear" w:color="auto" w:fill="FFFFFF"/>
+              </w:rPr>
+              <w:t>Veit</w:t>
+            </w:r>
+            <w:proofErr w:type="spellEnd"/>
+            <w:r>
+              <w:rPr>
+                <w:rFonts w:cs="Times New Roman"/>
+                <w:color w:val="222222"/>
+                <w:shd w:val="clear" w:color="auto" w:fill="FFFFFF"/>
+              </w:rPr>
+              <w:t>, M., Gill, M.S., He, W</w:t>
             </w:r>
             <w:r>
               <w:rPr>
@@ -1999,7 +2516,25 @@
                 <w:color w:val="222222"/>
                 <w:shd w:val="clear" w:color="auto" w:fill="FFFFFF"/>
               </w:rPr>
-              <w:t xml:space="preserve">, Zhai, X., </w:t>
+              <w:t xml:space="preserve">, </w:t>
+            </w:r>
+            <w:proofErr w:type="spellStart"/>
+            <w:r>
+              <w:rPr>
+                <w:rFonts w:cs="Times New Roman"/>
+                <w:color w:val="222222"/>
+                <w:shd w:val="clear" w:color="auto" w:fill="FFFFFF"/>
+              </w:rPr>
+              <w:t>Zhai</w:t>
+            </w:r>
+            <w:proofErr w:type="spellEnd"/>
+            <w:r>
+              <w:rPr>
+                <w:rFonts w:cs="Times New Roman"/>
+                <w:color w:val="222222"/>
+                <w:shd w:val="clear" w:color="auto" w:fill="FFFFFF"/>
+              </w:rPr>
+              <w:t xml:space="preserve">, X., </w:t>
             </w:r>
             <w:r>
               <w:rPr>
@@ -2017,7 +2552,61 @@
                 <w:color w:val="222222"/>
                 <w:shd w:val="clear" w:color="auto" w:fill="FFFFFF"/>
               </w:rPr>
-              <w:t xml:space="preserve">, Suchard, M.A., Lemey, P. and Su, S., </w:t>
+              <w:t xml:space="preserve">, </w:t>
+            </w:r>
+            <w:proofErr w:type="spellStart"/>
+            <w:r>
+              <w:rPr>
+                <w:rFonts w:cs="Times New Roman"/>
+                <w:color w:val="222222"/>
+                <w:shd w:val="clear" w:color="auto" w:fill="FFFFFF"/>
+              </w:rPr>
+              <w:t>Suchard</w:t>
+            </w:r>
+            <w:proofErr w:type="spellEnd"/>
+            <w:r>
+              <w:rPr>
+                <w:rFonts w:cs="Times New Roman"/>
+                <w:color w:val="222222"/>
+                <w:shd w:val="clear" w:color="auto" w:fill="FFFFFF"/>
+              </w:rPr>
+              <w:t xml:space="preserve">, M.A., </w:t>
+            </w:r>
+            <w:proofErr w:type="spellStart"/>
+            <w:r>
+              <w:rPr>
+                <w:rFonts w:cs="Times New Roman"/>
+                <w:color w:val="222222"/>
+                <w:shd w:val="clear" w:color="auto" w:fill="FFFFFF"/>
+              </w:rPr>
+              <w:t>Lemey</w:t>
+            </w:r>
+            <w:proofErr w:type="spellEnd"/>
+            <w:r>
+              <w:rPr>
+                <w:rFonts w:cs="Times New Roman"/>
+                <w:color w:val="222222"/>
+                <w:shd w:val="clear" w:color="auto" w:fill="FFFFFF"/>
+              </w:rPr>
+              <w:t xml:space="preserve">, P. and </w:t>
+            </w:r>
+            <w:proofErr w:type="spellStart"/>
+            <w:r>
+              <w:rPr>
+                <w:rFonts w:cs="Times New Roman"/>
+                <w:color w:val="222222"/>
+                <w:shd w:val="clear" w:color="auto" w:fill="FFFFFF"/>
+              </w:rPr>
+              <w:t>Su</w:t>
+            </w:r>
+            <w:proofErr w:type="spellEnd"/>
+            <w:r>
+              <w:rPr>
+                <w:rFonts w:cs="Times New Roman"/>
+                <w:color w:val="222222"/>
+                <w:shd w:val="clear" w:color="auto" w:fill="FFFFFF"/>
+              </w:rPr>
+              <w:t xml:space="preserve">, S., </w:t>
             </w:r>
             <w:r>
               <w:rPr>
@@ -2049,7 +2638,25 @@
                 <w:color w:val="222222"/>
                 <w:shd w:val="clear" w:color="auto" w:fill="FFFFFF"/>
               </w:rPr>
-              <w:t xml:space="preserve"> Early Genomic Surveillance and Phylogeographic Analysis of Getah Virus, a Reemerging Arbovirus, in Livestock in China. </w:t>
+              <w:t xml:space="preserve"> Early Genomic Surveillance and Phylogeographic Analysis of </w:t>
+            </w:r>
+            <w:proofErr w:type="spellStart"/>
+            <w:r>
+              <w:rPr>
+                <w:rFonts w:cs="Times New Roman"/>
+                <w:color w:val="222222"/>
+                <w:shd w:val="clear" w:color="auto" w:fill="FFFFFF"/>
+              </w:rPr>
+              <w:t>Getah</w:t>
+            </w:r>
+            <w:proofErr w:type="spellEnd"/>
+            <w:r>
+              <w:rPr>
+                <w:rFonts w:cs="Times New Roman"/>
+                <w:color w:val="222222"/>
+                <w:shd w:val="clear" w:color="auto" w:fill="FFFFFF"/>
+              </w:rPr>
+              <w:t xml:space="preserve"> Virus, a Reemerging Arbovirus, in Livestock in China. </w:t>
             </w:r>
             <w:r>
               <w:rPr>
@@ -2144,13 +2751,23 @@
                 <w:shd w:val="clear" w:color="auto" w:fill="FFFFFF"/>
               </w:rPr>
             </w:pPr>
-            <w:r>
-              <w:rPr>
-                <w:rFonts w:cs="Times New Roman"/>
-                <w:color w:val="222222"/>
-                <w:shd w:val="clear" w:color="auto" w:fill="FFFFFF"/>
-              </w:rPr>
-              <w:t xml:space="preserve">Tsui, L.H., et al., </w:t>
+            <w:proofErr w:type="spellStart"/>
+            <w:r>
+              <w:rPr>
+                <w:rFonts w:cs="Times New Roman"/>
+                <w:color w:val="222222"/>
+                <w:shd w:val="clear" w:color="auto" w:fill="FFFFFF"/>
+              </w:rPr>
+              <w:t>Tsui</w:t>
+            </w:r>
+            <w:proofErr w:type="spellEnd"/>
+            <w:r>
+              <w:rPr>
+                <w:rFonts w:cs="Times New Roman"/>
+                <w:color w:val="222222"/>
+                <w:shd w:val="clear" w:color="auto" w:fill="FFFFFF"/>
+              </w:rPr>
+              <w:t xml:space="preserve">, L.H., et al., </w:t>
             </w:r>
             <w:r>
               <w:rPr>
@@ -2275,7 +2892,43 @@
                 <w:color w:val="222222"/>
                 <w:shd w:val="clear" w:color="auto" w:fill="FFFFFF"/>
               </w:rPr>
-              <w:t xml:space="preserve">Hassler, G.W., Magee, A.F., Zhang, Z., Baele, G., Lemey, P., </w:t>
+              <w:t xml:space="preserve">Hassler, G.W., Magee, A.F., Zhang, Z., </w:t>
+            </w:r>
+            <w:proofErr w:type="spellStart"/>
+            <w:r>
+              <w:rPr>
+                <w:rFonts w:cs="Times New Roman"/>
+                <w:color w:val="222222"/>
+                <w:shd w:val="clear" w:color="auto" w:fill="FFFFFF"/>
+              </w:rPr>
+              <w:t>Baele</w:t>
+            </w:r>
+            <w:proofErr w:type="spellEnd"/>
+            <w:r>
+              <w:rPr>
+                <w:rFonts w:cs="Times New Roman"/>
+                <w:color w:val="222222"/>
+                <w:shd w:val="clear" w:color="auto" w:fill="FFFFFF"/>
+              </w:rPr>
+              <w:t xml:space="preserve">, G., </w:t>
+            </w:r>
+            <w:proofErr w:type="spellStart"/>
+            <w:r>
+              <w:rPr>
+                <w:rFonts w:cs="Times New Roman"/>
+                <w:color w:val="222222"/>
+                <w:shd w:val="clear" w:color="auto" w:fill="FFFFFF"/>
+              </w:rPr>
+              <w:t>Lemey</w:t>
+            </w:r>
+            <w:proofErr w:type="spellEnd"/>
+            <w:r>
+              <w:rPr>
+                <w:rFonts w:cs="Times New Roman"/>
+                <w:color w:val="222222"/>
+                <w:shd w:val="clear" w:color="auto" w:fill="FFFFFF"/>
+              </w:rPr>
+              <w:t xml:space="preserve">, P., </w:t>
             </w:r>
             <w:r>
               <w:rPr>
@@ -2293,7 +2946,43 @@
                 <w:color w:val="222222"/>
                 <w:shd w:val="clear" w:color="auto" w:fill="FFFFFF"/>
               </w:rPr>
-              <w:t xml:space="preserve">, Fourment, M. and Suchard, M.A., </w:t>
+              <w:t xml:space="preserve">, </w:t>
+            </w:r>
+            <w:proofErr w:type="spellStart"/>
+            <w:r>
+              <w:rPr>
+                <w:rFonts w:cs="Times New Roman"/>
+                <w:color w:val="222222"/>
+                <w:shd w:val="clear" w:color="auto" w:fill="FFFFFF"/>
+              </w:rPr>
+              <w:t>Fourment</w:t>
+            </w:r>
+            <w:proofErr w:type="spellEnd"/>
+            <w:r>
+              <w:rPr>
+                <w:rFonts w:cs="Times New Roman"/>
+                <w:color w:val="222222"/>
+                <w:shd w:val="clear" w:color="auto" w:fill="FFFFFF"/>
+              </w:rPr>
+              <w:t xml:space="preserve">, M. and </w:t>
+            </w:r>
+            <w:proofErr w:type="spellStart"/>
+            <w:r>
+              <w:rPr>
+                <w:rFonts w:cs="Times New Roman"/>
+                <w:color w:val="222222"/>
+                <w:shd w:val="clear" w:color="auto" w:fill="FFFFFF"/>
+              </w:rPr>
+              <w:t>Suchard</w:t>
+            </w:r>
+            <w:proofErr w:type="spellEnd"/>
+            <w:r>
+              <w:rPr>
+                <w:rFonts w:cs="Times New Roman"/>
+                <w:color w:val="222222"/>
+                <w:shd w:val="clear" w:color="auto" w:fill="FFFFFF"/>
+              </w:rPr>
+              <w:t xml:space="preserve">, M.A., </w:t>
             </w:r>
             <w:r>
               <w:rPr>
@@ -2412,7 +3101,49 @@
               <w:rPr>
                 <w:rFonts w:cs="Times New Roman"/>
               </w:rPr>
-              <w:t>, Baele, G., Suchard, M. A., &amp; Lemey, P. (2022) Scalable Bayesian phylogenetics. </w:t>
+              <w:t xml:space="preserve">, </w:t>
+            </w:r>
+            <w:proofErr w:type="spellStart"/>
+            <w:r>
+              <w:rPr>
+                <w:rFonts w:cs="Times New Roman"/>
+              </w:rPr>
+              <w:t>Baele</w:t>
+            </w:r>
+            <w:proofErr w:type="spellEnd"/>
+            <w:r>
+              <w:rPr>
+                <w:rFonts w:cs="Times New Roman"/>
+              </w:rPr>
+              <w:t xml:space="preserve">, G., </w:t>
+            </w:r>
+            <w:proofErr w:type="spellStart"/>
+            <w:r>
+              <w:rPr>
+                <w:rFonts w:cs="Times New Roman"/>
+              </w:rPr>
+              <w:t>Suchard</w:t>
+            </w:r>
+            <w:proofErr w:type="spellEnd"/>
+            <w:r>
+              <w:rPr>
+                <w:rFonts w:cs="Times New Roman"/>
+              </w:rPr>
+              <w:t xml:space="preserve">, M. A., &amp; </w:t>
+            </w:r>
+            <w:proofErr w:type="spellStart"/>
+            <w:r>
+              <w:rPr>
+                <w:rFonts w:cs="Times New Roman"/>
+              </w:rPr>
+              <w:t>Lemey</w:t>
+            </w:r>
+            <w:proofErr w:type="spellEnd"/>
+            <w:r>
+              <w:rPr>
+                <w:rFonts w:cs="Times New Roman"/>
+              </w:rPr>
+              <w:t>, P. (2022) Scalable Bayesian phylogenetics. </w:t>
             </w:r>
             <w:r>
               <w:rPr>
@@ -2481,7 +3212,35 @@
               <w:rPr>
                 <w:rFonts w:cs="Times New Roman"/>
               </w:rPr>
-              <w:t>Zhao, J., Dellicour, S., Yan, Z., Veit, M., Gill, M.S., He, W</w:t>
+              <w:t xml:space="preserve">Zhao, J., </w:t>
+            </w:r>
+            <w:proofErr w:type="spellStart"/>
+            <w:r>
+              <w:rPr>
+                <w:rFonts w:cs="Times New Roman"/>
+              </w:rPr>
+              <w:t>Dellicour</w:t>
+            </w:r>
+            <w:proofErr w:type="spellEnd"/>
+            <w:r>
+              <w:rPr>
+                <w:rFonts w:cs="Times New Roman"/>
+              </w:rPr>
+              <w:t xml:space="preserve">, S., Yan, Z., </w:t>
+            </w:r>
+            <w:proofErr w:type="spellStart"/>
+            <w:r>
+              <w:rPr>
+                <w:rFonts w:cs="Times New Roman"/>
+              </w:rPr>
+              <w:t>Veit</w:t>
+            </w:r>
+            <w:proofErr w:type="spellEnd"/>
+            <w:r>
+              <w:rPr>
+                <w:rFonts w:cs="Times New Roman"/>
+              </w:rPr>
+              <w:t>, M., Gill, M.S., He, W</w:t>
             </w:r>
             <w:r>
               <w:rPr>
@@ -2493,7 +3252,21 @@
               <w:rPr>
                 <w:rFonts w:cs="Times New Roman"/>
               </w:rPr>
-              <w:t xml:space="preserve">, Zhai, X., </w:t>
+              <w:t xml:space="preserve">, </w:t>
+            </w:r>
+            <w:proofErr w:type="spellStart"/>
+            <w:r>
+              <w:rPr>
+                <w:rFonts w:cs="Times New Roman"/>
+              </w:rPr>
+              <w:t>Zhai</w:t>
+            </w:r>
+            <w:proofErr w:type="spellEnd"/>
+            <w:r>
+              <w:rPr>
+                <w:rFonts w:cs="Times New Roman"/>
+              </w:rPr>
+              <w:t xml:space="preserve">, X., </w:t>
             </w:r>
             <w:r>
               <w:rPr>
@@ -2507,7 +3280,49 @@
               <w:rPr>
                 <w:rFonts w:cs="Times New Roman"/>
               </w:rPr>
-              <w:t xml:space="preserve">, Suchard, M.A., Lemey, P. and Su, S., </w:t>
+              <w:t xml:space="preserve">, </w:t>
+            </w:r>
+            <w:proofErr w:type="spellStart"/>
+            <w:r>
+              <w:rPr>
+                <w:rFonts w:cs="Times New Roman"/>
+              </w:rPr>
+              <w:t>Suchard</w:t>
+            </w:r>
+            <w:proofErr w:type="spellEnd"/>
+            <w:r>
+              <w:rPr>
+                <w:rFonts w:cs="Times New Roman"/>
+              </w:rPr>
+              <w:t xml:space="preserve">, M.A., </w:t>
+            </w:r>
+            <w:proofErr w:type="spellStart"/>
+            <w:r>
+              <w:rPr>
+                <w:rFonts w:cs="Times New Roman"/>
+              </w:rPr>
+              <w:t>Lemey</w:t>
+            </w:r>
+            <w:proofErr w:type="spellEnd"/>
+            <w:r>
+              <w:rPr>
+                <w:rFonts w:cs="Times New Roman"/>
+              </w:rPr>
+              <w:t xml:space="preserve">, P. and </w:t>
+            </w:r>
+            <w:proofErr w:type="spellStart"/>
+            <w:r>
+              <w:rPr>
+                <w:rFonts w:cs="Times New Roman"/>
+              </w:rPr>
+              <w:t>Su</w:t>
+            </w:r>
+            <w:proofErr w:type="spellEnd"/>
+            <w:r>
+              <w:rPr>
+                <w:rFonts w:cs="Times New Roman"/>
+              </w:rPr>
+              <w:t xml:space="preserve">, S., </w:t>
             </w:r>
             <w:r>
               <w:rPr>
@@ -2531,7 +3346,21 @@
               <w:rPr>
                 <w:rFonts w:cs="Times New Roman"/>
               </w:rPr>
-              <w:t xml:space="preserve"> Early Genomic Surveillance and Phylogeographic Analysis of Getah Virus, a Reemerging Arbovirus, in Livestock in China. </w:t>
+              <w:t xml:space="preserve"> Early Genomic Surveillance and Phylogeographic Analysis of </w:t>
+            </w:r>
+            <w:proofErr w:type="spellStart"/>
+            <w:r>
+              <w:rPr>
+                <w:rFonts w:cs="Times New Roman"/>
+              </w:rPr>
+              <w:t>Getah</w:t>
+            </w:r>
+            <w:proofErr w:type="spellEnd"/>
+            <w:r>
+              <w:rPr>
+                <w:rFonts w:cs="Times New Roman"/>
+              </w:rPr>
+              <w:t xml:space="preserve"> Virus, a Reemerging Arbovirus, in Livestock in China. </w:t>
             </w:r>
             <w:r>
               <w:rPr>
@@ -2613,7 +3442,21 @@
               <w:rPr>
                 <w:rFonts w:cs="Times New Roman"/>
               </w:rPr>
-              <w:t xml:space="preserve">, &amp; Suchard, M. A. (2022) From viral evolution to spatial contagion: a biologically modulated Hawkes model. </w:t>
+              <w:t xml:space="preserve">, &amp; </w:t>
+            </w:r>
+            <w:proofErr w:type="spellStart"/>
+            <w:r>
+              <w:rPr>
+                <w:rFonts w:cs="Times New Roman"/>
+              </w:rPr>
+              <w:t>Suchard</w:t>
+            </w:r>
+            <w:proofErr w:type="spellEnd"/>
+            <w:r>
+              <w:rPr>
+                <w:rFonts w:cs="Times New Roman"/>
+              </w:rPr>
+              <w:t xml:space="preserve">, M. A. (2022) From viral evolution to spatial contagion: a biologically modulated Hawkes model. </w:t>
             </w:r>
             <w:r>
               <w:rPr>
@@ -2679,11 +3522,19 @@
                 <w:shd w:val="clear" w:color="auto" w:fill="FFFFFF"/>
               </w:rPr>
             </w:pPr>
-            <w:r>
-              <w:rPr>
-                <w:rFonts w:cs="Times New Roman"/>
-              </w:rPr>
-              <w:t xml:space="preserve">McCrone, J.T., Hill, V., Bajaj, S. et al. (2022) Context-specific emergence and growth of the SARS-CoV-2 Delta variant. </w:t>
+            <w:proofErr w:type="spellStart"/>
+            <w:r>
+              <w:rPr>
+                <w:rFonts w:cs="Times New Roman"/>
+              </w:rPr>
+              <w:t>McCrone</w:t>
+            </w:r>
+            <w:proofErr w:type="spellEnd"/>
+            <w:r>
+              <w:rPr>
+                <w:rFonts w:cs="Times New Roman"/>
+              </w:rPr>
+              <w:t xml:space="preserve">, J.T., Hill, V., Bajaj, S. et al. (2022) Context-specific emergence and growth of the SARS-CoV-2 Delta variant. </w:t>
             </w:r>
             <w:r>
               <w:rPr>
@@ -2752,7 +3603,35 @@
               <w:rPr>
                 <w:rFonts w:cs="Times New Roman"/>
               </w:rPr>
-              <w:t xml:space="preserve">He, W., Hou, X., Zhao, J., Sun, J., He, H., Si, W., ... &amp; Su, S. (2022). Virome characterization of game animals in China reveals a spectrum of emerging pathogens. </w:t>
+              <w:t xml:space="preserve">He, W., Hou, X., Zhao, J., Sun, J., He, H., Si, W., ... &amp; </w:t>
+            </w:r>
+            <w:proofErr w:type="spellStart"/>
+            <w:r>
+              <w:rPr>
+                <w:rFonts w:cs="Times New Roman"/>
+              </w:rPr>
+              <w:t>Su</w:t>
+            </w:r>
+            <w:proofErr w:type="spellEnd"/>
+            <w:r>
+              <w:rPr>
+                <w:rFonts w:cs="Times New Roman"/>
+              </w:rPr>
+              <w:t xml:space="preserve">, S. (2022). </w:t>
+            </w:r>
+            <w:proofErr w:type="spellStart"/>
+            <w:r>
+              <w:rPr>
+                <w:rFonts w:cs="Times New Roman"/>
+              </w:rPr>
+              <w:t>Virome</w:t>
+            </w:r>
+            <w:proofErr w:type="spellEnd"/>
+            <w:r>
+              <w:rPr>
+                <w:rFonts w:cs="Times New Roman"/>
+              </w:rPr>
+              <w:t xml:space="preserve"> characterization of game animals in China reveals a spectrum of emerging pathogens. </w:t>
             </w:r>
             <w:r>
               <w:rPr>
@@ -2840,7 +3719,63 @@
               <w:rPr>
                 <w:rFonts w:cs="Times New Roman"/>
               </w:rPr>
-              <w:t xml:space="preserve">, Suchard, M. A., Zhang, X., Lai, A., Su, S., &amp; Veit, M. (2022) Emerging viruses: Cross-species transmission of Coronaviruses, Filoviruses, Henipaviruses and Rotaviruses from bats. </w:t>
+              <w:t xml:space="preserve">, </w:t>
+            </w:r>
+            <w:proofErr w:type="spellStart"/>
+            <w:r>
+              <w:rPr>
+                <w:rFonts w:cs="Times New Roman"/>
+              </w:rPr>
+              <w:t>Suchard</w:t>
+            </w:r>
+            <w:proofErr w:type="spellEnd"/>
+            <w:r>
+              <w:rPr>
+                <w:rFonts w:cs="Times New Roman"/>
+              </w:rPr>
+              <w:t xml:space="preserve">, M. A., Zhang, X., Lai, A., </w:t>
+            </w:r>
+            <w:proofErr w:type="spellStart"/>
+            <w:r>
+              <w:rPr>
+                <w:rFonts w:cs="Times New Roman"/>
+              </w:rPr>
+              <w:t>Su</w:t>
+            </w:r>
+            <w:proofErr w:type="spellEnd"/>
+            <w:r>
+              <w:rPr>
+                <w:rFonts w:cs="Times New Roman"/>
+              </w:rPr>
+              <w:t xml:space="preserve">, S., &amp; </w:t>
+            </w:r>
+            <w:proofErr w:type="spellStart"/>
+            <w:r>
+              <w:rPr>
+                <w:rFonts w:cs="Times New Roman"/>
+              </w:rPr>
+              <w:t>Veit</w:t>
+            </w:r>
+            <w:proofErr w:type="spellEnd"/>
+            <w:r>
+              <w:rPr>
+                <w:rFonts w:cs="Times New Roman"/>
+              </w:rPr>
+              <w:t xml:space="preserve">, M. (2022) Emerging viruses: Cross-species transmission of Coronaviruses, Filoviruses, </w:t>
+            </w:r>
+            <w:proofErr w:type="spellStart"/>
+            <w:r>
+              <w:rPr>
+                <w:rFonts w:cs="Times New Roman"/>
+              </w:rPr>
+              <w:t>Henipaviruses</w:t>
+            </w:r>
+            <w:proofErr w:type="spellEnd"/>
+            <w:r>
+              <w:rPr>
+                <w:rFonts w:cs="Times New Roman"/>
+              </w:rPr>
+              <w:t xml:space="preserve"> and Rotaviruses from bats. </w:t>
             </w:r>
             <w:r>
               <w:rPr>
@@ -2910,7 +3845,21 @@
               <w:rPr>
                 <w:rFonts w:cs="Times New Roman"/>
               </w:rPr>
-              <w:t xml:space="preserve">Zhao, J., Sun, J., Li, X., Xing, G., Zhang, Y., Lai, A., Baele, G.*, </w:t>
+              <w:t xml:space="preserve">Zhao, J., Sun, J., Li, X., Xing, G., Zhang, Y., Lai, A., </w:t>
+            </w:r>
+            <w:proofErr w:type="spellStart"/>
+            <w:r>
+              <w:rPr>
+                <w:rFonts w:cs="Times New Roman"/>
+              </w:rPr>
+              <w:t>Baele</w:t>
+            </w:r>
+            <w:proofErr w:type="spellEnd"/>
+            <w:r>
+              <w:rPr>
+                <w:rFonts w:cs="Times New Roman"/>
+              </w:rPr>
+              <w:t xml:space="preserve">, G.*, </w:t>
             </w:r>
             <w:r>
               <w:rPr>
@@ -2924,7 +3873,35 @@
               <w:rPr>
                 <w:rFonts w:cs="Times New Roman"/>
               </w:rPr>
-              <w:t xml:space="preserve"> *, Su, S. * (2022). Divergent Viruses Discovered in Swine Alter the Understanding of Evolutionary History and Genetic Diversity of the Respirovirus Genus and Related Porcine Parainfluenza Viruses. </w:t>
+              <w:t xml:space="preserve"> *, </w:t>
+            </w:r>
+            <w:proofErr w:type="spellStart"/>
+            <w:r>
+              <w:rPr>
+                <w:rFonts w:cs="Times New Roman"/>
+              </w:rPr>
+              <w:t>Su</w:t>
+            </w:r>
+            <w:proofErr w:type="spellEnd"/>
+            <w:r>
+              <w:rPr>
+                <w:rFonts w:cs="Times New Roman"/>
+              </w:rPr>
+              <w:t xml:space="preserve">, S. * (2022). Divergent Viruses Discovered in Swine Alter the Understanding of Evolutionary History and Genetic Diversity of the </w:t>
+            </w:r>
+            <w:proofErr w:type="spellStart"/>
+            <w:r>
+              <w:rPr>
+                <w:rFonts w:cs="Times New Roman"/>
+              </w:rPr>
+              <w:t>Respirovirus</w:t>
+            </w:r>
+            <w:proofErr w:type="spellEnd"/>
+            <w:r>
+              <w:rPr>
+                <w:rFonts w:cs="Times New Roman"/>
+              </w:rPr>
+              <w:t xml:space="preserve"> Genus and Related Porcine Parainfluenza Viruses. </w:t>
             </w:r>
             <w:r>
               <w:rPr>
@@ -2991,7 +3968,21 @@
               <w:rPr>
                 <w:rFonts w:cs="Times New Roman"/>
               </w:rPr>
-              <w:t xml:space="preserve">He, W., et al., (2022) Phylogeography reveals association between swine trade and the spread of porcine epidemic diarrhea virus in China and across the world. </w:t>
+              <w:t xml:space="preserve">He, W., et al., (2022) </w:t>
+            </w:r>
+            <w:proofErr w:type="spellStart"/>
+            <w:r>
+              <w:rPr>
+                <w:rFonts w:cs="Times New Roman"/>
+              </w:rPr>
+              <w:t>Phylogeography</w:t>
+            </w:r>
+            <w:proofErr w:type="spellEnd"/>
+            <w:r>
+              <w:rPr>
+                <w:rFonts w:cs="Times New Roman"/>
+              </w:rPr>
+              <w:t xml:space="preserve"> reveals association between swine trade and the spread of porcine epidemic diarrhea virus in China and across the world. </w:t>
             </w:r>
             <w:r>
               <w:rPr>
@@ -3109,11 +4100,19 @@
                 <w:rFonts w:cs="Times New Roman"/>
               </w:rPr>
             </w:pPr>
-            <w:r>
-              <w:rPr>
-                <w:rFonts w:cs="Times New Roman"/>
-              </w:rPr>
-              <w:t>Xie, S., et al. (2022). Disrupted myelination network in the cingulate cortex of Parkinson</w:t>
+            <w:proofErr w:type="spellStart"/>
+            <w:r>
+              <w:rPr>
+                <w:rFonts w:cs="Times New Roman"/>
+              </w:rPr>
+              <w:t>Xie</w:t>
+            </w:r>
+            <w:proofErr w:type="spellEnd"/>
+            <w:r>
+              <w:rPr>
+                <w:rFonts w:cs="Times New Roman"/>
+              </w:rPr>
+              <w:t>, S., et al. (2022). Disrupted myelination network in the cingulate cortex of Parkinson</w:t>
             </w:r>
             <w:r>
               <w:rPr>
@@ -3207,7 +4206,21 @@
               <w:rPr>
                 <w:rFonts w:cs="Times New Roman"/>
               </w:rPr>
-              <w:t xml:space="preserve">, &amp; Suchard, M. A. (2022) Bayesian mitigation of spatial coarsening for a fairly flexible spatiotemporal Hawkes model. </w:t>
+              <w:t xml:space="preserve">, &amp; </w:t>
+            </w:r>
+            <w:proofErr w:type="spellStart"/>
+            <w:r>
+              <w:rPr>
+                <w:rFonts w:cs="Times New Roman"/>
+              </w:rPr>
+              <w:t>Suchard</w:t>
+            </w:r>
+            <w:proofErr w:type="spellEnd"/>
+            <w:r>
+              <w:rPr>
+                <w:rFonts w:cs="Times New Roman"/>
+              </w:rPr>
+              <w:t xml:space="preserve">, M. A. (2022) Bayesian mitigation of spatial coarsening for a fairly flexible spatiotemporal Hawkes model. </w:t>
             </w:r>
             <w:r>
               <w:rPr>
@@ -3288,7 +4301,21 @@
               <w:rPr>
                 <w:rFonts w:cs="Times New Roman"/>
               </w:rPr>
-              <w:t xml:space="preserve">, &amp; Suchard, M. A. (2021). Computational Statistics and Data Science in the Twenty-first Century. </w:t>
+              <w:t xml:space="preserve">, &amp; </w:t>
+            </w:r>
+            <w:proofErr w:type="spellStart"/>
+            <w:r>
+              <w:rPr>
+                <w:rFonts w:cs="Times New Roman"/>
+              </w:rPr>
+              <w:t>Suchard</w:t>
+            </w:r>
+            <w:proofErr w:type="spellEnd"/>
+            <w:r>
+              <w:rPr>
+                <w:rFonts w:cs="Times New Roman"/>
+              </w:rPr>
+              <w:t xml:space="preserve">, M. A. (2021). Computational Statistics and Data Science in the Twenty-first Century. </w:t>
             </w:r>
             <w:r>
               <w:rPr>
@@ -3296,13 +4323,45 @@
                 <w:i/>
                 <w:iCs/>
               </w:rPr>
-              <w:t>Wiley StatsRef: Statistics Reference Online.</w:t>
-            </w:r>
-            <w:r>
-              <w:rPr>
-                <w:rFonts w:cs="Times New Roman"/>
-              </w:rPr>
-              <w:t xml:space="preserve"> arXiv preprint arXiv:2204.05530.</w:t>
+              <w:t xml:space="preserve">Wiley </w:t>
+            </w:r>
+            <w:proofErr w:type="spellStart"/>
+            <w:r>
+              <w:rPr>
+                <w:rFonts w:cs="Times New Roman"/>
+                <w:i/>
+                <w:iCs/>
+              </w:rPr>
+              <w:t>StatsRef</w:t>
+            </w:r>
+            <w:proofErr w:type="spellEnd"/>
+            <w:r>
+              <w:rPr>
+                <w:rFonts w:cs="Times New Roman"/>
+                <w:i/>
+                <w:iCs/>
+              </w:rPr>
+              <w:t>: Statistics Reference Online.</w:t>
+            </w:r>
+            <w:r>
+              <w:rPr>
+                <w:rFonts w:cs="Times New Roman"/>
+              </w:rPr>
+              <w:t xml:space="preserve"> </w:t>
+            </w:r>
+            <w:proofErr w:type="spellStart"/>
+            <w:r>
+              <w:rPr>
+                <w:rFonts w:cs="Times New Roman"/>
+              </w:rPr>
+              <w:t>arXiv</w:t>
+            </w:r>
+            <w:proofErr w:type="spellEnd"/>
+            <w:r>
+              <w:rPr>
+                <w:rFonts w:cs="Times New Roman"/>
+              </w:rPr>
+              <w:t xml:space="preserve"> preprint arXiv:2204.05530.</w:t>
             </w:r>
           </w:p>
         </w:tc>
@@ -3324,6 +4383,7 @@
               <w:rPr>
                 <w:rFonts w:cs="Times New Roman"/>
               </w:rPr>
+              <w:lastRenderedPageBreak/>
               <w:t>1</w:t>
             </w:r>
             <w:r>
@@ -3351,11 +4411,19 @@
                 <w:rFonts w:cs="Times New Roman"/>
               </w:rPr>
             </w:pPr>
-            <w:r>
-              <w:rPr>
-                <w:rFonts w:cs="Times New Roman"/>
-              </w:rPr>
-              <w:t xml:space="preserve">Lemey, P., et al., (2021) Untangling introductions and persistence in COVID-19 resurgence in Europe. </w:t>
+            <w:proofErr w:type="spellStart"/>
+            <w:r>
+              <w:rPr>
+                <w:rFonts w:cs="Times New Roman"/>
+              </w:rPr>
+              <w:t>Lemey</w:t>
+            </w:r>
+            <w:proofErr w:type="spellEnd"/>
+            <w:r>
+              <w:rPr>
+                <w:rFonts w:cs="Times New Roman"/>
+              </w:rPr>
+              <w:t xml:space="preserve">, P., et al., (2021) Untangling introductions and persistence in COVID-19 resurgence in Europe. </w:t>
             </w:r>
             <w:r>
               <w:rPr>
@@ -3399,7 +4467,6 @@
               <w:rPr>
                 <w:rFonts w:cs="Times New Roman"/>
               </w:rPr>
-              <w:lastRenderedPageBreak/>
               <w:t>1</w:t>
             </w:r>
             <w:r>
@@ -3427,11 +4494,19 @@
                 <w:rFonts w:cs="Times New Roman"/>
               </w:rPr>
             </w:pPr>
-            <w:r>
-              <w:rPr>
-                <w:rFonts w:cs="Times New Roman"/>
-              </w:rPr>
-              <w:t xml:space="preserve">Landeros, A., </w:t>
+            <w:proofErr w:type="spellStart"/>
+            <w:r>
+              <w:rPr>
+                <w:rFonts w:cs="Times New Roman"/>
+              </w:rPr>
+              <w:t>Landeros</w:t>
+            </w:r>
+            <w:proofErr w:type="spellEnd"/>
+            <w:r>
+              <w:rPr>
+                <w:rFonts w:cs="Times New Roman"/>
+              </w:rPr>
+              <w:t xml:space="preserve">, A., </w:t>
             </w:r>
             <w:r>
               <w:rPr>
@@ -3445,15 +4520,53 @@
               <w:rPr>
                 <w:rFonts w:cs="Times New Roman"/>
               </w:rPr>
-              <w:t xml:space="preserve">, Lange, K., Stutz, T. C., Xu, J., Sehl, M. E., &amp; Sinsheimer, J. S. (2021) An examination of school reopening strategies during the SARS-CoV-2 pandemic. </w:t>
-            </w:r>
+              <w:t xml:space="preserve">, Lange, K., Stutz, T. C., Xu, J., </w:t>
+            </w:r>
+            <w:proofErr w:type="spellStart"/>
+            <w:r>
+              <w:rPr>
+                <w:rFonts w:cs="Times New Roman"/>
+              </w:rPr>
+              <w:t>Sehl</w:t>
+            </w:r>
+            <w:proofErr w:type="spellEnd"/>
+            <w:r>
+              <w:rPr>
+                <w:rFonts w:cs="Times New Roman"/>
+              </w:rPr>
+              <w:t xml:space="preserve">, M. E., &amp; </w:t>
+            </w:r>
+            <w:proofErr w:type="spellStart"/>
+            <w:r>
+              <w:rPr>
+                <w:rFonts w:cs="Times New Roman"/>
+              </w:rPr>
+              <w:t>Sinsheimer</w:t>
+            </w:r>
+            <w:proofErr w:type="spellEnd"/>
+            <w:r>
+              <w:rPr>
+                <w:rFonts w:cs="Times New Roman"/>
+              </w:rPr>
+              <w:t xml:space="preserve">, J. S. (2021) An examination of school reopening strategies during the SARS-CoV-2 pandemic. </w:t>
+            </w:r>
+            <w:proofErr w:type="spellStart"/>
             <w:r>
               <w:rPr>
                 <w:rFonts w:cs="Times New Roman"/>
                 <w:i/>
                 <w:iCs/>
               </w:rPr>
-              <w:t>PloS One</w:t>
+              <w:t>PloS</w:t>
+            </w:r>
+            <w:proofErr w:type="spellEnd"/>
+            <w:r>
+              <w:rPr>
+                <w:rFonts w:cs="Times New Roman"/>
+                <w:i/>
+                <w:iCs/>
+              </w:rPr>
+              <w:t xml:space="preserve"> One</w:t>
             </w:r>
             <w:r>
               <w:rPr>
@@ -3526,7 +4639,49 @@
               <w:rPr>
                 <w:rFonts w:cs="Times New Roman"/>
               </w:rPr>
-              <w:t xml:space="preserve">, Payne, R. P., Goulder, P., ... &amp; Suchard, M. A. (2021). Large-scale inference of correlation among mixed-type biological traits with phylogenetic multivariate probit models. </w:t>
+              <w:t xml:space="preserve">, Payne, R. P., </w:t>
+            </w:r>
+            <w:proofErr w:type="spellStart"/>
+            <w:r>
+              <w:rPr>
+                <w:rFonts w:cs="Times New Roman"/>
+              </w:rPr>
+              <w:t>Goulder</w:t>
+            </w:r>
+            <w:proofErr w:type="spellEnd"/>
+            <w:r>
+              <w:rPr>
+                <w:rFonts w:cs="Times New Roman"/>
+              </w:rPr>
+              <w:t xml:space="preserve">, P., ... &amp; </w:t>
+            </w:r>
+            <w:proofErr w:type="spellStart"/>
+            <w:r>
+              <w:rPr>
+                <w:rFonts w:cs="Times New Roman"/>
+              </w:rPr>
+              <w:t>Suchard</w:t>
+            </w:r>
+            <w:proofErr w:type="spellEnd"/>
+            <w:r>
+              <w:rPr>
+                <w:rFonts w:cs="Times New Roman"/>
+              </w:rPr>
+              <w:t xml:space="preserve">, M. A. (2021). Large-scale inference of correlation among mixed-type biological traits with phylogenetic multivariate </w:t>
+            </w:r>
+            <w:proofErr w:type="spellStart"/>
+            <w:r>
+              <w:rPr>
+                <w:rFonts w:cs="Times New Roman"/>
+              </w:rPr>
+              <w:t>probit</w:t>
+            </w:r>
+            <w:proofErr w:type="spellEnd"/>
+            <w:r>
+              <w:rPr>
+                <w:rFonts w:cs="Times New Roman"/>
+              </w:rPr>
+              <w:t xml:space="preserve"> models. </w:t>
             </w:r>
             <w:r>
               <w:rPr>
@@ -3589,11 +4744,19 @@
                 <w:rFonts w:cs="Times New Roman"/>
               </w:rPr>
             </w:pPr>
-            <w:r>
-              <w:rPr>
-                <w:rFonts w:cs="Times New Roman"/>
-              </w:rPr>
-              <w:t xml:space="preserve">Lindelof, K., Lindo, J. A., Zhou, W., </w:t>
+            <w:proofErr w:type="spellStart"/>
+            <w:r>
+              <w:rPr>
+                <w:rFonts w:cs="Times New Roman"/>
+              </w:rPr>
+              <w:t>Lindelof</w:t>
+            </w:r>
+            <w:proofErr w:type="spellEnd"/>
+            <w:r>
+              <w:rPr>
+                <w:rFonts w:cs="Times New Roman"/>
+              </w:rPr>
+              <w:t xml:space="preserve">, K., Lindo, J. A., Zhou, W., </w:t>
             </w:r>
             <w:r>
               <w:rPr>
@@ -3607,7 +4770,35 @@
               <w:rPr>
                 <w:rFonts w:cs="Times New Roman"/>
               </w:rPr>
-              <w:t xml:space="preserve">, &amp; Xiang, Q. Y. J. (2020) Phylogenomics, biogeography, and evolution of the blue‐ or white‐fruited dogwoods (Cornus) ‐ insights into morphological and ecological niche divergence following intercontinental geographic isolation. </w:t>
+              <w:t xml:space="preserve">, &amp; Xiang, Q. Y. J. (2020) </w:t>
+            </w:r>
+            <w:proofErr w:type="spellStart"/>
+            <w:r>
+              <w:rPr>
+                <w:rFonts w:cs="Times New Roman"/>
+              </w:rPr>
+              <w:t>Phylogenomics</w:t>
+            </w:r>
+            <w:proofErr w:type="spellEnd"/>
+            <w:r>
+              <w:rPr>
+                <w:rFonts w:cs="Times New Roman"/>
+              </w:rPr>
+              <w:t>, biogeography, and evolution of the blue‐ or white‐fruited dogwoods (</w:t>
+            </w:r>
+            <w:proofErr w:type="spellStart"/>
+            <w:r>
+              <w:rPr>
+                <w:rFonts w:cs="Times New Roman"/>
+              </w:rPr>
+              <w:t>Cornus</w:t>
+            </w:r>
+            <w:proofErr w:type="spellEnd"/>
+            <w:r>
+              <w:rPr>
+                <w:rFonts w:cs="Times New Roman"/>
+              </w:rPr>
+              <w:t xml:space="preserve">) ‐ insights into morphological and ecological niche divergence following intercontinental geographic isolation. </w:t>
             </w:r>
             <w:r>
               <w:rPr>
@@ -3695,7 +4886,39 @@
                 <w:rFonts w:cs="Times New Roman"/>
                 <w:iCs/>
               </w:rPr>
-              <w:t xml:space="preserve">, Zhai, X., ... &amp; Veit, M. (2020). COVID-19: epidemiology, evolution, and cross-disciplinary perspectives. </w:t>
+              <w:t xml:space="preserve">, </w:t>
+            </w:r>
+            <w:proofErr w:type="spellStart"/>
+            <w:r>
+              <w:rPr>
+                <w:rFonts w:cs="Times New Roman"/>
+                <w:iCs/>
+              </w:rPr>
+              <w:t>Zhai</w:t>
+            </w:r>
+            <w:proofErr w:type="spellEnd"/>
+            <w:r>
+              <w:rPr>
+                <w:rFonts w:cs="Times New Roman"/>
+                <w:iCs/>
+              </w:rPr>
+              <w:t xml:space="preserve">, X., ... &amp; </w:t>
+            </w:r>
+            <w:proofErr w:type="spellStart"/>
+            <w:r>
+              <w:rPr>
+                <w:rFonts w:cs="Times New Roman"/>
+                <w:iCs/>
+              </w:rPr>
+              <w:t>Veit</w:t>
+            </w:r>
+            <w:proofErr w:type="spellEnd"/>
+            <w:r>
+              <w:rPr>
+                <w:rFonts w:cs="Times New Roman"/>
+                <w:iCs/>
+              </w:rPr>
+              <w:t xml:space="preserve">, M. (2020). COVID-19: epidemiology, evolution, and cross-disciplinary perspectives. </w:t>
             </w:r>
             <w:r>
               <w:rPr>
@@ -3784,7 +5007,49 @@
               <w:rPr>
                 <w:rFonts w:cs="Times New Roman"/>
               </w:rPr>
-              <w:t xml:space="preserve">*, He, W. *, Dellicour, S. *, …, &amp; Su, S. (2020) Genomic epidemiology, evolutionary dynamics, and transmission patterns of porcine deltacoronavirus. </w:t>
+              <w:t xml:space="preserve">*, He, W. *, </w:t>
+            </w:r>
+            <w:proofErr w:type="spellStart"/>
+            <w:r>
+              <w:rPr>
+                <w:rFonts w:cs="Times New Roman"/>
+              </w:rPr>
+              <w:t>Dellicour</w:t>
+            </w:r>
+            <w:proofErr w:type="spellEnd"/>
+            <w:r>
+              <w:rPr>
+                <w:rFonts w:cs="Times New Roman"/>
+              </w:rPr>
+              <w:t xml:space="preserve">, S. *, …, &amp; </w:t>
+            </w:r>
+            <w:proofErr w:type="spellStart"/>
+            <w:r>
+              <w:rPr>
+                <w:rFonts w:cs="Times New Roman"/>
+              </w:rPr>
+              <w:t>Su</w:t>
+            </w:r>
+            <w:proofErr w:type="spellEnd"/>
+            <w:r>
+              <w:rPr>
+                <w:rFonts w:cs="Times New Roman"/>
+              </w:rPr>
+              <w:t xml:space="preserve">, S. (2020) Genomic epidemiology, evolutionary dynamics, and transmission patterns of porcine </w:t>
+            </w:r>
+            <w:proofErr w:type="spellStart"/>
+            <w:r>
+              <w:rPr>
+                <w:rFonts w:cs="Times New Roman"/>
+              </w:rPr>
+              <w:t>deltacoronavirus</w:t>
+            </w:r>
+            <w:proofErr w:type="spellEnd"/>
+            <w:r>
+              <w:rPr>
+                <w:rFonts w:cs="Times New Roman"/>
+              </w:rPr>
+              <w:t xml:space="preserve">. </w:t>
             </w:r>
             <w:r>
               <w:rPr>
@@ -3862,7 +5127,63 @@
               <w:rPr>
                 <w:rFonts w:cs="Times New Roman"/>
               </w:rPr>
-              <w:t xml:space="preserve">, Zhang, Z., Holbrook, A., Nishimura, A., Baele, G., Rambaut, A., Lemey, P., &amp; Suchard, M. A. (2020) Gradients </w:t>
+              <w:t xml:space="preserve">, Zhang, Z., Holbrook, A., Nishimura, A., </w:t>
+            </w:r>
+            <w:proofErr w:type="spellStart"/>
+            <w:r>
+              <w:rPr>
+                <w:rFonts w:cs="Times New Roman"/>
+              </w:rPr>
+              <w:t>Baele</w:t>
+            </w:r>
+            <w:proofErr w:type="spellEnd"/>
+            <w:r>
+              <w:rPr>
+                <w:rFonts w:cs="Times New Roman"/>
+              </w:rPr>
+              <w:t xml:space="preserve">, G., </w:t>
+            </w:r>
+            <w:proofErr w:type="spellStart"/>
+            <w:r>
+              <w:rPr>
+                <w:rFonts w:cs="Times New Roman"/>
+              </w:rPr>
+              <w:t>Rambaut</w:t>
+            </w:r>
+            <w:proofErr w:type="spellEnd"/>
+            <w:r>
+              <w:rPr>
+                <w:rFonts w:cs="Times New Roman"/>
+              </w:rPr>
+              <w:t xml:space="preserve">, A., </w:t>
+            </w:r>
+            <w:proofErr w:type="spellStart"/>
+            <w:r>
+              <w:rPr>
+                <w:rFonts w:cs="Times New Roman"/>
+              </w:rPr>
+              <w:t>Lemey</w:t>
+            </w:r>
+            <w:proofErr w:type="spellEnd"/>
+            <w:r>
+              <w:rPr>
+                <w:rFonts w:cs="Times New Roman"/>
+              </w:rPr>
+              <w:t xml:space="preserve">, P., &amp; </w:t>
+            </w:r>
+            <w:proofErr w:type="spellStart"/>
+            <w:r>
+              <w:rPr>
+                <w:rFonts w:cs="Times New Roman"/>
+              </w:rPr>
+              <w:t>Suchard</w:t>
+            </w:r>
+            <w:proofErr w:type="spellEnd"/>
+            <w:r>
+              <w:rPr>
+                <w:rFonts w:cs="Times New Roman"/>
+              </w:rPr>
+              <w:t xml:space="preserve">, M. A. (2020) Gradients </w:t>
             </w:r>
             <w:r>
               <w:rPr>
@@ -3969,7 +5290,35 @@
               <w:rPr>
                 <w:rFonts w:cs="Times New Roman"/>
               </w:rPr>
-              <w:t xml:space="preserve"> Lemey, P., &amp; Suchard, M. A. (2020) Relaxed random walks at scale. </w:t>
+              <w:t xml:space="preserve"> </w:t>
+            </w:r>
+            <w:proofErr w:type="spellStart"/>
+            <w:r>
+              <w:rPr>
+                <w:rFonts w:cs="Times New Roman"/>
+              </w:rPr>
+              <w:t>Lemey</w:t>
+            </w:r>
+            <w:proofErr w:type="spellEnd"/>
+            <w:r>
+              <w:rPr>
+                <w:rFonts w:cs="Times New Roman"/>
+              </w:rPr>
+              <w:t xml:space="preserve">, P., &amp; </w:t>
+            </w:r>
+            <w:proofErr w:type="spellStart"/>
+            <w:r>
+              <w:rPr>
+                <w:rFonts w:cs="Times New Roman"/>
+              </w:rPr>
+              <w:t>Suchard</w:t>
+            </w:r>
+            <w:proofErr w:type="spellEnd"/>
+            <w:r>
+              <w:rPr>
+                <w:rFonts w:cs="Times New Roman"/>
+              </w:rPr>
+              <w:t xml:space="preserve">, M. A. (2020) Relaxed random walks at scale. </w:t>
             </w:r>
             <w:r>
               <w:rPr>
@@ -4026,11 +5375,33 @@
                 <w:rFonts w:cs="Times New Roman"/>
               </w:rPr>
             </w:pPr>
-            <w:r>
-              <w:rPr>
-                <w:rFonts w:cs="Times New Roman"/>
-              </w:rPr>
-              <w:t xml:space="preserve">Blestsa, M., Suchard, M. A., </w:t>
+            <w:proofErr w:type="spellStart"/>
+            <w:r>
+              <w:rPr>
+                <w:rFonts w:cs="Times New Roman"/>
+              </w:rPr>
+              <w:t>Blestsa</w:t>
+            </w:r>
+            <w:proofErr w:type="spellEnd"/>
+            <w:r>
+              <w:rPr>
+                <w:rFonts w:cs="Times New Roman"/>
+              </w:rPr>
+              <w:t xml:space="preserve">, M., </w:t>
+            </w:r>
+            <w:proofErr w:type="spellStart"/>
+            <w:r>
+              <w:rPr>
+                <w:rFonts w:cs="Times New Roman"/>
+              </w:rPr>
+              <w:t>Suchard</w:t>
+            </w:r>
+            <w:proofErr w:type="spellEnd"/>
+            <w:r>
+              <w:rPr>
+                <w:rFonts w:cs="Times New Roman"/>
+              </w:rPr>
+              <w:t xml:space="preserve">, M. A., </w:t>
             </w:r>
             <w:r>
               <w:rPr>
@@ -4043,7 +5414,77 @@
               <w:rPr>
                 <w:rFonts w:cs="Times New Roman"/>
               </w:rPr>
-              <w:t xml:space="preserve">, Gryseels, S., Vrancken, B., Baele, G., Worobey, M., &amp; Lemey, P. (2019) Divergence dating using mixed effects clock modelling: an application to HIV-1. </w:t>
+              <w:t xml:space="preserve">, </w:t>
+            </w:r>
+            <w:proofErr w:type="spellStart"/>
+            <w:r>
+              <w:rPr>
+                <w:rFonts w:cs="Times New Roman"/>
+              </w:rPr>
+              <w:t>Gryseels</w:t>
+            </w:r>
+            <w:proofErr w:type="spellEnd"/>
+            <w:r>
+              <w:rPr>
+                <w:rFonts w:cs="Times New Roman"/>
+              </w:rPr>
+              <w:t xml:space="preserve">, S., </w:t>
+            </w:r>
+            <w:proofErr w:type="spellStart"/>
+            <w:r>
+              <w:rPr>
+                <w:rFonts w:cs="Times New Roman"/>
+              </w:rPr>
+              <w:t>Vrancken</w:t>
+            </w:r>
+            <w:proofErr w:type="spellEnd"/>
+            <w:r>
+              <w:rPr>
+                <w:rFonts w:cs="Times New Roman"/>
+              </w:rPr>
+              <w:t xml:space="preserve">, B., </w:t>
+            </w:r>
+            <w:proofErr w:type="spellStart"/>
+            <w:r>
+              <w:rPr>
+                <w:rFonts w:cs="Times New Roman"/>
+              </w:rPr>
+              <w:t>Baele</w:t>
+            </w:r>
+            <w:proofErr w:type="spellEnd"/>
+            <w:r>
+              <w:rPr>
+                <w:rFonts w:cs="Times New Roman"/>
+              </w:rPr>
+              <w:t xml:space="preserve">, G., </w:t>
+            </w:r>
+            <w:proofErr w:type="spellStart"/>
+            <w:r>
+              <w:rPr>
+                <w:rFonts w:cs="Times New Roman"/>
+              </w:rPr>
+              <w:t>Worobey</w:t>
+            </w:r>
+            <w:proofErr w:type="spellEnd"/>
+            <w:r>
+              <w:rPr>
+                <w:rFonts w:cs="Times New Roman"/>
+              </w:rPr>
+              <w:t xml:space="preserve">, M., &amp; </w:t>
+            </w:r>
+            <w:proofErr w:type="spellStart"/>
+            <w:r>
+              <w:rPr>
+                <w:rFonts w:cs="Times New Roman"/>
+              </w:rPr>
+              <w:t>Lemey</w:t>
+            </w:r>
+            <w:proofErr w:type="spellEnd"/>
+            <w:r>
+              <w:rPr>
+                <w:rFonts w:cs="Times New Roman"/>
+              </w:rPr>
+              <w:t xml:space="preserve">, P. (2019) Divergence dating using mixed effects clock modelling: an application to HIV-1. </w:t>
             </w:r>
             <w:r>
               <w:rPr>
@@ -4141,7 +5582,21 @@
               <w:rPr>
                 <w:rFonts w:cs="Times New Roman"/>
               </w:rPr>
-              <w:t xml:space="preserve">&amp; Zhou, J. (2019). Genetic Analysis and Evolutionary Changes of the Torque teno sus Virus. </w:t>
+              <w:t xml:space="preserve">&amp; Zhou, J. (2019). Genetic Analysis and Evolutionary Changes of the Torque </w:t>
+            </w:r>
+            <w:proofErr w:type="spellStart"/>
+            <w:r>
+              <w:rPr>
+                <w:rFonts w:cs="Times New Roman"/>
+              </w:rPr>
+              <w:t>teno</w:t>
+            </w:r>
+            <w:proofErr w:type="spellEnd"/>
+            <w:r>
+              <w:rPr>
+                <w:rFonts w:cs="Times New Roman"/>
+              </w:rPr>
+              <w:t xml:space="preserve"> sus Virus. </w:t>
             </w:r>
             <w:r>
               <w:rPr>
@@ -4220,7 +5675,21 @@
               <w:rPr>
                 <w:rFonts w:cs="Times New Roman"/>
               </w:rPr>
-              <w:t xml:space="preserve">, Obata, S., Pais, A., Dong, Y., Peet, R., &amp; Xiang, Q., (2018) Resolving relationships and phylogeographic history of the Nyssa sylvatica complex using data from RAD-seq and species distribution modeling. </w:t>
+              <w:t xml:space="preserve">, Obata, S., </w:t>
+            </w:r>
+            <w:proofErr w:type="spellStart"/>
+            <w:r>
+              <w:rPr>
+                <w:rFonts w:cs="Times New Roman"/>
+              </w:rPr>
+              <w:t>Pais</w:t>
+            </w:r>
+            <w:proofErr w:type="spellEnd"/>
+            <w:r>
+              <w:rPr>
+                <w:rFonts w:cs="Times New Roman"/>
+              </w:rPr>
+              <w:t xml:space="preserve">, A., Dong, Y., Peet, R., &amp; Xiang, Q., (2018) Resolving relationships and phylogeographic history of the Nyssa sylvatica complex using data from RAD-seq and species distribution modeling. </w:t>
             </w:r>
             <w:r>
               <w:rPr>
@@ -4305,7 +5774,21 @@
               <w:rPr>
                 <w:rFonts w:cs="Times New Roman"/>
               </w:rPr>
-              <w:t xml:space="preserve"> (2017). Phylogenetic approaches for quantifying interlocus gene conversion. Doctoral Dissertation</w:t>
+              <w:t xml:space="preserve"> (2017). Phylogenetic approaches for quantifying </w:t>
+            </w:r>
+            <w:proofErr w:type="spellStart"/>
+            <w:r>
+              <w:rPr>
+                <w:rFonts w:cs="Times New Roman"/>
+              </w:rPr>
+              <w:t>interlocus</w:t>
+            </w:r>
+            <w:proofErr w:type="spellEnd"/>
+            <w:r>
+              <w:rPr>
+                <w:rFonts w:cs="Times New Roman"/>
+              </w:rPr>
+              <w:t xml:space="preserve"> gene conversion. Doctoral Dissertation</w:t>
             </w:r>
           </w:p>
         </w:tc>
@@ -4362,7 +5845,35 @@
               <w:rPr>
                 <w:rFonts w:cs="Times New Roman"/>
               </w:rPr>
-              <w:t xml:space="preserve">, Griffing, A., &amp; Thorne, J. L. (2016). A phylogenetic approach finds abundant interlocus gene conversion in yeast. </w:t>
+              <w:t xml:space="preserve">, </w:t>
+            </w:r>
+            <w:proofErr w:type="spellStart"/>
+            <w:r>
+              <w:rPr>
+                <w:rFonts w:cs="Times New Roman"/>
+              </w:rPr>
+              <w:t>Griffing</w:t>
+            </w:r>
+            <w:proofErr w:type="spellEnd"/>
+            <w:r>
+              <w:rPr>
+                <w:rFonts w:cs="Times New Roman"/>
+              </w:rPr>
+              <w:t xml:space="preserve">, A., &amp; Thorne, J. L. (2016). A phylogenetic approach finds abundant </w:t>
+            </w:r>
+            <w:proofErr w:type="spellStart"/>
+            <w:r>
+              <w:rPr>
+                <w:rFonts w:cs="Times New Roman"/>
+              </w:rPr>
+              <w:t>interlocus</w:t>
+            </w:r>
+            <w:proofErr w:type="spellEnd"/>
+            <w:r>
+              <w:rPr>
+                <w:rFonts w:cs="Times New Roman"/>
+              </w:rPr>
+              <w:t xml:space="preserve"> gene conversion in yeast. </w:t>
             </w:r>
             <w:r>
               <w:rPr>
@@ -4436,7 +5947,35 @@
               <w:rPr>
                 <w:rFonts w:cs="Times New Roman"/>
               </w:rPr>
-              <w:t xml:space="preserve">, Lakner, C., Griffing, A., &amp; Thorne, J. L. (2015). Roles of Solvent Accessibility and Gene Expression in Modeling Protein Sequence Evolution. </w:t>
+              <w:t xml:space="preserve">, </w:t>
+            </w:r>
+            <w:proofErr w:type="spellStart"/>
+            <w:r>
+              <w:rPr>
+                <w:rFonts w:cs="Times New Roman"/>
+              </w:rPr>
+              <w:t>Lakner</w:t>
+            </w:r>
+            <w:proofErr w:type="spellEnd"/>
+            <w:r>
+              <w:rPr>
+                <w:rFonts w:cs="Times New Roman"/>
+              </w:rPr>
+              <w:t xml:space="preserve">, C., </w:t>
+            </w:r>
+            <w:proofErr w:type="spellStart"/>
+            <w:r>
+              <w:rPr>
+                <w:rFonts w:cs="Times New Roman"/>
+              </w:rPr>
+              <w:t>Griffing</w:t>
+            </w:r>
+            <w:proofErr w:type="spellEnd"/>
+            <w:r>
+              <w:rPr>
+                <w:rFonts w:cs="Times New Roman"/>
+              </w:rPr>
+              <w:t xml:space="preserve">, A., &amp; Thorne, J. L. (2015). Roles of Solvent Accessibility and Gene Expression in Modeling Protein Sequence Evolution. </w:t>
             </w:r>
             <w:r>
               <w:rPr>
@@ -4575,6 +6114,7 @@
               </w:rPr>
               <w:t xml:space="preserve">H-shaped resonant optical antennas with slot coupling. </w:t>
             </w:r>
+            <w:proofErr w:type="spellStart"/>
             <w:r>
               <w:rPr>
                 <w:rFonts w:cs="Times New Roman"/>
@@ -4582,6 +6122,7 @@
               </w:rPr>
               <w:t>Plasmonics</w:t>
             </w:r>
+            <w:proofErr w:type="spellEnd"/>
             <w:r>
               <w:rPr>
                 <w:rFonts w:cs="Times New Roman"/>
@@ -4753,7 +6294,21 @@
               <w:rPr>
                 <w:rFonts w:cs="Times New Roman"/>
               </w:rPr>
-              <w:t xml:space="preserve"> length and initiation rate of interlocus gene conversions. </w:t>
+              <w:t xml:space="preserve"> length and initiation rate of </w:t>
+            </w:r>
+            <w:proofErr w:type="spellStart"/>
+            <w:r>
+              <w:rPr>
+                <w:rFonts w:cs="Times New Roman"/>
+              </w:rPr>
+              <w:t>interlocus</w:t>
+            </w:r>
+            <w:proofErr w:type="spellEnd"/>
+            <w:r>
+              <w:rPr>
+                <w:rFonts w:cs="Times New Roman"/>
+              </w:rPr>
+              <w:t xml:space="preserve"> gene conversions. </w:t>
             </w:r>
             <w:r>
               <w:rPr>
@@ -4801,6 +6356,7 @@
                 <w:iCs/>
               </w:rPr>
             </w:pPr>
+            <w:proofErr w:type="spellStart"/>
             <w:r>
               <w:rPr>
                 <w:rFonts w:cs="Times New Roman"/>
@@ -4809,6 +6365,7 @@
               </w:rPr>
               <w:t>Gangavarapu</w:t>
             </w:r>
+            <w:proofErr w:type="spellEnd"/>
             <w:r>
               <w:rPr>
                 <w:rFonts w:cs="Times New Roman"/>
@@ -4857,39 +6414,121 @@
                 <w:color w:val="222222"/>
                 <w:shd w:val="clear" w:color="auto" w:fill="FFFFFF"/>
               </w:rPr>
-              <w:t xml:space="preserve"> Baele, G., </w:t>
-            </w:r>
-            <w:r>
-              <w:rPr>
-                <w:rFonts w:cs="Times New Roman"/>
-                <w:color w:val="222222"/>
-                <w:shd w:val="clear" w:color="auto" w:fill="FFFFFF"/>
-              </w:rPr>
-              <w:t>Fourment, M.,</w:t>
-            </w:r>
-            <w:r>
-              <w:rPr>
-                <w:rFonts w:cs="Times New Roman"/>
-                <w:color w:val="222222"/>
-                <w:shd w:val="clear" w:color="auto" w:fill="FFFFFF"/>
-              </w:rPr>
-              <w:t xml:space="preserve"> Lemey, P.</w:t>
-            </w:r>
-            <w:r>
-              <w:rPr>
-                <w:rFonts w:cs="Times New Roman"/>
-                <w:color w:val="222222"/>
-                <w:shd w:val="clear" w:color="auto" w:fill="FFFFFF"/>
-              </w:rPr>
-              <w:t>, Matsen IV, F. A.</w:t>
-            </w:r>
-            <w:r>
-              <w:rPr>
-                <w:rFonts w:cs="Times New Roman"/>
-                <w:color w:val="222222"/>
-                <w:shd w:val="clear" w:color="auto" w:fill="FFFFFF"/>
-              </w:rPr>
-              <w:t xml:space="preserve"> and Suchard, M. A. (</w:t>
+              <w:t xml:space="preserve"> </w:t>
+            </w:r>
+            <w:proofErr w:type="spellStart"/>
+            <w:r>
+              <w:rPr>
+                <w:rFonts w:cs="Times New Roman"/>
+                <w:color w:val="222222"/>
+                <w:shd w:val="clear" w:color="auto" w:fill="FFFFFF"/>
+              </w:rPr>
+              <w:t>Baele</w:t>
+            </w:r>
+            <w:proofErr w:type="spellEnd"/>
+            <w:r>
+              <w:rPr>
+                <w:rFonts w:cs="Times New Roman"/>
+                <w:color w:val="222222"/>
+                <w:shd w:val="clear" w:color="auto" w:fill="FFFFFF"/>
+              </w:rPr>
+              <w:t xml:space="preserve">, G., </w:t>
+            </w:r>
+            <w:proofErr w:type="spellStart"/>
+            <w:r>
+              <w:rPr>
+                <w:rFonts w:cs="Times New Roman"/>
+                <w:color w:val="222222"/>
+                <w:shd w:val="clear" w:color="auto" w:fill="FFFFFF"/>
+              </w:rPr>
+              <w:t>Fourment</w:t>
+            </w:r>
+            <w:proofErr w:type="spellEnd"/>
+            <w:r>
+              <w:rPr>
+                <w:rFonts w:cs="Times New Roman"/>
+                <w:color w:val="222222"/>
+                <w:shd w:val="clear" w:color="auto" w:fill="FFFFFF"/>
+              </w:rPr>
+              <w:t>, M.,</w:t>
+            </w:r>
+            <w:r>
+              <w:rPr>
+                <w:rFonts w:cs="Times New Roman"/>
+                <w:color w:val="222222"/>
+                <w:shd w:val="clear" w:color="auto" w:fill="FFFFFF"/>
+              </w:rPr>
+              <w:t xml:space="preserve"> </w:t>
+            </w:r>
+            <w:proofErr w:type="spellStart"/>
+            <w:r>
+              <w:rPr>
+                <w:rFonts w:cs="Times New Roman"/>
+                <w:color w:val="222222"/>
+                <w:shd w:val="clear" w:color="auto" w:fill="FFFFFF"/>
+              </w:rPr>
+              <w:t>Lemey</w:t>
+            </w:r>
+            <w:proofErr w:type="spellEnd"/>
+            <w:r>
+              <w:rPr>
+                <w:rFonts w:cs="Times New Roman"/>
+                <w:color w:val="222222"/>
+                <w:shd w:val="clear" w:color="auto" w:fill="FFFFFF"/>
+              </w:rPr>
+              <w:t>, P.</w:t>
+            </w:r>
+            <w:r>
+              <w:rPr>
+                <w:rFonts w:cs="Times New Roman"/>
+                <w:color w:val="222222"/>
+                <w:shd w:val="clear" w:color="auto" w:fill="FFFFFF"/>
+              </w:rPr>
+              <w:t xml:space="preserve">, </w:t>
+            </w:r>
+            <w:proofErr w:type="spellStart"/>
+            <w:r>
+              <w:rPr>
+                <w:rFonts w:cs="Times New Roman"/>
+                <w:color w:val="222222"/>
+                <w:shd w:val="clear" w:color="auto" w:fill="FFFFFF"/>
+              </w:rPr>
+              <w:t>Matsen</w:t>
+            </w:r>
+            <w:proofErr w:type="spellEnd"/>
+            <w:r>
+              <w:rPr>
+                <w:rFonts w:cs="Times New Roman"/>
+                <w:color w:val="222222"/>
+                <w:shd w:val="clear" w:color="auto" w:fill="FFFFFF"/>
+              </w:rPr>
+              <w:t xml:space="preserve"> IV, F. A.</w:t>
+            </w:r>
+            <w:r>
+              <w:rPr>
+                <w:rFonts w:cs="Times New Roman"/>
+                <w:color w:val="222222"/>
+                <w:shd w:val="clear" w:color="auto" w:fill="FFFFFF"/>
+              </w:rPr>
+              <w:t xml:space="preserve"> and </w:t>
+            </w:r>
+            <w:proofErr w:type="spellStart"/>
+            <w:r>
+              <w:rPr>
+                <w:rFonts w:cs="Times New Roman"/>
+                <w:color w:val="222222"/>
+                <w:shd w:val="clear" w:color="auto" w:fill="FFFFFF"/>
+              </w:rPr>
+              <w:t>Suchard</w:t>
+            </w:r>
+            <w:proofErr w:type="spellEnd"/>
+            <w:r>
+              <w:rPr>
+                <w:rFonts w:cs="Times New Roman"/>
+                <w:color w:val="222222"/>
+                <w:shd w:val="clear" w:color="auto" w:fill="FFFFFF"/>
+              </w:rPr>
+              <w:t>, M. A. (</w:t>
             </w:r>
             <w:r>
               <w:rPr>
@@ -5037,7 +6676,79 @@
                 <w:color w:val="222222"/>
                 <w:shd w:val="clear" w:color="auto" w:fill="FFFFFF"/>
               </w:rPr>
-              <w:t xml:space="preserve">Holbrook, A. J., Pekar J. E., Caviedes-Solis I. W., Matsen IV, F. A., Baele, G., Wertheim, J. O., </w:t>
+              <w:t xml:space="preserve">Holbrook, A. J., </w:t>
+            </w:r>
+            <w:proofErr w:type="spellStart"/>
+            <w:r>
+              <w:rPr>
+                <w:rFonts w:cs="Times New Roman"/>
+                <w:color w:val="222222"/>
+                <w:shd w:val="clear" w:color="auto" w:fill="FFFFFF"/>
+              </w:rPr>
+              <w:t>Pekar</w:t>
+            </w:r>
+            <w:proofErr w:type="spellEnd"/>
+            <w:r>
+              <w:rPr>
+                <w:rFonts w:cs="Times New Roman"/>
+                <w:color w:val="222222"/>
+                <w:shd w:val="clear" w:color="auto" w:fill="FFFFFF"/>
+              </w:rPr>
+              <w:t xml:space="preserve"> J. E., </w:t>
+            </w:r>
+            <w:proofErr w:type="spellStart"/>
+            <w:r>
+              <w:rPr>
+                <w:rFonts w:cs="Times New Roman"/>
+                <w:color w:val="222222"/>
+                <w:shd w:val="clear" w:color="auto" w:fill="FFFFFF"/>
+              </w:rPr>
+              <w:t>Caviedes</w:t>
+            </w:r>
+            <w:proofErr w:type="spellEnd"/>
+            <w:r>
+              <w:rPr>
+                <w:rFonts w:cs="Times New Roman"/>
+                <w:color w:val="222222"/>
+                <w:shd w:val="clear" w:color="auto" w:fill="FFFFFF"/>
+              </w:rPr>
+              <w:t xml:space="preserve">-Solis I. W., </w:t>
+            </w:r>
+            <w:proofErr w:type="spellStart"/>
+            <w:r>
+              <w:rPr>
+                <w:rFonts w:cs="Times New Roman"/>
+                <w:color w:val="222222"/>
+                <w:shd w:val="clear" w:color="auto" w:fill="FFFFFF"/>
+              </w:rPr>
+              <w:t>Matsen</w:t>
+            </w:r>
+            <w:proofErr w:type="spellEnd"/>
+            <w:r>
+              <w:rPr>
+                <w:rFonts w:cs="Times New Roman"/>
+                <w:color w:val="222222"/>
+                <w:shd w:val="clear" w:color="auto" w:fill="FFFFFF"/>
+              </w:rPr>
+              <w:t xml:space="preserve"> IV, F. A., </w:t>
+            </w:r>
+            <w:proofErr w:type="spellStart"/>
+            <w:r>
+              <w:rPr>
+                <w:rFonts w:cs="Times New Roman"/>
+                <w:color w:val="222222"/>
+                <w:shd w:val="clear" w:color="auto" w:fill="FFFFFF"/>
+              </w:rPr>
+              <w:t>Baele</w:t>
+            </w:r>
+            <w:proofErr w:type="spellEnd"/>
+            <w:r>
+              <w:rPr>
+                <w:rFonts w:cs="Times New Roman"/>
+                <w:color w:val="222222"/>
+                <w:shd w:val="clear" w:color="auto" w:fill="FFFFFF"/>
+              </w:rPr>
+              <w:t xml:space="preserve">, G., Wertheim, J. O., </w:t>
             </w:r>
             <w:r>
               <w:rPr>
@@ -5055,7 +6766,43 @@
                 <w:color w:val="222222"/>
                 <w:shd w:val="clear" w:color="auto" w:fill="FFFFFF"/>
               </w:rPr>
-              <w:t xml:space="preserve"> Lemey, P. and Suchard, M. A. (</w:t>
+              <w:t xml:space="preserve"> </w:t>
+            </w:r>
+            <w:proofErr w:type="spellStart"/>
+            <w:r>
+              <w:rPr>
+                <w:rFonts w:cs="Times New Roman"/>
+                <w:color w:val="222222"/>
+                <w:shd w:val="clear" w:color="auto" w:fill="FFFFFF"/>
+              </w:rPr>
+              <w:t>Lemey</w:t>
+            </w:r>
+            <w:proofErr w:type="spellEnd"/>
+            <w:r>
+              <w:rPr>
+                <w:rFonts w:cs="Times New Roman"/>
+                <w:color w:val="222222"/>
+                <w:shd w:val="clear" w:color="auto" w:fill="FFFFFF"/>
+              </w:rPr>
+              <w:t xml:space="preserve">, P. and </w:t>
+            </w:r>
+            <w:proofErr w:type="spellStart"/>
+            <w:r>
+              <w:rPr>
+                <w:rFonts w:cs="Times New Roman"/>
+                <w:color w:val="222222"/>
+                <w:shd w:val="clear" w:color="auto" w:fill="FFFFFF"/>
+              </w:rPr>
+              <w:t>Suchard</w:t>
+            </w:r>
+            <w:proofErr w:type="spellEnd"/>
+            <w:r>
+              <w:rPr>
+                <w:rFonts w:cs="Times New Roman"/>
+                <w:color w:val="222222"/>
+                <w:shd w:val="clear" w:color="auto" w:fill="FFFFFF"/>
+              </w:rPr>
+              <w:t>, M. A. (</w:t>
             </w:r>
             <w:r>
               <w:rPr>
@@ -5159,6 +6906,7 @@
               <w:rPr>
                 <w:rFonts w:cs="Times New Roman"/>
               </w:rPr>
+              <w:lastRenderedPageBreak/>
               <w:t xml:space="preserve">Fisher, A., </w:t>
             </w:r>
             <w:r>
@@ -5173,7 +6921,21 @@
               <w:rPr>
                 <w:rFonts w:cs="Times New Roman"/>
               </w:rPr>
-              <w:t xml:space="preserve">, Nishimura, A., &amp; Suchard, M. A. (2021) Shrinkage-based random local clocks with scalable inference. </w:t>
+              <w:t xml:space="preserve">, Nishimura, A., &amp; </w:t>
+            </w:r>
+            <w:proofErr w:type="spellStart"/>
+            <w:r>
+              <w:rPr>
+                <w:rFonts w:cs="Times New Roman"/>
+              </w:rPr>
+              <w:t>Suchard</w:t>
+            </w:r>
+            <w:proofErr w:type="spellEnd"/>
+            <w:r>
+              <w:rPr>
+                <w:rFonts w:cs="Times New Roman"/>
+              </w:rPr>
+              <w:t xml:space="preserve">, M. A. (2021) Shrinkage-based random local clocks with scalable inference. </w:t>
             </w:r>
             <w:r>
               <w:rPr>
@@ -5859,11 +7621,19 @@
                 <w:rFonts w:cs="Times New Roman"/>
               </w:rPr>
             </w:pPr>
-            <w:r>
-              <w:rPr>
-                <w:rFonts w:cs="Times New Roman"/>
-              </w:rPr>
-              <w:t>CoR Research Fellowship</w:t>
+            <w:proofErr w:type="spellStart"/>
+            <w:r>
+              <w:rPr>
+                <w:rFonts w:cs="Times New Roman"/>
+              </w:rPr>
+              <w:t>CoR</w:t>
+            </w:r>
+            <w:proofErr w:type="spellEnd"/>
+            <w:r>
+              <w:rPr>
+                <w:rFonts w:cs="Times New Roman"/>
+              </w:rPr>
+              <w:t xml:space="preserve"> Research Fellowship</w:t>
             </w:r>
           </w:p>
         </w:tc>
@@ -6483,7 +8253,25 @@
                 <w:color w:val="000000"/>
                 <w:u w:color="000000"/>
               </w:rPr>
-              <w:t>NIH 5R01AI153044-03 Suchard (PI) / Ji (Subcontract Co-Investigator)</w:t>
+              <w:t xml:space="preserve">NIH 5R01AI153044-03 </w:t>
+            </w:r>
+            <w:proofErr w:type="spellStart"/>
+            <w:r>
+              <w:rPr>
+                <w:rFonts w:cs="Times New Roman"/>
+                <w:color w:val="000000"/>
+                <w:u w:color="000000"/>
+              </w:rPr>
+              <w:t>Suchard</w:t>
+            </w:r>
+            <w:proofErr w:type="spellEnd"/>
+            <w:r>
+              <w:rPr>
+                <w:rFonts w:cs="Times New Roman"/>
+                <w:color w:val="000000"/>
+                <w:u w:color="000000"/>
+              </w:rPr>
+              <w:t xml:space="preserve"> (PI) / Ji (Subcontract Co-Investigator)</w:t>
             </w:r>
           </w:p>
         </w:tc>
@@ -6528,7 +8316,25 @@
                 <w:color w:val="000000"/>
                 <w:u w:color="000000"/>
               </w:rPr>
-              <w:t>NIH 5R01AI153044-02 Suchard (PI) / Ji (Subcontract Co-Investigator)</w:t>
+              <w:t xml:space="preserve">NIH 5R01AI153044-02 </w:t>
+            </w:r>
+            <w:proofErr w:type="spellStart"/>
+            <w:r>
+              <w:rPr>
+                <w:rFonts w:cs="Times New Roman"/>
+                <w:color w:val="000000"/>
+                <w:u w:color="000000"/>
+              </w:rPr>
+              <w:t>Suchard</w:t>
+            </w:r>
+            <w:proofErr w:type="spellEnd"/>
+            <w:r>
+              <w:rPr>
+                <w:rFonts w:cs="Times New Roman"/>
+                <w:color w:val="000000"/>
+                <w:u w:color="000000"/>
+              </w:rPr>
+              <w:t xml:space="preserve"> (PI) / Ji (Subcontract Co-Investigator)</w:t>
             </w:r>
           </w:p>
         </w:tc>
@@ -6671,6 +8477,7 @@
           <w:b/>
           <w:sz w:val="28"/>
         </w:rPr>
+        <w:lastRenderedPageBreak/>
         <w:t>C</w:t>
       </w:r>
       <w:r>
@@ -6762,7 +8569,6 @@
                 <w:rFonts w:cs="Times New Roman"/>
                 <w:b/>
               </w:rPr>
-              <w:lastRenderedPageBreak/>
               <w:t xml:space="preserve">Ji, X. </w:t>
             </w:r>
             <w:r>
@@ -6904,7 +8710,23 @@
                 <w:rFonts w:cs="Times New Roman"/>
                 <w:bCs/>
               </w:rPr>
-              <w:t>Invited speaker at 2nd AsiaEvo Conference, Online</w:t>
+              <w:t xml:space="preserve">Invited speaker at 2nd </w:t>
+            </w:r>
+            <w:proofErr w:type="spellStart"/>
+            <w:r>
+              <w:rPr>
+                <w:rFonts w:cs="Times New Roman"/>
+                <w:bCs/>
+              </w:rPr>
+              <w:t>AsiaEvo</w:t>
+            </w:r>
+            <w:proofErr w:type="spellEnd"/>
+            <w:r>
+              <w:rPr>
+                <w:rFonts w:cs="Times New Roman"/>
+                <w:bCs/>
+              </w:rPr>
+              <w:t xml:space="preserve"> Conference, Online</w:t>
             </w:r>
           </w:p>
         </w:tc>
@@ -6998,7 +8820,42 @@
               <w:rPr>
                 <w:rFonts w:cs="Times New Roman"/>
               </w:rPr>
-              <w:t xml:space="preserve"> Oral session presented at the Taishan Forum on Viral Infectious Diseases, Taishan Medical University, Tai’</w:t>
+              <w:t xml:space="preserve"> Oral session presented at the </w:t>
+            </w:r>
+            <w:proofErr w:type="spellStart"/>
+            <w:r>
+              <w:rPr>
+                <w:rFonts w:cs="Times New Roman"/>
+              </w:rPr>
+              <w:t>Taishan</w:t>
+            </w:r>
+            <w:proofErr w:type="spellEnd"/>
+            <w:r>
+              <w:rPr>
+                <w:rFonts w:cs="Times New Roman"/>
+              </w:rPr>
+              <w:t xml:space="preserve"> Forum on Viral Infectious Diseases, </w:t>
+            </w:r>
+            <w:proofErr w:type="spellStart"/>
+            <w:r>
+              <w:rPr>
+                <w:rFonts w:cs="Times New Roman"/>
+              </w:rPr>
+              <w:t>Taishan</w:t>
+            </w:r>
+            <w:proofErr w:type="spellEnd"/>
+            <w:r>
+              <w:rPr>
+                <w:rFonts w:cs="Times New Roman"/>
+              </w:rPr>
+              <w:t xml:space="preserve"> Medical University, </w:t>
+            </w:r>
+            <w:proofErr w:type="spellStart"/>
+            <w:r>
+              <w:rPr>
+                <w:rFonts w:cs="Times New Roman"/>
+              </w:rPr>
+              <w:t>Tai’</w:t>
             </w:r>
             <w:r>
               <w:rPr>
@@ -7010,7 +8867,14 @@
               <w:rPr>
                 <w:rFonts w:cs="Times New Roman"/>
               </w:rPr>
-              <w:t>n, Shandong Province, China</w:t>
+              <w:t>n</w:t>
+            </w:r>
+            <w:proofErr w:type="spellEnd"/>
+            <w:r>
+              <w:rPr>
+                <w:rFonts w:cs="Times New Roman"/>
+              </w:rPr>
+              <w:t>, Shandong Province, China</w:t>
             </w:r>
           </w:p>
         </w:tc>
@@ -7046,7 +8910,23 @@
                 <w:rFonts w:cs="Times New Roman"/>
                 <w:i/>
               </w:rPr>
-              <w:t>Phylogenetic approaches for quantifying interlocus gene conversion.</w:t>
+              <w:t xml:space="preserve">Phylogenetic approaches for quantifying </w:t>
+            </w:r>
+            <w:proofErr w:type="spellStart"/>
+            <w:r>
+              <w:rPr>
+                <w:rFonts w:cs="Times New Roman"/>
+                <w:i/>
+              </w:rPr>
+              <w:t>interlocus</w:t>
+            </w:r>
+            <w:proofErr w:type="spellEnd"/>
+            <w:r>
+              <w:rPr>
+                <w:rFonts w:cs="Times New Roman"/>
+                <w:i/>
+              </w:rPr>
+              <w:t xml:space="preserve"> gene conversion.</w:t>
             </w:r>
             <w:r>
               <w:rPr>
@@ -7150,7 +9030,23 @@
                 <w:rFonts w:cs="Times New Roman"/>
                 <w:i/>
               </w:rPr>
-              <w:t>Phylogenetic approaches for quantifying interlocus gene conversion.</w:t>
+              <w:t xml:space="preserve">Phylogenetic approaches for quantifying </w:t>
+            </w:r>
+            <w:proofErr w:type="spellStart"/>
+            <w:r>
+              <w:rPr>
+                <w:rFonts w:cs="Times New Roman"/>
+                <w:i/>
+              </w:rPr>
+              <w:t>interlocus</w:t>
+            </w:r>
+            <w:proofErr w:type="spellEnd"/>
+            <w:r>
+              <w:rPr>
+                <w:rFonts w:cs="Times New Roman"/>
+                <w:i/>
+              </w:rPr>
+              <w:t xml:space="preserve"> gene conversion.</w:t>
             </w:r>
             <w:r>
               <w:rPr>
@@ -7192,7 +9088,23 @@
                 <w:rFonts w:cs="Times New Roman"/>
                 <w:i/>
               </w:rPr>
-              <w:t>A Phylogenetic approach for quantifying interlocus gene conversion.</w:t>
+              <w:t xml:space="preserve">A Phylogenetic approach for quantifying </w:t>
+            </w:r>
+            <w:proofErr w:type="spellStart"/>
+            <w:r>
+              <w:rPr>
+                <w:rFonts w:cs="Times New Roman"/>
+                <w:i/>
+              </w:rPr>
+              <w:t>interlocus</w:t>
+            </w:r>
+            <w:proofErr w:type="spellEnd"/>
+            <w:r>
+              <w:rPr>
+                <w:rFonts w:cs="Times New Roman"/>
+                <w:i/>
+              </w:rPr>
+              <w:t xml:space="preserve"> gene conversion.</w:t>
             </w:r>
             <w:r>
               <w:rPr>
@@ -7696,12 +9608,21 @@
               </w:rPr>
               <w:t xml:space="preserve"> </w:t>
             </w:r>
-            <w:r>
-              <w:rPr>
-                <w:rFonts w:cs="Times New Roman"/>
-                <w:iCs/>
-              </w:rPr>
-              <w:t>Interlocus Gene Conversion to Evolving Pathogens</w:t>
+            <w:proofErr w:type="spellStart"/>
+            <w:r>
+              <w:rPr>
+                <w:rFonts w:cs="Times New Roman"/>
+                <w:iCs/>
+              </w:rPr>
+              <w:t>Interlocus</w:t>
+            </w:r>
+            <w:proofErr w:type="spellEnd"/>
+            <w:r>
+              <w:rPr>
+                <w:rFonts w:cs="Times New Roman"/>
+                <w:iCs/>
+              </w:rPr>
+              <w:t xml:space="preserve"> Gene Conversion to Evolving Pathogens</w:t>
             </w:r>
           </w:p>
           <w:p>
@@ -7770,12 +9691,21 @@
               </w:rPr>
               <w:t xml:space="preserve"> </w:t>
             </w:r>
-            <w:r>
-              <w:rPr>
-                <w:rFonts w:cs="Times New Roman"/>
-                <w:iCs/>
-              </w:rPr>
-              <w:t>Interlocus Gene Conversion to Evolving Pathogens</w:t>
+            <w:proofErr w:type="spellStart"/>
+            <w:r>
+              <w:rPr>
+                <w:rFonts w:cs="Times New Roman"/>
+                <w:iCs/>
+              </w:rPr>
+              <w:t>Interlocus</w:t>
+            </w:r>
+            <w:proofErr w:type="spellEnd"/>
+            <w:r>
+              <w:rPr>
+                <w:rFonts w:cs="Times New Roman"/>
+                <w:iCs/>
+              </w:rPr>
+              <w:t xml:space="preserve"> Gene Conversion to Evolving Pathogens</w:t>
             </w:r>
           </w:p>
           <w:p>
@@ -7969,6 +9899,7 @@
               </w:rPr>
               <w:t xml:space="preserve">uantifying </w:t>
             </w:r>
+            <w:proofErr w:type="spellStart"/>
             <w:r>
               <w:rPr>
                 <w:rFonts w:cs="Times New Roman"/>
@@ -7981,7 +9912,15 @@
                 <w:rFonts w:cs="Times New Roman"/>
                 <w:iCs/>
               </w:rPr>
-              <w:t xml:space="preserve">nterlocus </w:t>
+              <w:t>nterlocus</w:t>
+            </w:r>
+            <w:proofErr w:type="spellEnd"/>
+            <w:r>
+              <w:rPr>
+                <w:rFonts w:cs="Times New Roman"/>
+                <w:iCs/>
+              </w:rPr>
+              <w:t xml:space="preserve"> </w:t>
             </w:r>
             <w:r>
               <w:rPr>
@@ -8110,6 +10049,7 @@
               </w:rPr>
               <w:t xml:space="preserve">uantifying </w:t>
             </w:r>
+            <w:proofErr w:type="spellStart"/>
             <w:r>
               <w:rPr>
                 <w:rFonts w:cs="Times New Roman"/>
@@ -8122,7 +10062,15 @@
                 <w:rFonts w:cs="Times New Roman"/>
                 <w:iCs/>
               </w:rPr>
-              <w:t xml:space="preserve">nterlocus </w:t>
+              <w:t>nterlocus</w:t>
+            </w:r>
+            <w:proofErr w:type="spellEnd"/>
+            <w:r>
+              <w:rPr>
+                <w:rFonts w:cs="Times New Roman"/>
+                <w:iCs/>
+              </w:rPr>
+              <w:t xml:space="preserve"> </w:t>
             </w:r>
             <w:r>
               <w:rPr>
@@ -8252,6 +10200,7 @@
               </w:rPr>
               <w:t xml:space="preserve">uantifying </w:t>
             </w:r>
+            <w:proofErr w:type="spellStart"/>
             <w:r>
               <w:rPr>
                 <w:rFonts w:cs="Times New Roman"/>
@@ -8264,7 +10213,15 @@
                 <w:rFonts w:cs="Times New Roman"/>
                 <w:iCs/>
               </w:rPr>
-              <w:t xml:space="preserve">nterlocus </w:t>
+              <w:t>nterlocus</w:t>
+            </w:r>
+            <w:proofErr w:type="spellEnd"/>
+            <w:r>
+              <w:rPr>
+                <w:rFonts w:cs="Times New Roman"/>
+                <w:iCs/>
+              </w:rPr>
+              <w:t xml:space="preserve"> </w:t>
             </w:r>
             <w:r>
               <w:rPr>
@@ -8395,6 +10352,7 @@
               </w:rPr>
               <w:t xml:space="preserve">uantifying </w:t>
             </w:r>
+            <w:proofErr w:type="spellStart"/>
             <w:r>
               <w:rPr>
                 <w:rFonts w:cs="Times New Roman"/>
@@ -8407,7 +10365,15 @@
                 <w:rFonts w:cs="Times New Roman"/>
                 <w:iCs/>
               </w:rPr>
-              <w:t xml:space="preserve">nterlocus </w:t>
+              <w:t>nterlocus</w:t>
+            </w:r>
+            <w:proofErr w:type="spellEnd"/>
+            <w:r>
+              <w:rPr>
+                <w:rFonts w:cs="Times New Roman"/>
+                <w:iCs/>
+              </w:rPr>
+              <w:t xml:space="preserve"> </w:t>
             </w:r>
             <w:r>
               <w:rPr>
@@ -8542,6 +10508,7 @@
               </w:rPr>
               <w:t xml:space="preserve">uantifying </w:t>
             </w:r>
+            <w:proofErr w:type="spellStart"/>
             <w:r>
               <w:rPr>
                 <w:rFonts w:cs="Times New Roman"/>
@@ -8554,7 +10521,15 @@
                 <w:rFonts w:cs="Times New Roman"/>
                 <w:iCs/>
               </w:rPr>
-              <w:t xml:space="preserve">nterlocus </w:t>
+              <w:t>nterlocus</w:t>
+            </w:r>
+            <w:proofErr w:type="spellEnd"/>
+            <w:r>
+              <w:rPr>
+                <w:rFonts w:cs="Times New Roman"/>
+                <w:iCs/>
+              </w:rPr>
+              <w:t xml:space="preserve"> </w:t>
             </w:r>
             <w:r>
               <w:rPr>
@@ -8673,6 +10648,7 @@
               </w:rPr>
               <w:t xml:space="preserve">uantifying </w:t>
             </w:r>
+            <w:proofErr w:type="spellStart"/>
             <w:r>
               <w:rPr>
                 <w:rFonts w:cs="Times New Roman"/>
@@ -8685,7 +10661,15 @@
                 <w:rFonts w:cs="Times New Roman"/>
                 <w:iCs/>
               </w:rPr>
-              <w:t xml:space="preserve">nterlocus </w:t>
+              <w:t>nterlocus</w:t>
+            </w:r>
+            <w:proofErr w:type="spellEnd"/>
+            <w:r>
+              <w:rPr>
+                <w:rFonts w:cs="Times New Roman"/>
+                <w:iCs/>
+              </w:rPr>
+              <w:t xml:space="preserve"> </w:t>
             </w:r>
             <w:r>
               <w:rPr>
@@ -8820,15 +10804,16 @@
                 <w:bCs/>
               </w:rPr>
             </w:pPr>
+            <w:proofErr w:type="spellStart"/>
             <w:r>
               <w:rPr>
                 <w:rFonts w:cs="Times New Roman"/>
                 <w:b/>
                 <w:bCs/>
               </w:rPr>
-              <w:lastRenderedPageBreak/>
               <w:t>IGCexpansion</w:t>
             </w:r>
+            <w:proofErr w:type="spellEnd"/>
           </w:p>
           <w:p>
             <w:pPr>
@@ -8847,7 +10832,21 @@
               <w:rPr>
                 <w:rFonts w:cs="Times New Roman"/>
               </w:rPr>
-              <w:t>My software for studying interlocus gene conversion</w:t>
+              <w:t xml:space="preserve">My software for studying </w:t>
+            </w:r>
+            <w:proofErr w:type="spellStart"/>
+            <w:r>
+              <w:rPr>
+                <w:rFonts w:cs="Times New Roman"/>
+              </w:rPr>
+              <w:t>interlocus</w:t>
+            </w:r>
+            <w:proofErr w:type="spellEnd"/>
+            <w:r>
+              <w:rPr>
+                <w:rFonts w:cs="Times New Roman"/>
+              </w:rPr>
+              <w:t xml:space="preserve"> gene conversion</w:t>
             </w:r>
             <w:r>
               <w:rPr>
@@ -8952,7 +10951,25 @@
                 <w:rFonts w:cs="Times New Roman"/>
                 <w:u w:val="none"/>
               </w:rPr>
-              <w:t>A tutorial for the Bayesian method (under development) of quantifying interlocus gene conversion in BEAST</w:t>
+              <w:t xml:space="preserve">A tutorial for the Bayesian method (under development) of quantifying </w:t>
+            </w:r>
+            <w:proofErr w:type="spellStart"/>
+            <w:r>
+              <w:rPr>
+                <w:rStyle w:val="Hyperlink"/>
+                <w:rFonts w:cs="Times New Roman"/>
+                <w:u w:val="none"/>
+              </w:rPr>
+              <w:t>interlocus</w:t>
+            </w:r>
+            <w:proofErr w:type="spellEnd"/>
+            <w:r>
+              <w:rPr>
+                <w:rStyle w:val="Hyperlink"/>
+                <w:rFonts w:cs="Times New Roman"/>
+                <w:u w:val="none"/>
+              </w:rPr>
+              <w:t xml:space="preserve"> gene conversion in BEAST</w:t>
             </w:r>
             <w:r>
               <w:rPr>
@@ -9570,12 +11587,21 @@
                 <w:rFonts w:cs="Times New Roman"/>
               </w:rPr>
             </w:pPr>
+            <w:proofErr w:type="spellStart"/>
             <w:r>
               <w:rPr>
                 <w:rFonts w:cs="Times New Roman"/>
                 <w:i/>
               </w:rPr>
-              <w:t>Plos Pathogens (1)</w:t>
+              <w:t>Plos</w:t>
+            </w:r>
+            <w:proofErr w:type="spellEnd"/>
+            <w:r>
+              <w:rPr>
+                <w:rFonts w:cs="Times New Roman"/>
+                <w:i/>
+              </w:rPr>
+              <w:t xml:space="preserve"> Pathogens (1)</w:t>
             </w:r>
           </w:p>
           <w:p>

</xml_diff>

<commit_message>
remove entry in submission
</commit_message>
<xml_diff>
--- a/CV/Ji CV.docx
+++ b/CV/Ji CV.docx
@@ -1876,7 +1876,25 @@
                 <w:color w:val="222222"/>
                 <w:shd w:val="clear" w:color="auto" w:fill="FFFFFF"/>
               </w:rPr>
-              <w:t>(2), p.vead051.</w:t>
+              <w:t xml:space="preserve">(2), </w:t>
+            </w:r>
+            <w:proofErr w:type="gramStart"/>
+            <w:r>
+              <w:rPr>
+                <w:rFonts w:cs="Times New Roman"/>
+                <w:color w:val="222222"/>
+                <w:shd w:val="clear" w:color="auto" w:fill="FFFFFF"/>
+              </w:rPr>
+              <w:t>p.vead</w:t>
+            </w:r>
+            <w:proofErr w:type="gramEnd"/>
+            <w:r>
+              <w:rPr>
+                <w:rFonts w:cs="Times New Roman"/>
+                <w:color w:val="222222"/>
+                <w:shd w:val="clear" w:color="auto" w:fill="FFFFFF"/>
+              </w:rPr>
+              <w:t>051.</w:t>
             </w:r>
           </w:p>
         </w:tc>
@@ -2081,7 +2099,25 @@
                 <w:color w:val="222222"/>
                 <w:shd w:val="clear" w:color="auto" w:fill="FFFFFF"/>
               </w:rPr>
-              <w:t>(8), p.e1011419.</w:t>
+              <w:t xml:space="preserve">(8), </w:t>
+            </w:r>
+            <w:proofErr w:type="gramStart"/>
+            <w:r>
+              <w:rPr>
+                <w:rFonts w:cs="Times New Roman"/>
+                <w:color w:val="222222"/>
+                <w:shd w:val="clear" w:color="auto" w:fill="FFFFFF"/>
+              </w:rPr>
+              <w:t>p.e</w:t>
+            </w:r>
+            <w:proofErr w:type="gramEnd"/>
+            <w:r>
+              <w:rPr>
+                <w:rFonts w:cs="Times New Roman"/>
+                <w:color w:val="222222"/>
+                <w:shd w:val="clear" w:color="auto" w:fill="FFFFFF"/>
+              </w:rPr>
+              <w:t>1011419.</w:t>
             </w:r>
           </w:p>
         </w:tc>
@@ -2692,7 +2728,25 @@
                 <w:color w:val="222222"/>
                 <w:shd w:val="clear" w:color="auto" w:fill="FFFFFF"/>
               </w:rPr>
-              <w:t>(1), pp.e01091-22.</w:t>
+              <w:t xml:space="preserve">(1), </w:t>
+            </w:r>
+            <w:proofErr w:type="gramStart"/>
+            <w:r>
+              <w:rPr>
+                <w:rFonts w:cs="Times New Roman"/>
+                <w:color w:val="222222"/>
+                <w:shd w:val="clear" w:color="auto" w:fill="FFFFFF"/>
+              </w:rPr>
+              <w:t>pp.e</w:t>
+            </w:r>
+            <w:proofErr w:type="gramEnd"/>
+            <w:r>
+              <w:rPr>
+                <w:rFonts w:cs="Times New Roman"/>
+                <w:color w:val="222222"/>
+                <w:shd w:val="clear" w:color="auto" w:fill="FFFFFF"/>
+              </w:rPr>
+              <w:t>01091-22.</w:t>
             </w:r>
           </w:p>
         </w:tc>
@@ -3374,7 +3428,21 @@
               <w:rPr>
                 <w:rFonts w:cs="Times New Roman"/>
               </w:rPr>
-              <w:t>, pp.e01091-22.</w:t>
+              <w:t xml:space="preserve">, </w:t>
+            </w:r>
+            <w:proofErr w:type="gramStart"/>
+            <w:r>
+              <w:rPr>
+                <w:rFonts w:cs="Times New Roman"/>
+              </w:rPr>
+              <w:t>pp.e</w:t>
+            </w:r>
+            <w:proofErr w:type="gramEnd"/>
+            <w:r>
+              <w:rPr>
+                <w:rFonts w:cs="Times New Roman"/>
+              </w:rPr>
+              <w:t>01091-22.</w:t>
             </w:r>
           </w:p>
         </w:tc>
@@ -3915,7 +3983,21 @@
               <w:rPr>
                 <w:rFonts w:cs="Times New Roman"/>
               </w:rPr>
-              <w:t>,10(3), pp.e00242-22. *Senior author</w:t>
+              <w:t xml:space="preserve">,10(3), </w:t>
+            </w:r>
+            <w:proofErr w:type="gramStart"/>
+            <w:r>
+              <w:rPr>
+                <w:rFonts w:cs="Times New Roman"/>
+              </w:rPr>
+              <w:t>pp.e</w:t>
+            </w:r>
+            <w:proofErr w:type="gramEnd"/>
+            <w:r>
+              <w:rPr>
+                <w:rFonts w:cs="Times New Roman"/>
+              </w:rPr>
+              <w:t>00242-22. *Senior author</w:t>
             </w:r>
           </w:p>
         </w:tc>
@@ -4220,7 +4302,21 @@
               <w:rPr>
                 <w:rFonts w:cs="Times New Roman"/>
               </w:rPr>
-              <w:t xml:space="preserve">, M. A. (2022) Bayesian mitigation of spatial coarsening for a fairly flexible spatiotemporal Hawkes model. </w:t>
+              <w:t xml:space="preserve">, M. A. (2022) Bayesian mitigation of spatial coarsening for a </w:t>
+            </w:r>
+            <w:proofErr w:type="gramStart"/>
+            <w:r>
+              <w:rPr>
+                <w:rFonts w:cs="Times New Roman"/>
+              </w:rPr>
+              <w:t>fairly flexible</w:t>
+            </w:r>
+            <w:proofErr w:type="gramEnd"/>
+            <w:r>
+              <w:rPr>
+                <w:rFonts w:cs="Times New Roman"/>
+              </w:rPr>
+              <w:t xml:space="preserve"> spatiotemporal Hawkes model. </w:t>
             </w:r>
             <w:r>
               <w:rPr>
@@ -5063,7 +5159,21 @@
               <w:rPr>
                 <w:rFonts w:cs="Times New Roman"/>
               </w:rPr>
-              <w:t>, 37(9), pp.2641-2654. *equal contribution</w:t>
+              <w:t>, 37(9), pp.2641-2654. *</w:t>
+            </w:r>
+            <w:proofErr w:type="gramStart"/>
+            <w:r>
+              <w:rPr>
+                <w:rFonts w:cs="Times New Roman"/>
+              </w:rPr>
+              <w:t>equal</w:t>
+            </w:r>
+            <w:proofErr w:type="gramEnd"/>
+            <w:r>
+              <w:rPr>
+                <w:rFonts w:cs="Times New Roman"/>
+              </w:rPr>
+              <w:t xml:space="preserve"> contribution</w:t>
             </w:r>
           </w:p>
         </w:tc>
@@ -6891,57 +7001,6 @@
                 <w:iCs/>
                 <w:color w:val="222222"/>
                 <w:shd w:val="clear" w:color="auto" w:fill="FFFFFF"/>
-              </w:rPr>
-              <w:t>in revision</w:t>
-            </w:r>
-          </w:p>
-          <w:p>
-            <w:pPr>
-              <w:ind w:left="720" w:hanging="720"/>
-              <w:rPr>
-                <w:rFonts w:cs="Times New Roman"/>
-              </w:rPr>
-            </w:pPr>
-            <w:r>
-              <w:rPr>
-                <w:rFonts w:cs="Times New Roman"/>
-              </w:rPr>
-              <w:lastRenderedPageBreak/>
-              <w:t xml:space="preserve">Fisher, A., </w:t>
-            </w:r>
-            <w:r>
-              <w:rPr>
-                <w:rFonts w:cs="Times New Roman"/>
-                <w:b/>
-                <w:bCs/>
-              </w:rPr>
-              <w:t>Ji, X.</w:t>
-            </w:r>
-            <w:r>
-              <w:rPr>
-                <w:rFonts w:cs="Times New Roman"/>
-              </w:rPr>
-              <w:t xml:space="preserve">, Nishimura, A., &amp; </w:t>
-            </w:r>
-            <w:proofErr w:type="spellStart"/>
-            <w:r>
-              <w:rPr>
-                <w:rFonts w:cs="Times New Roman"/>
-              </w:rPr>
-              <w:t>Suchard</w:t>
-            </w:r>
-            <w:proofErr w:type="spellEnd"/>
-            <w:r>
-              <w:rPr>
-                <w:rFonts w:cs="Times New Roman"/>
-              </w:rPr>
-              <w:t xml:space="preserve">, M. A. (2021) Shrinkage-based random local clocks with scalable inference. </w:t>
-            </w:r>
-            <w:r>
-              <w:rPr>
-                <w:rFonts w:cs="Times New Roman"/>
-                <w:i/>
-                <w:iCs/>
               </w:rPr>
               <w:t>in revision</w:t>
             </w:r>
@@ -8477,7 +8536,6 @@
           <w:b/>
           <w:sz w:val="28"/>
         </w:rPr>
-        <w:lastRenderedPageBreak/>
         <w:t>C</w:t>
       </w:r>
       <w:r>
@@ -8569,6 +8627,7 @@
                 <w:rFonts w:cs="Times New Roman"/>
                 <w:b/>
               </w:rPr>
+              <w:lastRenderedPageBreak/>
               <w:t xml:space="preserve">Ji, X. </w:t>
             </w:r>
             <w:r>
@@ -8726,8 +8785,17 @@
                 <w:rFonts w:cs="Times New Roman"/>
                 <w:bCs/>
               </w:rPr>
-              <w:t xml:space="preserve"> Conference, Online</w:t>
-            </w:r>
+              <w:t xml:space="preserve"> Conference, </w:t>
+            </w:r>
+            <w:proofErr w:type="gramStart"/>
+            <w:r>
+              <w:rPr>
+                <w:rFonts w:cs="Times New Roman"/>
+                <w:bCs/>
+              </w:rPr>
+              <w:t>Online</w:t>
+            </w:r>
+            <w:proofErr w:type="gramEnd"/>
           </w:p>
         </w:tc>
       </w:tr>
@@ -8772,8 +8840,17 @@
                 <w:rFonts w:cs="Times New Roman"/>
                 <w:bCs/>
               </w:rPr>
-              <w:t>. Society of Molecular Biology and Evolution Meeting, Online</w:t>
-            </w:r>
+              <w:t xml:space="preserve">. Society of Molecular Biology and Evolution Meeting, </w:t>
+            </w:r>
+            <w:proofErr w:type="gramStart"/>
+            <w:r>
+              <w:rPr>
+                <w:rFonts w:cs="Times New Roman"/>
+                <w:bCs/>
+              </w:rPr>
+              <w:t>Online</w:t>
+            </w:r>
+            <w:proofErr w:type="gramEnd"/>
           </w:p>
         </w:tc>
       </w:tr>
@@ -10811,6 +10888,7 @@
                 <w:b/>
                 <w:bCs/>
               </w:rPr>
+              <w:lastRenderedPageBreak/>
               <w:t>IGCexpansion</w:t>
             </w:r>
             <w:proofErr w:type="spellEnd"/>
@@ -11459,7 +11537,21 @@
               <w:rPr>
                 <w:rFonts w:cs="Times New Roman"/>
               </w:rPr>
-              <w:t xml:space="preserve">I have reviewed manuscripts for </w:t>
+              <w:t xml:space="preserve">I have reviewed manuscripts </w:t>
+            </w:r>
+            <w:proofErr w:type="gramStart"/>
+            <w:r>
+              <w:rPr>
+                <w:rFonts w:cs="Times New Roman"/>
+              </w:rPr>
+              <w:t>for</w:t>
+            </w:r>
+            <w:proofErr w:type="gramEnd"/>
+            <w:r>
+              <w:rPr>
+                <w:rFonts w:cs="Times New Roman"/>
+              </w:rPr>
+              <w:t xml:space="preserve"> </w:t>
             </w:r>
           </w:p>
           <w:p>

</xml_diff>

<commit_message>
forgot to change date..
</commit_message>
<xml_diff>
--- a/CV/Ji CV.docx
+++ b/CV/Ji CV.docx
@@ -106,14 +106,12 @@
         <w:t xml:space="preserve"> · </w:t>
       </w:r>
       <w:hyperlink r:id="rId9" w:history="1">
-        <w:proofErr w:type="spellStart"/>
         <w:r>
           <w:rPr>
             <w:rFonts w:cs="Times New Roman"/>
           </w:rPr>
           <w:t>Github</w:t>
         </w:r>
-        <w:proofErr w:type="spellEnd"/>
         <w:r>
           <w:rPr>
             <w:rFonts w:cs="Times New Roman"/>
@@ -250,21 +248,7 @@
               <w:rPr>
                 <w:rFonts w:cs="Times New Roman"/>
               </w:rPr>
-              <w:t xml:space="preserve">Dissertation: Phylogenetic Approaches for Quantifying </w:t>
-            </w:r>
-            <w:proofErr w:type="spellStart"/>
-            <w:r>
-              <w:rPr>
-                <w:rFonts w:cs="Times New Roman"/>
-              </w:rPr>
-              <w:t>Interlocus</w:t>
-            </w:r>
-            <w:proofErr w:type="spellEnd"/>
-            <w:r>
-              <w:rPr>
-                <w:rFonts w:cs="Times New Roman"/>
-              </w:rPr>
-              <w:t xml:space="preserve"> Gene Conversion</w:t>
+              <w:t>Dissertation: Phylogenetic Approaches for Quantifying Interlocus Gene Conversion</w:t>
             </w:r>
           </w:p>
           <w:p>
@@ -388,35 +372,7 @@
               <w:rPr>
                 <w:rFonts w:cs="Times New Roman"/>
               </w:rPr>
-              <w:t xml:space="preserve">Committee: John </w:t>
-            </w:r>
-            <w:proofErr w:type="spellStart"/>
-            <w:r>
-              <w:rPr>
-                <w:rFonts w:cs="Times New Roman"/>
-              </w:rPr>
-              <w:t>Muth</w:t>
-            </w:r>
-            <w:proofErr w:type="spellEnd"/>
-            <w:r>
-              <w:rPr>
-                <w:rFonts w:cs="Times New Roman"/>
-              </w:rPr>
-              <w:t xml:space="preserve">, Lew Reynolds, Michael </w:t>
-            </w:r>
-            <w:proofErr w:type="spellStart"/>
-            <w:r>
-              <w:rPr>
-                <w:rFonts w:cs="Times New Roman"/>
-              </w:rPr>
-              <w:t>Kudenov</w:t>
-            </w:r>
-            <w:proofErr w:type="spellEnd"/>
-            <w:r>
-              <w:rPr>
-                <w:rFonts w:cs="Times New Roman"/>
-              </w:rPr>
-              <w:t>, and Jon-Paul Maria</w:t>
+              <w:t>Committee: John Muth, Lew Reynolds, Michael Kudenov, and Jon-Paul Maria</w:t>
             </w:r>
           </w:p>
         </w:tc>
@@ -547,21 +503,7 @@
               <w:rPr>
                 <w:rFonts w:cs="Times New Roman"/>
               </w:rPr>
-              <w:t>Advisor: Jia-</w:t>
-            </w:r>
-            <w:proofErr w:type="spellStart"/>
-            <w:r>
-              <w:rPr>
-                <w:rFonts w:cs="Times New Roman"/>
-              </w:rPr>
-              <w:t>sen</w:t>
-            </w:r>
-            <w:proofErr w:type="spellEnd"/>
-            <w:r>
-              <w:rPr>
-                <w:rFonts w:cs="Times New Roman"/>
-              </w:rPr>
-              <w:t xml:space="preserve"> Zhang</w:t>
+              <w:t>Advisor: Jia-sen Zhang</w:t>
             </w:r>
           </w:p>
         </w:tc>
@@ -1088,21 +1030,19 @@
               <w:rPr>
                 <w:rFonts w:cs="Times New Roman"/>
               </w:rPr>
-              <w:t xml:space="preserve">, Nishimura, A., &amp; </w:t>
-            </w:r>
-            <w:proofErr w:type="spellStart"/>
-            <w:r>
-              <w:rPr>
-                <w:rFonts w:cs="Times New Roman"/>
-              </w:rPr>
-              <w:t>Suchard</w:t>
-            </w:r>
-            <w:proofErr w:type="spellEnd"/>
-            <w:r>
-              <w:rPr>
-                <w:rFonts w:cs="Times New Roman"/>
-              </w:rPr>
-              <w:t xml:space="preserve">, M. A. (2021) Shrinkage-based random local clocks with scalable inference. </w:t>
+              <w:t>, Nishimura, A., &amp; Suchard, M. A. (202</w:t>
+            </w:r>
+            <w:r>
+              <w:rPr>
+                <w:rFonts w:cs="Times New Roman"/>
+              </w:rPr>
+              <w:t>3</w:t>
+            </w:r>
+            <w:r>
+              <w:rPr>
+                <w:rFonts w:cs="Times New Roman"/>
+              </w:rPr>
+              <w:t xml:space="preserve">) Shrinkage-based random local clocks with scalable inference. </w:t>
             </w:r>
             <w:r>
               <w:rPr>
@@ -1187,63 +1127,7 @@
               <w:rPr>
                 <w:rFonts w:cs="Times New Roman"/>
               </w:rPr>
-              <w:t xml:space="preserve">, Fisher, A. A., </w:t>
-            </w:r>
-            <w:proofErr w:type="spellStart"/>
-            <w:r>
-              <w:rPr>
-                <w:rFonts w:cs="Times New Roman"/>
-              </w:rPr>
-              <w:t>Su</w:t>
-            </w:r>
-            <w:proofErr w:type="spellEnd"/>
-            <w:r>
-              <w:rPr>
-                <w:rFonts w:cs="Times New Roman"/>
-              </w:rPr>
-              <w:t xml:space="preserve">, S., Thorne, J. L., Potter, B., </w:t>
-            </w:r>
-            <w:proofErr w:type="spellStart"/>
-            <w:r>
-              <w:rPr>
-                <w:rFonts w:cs="Times New Roman"/>
-              </w:rPr>
-              <w:t>Lemey</w:t>
-            </w:r>
-            <w:proofErr w:type="spellEnd"/>
-            <w:r>
-              <w:rPr>
-                <w:rFonts w:cs="Times New Roman"/>
-              </w:rPr>
-              <w:t xml:space="preserve">, P., </w:t>
-            </w:r>
-            <w:proofErr w:type="spellStart"/>
-            <w:r>
-              <w:rPr>
-                <w:rFonts w:cs="Times New Roman"/>
-              </w:rPr>
-              <w:t>Baele</w:t>
-            </w:r>
-            <w:proofErr w:type="spellEnd"/>
-            <w:r>
-              <w:rPr>
-                <w:rFonts w:cs="Times New Roman"/>
-              </w:rPr>
-              <w:t xml:space="preserve">, G., &amp; </w:t>
-            </w:r>
-            <w:proofErr w:type="spellStart"/>
-            <w:r>
-              <w:rPr>
-                <w:rFonts w:cs="Times New Roman"/>
-              </w:rPr>
-              <w:t>Suchard</w:t>
-            </w:r>
-            <w:proofErr w:type="spellEnd"/>
-            <w:r>
-              <w:rPr>
-                <w:rFonts w:cs="Times New Roman"/>
-              </w:rPr>
-              <w:t xml:space="preserve">, M. A., </w:t>
+              <w:t xml:space="preserve">, Fisher, A. A., Su, S., Thorne, J. L., Potter, B., Lemey, P., Baele, G., &amp; Suchard, M. A., </w:t>
             </w:r>
             <w:r>
               <w:rPr>
@@ -1293,21 +1177,7 @@
               <w:rPr>
                 <w:rFonts w:cs="Times New Roman"/>
               </w:rPr>
-              <w:t xml:space="preserve">, syad039, </w:t>
-            </w:r>
-            <w:proofErr w:type="spellStart"/>
-            <w:r>
-              <w:rPr>
-                <w:rFonts w:cs="Times New Roman"/>
-              </w:rPr>
-              <w:t>arXiv</w:t>
-            </w:r>
-            <w:proofErr w:type="spellEnd"/>
-            <w:r>
-              <w:rPr>
-                <w:rFonts w:cs="Times New Roman"/>
-              </w:rPr>
-              <w:t xml:space="preserve"> preprint arXiv:2110.13298.</w:t>
+              <w:t>, syad039, arXiv preprint arXiv:2110.13298.</w:t>
             </w:r>
           </w:p>
         </w:tc>
@@ -1380,25 +1250,7 @@
                 <w:color w:val="222222"/>
                 <w:shd w:val="clear" w:color="auto" w:fill="FFFFFF"/>
               </w:rPr>
-              <w:t xml:space="preserve">Yang, Y., Xu, T., Conant, G., </w:t>
-            </w:r>
-            <w:proofErr w:type="spellStart"/>
-            <w:r>
-              <w:rPr>
-                <w:rFonts w:cs="Times New Roman"/>
-                <w:color w:val="222222"/>
-                <w:shd w:val="clear" w:color="auto" w:fill="FFFFFF"/>
-              </w:rPr>
-              <w:t>Kishino</w:t>
-            </w:r>
-            <w:proofErr w:type="spellEnd"/>
-            <w:r>
-              <w:rPr>
-                <w:rFonts w:cs="Times New Roman"/>
-                <w:color w:val="222222"/>
-                <w:shd w:val="clear" w:color="auto" w:fill="FFFFFF"/>
-              </w:rPr>
-              <w:t xml:space="preserve">, H., Thorne, J.L. and </w:t>
+              <w:t xml:space="preserve">Yang, Y., Xu, T., Conant, G., Kishino, H., Thorne, J.L. and </w:t>
             </w:r>
             <w:r>
               <w:rPr>
@@ -1448,25 +1300,7 @@
                 <w:color w:val="222222"/>
                 <w:shd w:val="clear" w:color="auto" w:fill="FFFFFF"/>
               </w:rPr>
-              <w:t xml:space="preserve"> </w:t>
-            </w:r>
-            <w:proofErr w:type="spellStart"/>
-            <w:r>
-              <w:rPr>
-                <w:rFonts w:cs="Times New Roman"/>
-                <w:color w:val="222222"/>
-                <w:shd w:val="clear" w:color="auto" w:fill="FFFFFF"/>
-              </w:rPr>
-              <w:t>Interlocus</w:t>
-            </w:r>
-            <w:proofErr w:type="spellEnd"/>
-            <w:r>
-              <w:rPr>
-                <w:rFonts w:cs="Times New Roman"/>
-                <w:color w:val="222222"/>
-                <w:shd w:val="clear" w:color="auto" w:fill="FFFFFF"/>
-              </w:rPr>
-              <w:t xml:space="preserve"> Gene Conversion, Natural</w:t>
+              <w:t xml:space="preserve"> Interlocus Gene Conversion, Natural</w:t>
             </w:r>
             <w:r>
               <w:rPr>
@@ -1682,25 +1516,7 @@
                 <w:color w:val="222222"/>
                 <w:shd w:val="clear" w:color="auto" w:fill="FFFFFF"/>
               </w:rPr>
-              <w:t xml:space="preserve">He, W.T., Li, D., </w:t>
-            </w:r>
-            <w:proofErr w:type="spellStart"/>
-            <w:r>
-              <w:rPr>
-                <w:rFonts w:cs="Times New Roman"/>
-                <w:color w:val="222222"/>
-                <w:shd w:val="clear" w:color="auto" w:fill="FFFFFF"/>
-              </w:rPr>
-              <w:t>Baele</w:t>
-            </w:r>
-            <w:proofErr w:type="spellEnd"/>
-            <w:r>
-              <w:rPr>
-                <w:rFonts w:cs="Times New Roman"/>
-                <w:color w:val="222222"/>
-                <w:shd w:val="clear" w:color="auto" w:fill="FFFFFF"/>
-              </w:rPr>
-              <w:t xml:space="preserve">, G., Zhao, J., Jiang, Z., </w:t>
+              <w:t xml:space="preserve">He, W.T., Li, D., Baele, G., Zhao, J., Jiang, Z., </w:t>
             </w:r>
             <w:r>
               <w:rPr>
@@ -1718,97 +1534,7 @@
                 <w:color w:val="222222"/>
                 <w:shd w:val="clear" w:color="auto" w:fill="FFFFFF"/>
               </w:rPr>
-              <w:t xml:space="preserve">, </w:t>
-            </w:r>
-            <w:proofErr w:type="spellStart"/>
-            <w:r>
-              <w:rPr>
-                <w:rFonts w:cs="Times New Roman"/>
-                <w:color w:val="222222"/>
-                <w:shd w:val="clear" w:color="auto" w:fill="FFFFFF"/>
-              </w:rPr>
-              <w:t>Veit</w:t>
-            </w:r>
-            <w:proofErr w:type="spellEnd"/>
-            <w:r>
-              <w:rPr>
-                <w:rFonts w:cs="Times New Roman"/>
-                <w:color w:val="222222"/>
-                <w:shd w:val="clear" w:color="auto" w:fill="FFFFFF"/>
-              </w:rPr>
-              <w:t xml:space="preserve">, M., </w:t>
-            </w:r>
-            <w:proofErr w:type="spellStart"/>
-            <w:r>
-              <w:rPr>
-                <w:rFonts w:cs="Times New Roman"/>
-                <w:color w:val="222222"/>
-                <w:shd w:val="clear" w:color="auto" w:fill="FFFFFF"/>
-              </w:rPr>
-              <w:t>Suchard</w:t>
-            </w:r>
-            <w:proofErr w:type="spellEnd"/>
-            <w:r>
-              <w:rPr>
-                <w:rFonts w:cs="Times New Roman"/>
-                <w:color w:val="222222"/>
-                <w:shd w:val="clear" w:color="auto" w:fill="FFFFFF"/>
-              </w:rPr>
-              <w:t xml:space="preserve">, M.A., Holmes, E.C., </w:t>
-            </w:r>
-            <w:proofErr w:type="spellStart"/>
-            <w:r>
-              <w:rPr>
-                <w:rFonts w:cs="Times New Roman"/>
-                <w:color w:val="222222"/>
-                <w:shd w:val="clear" w:color="auto" w:fill="FFFFFF"/>
-              </w:rPr>
-              <w:t>Lemey</w:t>
-            </w:r>
-            <w:proofErr w:type="spellEnd"/>
-            <w:r>
-              <w:rPr>
-                <w:rFonts w:cs="Times New Roman"/>
-                <w:color w:val="222222"/>
-                <w:shd w:val="clear" w:color="auto" w:fill="FFFFFF"/>
-              </w:rPr>
-              <w:t xml:space="preserve">, P., </w:t>
-            </w:r>
-            <w:proofErr w:type="spellStart"/>
-            <w:r>
-              <w:rPr>
-                <w:rFonts w:cs="Times New Roman"/>
-                <w:color w:val="222222"/>
-                <w:shd w:val="clear" w:color="auto" w:fill="FFFFFF"/>
-              </w:rPr>
-              <w:t>Boni</w:t>
-            </w:r>
-            <w:proofErr w:type="spellEnd"/>
-            <w:r>
-              <w:rPr>
-                <w:rFonts w:cs="Times New Roman"/>
-                <w:color w:val="222222"/>
-                <w:shd w:val="clear" w:color="auto" w:fill="FFFFFF"/>
-              </w:rPr>
-              <w:t xml:space="preserve">, M.F. and </w:t>
-            </w:r>
-            <w:proofErr w:type="spellStart"/>
-            <w:r>
-              <w:rPr>
-                <w:rFonts w:cs="Times New Roman"/>
-                <w:color w:val="222222"/>
-                <w:shd w:val="clear" w:color="auto" w:fill="FFFFFF"/>
-              </w:rPr>
-              <w:t>Su</w:t>
-            </w:r>
-            <w:proofErr w:type="spellEnd"/>
-            <w:r>
-              <w:rPr>
-                <w:rFonts w:cs="Times New Roman"/>
-                <w:color w:val="222222"/>
-                <w:shd w:val="clear" w:color="auto" w:fill="FFFFFF"/>
-              </w:rPr>
-              <w:t xml:space="preserve">, S., </w:t>
+              <w:t xml:space="preserve">, Veit, M., Suchard, M.A., Holmes, E.C., Lemey, P., Boni, M.F. and Su, S., </w:t>
             </w:r>
             <w:r>
               <w:rPr>
@@ -1876,25 +1602,7 @@
                 <w:color w:val="222222"/>
                 <w:shd w:val="clear" w:color="auto" w:fill="FFFFFF"/>
               </w:rPr>
-              <w:t xml:space="preserve">(2), </w:t>
-            </w:r>
-            <w:proofErr w:type="gramStart"/>
-            <w:r>
-              <w:rPr>
-                <w:rFonts w:cs="Times New Roman"/>
-                <w:color w:val="222222"/>
-                <w:shd w:val="clear" w:color="auto" w:fill="FFFFFF"/>
-              </w:rPr>
-              <w:t>p.vead</w:t>
-            </w:r>
-            <w:proofErr w:type="gramEnd"/>
-            <w:r>
-              <w:rPr>
-                <w:rFonts w:cs="Times New Roman"/>
-                <w:color w:val="222222"/>
-                <w:shd w:val="clear" w:color="auto" w:fill="FFFFFF"/>
-              </w:rPr>
-              <w:t>051.</w:t>
+              <w:t>(2), p.vead051.</w:t>
             </w:r>
           </w:p>
         </w:tc>
@@ -1959,25 +1667,7 @@
                 <w:color w:val="222222"/>
                 <w:shd w:val="clear" w:color="auto" w:fill="FFFFFF"/>
               </w:rPr>
-              <w:t xml:space="preserve">Zhang, Z., Nishimura, A., </w:t>
-            </w:r>
-            <w:proofErr w:type="spellStart"/>
-            <w:r>
-              <w:rPr>
-                <w:rFonts w:cs="Times New Roman"/>
-                <w:color w:val="222222"/>
-                <w:shd w:val="clear" w:color="auto" w:fill="FFFFFF"/>
-              </w:rPr>
-              <w:t>Trovão</w:t>
-            </w:r>
-            <w:proofErr w:type="spellEnd"/>
-            <w:r>
-              <w:rPr>
-                <w:rFonts w:cs="Times New Roman"/>
-                <w:color w:val="222222"/>
-                <w:shd w:val="clear" w:color="auto" w:fill="FFFFFF"/>
-              </w:rPr>
-              <w:t xml:space="preserve">, N.S., Cherry, J.L., Holbrook, A.J., </w:t>
+              <w:t xml:space="preserve">Zhang, Z., Nishimura, A., Trovão, N.S., Cherry, J.L., Holbrook, A.J., </w:t>
             </w:r>
             <w:r>
               <w:rPr>
@@ -1995,43 +1685,7 @@
                 <w:color w:val="222222"/>
                 <w:shd w:val="clear" w:color="auto" w:fill="FFFFFF"/>
               </w:rPr>
-              <w:t xml:space="preserve">, </w:t>
-            </w:r>
-            <w:proofErr w:type="spellStart"/>
-            <w:r>
-              <w:rPr>
-                <w:rFonts w:cs="Times New Roman"/>
-                <w:color w:val="222222"/>
-                <w:shd w:val="clear" w:color="auto" w:fill="FFFFFF"/>
-              </w:rPr>
-              <w:t>Lemey</w:t>
-            </w:r>
-            <w:proofErr w:type="spellEnd"/>
-            <w:r>
-              <w:rPr>
-                <w:rFonts w:cs="Times New Roman"/>
-                <w:color w:val="222222"/>
-                <w:shd w:val="clear" w:color="auto" w:fill="FFFFFF"/>
-              </w:rPr>
-              <w:t xml:space="preserve">, P. and </w:t>
-            </w:r>
-            <w:proofErr w:type="spellStart"/>
-            <w:r>
-              <w:rPr>
-                <w:rFonts w:cs="Times New Roman"/>
-                <w:color w:val="222222"/>
-                <w:shd w:val="clear" w:color="auto" w:fill="FFFFFF"/>
-              </w:rPr>
-              <w:t>Suchard</w:t>
-            </w:r>
-            <w:proofErr w:type="spellEnd"/>
-            <w:r>
-              <w:rPr>
-                <w:rFonts w:cs="Times New Roman"/>
-                <w:color w:val="222222"/>
-                <w:shd w:val="clear" w:color="auto" w:fill="FFFFFF"/>
-              </w:rPr>
-              <w:t xml:space="preserve">, M.A., </w:t>
+              <w:t xml:space="preserve">, Lemey, P. and Suchard, M.A., </w:t>
             </w:r>
             <w:r>
               <w:rPr>
@@ -2099,25 +1753,7 @@
                 <w:color w:val="222222"/>
                 <w:shd w:val="clear" w:color="auto" w:fill="FFFFFF"/>
               </w:rPr>
-              <w:t xml:space="preserve">(8), </w:t>
-            </w:r>
-            <w:proofErr w:type="gramStart"/>
-            <w:r>
-              <w:rPr>
-                <w:rFonts w:cs="Times New Roman"/>
-                <w:color w:val="222222"/>
-                <w:shd w:val="clear" w:color="auto" w:fill="FFFFFF"/>
-              </w:rPr>
-              <w:t>p.e</w:t>
-            </w:r>
-            <w:proofErr w:type="gramEnd"/>
-            <w:r>
-              <w:rPr>
-                <w:rFonts w:cs="Times New Roman"/>
-                <w:color w:val="222222"/>
-                <w:shd w:val="clear" w:color="auto" w:fill="FFFFFF"/>
-              </w:rPr>
-              <w:t>1011419.</w:t>
+              <w:t>(8), p.e1011419.</w:t>
             </w:r>
           </w:p>
         </w:tc>
@@ -2172,35 +1808,7 @@
               <w:rPr>
                 <w:rFonts w:cs="Times New Roman"/>
               </w:rPr>
-              <w:t xml:space="preserve">Zhao, J., Kang, M., Wu, H., Sun, B., </w:t>
-            </w:r>
-            <w:proofErr w:type="spellStart"/>
-            <w:r>
-              <w:rPr>
-                <w:rFonts w:cs="Times New Roman"/>
-              </w:rPr>
-              <w:t>Baele</w:t>
-            </w:r>
-            <w:proofErr w:type="spellEnd"/>
-            <w:r>
-              <w:rPr>
-                <w:rFonts w:cs="Times New Roman"/>
-              </w:rPr>
-              <w:t xml:space="preserve">, G., He, W.T., Lu, M., </w:t>
-            </w:r>
-            <w:proofErr w:type="spellStart"/>
-            <w:r>
-              <w:rPr>
-                <w:rFonts w:cs="Times New Roman"/>
-              </w:rPr>
-              <w:t>Suchard</w:t>
-            </w:r>
-            <w:proofErr w:type="spellEnd"/>
-            <w:r>
-              <w:rPr>
-                <w:rFonts w:cs="Times New Roman"/>
-              </w:rPr>
-              <w:t xml:space="preserve">, M.A., </w:t>
+              <w:t xml:space="preserve">Zhao, J., Kang, M., Wu, H., Sun, B., Baele, G., He, W.T., Lu, M., Suchard, M.A., </w:t>
             </w:r>
             <w:r>
               <w:rPr>
@@ -2214,21 +1822,7 @@
               <w:rPr>
                 <w:rFonts w:cs="Times New Roman"/>
               </w:rPr>
-              <w:t xml:space="preserve">, He, N. and </w:t>
-            </w:r>
-            <w:proofErr w:type="spellStart"/>
-            <w:r>
-              <w:rPr>
-                <w:rFonts w:cs="Times New Roman"/>
-              </w:rPr>
-              <w:t>Su</w:t>
-            </w:r>
-            <w:proofErr w:type="spellEnd"/>
-            <w:r>
-              <w:rPr>
-                <w:rFonts w:cs="Times New Roman"/>
-              </w:rPr>
-              <w:t xml:space="preserve">, S., </w:t>
+              <w:t xml:space="preserve">, He, N. and Su, S., </w:t>
             </w:r>
             <w:r>
               <w:rPr>
@@ -2331,25 +1925,7 @@
                 <w:color w:val="222222"/>
                 <w:shd w:val="clear" w:color="auto" w:fill="FFFFFF"/>
               </w:rPr>
-              <w:t xml:space="preserve">Yang, J., </w:t>
-            </w:r>
-            <w:proofErr w:type="spellStart"/>
-            <w:r>
-              <w:rPr>
-                <w:rFonts w:cs="Times New Roman"/>
-                <w:color w:val="222222"/>
-                <w:shd w:val="clear" w:color="auto" w:fill="FFFFFF"/>
-              </w:rPr>
-              <w:t>Schuemie</w:t>
-            </w:r>
-            <w:proofErr w:type="spellEnd"/>
-            <w:r>
-              <w:rPr>
-                <w:rFonts w:cs="Times New Roman"/>
-                <w:color w:val="222222"/>
-                <w:shd w:val="clear" w:color="auto" w:fill="FFFFFF"/>
-              </w:rPr>
-              <w:t xml:space="preserve">, M.J., </w:t>
+              <w:t xml:space="preserve">Yang, J., Schuemie, M.J., </w:t>
             </w:r>
             <w:r>
               <w:rPr>
@@ -2367,25 +1943,7 @@
                 <w:color w:val="222222"/>
                 <w:shd w:val="clear" w:color="auto" w:fill="FFFFFF"/>
               </w:rPr>
-              <w:t xml:space="preserve"> and </w:t>
-            </w:r>
-            <w:proofErr w:type="spellStart"/>
-            <w:r>
-              <w:rPr>
-                <w:rFonts w:cs="Times New Roman"/>
-                <w:color w:val="222222"/>
-                <w:shd w:val="clear" w:color="auto" w:fill="FFFFFF"/>
-              </w:rPr>
-              <w:t>Suchard</w:t>
-            </w:r>
-            <w:proofErr w:type="spellEnd"/>
-            <w:r>
-              <w:rPr>
-                <w:rFonts w:cs="Times New Roman"/>
-                <w:color w:val="222222"/>
-                <w:shd w:val="clear" w:color="auto" w:fill="FFFFFF"/>
-              </w:rPr>
-              <w:t xml:space="preserve">, M.A., </w:t>
+              <w:t xml:space="preserve"> and Suchard, M.A., </w:t>
             </w:r>
             <w:r>
               <w:rPr>
@@ -2500,43 +2058,7 @@
                 <w:color w:val="222222"/>
                 <w:shd w:val="clear" w:color="auto" w:fill="FFFFFF"/>
               </w:rPr>
-              <w:t xml:space="preserve">Zhao, J., </w:t>
-            </w:r>
-            <w:proofErr w:type="spellStart"/>
-            <w:r>
-              <w:rPr>
-                <w:rFonts w:cs="Times New Roman"/>
-                <w:color w:val="222222"/>
-                <w:shd w:val="clear" w:color="auto" w:fill="FFFFFF"/>
-              </w:rPr>
-              <w:t>Dellicour</w:t>
-            </w:r>
-            <w:proofErr w:type="spellEnd"/>
-            <w:r>
-              <w:rPr>
-                <w:rFonts w:cs="Times New Roman"/>
-                <w:color w:val="222222"/>
-                <w:shd w:val="clear" w:color="auto" w:fill="FFFFFF"/>
-              </w:rPr>
-              <w:t xml:space="preserve">, S., Yan, Z., </w:t>
-            </w:r>
-            <w:proofErr w:type="spellStart"/>
-            <w:r>
-              <w:rPr>
-                <w:rFonts w:cs="Times New Roman"/>
-                <w:color w:val="222222"/>
-                <w:shd w:val="clear" w:color="auto" w:fill="FFFFFF"/>
-              </w:rPr>
-              <w:t>Veit</w:t>
-            </w:r>
-            <w:proofErr w:type="spellEnd"/>
-            <w:r>
-              <w:rPr>
-                <w:rFonts w:cs="Times New Roman"/>
-                <w:color w:val="222222"/>
-                <w:shd w:val="clear" w:color="auto" w:fill="FFFFFF"/>
-              </w:rPr>
-              <w:t>, M., Gill, M.S., He, W</w:t>
+              <w:t>Zhao, J., Dellicour, S., Yan, Z., Veit, M., Gill, M.S., He, W</w:t>
             </w:r>
             <w:r>
               <w:rPr>
@@ -2552,25 +2074,7 @@
                 <w:color w:val="222222"/>
                 <w:shd w:val="clear" w:color="auto" w:fill="FFFFFF"/>
               </w:rPr>
-              <w:t xml:space="preserve">, </w:t>
-            </w:r>
-            <w:proofErr w:type="spellStart"/>
-            <w:r>
-              <w:rPr>
-                <w:rFonts w:cs="Times New Roman"/>
-                <w:color w:val="222222"/>
-                <w:shd w:val="clear" w:color="auto" w:fill="FFFFFF"/>
-              </w:rPr>
-              <w:t>Zhai</w:t>
-            </w:r>
-            <w:proofErr w:type="spellEnd"/>
-            <w:r>
-              <w:rPr>
-                <w:rFonts w:cs="Times New Roman"/>
-                <w:color w:val="222222"/>
-                <w:shd w:val="clear" w:color="auto" w:fill="FFFFFF"/>
-              </w:rPr>
-              <w:t xml:space="preserve">, X., </w:t>
+              <w:t xml:space="preserve">, Zhai, X., </w:t>
             </w:r>
             <w:r>
               <w:rPr>
@@ -2588,61 +2092,7 @@
                 <w:color w:val="222222"/>
                 <w:shd w:val="clear" w:color="auto" w:fill="FFFFFF"/>
               </w:rPr>
-              <w:t xml:space="preserve">, </w:t>
-            </w:r>
-            <w:proofErr w:type="spellStart"/>
-            <w:r>
-              <w:rPr>
-                <w:rFonts w:cs="Times New Roman"/>
-                <w:color w:val="222222"/>
-                <w:shd w:val="clear" w:color="auto" w:fill="FFFFFF"/>
-              </w:rPr>
-              <w:t>Suchard</w:t>
-            </w:r>
-            <w:proofErr w:type="spellEnd"/>
-            <w:r>
-              <w:rPr>
-                <w:rFonts w:cs="Times New Roman"/>
-                <w:color w:val="222222"/>
-                <w:shd w:val="clear" w:color="auto" w:fill="FFFFFF"/>
-              </w:rPr>
-              <w:t xml:space="preserve">, M.A., </w:t>
-            </w:r>
-            <w:proofErr w:type="spellStart"/>
-            <w:r>
-              <w:rPr>
-                <w:rFonts w:cs="Times New Roman"/>
-                <w:color w:val="222222"/>
-                <w:shd w:val="clear" w:color="auto" w:fill="FFFFFF"/>
-              </w:rPr>
-              <w:t>Lemey</w:t>
-            </w:r>
-            <w:proofErr w:type="spellEnd"/>
-            <w:r>
-              <w:rPr>
-                <w:rFonts w:cs="Times New Roman"/>
-                <w:color w:val="222222"/>
-                <w:shd w:val="clear" w:color="auto" w:fill="FFFFFF"/>
-              </w:rPr>
-              <w:t xml:space="preserve">, P. and </w:t>
-            </w:r>
-            <w:proofErr w:type="spellStart"/>
-            <w:r>
-              <w:rPr>
-                <w:rFonts w:cs="Times New Roman"/>
-                <w:color w:val="222222"/>
-                <w:shd w:val="clear" w:color="auto" w:fill="FFFFFF"/>
-              </w:rPr>
-              <w:t>Su</w:t>
-            </w:r>
-            <w:proofErr w:type="spellEnd"/>
-            <w:r>
-              <w:rPr>
-                <w:rFonts w:cs="Times New Roman"/>
-                <w:color w:val="222222"/>
-                <w:shd w:val="clear" w:color="auto" w:fill="FFFFFF"/>
-              </w:rPr>
-              <w:t xml:space="preserve">, S., </w:t>
+              <w:t xml:space="preserve">, Suchard, M.A., Lemey, P. and Su, S., </w:t>
             </w:r>
             <w:r>
               <w:rPr>
@@ -2674,25 +2124,7 @@
                 <w:color w:val="222222"/>
                 <w:shd w:val="clear" w:color="auto" w:fill="FFFFFF"/>
               </w:rPr>
-              <w:t xml:space="preserve"> Early Genomic Surveillance and Phylogeographic Analysis of </w:t>
-            </w:r>
-            <w:proofErr w:type="spellStart"/>
-            <w:r>
-              <w:rPr>
-                <w:rFonts w:cs="Times New Roman"/>
-                <w:color w:val="222222"/>
-                <w:shd w:val="clear" w:color="auto" w:fill="FFFFFF"/>
-              </w:rPr>
-              <w:t>Getah</w:t>
-            </w:r>
-            <w:proofErr w:type="spellEnd"/>
-            <w:r>
-              <w:rPr>
-                <w:rFonts w:cs="Times New Roman"/>
-                <w:color w:val="222222"/>
-                <w:shd w:val="clear" w:color="auto" w:fill="FFFFFF"/>
-              </w:rPr>
-              <w:t xml:space="preserve"> Virus, a Reemerging Arbovirus, in Livestock in China. </w:t>
+              <w:t xml:space="preserve"> Early Genomic Surveillance and Phylogeographic Analysis of Getah Virus, a Reemerging Arbovirus, in Livestock in China. </w:t>
             </w:r>
             <w:r>
               <w:rPr>
@@ -2728,25 +2160,7 @@
                 <w:color w:val="222222"/>
                 <w:shd w:val="clear" w:color="auto" w:fill="FFFFFF"/>
               </w:rPr>
-              <w:t xml:space="preserve">(1), </w:t>
-            </w:r>
-            <w:proofErr w:type="gramStart"/>
-            <w:r>
-              <w:rPr>
-                <w:rFonts w:cs="Times New Roman"/>
-                <w:color w:val="222222"/>
-                <w:shd w:val="clear" w:color="auto" w:fill="FFFFFF"/>
-              </w:rPr>
-              <w:t>pp.e</w:t>
-            </w:r>
-            <w:proofErr w:type="gramEnd"/>
-            <w:r>
-              <w:rPr>
-                <w:rFonts w:cs="Times New Roman"/>
-                <w:color w:val="222222"/>
-                <w:shd w:val="clear" w:color="auto" w:fill="FFFFFF"/>
-              </w:rPr>
-              <w:t>01091-22.</w:t>
+              <w:t>(1), pp.e01091-22.</w:t>
             </w:r>
           </w:p>
         </w:tc>
@@ -2805,23 +2219,13 @@
                 <w:shd w:val="clear" w:color="auto" w:fill="FFFFFF"/>
               </w:rPr>
             </w:pPr>
-            <w:proofErr w:type="spellStart"/>
-            <w:r>
-              <w:rPr>
-                <w:rFonts w:cs="Times New Roman"/>
-                <w:color w:val="222222"/>
-                <w:shd w:val="clear" w:color="auto" w:fill="FFFFFF"/>
-              </w:rPr>
-              <w:t>Tsui</w:t>
-            </w:r>
-            <w:proofErr w:type="spellEnd"/>
-            <w:r>
-              <w:rPr>
-                <w:rFonts w:cs="Times New Roman"/>
-                <w:color w:val="222222"/>
-                <w:shd w:val="clear" w:color="auto" w:fill="FFFFFF"/>
-              </w:rPr>
-              <w:t xml:space="preserve">, L.H., et al., </w:t>
+            <w:r>
+              <w:rPr>
+                <w:rFonts w:cs="Times New Roman"/>
+                <w:color w:val="222222"/>
+                <w:shd w:val="clear" w:color="auto" w:fill="FFFFFF"/>
+              </w:rPr>
+              <w:t xml:space="preserve">Tsui, L.H., et al., </w:t>
             </w:r>
             <w:r>
               <w:rPr>
@@ -2946,43 +2350,7 @@
                 <w:color w:val="222222"/>
                 <w:shd w:val="clear" w:color="auto" w:fill="FFFFFF"/>
               </w:rPr>
-              <w:t xml:space="preserve">Hassler, G.W., Magee, A.F., Zhang, Z., </w:t>
-            </w:r>
-            <w:proofErr w:type="spellStart"/>
-            <w:r>
-              <w:rPr>
-                <w:rFonts w:cs="Times New Roman"/>
-                <w:color w:val="222222"/>
-                <w:shd w:val="clear" w:color="auto" w:fill="FFFFFF"/>
-              </w:rPr>
-              <w:t>Baele</w:t>
-            </w:r>
-            <w:proofErr w:type="spellEnd"/>
-            <w:r>
-              <w:rPr>
-                <w:rFonts w:cs="Times New Roman"/>
-                <w:color w:val="222222"/>
-                <w:shd w:val="clear" w:color="auto" w:fill="FFFFFF"/>
-              </w:rPr>
-              <w:t xml:space="preserve">, G., </w:t>
-            </w:r>
-            <w:proofErr w:type="spellStart"/>
-            <w:r>
-              <w:rPr>
-                <w:rFonts w:cs="Times New Roman"/>
-                <w:color w:val="222222"/>
-                <w:shd w:val="clear" w:color="auto" w:fill="FFFFFF"/>
-              </w:rPr>
-              <w:t>Lemey</w:t>
-            </w:r>
-            <w:proofErr w:type="spellEnd"/>
-            <w:r>
-              <w:rPr>
-                <w:rFonts w:cs="Times New Roman"/>
-                <w:color w:val="222222"/>
-                <w:shd w:val="clear" w:color="auto" w:fill="FFFFFF"/>
-              </w:rPr>
-              <w:t xml:space="preserve">, P., </w:t>
+              <w:t xml:space="preserve">Hassler, G.W., Magee, A.F., Zhang, Z., Baele, G., Lemey, P., </w:t>
             </w:r>
             <w:r>
               <w:rPr>
@@ -3000,43 +2368,7 @@
                 <w:color w:val="222222"/>
                 <w:shd w:val="clear" w:color="auto" w:fill="FFFFFF"/>
               </w:rPr>
-              <w:t xml:space="preserve">, </w:t>
-            </w:r>
-            <w:proofErr w:type="spellStart"/>
-            <w:r>
-              <w:rPr>
-                <w:rFonts w:cs="Times New Roman"/>
-                <w:color w:val="222222"/>
-                <w:shd w:val="clear" w:color="auto" w:fill="FFFFFF"/>
-              </w:rPr>
-              <w:t>Fourment</w:t>
-            </w:r>
-            <w:proofErr w:type="spellEnd"/>
-            <w:r>
-              <w:rPr>
-                <w:rFonts w:cs="Times New Roman"/>
-                <w:color w:val="222222"/>
-                <w:shd w:val="clear" w:color="auto" w:fill="FFFFFF"/>
-              </w:rPr>
-              <w:t xml:space="preserve">, M. and </w:t>
-            </w:r>
-            <w:proofErr w:type="spellStart"/>
-            <w:r>
-              <w:rPr>
-                <w:rFonts w:cs="Times New Roman"/>
-                <w:color w:val="222222"/>
-                <w:shd w:val="clear" w:color="auto" w:fill="FFFFFF"/>
-              </w:rPr>
-              <w:t>Suchard</w:t>
-            </w:r>
-            <w:proofErr w:type="spellEnd"/>
-            <w:r>
-              <w:rPr>
-                <w:rFonts w:cs="Times New Roman"/>
-                <w:color w:val="222222"/>
-                <w:shd w:val="clear" w:color="auto" w:fill="FFFFFF"/>
-              </w:rPr>
-              <w:t xml:space="preserve">, M.A., </w:t>
+              <w:t xml:space="preserve">, Fourment, M. and Suchard, M.A., </w:t>
             </w:r>
             <w:r>
               <w:rPr>
@@ -3155,49 +2487,7 @@
               <w:rPr>
                 <w:rFonts w:cs="Times New Roman"/>
               </w:rPr>
-              <w:t xml:space="preserve">, </w:t>
-            </w:r>
-            <w:proofErr w:type="spellStart"/>
-            <w:r>
-              <w:rPr>
-                <w:rFonts w:cs="Times New Roman"/>
-              </w:rPr>
-              <w:t>Baele</w:t>
-            </w:r>
-            <w:proofErr w:type="spellEnd"/>
-            <w:r>
-              <w:rPr>
-                <w:rFonts w:cs="Times New Roman"/>
-              </w:rPr>
-              <w:t xml:space="preserve">, G., </w:t>
-            </w:r>
-            <w:proofErr w:type="spellStart"/>
-            <w:r>
-              <w:rPr>
-                <w:rFonts w:cs="Times New Roman"/>
-              </w:rPr>
-              <w:t>Suchard</w:t>
-            </w:r>
-            <w:proofErr w:type="spellEnd"/>
-            <w:r>
-              <w:rPr>
-                <w:rFonts w:cs="Times New Roman"/>
-              </w:rPr>
-              <w:t xml:space="preserve">, M. A., &amp; </w:t>
-            </w:r>
-            <w:proofErr w:type="spellStart"/>
-            <w:r>
-              <w:rPr>
-                <w:rFonts w:cs="Times New Roman"/>
-              </w:rPr>
-              <w:t>Lemey</w:t>
-            </w:r>
-            <w:proofErr w:type="spellEnd"/>
-            <w:r>
-              <w:rPr>
-                <w:rFonts w:cs="Times New Roman"/>
-              </w:rPr>
-              <w:t>, P. (2022) Scalable Bayesian phylogenetics. </w:t>
+              <w:t>, Baele, G., Suchard, M. A., &amp; Lemey, P. (2022) Scalable Bayesian phylogenetics. </w:t>
             </w:r>
             <w:r>
               <w:rPr>
@@ -3266,35 +2556,7 @@
               <w:rPr>
                 <w:rFonts w:cs="Times New Roman"/>
               </w:rPr>
-              <w:t xml:space="preserve">Zhao, J., </w:t>
-            </w:r>
-            <w:proofErr w:type="spellStart"/>
-            <w:r>
-              <w:rPr>
-                <w:rFonts w:cs="Times New Roman"/>
-              </w:rPr>
-              <w:t>Dellicour</w:t>
-            </w:r>
-            <w:proofErr w:type="spellEnd"/>
-            <w:r>
-              <w:rPr>
-                <w:rFonts w:cs="Times New Roman"/>
-              </w:rPr>
-              <w:t xml:space="preserve">, S., Yan, Z., </w:t>
-            </w:r>
-            <w:proofErr w:type="spellStart"/>
-            <w:r>
-              <w:rPr>
-                <w:rFonts w:cs="Times New Roman"/>
-              </w:rPr>
-              <w:t>Veit</w:t>
-            </w:r>
-            <w:proofErr w:type="spellEnd"/>
-            <w:r>
-              <w:rPr>
-                <w:rFonts w:cs="Times New Roman"/>
-              </w:rPr>
-              <w:t>, M., Gill, M.S., He, W</w:t>
+              <w:t>Zhao, J., Dellicour, S., Yan, Z., Veit, M., Gill, M.S., He, W</w:t>
             </w:r>
             <w:r>
               <w:rPr>
@@ -3306,21 +2568,7 @@
               <w:rPr>
                 <w:rFonts w:cs="Times New Roman"/>
               </w:rPr>
-              <w:t xml:space="preserve">, </w:t>
-            </w:r>
-            <w:proofErr w:type="spellStart"/>
-            <w:r>
-              <w:rPr>
-                <w:rFonts w:cs="Times New Roman"/>
-              </w:rPr>
-              <w:t>Zhai</w:t>
-            </w:r>
-            <w:proofErr w:type="spellEnd"/>
-            <w:r>
-              <w:rPr>
-                <w:rFonts w:cs="Times New Roman"/>
-              </w:rPr>
-              <w:t xml:space="preserve">, X., </w:t>
+              <w:t xml:space="preserve">, Zhai, X., </w:t>
             </w:r>
             <w:r>
               <w:rPr>
@@ -3334,49 +2582,7 @@
               <w:rPr>
                 <w:rFonts w:cs="Times New Roman"/>
               </w:rPr>
-              <w:t xml:space="preserve">, </w:t>
-            </w:r>
-            <w:proofErr w:type="spellStart"/>
-            <w:r>
-              <w:rPr>
-                <w:rFonts w:cs="Times New Roman"/>
-              </w:rPr>
-              <w:t>Suchard</w:t>
-            </w:r>
-            <w:proofErr w:type="spellEnd"/>
-            <w:r>
-              <w:rPr>
-                <w:rFonts w:cs="Times New Roman"/>
-              </w:rPr>
-              <w:t xml:space="preserve">, M.A., </w:t>
-            </w:r>
-            <w:proofErr w:type="spellStart"/>
-            <w:r>
-              <w:rPr>
-                <w:rFonts w:cs="Times New Roman"/>
-              </w:rPr>
-              <w:t>Lemey</w:t>
-            </w:r>
-            <w:proofErr w:type="spellEnd"/>
-            <w:r>
-              <w:rPr>
-                <w:rFonts w:cs="Times New Roman"/>
-              </w:rPr>
-              <w:t xml:space="preserve">, P. and </w:t>
-            </w:r>
-            <w:proofErr w:type="spellStart"/>
-            <w:r>
-              <w:rPr>
-                <w:rFonts w:cs="Times New Roman"/>
-              </w:rPr>
-              <w:t>Su</w:t>
-            </w:r>
-            <w:proofErr w:type="spellEnd"/>
-            <w:r>
-              <w:rPr>
-                <w:rFonts w:cs="Times New Roman"/>
-              </w:rPr>
-              <w:t xml:space="preserve">, S., </w:t>
+              <w:t xml:space="preserve">, Suchard, M.A., Lemey, P. and Su, S., </w:t>
             </w:r>
             <w:r>
               <w:rPr>
@@ -3400,21 +2606,7 @@
               <w:rPr>
                 <w:rFonts w:cs="Times New Roman"/>
               </w:rPr>
-              <w:t xml:space="preserve"> Early Genomic Surveillance and Phylogeographic Analysis of </w:t>
-            </w:r>
-            <w:proofErr w:type="spellStart"/>
-            <w:r>
-              <w:rPr>
-                <w:rFonts w:cs="Times New Roman"/>
-              </w:rPr>
-              <w:t>Getah</w:t>
-            </w:r>
-            <w:proofErr w:type="spellEnd"/>
-            <w:r>
-              <w:rPr>
-                <w:rFonts w:cs="Times New Roman"/>
-              </w:rPr>
-              <w:t xml:space="preserve"> Virus, a Reemerging Arbovirus, in Livestock in China. </w:t>
+              <w:t xml:space="preserve"> Early Genomic Surveillance and Phylogeographic Analysis of Getah Virus, a Reemerging Arbovirus, in Livestock in China. </w:t>
             </w:r>
             <w:r>
               <w:rPr>
@@ -3428,21 +2620,7 @@
               <w:rPr>
                 <w:rFonts w:cs="Times New Roman"/>
               </w:rPr>
-              <w:t xml:space="preserve">, </w:t>
-            </w:r>
-            <w:proofErr w:type="gramStart"/>
-            <w:r>
-              <w:rPr>
-                <w:rFonts w:cs="Times New Roman"/>
-              </w:rPr>
-              <w:t>pp.e</w:t>
-            </w:r>
-            <w:proofErr w:type="gramEnd"/>
-            <w:r>
-              <w:rPr>
-                <w:rFonts w:cs="Times New Roman"/>
-              </w:rPr>
-              <w:t>01091-22.</w:t>
+              <w:t>, pp.e01091-22.</w:t>
             </w:r>
           </w:p>
         </w:tc>
@@ -3510,21 +2688,7 @@
               <w:rPr>
                 <w:rFonts w:cs="Times New Roman"/>
               </w:rPr>
-              <w:t xml:space="preserve">, &amp; </w:t>
-            </w:r>
-            <w:proofErr w:type="spellStart"/>
-            <w:r>
-              <w:rPr>
-                <w:rFonts w:cs="Times New Roman"/>
-              </w:rPr>
-              <w:t>Suchard</w:t>
-            </w:r>
-            <w:proofErr w:type="spellEnd"/>
-            <w:r>
-              <w:rPr>
-                <w:rFonts w:cs="Times New Roman"/>
-              </w:rPr>
-              <w:t xml:space="preserve">, M. A. (2022) From viral evolution to spatial contagion: a biologically modulated Hawkes model. </w:t>
+              <w:t xml:space="preserve">, &amp; Suchard, M. A. (2022) From viral evolution to spatial contagion: a biologically modulated Hawkes model. </w:t>
             </w:r>
             <w:r>
               <w:rPr>
@@ -3590,19 +2754,11 @@
                 <w:shd w:val="clear" w:color="auto" w:fill="FFFFFF"/>
               </w:rPr>
             </w:pPr>
-            <w:proofErr w:type="spellStart"/>
-            <w:r>
-              <w:rPr>
-                <w:rFonts w:cs="Times New Roman"/>
-              </w:rPr>
-              <w:t>McCrone</w:t>
-            </w:r>
-            <w:proofErr w:type="spellEnd"/>
-            <w:r>
-              <w:rPr>
-                <w:rFonts w:cs="Times New Roman"/>
-              </w:rPr>
-              <w:t xml:space="preserve">, J.T., Hill, V., Bajaj, S. et al. (2022) Context-specific emergence and growth of the SARS-CoV-2 Delta variant. </w:t>
+            <w:r>
+              <w:rPr>
+                <w:rFonts w:cs="Times New Roman"/>
+              </w:rPr>
+              <w:t xml:space="preserve">McCrone, J.T., Hill, V., Bajaj, S. et al. (2022) Context-specific emergence and growth of the SARS-CoV-2 Delta variant. </w:t>
             </w:r>
             <w:r>
               <w:rPr>
@@ -3671,35 +2827,7 @@
               <w:rPr>
                 <w:rFonts w:cs="Times New Roman"/>
               </w:rPr>
-              <w:t xml:space="preserve">He, W., Hou, X., Zhao, J., Sun, J., He, H., Si, W., ... &amp; </w:t>
-            </w:r>
-            <w:proofErr w:type="spellStart"/>
-            <w:r>
-              <w:rPr>
-                <w:rFonts w:cs="Times New Roman"/>
-              </w:rPr>
-              <w:t>Su</w:t>
-            </w:r>
-            <w:proofErr w:type="spellEnd"/>
-            <w:r>
-              <w:rPr>
-                <w:rFonts w:cs="Times New Roman"/>
-              </w:rPr>
-              <w:t xml:space="preserve">, S. (2022). </w:t>
-            </w:r>
-            <w:proofErr w:type="spellStart"/>
-            <w:r>
-              <w:rPr>
-                <w:rFonts w:cs="Times New Roman"/>
-              </w:rPr>
-              <w:t>Virome</w:t>
-            </w:r>
-            <w:proofErr w:type="spellEnd"/>
-            <w:r>
-              <w:rPr>
-                <w:rFonts w:cs="Times New Roman"/>
-              </w:rPr>
-              <w:t xml:space="preserve"> characterization of game animals in China reveals a spectrum of emerging pathogens. </w:t>
+              <w:t xml:space="preserve">He, W., Hou, X., Zhao, J., Sun, J., He, H., Si, W., ... &amp; Su, S. (2022). Virome characterization of game animals in China reveals a spectrum of emerging pathogens. </w:t>
             </w:r>
             <w:r>
               <w:rPr>
@@ -3787,63 +2915,7 @@
               <w:rPr>
                 <w:rFonts w:cs="Times New Roman"/>
               </w:rPr>
-              <w:t xml:space="preserve">, </w:t>
-            </w:r>
-            <w:proofErr w:type="spellStart"/>
-            <w:r>
-              <w:rPr>
-                <w:rFonts w:cs="Times New Roman"/>
-              </w:rPr>
-              <w:t>Suchard</w:t>
-            </w:r>
-            <w:proofErr w:type="spellEnd"/>
-            <w:r>
-              <w:rPr>
-                <w:rFonts w:cs="Times New Roman"/>
-              </w:rPr>
-              <w:t xml:space="preserve">, M. A., Zhang, X., Lai, A., </w:t>
-            </w:r>
-            <w:proofErr w:type="spellStart"/>
-            <w:r>
-              <w:rPr>
-                <w:rFonts w:cs="Times New Roman"/>
-              </w:rPr>
-              <w:t>Su</w:t>
-            </w:r>
-            <w:proofErr w:type="spellEnd"/>
-            <w:r>
-              <w:rPr>
-                <w:rFonts w:cs="Times New Roman"/>
-              </w:rPr>
-              <w:t xml:space="preserve">, S., &amp; </w:t>
-            </w:r>
-            <w:proofErr w:type="spellStart"/>
-            <w:r>
-              <w:rPr>
-                <w:rFonts w:cs="Times New Roman"/>
-              </w:rPr>
-              <w:t>Veit</w:t>
-            </w:r>
-            <w:proofErr w:type="spellEnd"/>
-            <w:r>
-              <w:rPr>
-                <w:rFonts w:cs="Times New Roman"/>
-              </w:rPr>
-              <w:t xml:space="preserve">, M. (2022) Emerging viruses: Cross-species transmission of Coronaviruses, Filoviruses, </w:t>
-            </w:r>
-            <w:proofErr w:type="spellStart"/>
-            <w:r>
-              <w:rPr>
-                <w:rFonts w:cs="Times New Roman"/>
-              </w:rPr>
-              <w:t>Henipaviruses</w:t>
-            </w:r>
-            <w:proofErr w:type="spellEnd"/>
-            <w:r>
-              <w:rPr>
-                <w:rFonts w:cs="Times New Roman"/>
-              </w:rPr>
-              <w:t xml:space="preserve"> and Rotaviruses from bats. </w:t>
+              <w:t xml:space="preserve">, Suchard, M. A., Zhang, X., Lai, A., Su, S., &amp; Veit, M. (2022) Emerging viruses: Cross-species transmission of Coronaviruses, Filoviruses, Henipaviruses and Rotaviruses from bats. </w:t>
             </w:r>
             <w:r>
               <w:rPr>
@@ -3913,21 +2985,7 @@
               <w:rPr>
                 <w:rFonts w:cs="Times New Roman"/>
               </w:rPr>
-              <w:t xml:space="preserve">Zhao, J., Sun, J., Li, X., Xing, G., Zhang, Y., Lai, A., </w:t>
-            </w:r>
-            <w:proofErr w:type="spellStart"/>
-            <w:r>
-              <w:rPr>
-                <w:rFonts w:cs="Times New Roman"/>
-              </w:rPr>
-              <w:t>Baele</w:t>
-            </w:r>
-            <w:proofErr w:type="spellEnd"/>
-            <w:r>
-              <w:rPr>
-                <w:rFonts w:cs="Times New Roman"/>
-              </w:rPr>
-              <w:t xml:space="preserve">, G.*, </w:t>
+              <w:t xml:space="preserve">Zhao, J., Sun, J., Li, X., Xing, G., Zhang, Y., Lai, A., Baele, G.*, </w:t>
             </w:r>
             <w:r>
               <w:rPr>
@@ -3941,35 +2999,7 @@
               <w:rPr>
                 <w:rFonts w:cs="Times New Roman"/>
               </w:rPr>
-              <w:t xml:space="preserve"> *, </w:t>
-            </w:r>
-            <w:proofErr w:type="spellStart"/>
-            <w:r>
-              <w:rPr>
-                <w:rFonts w:cs="Times New Roman"/>
-              </w:rPr>
-              <w:t>Su</w:t>
-            </w:r>
-            <w:proofErr w:type="spellEnd"/>
-            <w:r>
-              <w:rPr>
-                <w:rFonts w:cs="Times New Roman"/>
-              </w:rPr>
-              <w:t xml:space="preserve">, S. * (2022). Divergent Viruses Discovered in Swine Alter the Understanding of Evolutionary History and Genetic Diversity of the </w:t>
-            </w:r>
-            <w:proofErr w:type="spellStart"/>
-            <w:r>
-              <w:rPr>
-                <w:rFonts w:cs="Times New Roman"/>
-              </w:rPr>
-              <w:t>Respirovirus</w:t>
-            </w:r>
-            <w:proofErr w:type="spellEnd"/>
-            <w:r>
-              <w:rPr>
-                <w:rFonts w:cs="Times New Roman"/>
-              </w:rPr>
-              <w:t xml:space="preserve"> Genus and Related Porcine Parainfluenza Viruses. </w:t>
+              <w:t xml:space="preserve"> *, Su, S. * (2022). Divergent Viruses Discovered in Swine Alter the Understanding of Evolutionary History and Genetic Diversity of the Respirovirus Genus and Related Porcine Parainfluenza Viruses. </w:t>
             </w:r>
             <w:r>
               <w:rPr>
@@ -3983,21 +3013,7 @@
               <w:rPr>
                 <w:rFonts w:cs="Times New Roman"/>
               </w:rPr>
-              <w:t xml:space="preserve">,10(3), </w:t>
-            </w:r>
-            <w:proofErr w:type="gramStart"/>
-            <w:r>
-              <w:rPr>
-                <w:rFonts w:cs="Times New Roman"/>
-              </w:rPr>
-              <w:t>pp.e</w:t>
-            </w:r>
-            <w:proofErr w:type="gramEnd"/>
-            <w:r>
-              <w:rPr>
-                <w:rFonts w:cs="Times New Roman"/>
-              </w:rPr>
-              <w:t>00242-22. *Senior author</w:t>
+              <w:t>,10(3), pp.e00242-22. *Senior author</w:t>
             </w:r>
           </w:p>
         </w:tc>
@@ -4050,21 +3066,7 @@
               <w:rPr>
                 <w:rFonts w:cs="Times New Roman"/>
               </w:rPr>
-              <w:t xml:space="preserve">He, W., et al., (2022) </w:t>
-            </w:r>
-            <w:proofErr w:type="spellStart"/>
-            <w:r>
-              <w:rPr>
-                <w:rFonts w:cs="Times New Roman"/>
-              </w:rPr>
-              <w:t>Phylogeography</w:t>
-            </w:r>
-            <w:proofErr w:type="spellEnd"/>
-            <w:r>
-              <w:rPr>
-                <w:rFonts w:cs="Times New Roman"/>
-              </w:rPr>
-              <w:t xml:space="preserve"> reveals association between swine trade and the spread of porcine epidemic diarrhea virus in China and across the world. </w:t>
+              <w:t xml:space="preserve">He, W., et al., (2022) Phylogeography reveals association between swine trade and the spread of porcine epidemic diarrhea virus in China and across the world. </w:t>
             </w:r>
             <w:r>
               <w:rPr>
@@ -4182,19 +3184,11 @@
                 <w:rFonts w:cs="Times New Roman"/>
               </w:rPr>
             </w:pPr>
-            <w:proofErr w:type="spellStart"/>
-            <w:r>
-              <w:rPr>
-                <w:rFonts w:cs="Times New Roman"/>
-              </w:rPr>
-              <w:t>Xie</w:t>
-            </w:r>
-            <w:proofErr w:type="spellEnd"/>
-            <w:r>
-              <w:rPr>
-                <w:rFonts w:cs="Times New Roman"/>
-              </w:rPr>
-              <w:t>, S., et al. (2022). Disrupted myelination network in the cingulate cortex of Parkinson</w:t>
+            <w:r>
+              <w:rPr>
+                <w:rFonts w:cs="Times New Roman"/>
+              </w:rPr>
+              <w:t>Xie, S., et al. (2022). Disrupted myelination network in the cingulate cortex of Parkinson</w:t>
             </w:r>
             <w:r>
               <w:rPr>
@@ -4288,35 +3282,7 @@
               <w:rPr>
                 <w:rFonts w:cs="Times New Roman"/>
               </w:rPr>
-              <w:t xml:space="preserve">, &amp; </w:t>
-            </w:r>
-            <w:proofErr w:type="spellStart"/>
-            <w:r>
-              <w:rPr>
-                <w:rFonts w:cs="Times New Roman"/>
-              </w:rPr>
-              <w:t>Suchard</w:t>
-            </w:r>
-            <w:proofErr w:type="spellEnd"/>
-            <w:r>
-              <w:rPr>
-                <w:rFonts w:cs="Times New Roman"/>
-              </w:rPr>
-              <w:t xml:space="preserve">, M. A. (2022) Bayesian mitigation of spatial coarsening for a </w:t>
-            </w:r>
-            <w:proofErr w:type="gramStart"/>
-            <w:r>
-              <w:rPr>
-                <w:rFonts w:cs="Times New Roman"/>
-              </w:rPr>
-              <w:t>fairly flexible</w:t>
-            </w:r>
-            <w:proofErr w:type="gramEnd"/>
-            <w:r>
-              <w:rPr>
-                <w:rFonts w:cs="Times New Roman"/>
-              </w:rPr>
-              <w:t xml:space="preserve"> spatiotemporal Hawkes model. </w:t>
+              <w:t xml:space="preserve">, &amp; Suchard, M. A. (2022) Bayesian mitigation of spatial coarsening for a fairly flexible spatiotemporal Hawkes model. </w:t>
             </w:r>
             <w:r>
               <w:rPr>
@@ -4397,21 +3363,7 @@
               <w:rPr>
                 <w:rFonts w:cs="Times New Roman"/>
               </w:rPr>
-              <w:t xml:space="preserve">, &amp; </w:t>
-            </w:r>
-            <w:proofErr w:type="spellStart"/>
-            <w:r>
-              <w:rPr>
-                <w:rFonts w:cs="Times New Roman"/>
-              </w:rPr>
-              <w:t>Suchard</w:t>
-            </w:r>
-            <w:proofErr w:type="spellEnd"/>
-            <w:r>
-              <w:rPr>
-                <w:rFonts w:cs="Times New Roman"/>
-              </w:rPr>
-              <w:t xml:space="preserve">, M. A. (2021). Computational Statistics and Data Science in the Twenty-first Century. </w:t>
+              <w:t xml:space="preserve">, &amp; Suchard, M. A. (2021). Computational Statistics and Data Science in the Twenty-first Century. </w:t>
             </w:r>
             <w:r>
               <w:rPr>
@@ -4419,45 +3371,13 @@
                 <w:i/>
                 <w:iCs/>
               </w:rPr>
-              <w:t xml:space="preserve">Wiley </w:t>
-            </w:r>
-            <w:proofErr w:type="spellStart"/>
-            <w:r>
-              <w:rPr>
-                <w:rFonts w:cs="Times New Roman"/>
-                <w:i/>
-                <w:iCs/>
-              </w:rPr>
-              <w:t>StatsRef</w:t>
-            </w:r>
-            <w:proofErr w:type="spellEnd"/>
-            <w:r>
-              <w:rPr>
-                <w:rFonts w:cs="Times New Roman"/>
-                <w:i/>
-                <w:iCs/>
-              </w:rPr>
-              <w:t>: Statistics Reference Online.</w:t>
-            </w:r>
-            <w:r>
-              <w:rPr>
-                <w:rFonts w:cs="Times New Roman"/>
-              </w:rPr>
-              <w:t xml:space="preserve"> </w:t>
-            </w:r>
-            <w:proofErr w:type="spellStart"/>
-            <w:r>
-              <w:rPr>
-                <w:rFonts w:cs="Times New Roman"/>
-              </w:rPr>
-              <w:t>arXiv</w:t>
-            </w:r>
-            <w:proofErr w:type="spellEnd"/>
-            <w:r>
-              <w:rPr>
-                <w:rFonts w:cs="Times New Roman"/>
-              </w:rPr>
-              <w:t xml:space="preserve"> preprint arXiv:2204.05530.</w:t>
+              <w:t>Wiley StatsRef: Statistics Reference Online.</w:t>
+            </w:r>
+            <w:r>
+              <w:rPr>
+                <w:rFonts w:cs="Times New Roman"/>
+              </w:rPr>
+              <w:t xml:space="preserve"> arXiv preprint arXiv:2204.05530.</w:t>
             </w:r>
           </w:p>
         </w:tc>
@@ -4507,19 +3427,11 @@
                 <w:rFonts w:cs="Times New Roman"/>
               </w:rPr>
             </w:pPr>
-            <w:proofErr w:type="spellStart"/>
-            <w:r>
-              <w:rPr>
-                <w:rFonts w:cs="Times New Roman"/>
-              </w:rPr>
-              <w:t>Lemey</w:t>
-            </w:r>
-            <w:proofErr w:type="spellEnd"/>
-            <w:r>
-              <w:rPr>
-                <w:rFonts w:cs="Times New Roman"/>
-              </w:rPr>
-              <w:t xml:space="preserve">, P., et al., (2021) Untangling introductions and persistence in COVID-19 resurgence in Europe. </w:t>
+            <w:r>
+              <w:rPr>
+                <w:rFonts w:cs="Times New Roman"/>
+              </w:rPr>
+              <w:t xml:space="preserve">Lemey, P., et al., (2021) Untangling introductions and persistence in COVID-19 resurgence in Europe. </w:t>
             </w:r>
             <w:r>
               <w:rPr>
@@ -4590,19 +3502,11 @@
                 <w:rFonts w:cs="Times New Roman"/>
               </w:rPr>
             </w:pPr>
-            <w:proofErr w:type="spellStart"/>
-            <w:r>
-              <w:rPr>
-                <w:rFonts w:cs="Times New Roman"/>
-              </w:rPr>
-              <w:t>Landeros</w:t>
-            </w:r>
-            <w:proofErr w:type="spellEnd"/>
-            <w:r>
-              <w:rPr>
-                <w:rFonts w:cs="Times New Roman"/>
-              </w:rPr>
-              <w:t xml:space="preserve">, A., </w:t>
+            <w:r>
+              <w:rPr>
+                <w:rFonts w:cs="Times New Roman"/>
+              </w:rPr>
+              <w:t xml:space="preserve">Landeros, A., </w:t>
             </w:r>
             <w:r>
               <w:rPr>
@@ -4616,53 +3520,15 @@
               <w:rPr>
                 <w:rFonts w:cs="Times New Roman"/>
               </w:rPr>
-              <w:t xml:space="preserve">, Lange, K., Stutz, T. C., Xu, J., </w:t>
-            </w:r>
-            <w:proofErr w:type="spellStart"/>
-            <w:r>
-              <w:rPr>
-                <w:rFonts w:cs="Times New Roman"/>
-              </w:rPr>
-              <w:t>Sehl</w:t>
-            </w:r>
-            <w:proofErr w:type="spellEnd"/>
-            <w:r>
-              <w:rPr>
-                <w:rFonts w:cs="Times New Roman"/>
-              </w:rPr>
-              <w:t xml:space="preserve">, M. E., &amp; </w:t>
-            </w:r>
-            <w:proofErr w:type="spellStart"/>
-            <w:r>
-              <w:rPr>
-                <w:rFonts w:cs="Times New Roman"/>
-              </w:rPr>
-              <w:t>Sinsheimer</w:t>
-            </w:r>
-            <w:proofErr w:type="spellEnd"/>
-            <w:r>
-              <w:rPr>
-                <w:rFonts w:cs="Times New Roman"/>
-              </w:rPr>
-              <w:t xml:space="preserve">, J. S. (2021) An examination of school reopening strategies during the SARS-CoV-2 pandemic. </w:t>
-            </w:r>
-            <w:proofErr w:type="spellStart"/>
+              <w:t xml:space="preserve">, Lange, K., Stutz, T. C., Xu, J., Sehl, M. E., &amp; Sinsheimer, J. S. (2021) An examination of school reopening strategies during the SARS-CoV-2 pandemic. </w:t>
+            </w:r>
             <w:r>
               <w:rPr>
                 <w:rFonts w:cs="Times New Roman"/>
                 <w:i/>
                 <w:iCs/>
               </w:rPr>
-              <w:t>PloS</w:t>
-            </w:r>
-            <w:proofErr w:type="spellEnd"/>
-            <w:r>
-              <w:rPr>
-                <w:rFonts w:cs="Times New Roman"/>
-                <w:i/>
-                <w:iCs/>
-              </w:rPr>
-              <w:t xml:space="preserve"> One</w:t>
+              <w:t>PloS One</w:t>
             </w:r>
             <w:r>
               <w:rPr>
@@ -4735,49 +3601,7 @@
               <w:rPr>
                 <w:rFonts w:cs="Times New Roman"/>
               </w:rPr>
-              <w:t xml:space="preserve">, Payne, R. P., </w:t>
-            </w:r>
-            <w:proofErr w:type="spellStart"/>
-            <w:r>
-              <w:rPr>
-                <w:rFonts w:cs="Times New Roman"/>
-              </w:rPr>
-              <w:t>Goulder</w:t>
-            </w:r>
-            <w:proofErr w:type="spellEnd"/>
-            <w:r>
-              <w:rPr>
-                <w:rFonts w:cs="Times New Roman"/>
-              </w:rPr>
-              <w:t xml:space="preserve">, P., ... &amp; </w:t>
-            </w:r>
-            <w:proofErr w:type="spellStart"/>
-            <w:r>
-              <w:rPr>
-                <w:rFonts w:cs="Times New Roman"/>
-              </w:rPr>
-              <w:t>Suchard</w:t>
-            </w:r>
-            <w:proofErr w:type="spellEnd"/>
-            <w:r>
-              <w:rPr>
-                <w:rFonts w:cs="Times New Roman"/>
-              </w:rPr>
-              <w:t xml:space="preserve">, M. A. (2021). Large-scale inference of correlation among mixed-type biological traits with phylogenetic multivariate </w:t>
-            </w:r>
-            <w:proofErr w:type="spellStart"/>
-            <w:r>
-              <w:rPr>
-                <w:rFonts w:cs="Times New Roman"/>
-              </w:rPr>
-              <w:t>probit</w:t>
-            </w:r>
-            <w:proofErr w:type="spellEnd"/>
-            <w:r>
-              <w:rPr>
-                <w:rFonts w:cs="Times New Roman"/>
-              </w:rPr>
-              <w:t xml:space="preserve"> models. </w:t>
+              <w:t xml:space="preserve">, Payne, R. P., Goulder, P., ... &amp; Suchard, M. A. (2021). Large-scale inference of correlation among mixed-type biological traits with phylogenetic multivariate probit models. </w:t>
             </w:r>
             <w:r>
               <w:rPr>
@@ -4840,19 +3664,11 @@
                 <w:rFonts w:cs="Times New Roman"/>
               </w:rPr>
             </w:pPr>
-            <w:proofErr w:type="spellStart"/>
-            <w:r>
-              <w:rPr>
-                <w:rFonts w:cs="Times New Roman"/>
-              </w:rPr>
-              <w:t>Lindelof</w:t>
-            </w:r>
-            <w:proofErr w:type="spellEnd"/>
-            <w:r>
-              <w:rPr>
-                <w:rFonts w:cs="Times New Roman"/>
-              </w:rPr>
-              <w:t xml:space="preserve">, K., Lindo, J. A., Zhou, W., </w:t>
+            <w:r>
+              <w:rPr>
+                <w:rFonts w:cs="Times New Roman"/>
+              </w:rPr>
+              <w:t xml:space="preserve">Lindelof, K., Lindo, J. A., Zhou, W., </w:t>
             </w:r>
             <w:r>
               <w:rPr>
@@ -4866,35 +3682,7 @@
               <w:rPr>
                 <w:rFonts w:cs="Times New Roman"/>
               </w:rPr>
-              <w:t xml:space="preserve">, &amp; Xiang, Q. Y. J. (2020) </w:t>
-            </w:r>
-            <w:proofErr w:type="spellStart"/>
-            <w:r>
-              <w:rPr>
-                <w:rFonts w:cs="Times New Roman"/>
-              </w:rPr>
-              <w:t>Phylogenomics</w:t>
-            </w:r>
-            <w:proofErr w:type="spellEnd"/>
-            <w:r>
-              <w:rPr>
-                <w:rFonts w:cs="Times New Roman"/>
-              </w:rPr>
-              <w:t>, biogeography, and evolution of the blue‐ or white‐fruited dogwoods (</w:t>
-            </w:r>
-            <w:proofErr w:type="spellStart"/>
-            <w:r>
-              <w:rPr>
-                <w:rFonts w:cs="Times New Roman"/>
-              </w:rPr>
-              <w:t>Cornus</w:t>
-            </w:r>
-            <w:proofErr w:type="spellEnd"/>
-            <w:r>
-              <w:rPr>
-                <w:rFonts w:cs="Times New Roman"/>
-              </w:rPr>
-              <w:t xml:space="preserve">) ‐ insights into morphological and ecological niche divergence following intercontinental geographic isolation. </w:t>
+              <w:t xml:space="preserve">, &amp; Xiang, Q. Y. J. (2020) Phylogenomics, biogeography, and evolution of the blue‐ or white‐fruited dogwoods (Cornus) ‐ insights into morphological and ecological niche divergence following intercontinental geographic isolation. </w:t>
             </w:r>
             <w:r>
               <w:rPr>
@@ -4982,39 +3770,7 @@
                 <w:rFonts w:cs="Times New Roman"/>
                 <w:iCs/>
               </w:rPr>
-              <w:t xml:space="preserve">, </w:t>
-            </w:r>
-            <w:proofErr w:type="spellStart"/>
-            <w:r>
-              <w:rPr>
-                <w:rFonts w:cs="Times New Roman"/>
-                <w:iCs/>
-              </w:rPr>
-              <w:t>Zhai</w:t>
-            </w:r>
-            <w:proofErr w:type="spellEnd"/>
-            <w:r>
-              <w:rPr>
-                <w:rFonts w:cs="Times New Roman"/>
-                <w:iCs/>
-              </w:rPr>
-              <w:t xml:space="preserve">, X., ... &amp; </w:t>
-            </w:r>
-            <w:proofErr w:type="spellStart"/>
-            <w:r>
-              <w:rPr>
-                <w:rFonts w:cs="Times New Roman"/>
-                <w:iCs/>
-              </w:rPr>
-              <w:t>Veit</w:t>
-            </w:r>
-            <w:proofErr w:type="spellEnd"/>
-            <w:r>
-              <w:rPr>
-                <w:rFonts w:cs="Times New Roman"/>
-                <w:iCs/>
-              </w:rPr>
-              <w:t xml:space="preserve">, M. (2020). COVID-19: epidemiology, evolution, and cross-disciplinary perspectives. </w:t>
+              <w:t xml:space="preserve">, Zhai, X., ... &amp; Veit, M. (2020). COVID-19: epidemiology, evolution, and cross-disciplinary perspectives. </w:t>
             </w:r>
             <w:r>
               <w:rPr>
@@ -5103,49 +3859,7 @@
               <w:rPr>
                 <w:rFonts w:cs="Times New Roman"/>
               </w:rPr>
-              <w:t xml:space="preserve">*, He, W. *, </w:t>
-            </w:r>
-            <w:proofErr w:type="spellStart"/>
-            <w:r>
-              <w:rPr>
-                <w:rFonts w:cs="Times New Roman"/>
-              </w:rPr>
-              <w:t>Dellicour</w:t>
-            </w:r>
-            <w:proofErr w:type="spellEnd"/>
-            <w:r>
-              <w:rPr>
-                <w:rFonts w:cs="Times New Roman"/>
-              </w:rPr>
-              <w:t xml:space="preserve">, S. *, …, &amp; </w:t>
-            </w:r>
-            <w:proofErr w:type="spellStart"/>
-            <w:r>
-              <w:rPr>
-                <w:rFonts w:cs="Times New Roman"/>
-              </w:rPr>
-              <w:t>Su</w:t>
-            </w:r>
-            <w:proofErr w:type="spellEnd"/>
-            <w:r>
-              <w:rPr>
-                <w:rFonts w:cs="Times New Roman"/>
-              </w:rPr>
-              <w:t xml:space="preserve">, S. (2020) Genomic epidemiology, evolutionary dynamics, and transmission patterns of porcine </w:t>
-            </w:r>
-            <w:proofErr w:type="spellStart"/>
-            <w:r>
-              <w:rPr>
-                <w:rFonts w:cs="Times New Roman"/>
-              </w:rPr>
-              <w:t>deltacoronavirus</w:t>
-            </w:r>
-            <w:proofErr w:type="spellEnd"/>
-            <w:r>
-              <w:rPr>
-                <w:rFonts w:cs="Times New Roman"/>
-              </w:rPr>
-              <w:t xml:space="preserve">. </w:t>
+              <w:t xml:space="preserve">*, He, W. *, Dellicour, S. *, …, &amp; Su, S. (2020) Genomic epidemiology, evolutionary dynamics, and transmission patterns of porcine deltacoronavirus. </w:t>
             </w:r>
             <w:r>
               <w:rPr>
@@ -5159,21 +3873,7 @@
               <w:rPr>
                 <w:rFonts w:cs="Times New Roman"/>
               </w:rPr>
-              <w:t>, 37(9), pp.2641-2654. *</w:t>
-            </w:r>
-            <w:proofErr w:type="gramStart"/>
-            <w:r>
-              <w:rPr>
-                <w:rFonts w:cs="Times New Roman"/>
-              </w:rPr>
-              <w:t>equal</w:t>
-            </w:r>
-            <w:proofErr w:type="gramEnd"/>
-            <w:r>
-              <w:rPr>
-                <w:rFonts w:cs="Times New Roman"/>
-              </w:rPr>
-              <w:t xml:space="preserve"> contribution</w:t>
+              <w:t>, 37(9), pp.2641-2654. *equal contribution</w:t>
             </w:r>
           </w:p>
         </w:tc>
@@ -5237,63 +3937,7 @@
               <w:rPr>
                 <w:rFonts w:cs="Times New Roman"/>
               </w:rPr>
-              <w:t xml:space="preserve">, Zhang, Z., Holbrook, A., Nishimura, A., </w:t>
-            </w:r>
-            <w:proofErr w:type="spellStart"/>
-            <w:r>
-              <w:rPr>
-                <w:rFonts w:cs="Times New Roman"/>
-              </w:rPr>
-              <w:t>Baele</w:t>
-            </w:r>
-            <w:proofErr w:type="spellEnd"/>
-            <w:r>
-              <w:rPr>
-                <w:rFonts w:cs="Times New Roman"/>
-              </w:rPr>
-              <w:t xml:space="preserve">, G., </w:t>
-            </w:r>
-            <w:proofErr w:type="spellStart"/>
-            <w:r>
-              <w:rPr>
-                <w:rFonts w:cs="Times New Roman"/>
-              </w:rPr>
-              <w:t>Rambaut</w:t>
-            </w:r>
-            <w:proofErr w:type="spellEnd"/>
-            <w:r>
-              <w:rPr>
-                <w:rFonts w:cs="Times New Roman"/>
-              </w:rPr>
-              <w:t xml:space="preserve">, A., </w:t>
-            </w:r>
-            <w:proofErr w:type="spellStart"/>
-            <w:r>
-              <w:rPr>
-                <w:rFonts w:cs="Times New Roman"/>
-              </w:rPr>
-              <w:t>Lemey</w:t>
-            </w:r>
-            <w:proofErr w:type="spellEnd"/>
-            <w:r>
-              <w:rPr>
-                <w:rFonts w:cs="Times New Roman"/>
-              </w:rPr>
-              <w:t xml:space="preserve">, P., &amp; </w:t>
-            </w:r>
-            <w:proofErr w:type="spellStart"/>
-            <w:r>
-              <w:rPr>
-                <w:rFonts w:cs="Times New Roman"/>
-              </w:rPr>
-              <w:t>Suchard</w:t>
-            </w:r>
-            <w:proofErr w:type="spellEnd"/>
-            <w:r>
-              <w:rPr>
-                <w:rFonts w:cs="Times New Roman"/>
-              </w:rPr>
-              <w:t xml:space="preserve">, M. A. (2020) Gradients </w:t>
+              <w:t xml:space="preserve">, Zhang, Z., Holbrook, A., Nishimura, A., Baele, G., Rambaut, A., Lemey, P., &amp; Suchard, M. A. (2020) Gradients </w:t>
             </w:r>
             <w:r>
               <w:rPr>
@@ -5400,35 +4044,7 @@
               <w:rPr>
                 <w:rFonts w:cs="Times New Roman"/>
               </w:rPr>
-              <w:t xml:space="preserve"> </w:t>
-            </w:r>
-            <w:proofErr w:type="spellStart"/>
-            <w:r>
-              <w:rPr>
-                <w:rFonts w:cs="Times New Roman"/>
-              </w:rPr>
-              <w:t>Lemey</w:t>
-            </w:r>
-            <w:proofErr w:type="spellEnd"/>
-            <w:r>
-              <w:rPr>
-                <w:rFonts w:cs="Times New Roman"/>
-              </w:rPr>
-              <w:t xml:space="preserve">, P., &amp; </w:t>
-            </w:r>
-            <w:proofErr w:type="spellStart"/>
-            <w:r>
-              <w:rPr>
-                <w:rFonts w:cs="Times New Roman"/>
-              </w:rPr>
-              <w:t>Suchard</w:t>
-            </w:r>
-            <w:proofErr w:type="spellEnd"/>
-            <w:r>
-              <w:rPr>
-                <w:rFonts w:cs="Times New Roman"/>
-              </w:rPr>
-              <w:t xml:space="preserve">, M. A. (2020) Relaxed random walks at scale. </w:t>
+              <w:t xml:space="preserve"> Lemey, P., &amp; Suchard, M. A. (2020) Relaxed random walks at scale. </w:t>
             </w:r>
             <w:r>
               <w:rPr>
@@ -5485,33 +4101,11 @@
                 <w:rFonts w:cs="Times New Roman"/>
               </w:rPr>
             </w:pPr>
-            <w:proofErr w:type="spellStart"/>
-            <w:r>
-              <w:rPr>
-                <w:rFonts w:cs="Times New Roman"/>
-              </w:rPr>
-              <w:t>Blestsa</w:t>
-            </w:r>
-            <w:proofErr w:type="spellEnd"/>
-            <w:r>
-              <w:rPr>
-                <w:rFonts w:cs="Times New Roman"/>
-              </w:rPr>
-              <w:t xml:space="preserve">, M., </w:t>
-            </w:r>
-            <w:proofErr w:type="spellStart"/>
-            <w:r>
-              <w:rPr>
-                <w:rFonts w:cs="Times New Roman"/>
-              </w:rPr>
-              <w:t>Suchard</w:t>
-            </w:r>
-            <w:proofErr w:type="spellEnd"/>
-            <w:r>
-              <w:rPr>
-                <w:rFonts w:cs="Times New Roman"/>
-              </w:rPr>
-              <w:t xml:space="preserve">, M. A., </w:t>
+            <w:r>
+              <w:rPr>
+                <w:rFonts w:cs="Times New Roman"/>
+              </w:rPr>
+              <w:t xml:space="preserve">Blestsa, M., Suchard, M. A., </w:t>
             </w:r>
             <w:r>
               <w:rPr>
@@ -5524,77 +4118,7 @@
               <w:rPr>
                 <w:rFonts w:cs="Times New Roman"/>
               </w:rPr>
-              <w:t xml:space="preserve">, </w:t>
-            </w:r>
-            <w:proofErr w:type="spellStart"/>
-            <w:r>
-              <w:rPr>
-                <w:rFonts w:cs="Times New Roman"/>
-              </w:rPr>
-              <w:t>Gryseels</w:t>
-            </w:r>
-            <w:proofErr w:type="spellEnd"/>
-            <w:r>
-              <w:rPr>
-                <w:rFonts w:cs="Times New Roman"/>
-              </w:rPr>
-              <w:t xml:space="preserve">, S., </w:t>
-            </w:r>
-            <w:proofErr w:type="spellStart"/>
-            <w:r>
-              <w:rPr>
-                <w:rFonts w:cs="Times New Roman"/>
-              </w:rPr>
-              <w:t>Vrancken</w:t>
-            </w:r>
-            <w:proofErr w:type="spellEnd"/>
-            <w:r>
-              <w:rPr>
-                <w:rFonts w:cs="Times New Roman"/>
-              </w:rPr>
-              <w:t xml:space="preserve">, B., </w:t>
-            </w:r>
-            <w:proofErr w:type="spellStart"/>
-            <w:r>
-              <w:rPr>
-                <w:rFonts w:cs="Times New Roman"/>
-              </w:rPr>
-              <w:t>Baele</w:t>
-            </w:r>
-            <w:proofErr w:type="spellEnd"/>
-            <w:r>
-              <w:rPr>
-                <w:rFonts w:cs="Times New Roman"/>
-              </w:rPr>
-              <w:t xml:space="preserve">, G., </w:t>
-            </w:r>
-            <w:proofErr w:type="spellStart"/>
-            <w:r>
-              <w:rPr>
-                <w:rFonts w:cs="Times New Roman"/>
-              </w:rPr>
-              <w:t>Worobey</w:t>
-            </w:r>
-            <w:proofErr w:type="spellEnd"/>
-            <w:r>
-              <w:rPr>
-                <w:rFonts w:cs="Times New Roman"/>
-              </w:rPr>
-              <w:t xml:space="preserve">, M., &amp; </w:t>
-            </w:r>
-            <w:proofErr w:type="spellStart"/>
-            <w:r>
-              <w:rPr>
-                <w:rFonts w:cs="Times New Roman"/>
-              </w:rPr>
-              <w:t>Lemey</w:t>
-            </w:r>
-            <w:proofErr w:type="spellEnd"/>
-            <w:r>
-              <w:rPr>
-                <w:rFonts w:cs="Times New Roman"/>
-              </w:rPr>
-              <w:t xml:space="preserve">, P. (2019) Divergence dating using mixed effects clock modelling: an application to HIV-1. </w:t>
+              <w:t xml:space="preserve">, Gryseels, S., Vrancken, B., Baele, G., Worobey, M., &amp; Lemey, P. (2019) Divergence dating using mixed effects clock modelling: an application to HIV-1. </w:t>
             </w:r>
             <w:r>
               <w:rPr>
@@ -5692,21 +4216,7 @@
               <w:rPr>
                 <w:rFonts w:cs="Times New Roman"/>
               </w:rPr>
-              <w:t xml:space="preserve">&amp; Zhou, J. (2019). Genetic Analysis and Evolutionary Changes of the Torque </w:t>
-            </w:r>
-            <w:proofErr w:type="spellStart"/>
-            <w:r>
-              <w:rPr>
-                <w:rFonts w:cs="Times New Roman"/>
-              </w:rPr>
-              <w:t>teno</w:t>
-            </w:r>
-            <w:proofErr w:type="spellEnd"/>
-            <w:r>
-              <w:rPr>
-                <w:rFonts w:cs="Times New Roman"/>
-              </w:rPr>
-              <w:t xml:space="preserve"> sus Virus. </w:t>
+              <w:t xml:space="preserve">&amp; Zhou, J. (2019). Genetic Analysis and Evolutionary Changes of the Torque teno sus Virus. </w:t>
             </w:r>
             <w:r>
               <w:rPr>
@@ -5785,21 +4295,7 @@
               <w:rPr>
                 <w:rFonts w:cs="Times New Roman"/>
               </w:rPr>
-              <w:t xml:space="preserve">, Obata, S., </w:t>
-            </w:r>
-            <w:proofErr w:type="spellStart"/>
-            <w:r>
-              <w:rPr>
-                <w:rFonts w:cs="Times New Roman"/>
-              </w:rPr>
-              <w:t>Pais</w:t>
-            </w:r>
-            <w:proofErr w:type="spellEnd"/>
-            <w:r>
-              <w:rPr>
-                <w:rFonts w:cs="Times New Roman"/>
-              </w:rPr>
-              <w:t xml:space="preserve">, A., Dong, Y., Peet, R., &amp; Xiang, Q., (2018) Resolving relationships and phylogeographic history of the Nyssa sylvatica complex using data from RAD-seq and species distribution modeling. </w:t>
+              <w:t xml:space="preserve">, Obata, S., Pais, A., Dong, Y., Peet, R., &amp; Xiang, Q., (2018) Resolving relationships and phylogeographic history of the Nyssa sylvatica complex using data from RAD-seq and species distribution modeling. </w:t>
             </w:r>
             <w:r>
               <w:rPr>
@@ -5884,21 +4380,7 @@
               <w:rPr>
                 <w:rFonts w:cs="Times New Roman"/>
               </w:rPr>
-              <w:t xml:space="preserve"> (2017). Phylogenetic approaches for quantifying </w:t>
-            </w:r>
-            <w:proofErr w:type="spellStart"/>
-            <w:r>
-              <w:rPr>
-                <w:rFonts w:cs="Times New Roman"/>
-              </w:rPr>
-              <w:t>interlocus</w:t>
-            </w:r>
-            <w:proofErr w:type="spellEnd"/>
-            <w:r>
-              <w:rPr>
-                <w:rFonts w:cs="Times New Roman"/>
-              </w:rPr>
-              <w:t xml:space="preserve"> gene conversion. Doctoral Dissertation</w:t>
+              <w:t xml:space="preserve"> (2017). Phylogenetic approaches for quantifying interlocus gene conversion. Doctoral Dissertation</w:t>
             </w:r>
           </w:p>
         </w:tc>
@@ -5955,35 +4437,7 @@
               <w:rPr>
                 <w:rFonts w:cs="Times New Roman"/>
               </w:rPr>
-              <w:t xml:space="preserve">, </w:t>
-            </w:r>
-            <w:proofErr w:type="spellStart"/>
-            <w:r>
-              <w:rPr>
-                <w:rFonts w:cs="Times New Roman"/>
-              </w:rPr>
-              <w:t>Griffing</w:t>
-            </w:r>
-            <w:proofErr w:type="spellEnd"/>
-            <w:r>
-              <w:rPr>
-                <w:rFonts w:cs="Times New Roman"/>
-              </w:rPr>
-              <w:t xml:space="preserve">, A., &amp; Thorne, J. L. (2016). A phylogenetic approach finds abundant </w:t>
-            </w:r>
-            <w:proofErr w:type="spellStart"/>
-            <w:r>
-              <w:rPr>
-                <w:rFonts w:cs="Times New Roman"/>
-              </w:rPr>
-              <w:t>interlocus</w:t>
-            </w:r>
-            <w:proofErr w:type="spellEnd"/>
-            <w:r>
-              <w:rPr>
-                <w:rFonts w:cs="Times New Roman"/>
-              </w:rPr>
-              <w:t xml:space="preserve"> gene conversion in yeast. </w:t>
+              <w:t xml:space="preserve">, Griffing, A., &amp; Thorne, J. L. (2016). A phylogenetic approach finds abundant interlocus gene conversion in yeast. </w:t>
             </w:r>
             <w:r>
               <w:rPr>
@@ -6057,35 +4511,7 @@
               <w:rPr>
                 <w:rFonts w:cs="Times New Roman"/>
               </w:rPr>
-              <w:t xml:space="preserve">, </w:t>
-            </w:r>
-            <w:proofErr w:type="spellStart"/>
-            <w:r>
-              <w:rPr>
-                <w:rFonts w:cs="Times New Roman"/>
-              </w:rPr>
-              <w:t>Lakner</w:t>
-            </w:r>
-            <w:proofErr w:type="spellEnd"/>
-            <w:r>
-              <w:rPr>
-                <w:rFonts w:cs="Times New Roman"/>
-              </w:rPr>
-              <w:t xml:space="preserve">, C., </w:t>
-            </w:r>
-            <w:proofErr w:type="spellStart"/>
-            <w:r>
-              <w:rPr>
-                <w:rFonts w:cs="Times New Roman"/>
-              </w:rPr>
-              <w:t>Griffing</w:t>
-            </w:r>
-            <w:proofErr w:type="spellEnd"/>
-            <w:r>
-              <w:rPr>
-                <w:rFonts w:cs="Times New Roman"/>
-              </w:rPr>
-              <w:t xml:space="preserve">, A., &amp; Thorne, J. L. (2015). Roles of Solvent Accessibility and Gene Expression in Modeling Protein Sequence Evolution. </w:t>
+              <w:t xml:space="preserve">, Lakner, C., Griffing, A., &amp; Thorne, J. L. (2015). Roles of Solvent Accessibility and Gene Expression in Modeling Protein Sequence Evolution. </w:t>
             </w:r>
             <w:r>
               <w:rPr>
@@ -6224,7 +4650,6 @@
               </w:rPr>
               <w:t xml:space="preserve">H-shaped resonant optical antennas with slot coupling. </w:t>
             </w:r>
-            <w:proofErr w:type="spellStart"/>
             <w:r>
               <w:rPr>
                 <w:rFonts w:cs="Times New Roman"/>
@@ -6232,7 +4657,6 @@
               </w:rPr>
               <w:t>Plasmonics</w:t>
             </w:r>
-            <w:proofErr w:type="spellEnd"/>
             <w:r>
               <w:rPr>
                 <w:rFonts w:cs="Times New Roman"/>
@@ -6404,21 +4828,7 @@
               <w:rPr>
                 <w:rFonts w:cs="Times New Roman"/>
               </w:rPr>
-              <w:t xml:space="preserve"> length and initiation rate of </w:t>
-            </w:r>
-            <w:proofErr w:type="spellStart"/>
-            <w:r>
-              <w:rPr>
-                <w:rFonts w:cs="Times New Roman"/>
-              </w:rPr>
-              <w:t>interlocus</w:t>
-            </w:r>
-            <w:proofErr w:type="spellEnd"/>
-            <w:r>
-              <w:rPr>
-                <w:rFonts w:cs="Times New Roman"/>
-              </w:rPr>
-              <w:t xml:space="preserve"> gene conversions. </w:t>
+              <w:t xml:space="preserve"> length and initiation rate of interlocus gene conversions. </w:t>
             </w:r>
             <w:r>
               <w:rPr>
@@ -6466,7 +4876,6 @@
                 <w:iCs/>
               </w:rPr>
             </w:pPr>
-            <w:proofErr w:type="spellStart"/>
             <w:r>
               <w:rPr>
                 <w:rFonts w:cs="Times New Roman"/>
@@ -6475,7 +4884,6 @@
               </w:rPr>
               <w:t>Gangavarapu</w:t>
             </w:r>
-            <w:proofErr w:type="spellEnd"/>
             <w:r>
               <w:rPr>
                 <w:rFonts w:cs="Times New Roman"/>
@@ -6524,69 +4932,155 @@
                 <w:color w:val="222222"/>
                 <w:shd w:val="clear" w:color="auto" w:fill="FFFFFF"/>
               </w:rPr>
+              <w:t xml:space="preserve"> Baele, G., </w:t>
+            </w:r>
+            <w:r>
+              <w:rPr>
+                <w:rFonts w:cs="Times New Roman"/>
+                <w:color w:val="222222"/>
+                <w:shd w:val="clear" w:color="auto" w:fill="FFFFFF"/>
+              </w:rPr>
+              <w:t>Fourment, M.,</w:t>
+            </w:r>
+            <w:r>
+              <w:rPr>
+                <w:rFonts w:cs="Times New Roman"/>
+                <w:color w:val="222222"/>
+                <w:shd w:val="clear" w:color="auto" w:fill="FFFFFF"/>
+              </w:rPr>
+              <w:t xml:space="preserve"> Lemey, P.</w:t>
+            </w:r>
+            <w:r>
+              <w:rPr>
+                <w:rFonts w:cs="Times New Roman"/>
+                <w:color w:val="222222"/>
+                <w:shd w:val="clear" w:color="auto" w:fill="FFFFFF"/>
+              </w:rPr>
+              <w:t>, Matsen IV, F. A.</w:t>
+            </w:r>
+            <w:r>
+              <w:rPr>
+                <w:rFonts w:cs="Times New Roman"/>
+                <w:color w:val="222222"/>
+                <w:shd w:val="clear" w:color="auto" w:fill="FFFFFF"/>
+              </w:rPr>
+              <w:t xml:space="preserve"> and Suchard, M. A. (</w:t>
+            </w:r>
+            <w:r>
+              <w:rPr>
+                <w:rFonts w:cs="Times New Roman"/>
+                <w:color w:val="222222"/>
+                <w:shd w:val="clear" w:color="auto" w:fill="FFFFFF"/>
+              </w:rPr>
+              <w:t>2023</w:t>
+            </w:r>
+            <w:r>
+              <w:rPr>
+                <w:rFonts w:cs="Times New Roman"/>
+                <w:color w:val="222222"/>
+                <w:shd w:val="clear" w:color="auto" w:fill="FFFFFF"/>
+              </w:rPr>
+              <w:t>)</w:t>
+            </w:r>
+            <w:r>
+              <w:rPr>
+                <w:rFonts w:cs="Times New Roman"/>
+                <w:color w:val="222222"/>
+                <w:shd w:val="clear" w:color="auto" w:fill="FFFFFF"/>
+              </w:rPr>
               <w:t xml:space="preserve"> </w:t>
             </w:r>
-            <w:proofErr w:type="spellStart"/>
-            <w:r>
-              <w:rPr>
-                <w:rFonts w:cs="Times New Roman"/>
-                <w:color w:val="222222"/>
-                <w:shd w:val="clear" w:color="auto" w:fill="FFFFFF"/>
-              </w:rPr>
-              <w:t>Baele</w:t>
-            </w:r>
-            <w:proofErr w:type="spellEnd"/>
-            <w:r>
-              <w:rPr>
-                <w:rFonts w:cs="Times New Roman"/>
-                <w:color w:val="222222"/>
-                <w:shd w:val="clear" w:color="auto" w:fill="FFFFFF"/>
-              </w:rPr>
-              <w:t xml:space="preserve">, G., </w:t>
-            </w:r>
-            <w:proofErr w:type="spellStart"/>
-            <w:r>
-              <w:rPr>
-                <w:rFonts w:cs="Times New Roman"/>
-                <w:color w:val="222222"/>
-                <w:shd w:val="clear" w:color="auto" w:fill="FFFFFF"/>
-              </w:rPr>
-              <w:t>Fourment</w:t>
-            </w:r>
-            <w:proofErr w:type="spellEnd"/>
-            <w:r>
-              <w:rPr>
-                <w:rFonts w:cs="Times New Roman"/>
-                <w:color w:val="222222"/>
-                <w:shd w:val="clear" w:color="auto" w:fill="FFFFFF"/>
-              </w:rPr>
-              <w:t>, M.,</w:t>
-            </w:r>
-            <w:r>
-              <w:rPr>
-                <w:rFonts w:cs="Times New Roman"/>
-                <w:color w:val="222222"/>
-                <w:shd w:val="clear" w:color="auto" w:fill="FFFFFF"/>
-              </w:rPr>
-              <w:t xml:space="preserve"> </w:t>
-            </w:r>
-            <w:proofErr w:type="spellStart"/>
-            <w:r>
-              <w:rPr>
-                <w:rFonts w:cs="Times New Roman"/>
-                <w:color w:val="222222"/>
-                <w:shd w:val="clear" w:color="auto" w:fill="FFFFFF"/>
-              </w:rPr>
-              <w:t>Lemey</w:t>
-            </w:r>
-            <w:proofErr w:type="spellEnd"/>
-            <w:r>
-              <w:rPr>
-                <w:rFonts w:cs="Times New Roman"/>
-                <w:color w:val="222222"/>
-                <w:shd w:val="clear" w:color="auto" w:fill="FFFFFF"/>
-              </w:rPr>
-              <w:t>, P.</w:t>
+            <w:r>
+              <w:rPr>
+                <w:rFonts w:cs="Times New Roman"/>
+                <w:color w:val="222222"/>
+                <w:shd w:val="clear" w:color="auto" w:fill="FFFFFF"/>
+              </w:rPr>
+              <w:t>Many-core algorithms for high-dimensional gradients on phylogenetic trees</w:t>
+            </w:r>
+            <w:r>
+              <w:rPr>
+                <w:rFonts w:cs="Times New Roman"/>
+                <w:color w:val="222222"/>
+                <w:shd w:val="clear" w:color="auto" w:fill="FFFFFF"/>
+              </w:rPr>
+              <w:t>.</w:t>
+            </w:r>
+            <w:r>
+              <w:rPr>
+                <w:rFonts w:cs="Times New Roman"/>
+                <w:color w:val="222222"/>
+                <w:shd w:val="clear" w:color="auto" w:fill="FFFFFF"/>
+              </w:rPr>
+              <w:t xml:space="preserve"> arXiv:2303.</w:t>
+            </w:r>
+            <w:r>
+              <w:rPr>
+                <w:rFonts w:cs="Times New Roman"/>
+                <w:color w:val="222222"/>
+                <w:shd w:val="clear" w:color="auto" w:fill="FFFFFF"/>
+              </w:rPr>
+              <w:t xml:space="preserve">04390 </w:t>
+            </w:r>
+            <w:r>
+              <w:rPr>
+                <w:rFonts w:cs="Times New Roman"/>
+                <w:color w:val="222222"/>
+                <w:shd w:val="clear" w:color="auto" w:fill="FFFFFF"/>
+              </w:rPr>
+              <w:t>[</w:t>
+            </w:r>
+            <w:r>
+              <w:rPr>
+                <w:rFonts w:cs="Times New Roman"/>
+                <w:color w:val="222222"/>
+                <w:shd w:val="clear" w:color="auto" w:fill="FFFFFF"/>
+              </w:rPr>
+              <w:t>stat</w:t>
+            </w:r>
+            <w:r>
+              <w:rPr>
+                <w:rFonts w:cs="Times New Roman"/>
+                <w:color w:val="222222"/>
+                <w:shd w:val="clear" w:color="auto" w:fill="FFFFFF"/>
+              </w:rPr>
+              <w:t>.CO</w:t>
+            </w:r>
+            <w:r>
+              <w:rPr>
+                <w:rFonts w:cs="Times New Roman"/>
+                <w:color w:val="222222"/>
+                <w:shd w:val="clear" w:color="auto" w:fill="FFFFFF"/>
+              </w:rPr>
+              <w:t xml:space="preserve">] </w:t>
+            </w:r>
+            <w:r>
+              <w:rPr>
+                <w:rFonts w:cs="Times New Roman"/>
+                <w:i/>
+                <w:iCs/>
+                <w:color w:val="222222"/>
+                <w:shd w:val="clear" w:color="auto" w:fill="FFFFFF"/>
+              </w:rPr>
+              <w:t>in revision</w:t>
+            </w:r>
+          </w:p>
+          <w:p>
+            <w:pPr>
+              <w:ind w:left="720" w:hanging="720"/>
+              <w:rPr>
+                <w:rFonts w:cs="Times New Roman"/>
+                <w:i/>
+                <w:iCs/>
+              </w:rPr>
+            </w:pPr>
+            <w:r>
+              <w:rPr>
+                <w:rFonts w:cs="Times New Roman"/>
+                <w:color w:val="222222"/>
+                <w:shd w:val="clear" w:color="auto" w:fill="FFFFFF"/>
+              </w:rPr>
+              <w:t>Magee</w:t>
             </w:r>
             <w:r>
               <w:rPr>
@@ -6596,174 +5090,6 @@
               </w:rPr>
               <w:t xml:space="preserve">, </w:t>
             </w:r>
-            <w:proofErr w:type="spellStart"/>
-            <w:r>
-              <w:rPr>
-                <w:rFonts w:cs="Times New Roman"/>
-                <w:color w:val="222222"/>
-                <w:shd w:val="clear" w:color="auto" w:fill="FFFFFF"/>
-              </w:rPr>
-              <w:t>Matsen</w:t>
-            </w:r>
-            <w:proofErr w:type="spellEnd"/>
-            <w:r>
-              <w:rPr>
-                <w:rFonts w:cs="Times New Roman"/>
-                <w:color w:val="222222"/>
-                <w:shd w:val="clear" w:color="auto" w:fill="FFFFFF"/>
-              </w:rPr>
-              <w:t xml:space="preserve"> IV, F. A.</w:t>
-            </w:r>
-            <w:r>
-              <w:rPr>
-                <w:rFonts w:cs="Times New Roman"/>
-                <w:color w:val="222222"/>
-                <w:shd w:val="clear" w:color="auto" w:fill="FFFFFF"/>
-              </w:rPr>
-              <w:t xml:space="preserve"> and </w:t>
-            </w:r>
-            <w:proofErr w:type="spellStart"/>
-            <w:r>
-              <w:rPr>
-                <w:rFonts w:cs="Times New Roman"/>
-                <w:color w:val="222222"/>
-                <w:shd w:val="clear" w:color="auto" w:fill="FFFFFF"/>
-              </w:rPr>
-              <w:t>Suchard</w:t>
-            </w:r>
-            <w:proofErr w:type="spellEnd"/>
-            <w:r>
-              <w:rPr>
-                <w:rFonts w:cs="Times New Roman"/>
-                <w:color w:val="222222"/>
-                <w:shd w:val="clear" w:color="auto" w:fill="FFFFFF"/>
-              </w:rPr>
-              <w:t>, M. A. (</w:t>
-            </w:r>
-            <w:r>
-              <w:rPr>
-                <w:rFonts w:cs="Times New Roman"/>
-                <w:color w:val="222222"/>
-                <w:shd w:val="clear" w:color="auto" w:fill="FFFFFF"/>
-              </w:rPr>
-              <w:t>2023</w:t>
-            </w:r>
-            <w:r>
-              <w:rPr>
-                <w:rFonts w:cs="Times New Roman"/>
-                <w:color w:val="222222"/>
-                <w:shd w:val="clear" w:color="auto" w:fill="FFFFFF"/>
-              </w:rPr>
-              <w:t>)</w:t>
-            </w:r>
-            <w:r>
-              <w:rPr>
-                <w:rFonts w:cs="Times New Roman"/>
-                <w:color w:val="222222"/>
-                <w:shd w:val="clear" w:color="auto" w:fill="FFFFFF"/>
-              </w:rPr>
-              <w:t xml:space="preserve"> </w:t>
-            </w:r>
-            <w:r>
-              <w:rPr>
-                <w:rFonts w:cs="Times New Roman"/>
-                <w:color w:val="222222"/>
-                <w:shd w:val="clear" w:color="auto" w:fill="FFFFFF"/>
-              </w:rPr>
-              <w:t>Many-core algorithms for high-dimensional gradients on phylogenetic trees</w:t>
-            </w:r>
-            <w:r>
-              <w:rPr>
-                <w:rFonts w:cs="Times New Roman"/>
-                <w:color w:val="222222"/>
-                <w:shd w:val="clear" w:color="auto" w:fill="FFFFFF"/>
-              </w:rPr>
-              <w:t>.</w:t>
-            </w:r>
-            <w:r>
-              <w:rPr>
-                <w:rFonts w:cs="Times New Roman"/>
-                <w:color w:val="222222"/>
-                <w:shd w:val="clear" w:color="auto" w:fill="FFFFFF"/>
-              </w:rPr>
-              <w:t xml:space="preserve"> arXiv:2303.</w:t>
-            </w:r>
-            <w:r>
-              <w:rPr>
-                <w:rFonts w:cs="Times New Roman"/>
-                <w:color w:val="222222"/>
-                <w:shd w:val="clear" w:color="auto" w:fill="FFFFFF"/>
-              </w:rPr>
-              <w:t xml:space="preserve">04390 </w:t>
-            </w:r>
-            <w:r>
-              <w:rPr>
-                <w:rFonts w:cs="Times New Roman"/>
-                <w:color w:val="222222"/>
-                <w:shd w:val="clear" w:color="auto" w:fill="FFFFFF"/>
-              </w:rPr>
-              <w:t>[</w:t>
-            </w:r>
-            <w:r>
-              <w:rPr>
-                <w:rFonts w:cs="Times New Roman"/>
-                <w:color w:val="222222"/>
-                <w:shd w:val="clear" w:color="auto" w:fill="FFFFFF"/>
-              </w:rPr>
-              <w:t>stat</w:t>
-            </w:r>
-            <w:r>
-              <w:rPr>
-                <w:rFonts w:cs="Times New Roman"/>
-                <w:color w:val="222222"/>
-                <w:shd w:val="clear" w:color="auto" w:fill="FFFFFF"/>
-              </w:rPr>
-              <w:t>.CO</w:t>
-            </w:r>
-            <w:r>
-              <w:rPr>
-                <w:rFonts w:cs="Times New Roman"/>
-                <w:color w:val="222222"/>
-                <w:shd w:val="clear" w:color="auto" w:fill="FFFFFF"/>
-              </w:rPr>
-              <w:t xml:space="preserve">] </w:t>
-            </w:r>
-            <w:r>
-              <w:rPr>
-                <w:rFonts w:cs="Times New Roman"/>
-                <w:i/>
-                <w:iCs/>
-                <w:color w:val="222222"/>
-                <w:shd w:val="clear" w:color="auto" w:fill="FFFFFF"/>
-              </w:rPr>
-              <w:t>in revision</w:t>
-            </w:r>
-          </w:p>
-          <w:p>
-            <w:pPr>
-              <w:ind w:left="720" w:hanging="720"/>
-              <w:rPr>
-                <w:rFonts w:cs="Times New Roman"/>
-                <w:i/>
-                <w:iCs/>
-              </w:rPr>
-            </w:pPr>
-            <w:r>
-              <w:rPr>
-                <w:rFonts w:cs="Times New Roman"/>
-                <w:color w:val="222222"/>
-                <w:shd w:val="clear" w:color="auto" w:fill="FFFFFF"/>
-              </w:rPr>
-              <w:t>Magee</w:t>
-            </w:r>
-            <w:r>
-              <w:rPr>
-                <w:rFonts w:cs="Times New Roman"/>
-                <w:color w:val="222222"/>
-                <w:shd w:val="clear" w:color="auto" w:fill="FFFFFF"/>
-              </w:rPr>
-              <w:t xml:space="preserve">, </w:t>
-            </w:r>
             <w:r>
               <w:rPr>
                 <w:rFonts w:cs="Times New Roman"/>
@@ -6786,79 +5112,7 @@
                 <w:color w:val="222222"/>
                 <w:shd w:val="clear" w:color="auto" w:fill="FFFFFF"/>
               </w:rPr>
-              <w:t xml:space="preserve">Holbrook, A. J., </w:t>
-            </w:r>
-            <w:proofErr w:type="spellStart"/>
-            <w:r>
-              <w:rPr>
-                <w:rFonts w:cs="Times New Roman"/>
-                <w:color w:val="222222"/>
-                <w:shd w:val="clear" w:color="auto" w:fill="FFFFFF"/>
-              </w:rPr>
-              <w:t>Pekar</w:t>
-            </w:r>
-            <w:proofErr w:type="spellEnd"/>
-            <w:r>
-              <w:rPr>
-                <w:rFonts w:cs="Times New Roman"/>
-                <w:color w:val="222222"/>
-                <w:shd w:val="clear" w:color="auto" w:fill="FFFFFF"/>
-              </w:rPr>
-              <w:t xml:space="preserve"> J. E., </w:t>
-            </w:r>
-            <w:proofErr w:type="spellStart"/>
-            <w:r>
-              <w:rPr>
-                <w:rFonts w:cs="Times New Roman"/>
-                <w:color w:val="222222"/>
-                <w:shd w:val="clear" w:color="auto" w:fill="FFFFFF"/>
-              </w:rPr>
-              <w:t>Caviedes</w:t>
-            </w:r>
-            <w:proofErr w:type="spellEnd"/>
-            <w:r>
-              <w:rPr>
-                <w:rFonts w:cs="Times New Roman"/>
-                <w:color w:val="222222"/>
-                <w:shd w:val="clear" w:color="auto" w:fill="FFFFFF"/>
-              </w:rPr>
-              <w:t xml:space="preserve">-Solis I. W., </w:t>
-            </w:r>
-            <w:proofErr w:type="spellStart"/>
-            <w:r>
-              <w:rPr>
-                <w:rFonts w:cs="Times New Roman"/>
-                <w:color w:val="222222"/>
-                <w:shd w:val="clear" w:color="auto" w:fill="FFFFFF"/>
-              </w:rPr>
-              <w:t>Matsen</w:t>
-            </w:r>
-            <w:proofErr w:type="spellEnd"/>
-            <w:r>
-              <w:rPr>
-                <w:rFonts w:cs="Times New Roman"/>
-                <w:color w:val="222222"/>
-                <w:shd w:val="clear" w:color="auto" w:fill="FFFFFF"/>
-              </w:rPr>
-              <w:t xml:space="preserve"> IV, F. A., </w:t>
-            </w:r>
-            <w:proofErr w:type="spellStart"/>
-            <w:r>
-              <w:rPr>
-                <w:rFonts w:cs="Times New Roman"/>
-                <w:color w:val="222222"/>
-                <w:shd w:val="clear" w:color="auto" w:fill="FFFFFF"/>
-              </w:rPr>
-              <w:t>Baele</w:t>
-            </w:r>
-            <w:proofErr w:type="spellEnd"/>
-            <w:r>
-              <w:rPr>
-                <w:rFonts w:cs="Times New Roman"/>
-                <w:color w:val="222222"/>
-                <w:shd w:val="clear" w:color="auto" w:fill="FFFFFF"/>
-              </w:rPr>
-              <w:t xml:space="preserve">, G., Wertheim, J. O., </w:t>
+              <w:t xml:space="preserve">Holbrook, A. J., Pekar J. E., Caviedes-Solis I. W., Matsen IV, F. A., Baele, G., Wertheim, J. O., </w:t>
             </w:r>
             <w:r>
               <w:rPr>
@@ -6876,43 +5130,7 @@
                 <w:color w:val="222222"/>
                 <w:shd w:val="clear" w:color="auto" w:fill="FFFFFF"/>
               </w:rPr>
-              <w:t xml:space="preserve"> </w:t>
-            </w:r>
-            <w:proofErr w:type="spellStart"/>
-            <w:r>
-              <w:rPr>
-                <w:rFonts w:cs="Times New Roman"/>
-                <w:color w:val="222222"/>
-                <w:shd w:val="clear" w:color="auto" w:fill="FFFFFF"/>
-              </w:rPr>
-              <w:t>Lemey</w:t>
-            </w:r>
-            <w:proofErr w:type="spellEnd"/>
-            <w:r>
-              <w:rPr>
-                <w:rFonts w:cs="Times New Roman"/>
-                <w:color w:val="222222"/>
-                <w:shd w:val="clear" w:color="auto" w:fill="FFFFFF"/>
-              </w:rPr>
-              <w:t xml:space="preserve">, P. and </w:t>
-            </w:r>
-            <w:proofErr w:type="spellStart"/>
-            <w:r>
-              <w:rPr>
-                <w:rFonts w:cs="Times New Roman"/>
-                <w:color w:val="222222"/>
-                <w:shd w:val="clear" w:color="auto" w:fill="FFFFFF"/>
-              </w:rPr>
-              <w:t>Suchard</w:t>
-            </w:r>
-            <w:proofErr w:type="spellEnd"/>
-            <w:r>
-              <w:rPr>
-                <w:rFonts w:cs="Times New Roman"/>
-                <w:color w:val="222222"/>
-                <w:shd w:val="clear" w:color="auto" w:fill="FFFFFF"/>
-              </w:rPr>
-              <w:t>, M. A. (</w:t>
+              <w:t xml:space="preserve"> Lemey, P. and Suchard, M. A. (</w:t>
             </w:r>
             <w:r>
               <w:rPr>
@@ -7680,19 +5898,11 @@
                 <w:rFonts w:cs="Times New Roman"/>
               </w:rPr>
             </w:pPr>
-            <w:proofErr w:type="spellStart"/>
-            <w:r>
-              <w:rPr>
-                <w:rFonts w:cs="Times New Roman"/>
-              </w:rPr>
-              <w:t>CoR</w:t>
-            </w:r>
-            <w:proofErr w:type="spellEnd"/>
-            <w:r>
-              <w:rPr>
-                <w:rFonts w:cs="Times New Roman"/>
-              </w:rPr>
-              <w:t xml:space="preserve"> Research Fellowship</w:t>
+            <w:r>
+              <w:rPr>
+                <w:rFonts w:cs="Times New Roman"/>
+              </w:rPr>
+              <w:t>CoR Research Fellowship</w:t>
             </w:r>
           </w:p>
         </w:tc>
@@ -8312,88 +6522,52 @@
                 <w:color w:val="000000"/>
                 <w:u w:color="000000"/>
               </w:rPr>
-              <w:t xml:space="preserve">NIH 5R01AI153044-03 </w:t>
-            </w:r>
-            <w:proofErr w:type="spellStart"/>
+              <w:t>NIH 5R01AI153044-03 Suchard (PI) / Ji (Subcontract Co-Investigator)</w:t>
+            </w:r>
+          </w:p>
+        </w:tc>
+        <w:tc>
+          <w:tcPr>
+            <w:tcW w:w="2857" w:type="dxa"/>
+          </w:tcPr>
+          <w:p>
+            <w:pPr>
+              <w:spacing w:after="0"/>
+              <w:jc w:val="right"/>
+              <w:rPr>
+                <w:rFonts w:cs="Times New Roman"/>
+              </w:rPr>
+            </w:pPr>
             <w:r>
               <w:rPr>
                 <w:rFonts w:cs="Times New Roman"/>
                 <w:color w:val="000000"/>
                 <w:u w:color="000000"/>
               </w:rPr>
-              <w:t>Suchard</w:t>
-            </w:r>
-            <w:proofErr w:type="spellEnd"/>
+              <w:t>10/01/23 – 03/31/24</w:t>
+            </w:r>
+          </w:p>
+        </w:tc>
+      </w:tr>
+      <w:tr>
+        <w:tc>
+          <w:tcPr>
+            <w:tcW w:w="7645" w:type="dxa"/>
+          </w:tcPr>
+          <w:p>
+            <w:pPr>
+              <w:spacing w:after="0"/>
+              <w:rPr>
+                <w:rFonts w:cs="Times New Roman"/>
+              </w:rPr>
+            </w:pPr>
             <w:r>
               <w:rPr>
                 <w:rFonts w:cs="Times New Roman"/>
                 <w:color w:val="000000"/>
                 <w:u w:color="000000"/>
               </w:rPr>
-              <w:t xml:space="preserve"> (PI) / Ji (Subcontract Co-Investigator)</w:t>
-            </w:r>
-          </w:p>
-        </w:tc>
-        <w:tc>
-          <w:tcPr>
-            <w:tcW w:w="2857" w:type="dxa"/>
-          </w:tcPr>
-          <w:p>
-            <w:pPr>
-              <w:spacing w:after="0"/>
-              <w:jc w:val="right"/>
-              <w:rPr>
-                <w:rFonts w:cs="Times New Roman"/>
-              </w:rPr>
-            </w:pPr>
-            <w:r>
-              <w:rPr>
-                <w:rFonts w:cs="Times New Roman"/>
-                <w:color w:val="000000"/>
-                <w:u w:color="000000"/>
-              </w:rPr>
-              <w:t>10/01/23 – 03/31/24</w:t>
-            </w:r>
-          </w:p>
-        </w:tc>
-      </w:tr>
-      <w:tr>
-        <w:tc>
-          <w:tcPr>
-            <w:tcW w:w="7645" w:type="dxa"/>
-          </w:tcPr>
-          <w:p>
-            <w:pPr>
-              <w:spacing w:after="0"/>
-              <w:rPr>
-                <w:rFonts w:cs="Times New Roman"/>
-              </w:rPr>
-            </w:pPr>
-            <w:r>
-              <w:rPr>
-                <w:rFonts w:cs="Times New Roman"/>
-                <w:color w:val="000000"/>
-                <w:u w:color="000000"/>
-              </w:rPr>
-              <w:t xml:space="preserve">NIH 5R01AI153044-02 </w:t>
-            </w:r>
-            <w:proofErr w:type="spellStart"/>
-            <w:r>
-              <w:rPr>
-                <w:rFonts w:cs="Times New Roman"/>
-                <w:color w:val="000000"/>
-                <w:u w:color="000000"/>
-              </w:rPr>
-              <w:t>Suchard</w:t>
-            </w:r>
-            <w:proofErr w:type="spellEnd"/>
-            <w:r>
-              <w:rPr>
-                <w:rFonts w:cs="Times New Roman"/>
-                <w:color w:val="000000"/>
-                <w:u w:color="000000"/>
-              </w:rPr>
-              <w:t xml:space="preserve"> (PI) / Ji (Subcontract Co-Investigator)</w:t>
+              <w:t>NIH 5R01AI153044-02 Suchard (PI) / Ji (Subcontract Co-Investigator)</w:t>
             </w:r>
           </w:p>
         </w:tc>
@@ -8769,33 +6943,8 @@
                 <w:rFonts w:cs="Times New Roman"/>
                 <w:bCs/>
               </w:rPr>
-              <w:t xml:space="preserve">Invited speaker at 2nd </w:t>
-            </w:r>
-            <w:proofErr w:type="spellStart"/>
-            <w:r>
-              <w:rPr>
-                <w:rFonts w:cs="Times New Roman"/>
-                <w:bCs/>
-              </w:rPr>
-              <w:t>AsiaEvo</w:t>
-            </w:r>
-            <w:proofErr w:type="spellEnd"/>
-            <w:r>
-              <w:rPr>
-                <w:rFonts w:cs="Times New Roman"/>
-                <w:bCs/>
-              </w:rPr>
-              <w:t xml:space="preserve"> Conference, </w:t>
-            </w:r>
-            <w:proofErr w:type="gramStart"/>
-            <w:r>
-              <w:rPr>
-                <w:rFonts w:cs="Times New Roman"/>
-                <w:bCs/>
-              </w:rPr>
-              <w:t>Online</w:t>
-            </w:r>
-            <w:proofErr w:type="gramEnd"/>
+              <w:t>Invited speaker at 2nd AsiaEvo Conference, Online</w:t>
+            </w:r>
           </w:p>
         </w:tc>
       </w:tr>
@@ -8840,17 +6989,8 @@
                 <w:rFonts w:cs="Times New Roman"/>
                 <w:bCs/>
               </w:rPr>
-              <w:t xml:space="preserve">. Society of Molecular Biology and Evolution Meeting, </w:t>
-            </w:r>
-            <w:proofErr w:type="gramStart"/>
-            <w:r>
-              <w:rPr>
-                <w:rFonts w:cs="Times New Roman"/>
-                <w:bCs/>
-              </w:rPr>
-              <w:t>Online</w:t>
-            </w:r>
-            <w:proofErr w:type="gramEnd"/>
+              <w:t>. Society of Molecular Biology and Evolution Meeting, Online</w:t>
+            </w:r>
           </w:p>
         </w:tc>
       </w:tr>
@@ -8897,42 +7037,7 @@
               <w:rPr>
                 <w:rFonts w:cs="Times New Roman"/>
               </w:rPr>
-              <w:t xml:space="preserve"> Oral session presented at the </w:t>
-            </w:r>
-            <w:proofErr w:type="spellStart"/>
-            <w:r>
-              <w:rPr>
-                <w:rFonts w:cs="Times New Roman"/>
-              </w:rPr>
-              <w:t>Taishan</w:t>
-            </w:r>
-            <w:proofErr w:type="spellEnd"/>
-            <w:r>
-              <w:rPr>
-                <w:rFonts w:cs="Times New Roman"/>
-              </w:rPr>
-              <w:t xml:space="preserve"> Forum on Viral Infectious Diseases, </w:t>
-            </w:r>
-            <w:proofErr w:type="spellStart"/>
-            <w:r>
-              <w:rPr>
-                <w:rFonts w:cs="Times New Roman"/>
-              </w:rPr>
-              <w:t>Taishan</w:t>
-            </w:r>
-            <w:proofErr w:type="spellEnd"/>
-            <w:r>
-              <w:rPr>
-                <w:rFonts w:cs="Times New Roman"/>
-              </w:rPr>
-              <w:t xml:space="preserve"> Medical University, </w:t>
-            </w:r>
-            <w:proofErr w:type="spellStart"/>
-            <w:r>
-              <w:rPr>
-                <w:rFonts w:cs="Times New Roman"/>
-              </w:rPr>
-              <w:t>Tai’</w:t>
+              <w:t xml:space="preserve"> Oral session presented at the Taishan Forum on Viral Infectious Diseases, Taishan Medical University, Tai’</w:t>
             </w:r>
             <w:r>
               <w:rPr>
@@ -8944,14 +7049,7 @@
               <w:rPr>
                 <w:rFonts w:cs="Times New Roman"/>
               </w:rPr>
-              <w:t>n</w:t>
-            </w:r>
-            <w:proofErr w:type="spellEnd"/>
-            <w:r>
-              <w:rPr>
-                <w:rFonts w:cs="Times New Roman"/>
-              </w:rPr>
-              <w:t>, Shandong Province, China</w:t>
+              <w:t>n, Shandong Province, China</w:t>
             </w:r>
           </w:p>
         </w:tc>
@@ -8987,23 +7085,7 @@
                 <w:rFonts w:cs="Times New Roman"/>
                 <w:i/>
               </w:rPr>
-              <w:t xml:space="preserve">Phylogenetic approaches for quantifying </w:t>
-            </w:r>
-            <w:proofErr w:type="spellStart"/>
-            <w:r>
-              <w:rPr>
-                <w:rFonts w:cs="Times New Roman"/>
-                <w:i/>
-              </w:rPr>
-              <w:t>interlocus</w:t>
-            </w:r>
-            <w:proofErr w:type="spellEnd"/>
-            <w:r>
-              <w:rPr>
-                <w:rFonts w:cs="Times New Roman"/>
-                <w:i/>
-              </w:rPr>
-              <w:t xml:space="preserve"> gene conversion.</w:t>
+              <w:t>Phylogenetic approaches for quantifying interlocus gene conversion.</w:t>
             </w:r>
             <w:r>
               <w:rPr>
@@ -9107,23 +7189,7 @@
                 <w:rFonts w:cs="Times New Roman"/>
                 <w:i/>
               </w:rPr>
-              <w:t xml:space="preserve">Phylogenetic approaches for quantifying </w:t>
-            </w:r>
-            <w:proofErr w:type="spellStart"/>
-            <w:r>
-              <w:rPr>
-                <w:rFonts w:cs="Times New Roman"/>
-                <w:i/>
-              </w:rPr>
-              <w:t>interlocus</w:t>
-            </w:r>
-            <w:proofErr w:type="spellEnd"/>
-            <w:r>
-              <w:rPr>
-                <w:rFonts w:cs="Times New Roman"/>
-                <w:i/>
-              </w:rPr>
-              <w:t xml:space="preserve"> gene conversion.</w:t>
+              <w:t>Phylogenetic approaches for quantifying interlocus gene conversion.</w:t>
             </w:r>
             <w:r>
               <w:rPr>
@@ -9165,23 +7231,7 @@
                 <w:rFonts w:cs="Times New Roman"/>
                 <w:i/>
               </w:rPr>
-              <w:t xml:space="preserve">A Phylogenetic approach for quantifying </w:t>
-            </w:r>
-            <w:proofErr w:type="spellStart"/>
-            <w:r>
-              <w:rPr>
-                <w:rFonts w:cs="Times New Roman"/>
-                <w:i/>
-              </w:rPr>
-              <w:t>interlocus</w:t>
-            </w:r>
-            <w:proofErr w:type="spellEnd"/>
-            <w:r>
-              <w:rPr>
-                <w:rFonts w:cs="Times New Roman"/>
-                <w:i/>
-              </w:rPr>
-              <w:t xml:space="preserve"> gene conversion.</w:t>
+              <w:t>A Phylogenetic approach for quantifying interlocus gene conversion.</w:t>
             </w:r>
             <w:r>
               <w:rPr>
@@ -9685,21 +7735,12 @@
               </w:rPr>
               <w:t xml:space="preserve"> </w:t>
             </w:r>
-            <w:proofErr w:type="spellStart"/>
-            <w:r>
-              <w:rPr>
-                <w:rFonts w:cs="Times New Roman"/>
-                <w:iCs/>
-              </w:rPr>
-              <w:t>Interlocus</w:t>
-            </w:r>
-            <w:proofErr w:type="spellEnd"/>
-            <w:r>
-              <w:rPr>
-                <w:rFonts w:cs="Times New Roman"/>
-                <w:iCs/>
-              </w:rPr>
-              <w:t xml:space="preserve"> Gene Conversion to Evolving Pathogens</w:t>
+            <w:r>
+              <w:rPr>
+                <w:rFonts w:cs="Times New Roman"/>
+                <w:iCs/>
+              </w:rPr>
+              <w:t>Interlocus Gene Conversion to Evolving Pathogens</w:t>
             </w:r>
           </w:p>
           <w:p>
@@ -9768,21 +7809,12 @@
               </w:rPr>
               <w:t xml:space="preserve"> </w:t>
             </w:r>
-            <w:proofErr w:type="spellStart"/>
-            <w:r>
-              <w:rPr>
-                <w:rFonts w:cs="Times New Roman"/>
-                <w:iCs/>
-              </w:rPr>
-              <w:t>Interlocus</w:t>
-            </w:r>
-            <w:proofErr w:type="spellEnd"/>
-            <w:r>
-              <w:rPr>
-                <w:rFonts w:cs="Times New Roman"/>
-                <w:iCs/>
-              </w:rPr>
-              <w:t xml:space="preserve"> Gene Conversion to Evolving Pathogens</w:t>
+            <w:r>
+              <w:rPr>
+                <w:rFonts w:cs="Times New Roman"/>
+                <w:iCs/>
+              </w:rPr>
+              <w:t>Interlocus Gene Conversion to Evolving Pathogens</w:t>
             </w:r>
           </w:p>
           <w:p>
@@ -9976,7 +8008,6 @@
               </w:rPr>
               <w:t xml:space="preserve">uantifying </w:t>
             </w:r>
-            <w:proofErr w:type="spellStart"/>
             <w:r>
               <w:rPr>
                 <w:rFonts w:cs="Times New Roman"/>
@@ -9989,15 +8020,7 @@
                 <w:rFonts w:cs="Times New Roman"/>
                 <w:iCs/>
               </w:rPr>
-              <w:t>nterlocus</w:t>
-            </w:r>
-            <w:proofErr w:type="spellEnd"/>
-            <w:r>
-              <w:rPr>
-                <w:rFonts w:cs="Times New Roman"/>
-                <w:iCs/>
-              </w:rPr>
-              <w:t xml:space="preserve"> </w:t>
+              <w:t xml:space="preserve">nterlocus </w:t>
             </w:r>
             <w:r>
               <w:rPr>
@@ -10126,7 +8149,6 @@
               </w:rPr>
               <w:t xml:space="preserve">uantifying </w:t>
             </w:r>
-            <w:proofErr w:type="spellStart"/>
             <w:r>
               <w:rPr>
                 <w:rFonts w:cs="Times New Roman"/>
@@ -10139,15 +8161,7 @@
                 <w:rFonts w:cs="Times New Roman"/>
                 <w:iCs/>
               </w:rPr>
-              <w:t>nterlocus</w:t>
-            </w:r>
-            <w:proofErr w:type="spellEnd"/>
-            <w:r>
-              <w:rPr>
-                <w:rFonts w:cs="Times New Roman"/>
-                <w:iCs/>
-              </w:rPr>
-              <w:t xml:space="preserve"> </w:t>
+              <w:t xml:space="preserve">nterlocus </w:t>
             </w:r>
             <w:r>
               <w:rPr>
@@ -10277,7 +8291,6 @@
               </w:rPr>
               <w:t xml:space="preserve">uantifying </w:t>
             </w:r>
-            <w:proofErr w:type="spellStart"/>
             <w:r>
               <w:rPr>
                 <w:rFonts w:cs="Times New Roman"/>
@@ -10290,15 +8303,7 @@
                 <w:rFonts w:cs="Times New Roman"/>
                 <w:iCs/>
               </w:rPr>
-              <w:t>nterlocus</w:t>
-            </w:r>
-            <w:proofErr w:type="spellEnd"/>
-            <w:r>
-              <w:rPr>
-                <w:rFonts w:cs="Times New Roman"/>
-                <w:iCs/>
-              </w:rPr>
-              <w:t xml:space="preserve"> </w:t>
+              <w:t xml:space="preserve">nterlocus </w:t>
             </w:r>
             <w:r>
               <w:rPr>
@@ -10429,7 +8434,6 @@
               </w:rPr>
               <w:t xml:space="preserve">uantifying </w:t>
             </w:r>
-            <w:proofErr w:type="spellStart"/>
             <w:r>
               <w:rPr>
                 <w:rFonts w:cs="Times New Roman"/>
@@ -10442,15 +8446,7 @@
                 <w:rFonts w:cs="Times New Roman"/>
                 <w:iCs/>
               </w:rPr>
-              <w:t>nterlocus</w:t>
-            </w:r>
-            <w:proofErr w:type="spellEnd"/>
-            <w:r>
-              <w:rPr>
-                <w:rFonts w:cs="Times New Roman"/>
-                <w:iCs/>
-              </w:rPr>
-              <w:t xml:space="preserve"> </w:t>
+              <w:t xml:space="preserve">nterlocus </w:t>
             </w:r>
             <w:r>
               <w:rPr>
@@ -10585,7 +8581,6 @@
               </w:rPr>
               <w:t xml:space="preserve">uantifying </w:t>
             </w:r>
-            <w:proofErr w:type="spellStart"/>
             <w:r>
               <w:rPr>
                 <w:rFonts w:cs="Times New Roman"/>
@@ -10598,15 +8593,7 @@
                 <w:rFonts w:cs="Times New Roman"/>
                 <w:iCs/>
               </w:rPr>
-              <w:t>nterlocus</w:t>
-            </w:r>
-            <w:proofErr w:type="spellEnd"/>
-            <w:r>
-              <w:rPr>
-                <w:rFonts w:cs="Times New Roman"/>
-                <w:iCs/>
-              </w:rPr>
-              <w:t xml:space="preserve"> </w:t>
+              <w:t xml:space="preserve">nterlocus </w:t>
             </w:r>
             <w:r>
               <w:rPr>
@@ -10725,7 +8712,6 @@
               </w:rPr>
               <w:t xml:space="preserve">uantifying </w:t>
             </w:r>
-            <w:proofErr w:type="spellStart"/>
             <w:r>
               <w:rPr>
                 <w:rFonts w:cs="Times New Roman"/>
@@ -10738,15 +8724,7 @@
                 <w:rFonts w:cs="Times New Roman"/>
                 <w:iCs/>
               </w:rPr>
-              <w:t>nterlocus</w:t>
-            </w:r>
-            <w:proofErr w:type="spellEnd"/>
-            <w:r>
-              <w:rPr>
-                <w:rFonts w:cs="Times New Roman"/>
-                <w:iCs/>
-              </w:rPr>
-              <w:t xml:space="preserve"> </w:t>
+              <w:t xml:space="preserve">nterlocus </w:t>
             </w:r>
             <w:r>
               <w:rPr>
@@ -10881,7 +8859,6 @@
                 <w:bCs/>
               </w:rPr>
             </w:pPr>
-            <w:proofErr w:type="spellStart"/>
             <w:r>
               <w:rPr>
                 <w:rFonts w:cs="Times New Roman"/>
@@ -10891,7 +8868,6 @@
               <w:lastRenderedPageBreak/>
               <w:t>IGCexpansion</w:t>
             </w:r>
-            <w:proofErr w:type="spellEnd"/>
           </w:p>
           <w:p>
             <w:pPr>
@@ -10910,21 +8886,7 @@
               <w:rPr>
                 <w:rFonts w:cs="Times New Roman"/>
               </w:rPr>
-              <w:t xml:space="preserve">My software for studying </w:t>
-            </w:r>
-            <w:proofErr w:type="spellStart"/>
-            <w:r>
-              <w:rPr>
-                <w:rFonts w:cs="Times New Roman"/>
-              </w:rPr>
-              <w:t>interlocus</w:t>
-            </w:r>
-            <w:proofErr w:type="spellEnd"/>
-            <w:r>
-              <w:rPr>
-                <w:rFonts w:cs="Times New Roman"/>
-              </w:rPr>
-              <w:t xml:space="preserve"> gene conversion</w:t>
+              <w:t>My software for studying interlocus gene conversion</w:t>
             </w:r>
             <w:r>
               <w:rPr>
@@ -11029,25 +8991,7 @@
                 <w:rFonts w:cs="Times New Roman"/>
                 <w:u w:val="none"/>
               </w:rPr>
-              <w:t xml:space="preserve">A tutorial for the Bayesian method (under development) of quantifying </w:t>
-            </w:r>
-            <w:proofErr w:type="spellStart"/>
-            <w:r>
-              <w:rPr>
-                <w:rStyle w:val="Hyperlink"/>
-                <w:rFonts w:cs="Times New Roman"/>
-                <w:u w:val="none"/>
-              </w:rPr>
-              <w:t>interlocus</w:t>
-            </w:r>
-            <w:proofErr w:type="spellEnd"/>
-            <w:r>
-              <w:rPr>
-                <w:rStyle w:val="Hyperlink"/>
-                <w:rFonts w:cs="Times New Roman"/>
-                <w:u w:val="none"/>
-              </w:rPr>
-              <w:t xml:space="preserve"> gene conversion in BEAST</w:t>
+              <w:t>A tutorial for the Bayesian method (under development) of quantifying interlocus gene conversion in BEAST</w:t>
             </w:r>
             <w:r>
               <w:rPr>
@@ -11537,21 +9481,7 @@
               <w:rPr>
                 <w:rFonts w:cs="Times New Roman"/>
               </w:rPr>
-              <w:t xml:space="preserve">I have reviewed manuscripts </w:t>
-            </w:r>
-            <w:proofErr w:type="gramStart"/>
-            <w:r>
-              <w:rPr>
-                <w:rFonts w:cs="Times New Roman"/>
-              </w:rPr>
-              <w:t>for</w:t>
-            </w:r>
-            <w:proofErr w:type="gramEnd"/>
-            <w:r>
-              <w:rPr>
-                <w:rFonts w:cs="Times New Roman"/>
-              </w:rPr>
-              <w:t xml:space="preserve"> </w:t>
+              <w:t xml:space="preserve">I have reviewed manuscripts for </w:t>
             </w:r>
           </w:p>
           <w:p>
@@ -11679,21 +9609,12 @@
                 <w:rFonts w:cs="Times New Roman"/>
               </w:rPr>
             </w:pPr>
-            <w:proofErr w:type="spellStart"/>
             <w:r>
               <w:rPr>
                 <w:rFonts w:cs="Times New Roman"/>
                 <w:i/>
               </w:rPr>
-              <w:t>Plos</w:t>
-            </w:r>
-            <w:proofErr w:type="spellEnd"/>
-            <w:r>
-              <w:rPr>
-                <w:rFonts w:cs="Times New Roman"/>
-                <w:i/>
-              </w:rPr>
-              <w:t xml:space="preserve"> Pathogens (1)</w:t>
+              <w:t>Plos Pathogens (1)</w:t>
             </w:r>
           </w:p>
           <w:p>

</xml_diff>

<commit_message>
add talk in CV
</commit_message>
<xml_diff>
--- a/CV/Ji CV.docx
+++ b/CV/Ji CV.docx
@@ -106,12 +106,14 @@
         <w:t xml:space="preserve"> · </w:t>
       </w:r>
       <w:hyperlink r:id="rId9" w:history="1">
+        <w:proofErr w:type="spellStart"/>
         <w:r>
           <w:rPr>
             <w:rFonts w:cs="Times New Roman"/>
           </w:rPr>
           <w:t>Github</w:t>
         </w:r>
+        <w:proofErr w:type="spellEnd"/>
         <w:r>
           <w:rPr>
             <w:rFonts w:cs="Times New Roman"/>
@@ -248,7 +250,21 @@
               <w:rPr>
                 <w:rFonts w:cs="Times New Roman"/>
               </w:rPr>
-              <w:t>Dissertation: Phylogenetic Approaches for Quantifying Interlocus Gene Conversion</w:t>
+              <w:t xml:space="preserve">Dissertation: Phylogenetic Approaches for Quantifying </w:t>
+            </w:r>
+            <w:proofErr w:type="spellStart"/>
+            <w:r>
+              <w:rPr>
+                <w:rFonts w:cs="Times New Roman"/>
+              </w:rPr>
+              <w:t>Interlocus</w:t>
+            </w:r>
+            <w:proofErr w:type="spellEnd"/>
+            <w:r>
+              <w:rPr>
+                <w:rFonts w:cs="Times New Roman"/>
+              </w:rPr>
+              <w:t xml:space="preserve"> Gene Conversion</w:t>
             </w:r>
           </w:p>
           <w:p>
@@ -372,7 +388,35 @@
               <w:rPr>
                 <w:rFonts w:cs="Times New Roman"/>
               </w:rPr>
-              <w:t>Committee: John Muth, Lew Reynolds, Michael Kudenov, and Jon-Paul Maria</w:t>
+              <w:t xml:space="preserve">Committee: John </w:t>
+            </w:r>
+            <w:proofErr w:type="spellStart"/>
+            <w:r>
+              <w:rPr>
+                <w:rFonts w:cs="Times New Roman"/>
+              </w:rPr>
+              <w:t>Muth</w:t>
+            </w:r>
+            <w:proofErr w:type="spellEnd"/>
+            <w:r>
+              <w:rPr>
+                <w:rFonts w:cs="Times New Roman"/>
+              </w:rPr>
+              <w:t xml:space="preserve">, Lew Reynolds, Michael </w:t>
+            </w:r>
+            <w:proofErr w:type="spellStart"/>
+            <w:r>
+              <w:rPr>
+                <w:rFonts w:cs="Times New Roman"/>
+              </w:rPr>
+              <w:t>Kudenov</w:t>
+            </w:r>
+            <w:proofErr w:type="spellEnd"/>
+            <w:r>
+              <w:rPr>
+                <w:rFonts w:cs="Times New Roman"/>
+              </w:rPr>
+              <w:t>, and Jon-Paul Maria</w:t>
             </w:r>
           </w:p>
         </w:tc>
@@ -503,7 +547,21 @@
               <w:rPr>
                 <w:rFonts w:cs="Times New Roman"/>
               </w:rPr>
-              <w:t>Advisor: Jia-sen Zhang</w:t>
+              <w:t>Advisor: Jia-</w:t>
+            </w:r>
+            <w:proofErr w:type="spellStart"/>
+            <w:r>
+              <w:rPr>
+                <w:rFonts w:cs="Times New Roman"/>
+              </w:rPr>
+              <w:t>sen</w:t>
+            </w:r>
+            <w:proofErr w:type="spellEnd"/>
+            <w:r>
+              <w:rPr>
+                <w:rFonts w:cs="Times New Roman"/>
+              </w:rPr>
+              <w:t xml:space="preserve"> Zhang</w:t>
             </w:r>
           </w:p>
         </w:tc>
@@ -1030,7 +1088,21 @@
               <w:rPr>
                 <w:rFonts w:cs="Times New Roman"/>
               </w:rPr>
-              <w:t>, Nishimura, A., &amp; Suchard, M. A. (202</w:t>
+              <w:t xml:space="preserve">, Nishimura, A., &amp; </w:t>
+            </w:r>
+            <w:proofErr w:type="spellStart"/>
+            <w:r>
+              <w:rPr>
+                <w:rFonts w:cs="Times New Roman"/>
+              </w:rPr>
+              <w:t>Suchard</w:t>
+            </w:r>
+            <w:proofErr w:type="spellEnd"/>
+            <w:r>
+              <w:rPr>
+                <w:rFonts w:cs="Times New Roman"/>
+              </w:rPr>
+              <w:t>, M. A. (202</w:t>
             </w:r>
             <w:r>
               <w:rPr>
@@ -1127,7 +1199,63 @@
               <w:rPr>
                 <w:rFonts w:cs="Times New Roman"/>
               </w:rPr>
-              <w:t xml:space="preserve">, Fisher, A. A., Su, S., Thorne, J. L., Potter, B., Lemey, P., Baele, G., &amp; Suchard, M. A., </w:t>
+              <w:t xml:space="preserve">, Fisher, A. A., </w:t>
+            </w:r>
+            <w:proofErr w:type="spellStart"/>
+            <w:r>
+              <w:rPr>
+                <w:rFonts w:cs="Times New Roman"/>
+              </w:rPr>
+              <w:t>Su</w:t>
+            </w:r>
+            <w:proofErr w:type="spellEnd"/>
+            <w:r>
+              <w:rPr>
+                <w:rFonts w:cs="Times New Roman"/>
+              </w:rPr>
+              <w:t xml:space="preserve">, S., Thorne, J. L., Potter, B., </w:t>
+            </w:r>
+            <w:proofErr w:type="spellStart"/>
+            <w:r>
+              <w:rPr>
+                <w:rFonts w:cs="Times New Roman"/>
+              </w:rPr>
+              <w:t>Lemey</w:t>
+            </w:r>
+            <w:proofErr w:type="spellEnd"/>
+            <w:r>
+              <w:rPr>
+                <w:rFonts w:cs="Times New Roman"/>
+              </w:rPr>
+              <w:t xml:space="preserve">, P., </w:t>
+            </w:r>
+            <w:proofErr w:type="spellStart"/>
+            <w:r>
+              <w:rPr>
+                <w:rFonts w:cs="Times New Roman"/>
+              </w:rPr>
+              <w:t>Baele</w:t>
+            </w:r>
+            <w:proofErr w:type="spellEnd"/>
+            <w:r>
+              <w:rPr>
+                <w:rFonts w:cs="Times New Roman"/>
+              </w:rPr>
+              <w:t xml:space="preserve">, G., &amp; </w:t>
+            </w:r>
+            <w:proofErr w:type="spellStart"/>
+            <w:r>
+              <w:rPr>
+                <w:rFonts w:cs="Times New Roman"/>
+              </w:rPr>
+              <w:t>Suchard</w:t>
+            </w:r>
+            <w:proofErr w:type="spellEnd"/>
+            <w:r>
+              <w:rPr>
+                <w:rFonts w:cs="Times New Roman"/>
+              </w:rPr>
+              <w:t xml:space="preserve">, M. A., </w:t>
             </w:r>
             <w:r>
               <w:rPr>
@@ -1177,7 +1305,21 @@
               <w:rPr>
                 <w:rFonts w:cs="Times New Roman"/>
               </w:rPr>
-              <w:t>, syad039, arXiv preprint arXiv:2110.13298.</w:t>
+              <w:t xml:space="preserve">, syad039, </w:t>
+            </w:r>
+            <w:proofErr w:type="spellStart"/>
+            <w:r>
+              <w:rPr>
+                <w:rFonts w:cs="Times New Roman"/>
+              </w:rPr>
+              <w:t>arXiv</w:t>
+            </w:r>
+            <w:proofErr w:type="spellEnd"/>
+            <w:r>
+              <w:rPr>
+                <w:rFonts w:cs="Times New Roman"/>
+              </w:rPr>
+              <w:t xml:space="preserve"> preprint arXiv:2110.13298.</w:t>
             </w:r>
           </w:p>
         </w:tc>
@@ -1250,7 +1392,25 @@
                 <w:color w:val="222222"/>
                 <w:shd w:val="clear" w:color="auto" w:fill="FFFFFF"/>
               </w:rPr>
-              <w:t xml:space="preserve">Yang, Y., Xu, T., Conant, G., Kishino, H., Thorne, J.L. and </w:t>
+              <w:t xml:space="preserve">Yang, Y., Xu, T., Conant, G., </w:t>
+            </w:r>
+            <w:proofErr w:type="spellStart"/>
+            <w:r>
+              <w:rPr>
+                <w:rFonts w:cs="Times New Roman"/>
+                <w:color w:val="222222"/>
+                <w:shd w:val="clear" w:color="auto" w:fill="FFFFFF"/>
+              </w:rPr>
+              <w:t>Kishino</w:t>
+            </w:r>
+            <w:proofErr w:type="spellEnd"/>
+            <w:r>
+              <w:rPr>
+                <w:rFonts w:cs="Times New Roman"/>
+                <w:color w:val="222222"/>
+                <w:shd w:val="clear" w:color="auto" w:fill="FFFFFF"/>
+              </w:rPr>
+              <w:t xml:space="preserve">, H., Thorne, J.L. and </w:t>
             </w:r>
             <w:r>
               <w:rPr>
@@ -1300,7 +1460,25 @@
                 <w:color w:val="222222"/>
                 <w:shd w:val="clear" w:color="auto" w:fill="FFFFFF"/>
               </w:rPr>
-              <w:t xml:space="preserve"> Interlocus Gene Conversion, Natural</w:t>
+              <w:t xml:space="preserve"> </w:t>
+            </w:r>
+            <w:proofErr w:type="spellStart"/>
+            <w:r>
+              <w:rPr>
+                <w:rFonts w:cs="Times New Roman"/>
+                <w:color w:val="222222"/>
+                <w:shd w:val="clear" w:color="auto" w:fill="FFFFFF"/>
+              </w:rPr>
+              <w:t>Interlocus</w:t>
+            </w:r>
+            <w:proofErr w:type="spellEnd"/>
+            <w:r>
+              <w:rPr>
+                <w:rFonts w:cs="Times New Roman"/>
+                <w:color w:val="222222"/>
+                <w:shd w:val="clear" w:color="auto" w:fill="FFFFFF"/>
+              </w:rPr>
+              <w:t xml:space="preserve"> Gene Conversion, Natural</w:t>
             </w:r>
             <w:r>
               <w:rPr>
@@ -1516,7 +1694,25 @@
                 <w:color w:val="222222"/>
                 <w:shd w:val="clear" w:color="auto" w:fill="FFFFFF"/>
               </w:rPr>
-              <w:t xml:space="preserve">He, W.T., Li, D., Baele, G., Zhao, J., Jiang, Z., </w:t>
+              <w:t xml:space="preserve">He, W.T., Li, D., </w:t>
+            </w:r>
+            <w:proofErr w:type="spellStart"/>
+            <w:r>
+              <w:rPr>
+                <w:rFonts w:cs="Times New Roman"/>
+                <w:color w:val="222222"/>
+                <w:shd w:val="clear" w:color="auto" w:fill="FFFFFF"/>
+              </w:rPr>
+              <w:t>Baele</w:t>
+            </w:r>
+            <w:proofErr w:type="spellEnd"/>
+            <w:r>
+              <w:rPr>
+                <w:rFonts w:cs="Times New Roman"/>
+                <w:color w:val="222222"/>
+                <w:shd w:val="clear" w:color="auto" w:fill="FFFFFF"/>
+              </w:rPr>
+              <w:t xml:space="preserve">, G., Zhao, J., Jiang, Z., </w:t>
             </w:r>
             <w:r>
               <w:rPr>
@@ -1534,7 +1730,97 @@
                 <w:color w:val="222222"/>
                 <w:shd w:val="clear" w:color="auto" w:fill="FFFFFF"/>
               </w:rPr>
-              <w:t xml:space="preserve">, Veit, M., Suchard, M.A., Holmes, E.C., Lemey, P., Boni, M.F. and Su, S., </w:t>
+              <w:t xml:space="preserve">, </w:t>
+            </w:r>
+            <w:proofErr w:type="spellStart"/>
+            <w:r>
+              <w:rPr>
+                <w:rFonts w:cs="Times New Roman"/>
+                <w:color w:val="222222"/>
+                <w:shd w:val="clear" w:color="auto" w:fill="FFFFFF"/>
+              </w:rPr>
+              <w:t>Veit</w:t>
+            </w:r>
+            <w:proofErr w:type="spellEnd"/>
+            <w:r>
+              <w:rPr>
+                <w:rFonts w:cs="Times New Roman"/>
+                <w:color w:val="222222"/>
+                <w:shd w:val="clear" w:color="auto" w:fill="FFFFFF"/>
+              </w:rPr>
+              <w:t xml:space="preserve">, M., </w:t>
+            </w:r>
+            <w:proofErr w:type="spellStart"/>
+            <w:r>
+              <w:rPr>
+                <w:rFonts w:cs="Times New Roman"/>
+                <w:color w:val="222222"/>
+                <w:shd w:val="clear" w:color="auto" w:fill="FFFFFF"/>
+              </w:rPr>
+              <w:t>Suchard</w:t>
+            </w:r>
+            <w:proofErr w:type="spellEnd"/>
+            <w:r>
+              <w:rPr>
+                <w:rFonts w:cs="Times New Roman"/>
+                <w:color w:val="222222"/>
+                <w:shd w:val="clear" w:color="auto" w:fill="FFFFFF"/>
+              </w:rPr>
+              <w:t xml:space="preserve">, M.A., Holmes, E.C., </w:t>
+            </w:r>
+            <w:proofErr w:type="spellStart"/>
+            <w:r>
+              <w:rPr>
+                <w:rFonts w:cs="Times New Roman"/>
+                <w:color w:val="222222"/>
+                <w:shd w:val="clear" w:color="auto" w:fill="FFFFFF"/>
+              </w:rPr>
+              <w:t>Lemey</w:t>
+            </w:r>
+            <w:proofErr w:type="spellEnd"/>
+            <w:r>
+              <w:rPr>
+                <w:rFonts w:cs="Times New Roman"/>
+                <w:color w:val="222222"/>
+                <w:shd w:val="clear" w:color="auto" w:fill="FFFFFF"/>
+              </w:rPr>
+              <w:t xml:space="preserve">, P., </w:t>
+            </w:r>
+            <w:proofErr w:type="spellStart"/>
+            <w:r>
+              <w:rPr>
+                <w:rFonts w:cs="Times New Roman"/>
+                <w:color w:val="222222"/>
+                <w:shd w:val="clear" w:color="auto" w:fill="FFFFFF"/>
+              </w:rPr>
+              <w:t>Boni</w:t>
+            </w:r>
+            <w:proofErr w:type="spellEnd"/>
+            <w:r>
+              <w:rPr>
+                <w:rFonts w:cs="Times New Roman"/>
+                <w:color w:val="222222"/>
+                <w:shd w:val="clear" w:color="auto" w:fill="FFFFFF"/>
+              </w:rPr>
+              <w:t xml:space="preserve">, M.F. and </w:t>
+            </w:r>
+            <w:proofErr w:type="spellStart"/>
+            <w:r>
+              <w:rPr>
+                <w:rFonts w:cs="Times New Roman"/>
+                <w:color w:val="222222"/>
+                <w:shd w:val="clear" w:color="auto" w:fill="FFFFFF"/>
+              </w:rPr>
+              <w:t>Su</w:t>
+            </w:r>
+            <w:proofErr w:type="spellEnd"/>
+            <w:r>
+              <w:rPr>
+                <w:rFonts w:cs="Times New Roman"/>
+                <w:color w:val="222222"/>
+                <w:shd w:val="clear" w:color="auto" w:fill="FFFFFF"/>
+              </w:rPr>
+              <w:t xml:space="preserve">, S., </w:t>
             </w:r>
             <w:r>
               <w:rPr>
@@ -1602,7 +1888,25 @@
                 <w:color w:val="222222"/>
                 <w:shd w:val="clear" w:color="auto" w:fill="FFFFFF"/>
               </w:rPr>
-              <w:t>(2), p.vead051.</w:t>
+              <w:t xml:space="preserve">(2), </w:t>
+            </w:r>
+            <w:proofErr w:type="gramStart"/>
+            <w:r>
+              <w:rPr>
+                <w:rFonts w:cs="Times New Roman"/>
+                <w:color w:val="222222"/>
+                <w:shd w:val="clear" w:color="auto" w:fill="FFFFFF"/>
+              </w:rPr>
+              <w:t>p.vead</w:t>
+            </w:r>
+            <w:proofErr w:type="gramEnd"/>
+            <w:r>
+              <w:rPr>
+                <w:rFonts w:cs="Times New Roman"/>
+                <w:color w:val="222222"/>
+                <w:shd w:val="clear" w:color="auto" w:fill="FFFFFF"/>
+              </w:rPr>
+              <w:t>051.</w:t>
             </w:r>
           </w:p>
         </w:tc>
@@ -1667,7 +1971,25 @@
                 <w:color w:val="222222"/>
                 <w:shd w:val="clear" w:color="auto" w:fill="FFFFFF"/>
               </w:rPr>
-              <w:t xml:space="preserve">Zhang, Z., Nishimura, A., Trovão, N.S., Cherry, J.L., Holbrook, A.J., </w:t>
+              <w:t xml:space="preserve">Zhang, Z., Nishimura, A., </w:t>
+            </w:r>
+            <w:proofErr w:type="spellStart"/>
+            <w:r>
+              <w:rPr>
+                <w:rFonts w:cs="Times New Roman"/>
+                <w:color w:val="222222"/>
+                <w:shd w:val="clear" w:color="auto" w:fill="FFFFFF"/>
+              </w:rPr>
+              <w:t>Trovão</w:t>
+            </w:r>
+            <w:proofErr w:type="spellEnd"/>
+            <w:r>
+              <w:rPr>
+                <w:rFonts w:cs="Times New Roman"/>
+                <w:color w:val="222222"/>
+                <w:shd w:val="clear" w:color="auto" w:fill="FFFFFF"/>
+              </w:rPr>
+              <w:t xml:space="preserve">, N.S., Cherry, J.L., Holbrook, A.J., </w:t>
             </w:r>
             <w:r>
               <w:rPr>
@@ -1685,7 +2007,43 @@
                 <w:color w:val="222222"/>
                 <w:shd w:val="clear" w:color="auto" w:fill="FFFFFF"/>
               </w:rPr>
-              <w:t xml:space="preserve">, Lemey, P. and Suchard, M.A., </w:t>
+              <w:t xml:space="preserve">, </w:t>
+            </w:r>
+            <w:proofErr w:type="spellStart"/>
+            <w:r>
+              <w:rPr>
+                <w:rFonts w:cs="Times New Roman"/>
+                <w:color w:val="222222"/>
+                <w:shd w:val="clear" w:color="auto" w:fill="FFFFFF"/>
+              </w:rPr>
+              <w:t>Lemey</w:t>
+            </w:r>
+            <w:proofErr w:type="spellEnd"/>
+            <w:r>
+              <w:rPr>
+                <w:rFonts w:cs="Times New Roman"/>
+                <w:color w:val="222222"/>
+                <w:shd w:val="clear" w:color="auto" w:fill="FFFFFF"/>
+              </w:rPr>
+              <w:t xml:space="preserve">, P. and </w:t>
+            </w:r>
+            <w:proofErr w:type="spellStart"/>
+            <w:r>
+              <w:rPr>
+                <w:rFonts w:cs="Times New Roman"/>
+                <w:color w:val="222222"/>
+                <w:shd w:val="clear" w:color="auto" w:fill="FFFFFF"/>
+              </w:rPr>
+              <w:t>Suchard</w:t>
+            </w:r>
+            <w:proofErr w:type="spellEnd"/>
+            <w:r>
+              <w:rPr>
+                <w:rFonts w:cs="Times New Roman"/>
+                <w:color w:val="222222"/>
+                <w:shd w:val="clear" w:color="auto" w:fill="FFFFFF"/>
+              </w:rPr>
+              <w:t xml:space="preserve">, M.A., </w:t>
             </w:r>
             <w:r>
               <w:rPr>
@@ -1753,7 +2111,25 @@
                 <w:color w:val="222222"/>
                 <w:shd w:val="clear" w:color="auto" w:fill="FFFFFF"/>
               </w:rPr>
-              <w:t>(8), p.e1011419.</w:t>
+              <w:t xml:space="preserve">(8), </w:t>
+            </w:r>
+            <w:proofErr w:type="gramStart"/>
+            <w:r>
+              <w:rPr>
+                <w:rFonts w:cs="Times New Roman"/>
+                <w:color w:val="222222"/>
+                <w:shd w:val="clear" w:color="auto" w:fill="FFFFFF"/>
+              </w:rPr>
+              <w:t>p.e</w:t>
+            </w:r>
+            <w:proofErr w:type="gramEnd"/>
+            <w:r>
+              <w:rPr>
+                <w:rFonts w:cs="Times New Roman"/>
+                <w:color w:val="222222"/>
+                <w:shd w:val="clear" w:color="auto" w:fill="FFFFFF"/>
+              </w:rPr>
+              <w:t>1011419.</w:t>
             </w:r>
           </w:p>
         </w:tc>
@@ -1808,7 +2184,35 @@
               <w:rPr>
                 <w:rFonts w:cs="Times New Roman"/>
               </w:rPr>
-              <w:t xml:space="preserve">Zhao, J., Kang, M., Wu, H., Sun, B., Baele, G., He, W.T., Lu, M., Suchard, M.A., </w:t>
+              <w:t xml:space="preserve">Zhao, J., Kang, M., Wu, H., Sun, B., </w:t>
+            </w:r>
+            <w:proofErr w:type="spellStart"/>
+            <w:r>
+              <w:rPr>
+                <w:rFonts w:cs="Times New Roman"/>
+              </w:rPr>
+              <w:t>Baele</w:t>
+            </w:r>
+            <w:proofErr w:type="spellEnd"/>
+            <w:r>
+              <w:rPr>
+                <w:rFonts w:cs="Times New Roman"/>
+              </w:rPr>
+              <w:t xml:space="preserve">, G., He, W.T., Lu, M., </w:t>
+            </w:r>
+            <w:proofErr w:type="spellStart"/>
+            <w:r>
+              <w:rPr>
+                <w:rFonts w:cs="Times New Roman"/>
+              </w:rPr>
+              <w:t>Suchard</w:t>
+            </w:r>
+            <w:proofErr w:type="spellEnd"/>
+            <w:r>
+              <w:rPr>
+                <w:rFonts w:cs="Times New Roman"/>
+              </w:rPr>
+              <w:t xml:space="preserve">, M.A., </w:t>
             </w:r>
             <w:r>
               <w:rPr>
@@ -1822,7 +2226,21 @@
               <w:rPr>
                 <w:rFonts w:cs="Times New Roman"/>
               </w:rPr>
-              <w:t xml:space="preserve">, He, N. and Su, S., </w:t>
+              <w:t xml:space="preserve">, He, N. and </w:t>
+            </w:r>
+            <w:proofErr w:type="spellStart"/>
+            <w:r>
+              <w:rPr>
+                <w:rFonts w:cs="Times New Roman"/>
+              </w:rPr>
+              <w:t>Su</w:t>
+            </w:r>
+            <w:proofErr w:type="spellEnd"/>
+            <w:r>
+              <w:rPr>
+                <w:rFonts w:cs="Times New Roman"/>
+              </w:rPr>
+              <w:t xml:space="preserve">, S., </w:t>
             </w:r>
             <w:r>
               <w:rPr>
@@ -1925,7 +2343,25 @@
                 <w:color w:val="222222"/>
                 <w:shd w:val="clear" w:color="auto" w:fill="FFFFFF"/>
               </w:rPr>
-              <w:t xml:space="preserve">Yang, J., Schuemie, M.J., </w:t>
+              <w:t xml:space="preserve">Yang, J., </w:t>
+            </w:r>
+            <w:proofErr w:type="spellStart"/>
+            <w:r>
+              <w:rPr>
+                <w:rFonts w:cs="Times New Roman"/>
+                <w:color w:val="222222"/>
+                <w:shd w:val="clear" w:color="auto" w:fill="FFFFFF"/>
+              </w:rPr>
+              <w:t>Schuemie</w:t>
+            </w:r>
+            <w:proofErr w:type="spellEnd"/>
+            <w:r>
+              <w:rPr>
+                <w:rFonts w:cs="Times New Roman"/>
+                <w:color w:val="222222"/>
+                <w:shd w:val="clear" w:color="auto" w:fill="FFFFFF"/>
+              </w:rPr>
+              <w:t xml:space="preserve">, M.J., </w:t>
             </w:r>
             <w:r>
               <w:rPr>
@@ -1943,7 +2379,25 @@
                 <w:color w:val="222222"/>
                 <w:shd w:val="clear" w:color="auto" w:fill="FFFFFF"/>
               </w:rPr>
-              <w:t xml:space="preserve"> and Suchard, M.A., </w:t>
+              <w:t xml:space="preserve"> and </w:t>
+            </w:r>
+            <w:proofErr w:type="spellStart"/>
+            <w:r>
+              <w:rPr>
+                <w:rFonts w:cs="Times New Roman"/>
+                <w:color w:val="222222"/>
+                <w:shd w:val="clear" w:color="auto" w:fill="FFFFFF"/>
+              </w:rPr>
+              <w:t>Suchard</w:t>
+            </w:r>
+            <w:proofErr w:type="spellEnd"/>
+            <w:r>
+              <w:rPr>
+                <w:rFonts w:cs="Times New Roman"/>
+                <w:color w:val="222222"/>
+                <w:shd w:val="clear" w:color="auto" w:fill="FFFFFF"/>
+              </w:rPr>
+              <w:t xml:space="preserve">, M.A., </w:t>
             </w:r>
             <w:r>
               <w:rPr>
@@ -2058,7 +2512,43 @@
                 <w:color w:val="222222"/>
                 <w:shd w:val="clear" w:color="auto" w:fill="FFFFFF"/>
               </w:rPr>
-              <w:t>Zhao, J., Dellicour, S., Yan, Z., Veit, M., Gill, M.S., He, W</w:t>
+              <w:t xml:space="preserve">Zhao, J., </w:t>
+            </w:r>
+            <w:proofErr w:type="spellStart"/>
+            <w:r>
+              <w:rPr>
+                <w:rFonts w:cs="Times New Roman"/>
+                <w:color w:val="222222"/>
+                <w:shd w:val="clear" w:color="auto" w:fill="FFFFFF"/>
+              </w:rPr>
+              <w:t>Dellicour</w:t>
+            </w:r>
+            <w:proofErr w:type="spellEnd"/>
+            <w:r>
+              <w:rPr>
+                <w:rFonts w:cs="Times New Roman"/>
+                <w:color w:val="222222"/>
+                <w:shd w:val="clear" w:color="auto" w:fill="FFFFFF"/>
+              </w:rPr>
+              <w:t xml:space="preserve">, S., Yan, Z., </w:t>
+            </w:r>
+            <w:proofErr w:type="spellStart"/>
+            <w:r>
+              <w:rPr>
+                <w:rFonts w:cs="Times New Roman"/>
+                <w:color w:val="222222"/>
+                <w:shd w:val="clear" w:color="auto" w:fill="FFFFFF"/>
+              </w:rPr>
+              <w:t>Veit</w:t>
+            </w:r>
+            <w:proofErr w:type="spellEnd"/>
+            <w:r>
+              <w:rPr>
+                <w:rFonts w:cs="Times New Roman"/>
+                <w:color w:val="222222"/>
+                <w:shd w:val="clear" w:color="auto" w:fill="FFFFFF"/>
+              </w:rPr>
+              <w:t>, M., Gill, M.S., He, W</w:t>
             </w:r>
             <w:r>
               <w:rPr>
@@ -2074,7 +2564,25 @@
                 <w:color w:val="222222"/>
                 <w:shd w:val="clear" w:color="auto" w:fill="FFFFFF"/>
               </w:rPr>
-              <w:t xml:space="preserve">, Zhai, X., </w:t>
+              <w:t xml:space="preserve">, </w:t>
+            </w:r>
+            <w:proofErr w:type="spellStart"/>
+            <w:r>
+              <w:rPr>
+                <w:rFonts w:cs="Times New Roman"/>
+                <w:color w:val="222222"/>
+                <w:shd w:val="clear" w:color="auto" w:fill="FFFFFF"/>
+              </w:rPr>
+              <w:t>Zhai</w:t>
+            </w:r>
+            <w:proofErr w:type="spellEnd"/>
+            <w:r>
+              <w:rPr>
+                <w:rFonts w:cs="Times New Roman"/>
+                <w:color w:val="222222"/>
+                <w:shd w:val="clear" w:color="auto" w:fill="FFFFFF"/>
+              </w:rPr>
+              <w:t xml:space="preserve">, X., </w:t>
             </w:r>
             <w:r>
               <w:rPr>
@@ -2092,7 +2600,61 @@
                 <w:color w:val="222222"/>
                 <w:shd w:val="clear" w:color="auto" w:fill="FFFFFF"/>
               </w:rPr>
-              <w:t xml:space="preserve">, Suchard, M.A., Lemey, P. and Su, S., </w:t>
+              <w:t xml:space="preserve">, </w:t>
+            </w:r>
+            <w:proofErr w:type="spellStart"/>
+            <w:r>
+              <w:rPr>
+                <w:rFonts w:cs="Times New Roman"/>
+                <w:color w:val="222222"/>
+                <w:shd w:val="clear" w:color="auto" w:fill="FFFFFF"/>
+              </w:rPr>
+              <w:t>Suchard</w:t>
+            </w:r>
+            <w:proofErr w:type="spellEnd"/>
+            <w:r>
+              <w:rPr>
+                <w:rFonts w:cs="Times New Roman"/>
+                <w:color w:val="222222"/>
+                <w:shd w:val="clear" w:color="auto" w:fill="FFFFFF"/>
+              </w:rPr>
+              <w:t xml:space="preserve">, M.A., </w:t>
+            </w:r>
+            <w:proofErr w:type="spellStart"/>
+            <w:r>
+              <w:rPr>
+                <w:rFonts w:cs="Times New Roman"/>
+                <w:color w:val="222222"/>
+                <w:shd w:val="clear" w:color="auto" w:fill="FFFFFF"/>
+              </w:rPr>
+              <w:t>Lemey</w:t>
+            </w:r>
+            <w:proofErr w:type="spellEnd"/>
+            <w:r>
+              <w:rPr>
+                <w:rFonts w:cs="Times New Roman"/>
+                <w:color w:val="222222"/>
+                <w:shd w:val="clear" w:color="auto" w:fill="FFFFFF"/>
+              </w:rPr>
+              <w:t xml:space="preserve">, P. and </w:t>
+            </w:r>
+            <w:proofErr w:type="spellStart"/>
+            <w:r>
+              <w:rPr>
+                <w:rFonts w:cs="Times New Roman"/>
+                <w:color w:val="222222"/>
+                <w:shd w:val="clear" w:color="auto" w:fill="FFFFFF"/>
+              </w:rPr>
+              <w:t>Su</w:t>
+            </w:r>
+            <w:proofErr w:type="spellEnd"/>
+            <w:r>
+              <w:rPr>
+                <w:rFonts w:cs="Times New Roman"/>
+                <w:color w:val="222222"/>
+                <w:shd w:val="clear" w:color="auto" w:fill="FFFFFF"/>
+              </w:rPr>
+              <w:t xml:space="preserve">, S., </w:t>
             </w:r>
             <w:r>
               <w:rPr>
@@ -2124,7 +2686,25 @@
                 <w:color w:val="222222"/>
                 <w:shd w:val="clear" w:color="auto" w:fill="FFFFFF"/>
               </w:rPr>
-              <w:t xml:space="preserve"> Early Genomic Surveillance and Phylogeographic Analysis of Getah Virus, a Reemerging Arbovirus, in Livestock in China. </w:t>
+              <w:t xml:space="preserve"> Early Genomic Surveillance and Phylogeographic Analysis of </w:t>
+            </w:r>
+            <w:proofErr w:type="spellStart"/>
+            <w:r>
+              <w:rPr>
+                <w:rFonts w:cs="Times New Roman"/>
+                <w:color w:val="222222"/>
+                <w:shd w:val="clear" w:color="auto" w:fill="FFFFFF"/>
+              </w:rPr>
+              <w:t>Getah</w:t>
+            </w:r>
+            <w:proofErr w:type="spellEnd"/>
+            <w:r>
+              <w:rPr>
+                <w:rFonts w:cs="Times New Roman"/>
+                <w:color w:val="222222"/>
+                <w:shd w:val="clear" w:color="auto" w:fill="FFFFFF"/>
+              </w:rPr>
+              <w:t xml:space="preserve"> Virus, a Reemerging Arbovirus, in Livestock in China. </w:t>
             </w:r>
             <w:r>
               <w:rPr>
@@ -2160,7 +2740,25 @@
                 <w:color w:val="222222"/>
                 <w:shd w:val="clear" w:color="auto" w:fill="FFFFFF"/>
               </w:rPr>
-              <w:t>(1), pp.e01091-22.</w:t>
+              <w:t xml:space="preserve">(1), </w:t>
+            </w:r>
+            <w:proofErr w:type="gramStart"/>
+            <w:r>
+              <w:rPr>
+                <w:rFonts w:cs="Times New Roman"/>
+                <w:color w:val="222222"/>
+                <w:shd w:val="clear" w:color="auto" w:fill="FFFFFF"/>
+              </w:rPr>
+              <w:t>pp.e</w:t>
+            </w:r>
+            <w:proofErr w:type="gramEnd"/>
+            <w:r>
+              <w:rPr>
+                <w:rFonts w:cs="Times New Roman"/>
+                <w:color w:val="222222"/>
+                <w:shd w:val="clear" w:color="auto" w:fill="FFFFFF"/>
+              </w:rPr>
+              <w:t>01091-22.</w:t>
             </w:r>
           </w:p>
         </w:tc>
@@ -2219,13 +2817,23 @@
                 <w:shd w:val="clear" w:color="auto" w:fill="FFFFFF"/>
               </w:rPr>
             </w:pPr>
-            <w:r>
-              <w:rPr>
-                <w:rFonts w:cs="Times New Roman"/>
-                <w:color w:val="222222"/>
-                <w:shd w:val="clear" w:color="auto" w:fill="FFFFFF"/>
-              </w:rPr>
-              <w:t xml:space="preserve">Tsui, L.H., et al., </w:t>
+            <w:proofErr w:type="spellStart"/>
+            <w:r>
+              <w:rPr>
+                <w:rFonts w:cs="Times New Roman"/>
+                <w:color w:val="222222"/>
+                <w:shd w:val="clear" w:color="auto" w:fill="FFFFFF"/>
+              </w:rPr>
+              <w:t>Tsui</w:t>
+            </w:r>
+            <w:proofErr w:type="spellEnd"/>
+            <w:r>
+              <w:rPr>
+                <w:rFonts w:cs="Times New Roman"/>
+                <w:color w:val="222222"/>
+                <w:shd w:val="clear" w:color="auto" w:fill="FFFFFF"/>
+              </w:rPr>
+              <w:t xml:space="preserve">, L.H., et al., </w:t>
             </w:r>
             <w:r>
               <w:rPr>
@@ -2350,7 +2958,43 @@
                 <w:color w:val="222222"/>
                 <w:shd w:val="clear" w:color="auto" w:fill="FFFFFF"/>
               </w:rPr>
-              <w:t xml:space="preserve">Hassler, G.W., Magee, A.F., Zhang, Z., Baele, G., Lemey, P., </w:t>
+              <w:t xml:space="preserve">Hassler, G.W., Magee, A.F., Zhang, Z., </w:t>
+            </w:r>
+            <w:proofErr w:type="spellStart"/>
+            <w:r>
+              <w:rPr>
+                <w:rFonts w:cs="Times New Roman"/>
+                <w:color w:val="222222"/>
+                <w:shd w:val="clear" w:color="auto" w:fill="FFFFFF"/>
+              </w:rPr>
+              <w:t>Baele</w:t>
+            </w:r>
+            <w:proofErr w:type="spellEnd"/>
+            <w:r>
+              <w:rPr>
+                <w:rFonts w:cs="Times New Roman"/>
+                <w:color w:val="222222"/>
+                <w:shd w:val="clear" w:color="auto" w:fill="FFFFFF"/>
+              </w:rPr>
+              <w:t xml:space="preserve">, G., </w:t>
+            </w:r>
+            <w:proofErr w:type="spellStart"/>
+            <w:r>
+              <w:rPr>
+                <w:rFonts w:cs="Times New Roman"/>
+                <w:color w:val="222222"/>
+                <w:shd w:val="clear" w:color="auto" w:fill="FFFFFF"/>
+              </w:rPr>
+              <w:t>Lemey</w:t>
+            </w:r>
+            <w:proofErr w:type="spellEnd"/>
+            <w:r>
+              <w:rPr>
+                <w:rFonts w:cs="Times New Roman"/>
+                <w:color w:val="222222"/>
+                <w:shd w:val="clear" w:color="auto" w:fill="FFFFFF"/>
+              </w:rPr>
+              <w:t xml:space="preserve">, P., </w:t>
             </w:r>
             <w:r>
               <w:rPr>
@@ -2368,7 +3012,43 @@
                 <w:color w:val="222222"/>
                 <w:shd w:val="clear" w:color="auto" w:fill="FFFFFF"/>
               </w:rPr>
-              <w:t xml:space="preserve">, Fourment, M. and Suchard, M.A., </w:t>
+              <w:t xml:space="preserve">, </w:t>
+            </w:r>
+            <w:proofErr w:type="spellStart"/>
+            <w:r>
+              <w:rPr>
+                <w:rFonts w:cs="Times New Roman"/>
+                <w:color w:val="222222"/>
+                <w:shd w:val="clear" w:color="auto" w:fill="FFFFFF"/>
+              </w:rPr>
+              <w:t>Fourment</w:t>
+            </w:r>
+            <w:proofErr w:type="spellEnd"/>
+            <w:r>
+              <w:rPr>
+                <w:rFonts w:cs="Times New Roman"/>
+                <w:color w:val="222222"/>
+                <w:shd w:val="clear" w:color="auto" w:fill="FFFFFF"/>
+              </w:rPr>
+              <w:t xml:space="preserve">, M. and </w:t>
+            </w:r>
+            <w:proofErr w:type="spellStart"/>
+            <w:r>
+              <w:rPr>
+                <w:rFonts w:cs="Times New Roman"/>
+                <w:color w:val="222222"/>
+                <w:shd w:val="clear" w:color="auto" w:fill="FFFFFF"/>
+              </w:rPr>
+              <w:t>Suchard</w:t>
+            </w:r>
+            <w:proofErr w:type="spellEnd"/>
+            <w:r>
+              <w:rPr>
+                <w:rFonts w:cs="Times New Roman"/>
+                <w:color w:val="222222"/>
+                <w:shd w:val="clear" w:color="auto" w:fill="FFFFFF"/>
+              </w:rPr>
+              <w:t xml:space="preserve">, M.A., </w:t>
             </w:r>
             <w:r>
               <w:rPr>
@@ -2487,7 +3167,49 @@
               <w:rPr>
                 <w:rFonts w:cs="Times New Roman"/>
               </w:rPr>
-              <w:t>, Baele, G., Suchard, M. A., &amp; Lemey, P. (2022) Scalable Bayesian phylogenetics. </w:t>
+              <w:t xml:space="preserve">, </w:t>
+            </w:r>
+            <w:proofErr w:type="spellStart"/>
+            <w:r>
+              <w:rPr>
+                <w:rFonts w:cs="Times New Roman"/>
+              </w:rPr>
+              <w:t>Baele</w:t>
+            </w:r>
+            <w:proofErr w:type="spellEnd"/>
+            <w:r>
+              <w:rPr>
+                <w:rFonts w:cs="Times New Roman"/>
+              </w:rPr>
+              <w:t xml:space="preserve">, G., </w:t>
+            </w:r>
+            <w:proofErr w:type="spellStart"/>
+            <w:r>
+              <w:rPr>
+                <w:rFonts w:cs="Times New Roman"/>
+              </w:rPr>
+              <w:t>Suchard</w:t>
+            </w:r>
+            <w:proofErr w:type="spellEnd"/>
+            <w:r>
+              <w:rPr>
+                <w:rFonts w:cs="Times New Roman"/>
+              </w:rPr>
+              <w:t xml:space="preserve">, M. A., &amp; </w:t>
+            </w:r>
+            <w:proofErr w:type="spellStart"/>
+            <w:r>
+              <w:rPr>
+                <w:rFonts w:cs="Times New Roman"/>
+              </w:rPr>
+              <w:t>Lemey</w:t>
+            </w:r>
+            <w:proofErr w:type="spellEnd"/>
+            <w:r>
+              <w:rPr>
+                <w:rFonts w:cs="Times New Roman"/>
+              </w:rPr>
+              <w:t>, P. (2022) Scalable Bayesian phylogenetics. </w:t>
             </w:r>
             <w:r>
               <w:rPr>
@@ -2556,7 +3278,35 @@
               <w:rPr>
                 <w:rFonts w:cs="Times New Roman"/>
               </w:rPr>
-              <w:t>Zhao, J., Dellicour, S., Yan, Z., Veit, M., Gill, M.S., He, W</w:t>
+              <w:t xml:space="preserve">Zhao, J., </w:t>
+            </w:r>
+            <w:proofErr w:type="spellStart"/>
+            <w:r>
+              <w:rPr>
+                <w:rFonts w:cs="Times New Roman"/>
+              </w:rPr>
+              <w:t>Dellicour</w:t>
+            </w:r>
+            <w:proofErr w:type="spellEnd"/>
+            <w:r>
+              <w:rPr>
+                <w:rFonts w:cs="Times New Roman"/>
+              </w:rPr>
+              <w:t xml:space="preserve">, S., Yan, Z., </w:t>
+            </w:r>
+            <w:proofErr w:type="spellStart"/>
+            <w:r>
+              <w:rPr>
+                <w:rFonts w:cs="Times New Roman"/>
+              </w:rPr>
+              <w:t>Veit</w:t>
+            </w:r>
+            <w:proofErr w:type="spellEnd"/>
+            <w:r>
+              <w:rPr>
+                <w:rFonts w:cs="Times New Roman"/>
+              </w:rPr>
+              <w:t>, M., Gill, M.S., He, W</w:t>
             </w:r>
             <w:r>
               <w:rPr>
@@ -2568,7 +3318,21 @@
               <w:rPr>
                 <w:rFonts w:cs="Times New Roman"/>
               </w:rPr>
-              <w:t xml:space="preserve">, Zhai, X., </w:t>
+              <w:t xml:space="preserve">, </w:t>
+            </w:r>
+            <w:proofErr w:type="spellStart"/>
+            <w:r>
+              <w:rPr>
+                <w:rFonts w:cs="Times New Roman"/>
+              </w:rPr>
+              <w:t>Zhai</w:t>
+            </w:r>
+            <w:proofErr w:type="spellEnd"/>
+            <w:r>
+              <w:rPr>
+                <w:rFonts w:cs="Times New Roman"/>
+              </w:rPr>
+              <w:t xml:space="preserve">, X., </w:t>
             </w:r>
             <w:r>
               <w:rPr>
@@ -2582,7 +3346,49 @@
               <w:rPr>
                 <w:rFonts w:cs="Times New Roman"/>
               </w:rPr>
-              <w:t xml:space="preserve">, Suchard, M.A., Lemey, P. and Su, S., </w:t>
+              <w:t xml:space="preserve">, </w:t>
+            </w:r>
+            <w:proofErr w:type="spellStart"/>
+            <w:r>
+              <w:rPr>
+                <w:rFonts w:cs="Times New Roman"/>
+              </w:rPr>
+              <w:t>Suchard</w:t>
+            </w:r>
+            <w:proofErr w:type="spellEnd"/>
+            <w:r>
+              <w:rPr>
+                <w:rFonts w:cs="Times New Roman"/>
+              </w:rPr>
+              <w:t xml:space="preserve">, M.A., </w:t>
+            </w:r>
+            <w:proofErr w:type="spellStart"/>
+            <w:r>
+              <w:rPr>
+                <w:rFonts w:cs="Times New Roman"/>
+              </w:rPr>
+              <w:t>Lemey</w:t>
+            </w:r>
+            <w:proofErr w:type="spellEnd"/>
+            <w:r>
+              <w:rPr>
+                <w:rFonts w:cs="Times New Roman"/>
+              </w:rPr>
+              <w:t xml:space="preserve">, P. and </w:t>
+            </w:r>
+            <w:proofErr w:type="spellStart"/>
+            <w:r>
+              <w:rPr>
+                <w:rFonts w:cs="Times New Roman"/>
+              </w:rPr>
+              <w:t>Su</w:t>
+            </w:r>
+            <w:proofErr w:type="spellEnd"/>
+            <w:r>
+              <w:rPr>
+                <w:rFonts w:cs="Times New Roman"/>
+              </w:rPr>
+              <w:t xml:space="preserve">, S., </w:t>
             </w:r>
             <w:r>
               <w:rPr>
@@ -2606,7 +3412,21 @@
               <w:rPr>
                 <w:rFonts w:cs="Times New Roman"/>
               </w:rPr>
-              <w:t xml:space="preserve"> Early Genomic Surveillance and Phylogeographic Analysis of Getah Virus, a Reemerging Arbovirus, in Livestock in China. </w:t>
+              <w:t xml:space="preserve"> Early Genomic Surveillance and Phylogeographic Analysis of </w:t>
+            </w:r>
+            <w:proofErr w:type="spellStart"/>
+            <w:r>
+              <w:rPr>
+                <w:rFonts w:cs="Times New Roman"/>
+              </w:rPr>
+              <w:t>Getah</w:t>
+            </w:r>
+            <w:proofErr w:type="spellEnd"/>
+            <w:r>
+              <w:rPr>
+                <w:rFonts w:cs="Times New Roman"/>
+              </w:rPr>
+              <w:t xml:space="preserve"> Virus, a Reemerging Arbovirus, in Livestock in China. </w:t>
             </w:r>
             <w:r>
               <w:rPr>
@@ -2620,7 +3440,21 @@
               <w:rPr>
                 <w:rFonts w:cs="Times New Roman"/>
               </w:rPr>
-              <w:t>, pp.e01091-22.</w:t>
+              <w:t xml:space="preserve">, </w:t>
+            </w:r>
+            <w:proofErr w:type="gramStart"/>
+            <w:r>
+              <w:rPr>
+                <w:rFonts w:cs="Times New Roman"/>
+              </w:rPr>
+              <w:t>pp.e</w:t>
+            </w:r>
+            <w:proofErr w:type="gramEnd"/>
+            <w:r>
+              <w:rPr>
+                <w:rFonts w:cs="Times New Roman"/>
+              </w:rPr>
+              <w:t>01091-22.</w:t>
             </w:r>
           </w:p>
         </w:tc>
@@ -2688,7 +3522,21 @@
               <w:rPr>
                 <w:rFonts w:cs="Times New Roman"/>
               </w:rPr>
-              <w:t xml:space="preserve">, &amp; Suchard, M. A. (2022) From viral evolution to spatial contagion: a biologically modulated Hawkes model. </w:t>
+              <w:t xml:space="preserve">, &amp; </w:t>
+            </w:r>
+            <w:proofErr w:type="spellStart"/>
+            <w:r>
+              <w:rPr>
+                <w:rFonts w:cs="Times New Roman"/>
+              </w:rPr>
+              <w:t>Suchard</w:t>
+            </w:r>
+            <w:proofErr w:type="spellEnd"/>
+            <w:r>
+              <w:rPr>
+                <w:rFonts w:cs="Times New Roman"/>
+              </w:rPr>
+              <w:t xml:space="preserve">, M. A. (2022) From viral evolution to spatial contagion: a biologically modulated Hawkes model. </w:t>
             </w:r>
             <w:r>
               <w:rPr>
@@ -2754,11 +3602,19 @@
                 <w:shd w:val="clear" w:color="auto" w:fill="FFFFFF"/>
               </w:rPr>
             </w:pPr>
-            <w:r>
-              <w:rPr>
-                <w:rFonts w:cs="Times New Roman"/>
-              </w:rPr>
-              <w:t xml:space="preserve">McCrone, J.T., Hill, V., Bajaj, S. et al. (2022) Context-specific emergence and growth of the SARS-CoV-2 Delta variant. </w:t>
+            <w:proofErr w:type="spellStart"/>
+            <w:r>
+              <w:rPr>
+                <w:rFonts w:cs="Times New Roman"/>
+              </w:rPr>
+              <w:t>McCrone</w:t>
+            </w:r>
+            <w:proofErr w:type="spellEnd"/>
+            <w:r>
+              <w:rPr>
+                <w:rFonts w:cs="Times New Roman"/>
+              </w:rPr>
+              <w:t xml:space="preserve">, J.T., Hill, V., Bajaj, S. et al. (2022) Context-specific emergence and growth of the SARS-CoV-2 Delta variant. </w:t>
             </w:r>
             <w:r>
               <w:rPr>
@@ -2827,7 +3683,35 @@
               <w:rPr>
                 <w:rFonts w:cs="Times New Roman"/>
               </w:rPr>
-              <w:t xml:space="preserve">He, W., Hou, X., Zhao, J., Sun, J., He, H., Si, W., ... &amp; Su, S. (2022). Virome characterization of game animals in China reveals a spectrum of emerging pathogens. </w:t>
+              <w:t xml:space="preserve">He, W., Hou, X., Zhao, J., Sun, J., He, H., Si, W., ... &amp; </w:t>
+            </w:r>
+            <w:proofErr w:type="spellStart"/>
+            <w:r>
+              <w:rPr>
+                <w:rFonts w:cs="Times New Roman"/>
+              </w:rPr>
+              <w:t>Su</w:t>
+            </w:r>
+            <w:proofErr w:type="spellEnd"/>
+            <w:r>
+              <w:rPr>
+                <w:rFonts w:cs="Times New Roman"/>
+              </w:rPr>
+              <w:t xml:space="preserve">, S. (2022). </w:t>
+            </w:r>
+            <w:proofErr w:type="spellStart"/>
+            <w:r>
+              <w:rPr>
+                <w:rFonts w:cs="Times New Roman"/>
+              </w:rPr>
+              <w:t>Virome</w:t>
+            </w:r>
+            <w:proofErr w:type="spellEnd"/>
+            <w:r>
+              <w:rPr>
+                <w:rFonts w:cs="Times New Roman"/>
+              </w:rPr>
+              <w:t xml:space="preserve"> characterization of game animals in China reveals a spectrum of emerging pathogens. </w:t>
             </w:r>
             <w:r>
               <w:rPr>
@@ -2915,7 +3799,63 @@
               <w:rPr>
                 <w:rFonts w:cs="Times New Roman"/>
               </w:rPr>
-              <w:t xml:space="preserve">, Suchard, M. A., Zhang, X., Lai, A., Su, S., &amp; Veit, M. (2022) Emerging viruses: Cross-species transmission of Coronaviruses, Filoviruses, Henipaviruses and Rotaviruses from bats. </w:t>
+              <w:t xml:space="preserve">, </w:t>
+            </w:r>
+            <w:proofErr w:type="spellStart"/>
+            <w:r>
+              <w:rPr>
+                <w:rFonts w:cs="Times New Roman"/>
+              </w:rPr>
+              <w:t>Suchard</w:t>
+            </w:r>
+            <w:proofErr w:type="spellEnd"/>
+            <w:r>
+              <w:rPr>
+                <w:rFonts w:cs="Times New Roman"/>
+              </w:rPr>
+              <w:t xml:space="preserve">, M. A., Zhang, X., Lai, A., </w:t>
+            </w:r>
+            <w:proofErr w:type="spellStart"/>
+            <w:r>
+              <w:rPr>
+                <w:rFonts w:cs="Times New Roman"/>
+              </w:rPr>
+              <w:t>Su</w:t>
+            </w:r>
+            <w:proofErr w:type="spellEnd"/>
+            <w:r>
+              <w:rPr>
+                <w:rFonts w:cs="Times New Roman"/>
+              </w:rPr>
+              <w:t xml:space="preserve">, S., &amp; </w:t>
+            </w:r>
+            <w:proofErr w:type="spellStart"/>
+            <w:r>
+              <w:rPr>
+                <w:rFonts w:cs="Times New Roman"/>
+              </w:rPr>
+              <w:t>Veit</w:t>
+            </w:r>
+            <w:proofErr w:type="spellEnd"/>
+            <w:r>
+              <w:rPr>
+                <w:rFonts w:cs="Times New Roman"/>
+              </w:rPr>
+              <w:t xml:space="preserve">, M. (2022) Emerging viruses: Cross-species transmission of Coronaviruses, Filoviruses, </w:t>
+            </w:r>
+            <w:proofErr w:type="spellStart"/>
+            <w:r>
+              <w:rPr>
+                <w:rFonts w:cs="Times New Roman"/>
+              </w:rPr>
+              <w:t>Henipaviruses</w:t>
+            </w:r>
+            <w:proofErr w:type="spellEnd"/>
+            <w:r>
+              <w:rPr>
+                <w:rFonts w:cs="Times New Roman"/>
+              </w:rPr>
+              <w:t xml:space="preserve"> and Rotaviruses from bats. </w:t>
             </w:r>
             <w:r>
               <w:rPr>
@@ -2985,7 +3925,21 @@
               <w:rPr>
                 <w:rFonts w:cs="Times New Roman"/>
               </w:rPr>
-              <w:t xml:space="preserve">Zhao, J., Sun, J., Li, X., Xing, G., Zhang, Y., Lai, A., Baele, G.*, </w:t>
+              <w:t xml:space="preserve">Zhao, J., Sun, J., Li, X., Xing, G., Zhang, Y., Lai, A., </w:t>
+            </w:r>
+            <w:proofErr w:type="spellStart"/>
+            <w:r>
+              <w:rPr>
+                <w:rFonts w:cs="Times New Roman"/>
+              </w:rPr>
+              <w:t>Baele</w:t>
+            </w:r>
+            <w:proofErr w:type="spellEnd"/>
+            <w:r>
+              <w:rPr>
+                <w:rFonts w:cs="Times New Roman"/>
+              </w:rPr>
+              <w:t xml:space="preserve">, G.*, </w:t>
             </w:r>
             <w:r>
               <w:rPr>
@@ -2999,7 +3953,35 @@
               <w:rPr>
                 <w:rFonts w:cs="Times New Roman"/>
               </w:rPr>
-              <w:t xml:space="preserve"> *, Su, S. * (2022). Divergent Viruses Discovered in Swine Alter the Understanding of Evolutionary History and Genetic Diversity of the Respirovirus Genus and Related Porcine Parainfluenza Viruses. </w:t>
+              <w:t xml:space="preserve"> *, </w:t>
+            </w:r>
+            <w:proofErr w:type="spellStart"/>
+            <w:r>
+              <w:rPr>
+                <w:rFonts w:cs="Times New Roman"/>
+              </w:rPr>
+              <w:t>Su</w:t>
+            </w:r>
+            <w:proofErr w:type="spellEnd"/>
+            <w:r>
+              <w:rPr>
+                <w:rFonts w:cs="Times New Roman"/>
+              </w:rPr>
+              <w:t xml:space="preserve">, S. * (2022). Divergent Viruses Discovered in Swine Alter the Understanding of Evolutionary History and Genetic Diversity of the </w:t>
+            </w:r>
+            <w:proofErr w:type="spellStart"/>
+            <w:r>
+              <w:rPr>
+                <w:rFonts w:cs="Times New Roman"/>
+              </w:rPr>
+              <w:t>Respirovirus</w:t>
+            </w:r>
+            <w:proofErr w:type="spellEnd"/>
+            <w:r>
+              <w:rPr>
+                <w:rFonts w:cs="Times New Roman"/>
+              </w:rPr>
+              <w:t xml:space="preserve"> Genus and Related Porcine Parainfluenza Viruses. </w:t>
             </w:r>
             <w:r>
               <w:rPr>
@@ -3013,7 +3995,21 @@
               <w:rPr>
                 <w:rFonts w:cs="Times New Roman"/>
               </w:rPr>
-              <w:t>,10(3), pp.e00242-22. *Senior author</w:t>
+              <w:t xml:space="preserve">,10(3), </w:t>
+            </w:r>
+            <w:proofErr w:type="gramStart"/>
+            <w:r>
+              <w:rPr>
+                <w:rFonts w:cs="Times New Roman"/>
+              </w:rPr>
+              <w:t>pp.e</w:t>
+            </w:r>
+            <w:proofErr w:type="gramEnd"/>
+            <w:r>
+              <w:rPr>
+                <w:rFonts w:cs="Times New Roman"/>
+              </w:rPr>
+              <w:t>00242-22. *Senior author</w:t>
             </w:r>
           </w:p>
         </w:tc>
@@ -3066,7 +4062,21 @@
               <w:rPr>
                 <w:rFonts w:cs="Times New Roman"/>
               </w:rPr>
-              <w:t xml:space="preserve">He, W., et al., (2022) Phylogeography reveals association between swine trade and the spread of porcine epidemic diarrhea virus in China and across the world. </w:t>
+              <w:t xml:space="preserve">He, W., et al., (2022) </w:t>
+            </w:r>
+            <w:proofErr w:type="spellStart"/>
+            <w:r>
+              <w:rPr>
+                <w:rFonts w:cs="Times New Roman"/>
+              </w:rPr>
+              <w:t>Phylogeography</w:t>
+            </w:r>
+            <w:proofErr w:type="spellEnd"/>
+            <w:r>
+              <w:rPr>
+                <w:rFonts w:cs="Times New Roman"/>
+              </w:rPr>
+              <w:t xml:space="preserve"> reveals association between swine trade and the spread of porcine epidemic diarrhea virus in China and across the world. </w:t>
             </w:r>
             <w:r>
               <w:rPr>
@@ -3184,11 +4194,19 @@
                 <w:rFonts w:cs="Times New Roman"/>
               </w:rPr>
             </w:pPr>
-            <w:r>
-              <w:rPr>
-                <w:rFonts w:cs="Times New Roman"/>
-              </w:rPr>
-              <w:t>Xie, S., et al. (2022). Disrupted myelination network in the cingulate cortex of Parkinson</w:t>
+            <w:proofErr w:type="spellStart"/>
+            <w:r>
+              <w:rPr>
+                <w:rFonts w:cs="Times New Roman"/>
+              </w:rPr>
+              <w:t>Xie</w:t>
+            </w:r>
+            <w:proofErr w:type="spellEnd"/>
+            <w:r>
+              <w:rPr>
+                <w:rFonts w:cs="Times New Roman"/>
+              </w:rPr>
+              <w:t>, S., et al. (2022). Disrupted myelination network in the cingulate cortex of Parkinson</w:t>
             </w:r>
             <w:r>
               <w:rPr>
@@ -3282,7 +4300,35 @@
               <w:rPr>
                 <w:rFonts w:cs="Times New Roman"/>
               </w:rPr>
-              <w:t xml:space="preserve">, &amp; Suchard, M. A. (2022) Bayesian mitigation of spatial coarsening for a fairly flexible spatiotemporal Hawkes model. </w:t>
+              <w:t xml:space="preserve">, &amp; </w:t>
+            </w:r>
+            <w:proofErr w:type="spellStart"/>
+            <w:r>
+              <w:rPr>
+                <w:rFonts w:cs="Times New Roman"/>
+              </w:rPr>
+              <w:t>Suchard</w:t>
+            </w:r>
+            <w:proofErr w:type="spellEnd"/>
+            <w:r>
+              <w:rPr>
+                <w:rFonts w:cs="Times New Roman"/>
+              </w:rPr>
+              <w:t xml:space="preserve">, M. A. (2022) Bayesian mitigation of spatial coarsening for a </w:t>
+            </w:r>
+            <w:proofErr w:type="gramStart"/>
+            <w:r>
+              <w:rPr>
+                <w:rFonts w:cs="Times New Roman"/>
+              </w:rPr>
+              <w:t>fairly flexible</w:t>
+            </w:r>
+            <w:proofErr w:type="gramEnd"/>
+            <w:r>
+              <w:rPr>
+                <w:rFonts w:cs="Times New Roman"/>
+              </w:rPr>
+              <w:t xml:space="preserve"> spatiotemporal Hawkes model. </w:t>
             </w:r>
             <w:r>
               <w:rPr>
@@ -3363,7 +4409,21 @@
               <w:rPr>
                 <w:rFonts w:cs="Times New Roman"/>
               </w:rPr>
-              <w:t xml:space="preserve">, &amp; Suchard, M. A. (2021). Computational Statistics and Data Science in the Twenty-first Century. </w:t>
+              <w:t xml:space="preserve">, &amp; </w:t>
+            </w:r>
+            <w:proofErr w:type="spellStart"/>
+            <w:r>
+              <w:rPr>
+                <w:rFonts w:cs="Times New Roman"/>
+              </w:rPr>
+              <w:t>Suchard</w:t>
+            </w:r>
+            <w:proofErr w:type="spellEnd"/>
+            <w:r>
+              <w:rPr>
+                <w:rFonts w:cs="Times New Roman"/>
+              </w:rPr>
+              <w:t xml:space="preserve">, M. A. (2021). Computational Statistics and Data Science in the Twenty-first Century. </w:t>
             </w:r>
             <w:r>
               <w:rPr>
@@ -3371,13 +4431,45 @@
                 <w:i/>
                 <w:iCs/>
               </w:rPr>
-              <w:t>Wiley StatsRef: Statistics Reference Online.</w:t>
-            </w:r>
-            <w:r>
-              <w:rPr>
-                <w:rFonts w:cs="Times New Roman"/>
-              </w:rPr>
-              <w:t xml:space="preserve"> arXiv preprint arXiv:2204.05530.</w:t>
+              <w:t xml:space="preserve">Wiley </w:t>
+            </w:r>
+            <w:proofErr w:type="spellStart"/>
+            <w:r>
+              <w:rPr>
+                <w:rFonts w:cs="Times New Roman"/>
+                <w:i/>
+                <w:iCs/>
+              </w:rPr>
+              <w:t>StatsRef</w:t>
+            </w:r>
+            <w:proofErr w:type="spellEnd"/>
+            <w:r>
+              <w:rPr>
+                <w:rFonts w:cs="Times New Roman"/>
+                <w:i/>
+                <w:iCs/>
+              </w:rPr>
+              <w:t>: Statistics Reference Online.</w:t>
+            </w:r>
+            <w:r>
+              <w:rPr>
+                <w:rFonts w:cs="Times New Roman"/>
+              </w:rPr>
+              <w:t xml:space="preserve"> </w:t>
+            </w:r>
+            <w:proofErr w:type="spellStart"/>
+            <w:r>
+              <w:rPr>
+                <w:rFonts w:cs="Times New Roman"/>
+              </w:rPr>
+              <w:t>arXiv</w:t>
+            </w:r>
+            <w:proofErr w:type="spellEnd"/>
+            <w:r>
+              <w:rPr>
+                <w:rFonts w:cs="Times New Roman"/>
+              </w:rPr>
+              <w:t xml:space="preserve"> preprint arXiv:2204.05530.</w:t>
             </w:r>
           </w:p>
         </w:tc>
@@ -3427,11 +4519,19 @@
                 <w:rFonts w:cs="Times New Roman"/>
               </w:rPr>
             </w:pPr>
-            <w:r>
-              <w:rPr>
-                <w:rFonts w:cs="Times New Roman"/>
-              </w:rPr>
-              <w:t xml:space="preserve">Lemey, P., et al., (2021) Untangling introductions and persistence in COVID-19 resurgence in Europe. </w:t>
+            <w:proofErr w:type="spellStart"/>
+            <w:r>
+              <w:rPr>
+                <w:rFonts w:cs="Times New Roman"/>
+              </w:rPr>
+              <w:t>Lemey</w:t>
+            </w:r>
+            <w:proofErr w:type="spellEnd"/>
+            <w:r>
+              <w:rPr>
+                <w:rFonts w:cs="Times New Roman"/>
+              </w:rPr>
+              <w:t xml:space="preserve">, P., et al., (2021) Untangling introductions and persistence in COVID-19 resurgence in Europe. </w:t>
             </w:r>
             <w:r>
               <w:rPr>
@@ -3502,11 +4602,19 @@
                 <w:rFonts w:cs="Times New Roman"/>
               </w:rPr>
             </w:pPr>
-            <w:r>
-              <w:rPr>
-                <w:rFonts w:cs="Times New Roman"/>
-              </w:rPr>
-              <w:t xml:space="preserve">Landeros, A., </w:t>
+            <w:proofErr w:type="spellStart"/>
+            <w:r>
+              <w:rPr>
+                <w:rFonts w:cs="Times New Roman"/>
+              </w:rPr>
+              <w:t>Landeros</w:t>
+            </w:r>
+            <w:proofErr w:type="spellEnd"/>
+            <w:r>
+              <w:rPr>
+                <w:rFonts w:cs="Times New Roman"/>
+              </w:rPr>
+              <w:t xml:space="preserve">, A., </w:t>
             </w:r>
             <w:r>
               <w:rPr>
@@ -3520,15 +4628,53 @@
               <w:rPr>
                 <w:rFonts w:cs="Times New Roman"/>
               </w:rPr>
-              <w:t xml:space="preserve">, Lange, K., Stutz, T. C., Xu, J., Sehl, M. E., &amp; Sinsheimer, J. S. (2021) An examination of school reopening strategies during the SARS-CoV-2 pandemic. </w:t>
-            </w:r>
+              <w:t xml:space="preserve">, Lange, K., Stutz, T. C., Xu, J., </w:t>
+            </w:r>
+            <w:proofErr w:type="spellStart"/>
+            <w:r>
+              <w:rPr>
+                <w:rFonts w:cs="Times New Roman"/>
+              </w:rPr>
+              <w:t>Sehl</w:t>
+            </w:r>
+            <w:proofErr w:type="spellEnd"/>
+            <w:r>
+              <w:rPr>
+                <w:rFonts w:cs="Times New Roman"/>
+              </w:rPr>
+              <w:t xml:space="preserve">, M. E., &amp; </w:t>
+            </w:r>
+            <w:proofErr w:type="spellStart"/>
+            <w:r>
+              <w:rPr>
+                <w:rFonts w:cs="Times New Roman"/>
+              </w:rPr>
+              <w:t>Sinsheimer</w:t>
+            </w:r>
+            <w:proofErr w:type="spellEnd"/>
+            <w:r>
+              <w:rPr>
+                <w:rFonts w:cs="Times New Roman"/>
+              </w:rPr>
+              <w:t xml:space="preserve">, J. S. (2021) An examination of school reopening strategies during the SARS-CoV-2 pandemic. </w:t>
+            </w:r>
+            <w:proofErr w:type="spellStart"/>
             <w:r>
               <w:rPr>
                 <w:rFonts w:cs="Times New Roman"/>
                 <w:i/>
                 <w:iCs/>
               </w:rPr>
-              <w:t>PloS One</w:t>
+              <w:t>PloS</w:t>
+            </w:r>
+            <w:proofErr w:type="spellEnd"/>
+            <w:r>
+              <w:rPr>
+                <w:rFonts w:cs="Times New Roman"/>
+                <w:i/>
+                <w:iCs/>
+              </w:rPr>
+              <w:t xml:space="preserve"> One</w:t>
             </w:r>
             <w:r>
               <w:rPr>
@@ -3601,7 +4747,49 @@
               <w:rPr>
                 <w:rFonts w:cs="Times New Roman"/>
               </w:rPr>
-              <w:t xml:space="preserve">, Payne, R. P., Goulder, P., ... &amp; Suchard, M. A. (2021). Large-scale inference of correlation among mixed-type biological traits with phylogenetic multivariate probit models. </w:t>
+              <w:t xml:space="preserve">, Payne, R. P., </w:t>
+            </w:r>
+            <w:proofErr w:type="spellStart"/>
+            <w:r>
+              <w:rPr>
+                <w:rFonts w:cs="Times New Roman"/>
+              </w:rPr>
+              <w:t>Goulder</w:t>
+            </w:r>
+            <w:proofErr w:type="spellEnd"/>
+            <w:r>
+              <w:rPr>
+                <w:rFonts w:cs="Times New Roman"/>
+              </w:rPr>
+              <w:t xml:space="preserve">, P., ... &amp; </w:t>
+            </w:r>
+            <w:proofErr w:type="spellStart"/>
+            <w:r>
+              <w:rPr>
+                <w:rFonts w:cs="Times New Roman"/>
+              </w:rPr>
+              <w:t>Suchard</w:t>
+            </w:r>
+            <w:proofErr w:type="spellEnd"/>
+            <w:r>
+              <w:rPr>
+                <w:rFonts w:cs="Times New Roman"/>
+              </w:rPr>
+              <w:t xml:space="preserve">, M. A. (2021). Large-scale inference of correlation among mixed-type biological traits with phylogenetic multivariate </w:t>
+            </w:r>
+            <w:proofErr w:type="spellStart"/>
+            <w:r>
+              <w:rPr>
+                <w:rFonts w:cs="Times New Roman"/>
+              </w:rPr>
+              <w:t>probit</w:t>
+            </w:r>
+            <w:proofErr w:type="spellEnd"/>
+            <w:r>
+              <w:rPr>
+                <w:rFonts w:cs="Times New Roman"/>
+              </w:rPr>
+              <w:t xml:space="preserve"> models. </w:t>
             </w:r>
             <w:r>
               <w:rPr>
@@ -3664,11 +4852,19 @@
                 <w:rFonts w:cs="Times New Roman"/>
               </w:rPr>
             </w:pPr>
-            <w:r>
-              <w:rPr>
-                <w:rFonts w:cs="Times New Roman"/>
-              </w:rPr>
-              <w:t xml:space="preserve">Lindelof, K., Lindo, J. A., Zhou, W., </w:t>
+            <w:proofErr w:type="spellStart"/>
+            <w:r>
+              <w:rPr>
+                <w:rFonts w:cs="Times New Roman"/>
+              </w:rPr>
+              <w:t>Lindelof</w:t>
+            </w:r>
+            <w:proofErr w:type="spellEnd"/>
+            <w:r>
+              <w:rPr>
+                <w:rFonts w:cs="Times New Roman"/>
+              </w:rPr>
+              <w:t xml:space="preserve">, K., Lindo, J. A., Zhou, W., </w:t>
             </w:r>
             <w:r>
               <w:rPr>
@@ -3682,7 +4878,35 @@
               <w:rPr>
                 <w:rFonts w:cs="Times New Roman"/>
               </w:rPr>
-              <w:t xml:space="preserve">, &amp; Xiang, Q. Y. J. (2020) Phylogenomics, biogeography, and evolution of the blue‐ or white‐fruited dogwoods (Cornus) ‐ insights into morphological and ecological niche divergence following intercontinental geographic isolation. </w:t>
+              <w:t xml:space="preserve">, &amp; Xiang, Q. Y. J. (2020) </w:t>
+            </w:r>
+            <w:proofErr w:type="spellStart"/>
+            <w:r>
+              <w:rPr>
+                <w:rFonts w:cs="Times New Roman"/>
+              </w:rPr>
+              <w:t>Phylogenomics</w:t>
+            </w:r>
+            <w:proofErr w:type="spellEnd"/>
+            <w:r>
+              <w:rPr>
+                <w:rFonts w:cs="Times New Roman"/>
+              </w:rPr>
+              <w:t>, biogeography, and evolution of the blue‐ or white‐fruited dogwoods (</w:t>
+            </w:r>
+            <w:proofErr w:type="spellStart"/>
+            <w:r>
+              <w:rPr>
+                <w:rFonts w:cs="Times New Roman"/>
+              </w:rPr>
+              <w:t>Cornus</w:t>
+            </w:r>
+            <w:proofErr w:type="spellEnd"/>
+            <w:r>
+              <w:rPr>
+                <w:rFonts w:cs="Times New Roman"/>
+              </w:rPr>
+              <w:t xml:space="preserve">) ‐ insights into morphological and ecological niche divergence following intercontinental geographic isolation. </w:t>
             </w:r>
             <w:r>
               <w:rPr>
@@ -3770,7 +4994,39 @@
                 <w:rFonts w:cs="Times New Roman"/>
                 <w:iCs/>
               </w:rPr>
-              <w:t xml:space="preserve">, Zhai, X., ... &amp; Veit, M. (2020). COVID-19: epidemiology, evolution, and cross-disciplinary perspectives. </w:t>
+              <w:t xml:space="preserve">, </w:t>
+            </w:r>
+            <w:proofErr w:type="spellStart"/>
+            <w:r>
+              <w:rPr>
+                <w:rFonts w:cs="Times New Roman"/>
+                <w:iCs/>
+              </w:rPr>
+              <w:t>Zhai</w:t>
+            </w:r>
+            <w:proofErr w:type="spellEnd"/>
+            <w:r>
+              <w:rPr>
+                <w:rFonts w:cs="Times New Roman"/>
+                <w:iCs/>
+              </w:rPr>
+              <w:t xml:space="preserve">, X., ... &amp; </w:t>
+            </w:r>
+            <w:proofErr w:type="spellStart"/>
+            <w:r>
+              <w:rPr>
+                <w:rFonts w:cs="Times New Roman"/>
+                <w:iCs/>
+              </w:rPr>
+              <w:t>Veit</w:t>
+            </w:r>
+            <w:proofErr w:type="spellEnd"/>
+            <w:r>
+              <w:rPr>
+                <w:rFonts w:cs="Times New Roman"/>
+                <w:iCs/>
+              </w:rPr>
+              <w:t xml:space="preserve">, M. (2020). COVID-19: epidemiology, evolution, and cross-disciplinary perspectives. </w:t>
             </w:r>
             <w:r>
               <w:rPr>
@@ -3859,7 +5115,49 @@
               <w:rPr>
                 <w:rFonts w:cs="Times New Roman"/>
               </w:rPr>
-              <w:t xml:space="preserve">*, He, W. *, Dellicour, S. *, …, &amp; Su, S. (2020) Genomic epidemiology, evolutionary dynamics, and transmission patterns of porcine deltacoronavirus. </w:t>
+              <w:t xml:space="preserve">*, He, W. *, </w:t>
+            </w:r>
+            <w:proofErr w:type="spellStart"/>
+            <w:r>
+              <w:rPr>
+                <w:rFonts w:cs="Times New Roman"/>
+              </w:rPr>
+              <w:t>Dellicour</w:t>
+            </w:r>
+            <w:proofErr w:type="spellEnd"/>
+            <w:r>
+              <w:rPr>
+                <w:rFonts w:cs="Times New Roman"/>
+              </w:rPr>
+              <w:t xml:space="preserve">, S. *, …, &amp; </w:t>
+            </w:r>
+            <w:proofErr w:type="spellStart"/>
+            <w:r>
+              <w:rPr>
+                <w:rFonts w:cs="Times New Roman"/>
+              </w:rPr>
+              <w:t>Su</w:t>
+            </w:r>
+            <w:proofErr w:type="spellEnd"/>
+            <w:r>
+              <w:rPr>
+                <w:rFonts w:cs="Times New Roman"/>
+              </w:rPr>
+              <w:t xml:space="preserve">, S. (2020) Genomic epidemiology, evolutionary dynamics, and transmission patterns of porcine </w:t>
+            </w:r>
+            <w:proofErr w:type="spellStart"/>
+            <w:r>
+              <w:rPr>
+                <w:rFonts w:cs="Times New Roman"/>
+              </w:rPr>
+              <w:t>deltacoronavirus</w:t>
+            </w:r>
+            <w:proofErr w:type="spellEnd"/>
+            <w:r>
+              <w:rPr>
+                <w:rFonts w:cs="Times New Roman"/>
+              </w:rPr>
+              <w:t xml:space="preserve">. </w:t>
             </w:r>
             <w:r>
               <w:rPr>
@@ -3873,7 +5171,21 @@
               <w:rPr>
                 <w:rFonts w:cs="Times New Roman"/>
               </w:rPr>
-              <w:t>, 37(9), pp.2641-2654. *equal contribution</w:t>
+              <w:t>, 37(9), pp.2641-2654. *</w:t>
+            </w:r>
+            <w:proofErr w:type="gramStart"/>
+            <w:r>
+              <w:rPr>
+                <w:rFonts w:cs="Times New Roman"/>
+              </w:rPr>
+              <w:t>equal</w:t>
+            </w:r>
+            <w:proofErr w:type="gramEnd"/>
+            <w:r>
+              <w:rPr>
+                <w:rFonts w:cs="Times New Roman"/>
+              </w:rPr>
+              <w:t xml:space="preserve"> contribution</w:t>
             </w:r>
           </w:p>
         </w:tc>
@@ -3937,7 +5249,63 @@
               <w:rPr>
                 <w:rFonts w:cs="Times New Roman"/>
               </w:rPr>
-              <w:t xml:space="preserve">, Zhang, Z., Holbrook, A., Nishimura, A., Baele, G., Rambaut, A., Lemey, P., &amp; Suchard, M. A. (2020) Gradients </w:t>
+              <w:t xml:space="preserve">, Zhang, Z., Holbrook, A., Nishimura, A., </w:t>
+            </w:r>
+            <w:proofErr w:type="spellStart"/>
+            <w:r>
+              <w:rPr>
+                <w:rFonts w:cs="Times New Roman"/>
+              </w:rPr>
+              <w:t>Baele</w:t>
+            </w:r>
+            <w:proofErr w:type="spellEnd"/>
+            <w:r>
+              <w:rPr>
+                <w:rFonts w:cs="Times New Roman"/>
+              </w:rPr>
+              <w:t xml:space="preserve">, G., </w:t>
+            </w:r>
+            <w:proofErr w:type="spellStart"/>
+            <w:r>
+              <w:rPr>
+                <w:rFonts w:cs="Times New Roman"/>
+              </w:rPr>
+              <w:t>Rambaut</w:t>
+            </w:r>
+            <w:proofErr w:type="spellEnd"/>
+            <w:r>
+              <w:rPr>
+                <w:rFonts w:cs="Times New Roman"/>
+              </w:rPr>
+              <w:t xml:space="preserve">, A., </w:t>
+            </w:r>
+            <w:proofErr w:type="spellStart"/>
+            <w:r>
+              <w:rPr>
+                <w:rFonts w:cs="Times New Roman"/>
+              </w:rPr>
+              <w:t>Lemey</w:t>
+            </w:r>
+            <w:proofErr w:type="spellEnd"/>
+            <w:r>
+              <w:rPr>
+                <w:rFonts w:cs="Times New Roman"/>
+              </w:rPr>
+              <w:t xml:space="preserve">, P., &amp; </w:t>
+            </w:r>
+            <w:proofErr w:type="spellStart"/>
+            <w:r>
+              <w:rPr>
+                <w:rFonts w:cs="Times New Roman"/>
+              </w:rPr>
+              <w:t>Suchard</w:t>
+            </w:r>
+            <w:proofErr w:type="spellEnd"/>
+            <w:r>
+              <w:rPr>
+                <w:rFonts w:cs="Times New Roman"/>
+              </w:rPr>
+              <w:t xml:space="preserve">, M. A. (2020) Gradients </w:t>
             </w:r>
             <w:r>
               <w:rPr>
@@ -4044,7 +5412,35 @@
               <w:rPr>
                 <w:rFonts w:cs="Times New Roman"/>
               </w:rPr>
-              <w:t xml:space="preserve"> Lemey, P., &amp; Suchard, M. A. (2020) Relaxed random walks at scale. </w:t>
+              <w:t xml:space="preserve"> </w:t>
+            </w:r>
+            <w:proofErr w:type="spellStart"/>
+            <w:r>
+              <w:rPr>
+                <w:rFonts w:cs="Times New Roman"/>
+              </w:rPr>
+              <w:t>Lemey</w:t>
+            </w:r>
+            <w:proofErr w:type="spellEnd"/>
+            <w:r>
+              <w:rPr>
+                <w:rFonts w:cs="Times New Roman"/>
+              </w:rPr>
+              <w:t xml:space="preserve">, P., &amp; </w:t>
+            </w:r>
+            <w:proofErr w:type="spellStart"/>
+            <w:r>
+              <w:rPr>
+                <w:rFonts w:cs="Times New Roman"/>
+              </w:rPr>
+              <w:t>Suchard</w:t>
+            </w:r>
+            <w:proofErr w:type="spellEnd"/>
+            <w:r>
+              <w:rPr>
+                <w:rFonts w:cs="Times New Roman"/>
+              </w:rPr>
+              <w:t xml:space="preserve">, M. A. (2020) Relaxed random walks at scale. </w:t>
             </w:r>
             <w:r>
               <w:rPr>
@@ -4101,11 +5497,33 @@
                 <w:rFonts w:cs="Times New Roman"/>
               </w:rPr>
             </w:pPr>
-            <w:r>
-              <w:rPr>
-                <w:rFonts w:cs="Times New Roman"/>
-              </w:rPr>
-              <w:t xml:space="preserve">Blestsa, M., Suchard, M. A., </w:t>
+            <w:proofErr w:type="spellStart"/>
+            <w:r>
+              <w:rPr>
+                <w:rFonts w:cs="Times New Roman"/>
+              </w:rPr>
+              <w:t>Blestsa</w:t>
+            </w:r>
+            <w:proofErr w:type="spellEnd"/>
+            <w:r>
+              <w:rPr>
+                <w:rFonts w:cs="Times New Roman"/>
+              </w:rPr>
+              <w:t xml:space="preserve">, M., </w:t>
+            </w:r>
+            <w:proofErr w:type="spellStart"/>
+            <w:r>
+              <w:rPr>
+                <w:rFonts w:cs="Times New Roman"/>
+              </w:rPr>
+              <w:t>Suchard</w:t>
+            </w:r>
+            <w:proofErr w:type="spellEnd"/>
+            <w:r>
+              <w:rPr>
+                <w:rFonts w:cs="Times New Roman"/>
+              </w:rPr>
+              <w:t xml:space="preserve">, M. A., </w:t>
             </w:r>
             <w:r>
               <w:rPr>
@@ -4118,7 +5536,77 @@
               <w:rPr>
                 <w:rFonts w:cs="Times New Roman"/>
               </w:rPr>
-              <w:t xml:space="preserve">, Gryseels, S., Vrancken, B., Baele, G., Worobey, M., &amp; Lemey, P. (2019) Divergence dating using mixed effects clock modelling: an application to HIV-1. </w:t>
+              <w:t xml:space="preserve">, </w:t>
+            </w:r>
+            <w:proofErr w:type="spellStart"/>
+            <w:r>
+              <w:rPr>
+                <w:rFonts w:cs="Times New Roman"/>
+              </w:rPr>
+              <w:t>Gryseels</w:t>
+            </w:r>
+            <w:proofErr w:type="spellEnd"/>
+            <w:r>
+              <w:rPr>
+                <w:rFonts w:cs="Times New Roman"/>
+              </w:rPr>
+              <w:t xml:space="preserve">, S., </w:t>
+            </w:r>
+            <w:proofErr w:type="spellStart"/>
+            <w:r>
+              <w:rPr>
+                <w:rFonts w:cs="Times New Roman"/>
+              </w:rPr>
+              <w:t>Vrancken</w:t>
+            </w:r>
+            <w:proofErr w:type="spellEnd"/>
+            <w:r>
+              <w:rPr>
+                <w:rFonts w:cs="Times New Roman"/>
+              </w:rPr>
+              <w:t xml:space="preserve">, B., </w:t>
+            </w:r>
+            <w:proofErr w:type="spellStart"/>
+            <w:r>
+              <w:rPr>
+                <w:rFonts w:cs="Times New Roman"/>
+              </w:rPr>
+              <w:t>Baele</w:t>
+            </w:r>
+            <w:proofErr w:type="spellEnd"/>
+            <w:r>
+              <w:rPr>
+                <w:rFonts w:cs="Times New Roman"/>
+              </w:rPr>
+              <w:t xml:space="preserve">, G., </w:t>
+            </w:r>
+            <w:proofErr w:type="spellStart"/>
+            <w:r>
+              <w:rPr>
+                <w:rFonts w:cs="Times New Roman"/>
+              </w:rPr>
+              <w:t>Worobey</w:t>
+            </w:r>
+            <w:proofErr w:type="spellEnd"/>
+            <w:r>
+              <w:rPr>
+                <w:rFonts w:cs="Times New Roman"/>
+              </w:rPr>
+              <w:t xml:space="preserve">, M., &amp; </w:t>
+            </w:r>
+            <w:proofErr w:type="spellStart"/>
+            <w:r>
+              <w:rPr>
+                <w:rFonts w:cs="Times New Roman"/>
+              </w:rPr>
+              <w:t>Lemey</w:t>
+            </w:r>
+            <w:proofErr w:type="spellEnd"/>
+            <w:r>
+              <w:rPr>
+                <w:rFonts w:cs="Times New Roman"/>
+              </w:rPr>
+              <w:t xml:space="preserve">, P. (2019) Divergence dating using mixed effects clock modelling: an application to HIV-1. </w:t>
             </w:r>
             <w:r>
               <w:rPr>
@@ -4216,7 +5704,21 @@
               <w:rPr>
                 <w:rFonts w:cs="Times New Roman"/>
               </w:rPr>
-              <w:t xml:space="preserve">&amp; Zhou, J. (2019). Genetic Analysis and Evolutionary Changes of the Torque teno sus Virus. </w:t>
+              <w:t xml:space="preserve">&amp; Zhou, J. (2019). Genetic Analysis and Evolutionary Changes of the Torque </w:t>
+            </w:r>
+            <w:proofErr w:type="spellStart"/>
+            <w:r>
+              <w:rPr>
+                <w:rFonts w:cs="Times New Roman"/>
+              </w:rPr>
+              <w:t>teno</w:t>
+            </w:r>
+            <w:proofErr w:type="spellEnd"/>
+            <w:r>
+              <w:rPr>
+                <w:rFonts w:cs="Times New Roman"/>
+              </w:rPr>
+              <w:t xml:space="preserve"> sus Virus. </w:t>
             </w:r>
             <w:r>
               <w:rPr>
@@ -4295,7 +5797,21 @@
               <w:rPr>
                 <w:rFonts w:cs="Times New Roman"/>
               </w:rPr>
-              <w:t xml:space="preserve">, Obata, S., Pais, A., Dong, Y., Peet, R., &amp; Xiang, Q., (2018) Resolving relationships and phylogeographic history of the Nyssa sylvatica complex using data from RAD-seq and species distribution modeling. </w:t>
+              <w:t xml:space="preserve">, Obata, S., </w:t>
+            </w:r>
+            <w:proofErr w:type="spellStart"/>
+            <w:r>
+              <w:rPr>
+                <w:rFonts w:cs="Times New Roman"/>
+              </w:rPr>
+              <w:t>Pais</w:t>
+            </w:r>
+            <w:proofErr w:type="spellEnd"/>
+            <w:r>
+              <w:rPr>
+                <w:rFonts w:cs="Times New Roman"/>
+              </w:rPr>
+              <w:t xml:space="preserve">, A., Dong, Y., Peet, R., &amp; Xiang, Q., (2018) Resolving relationships and phylogeographic history of the Nyssa sylvatica complex using data from RAD-seq and species distribution modeling. </w:t>
             </w:r>
             <w:r>
               <w:rPr>
@@ -4380,7 +5896,21 @@
               <w:rPr>
                 <w:rFonts w:cs="Times New Roman"/>
               </w:rPr>
-              <w:t xml:space="preserve"> (2017). Phylogenetic approaches for quantifying interlocus gene conversion. Doctoral Dissertation</w:t>
+              <w:t xml:space="preserve"> (2017). Phylogenetic approaches for quantifying </w:t>
+            </w:r>
+            <w:proofErr w:type="spellStart"/>
+            <w:r>
+              <w:rPr>
+                <w:rFonts w:cs="Times New Roman"/>
+              </w:rPr>
+              <w:t>interlocus</w:t>
+            </w:r>
+            <w:proofErr w:type="spellEnd"/>
+            <w:r>
+              <w:rPr>
+                <w:rFonts w:cs="Times New Roman"/>
+              </w:rPr>
+              <w:t xml:space="preserve"> gene conversion. Doctoral Dissertation</w:t>
             </w:r>
           </w:p>
         </w:tc>
@@ -4437,7 +5967,35 @@
               <w:rPr>
                 <w:rFonts w:cs="Times New Roman"/>
               </w:rPr>
-              <w:t xml:space="preserve">, Griffing, A., &amp; Thorne, J. L. (2016). A phylogenetic approach finds abundant interlocus gene conversion in yeast. </w:t>
+              <w:t xml:space="preserve">, </w:t>
+            </w:r>
+            <w:proofErr w:type="spellStart"/>
+            <w:r>
+              <w:rPr>
+                <w:rFonts w:cs="Times New Roman"/>
+              </w:rPr>
+              <w:t>Griffing</w:t>
+            </w:r>
+            <w:proofErr w:type="spellEnd"/>
+            <w:r>
+              <w:rPr>
+                <w:rFonts w:cs="Times New Roman"/>
+              </w:rPr>
+              <w:t xml:space="preserve">, A., &amp; Thorne, J. L. (2016). A phylogenetic approach finds abundant </w:t>
+            </w:r>
+            <w:proofErr w:type="spellStart"/>
+            <w:r>
+              <w:rPr>
+                <w:rFonts w:cs="Times New Roman"/>
+              </w:rPr>
+              <w:t>interlocus</w:t>
+            </w:r>
+            <w:proofErr w:type="spellEnd"/>
+            <w:r>
+              <w:rPr>
+                <w:rFonts w:cs="Times New Roman"/>
+              </w:rPr>
+              <w:t xml:space="preserve"> gene conversion in yeast. </w:t>
             </w:r>
             <w:r>
               <w:rPr>
@@ -4511,7 +6069,35 @@
               <w:rPr>
                 <w:rFonts w:cs="Times New Roman"/>
               </w:rPr>
-              <w:t xml:space="preserve">, Lakner, C., Griffing, A., &amp; Thorne, J. L. (2015). Roles of Solvent Accessibility and Gene Expression in Modeling Protein Sequence Evolution. </w:t>
+              <w:t xml:space="preserve">, </w:t>
+            </w:r>
+            <w:proofErr w:type="spellStart"/>
+            <w:r>
+              <w:rPr>
+                <w:rFonts w:cs="Times New Roman"/>
+              </w:rPr>
+              <w:t>Lakner</w:t>
+            </w:r>
+            <w:proofErr w:type="spellEnd"/>
+            <w:r>
+              <w:rPr>
+                <w:rFonts w:cs="Times New Roman"/>
+              </w:rPr>
+              <w:t xml:space="preserve">, C., </w:t>
+            </w:r>
+            <w:proofErr w:type="spellStart"/>
+            <w:r>
+              <w:rPr>
+                <w:rFonts w:cs="Times New Roman"/>
+              </w:rPr>
+              <w:t>Griffing</w:t>
+            </w:r>
+            <w:proofErr w:type="spellEnd"/>
+            <w:r>
+              <w:rPr>
+                <w:rFonts w:cs="Times New Roman"/>
+              </w:rPr>
+              <w:t xml:space="preserve">, A., &amp; Thorne, J. L. (2015). Roles of Solvent Accessibility and Gene Expression in Modeling Protein Sequence Evolution. </w:t>
             </w:r>
             <w:r>
               <w:rPr>
@@ -4650,6 +6236,7 @@
               </w:rPr>
               <w:t xml:space="preserve">H-shaped resonant optical antennas with slot coupling. </w:t>
             </w:r>
+            <w:proofErr w:type="spellStart"/>
             <w:r>
               <w:rPr>
                 <w:rFonts w:cs="Times New Roman"/>
@@ -4657,6 +6244,7 @@
               </w:rPr>
               <w:t>Plasmonics</w:t>
             </w:r>
+            <w:proofErr w:type="spellEnd"/>
             <w:r>
               <w:rPr>
                 <w:rFonts w:cs="Times New Roman"/>
@@ -4828,7 +6416,21 @@
               <w:rPr>
                 <w:rFonts w:cs="Times New Roman"/>
               </w:rPr>
-              <w:t xml:space="preserve"> length and initiation rate of interlocus gene conversions. </w:t>
+              <w:t xml:space="preserve"> length and initiation rate of </w:t>
+            </w:r>
+            <w:proofErr w:type="spellStart"/>
+            <w:r>
+              <w:rPr>
+                <w:rFonts w:cs="Times New Roman"/>
+              </w:rPr>
+              <w:t>interlocus</w:t>
+            </w:r>
+            <w:proofErr w:type="spellEnd"/>
+            <w:r>
+              <w:rPr>
+                <w:rFonts w:cs="Times New Roman"/>
+              </w:rPr>
+              <w:t xml:space="preserve"> gene conversions. </w:t>
             </w:r>
             <w:r>
               <w:rPr>
@@ -4876,6 +6478,7 @@
                 <w:iCs/>
               </w:rPr>
             </w:pPr>
+            <w:proofErr w:type="spellStart"/>
             <w:r>
               <w:rPr>
                 <w:rFonts w:cs="Times New Roman"/>
@@ -4884,6 +6487,7 @@
               </w:rPr>
               <w:t>Gangavarapu</w:t>
             </w:r>
+            <w:proofErr w:type="spellEnd"/>
             <w:r>
               <w:rPr>
                 <w:rFonts w:cs="Times New Roman"/>
@@ -4932,39 +6536,121 @@
                 <w:color w:val="222222"/>
                 <w:shd w:val="clear" w:color="auto" w:fill="FFFFFF"/>
               </w:rPr>
-              <w:t xml:space="preserve"> Baele, G., </w:t>
-            </w:r>
-            <w:r>
-              <w:rPr>
-                <w:rFonts w:cs="Times New Roman"/>
-                <w:color w:val="222222"/>
-                <w:shd w:val="clear" w:color="auto" w:fill="FFFFFF"/>
-              </w:rPr>
-              <w:t>Fourment, M.,</w:t>
-            </w:r>
-            <w:r>
-              <w:rPr>
-                <w:rFonts w:cs="Times New Roman"/>
-                <w:color w:val="222222"/>
-                <w:shd w:val="clear" w:color="auto" w:fill="FFFFFF"/>
-              </w:rPr>
-              <w:t xml:space="preserve"> Lemey, P.</w:t>
-            </w:r>
-            <w:r>
-              <w:rPr>
-                <w:rFonts w:cs="Times New Roman"/>
-                <w:color w:val="222222"/>
-                <w:shd w:val="clear" w:color="auto" w:fill="FFFFFF"/>
-              </w:rPr>
-              <w:t>, Matsen IV, F. A.</w:t>
-            </w:r>
-            <w:r>
-              <w:rPr>
-                <w:rFonts w:cs="Times New Roman"/>
-                <w:color w:val="222222"/>
-                <w:shd w:val="clear" w:color="auto" w:fill="FFFFFF"/>
-              </w:rPr>
-              <w:t xml:space="preserve"> and Suchard, M. A. (</w:t>
+              <w:t xml:space="preserve"> </w:t>
+            </w:r>
+            <w:proofErr w:type="spellStart"/>
+            <w:r>
+              <w:rPr>
+                <w:rFonts w:cs="Times New Roman"/>
+                <w:color w:val="222222"/>
+                <w:shd w:val="clear" w:color="auto" w:fill="FFFFFF"/>
+              </w:rPr>
+              <w:t>Baele</w:t>
+            </w:r>
+            <w:proofErr w:type="spellEnd"/>
+            <w:r>
+              <w:rPr>
+                <w:rFonts w:cs="Times New Roman"/>
+                <w:color w:val="222222"/>
+                <w:shd w:val="clear" w:color="auto" w:fill="FFFFFF"/>
+              </w:rPr>
+              <w:t xml:space="preserve">, G., </w:t>
+            </w:r>
+            <w:proofErr w:type="spellStart"/>
+            <w:r>
+              <w:rPr>
+                <w:rFonts w:cs="Times New Roman"/>
+                <w:color w:val="222222"/>
+                <w:shd w:val="clear" w:color="auto" w:fill="FFFFFF"/>
+              </w:rPr>
+              <w:t>Fourment</w:t>
+            </w:r>
+            <w:proofErr w:type="spellEnd"/>
+            <w:r>
+              <w:rPr>
+                <w:rFonts w:cs="Times New Roman"/>
+                <w:color w:val="222222"/>
+                <w:shd w:val="clear" w:color="auto" w:fill="FFFFFF"/>
+              </w:rPr>
+              <w:t>, M.,</w:t>
+            </w:r>
+            <w:r>
+              <w:rPr>
+                <w:rFonts w:cs="Times New Roman"/>
+                <w:color w:val="222222"/>
+                <w:shd w:val="clear" w:color="auto" w:fill="FFFFFF"/>
+              </w:rPr>
+              <w:t xml:space="preserve"> </w:t>
+            </w:r>
+            <w:proofErr w:type="spellStart"/>
+            <w:r>
+              <w:rPr>
+                <w:rFonts w:cs="Times New Roman"/>
+                <w:color w:val="222222"/>
+                <w:shd w:val="clear" w:color="auto" w:fill="FFFFFF"/>
+              </w:rPr>
+              <w:t>Lemey</w:t>
+            </w:r>
+            <w:proofErr w:type="spellEnd"/>
+            <w:r>
+              <w:rPr>
+                <w:rFonts w:cs="Times New Roman"/>
+                <w:color w:val="222222"/>
+                <w:shd w:val="clear" w:color="auto" w:fill="FFFFFF"/>
+              </w:rPr>
+              <w:t>, P.</w:t>
+            </w:r>
+            <w:r>
+              <w:rPr>
+                <w:rFonts w:cs="Times New Roman"/>
+                <w:color w:val="222222"/>
+                <w:shd w:val="clear" w:color="auto" w:fill="FFFFFF"/>
+              </w:rPr>
+              <w:t xml:space="preserve">, </w:t>
+            </w:r>
+            <w:proofErr w:type="spellStart"/>
+            <w:r>
+              <w:rPr>
+                <w:rFonts w:cs="Times New Roman"/>
+                <w:color w:val="222222"/>
+                <w:shd w:val="clear" w:color="auto" w:fill="FFFFFF"/>
+              </w:rPr>
+              <w:t>Matsen</w:t>
+            </w:r>
+            <w:proofErr w:type="spellEnd"/>
+            <w:r>
+              <w:rPr>
+                <w:rFonts w:cs="Times New Roman"/>
+                <w:color w:val="222222"/>
+                <w:shd w:val="clear" w:color="auto" w:fill="FFFFFF"/>
+              </w:rPr>
+              <w:t xml:space="preserve"> IV, F. A.</w:t>
+            </w:r>
+            <w:r>
+              <w:rPr>
+                <w:rFonts w:cs="Times New Roman"/>
+                <w:color w:val="222222"/>
+                <w:shd w:val="clear" w:color="auto" w:fill="FFFFFF"/>
+              </w:rPr>
+              <w:t xml:space="preserve"> and </w:t>
+            </w:r>
+            <w:proofErr w:type="spellStart"/>
+            <w:r>
+              <w:rPr>
+                <w:rFonts w:cs="Times New Roman"/>
+                <w:color w:val="222222"/>
+                <w:shd w:val="clear" w:color="auto" w:fill="FFFFFF"/>
+              </w:rPr>
+              <w:t>Suchard</w:t>
+            </w:r>
+            <w:proofErr w:type="spellEnd"/>
+            <w:r>
+              <w:rPr>
+                <w:rFonts w:cs="Times New Roman"/>
+                <w:color w:val="222222"/>
+                <w:shd w:val="clear" w:color="auto" w:fill="FFFFFF"/>
+              </w:rPr>
+              <w:t>, M. A. (</w:t>
             </w:r>
             <w:r>
               <w:rPr>
@@ -5112,7 +6798,79 @@
                 <w:color w:val="222222"/>
                 <w:shd w:val="clear" w:color="auto" w:fill="FFFFFF"/>
               </w:rPr>
-              <w:t xml:space="preserve">Holbrook, A. J., Pekar J. E., Caviedes-Solis I. W., Matsen IV, F. A., Baele, G., Wertheim, J. O., </w:t>
+              <w:t xml:space="preserve">Holbrook, A. J., </w:t>
+            </w:r>
+            <w:proofErr w:type="spellStart"/>
+            <w:r>
+              <w:rPr>
+                <w:rFonts w:cs="Times New Roman"/>
+                <w:color w:val="222222"/>
+                <w:shd w:val="clear" w:color="auto" w:fill="FFFFFF"/>
+              </w:rPr>
+              <w:t>Pekar</w:t>
+            </w:r>
+            <w:proofErr w:type="spellEnd"/>
+            <w:r>
+              <w:rPr>
+                <w:rFonts w:cs="Times New Roman"/>
+                <w:color w:val="222222"/>
+                <w:shd w:val="clear" w:color="auto" w:fill="FFFFFF"/>
+              </w:rPr>
+              <w:t xml:space="preserve"> J. E., </w:t>
+            </w:r>
+            <w:proofErr w:type="spellStart"/>
+            <w:r>
+              <w:rPr>
+                <w:rFonts w:cs="Times New Roman"/>
+                <w:color w:val="222222"/>
+                <w:shd w:val="clear" w:color="auto" w:fill="FFFFFF"/>
+              </w:rPr>
+              <w:t>Caviedes</w:t>
+            </w:r>
+            <w:proofErr w:type="spellEnd"/>
+            <w:r>
+              <w:rPr>
+                <w:rFonts w:cs="Times New Roman"/>
+                <w:color w:val="222222"/>
+                <w:shd w:val="clear" w:color="auto" w:fill="FFFFFF"/>
+              </w:rPr>
+              <w:t xml:space="preserve">-Solis I. W., </w:t>
+            </w:r>
+            <w:proofErr w:type="spellStart"/>
+            <w:r>
+              <w:rPr>
+                <w:rFonts w:cs="Times New Roman"/>
+                <w:color w:val="222222"/>
+                <w:shd w:val="clear" w:color="auto" w:fill="FFFFFF"/>
+              </w:rPr>
+              <w:t>Matsen</w:t>
+            </w:r>
+            <w:proofErr w:type="spellEnd"/>
+            <w:r>
+              <w:rPr>
+                <w:rFonts w:cs="Times New Roman"/>
+                <w:color w:val="222222"/>
+                <w:shd w:val="clear" w:color="auto" w:fill="FFFFFF"/>
+              </w:rPr>
+              <w:t xml:space="preserve"> IV, F. A., </w:t>
+            </w:r>
+            <w:proofErr w:type="spellStart"/>
+            <w:r>
+              <w:rPr>
+                <w:rFonts w:cs="Times New Roman"/>
+                <w:color w:val="222222"/>
+                <w:shd w:val="clear" w:color="auto" w:fill="FFFFFF"/>
+              </w:rPr>
+              <w:t>Baele</w:t>
+            </w:r>
+            <w:proofErr w:type="spellEnd"/>
+            <w:r>
+              <w:rPr>
+                <w:rFonts w:cs="Times New Roman"/>
+                <w:color w:val="222222"/>
+                <w:shd w:val="clear" w:color="auto" w:fill="FFFFFF"/>
+              </w:rPr>
+              <w:t xml:space="preserve">, G., Wertheim, J. O., </w:t>
             </w:r>
             <w:r>
               <w:rPr>
@@ -5130,7 +6888,43 @@
                 <w:color w:val="222222"/>
                 <w:shd w:val="clear" w:color="auto" w:fill="FFFFFF"/>
               </w:rPr>
-              <w:t xml:space="preserve"> Lemey, P. and Suchard, M. A. (</w:t>
+              <w:t xml:space="preserve"> </w:t>
+            </w:r>
+            <w:proofErr w:type="spellStart"/>
+            <w:r>
+              <w:rPr>
+                <w:rFonts w:cs="Times New Roman"/>
+                <w:color w:val="222222"/>
+                <w:shd w:val="clear" w:color="auto" w:fill="FFFFFF"/>
+              </w:rPr>
+              <w:t>Lemey</w:t>
+            </w:r>
+            <w:proofErr w:type="spellEnd"/>
+            <w:r>
+              <w:rPr>
+                <w:rFonts w:cs="Times New Roman"/>
+                <w:color w:val="222222"/>
+                <w:shd w:val="clear" w:color="auto" w:fill="FFFFFF"/>
+              </w:rPr>
+              <w:t xml:space="preserve">, P. and </w:t>
+            </w:r>
+            <w:proofErr w:type="spellStart"/>
+            <w:r>
+              <w:rPr>
+                <w:rFonts w:cs="Times New Roman"/>
+                <w:color w:val="222222"/>
+                <w:shd w:val="clear" w:color="auto" w:fill="FFFFFF"/>
+              </w:rPr>
+              <w:t>Suchard</w:t>
+            </w:r>
+            <w:proofErr w:type="spellEnd"/>
+            <w:r>
+              <w:rPr>
+                <w:rFonts w:cs="Times New Roman"/>
+                <w:color w:val="222222"/>
+                <w:shd w:val="clear" w:color="auto" w:fill="FFFFFF"/>
+              </w:rPr>
+              <w:t>, M. A. (</w:t>
             </w:r>
             <w:r>
               <w:rPr>
@@ -5898,11 +7692,19 @@
                 <w:rFonts w:cs="Times New Roman"/>
               </w:rPr>
             </w:pPr>
-            <w:r>
-              <w:rPr>
-                <w:rFonts w:cs="Times New Roman"/>
-              </w:rPr>
-              <w:t>CoR Research Fellowship</w:t>
+            <w:proofErr w:type="spellStart"/>
+            <w:r>
+              <w:rPr>
+                <w:rFonts w:cs="Times New Roman"/>
+              </w:rPr>
+              <w:t>CoR</w:t>
+            </w:r>
+            <w:proofErr w:type="spellEnd"/>
+            <w:r>
+              <w:rPr>
+                <w:rFonts w:cs="Times New Roman"/>
+              </w:rPr>
+              <w:t xml:space="preserve"> Research Fellowship</w:t>
             </w:r>
           </w:p>
         </w:tc>
@@ -6522,7 +8324,25 @@
                 <w:color w:val="000000"/>
                 <w:u w:color="000000"/>
               </w:rPr>
-              <w:t>NIH 5R01AI153044-03 Suchard (PI) / Ji (Subcontract Co-Investigator)</w:t>
+              <w:t xml:space="preserve">NIH 5R01AI153044-03 </w:t>
+            </w:r>
+            <w:proofErr w:type="spellStart"/>
+            <w:r>
+              <w:rPr>
+                <w:rFonts w:cs="Times New Roman"/>
+                <w:color w:val="000000"/>
+                <w:u w:color="000000"/>
+              </w:rPr>
+              <w:t>Suchard</w:t>
+            </w:r>
+            <w:proofErr w:type="spellEnd"/>
+            <w:r>
+              <w:rPr>
+                <w:rFonts w:cs="Times New Roman"/>
+                <w:color w:val="000000"/>
+                <w:u w:color="000000"/>
+              </w:rPr>
+              <w:t xml:space="preserve"> (PI) / Ji (Subcontract Co-Investigator)</w:t>
             </w:r>
           </w:p>
         </w:tc>
@@ -6567,7 +8387,25 @@
                 <w:color w:val="000000"/>
                 <w:u w:color="000000"/>
               </w:rPr>
-              <w:t>NIH 5R01AI153044-02 Suchard (PI) / Ji (Subcontract Co-Investigator)</w:t>
+              <w:t xml:space="preserve">NIH 5R01AI153044-02 </w:t>
+            </w:r>
+            <w:proofErr w:type="spellStart"/>
+            <w:r>
+              <w:rPr>
+                <w:rFonts w:cs="Times New Roman"/>
+                <w:color w:val="000000"/>
+                <w:u w:color="000000"/>
+              </w:rPr>
+              <w:t>Suchard</w:t>
+            </w:r>
+            <w:proofErr w:type="spellEnd"/>
+            <w:r>
+              <w:rPr>
+                <w:rFonts w:cs="Times New Roman"/>
+                <w:color w:val="000000"/>
+                <w:u w:color="000000"/>
+              </w:rPr>
+              <w:t xml:space="preserve"> (PI) / Ji (Subcontract Co-Investigator)</w:t>
             </w:r>
           </w:p>
         </w:tc>
@@ -6943,8 +8781,33 @@
                 <w:rFonts w:cs="Times New Roman"/>
                 <w:bCs/>
               </w:rPr>
-              <w:t>Invited speaker at 2nd AsiaEvo Conference, Online</w:t>
-            </w:r>
+              <w:t xml:space="preserve">Invited speaker at 2nd </w:t>
+            </w:r>
+            <w:proofErr w:type="spellStart"/>
+            <w:r>
+              <w:rPr>
+                <w:rFonts w:cs="Times New Roman"/>
+                <w:bCs/>
+              </w:rPr>
+              <w:t>AsiaEvo</w:t>
+            </w:r>
+            <w:proofErr w:type="spellEnd"/>
+            <w:r>
+              <w:rPr>
+                <w:rFonts w:cs="Times New Roman"/>
+                <w:bCs/>
+              </w:rPr>
+              <w:t xml:space="preserve"> Conference, </w:t>
+            </w:r>
+            <w:proofErr w:type="gramStart"/>
+            <w:r>
+              <w:rPr>
+                <w:rFonts w:cs="Times New Roman"/>
+                <w:bCs/>
+              </w:rPr>
+              <w:t>Online</w:t>
+            </w:r>
+            <w:proofErr w:type="gramEnd"/>
           </w:p>
         </w:tc>
       </w:tr>
@@ -6989,8 +8852,17 @@
                 <w:rFonts w:cs="Times New Roman"/>
                 <w:bCs/>
               </w:rPr>
-              <w:t>. Society of Molecular Biology and Evolution Meeting, Online</w:t>
-            </w:r>
+              <w:t xml:space="preserve">. Society of Molecular Biology and Evolution Meeting, </w:t>
+            </w:r>
+            <w:proofErr w:type="gramStart"/>
+            <w:r>
+              <w:rPr>
+                <w:rFonts w:cs="Times New Roman"/>
+                <w:bCs/>
+              </w:rPr>
+              <w:t>Online</w:t>
+            </w:r>
+            <w:proofErr w:type="gramEnd"/>
           </w:p>
         </w:tc>
       </w:tr>
@@ -7037,7 +8909,42 @@
               <w:rPr>
                 <w:rFonts w:cs="Times New Roman"/>
               </w:rPr>
-              <w:t xml:space="preserve"> Oral session presented at the Taishan Forum on Viral Infectious Diseases, Taishan Medical University, Tai’</w:t>
+              <w:t xml:space="preserve"> Oral session presented at the </w:t>
+            </w:r>
+            <w:proofErr w:type="spellStart"/>
+            <w:r>
+              <w:rPr>
+                <w:rFonts w:cs="Times New Roman"/>
+              </w:rPr>
+              <w:t>Taishan</w:t>
+            </w:r>
+            <w:proofErr w:type="spellEnd"/>
+            <w:r>
+              <w:rPr>
+                <w:rFonts w:cs="Times New Roman"/>
+              </w:rPr>
+              <w:t xml:space="preserve"> Forum on Viral Infectious Diseases, </w:t>
+            </w:r>
+            <w:proofErr w:type="spellStart"/>
+            <w:r>
+              <w:rPr>
+                <w:rFonts w:cs="Times New Roman"/>
+              </w:rPr>
+              <w:t>Taishan</w:t>
+            </w:r>
+            <w:proofErr w:type="spellEnd"/>
+            <w:r>
+              <w:rPr>
+                <w:rFonts w:cs="Times New Roman"/>
+              </w:rPr>
+              <w:t xml:space="preserve"> Medical University, </w:t>
+            </w:r>
+            <w:proofErr w:type="spellStart"/>
+            <w:r>
+              <w:rPr>
+                <w:rFonts w:cs="Times New Roman"/>
+              </w:rPr>
+              <w:t>Tai’</w:t>
             </w:r>
             <w:r>
               <w:rPr>
@@ -7049,7 +8956,14 @@
               <w:rPr>
                 <w:rFonts w:cs="Times New Roman"/>
               </w:rPr>
-              <w:t>n, Shandong Province, China</w:t>
+              <w:t>n</w:t>
+            </w:r>
+            <w:proofErr w:type="spellEnd"/>
+            <w:r>
+              <w:rPr>
+                <w:rFonts w:cs="Times New Roman"/>
+              </w:rPr>
+              <w:t>, Shandong Province, China</w:t>
             </w:r>
           </w:p>
         </w:tc>
@@ -7085,7 +8999,23 @@
                 <w:rFonts w:cs="Times New Roman"/>
                 <w:i/>
               </w:rPr>
-              <w:t>Phylogenetic approaches for quantifying interlocus gene conversion.</w:t>
+              <w:t xml:space="preserve">Phylogenetic approaches for quantifying </w:t>
+            </w:r>
+            <w:proofErr w:type="spellStart"/>
+            <w:r>
+              <w:rPr>
+                <w:rFonts w:cs="Times New Roman"/>
+                <w:i/>
+              </w:rPr>
+              <w:t>interlocus</w:t>
+            </w:r>
+            <w:proofErr w:type="spellEnd"/>
+            <w:r>
+              <w:rPr>
+                <w:rFonts w:cs="Times New Roman"/>
+                <w:i/>
+              </w:rPr>
+              <w:t xml:space="preserve"> gene conversion.</w:t>
             </w:r>
             <w:r>
               <w:rPr>
@@ -7189,7 +9119,23 @@
                 <w:rFonts w:cs="Times New Roman"/>
                 <w:i/>
               </w:rPr>
-              <w:t>Phylogenetic approaches for quantifying interlocus gene conversion.</w:t>
+              <w:t xml:space="preserve">Phylogenetic approaches for quantifying </w:t>
+            </w:r>
+            <w:proofErr w:type="spellStart"/>
+            <w:r>
+              <w:rPr>
+                <w:rFonts w:cs="Times New Roman"/>
+                <w:i/>
+              </w:rPr>
+              <w:t>interlocus</w:t>
+            </w:r>
+            <w:proofErr w:type="spellEnd"/>
+            <w:r>
+              <w:rPr>
+                <w:rFonts w:cs="Times New Roman"/>
+                <w:i/>
+              </w:rPr>
+              <w:t xml:space="preserve"> gene conversion.</w:t>
             </w:r>
             <w:r>
               <w:rPr>
@@ -7231,7 +9177,23 @@
                 <w:rFonts w:cs="Times New Roman"/>
                 <w:i/>
               </w:rPr>
-              <w:t>A Phylogenetic approach for quantifying interlocus gene conversion.</w:t>
+              <w:t xml:space="preserve">A Phylogenetic approach for quantifying </w:t>
+            </w:r>
+            <w:proofErr w:type="spellStart"/>
+            <w:r>
+              <w:rPr>
+                <w:rFonts w:cs="Times New Roman"/>
+                <w:i/>
+              </w:rPr>
+              <w:t>interlocus</w:t>
+            </w:r>
+            <w:proofErr w:type="spellEnd"/>
+            <w:r>
+              <w:rPr>
+                <w:rFonts w:cs="Times New Roman"/>
+                <w:i/>
+              </w:rPr>
+              <w:t xml:space="preserve"> gene conversion.</w:t>
             </w:r>
             <w:r>
               <w:rPr>
@@ -7312,67 +9274,57 @@
                 <w:rFonts w:cs="Times New Roman"/>
                 <w:iCs/>
               </w:rPr>
-              <w:t xml:space="preserve">Scalable </w:t>
-            </w:r>
-            <w:r>
-              <w:rPr>
-                <w:rFonts w:cs="Times New Roman"/>
-                <w:iCs/>
-              </w:rPr>
-              <w:t>P</w:t>
-            </w:r>
-            <w:r>
-              <w:rPr>
-                <w:rFonts w:cs="Times New Roman"/>
-                <w:iCs/>
-              </w:rPr>
-              <w:t xml:space="preserve">hylogenetic </w:t>
-            </w:r>
-            <w:r>
-              <w:rPr>
-                <w:rFonts w:cs="Times New Roman"/>
-                <w:iCs/>
-              </w:rPr>
-              <w:t>I</w:t>
-            </w:r>
-            <w:r>
-              <w:rPr>
-                <w:rFonts w:cs="Times New Roman"/>
-                <w:iCs/>
-              </w:rPr>
-              <w:t xml:space="preserve">nference via Hamiltonian Monte Carlo </w:t>
-            </w:r>
-            <w:r>
-              <w:rPr>
-                <w:rFonts w:cs="Times New Roman"/>
-                <w:iCs/>
-              </w:rPr>
-              <w:t>M</w:t>
-            </w:r>
-            <w:r>
-              <w:rPr>
-                <w:rFonts w:cs="Times New Roman"/>
-                <w:iCs/>
-              </w:rPr>
-              <w:t>ethod</w:t>
-            </w:r>
+              <w:t xml:space="preserve">Phylogenetic approach for estimating amounts of </w:t>
+            </w:r>
+            <w:proofErr w:type="spellStart"/>
+            <w:r>
+              <w:rPr>
+                <w:rFonts w:cs="Times New Roman"/>
+                <w:iCs/>
+              </w:rPr>
+              <w:t>interlocus</w:t>
+            </w:r>
+            <w:proofErr w:type="spellEnd"/>
+            <w:r>
+              <w:rPr>
+                <w:rFonts w:cs="Times New Roman"/>
+                <w:iCs/>
+              </w:rPr>
+              <w:t xml:space="preserve"> gene conversion in </w:t>
+            </w:r>
+            <w:proofErr w:type="gramStart"/>
+            <w:r>
+              <w:rPr>
+                <w:rFonts w:cs="Times New Roman"/>
+                <w:iCs/>
+              </w:rPr>
+              <w:t>duplications</w:t>
+            </w:r>
+            <w:proofErr w:type="gramEnd"/>
           </w:p>
           <w:p>
             <w:pPr>
               <w:spacing w:after="0"/>
               <w:rPr>
                 <w:rFonts w:cs="Times New Roman"/>
+                <w:iCs/>
+              </w:rPr>
+            </w:pPr>
+            <w:r>
+              <w:rPr>
+                <w:rFonts w:cs="Times New Roman"/>
                 <w:i/>
                 <w:iCs/>
               </w:rPr>
-            </w:pPr>
+              <w:t xml:space="preserve">AMS/AWM at </w:t>
+            </w:r>
             <w:r>
               <w:rPr>
                 <w:rFonts w:cs="Times New Roman"/>
                 <w:i/>
                 <w:iCs/>
               </w:rPr>
-              <w:t>Indiana University</w:t>
+              <w:t>Tulane</w:t>
             </w:r>
             <w:r>
               <w:rPr>
@@ -7380,6 +9332,14 @@
                 <w:i/>
                 <w:iCs/>
               </w:rPr>
+              <w:t xml:space="preserve"> University</w:t>
+            </w:r>
+            <w:r>
+              <w:rPr>
+                <w:rFonts w:cs="Times New Roman"/>
+                <w:i/>
+                <w:iCs/>
+              </w:rPr>
               <w:t xml:space="preserve">, </w:t>
             </w:r>
             <w:r>
@@ -7388,7 +9348,23 @@
                 <w:i/>
                 <w:iCs/>
               </w:rPr>
-              <w:t>Bloomington, IN</w:t>
+              <w:t>New Orleans</w:t>
+            </w:r>
+            <w:r>
+              <w:rPr>
+                <w:rFonts w:cs="Times New Roman"/>
+                <w:i/>
+                <w:iCs/>
+              </w:rPr>
+              <w:t xml:space="preserve">, </w:t>
+            </w:r>
+            <w:r>
+              <w:rPr>
+                <w:rFonts w:cs="Times New Roman"/>
+                <w:i/>
+                <w:iCs/>
+              </w:rPr>
+              <w:t>LA</w:t>
             </w:r>
           </w:p>
         </w:tc>
@@ -7402,14 +9378,31 @@
               <w:jc w:val="right"/>
               <w:rPr>
                 <w:rFonts w:cs="Times New Roman"/>
-                <w:i/>
-              </w:rPr>
-            </w:pPr>
-            <w:r>
-              <w:rPr>
-                <w:rFonts w:cs="Times New Roman"/>
-              </w:rPr>
-              <w:t>02/03/2023</w:t>
+              </w:rPr>
+            </w:pPr>
+            <w:r>
+              <w:rPr>
+                <w:rFonts w:cs="Times New Roman"/>
+              </w:rPr>
+              <w:t>1</w:t>
+            </w:r>
+            <w:r>
+              <w:rPr>
+                <w:rFonts w:cs="Times New Roman"/>
+              </w:rPr>
+              <w:t>2/0</w:t>
+            </w:r>
+            <w:r>
+              <w:rPr>
+                <w:rFonts w:cs="Times New Roman"/>
+              </w:rPr>
+              <w:t>6</w:t>
+            </w:r>
+            <w:r>
+              <w:rPr>
+                <w:rFonts w:cs="Times New Roman"/>
+              </w:rPr>
+              <w:t>/2023</w:t>
             </w:r>
           </w:p>
         </w:tc>
@@ -7453,14 +9446,14 @@
                 <w:rFonts w:cs="Times New Roman"/>
                 <w:iCs/>
               </w:rPr>
-              <w:t>A</w:t>
-            </w:r>
-            <w:r>
-              <w:rPr>
-                <w:rFonts w:cs="Times New Roman"/>
-                <w:iCs/>
-              </w:rPr>
-              <w:t xml:space="preserve">lgorithm, </w:t>
+              <w:t>I</w:t>
+            </w:r>
+            <w:r>
+              <w:rPr>
+                <w:rFonts w:cs="Times New Roman"/>
+                <w:iCs/>
+              </w:rPr>
+              <w:t xml:space="preserve">nference via Hamiltonian Monte Carlo </w:t>
             </w:r>
             <w:r>
               <w:rPr>
@@ -7474,42 +9467,41 @@
                 <w:rFonts w:cs="Times New Roman"/>
                 <w:iCs/>
               </w:rPr>
-              <w:t xml:space="preserve">odeling, and </w:t>
-            </w:r>
-            <w:r>
-              <w:rPr>
-                <w:rFonts w:cs="Times New Roman"/>
-                <w:iCs/>
-              </w:rPr>
-              <w:t>I</w:t>
-            </w:r>
-            <w:r>
-              <w:rPr>
-                <w:rFonts w:cs="Times New Roman"/>
-                <w:iCs/>
-              </w:rPr>
-              <w:t>nference</w:t>
-            </w:r>
-          </w:p>
-          <w:p>
-            <w:pPr>
+              <w:t>ethod</w:t>
+            </w:r>
+          </w:p>
+          <w:p>
+            <w:pPr>
+              <w:spacing w:after="0"/>
               <w:rPr>
                 <w:rFonts w:cs="Times New Roman"/>
                 <w:i/>
+                <w:iCs/>
               </w:rPr>
             </w:pPr>
             <w:r>
               <w:rPr>
                 <w:rFonts w:cs="Times New Roman"/>
                 <w:i/>
-              </w:rPr>
-              <w:t>North Carolina State University, Raleigh, NC</w:t>
-            </w:r>
-            <w:r>
-              <w:rPr>
-                <w:rFonts w:cs="Times New Roman"/>
-              </w:rPr>
-              <w:t xml:space="preserve"> </w:t>
+                <w:iCs/>
+              </w:rPr>
+              <w:t>Indiana University</w:t>
+            </w:r>
+            <w:r>
+              <w:rPr>
+                <w:rFonts w:cs="Times New Roman"/>
+                <w:i/>
+                <w:iCs/>
+              </w:rPr>
+              <w:t xml:space="preserve">, </w:t>
+            </w:r>
+            <w:r>
+              <w:rPr>
+                <w:rFonts w:cs="Times New Roman"/>
+                <w:i/>
+                <w:iCs/>
+              </w:rPr>
+              <w:t>Bloomington, IN</w:t>
             </w:r>
           </w:p>
         </w:tc>
@@ -7530,7 +9522,7 @@
               <w:rPr>
                 <w:rFonts w:cs="Times New Roman"/>
               </w:rPr>
-              <w:t>10/10/2022</w:t>
+              <w:t>02/03/2023</w:t>
             </w:r>
           </w:p>
         </w:tc>
@@ -7553,21 +9545,7 @@
                 <w:rFonts w:cs="Times New Roman"/>
                 <w:iCs/>
               </w:rPr>
-              <w:t xml:space="preserve">Smooth </w:t>
-            </w:r>
-            <w:r>
-              <w:rPr>
-                <w:rFonts w:cs="Times New Roman"/>
-                <w:iCs/>
-              </w:rPr>
-              <w:t>N</w:t>
-            </w:r>
-            <w:r>
-              <w:rPr>
-                <w:rFonts w:cs="Times New Roman"/>
-                <w:iCs/>
-              </w:rPr>
-              <w:t>on-</w:t>
+              <w:t xml:space="preserve">Scalable </w:t>
             </w:r>
             <w:r>
               <w:rPr>
@@ -7581,109 +9559,70 @@
                 <w:rFonts w:cs="Times New Roman"/>
                 <w:iCs/>
               </w:rPr>
-              <w:t xml:space="preserve">arametric </w:t>
-            </w:r>
-            <w:r>
-              <w:rPr>
-                <w:rFonts w:cs="Times New Roman"/>
-                <w:iCs/>
-              </w:rPr>
-              <w:t>C</w:t>
-            </w:r>
-            <w:r>
-              <w:rPr>
-                <w:rFonts w:cs="Times New Roman"/>
-                <w:iCs/>
-              </w:rPr>
-              <w:t xml:space="preserve">oalescent </w:t>
-            </w:r>
-            <w:r>
-              <w:rPr>
-                <w:rFonts w:cs="Times New Roman"/>
-                <w:iCs/>
-              </w:rPr>
-              <w:t>P</w:t>
-            </w:r>
-            <w:r>
-              <w:rPr>
-                <w:rFonts w:cs="Times New Roman"/>
-                <w:iCs/>
-              </w:rPr>
-              <w:t xml:space="preserve">riors for </w:t>
-            </w:r>
-            <w:r>
-              <w:rPr>
-                <w:rFonts w:cs="Times New Roman"/>
-                <w:iCs/>
-              </w:rPr>
-              <w:t>S</w:t>
-            </w:r>
-            <w:r>
-              <w:rPr>
-                <w:rFonts w:cs="Times New Roman"/>
-                <w:iCs/>
-              </w:rPr>
-              <w:t xml:space="preserve">calable </w:t>
-            </w:r>
-            <w:r>
-              <w:rPr>
-                <w:rFonts w:cs="Times New Roman"/>
-                <w:iCs/>
-              </w:rPr>
-              <w:t>D</w:t>
-            </w:r>
-            <w:r>
-              <w:rPr>
-                <w:rFonts w:cs="Times New Roman"/>
-                <w:iCs/>
-              </w:rPr>
-              <w:t xml:space="preserve">ivergence </w:t>
-            </w:r>
-            <w:r>
-              <w:rPr>
-                <w:rFonts w:cs="Times New Roman"/>
-                <w:iCs/>
-              </w:rPr>
-              <w:t>T</w:t>
-            </w:r>
-            <w:r>
-              <w:rPr>
-                <w:rFonts w:cs="Times New Roman"/>
-                <w:iCs/>
-              </w:rPr>
-              <w:t xml:space="preserve">ime </w:t>
-            </w:r>
-            <w:r>
-              <w:rPr>
-                <w:rFonts w:cs="Times New Roman"/>
-                <w:iCs/>
-              </w:rPr>
-              <w:t>E</w:t>
-            </w:r>
-            <w:r>
-              <w:rPr>
-                <w:rFonts w:cs="Times New Roman"/>
-                <w:iCs/>
-              </w:rPr>
-              <w:t>stimations</w:t>
-            </w:r>
-          </w:p>
-          <w:p>
-            <w:pPr>
-              <w:spacing w:after="0"/>
+              <w:t xml:space="preserve">hylogenetic </w:t>
+            </w:r>
+            <w:r>
+              <w:rPr>
+                <w:rFonts w:cs="Times New Roman"/>
+                <w:iCs/>
+              </w:rPr>
+              <w:t>A</w:t>
+            </w:r>
+            <w:r>
+              <w:rPr>
+                <w:rFonts w:cs="Times New Roman"/>
+                <w:iCs/>
+              </w:rPr>
+              <w:t xml:space="preserve">lgorithm, </w:t>
+            </w:r>
+            <w:r>
+              <w:rPr>
+                <w:rFonts w:cs="Times New Roman"/>
+                <w:iCs/>
+              </w:rPr>
+              <w:t>M</w:t>
+            </w:r>
+            <w:r>
+              <w:rPr>
+                <w:rFonts w:cs="Times New Roman"/>
+                <w:iCs/>
+              </w:rPr>
+              <w:t xml:space="preserve">odeling, and </w:t>
+            </w:r>
+            <w:r>
+              <w:rPr>
+                <w:rFonts w:cs="Times New Roman"/>
+                <w:iCs/>
+              </w:rPr>
+              <w:t>I</w:t>
+            </w:r>
+            <w:r>
+              <w:rPr>
+                <w:rFonts w:cs="Times New Roman"/>
+                <w:iCs/>
+              </w:rPr>
+              <w:t>nference</w:t>
+            </w:r>
+          </w:p>
+          <w:p>
+            <w:pPr>
               <w:rPr>
                 <w:rFonts w:cs="Times New Roman"/>
                 <w:i/>
-                <w:iCs/>
               </w:rPr>
             </w:pPr>
             <w:r>
               <w:rPr>
                 <w:rFonts w:cs="Times New Roman"/>
                 <w:i/>
-                <w:iCs/>
-              </w:rPr>
-              <w:t>AMS/AWM at Tulane University, New Orleans, LA</w:t>
+              </w:rPr>
+              <w:t>North Carolina State University, Raleigh, NC</w:t>
+            </w:r>
+            <w:r>
+              <w:rPr>
+                <w:rFonts w:cs="Times New Roman"/>
+              </w:rPr>
+              <w:t xml:space="preserve"> </w:t>
             </w:r>
           </w:p>
         </w:tc>
@@ -7697,13 +9636,14 @@
               <w:jc w:val="right"/>
               <w:rPr>
                 <w:rFonts w:cs="Times New Roman"/>
-              </w:rPr>
-            </w:pPr>
-            <w:r>
-              <w:rPr>
-                <w:rFonts w:cs="Times New Roman"/>
-              </w:rPr>
-              <w:t>10/05/2022</w:t>
+                <w:i/>
+              </w:rPr>
+            </w:pPr>
+            <w:r>
+              <w:rPr>
+                <w:rFonts w:cs="Times New Roman"/>
+              </w:rPr>
+              <w:t>10/10/2022</w:t>
             </w:r>
           </w:p>
         </w:tc>
@@ -7726,21 +9666,119 @@
                 <w:rFonts w:cs="Times New Roman"/>
                 <w:iCs/>
               </w:rPr>
-              <w:t>Scalable Modeling and Inference for Phylogenetics – from</w:t>
-            </w:r>
-            <w:r>
-              <w:rPr>
-                <w:rFonts w:cs="Times New Roman"/>
-                <w:iCs/>
-              </w:rPr>
-              <w:t xml:space="preserve"> </w:t>
-            </w:r>
-            <w:r>
-              <w:rPr>
-                <w:rFonts w:cs="Times New Roman"/>
-                <w:iCs/>
-              </w:rPr>
-              <w:t>Interlocus Gene Conversion to Evolving Pathogens</w:t>
+              <w:t xml:space="preserve">Smooth </w:t>
+            </w:r>
+            <w:r>
+              <w:rPr>
+                <w:rFonts w:cs="Times New Roman"/>
+                <w:iCs/>
+              </w:rPr>
+              <w:t>N</w:t>
+            </w:r>
+            <w:r>
+              <w:rPr>
+                <w:rFonts w:cs="Times New Roman"/>
+                <w:iCs/>
+              </w:rPr>
+              <w:t>on-</w:t>
+            </w:r>
+            <w:r>
+              <w:rPr>
+                <w:rFonts w:cs="Times New Roman"/>
+                <w:iCs/>
+              </w:rPr>
+              <w:t>P</w:t>
+            </w:r>
+            <w:r>
+              <w:rPr>
+                <w:rFonts w:cs="Times New Roman"/>
+                <w:iCs/>
+              </w:rPr>
+              <w:t xml:space="preserve">arametric </w:t>
+            </w:r>
+            <w:r>
+              <w:rPr>
+                <w:rFonts w:cs="Times New Roman"/>
+                <w:iCs/>
+              </w:rPr>
+              <w:t>C</w:t>
+            </w:r>
+            <w:r>
+              <w:rPr>
+                <w:rFonts w:cs="Times New Roman"/>
+                <w:iCs/>
+              </w:rPr>
+              <w:t xml:space="preserve">oalescent </w:t>
+            </w:r>
+            <w:r>
+              <w:rPr>
+                <w:rFonts w:cs="Times New Roman"/>
+                <w:iCs/>
+              </w:rPr>
+              <w:t>P</w:t>
+            </w:r>
+            <w:r>
+              <w:rPr>
+                <w:rFonts w:cs="Times New Roman"/>
+                <w:iCs/>
+              </w:rPr>
+              <w:t xml:space="preserve">riors for </w:t>
+            </w:r>
+            <w:r>
+              <w:rPr>
+                <w:rFonts w:cs="Times New Roman"/>
+                <w:iCs/>
+              </w:rPr>
+              <w:t>S</w:t>
+            </w:r>
+            <w:r>
+              <w:rPr>
+                <w:rFonts w:cs="Times New Roman"/>
+                <w:iCs/>
+              </w:rPr>
+              <w:t xml:space="preserve">calable </w:t>
+            </w:r>
+            <w:r>
+              <w:rPr>
+                <w:rFonts w:cs="Times New Roman"/>
+                <w:iCs/>
+              </w:rPr>
+              <w:t>D</w:t>
+            </w:r>
+            <w:r>
+              <w:rPr>
+                <w:rFonts w:cs="Times New Roman"/>
+                <w:iCs/>
+              </w:rPr>
+              <w:t xml:space="preserve">ivergence </w:t>
+            </w:r>
+            <w:r>
+              <w:rPr>
+                <w:rFonts w:cs="Times New Roman"/>
+                <w:iCs/>
+              </w:rPr>
+              <w:t>T</w:t>
+            </w:r>
+            <w:r>
+              <w:rPr>
+                <w:rFonts w:cs="Times New Roman"/>
+                <w:iCs/>
+              </w:rPr>
+              <w:t xml:space="preserve">ime </w:t>
+            </w:r>
+            <w:r>
+              <w:rPr>
+                <w:rFonts w:cs="Times New Roman"/>
+                <w:iCs/>
+              </w:rPr>
+              <w:t>E</w:t>
+            </w:r>
+            <w:r>
+              <w:rPr>
+                <w:rFonts w:cs="Times New Roman"/>
+                <w:iCs/>
+              </w:rPr>
+              <w:t>stimations</w:t>
             </w:r>
           </w:p>
           <w:p>
@@ -7748,16 +9786,17 @@
               <w:spacing w:after="0"/>
               <w:rPr>
                 <w:rFonts w:cs="Times New Roman"/>
-                <w:iCs/>
-              </w:rPr>
-            </w:pPr>
-            <w:r>
-              <w:rPr>
-                <w:rFonts w:cs="Times New Roman"/>
                 <w:i/>
                 <w:iCs/>
               </w:rPr>
-              <w:t>Tulane University, New Orleans, LA</w:t>
+            </w:pPr>
+            <w:r>
+              <w:rPr>
+                <w:rFonts w:cs="Times New Roman"/>
+                <w:i/>
+                <w:iCs/>
+              </w:rPr>
+              <w:t>AMS/AWM at Tulane University, New Orleans, LA</w:t>
             </w:r>
           </w:p>
         </w:tc>
@@ -7777,7 +9816,7 @@
               <w:rPr>
                 <w:rFonts w:cs="Times New Roman"/>
               </w:rPr>
-              <w:t>12/04/2019</w:t>
+              <w:t>10/05/2022</w:t>
             </w:r>
           </w:p>
         </w:tc>
@@ -7809,12 +9848,21 @@
               </w:rPr>
               <w:t xml:space="preserve"> </w:t>
             </w:r>
-            <w:r>
-              <w:rPr>
-                <w:rFonts w:cs="Times New Roman"/>
-                <w:iCs/>
-              </w:rPr>
-              <w:t>Interlocus Gene Conversion to Evolving Pathogens</w:t>
+            <w:proofErr w:type="spellStart"/>
+            <w:r>
+              <w:rPr>
+                <w:rFonts w:cs="Times New Roman"/>
+                <w:iCs/>
+              </w:rPr>
+              <w:t>Interlocus</w:t>
+            </w:r>
+            <w:proofErr w:type="spellEnd"/>
+            <w:r>
+              <w:rPr>
+                <w:rFonts w:cs="Times New Roman"/>
+                <w:iCs/>
+              </w:rPr>
+              <w:t xml:space="preserve"> Gene Conversion to Evolving Pathogens</w:t>
             </w:r>
           </w:p>
           <w:p>
@@ -7822,17 +9870,16 @@
               <w:spacing w:after="0"/>
               <w:rPr>
                 <w:rFonts w:cs="Times New Roman"/>
+                <w:iCs/>
+              </w:rPr>
+            </w:pPr>
+            <w:r>
+              <w:rPr>
+                <w:rFonts w:cs="Times New Roman"/>
                 <w:i/>
                 <w:iCs/>
               </w:rPr>
-            </w:pPr>
-            <w:r>
-              <w:rPr>
-                <w:rFonts w:cs="Times New Roman"/>
-                <w:i/>
-                <w:iCs/>
-              </w:rPr>
-              <w:t>Louisiana State University, Baton Rouge, LA</w:t>
+              <w:t>Tulane University, New Orleans, LA</w:t>
             </w:r>
           </w:p>
         </w:tc>
@@ -7852,7 +9899,7 @@
               <w:rPr>
                 <w:rFonts w:cs="Times New Roman"/>
               </w:rPr>
-              <w:t>11/04/2019</w:t>
+              <w:t>12/04/2019</w:t>
             </w:r>
           </w:p>
         </w:tc>
@@ -7875,49 +9922,30 @@
                 <w:rFonts w:cs="Times New Roman"/>
                 <w:iCs/>
               </w:rPr>
-              <w:t xml:space="preserve">Large-scale </w:t>
-            </w:r>
-            <w:r>
-              <w:rPr>
-                <w:rFonts w:cs="Times New Roman"/>
-                <w:iCs/>
-              </w:rPr>
-              <w:t>M</w:t>
-            </w:r>
-            <w:r>
-              <w:rPr>
-                <w:rFonts w:cs="Times New Roman"/>
-                <w:iCs/>
-              </w:rPr>
-              <w:t xml:space="preserve">olecular </w:t>
-            </w:r>
-            <w:r>
-              <w:rPr>
-                <w:rFonts w:cs="Times New Roman"/>
-                <w:iCs/>
-              </w:rPr>
-              <w:t>E</w:t>
-            </w:r>
-            <w:r>
-              <w:rPr>
-                <w:rFonts w:cs="Times New Roman"/>
-                <w:iCs/>
-              </w:rPr>
-              <w:t xml:space="preserve">pidemiology for </w:t>
-            </w:r>
-            <w:r>
-              <w:rPr>
-                <w:rFonts w:cs="Times New Roman"/>
-                <w:iCs/>
-              </w:rPr>
-              <w:t>V</w:t>
-            </w:r>
-            <w:r>
-              <w:rPr>
-                <w:rFonts w:cs="Times New Roman"/>
-                <w:iCs/>
-              </w:rPr>
-              <w:t>iruses</w:t>
+              <w:t>Scalable Modeling and Inference for Phylogenetics – from</w:t>
+            </w:r>
+            <w:r>
+              <w:rPr>
+                <w:rFonts w:cs="Times New Roman"/>
+                <w:iCs/>
+              </w:rPr>
+              <w:t xml:space="preserve"> </w:t>
+            </w:r>
+            <w:proofErr w:type="spellStart"/>
+            <w:r>
+              <w:rPr>
+                <w:rFonts w:cs="Times New Roman"/>
+                <w:iCs/>
+              </w:rPr>
+              <w:t>Interlocus</w:t>
+            </w:r>
+            <w:proofErr w:type="spellEnd"/>
+            <w:r>
+              <w:rPr>
+                <w:rFonts w:cs="Times New Roman"/>
+                <w:iCs/>
+              </w:rPr>
+              <w:t xml:space="preserve"> Gene Conversion to Evolving Pathogens</w:t>
             </w:r>
           </w:p>
           <w:p>
@@ -7935,7 +9963,7 @@
                 <w:i/>
                 <w:iCs/>
               </w:rPr>
-              <w:t>University of California, Los Angeles, CA</w:t>
+              <w:t>Louisiana State University, Baton Rouge, LA</w:t>
             </w:r>
           </w:p>
         </w:tc>
@@ -7955,7 +9983,7 @@
               <w:rPr>
                 <w:rFonts w:cs="Times New Roman"/>
               </w:rPr>
-              <w:t>11/08/2018</w:t>
+              <w:t>11/04/2019</w:t>
             </w:r>
           </w:p>
         </w:tc>
@@ -7978,77 +10006,49 @@
                 <w:rFonts w:cs="Times New Roman"/>
                 <w:iCs/>
               </w:rPr>
-              <w:t xml:space="preserve">Phylogenetic </w:t>
-            </w:r>
-            <w:r>
-              <w:rPr>
-                <w:rFonts w:cs="Times New Roman"/>
-                <w:iCs/>
-              </w:rPr>
-              <w:t>A</w:t>
-            </w:r>
-            <w:r>
-              <w:rPr>
-                <w:rFonts w:cs="Times New Roman"/>
-                <w:iCs/>
-              </w:rPr>
-              <w:t xml:space="preserve">pproaches for </w:t>
-            </w:r>
-            <w:r>
-              <w:rPr>
-                <w:rFonts w:cs="Times New Roman"/>
-                <w:iCs/>
-              </w:rPr>
-              <w:t>Q</w:t>
-            </w:r>
-            <w:r>
-              <w:rPr>
-                <w:rFonts w:cs="Times New Roman"/>
-                <w:iCs/>
-              </w:rPr>
-              <w:t xml:space="preserve">uantifying </w:t>
-            </w:r>
-            <w:r>
-              <w:rPr>
-                <w:rFonts w:cs="Times New Roman"/>
-                <w:iCs/>
-              </w:rPr>
-              <w:t>I</w:t>
-            </w:r>
-            <w:r>
-              <w:rPr>
-                <w:rFonts w:cs="Times New Roman"/>
-                <w:iCs/>
-              </w:rPr>
-              <w:t xml:space="preserve">nterlocus </w:t>
-            </w:r>
-            <w:r>
-              <w:rPr>
-                <w:rFonts w:cs="Times New Roman"/>
-                <w:iCs/>
-              </w:rPr>
-              <w:t>G</w:t>
-            </w:r>
-            <w:r>
-              <w:rPr>
-                <w:rFonts w:cs="Times New Roman"/>
-                <w:iCs/>
-              </w:rPr>
-              <w:t xml:space="preserve">ene </w:t>
-            </w:r>
-            <w:r>
-              <w:rPr>
-                <w:rFonts w:cs="Times New Roman"/>
-                <w:iCs/>
-              </w:rPr>
-              <w:t>C</w:t>
-            </w:r>
-            <w:r>
-              <w:rPr>
-                <w:rFonts w:cs="Times New Roman"/>
-                <w:iCs/>
-              </w:rPr>
-              <w:t>onversion</w:t>
+              <w:t xml:space="preserve">Large-scale </w:t>
+            </w:r>
+            <w:r>
+              <w:rPr>
+                <w:rFonts w:cs="Times New Roman"/>
+                <w:iCs/>
+              </w:rPr>
+              <w:t>M</w:t>
+            </w:r>
+            <w:r>
+              <w:rPr>
+                <w:rFonts w:cs="Times New Roman"/>
+                <w:iCs/>
+              </w:rPr>
+              <w:t xml:space="preserve">olecular </w:t>
+            </w:r>
+            <w:r>
+              <w:rPr>
+                <w:rFonts w:cs="Times New Roman"/>
+                <w:iCs/>
+              </w:rPr>
+              <w:t>E</w:t>
+            </w:r>
+            <w:r>
+              <w:rPr>
+                <w:rFonts w:cs="Times New Roman"/>
+                <w:iCs/>
+              </w:rPr>
+              <w:t xml:space="preserve">pidemiology for </w:t>
+            </w:r>
+            <w:r>
+              <w:rPr>
+                <w:rFonts w:cs="Times New Roman"/>
+                <w:iCs/>
+              </w:rPr>
+              <w:t>V</w:t>
+            </w:r>
+            <w:r>
+              <w:rPr>
+                <w:rFonts w:cs="Times New Roman"/>
+                <w:iCs/>
+              </w:rPr>
+              <w:t>iruses</w:t>
             </w:r>
           </w:p>
           <w:p>
@@ -8060,23 +10060,13 @@
                 <w:iCs/>
               </w:rPr>
             </w:pPr>
-            <w:bookmarkStart w:id="10" w:name="OLE_LINK2"/>
             <w:r>
               <w:rPr>
                 <w:rFonts w:cs="Times New Roman"/>
                 <w:i/>
                 <w:iCs/>
               </w:rPr>
-              <w:t>Zhejiang University</w:t>
-            </w:r>
-            <w:bookmarkEnd w:id="10"/>
-            <w:r>
-              <w:rPr>
-                <w:rFonts w:cs="Times New Roman"/>
-                <w:i/>
-                <w:iCs/>
-              </w:rPr>
-              <w:t>, Hangzhou, China</w:t>
+              <w:t>University of California, Los Angeles, CA</w:t>
             </w:r>
           </w:p>
         </w:tc>
@@ -8096,7 +10086,7 @@
               <w:rPr>
                 <w:rFonts w:cs="Times New Roman"/>
               </w:rPr>
-              <w:t>09/18/2018</w:t>
+              <w:t>11/08/2018</w:t>
             </w:r>
           </w:p>
         </w:tc>
@@ -8149,6 +10139,7 @@
               </w:rPr>
               <w:t xml:space="preserve">uantifying </w:t>
             </w:r>
+            <w:proofErr w:type="spellStart"/>
             <w:r>
               <w:rPr>
                 <w:rFonts w:cs="Times New Roman"/>
@@ -8161,7 +10152,15 @@
                 <w:rFonts w:cs="Times New Roman"/>
                 <w:iCs/>
               </w:rPr>
-              <w:t xml:space="preserve">nterlocus </w:t>
+              <w:t>nterlocus</w:t>
+            </w:r>
+            <w:proofErr w:type="spellEnd"/>
+            <w:r>
+              <w:rPr>
+                <w:rFonts w:cs="Times New Roman"/>
+                <w:iCs/>
+              </w:rPr>
+              <w:t xml:space="preserve"> </w:t>
             </w:r>
             <w:r>
               <w:rPr>
@@ -8198,27 +10197,26 @@
               <w:rPr>
                 <w:rFonts w:cs="Times New Roman"/>
                 <w:i/>
-              </w:rPr>
-            </w:pPr>
+                <w:iCs/>
+              </w:rPr>
+            </w:pPr>
+            <w:bookmarkStart w:id="10" w:name="OLE_LINK2"/>
             <w:r>
               <w:rPr>
                 <w:rFonts w:cs="Times New Roman"/>
                 <w:i/>
-              </w:rPr>
-              <w:t>Chinese Academy of Sciences,</w:t>
-            </w:r>
-            <w:r>
-              <w:rPr>
+                <w:iCs/>
+              </w:rPr>
+              <w:t>Zhejiang University</w:t>
+            </w:r>
+            <w:bookmarkEnd w:id="10"/>
+            <w:r>
+              <w:rPr>
+                <w:rFonts w:cs="Times New Roman"/>
                 <w:i/>
-              </w:rPr>
-              <w:t xml:space="preserve"> </w:t>
-            </w:r>
-            <w:r>
-              <w:rPr>
-                <w:rFonts w:cs="Times New Roman"/>
-                <w:i/>
-              </w:rPr>
-              <w:t>Beijing, China</w:t>
+                <w:iCs/>
+              </w:rPr>
+              <w:t>, Hangzhou, China</w:t>
             </w:r>
           </w:p>
         </w:tc>
@@ -8238,7 +10236,7 @@
               <w:rPr>
                 <w:rFonts w:cs="Times New Roman"/>
               </w:rPr>
-              <w:t>09/04/2018</w:t>
+              <w:t>09/18/2018</w:t>
             </w:r>
           </w:p>
         </w:tc>
@@ -8291,6 +10289,7 @@
               </w:rPr>
               <w:t xml:space="preserve">uantifying </w:t>
             </w:r>
+            <w:proofErr w:type="spellStart"/>
             <w:r>
               <w:rPr>
                 <w:rFonts w:cs="Times New Roman"/>
@@ -8303,7 +10302,15 @@
                 <w:rFonts w:cs="Times New Roman"/>
                 <w:iCs/>
               </w:rPr>
-              <w:t xml:space="preserve">nterlocus </w:t>
+              <w:t>nterlocus</w:t>
+            </w:r>
+            <w:proofErr w:type="spellEnd"/>
+            <w:r>
+              <w:rPr>
+                <w:rFonts w:cs="Times New Roman"/>
+                <w:iCs/>
+              </w:rPr>
+              <w:t xml:space="preserve"> </w:t>
             </w:r>
             <w:r>
               <w:rPr>
@@ -8347,21 +10354,20 @@
                 <w:rFonts w:cs="Times New Roman"/>
                 <w:i/>
               </w:rPr>
-              <w:t xml:space="preserve">CGM </w:t>
-            </w:r>
-            <w:r>
-              <w:rPr>
-                <w:rFonts w:cs="Times New Roman"/>
+              <w:t>Chinese Academy of Sciences,</w:t>
+            </w:r>
+            <w:r>
+              <w:rPr>
                 <w:i/>
               </w:rPr>
-              <w:t>O</w:t>
+              <w:t xml:space="preserve"> </w:t>
             </w:r>
             <w:r>
               <w:rPr>
                 <w:rFonts w:cs="Times New Roman"/>
                 <w:i/>
               </w:rPr>
-              <w:t>nline</w:t>
+              <w:t>Beijing, China</w:t>
             </w:r>
           </w:p>
         </w:tc>
@@ -8381,7 +10387,7 @@
               <w:rPr>
                 <w:rFonts w:cs="Times New Roman"/>
               </w:rPr>
-              <w:t>05/30/2018</w:t>
+              <w:t>09/04/2018</w:t>
             </w:r>
           </w:p>
         </w:tc>
@@ -8434,6 +10440,7 @@
               </w:rPr>
               <w:t xml:space="preserve">uantifying </w:t>
             </w:r>
+            <w:proofErr w:type="spellStart"/>
             <w:r>
               <w:rPr>
                 <w:rFonts w:cs="Times New Roman"/>
@@ -8446,7 +10453,167 @@
                 <w:rFonts w:cs="Times New Roman"/>
                 <w:iCs/>
               </w:rPr>
-              <w:t xml:space="preserve">nterlocus </w:t>
+              <w:t>nterlocus</w:t>
+            </w:r>
+            <w:proofErr w:type="spellEnd"/>
+            <w:r>
+              <w:rPr>
+                <w:rFonts w:cs="Times New Roman"/>
+                <w:iCs/>
+              </w:rPr>
+              <w:t xml:space="preserve"> </w:t>
+            </w:r>
+            <w:r>
+              <w:rPr>
+                <w:rFonts w:cs="Times New Roman"/>
+                <w:iCs/>
+              </w:rPr>
+              <w:t>G</w:t>
+            </w:r>
+            <w:r>
+              <w:rPr>
+                <w:rFonts w:cs="Times New Roman"/>
+                <w:iCs/>
+              </w:rPr>
+              <w:t xml:space="preserve">ene </w:t>
+            </w:r>
+            <w:r>
+              <w:rPr>
+                <w:rFonts w:cs="Times New Roman"/>
+                <w:iCs/>
+              </w:rPr>
+              <w:t>C</w:t>
+            </w:r>
+            <w:r>
+              <w:rPr>
+                <w:rFonts w:cs="Times New Roman"/>
+                <w:iCs/>
+              </w:rPr>
+              <w:t>onversion</w:t>
+            </w:r>
+          </w:p>
+          <w:p>
+            <w:pPr>
+              <w:spacing w:after="0"/>
+              <w:rPr>
+                <w:rFonts w:cs="Times New Roman"/>
+                <w:i/>
+              </w:rPr>
+            </w:pPr>
+            <w:r>
+              <w:rPr>
+                <w:rFonts w:cs="Times New Roman"/>
+                <w:i/>
+              </w:rPr>
+              <w:t xml:space="preserve">CGM </w:t>
+            </w:r>
+            <w:r>
+              <w:rPr>
+                <w:rFonts w:cs="Times New Roman"/>
+                <w:i/>
+              </w:rPr>
+              <w:t>O</w:t>
+            </w:r>
+            <w:r>
+              <w:rPr>
+                <w:rFonts w:cs="Times New Roman"/>
+                <w:i/>
+              </w:rPr>
+              <w:t>nline</w:t>
+            </w:r>
+          </w:p>
+        </w:tc>
+        <w:tc>
+          <w:tcPr>
+            <w:tcW w:w="1417" w:type="dxa"/>
+          </w:tcPr>
+          <w:p>
+            <w:pPr>
+              <w:spacing w:after="0"/>
+              <w:jc w:val="right"/>
+              <w:rPr>
+                <w:rFonts w:cs="Times New Roman"/>
+              </w:rPr>
+            </w:pPr>
+            <w:r>
+              <w:rPr>
+                <w:rFonts w:cs="Times New Roman"/>
+              </w:rPr>
+              <w:t>05/30/2018</w:t>
+            </w:r>
+          </w:p>
+        </w:tc>
+      </w:tr>
+      <w:tr>
+        <w:tc>
+          <w:tcPr>
+            <w:tcW w:w="9085" w:type="dxa"/>
+          </w:tcPr>
+          <w:p>
+            <w:pPr>
+              <w:spacing w:after="0"/>
+              <w:rPr>
+                <w:rFonts w:cs="Times New Roman"/>
+                <w:iCs/>
+              </w:rPr>
+            </w:pPr>
+            <w:r>
+              <w:rPr>
+                <w:rFonts w:cs="Times New Roman"/>
+                <w:iCs/>
+              </w:rPr>
+              <w:t xml:space="preserve">Phylogenetic </w:t>
+            </w:r>
+            <w:r>
+              <w:rPr>
+                <w:rFonts w:cs="Times New Roman"/>
+                <w:iCs/>
+              </w:rPr>
+              <w:t>A</w:t>
+            </w:r>
+            <w:r>
+              <w:rPr>
+                <w:rFonts w:cs="Times New Roman"/>
+                <w:iCs/>
+              </w:rPr>
+              <w:t xml:space="preserve">pproaches for </w:t>
+            </w:r>
+            <w:r>
+              <w:rPr>
+                <w:rFonts w:cs="Times New Roman"/>
+                <w:iCs/>
+              </w:rPr>
+              <w:t>Q</w:t>
+            </w:r>
+            <w:r>
+              <w:rPr>
+                <w:rFonts w:cs="Times New Roman"/>
+                <w:iCs/>
+              </w:rPr>
+              <w:t xml:space="preserve">uantifying </w:t>
+            </w:r>
+            <w:proofErr w:type="spellStart"/>
+            <w:r>
+              <w:rPr>
+                <w:rFonts w:cs="Times New Roman"/>
+                <w:iCs/>
+              </w:rPr>
+              <w:t>I</w:t>
+            </w:r>
+            <w:r>
+              <w:rPr>
+                <w:rFonts w:cs="Times New Roman"/>
+                <w:iCs/>
+              </w:rPr>
+              <w:t>nterlocus</w:t>
+            </w:r>
+            <w:proofErr w:type="spellEnd"/>
+            <w:r>
+              <w:rPr>
+                <w:rFonts w:cs="Times New Roman"/>
+                <w:iCs/>
+              </w:rPr>
+              <w:t xml:space="preserve"> </w:t>
             </w:r>
             <w:r>
               <w:rPr>
@@ -8581,6 +10748,7 @@
               </w:rPr>
               <w:t xml:space="preserve">uantifying </w:t>
             </w:r>
+            <w:proofErr w:type="spellStart"/>
             <w:r>
               <w:rPr>
                 <w:rFonts w:cs="Times New Roman"/>
@@ -8593,7 +10761,15 @@
                 <w:rFonts w:cs="Times New Roman"/>
                 <w:iCs/>
               </w:rPr>
-              <w:t xml:space="preserve">nterlocus </w:t>
+              <w:t>nterlocus</w:t>
+            </w:r>
+            <w:proofErr w:type="spellEnd"/>
+            <w:r>
+              <w:rPr>
+                <w:rFonts w:cs="Times New Roman"/>
+                <w:iCs/>
+              </w:rPr>
+              <w:t xml:space="preserve"> </w:t>
             </w:r>
             <w:r>
               <w:rPr>
@@ -8712,6 +10888,7 @@
               </w:rPr>
               <w:t xml:space="preserve">uantifying </w:t>
             </w:r>
+            <w:proofErr w:type="spellStart"/>
             <w:r>
               <w:rPr>
                 <w:rFonts w:cs="Times New Roman"/>
@@ -8724,7 +10901,15 @@
                 <w:rFonts w:cs="Times New Roman"/>
                 <w:iCs/>
               </w:rPr>
-              <w:t xml:space="preserve">nterlocus </w:t>
+              <w:t>nterlocus</w:t>
+            </w:r>
+            <w:proofErr w:type="spellEnd"/>
+            <w:r>
+              <w:rPr>
+                <w:rFonts w:cs="Times New Roman"/>
+                <w:iCs/>
+              </w:rPr>
+              <w:t xml:space="preserve"> </w:t>
             </w:r>
             <w:r>
               <w:rPr>
@@ -8824,6 +11009,7 @@
           <w:b/>
           <w:sz w:val="28"/>
         </w:rPr>
+        <w:lastRenderedPageBreak/>
         <w:t>Software</w:t>
       </w:r>
     </w:p>
@@ -8859,15 +11045,16 @@
                 <w:bCs/>
               </w:rPr>
             </w:pPr>
+            <w:proofErr w:type="spellStart"/>
             <w:r>
               <w:rPr>
                 <w:rFonts w:cs="Times New Roman"/>
                 <w:b/>
                 <w:bCs/>
               </w:rPr>
-              <w:lastRenderedPageBreak/>
               <w:t>IGCexpansion</w:t>
             </w:r>
+            <w:proofErr w:type="spellEnd"/>
           </w:p>
           <w:p>
             <w:pPr>
@@ -8886,7 +11073,21 @@
               <w:rPr>
                 <w:rFonts w:cs="Times New Roman"/>
               </w:rPr>
-              <w:t>My software for studying interlocus gene conversion</w:t>
+              <w:t xml:space="preserve">My software for studying </w:t>
+            </w:r>
+            <w:proofErr w:type="spellStart"/>
+            <w:r>
+              <w:rPr>
+                <w:rFonts w:cs="Times New Roman"/>
+              </w:rPr>
+              <w:t>interlocus</w:t>
+            </w:r>
+            <w:proofErr w:type="spellEnd"/>
+            <w:r>
+              <w:rPr>
+                <w:rFonts w:cs="Times New Roman"/>
+              </w:rPr>
+              <w:t xml:space="preserve"> gene conversion</w:t>
             </w:r>
             <w:r>
               <w:rPr>
@@ -8991,7 +11192,25 @@
                 <w:rFonts w:cs="Times New Roman"/>
                 <w:u w:val="none"/>
               </w:rPr>
-              <w:t>A tutorial for the Bayesian method (under development) of quantifying interlocus gene conversion in BEAST</w:t>
+              <w:t xml:space="preserve">A tutorial for the Bayesian method (under development) of quantifying </w:t>
+            </w:r>
+            <w:proofErr w:type="spellStart"/>
+            <w:r>
+              <w:rPr>
+                <w:rStyle w:val="Hyperlink"/>
+                <w:rFonts w:cs="Times New Roman"/>
+                <w:u w:val="none"/>
+              </w:rPr>
+              <w:t>interlocus</w:t>
+            </w:r>
+            <w:proofErr w:type="spellEnd"/>
+            <w:r>
+              <w:rPr>
+                <w:rStyle w:val="Hyperlink"/>
+                <w:rFonts w:cs="Times New Roman"/>
+                <w:u w:val="none"/>
+              </w:rPr>
+              <w:t xml:space="preserve"> gene conversion in BEAST</w:t>
             </w:r>
             <w:r>
               <w:rPr>
@@ -9481,7 +11700,21 @@
               <w:rPr>
                 <w:rFonts w:cs="Times New Roman"/>
               </w:rPr>
-              <w:t xml:space="preserve">I have reviewed manuscripts for </w:t>
+              <w:t xml:space="preserve">I have reviewed manuscripts </w:t>
+            </w:r>
+            <w:proofErr w:type="gramStart"/>
+            <w:r>
+              <w:rPr>
+                <w:rFonts w:cs="Times New Roman"/>
+              </w:rPr>
+              <w:t>for</w:t>
+            </w:r>
+            <w:proofErr w:type="gramEnd"/>
+            <w:r>
+              <w:rPr>
+                <w:rFonts w:cs="Times New Roman"/>
+              </w:rPr>
+              <w:t xml:space="preserve"> </w:t>
             </w:r>
           </w:p>
           <w:p>
@@ -9609,12 +11842,21 @@
                 <w:rFonts w:cs="Times New Roman"/>
               </w:rPr>
             </w:pPr>
+            <w:proofErr w:type="spellStart"/>
             <w:r>
               <w:rPr>
                 <w:rFonts w:cs="Times New Roman"/>
                 <w:i/>
               </w:rPr>
-              <w:t>Plos Pathogens (1)</w:t>
+              <w:t>Plos</w:t>
+            </w:r>
+            <w:proofErr w:type="spellEnd"/>
+            <w:r>
+              <w:rPr>
+                <w:rFonts w:cs="Times New Roman"/>
+                <w:i/>
+              </w:rPr>
+              <w:t xml:space="preserve"> Pathogens (1)</w:t>
             </w:r>
           </w:p>
           <w:p>

</xml_diff>

<commit_message>
separate external and internal funds
</commit_message>
<xml_diff>
--- a/CV/Ji CV.docx
+++ b/CV/Ji CV.docx
@@ -4936,23 +4936,13 @@
               </w:rPr>
               <w:t xml:space="preserve"> </w:t>
             </w:r>
-            <w:proofErr w:type="gramStart"/>
-            <w:r>
-              <w:rPr>
-                <w:rFonts w:cs="Times New Roman"/>
-                <w:color w:val="222222"/>
-                <w:shd w:val="clear" w:color="auto" w:fill="FFFFFF"/>
-              </w:rPr>
-              <w:t>p.btae</w:t>
-            </w:r>
-            <w:proofErr w:type="gramEnd"/>
-            <w:r>
-              <w:rPr>
-                <w:rFonts w:cs="Times New Roman"/>
-                <w:color w:val="222222"/>
-                <w:shd w:val="clear" w:color="auto" w:fill="FFFFFF"/>
-              </w:rPr>
-              <w:t>030.</w:t>
+            <w:r>
+              <w:rPr>
+                <w:rFonts w:cs="Times New Roman"/>
+                <w:color w:val="222222"/>
+                <w:shd w:val="clear" w:color="auto" w:fill="FFFFFF"/>
+              </w:rPr>
+              <w:t>p.btae030.</w:t>
             </w:r>
           </w:p>
         </w:tc>
@@ -8170,23 +8160,13 @@
               </w:rPr>
               <w:t xml:space="preserve"> </w:t>
             </w:r>
-            <w:proofErr w:type="gramStart"/>
-            <w:r>
-              <w:rPr>
-                <w:rFonts w:cs="Times New Roman"/>
-                <w:color w:val="222222"/>
-                <w:shd w:val="clear" w:color="auto" w:fill="FFFFFF"/>
-              </w:rPr>
-              <w:t>p.vead</w:t>
-            </w:r>
-            <w:proofErr w:type="gramEnd"/>
-            <w:r>
-              <w:rPr>
-                <w:rFonts w:cs="Times New Roman"/>
-                <w:color w:val="222222"/>
-                <w:shd w:val="clear" w:color="auto" w:fill="FFFFFF"/>
-              </w:rPr>
-              <w:t>051.</w:t>
+            <w:r>
+              <w:rPr>
+                <w:rFonts w:cs="Times New Roman"/>
+                <w:color w:val="222222"/>
+                <w:shd w:val="clear" w:color="auto" w:fill="FFFFFF"/>
+              </w:rPr>
+              <w:t>p.vead051.</w:t>
             </w:r>
           </w:p>
         </w:tc>
@@ -8815,23 +8795,13 @@
               </w:rPr>
               <w:t xml:space="preserve"> </w:t>
             </w:r>
-            <w:proofErr w:type="gramStart"/>
-            <w:r>
-              <w:rPr>
-                <w:rFonts w:cs="Times New Roman"/>
-                <w:color w:val="222222"/>
-                <w:shd w:val="clear" w:color="auto" w:fill="FFFFFF"/>
-              </w:rPr>
-              <w:t>p.e</w:t>
-            </w:r>
-            <w:proofErr w:type="gramEnd"/>
-            <w:r>
-              <w:rPr>
-                <w:rFonts w:cs="Times New Roman"/>
-                <w:color w:val="222222"/>
-                <w:shd w:val="clear" w:color="auto" w:fill="FFFFFF"/>
-              </w:rPr>
-              <w:t>1011419.</w:t>
+            <w:r>
+              <w:rPr>
+                <w:rFonts w:cs="Times New Roman"/>
+                <w:color w:val="222222"/>
+                <w:shd w:val="clear" w:color="auto" w:fill="FFFFFF"/>
+              </w:rPr>
+              <w:t>p.e1011419.</w:t>
             </w:r>
           </w:p>
         </w:tc>
@@ -10167,23 +10137,13 @@
               </w:rPr>
               <w:t xml:space="preserve"> </w:t>
             </w:r>
-            <w:proofErr w:type="gramStart"/>
-            <w:r>
-              <w:rPr>
-                <w:rFonts w:cs="Times New Roman"/>
-                <w:color w:val="222222"/>
-                <w:shd w:val="clear" w:color="auto" w:fill="FFFFFF"/>
-              </w:rPr>
-              <w:t>pp.e</w:t>
-            </w:r>
-            <w:proofErr w:type="gramEnd"/>
-            <w:r>
-              <w:rPr>
-                <w:rFonts w:cs="Times New Roman"/>
-                <w:color w:val="222222"/>
-                <w:shd w:val="clear" w:color="auto" w:fill="FFFFFF"/>
-              </w:rPr>
-              <w:t>01091-22.</w:t>
+            <w:r>
+              <w:rPr>
+                <w:rFonts w:cs="Times New Roman"/>
+                <w:color w:val="222222"/>
+                <w:shd w:val="clear" w:color="auto" w:fill="FFFFFF"/>
+              </w:rPr>
+              <w:t>pp.e01091-22.</w:t>
             </w:r>
           </w:p>
         </w:tc>
@@ -12204,19 +12164,11 @@
               </w:rPr>
               <w:t xml:space="preserve"> </w:t>
             </w:r>
-            <w:proofErr w:type="gramStart"/>
-            <w:r>
-              <w:rPr>
-                <w:rFonts w:cs="Times New Roman"/>
-              </w:rPr>
-              <w:t>pp.e</w:t>
-            </w:r>
-            <w:proofErr w:type="gramEnd"/>
-            <w:r>
-              <w:rPr>
-                <w:rFonts w:cs="Times New Roman"/>
-              </w:rPr>
-              <w:t>01091-22.</w:t>
+            <w:r>
+              <w:rPr>
+                <w:rFonts w:cs="Times New Roman"/>
+              </w:rPr>
+              <w:t>pp.e01091-22.</w:t>
             </w:r>
           </w:p>
         </w:tc>
@@ -14343,19 +14295,11 @@
               </w:rPr>
               <w:t xml:space="preserve"> </w:t>
             </w:r>
-            <w:proofErr w:type="gramStart"/>
-            <w:r>
-              <w:rPr>
-                <w:rFonts w:cs="Times New Roman"/>
-              </w:rPr>
-              <w:t>pp.e</w:t>
-            </w:r>
-            <w:proofErr w:type="gramEnd"/>
-            <w:r>
-              <w:rPr>
-                <w:rFonts w:cs="Times New Roman"/>
-              </w:rPr>
-              <w:t>00242-22.</w:t>
+            <w:r>
+              <w:rPr>
+                <w:rFonts w:cs="Times New Roman"/>
+              </w:rPr>
+              <w:t>pp.e00242-22.</w:t>
             </w:r>
             <w:r>
               <w:rPr>
@@ -15662,7 +15606,6 @@
               </w:rPr>
               <w:t xml:space="preserve"> </w:t>
             </w:r>
-            <w:proofErr w:type="gramStart"/>
             <w:r>
               <w:rPr>
                 <w:rFonts w:cs="Times New Roman"/>
@@ -15681,7 +15624,6 @@
               </w:rPr>
               <w:t>flexible</w:t>
             </w:r>
-            <w:proofErr w:type="gramEnd"/>
             <w:r>
               <w:rPr>
                 <w:rFonts w:cs="Times New Roman"/>
@@ -19071,16 +19013,8 @@
               <w:rPr>
                 <w:rFonts w:cs="Times New Roman"/>
               </w:rPr>
-              <w:t>*</w:t>
-            </w:r>
-            <w:proofErr w:type="gramStart"/>
-            <w:r>
-              <w:rPr>
-                <w:rFonts w:cs="Times New Roman"/>
-              </w:rPr>
-              <w:t>equal</w:t>
-            </w:r>
-            <w:proofErr w:type="gramEnd"/>
+              <w:t>*equal</w:t>
+            </w:r>
             <w:r>
               <w:rPr>
                 <w:rFonts w:cs="Times New Roman"/>
@@ -37901,341 +37835,16 @@
               <w:rPr>
                 <w:rFonts w:cs="Times New Roman"/>
                 <w:b/>
-                <w:bCs/>
+                <w:u w:val="single"/>
               </w:rPr>
             </w:pPr>
             <w:r>
               <w:rPr>
                 <w:rFonts w:cs="Times New Roman"/>
                 <w:b/>
-                <w:bCs/>
-              </w:rPr>
-              <w:t>Louisiana</w:t>
-            </w:r>
-            <w:r>
-              <w:rPr>
-                <w:rFonts w:cs="Times New Roman"/>
-                <w:b/>
-                <w:bCs/>
-              </w:rPr>
-              <w:t xml:space="preserve"> </w:t>
-            </w:r>
-            <w:r>
-              <w:rPr>
-                <w:rFonts w:cs="Times New Roman"/>
-                <w:b/>
-                <w:bCs/>
-              </w:rPr>
-              <w:t>Board</w:t>
-            </w:r>
-            <w:r>
-              <w:rPr>
-                <w:rFonts w:cs="Times New Roman"/>
-                <w:b/>
-                <w:bCs/>
-              </w:rPr>
-              <w:t xml:space="preserve"> </w:t>
-            </w:r>
-            <w:r>
-              <w:rPr>
-                <w:rFonts w:cs="Times New Roman"/>
-                <w:b/>
-                <w:bCs/>
-              </w:rPr>
-              <w:t>of</w:t>
-            </w:r>
-            <w:r>
-              <w:rPr>
-                <w:rFonts w:cs="Times New Roman"/>
-                <w:b/>
-                <w:bCs/>
-              </w:rPr>
-              <w:t xml:space="preserve"> </w:t>
-            </w:r>
-            <w:r>
-              <w:rPr>
-                <w:rFonts w:cs="Times New Roman"/>
-                <w:b/>
-                <w:bCs/>
-              </w:rPr>
-              <w:t>Regents</w:t>
-            </w:r>
-            <w:r>
-              <w:rPr>
-                <w:rFonts w:cs="Times New Roman"/>
-                <w:b/>
-                <w:bCs/>
-              </w:rPr>
-              <w:t xml:space="preserve"> </w:t>
-            </w:r>
-            <w:r>
-              <w:rPr>
-                <w:rFonts w:cs="Times New Roman"/>
-                <w:b/>
-                <w:bCs/>
-              </w:rPr>
-              <w:t>Research</w:t>
-            </w:r>
-            <w:r>
-              <w:rPr>
-                <w:rFonts w:cs="Times New Roman"/>
-                <w:b/>
-                <w:bCs/>
-              </w:rPr>
-              <w:t xml:space="preserve"> </w:t>
-            </w:r>
-            <w:r>
-              <w:rPr>
-                <w:rFonts w:cs="Times New Roman"/>
-                <w:b/>
-                <w:bCs/>
-              </w:rPr>
-              <w:t>Competitiveness</w:t>
-            </w:r>
-            <w:r>
-              <w:rPr>
-                <w:rFonts w:cs="Times New Roman"/>
-                <w:b/>
-                <w:bCs/>
-              </w:rPr>
-              <w:t xml:space="preserve"> </w:t>
-            </w:r>
-            <w:r>
-              <w:rPr>
-                <w:rFonts w:cs="Times New Roman"/>
-                <w:b/>
-                <w:bCs/>
-              </w:rPr>
-              <w:t>Subprogram</w:t>
-            </w:r>
-            <w:r>
-              <w:rPr>
-                <w:rFonts w:cs="Times New Roman"/>
-                <w:b/>
-                <w:bCs/>
-              </w:rPr>
-              <w:t xml:space="preserve"> </w:t>
-            </w:r>
-          </w:p>
-          <w:p>
-            <w:pPr>
-              <w:pStyle w:val="ListParagraph"/>
-              <w:numPr>
-                <w:ilvl w:val="0"/>
-                <w:numId w:val="22"/>
-              </w:numPr>
-              <w:spacing w:after="0" w:line="282" w:lineRule="auto"/>
-              <w:rPr>
-                <w:rFonts w:cs="Times New Roman"/>
-              </w:rPr>
-            </w:pPr>
-            <w:r>
-              <w:rPr>
-                <w:rFonts w:cs="Times New Roman"/>
-              </w:rPr>
-              <w:t>Title:</w:t>
-            </w:r>
-            <w:r>
-              <w:rPr>
-                <w:rFonts w:cs="Times New Roman"/>
-              </w:rPr>
-              <w:t xml:space="preserve"> </w:t>
-            </w:r>
-            <w:r>
-              <w:rPr>
-                <w:rFonts w:cs="Times New Roman"/>
-              </w:rPr>
-              <w:t>Molecular</w:t>
-            </w:r>
-            <w:r>
-              <w:rPr>
-                <w:rFonts w:cs="Times New Roman"/>
-              </w:rPr>
-              <w:t xml:space="preserve"> </w:t>
-            </w:r>
-            <w:r>
-              <w:rPr>
-                <w:rFonts w:cs="Times New Roman"/>
-              </w:rPr>
-              <w:t>Epidemiology</w:t>
-            </w:r>
-            <w:r>
-              <w:rPr>
-                <w:rFonts w:cs="Times New Roman"/>
-              </w:rPr>
-              <w:t xml:space="preserve"> </w:t>
-            </w:r>
-            <w:r>
-              <w:rPr>
-                <w:rFonts w:cs="Times New Roman"/>
-              </w:rPr>
-              <w:t>through</w:t>
-            </w:r>
-            <w:r>
-              <w:rPr>
-                <w:rFonts w:cs="Times New Roman"/>
-              </w:rPr>
-              <w:t xml:space="preserve"> </w:t>
-            </w:r>
-            <w:r>
-              <w:rPr>
-                <w:rFonts w:cs="Times New Roman"/>
-              </w:rPr>
-              <w:t>Scalable</w:t>
-            </w:r>
-            <w:r>
-              <w:rPr>
-                <w:rFonts w:cs="Times New Roman"/>
-              </w:rPr>
-              <w:t xml:space="preserve"> </w:t>
-            </w:r>
-            <w:r>
-              <w:rPr>
-                <w:rFonts w:cs="Times New Roman"/>
-              </w:rPr>
-              <w:t>Statistical</w:t>
-            </w:r>
-            <w:r>
-              <w:rPr>
-                <w:rFonts w:cs="Times New Roman"/>
-              </w:rPr>
-              <w:t xml:space="preserve"> </w:t>
-            </w:r>
-            <w:r>
-              <w:rPr>
-                <w:rFonts w:cs="Times New Roman"/>
-              </w:rPr>
-              <w:t>Phylogenetic</w:t>
-            </w:r>
-            <w:r>
-              <w:rPr>
-                <w:rFonts w:cs="Times New Roman"/>
-              </w:rPr>
-              <w:t xml:space="preserve"> </w:t>
-            </w:r>
-            <w:r>
-              <w:rPr>
-                <w:rFonts w:cs="Times New Roman"/>
-              </w:rPr>
-              <w:t>Modelling</w:t>
-            </w:r>
-          </w:p>
-          <w:p>
-            <w:pPr>
-              <w:pStyle w:val="ListParagraph"/>
-              <w:numPr>
-                <w:ilvl w:val="0"/>
-                <w:numId w:val="22"/>
-              </w:numPr>
-              <w:spacing w:after="0" w:line="282" w:lineRule="auto"/>
-              <w:rPr>
-                <w:rFonts w:cs="Times New Roman"/>
-              </w:rPr>
-            </w:pPr>
-            <w:r>
-              <w:rPr>
-                <w:rFonts w:cs="Times New Roman"/>
-              </w:rPr>
-              <w:t>Principle</w:t>
-            </w:r>
-            <w:r>
-              <w:rPr>
-                <w:rFonts w:cs="Times New Roman"/>
-              </w:rPr>
-              <w:t xml:space="preserve"> </w:t>
-            </w:r>
-            <w:r>
-              <w:rPr>
-                <w:rFonts w:cs="Times New Roman"/>
-              </w:rPr>
-              <w:t>Investigator:</w:t>
-            </w:r>
-            <w:r>
-              <w:rPr>
-                <w:rFonts w:cs="Times New Roman"/>
-              </w:rPr>
-              <w:t xml:space="preserve"> </w:t>
-            </w:r>
-            <w:r>
-              <w:rPr>
-                <w:rFonts w:cs="Times New Roman"/>
-              </w:rPr>
-              <w:t>Xiang</w:t>
-            </w:r>
-            <w:r>
-              <w:rPr>
-                <w:rFonts w:cs="Times New Roman"/>
-              </w:rPr>
-              <w:t xml:space="preserve"> </w:t>
-            </w:r>
-            <w:r>
-              <w:rPr>
-                <w:rFonts w:cs="Times New Roman"/>
-              </w:rPr>
-              <w:t>Ji</w:t>
-            </w:r>
-          </w:p>
-          <w:p>
-            <w:pPr>
-              <w:pStyle w:val="ListParagraph"/>
-              <w:numPr>
-                <w:ilvl w:val="0"/>
-                <w:numId w:val="22"/>
-              </w:numPr>
-              <w:spacing w:after="0" w:line="282" w:lineRule="auto"/>
-              <w:rPr>
-                <w:rFonts w:cs="Times New Roman"/>
-              </w:rPr>
-            </w:pPr>
-            <w:r>
-              <w:rPr>
-                <w:rFonts w:cs="Times New Roman"/>
-              </w:rPr>
-              <w:t>Total</w:t>
-            </w:r>
-            <w:r>
-              <w:rPr>
-                <w:rFonts w:cs="Times New Roman"/>
-              </w:rPr>
-              <w:t xml:space="preserve"> </w:t>
-            </w:r>
-            <w:r>
-              <w:rPr>
-                <w:rFonts w:cs="Times New Roman"/>
-              </w:rPr>
-              <w:t>Amount:</w:t>
-            </w:r>
-            <w:r>
-              <w:rPr>
-                <w:rFonts w:cs="Times New Roman"/>
-              </w:rPr>
-              <w:t xml:space="preserve"> </w:t>
-            </w:r>
-            <w:r>
-              <w:rPr>
-                <w:rFonts w:cs="Times New Roman"/>
-              </w:rPr>
-              <w:t>$159,000</w:t>
-            </w:r>
-          </w:p>
-          <w:p>
-            <w:pPr>
-              <w:pStyle w:val="ListParagraph"/>
-              <w:numPr>
-                <w:ilvl w:val="0"/>
-                <w:numId w:val="22"/>
-              </w:numPr>
-              <w:spacing w:after="0" w:line="282" w:lineRule="auto"/>
-              <w:rPr>
-                <w:rFonts w:cs="Times New Roman"/>
-              </w:rPr>
-            </w:pPr>
-            <w:r>
-              <w:rPr>
-                <w:rFonts w:cs="Times New Roman"/>
-              </w:rPr>
-              <w:lastRenderedPageBreak/>
-              <w:t>Direct Cost: $159,000</w:t>
+                <w:u w:val="single"/>
+              </w:rPr>
+              <w:t>External</w:t>
             </w:r>
           </w:p>
         </w:tc>
@@ -38251,37 +37860,6 @@
                 <w:rFonts w:cs="Times New Roman"/>
               </w:rPr>
             </w:pPr>
-            <w:r>
-              <w:rPr>
-                <w:rFonts w:cs="Times New Roman"/>
-              </w:rPr>
-              <w:lastRenderedPageBreak/>
-              <w:t>07/01/23</w:t>
-            </w:r>
-            <w:r>
-              <w:rPr>
-                <w:rFonts w:cs="Times New Roman"/>
-              </w:rPr>
-              <w:t xml:space="preserve"> </w:t>
-            </w:r>
-            <w:r>
-              <w:rPr>
-                <w:rFonts w:cs="Times New Roman"/>
-              </w:rPr>
-              <w:t>–</w:t>
-            </w:r>
-            <w:r>
-              <w:rPr>
-                <w:rFonts w:cs="Times New Roman"/>
-              </w:rPr>
-              <w:t xml:space="preserve"> </w:t>
-            </w:r>
-            <w:r>
-              <w:rPr>
-                <w:rFonts w:cs="Times New Roman"/>
-              </w:rPr>
-              <w:t>06/30/26</w:t>
-            </w:r>
           </w:p>
         </w:tc>
       </w:tr>
@@ -38305,39 +37883,111 @@
                 <w:b/>
                 <w:bCs/>
               </w:rPr>
-              <w:t>National</w:t>
-            </w:r>
-            <w:r>
-              <w:rPr>
-                <w:rFonts w:cs="Times New Roman"/>
-                <w:b/>
-                <w:bCs/>
-              </w:rPr>
-              <w:t xml:space="preserve"> </w:t>
-            </w:r>
-            <w:r>
-              <w:rPr>
-                <w:rFonts w:cs="Times New Roman"/>
-                <w:b/>
-                <w:bCs/>
-              </w:rPr>
-              <w:t>Science</w:t>
-            </w:r>
-            <w:r>
-              <w:rPr>
-                <w:rFonts w:cs="Times New Roman"/>
-                <w:b/>
-                <w:bCs/>
-              </w:rPr>
-              <w:t xml:space="preserve"> </w:t>
-            </w:r>
-            <w:r>
-              <w:rPr>
-                <w:rFonts w:cs="Times New Roman"/>
-                <w:b/>
-                <w:bCs/>
-              </w:rPr>
-              <w:t>Foundation</w:t>
+              <w:t>Louisiana</w:t>
+            </w:r>
+            <w:r>
+              <w:rPr>
+                <w:rFonts w:cs="Times New Roman"/>
+                <w:b/>
+                <w:bCs/>
+              </w:rPr>
+              <w:t xml:space="preserve"> </w:t>
+            </w:r>
+            <w:r>
+              <w:rPr>
+                <w:rFonts w:cs="Times New Roman"/>
+                <w:b/>
+                <w:bCs/>
+              </w:rPr>
+              <w:t>Board</w:t>
+            </w:r>
+            <w:r>
+              <w:rPr>
+                <w:rFonts w:cs="Times New Roman"/>
+                <w:b/>
+                <w:bCs/>
+              </w:rPr>
+              <w:t xml:space="preserve"> </w:t>
+            </w:r>
+            <w:r>
+              <w:rPr>
+                <w:rFonts w:cs="Times New Roman"/>
+                <w:b/>
+                <w:bCs/>
+              </w:rPr>
+              <w:t>of</w:t>
+            </w:r>
+            <w:r>
+              <w:rPr>
+                <w:rFonts w:cs="Times New Roman"/>
+                <w:b/>
+                <w:bCs/>
+              </w:rPr>
+              <w:t xml:space="preserve"> </w:t>
+            </w:r>
+            <w:r>
+              <w:rPr>
+                <w:rFonts w:cs="Times New Roman"/>
+                <w:b/>
+                <w:bCs/>
+              </w:rPr>
+              <w:t>Regents</w:t>
+            </w:r>
+            <w:r>
+              <w:rPr>
+                <w:rFonts w:cs="Times New Roman"/>
+                <w:b/>
+                <w:bCs/>
+              </w:rPr>
+              <w:t xml:space="preserve"> </w:t>
+            </w:r>
+            <w:r>
+              <w:rPr>
+                <w:rFonts w:cs="Times New Roman"/>
+                <w:b/>
+                <w:bCs/>
+              </w:rPr>
+              <w:t>Research</w:t>
+            </w:r>
+            <w:r>
+              <w:rPr>
+                <w:rFonts w:cs="Times New Roman"/>
+                <w:b/>
+                <w:bCs/>
+              </w:rPr>
+              <w:t xml:space="preserve"> </w:t>
+            </w:r>
+            <w:r>
+              <w:rPr>
+                <w:rFonts w:cs="Times New Roman"/>
+                <w:b/>
+                <w:bCs/>
+              </w:rPr>
+              <w:t>Competitiveness</w:t>
+            </w:r>
+            <w:r>
+              <w:rPr>
+                <w:rFonts w:cs="Times New Roman"/>
+                <w:b/>
+                <w:bCs/>
+              </w:rPr>
+              <w:t xml:space="preserve"> </w:t>
+            </w:r>
+            <w:r>
+              <w:rPr>
+                <w:rFonts w:cs="Times New Roman"/>
+                <w:b/>
+                <w:bCs/>
+              </w:rPr>
+              <w:t>Subprogram</w:t>
+            </w:r>
+            <w:r>
+              <w:rPr>
+                <w:rFonts w:cs="Times New Roman"/>
+                <w:b/>
+                <w:bCs/>
+              </w:rPr>
+              <w:t xml:space="preserve"> </w:t>
             </w:r>
           </w:p>
           <w:p>
@@ -38345,7 +37995,7 @@
               <w:pStyle w:val="ListParagraph"/>
               <w:numPr>
                 <w:ilvl w:val="0"/>
-                <w:numId w:val="25"/>
+                <w:numId w:val="22"/>
               </w:numPr>
               <w:spacing w:after="0" w:line="282" w:lineRule="auto"/>
               <w:rPr>
@@ -38368,69 +38018,79 @@
               <w:rPr>
                 <w:rFonts w:cs="Times New Roman"/>
               </w:rPr>
-              <w:t>Evolutionary</w:t>
-            </w:r>
-            <w:r>
-              <w:rPr>
-                <w:rFonts w:cs="Times New Roman"/>
-              </w:rPr>
-              <w:t xml:space="preserve"> </w:t>
-            </w:r>
-            <w:r>
-              <w:rPr>
-                <w:rFonts w:cs="Times New Roman"/>
-              </w:rPr>
-              <w:t>Inference</w:t>
-            </w:r>
-            <w:r>
-              <w:rPr>
-                <w:rFonts w:cs="Times New Roman"/>
-              </w:rPr>
-              <w:t xml:space="preserve"> </w:t>
-            </w:r>
-            <w:r>
-              <w:rPr>
-                <w:rFonts w:cs="Times New Roman"/>
-              </w:rPr>
-              <w:t>with</w:t>
-            </w:r>
-            <w:r>
-              <w:rPr>
-                <w:rFonts w:cs="Times New Roman"/>
-              </w:rPr>
-              <w:t xml:space="preserve"> </w:t>
-            </w:r>
-            <w:proofErr w:type="spellStart"/>
-            <w:r>
-              <w:rPr>
-                <w:rFonts w:cs="Times New Roman"/>
-              </w:rPr>
-              <w:t>Interlocus</w:t>
-            </w:r>
-            <w:proofErr w:type="spellEnd"/>
-            <w:r>
-              <w:rPr>
-                <w:rFonts w:cs="Times New Roman"/>
-              </w:rPr>
-              <w:t xml:space="preserve"> </w:t>
-            </w:r>
-            <w:r>
-              <w:rPr>
-                <w:rFonts w:cs="Times New Roman"/>
-              </w:rPr>
-              <w:t>Gene</w:t>
-            </w:r>
-            <w:r>
-              <w:rPr>
-                <w:rFonts w:cs="Times New Roman"/>
-              </w:rPr>
-              <w:t xml:space="preserve"> </w:t>
-            </w:r>
-            <w:r>
-              <w:rPr>
-                <w:rFonts w:cs="Times New Roman"/>
-              </w:rPr>
-              <w:t>Conversion</w:t>
+              <w:t>Molecular</w:t>
+            </w:r>
+            <w:r>
+              <w:rPr>
+                <w:rFonts w:cs="Times New Roman"/>
+              </w:rPr>
+              <w:t xml:space="preserve"> </w:t>
+            </w:r>
+            <w:r>
+              <w:rPr>
+                <w:rFonts w:cs="Times New Roman"/>
+              </w:rPr>
+              <w:t>Epidemiology</w:t>
+            </w:r>
+            <w:r>
+              <w:rPr>
+                <w:rFonts w:cs="Times New Roman"/>
+              </w:rPr>
+              <w:t xml:space="preserve"> </w:t>
+            </w:r>
+            <w:r>
+              <w:rPr>
+                <w:rFonts w:cs="Times New Roman"/>
+              </w:rPr>
+              <w:t>through</w:t>
+            </w:r>
+            <w:r>
+              <w:rPr>
+                <w:rFonts w:cs="Times New Roman"/>
+              </w:rPr>
+              <w:t xml:space="preserve"> </w:t>
+            </w:r>
+            <w:r>
+              <w:rPr>
+                <w:rFonts w:cs="Times New Roman"/>
+              </w:rPr>
+              <w:t>Scalable</w:t>
+            </w:r>
+            <w:r>
+              <w:rPr>
+                <w:rFonts w:cs="Times New Roman"/>
+              </w:rPr>
+              <w:t xml:space="preserve"> </w:t>
+            </w:r>
+            <w:r>
+              <w:rPr>
+                <w:rFonts w:cs="Times New Roman"/>
+              </w:rPr>
+              <w:t>Statistical</w:t>
+            </w:r>
+            <w:r>
+              <w:rPr>
+                <w:rFonts w:cs="Times New Roman"/>
+              </w:rPr>
+              <w:t xml:space="preserve"> </w:t>
+            </w:r>
+            <w:r>
+              <w:rPr>
+                <w:rFonts w:cs="Times New Roman"/>
+              </w:rPr>
+              <w:t>Phylogenetic</w:t>
+            </w:r>
+            <w:r>
+              <w:rPr>
+                <w:rFonts w:cs="Times New Roman"/>
+              </w:rPr>
+              <w:t xml:space="preserve"> </w:t>
+            </w:r>
+            <w:r>
+              <w:rPr>
+                <w:rFonts w:cs="Times New Roman"/>
+              </w:rPr>
+              <w:t>Modelling</w:t>
             </w:r>
           </w:p>
           <w:p>
@@ -38438,7 +38098,7 @@
               <w:pStyle w:val="ListParagraph"/>
               <w:numPr>
                 <w:ilvl w:val="0"/>
-                <w:numId w:val="25"/>
+                <w:numId w:val="22"/>
               </w:numPr>
               <w:spacing w:after="0" w:line="282" w:lineRule="auto"/>
               <w:rPr>
@@ -38473,31 +38133,19 @@
               <w:rPr>
                 <w:rFonts w:cs="Times New Roman"/>
               </w:rPr>
-              <w:t>Jeffrey</w:t>
-            </w:r>
-            <w:r>
-              <w:rPr>
-                <w:rFonts w:cs="Times New Roman"/>
-              </w:rPr>
-              <w:t xml:space="preserve"> </w:t>
-            </w:r>
-            <w:r>
-              <w:rPr>
-                <w:rFonts w:cs="Times New Roman"/>
-              </w:rPr>
-              <w:t>L.</w:t>
-            </w:r>
-            <w:r>
-              <w:rPr>
-                <w:rFonts w:cs="Times New Roman"/>
-              </w:rPr>
-              <w:t xml:space="preserve"> </w:t>
-            </w:r>
-            <w:r>
-              <w:rPr>
-                <w:rFonts w:cs="Times New Roman"/>
-              </w:rPr>
-              <w:t>Thorne</w:t>
+              <w:t>Xiang</w:t>
+            </w:r>
+            <w:r>
+              <w:rPr>
+                <w:rFonts w:cs="Times New Roman"/>
+              </w:rPr>
+              <w:t xml:space="preserve"> </w:t>
+            </w:r>
+            <w:r>
+              <w:rPr>
+                <w:rFonts w:cs="Times New Roman"/>
+              </w:rPr>
+              <w:t>Ji</w:t>
             </w:r>
           </w:p>
           <w:p>
@@ -38505,7 +38153,7 @@
               <w:pStyle w:val="ListParagraph"/>
               <w:numPr>
                 <w:ilvl w:val="0"/>
-                <w:numId w:val="25"/>
+                <w:numId w:val="22"/>
               </w:numPr>
               <w:spacing w:after="0" w:line="282" w:lineRule="auto"/>
               <w:rPr>
@@ -38516,31 +38164,32 @@
               <w:rPr>
                 <w:rFonts w:cs="Times New Roman"/>
               </w:rPr>
-              <w:t>Co-Investigator:</w:t>
-            </w:r>
-            <w:r>
-              <w:rPr>
-                <w:rFonts w:cs="Times New Roman"/>
-              </w:rPr>
-              <w:t xml:space="preserve"> </w:t>
-            </w:r>
-            <w:r>
-              <w:rPr>
-                <w:rFonts w:cs="Times New Roman"/>
-              </w:rPr>
-              <w:t>Xiang</w:t>
-            </w:r>
-            <w:r>
-              <w:rPr>
-                <w:rFonts w:cs="Times New Roman"/>
-              </w:rPr>
-              <w:t xml:space="preserve"> </w:t>
-            </w:r>
-            <w:r>
-              <w:rPr>
-                <w:rFonts w:cs="Times New Roman"/>
-              </w:rPr>
-              <w:t>Ji</w:t>
+              <w:lastRenderedPageBreak/>
+              <w:t>Total</w:t>
+            </w:r>
+            <w:r>
+              <w:rPr>
+                <w:rFonts w:cs="Times New Roman"/>
+              </w:rPr>
+              <w:t xml:space="preserve"> </w:t>
+            </w:r>
+            <w:r>
+              <w:rPr>
+                <w:rFonts w:cs="Times New Roman"/>
+              </w:rPr>
+              <w:t>Amount:</w:t>
+            </w:r>
+            <w:r>
+              <w:rPr>
+                <w:rFonts w:cs="Times New Roman"/>
+              </w:rPr>
+              <w:t xml:space="preserve"> </w:t>
+            </w:r>
+            <w:r>
+              <w:rPr>
+                <w:rFonts w:cs="Times New Roman"/>
+              </w:rPr>
+              <w:t>$159,000</w:t>
             </w:r>
           </w:p>
           <w:p>
@@ -38548,7 +38197,7 @@
               <w:pStyle w:val="ListParagraph"/>
               <w:numPr>
                 <w:ilvl w:val="0"/>
-                <w:numId w:val="25"/>
+                <w:numId w:val="22"/>
               </w:numPr>
               <w:spacing w:after="0" w:line="282" w:lineRule="auto"/>
               <w:rPr>
@@ -38559,125 +38208,7 @@
               <w:rPr>
                 <w:rFonts w:cs="Times New Roman"/>
               </w:rPr>
-              <w:t>Award</w:t>
-            </w:r>
-            <w:r>
-              <w:rPr>
-                <w:rFonts w:cs="Times New Roman"/>
-              </w:rPr>
-              <w:t xml:space="preserve"> </w:t>
-            </w:r>
-            <w:r>
-              <w:rPr>
-                <w:rFonts w:cs="Times New Roman"/>
-              </w:rPr>
-              <w:t>number:</w:t>
-            </w:r>
-            <w:r>
-              <w:rPr>
-                <w:rFonts w:cs="Times New Roman"/>
-              </w:rPr>
-              <w:t xml:space="preserve"> </w:t>
-            </w:r>
-            <w:proofErr w:type="gramStart"/>
-            <w:r>
-              <w:rPr>
-                <w:rFonts w:cs="Times New Roman"/>
-              </w:rPr>
-              <w:t>DEB1754142</w:t>
-            </w:r>
-            <w:proofErr w:type="gramEnd"/>
-          </w:p>
-          <w:p>
-            <w:pPr>
-              <w:pStyle w:val="ListParagraph"/>
-              <w:numPr>
-                <w:ilvl w:val="0"/>
-                <w:numId w:val="25"/>
-              </w:numPr>
-              <w:spacing w:after="0" w:line="282" w:lineRule="auto"/>
-              <w:rPr>
-                <w:rFonts w:cs="Times New Roman"/>
-              </w:rPr>
-            </w:pPr>
-            <w:r>
-              <w:rPr>
-                <w:rFonts w:cs="Times New Roman"/>
-              </w:rPr>
-              <w:t>Total</w:t>
-            </w:r>
-            <w:r>
-              <w:rPr>
-                <w:rFonts w:cs="Times New Roman"/>
-              </w:rPr>
-              <w:t xml:space="preserve"> </w:t>
-            </w:r>
-            <w:r>
-              <w:rPr>
-                <w:rFonts w:cs="Times New Roman"/>
-              </w:rPr>
-              <w:t>Amount:</w:t>
-            </w:r>
-            <w:r>
-              <w:rPr>
-                <w:rFonts w:cs="Times New Roman"/>
-              </w:rPr>
-              <w:t xml:space="preserve"> </w:t>
-            </w:r>
-            <w:r>
-              <w:rPr>
-                <w:rFonts w:cs="Times New Roman"/>
-              </w:rPr>
-              <w:t>$564,338</w:t>
-            </w:r>
-          </w:p>
-          <w:p>
-            <w:pPr>
-              <w:pStyle w:val="ListParagraph"/>
-              <w:numPr>
-                <w:ilvl w:val="0"/>
-                <w:numId w:val="25"/>
-              </w:numPr>
-              <w:spacing w:after="0" w:line="282" w:lineRule="auto"/>
-              <w:rPr>
-                <w:rFonts w:cs="Times New Roman"/>
-              </w:rPr>
-            </w:pPr>
-            <w:r>
-              <w:rPr>
-                <w:rFonts w:cs="Times New Roman"/>
-              </w:rPr>
-              <w:t>Shared</w:t>
-            </w:r>
-            <w:r>
-              <w:rPr>
-                <w:rFonts w:cs="Times New Roman"/>
-              </w:rPr>
-              <w:t xml:space="preserve"> </w:t>
-            </w:r>
-            <w:r>
-              <w:rPr>
-                <w:rFonts w:cs="Times New Roman"/>
-              </w:rPr>
-              <w:t>Amount</w:t>
-            </w:r>
-            <w:r>
-              <w:rPr>
-                <w:rFonts w:cs="Times New Roman"/>
-              </w:rPr>
-              <w:t>:</w:t>
-            </w:r>
-            <w:r>
-              <w:rPr>
-                <w:rFonts w:cs="Times New Roman"/>
-              </w:rPr>
-              <w:t xml:space="preserve"> </w:t>
-            </w:r>
-            <w:r>
-              <w:rPr>
-                <w:rFonts w:cs="Times New Roman"/>
-              </w:rPr>
-              <w:t>$94,351</w:t>
+              <w:t>Direct Cost: $159,000</w:t>
             </w:r>
           </w:p>
         </w:tc>
@@ -38697,7 +38228,8 @@
               <w:rPr>
                 <w:rFonts w:cs="Times New Roman"/>
               </w:rPr>
-              <w:t>05/01/23</w:t>
+              <w:lastRenderedPageBreak/>
+              <w:t>07/01/23</w:t>
             </w:r>
             <w:r>
               <w:rPr>
@@ -38721,7 +38253,7 @@
               <w:rPr>
                 <w:rFonts w:cs="Times New Roman"/>
               </w:rPr>
-              <w:t>07/31/24</w:t>
+              <w:t>06/30/26</w:t>
             </w:r>
           </w:p>
         </w:tc>
@@ -38746,25 +38278,39 @@
                 <w:b/>
                 <w:bCs/>
               </w:rPr>
-              <w:t xml:space="preserve">Tulane University </w:t>
-            </w:r>
-            <w:proofErr w:type="spellStart"/>
-            <w:r>
-              <w:rPr>
-                <w:rFonts w:cs="Times New Roman"/>
-                <w:b/>
-                <w:bCs/>
-              </w:rPr>
-              <w:t>CoR</w:t>
-            </w:r>
-            <w:proofErr w:type="spellEnd"/>
-            <w:r>
-              <w:rPr>
-                <w:rFonts w:cs="Times New Roman"/>
-                <w:b/>
-                <w:bCs/>
-              </w:rPr>
-              <w:t xml:space="preserve"> Research Fellowship</w:t>
+              <w:t>National</w:t>
+            </w:r>
+            <w:r>
+              <w:rPr>
+                <w:rFonts w:cs="Times New Roman"/>
+                <w:b/>
+                <w:bCs/>
+              </w:rPr>
+              <w:t xml:space="preserve"> </w:t>
+            </w:r>
+            <w:r>
+              <w:rPr>
+                <w:rFonts w:cs="Times New Roman"/>
+                <w:b/>
+                <w:bCs/>
+              </w:rPr>
+              <w:t>Science</w:t>
+            </w:r>
+            <w:r>
+              <w:rPr>
+                <w:rFonts w:cs="Times New Roman"/>
+                <w:b/>
+                <w:bCs/>
+              </w:rPr>
+              <w:t xml:space="preserve"> </w:t>
+            </w:r>
+            <w:r>
+              <w:rPr>
+                <w:rFonts w:cs="Times New Roman"/>
+                <w:b/>
+                <w:bCs/>
+              </w:rPr>
+              <w:t>Foundation</w:t>
             </w:r>
           </w:p>
           <w:p>
@@ -38900,7 +38446,31 @@
               <w:rPr>
                 <w:rFonts w:cs="Times New Roman"/>
               </w:rPr>
-              <w:t>Xiang Ji</w:t>
+              <w:t>Jeffrey</w:t>
+            </w:r>
+            <w:r>
+              <w:rPr>
+                <w:rFonts w:cs="Times New Roman"/>
+              </w:rPr>
+              <w:t xml:space="preserve"> </w:t>
+            </w:r>
+            <w:r>
+              <w:rPr>
+                <w:rFonts w:cs="Times New Roman"/>
+              </w:rPr>
+              <w:t>L.</w:t>
+            </w:r>
+            <w:r>
+              <w:rPr>
+                <w:rFonts w:cs="Times New Roman"/>
+              </w:rPr>
+              <w:t xml:space="preserve"> </w:t>
+            </w:r>
+            <w:r>
+              <w:rPr>
+                <w:rFonts w:cs="Times New Roman"/>
+              </w:rPr>
+              <w:t>Thorne</w:t>
             </w:r>
           </w:p>
           <w:p>
@@ -38913,14 +38483,98 @@
               <w:spacing w:after="0" w:line="282" w:lineRule="auto"/>
               <w:rPr>
                 <w:rFonts w:cs="Times New Roman"/>
-                <w:b/>
-                <w:bCs/>
               </w:rPr>
             </w:pPr>
             <w:r>
               <w:rPr>
                 <w:rFonts w:cs="Times New Roman"/>
               </w:rPr>
+              <w:t>Co-Investigator:</w:t>
+            </w:r>
+            <w:r>
+              <w:rPr>
+                <w:rFonts w:cs="Times New Roman"/>
+              </w:rPr>
+              <w:t xml:space="preserve"> </w:t>
+            </w:r>
+            <w:r>
+              <w:rPr>
+                <w:rFonts w:cs="Times New Roman"/>
+              </w:rPr>
+              <w:t>Xiang</w:t>
+            </w:r>
+            <w:r>
+              <w:rPr>
+                <w:rFonts w:cs="Times New Roman"/>
+              </w:rPr>
+              <w:t xml:space="preserve"> </w:t>
+            </w:r>
+            <w:r>
+              <w:rPr>
+                <w:rFonts w:cs="Times New Roman"/>
+              </w:rPr>
+              <w:t>Ji</w:t>
+            </w:r>
+          </w:p>
+          <w:p>
+            <w:pPr>
+              <w:pStyle w:val="ListParagraph"/>
+              <w:numPr>
+                <w:ilvl w:val="0"/>
+                <w:numId w:val="25"/>
+              </w:numPr>
+              <w:spacing w:after="0" w:line="282" w:lineRule="auto"/>
+              <w:rPr>
+                <w:rFonts w:cs="Times New Roman"/>
+              </w:rPr>
+            </w:pPr>
+            <w:r>
+              <w:rPr>
+                <w:rFonts w:cs="Times New Roman"/>
+              </w:rPr>
+              <w:t>Award</w:t>
+            </w:r>
+            <w:r>
+              <w:rPr>
+                <w:rFonts w:cs="Times New Roman"/>
+              </w:rPr>
+              <w:t xml:space="preserve"> </w:t>
+            </w:r>
+            <w:r>
+              <w:rPr>
+                <w:rFonts w:cs="Times New Roman"/>
+              </w:rPr>
+              <w:t>number:</w:t>
+            </w:r>
+            <w:r>
+              <w:rPr>
+                <w:rFonts w:cs="Times New Roman"/>
+              </w:rPr>
+              <w:t xml:space="preserve"> </w:t>
+            </w:r>
+            <w:r>
+              <w:rPr>
+                <w:rFonts w:cs="Times New Roman"/>
+              </w:rPr>
+              <w:t>DEB1754142</w:t>
+            </w:r>
+          </w:p>
+          <w:p>
+            <w:pPr>
+              <w:pStyle w:val="ListParagraph"/>
+              <w:numPr>
+                <w:ilvl w:val="0"/>
+                <w:numId w:val="25"/>
+              </w:numPr>
+              <w:spacing w:after="0" w:line="282" w:lineRule="auto"/>
+              <w:rPr>
+                <w:rFonts w:cs="Times New Roman"/>
+              </w:rPr>
+            </w:pPr>
+            <w:r>
+              <w:rPr>
+                <w:rFonts w:cs="Times New Roman"/>
+              </w:rPr>
               <w:t>Total</w:t>
             </w:r>
             <w:r>
@@ -38945,13 +38599,56 @@
               <w:rPr>
                 <w:rFonts w:cs="Times New Roman"/>
               </w:rPr>
-              <w:t>$</w:t>
-            </w:r>
-            <w:r>
-              <w:rPr>
-                <w:rFonts w:cs="Times New Roman"/>
-              </w:rPr>
-              <w:t>5,500</w:t>
+              <w:t>$564,338</w:t>
+            </w:r>
+          </w:p>
+          <w:p>
+            <w:pPr>
+              <w:pStyle w:val="ListParagraph"/>
+              <w:numPr>
+                <w:ilvl w:val="0"/>
+                <w:numId w:val="25"/>
+              </w:numPr>
+              <w:spacing w:after="0" w:line="282" w:lineRule="auto"/>
+              <w:rPr>
+                <w:rFonts w:cs="Times New Roman"/>
+              </w:rPr>
+            </w:pPr>
+            <w:r>
+              <w:rPr>
+                <w:rFonts w:cs="Times New Roman"/>
+              </w:rPr>
+              <w:t>Shared</w:t>
+            </w:r>
+            <w:r>
+              <w:rPr>
+                <w:rFonts w:cs="Times New Roman"/>
+              </w:rPr>
+              <w:t xml:space="preserve"> </w:t>
+            </w:r>
+            <w:r>
+              <w:rPr>
+                <w:rFonts w:cs="Times New Roman"/>
+              </w:rPr>
+              <w:t>Amount</w:t>
+            </w:r>
+            <w:r>
+              <w:rPr>
+                <w:rFonts w:cs="Times New Roman"/>
+              </w:rPr>
+              <w:t>:</w:t>
+            </w:r>
+            <w:r>
+              <w:rPr>
+                <w:rFonts w:cs="Times New Roman"/>
+              </w:rPr>
+              <w:t xml:space="preserve"> </w:t>
+            </w:r>
+            <w:r>
+              <w:rPr>
+                <w:rFonts w:cs="Times New Roman"/>
+              </w:rPr>
+              <w:t>$94,351</w:t>
             </w:r>
           </w:p>
         </w:tc>
@@ -38995,19 +38692,7 @@
               <w:rPr>
                 <w:rFonts w:cs="Times New Roman"/>
               </w:rPr>
-              <w:t>0</w:t>
-            </w:r>
-            <w:r>
-              <w:rPr>
-                <w:rFonts w:cs="Times New Roman"/>
-              </w:rPr>
-              <w:t>5</w:t>
-            </w:r>
-            <w:r>
-              <w:rPr>
-                <w:rFonts w:cs="Times New Roman"/>
-              </w:rPr>
-              <w:t>/31/24</w:t>
+              <w:t>07/31/24</w:t>
             </w:r>
           </w:p>
         </w:tc>
@@ -39338,7 +39023,6 @@
               </w:rPr>
               <w:t xml:space="preserve"> </w:t>
             </w:r>
-            <w:proofErr w:type="gramStart"/>
             <w:r>
               <w:rPr>
                 <w:rFonts w:cs="Times New Roman"/>
@@ -39347,7 +39031,6 @@
               </w:rPr>
               <w:t>R01AI153044</w:t>
             </w:r>
-            <w:proofErr w:type="gramEnd"/>
           </w:p>
           <w:p>
             <w:pPr>
@@ -39781,14 +39464,12 @@
               </w:rPr>
               <w:t xml:space="preserve"> </w:t>
             </w:r>
-            <w:proofErr w:type="gramStart"/>
             <w:r>
               <w:rPr>
                 <w:rFonts w:cs="Times New Roman"/>
               </w:rPr>
               <w:t>R01GM072562</w:t>
             </w:r>
-            <w:proofErr w:type="gramEnd"/>
           </w:p>
           <w:p>
             <w:pPr>
@@ -40248,7 +39929,6 @@
               </w:rPr>
               <w:t xml:space="preserve"> </w:t>
             </w:r>
-            <w:proofErr w:type="gramStart"/>
             <w:r>
               <w:rPr>
                 <w:rFonts w:cs="Times New Roman"/>
@@ -40257,7 +39937,6 @@
               </w:rPr>
               <w:t>U19AI135995</w:t>
             </w:r>
-            <w:proofErr w:type="gramEnd"/>
           </w:p>
           <w:p>
             <w:pPr>
@@ -40416,6 +40095,362 @@
               </w:rPr>
               <w:t>01/31/22</w:t>
             </w:r>
+          </w:p>
+        </w:tc>
+      </w:tr>
+      <w:tr>
+        <w:tc>
+          <w:tcPr>
+            <w:tcW w:w="4233" w:type="pct"/>
+          </w:tcPr>
+          <w:p>
+            <w:pPr>
+              <w:spacing w:after="0" w:line="282" w:lineRule="auto"/>
+              <w:rPr>
+                <w:rFonts w:cs="Times New Roman"/>
+                <w:b/>
+                <w:bCs/>
+                <w:color w:val="000000"/>
+                <w:u w:val="single" w:color="000000"/>
+              </w:rPr>
+            </w:pPr>
+            <w:r>
+              <w:rPr>
+                <w:rFonts w:cs="Times New Roman"/>
+                <w:b/>
+                <w:bCs/>
+                <w:color w:val="000000"/>
+                <w:u w:val="single" w:color="000000"/>
+              </w:rPr>
+              <w:t>Internal</w:t>
+            </w:r>
+          </w:p>
+        </w:tc>
+        <w:tc>
+          <w:tcPr>
+            <w:tcW w:w="767" w:type="pct"/>
+          </w:tcPr>
+          <w:p>
+            <w:pPr>
+              <w:spacing w:after="0" w:line="282" w:lineRule="auto"/>
+              <w:jc w:val="right"/>
+              <w:rPr>
+                <w:rFonts w:cs="Times New Roman"/>
+              </w:rPr>
+            </w:pPr>
+          </w:p>
+        </w:tc>
+      </w:tr>
+      <w:tr>
+        <w:tc>
+          <w:tcPr>
+            <w:tcW w:w="4233" w:type="pct"/>
+          </w:tcPr>
+          <w:p>
+            <w:pPr>
+              <w:spacing w:after="0" w:line="282" w:lineRule="auto"/>
+              <w:rPr>
+                <w:rFonts w:cs="Times New Roman"/>
+                <w:b/>
+                <w:bCs/>
+              </w:rPr>
+            </w:pPr>
+            <w:r>
+              <w:rPr>
+                <w:rFonts w:cs="Times New Roman"/>
+                <w:b/>
+                <w:bCs/>
+              </w:rPr>
+              <w:t xml:space="preserve">Tulane University </w:t>
+            </w:r>
+            <w:proofErr w:type="spellStart"/>
+            <w:r>
+              <w:rPr>
+                <w:rFonts w:cs="Times New Roman"/>
+                <w:b/>
+                <w:bCs/>
+              </w:rPr>
+              <w:t>CoR</w:t>
+            </w:r>
+            <w:proofErr w:type="spellEnd"/>
+            <w:r>
+              <w:rPr>
+                <w:rFonts w:cs="Times New Roman"/>
+                <w:b/>
+                <w:bCs/>
+              </w:rPr>
+              <w:t xml:space="preserve"> Research Fellowship</w:t>
+            </w:r>
+          </w:p>
+          <w:p>
+            <w:pPr>
+              <w:pStyle w:val="ListParagraph"/>
+              <w:numPr>
+                <w:ilvl w:val="0"/>
+                <w:numId w:val="25"/>
+              </w:numPr>
+              <w:spacing w:after="0" w:line="282" w:lineRule="auto"/>
+              <w:rPr>
+                <w:rFonts w:cs="Times New Roman"/>
+              </w:rPr>
+            </w:pPr>
+            <w:r>
+              <w:rPr>
+                <w:rFonts w:cs="Times New Roman"/>
+              </w:rPr>
+              <w:t>Title:</w:t>
+            </w:r>
+            <w:r>
+              <w:rPr>
+                <w:rFonts w:cs="Times New Roman"/>
+              </w:rPr>
+              <w:t xml:space="preserve"> </w:t>
+            </w:r>
+            <w:r>
+              <w:rPr>
+                <w:rFonts w:cs="Times New Roman"/>
+              </w:rPr>
+              <w:t>Evolutionary</w:t>
+            </w:r>
+            <w:r>
+              <w:rPr>
+                <w:rFonts w:cs="Times New Roman"/>
+              </w:rPr>
+              <w:t xml:space="preserve"> </w:t>
+            </w:r>
+            <w:r>
+              <w:rPr>
+                <w:rFonts w:cs="Times New Roman"/>
+              </w:rPr>
+              <w:t>Inference</w:t>
+            </w:r>
+            <w:r>
+              <w:rPr>
+                <w:rFonts w:cs="Times New Roman"/>
+              </w:rPr>
+              <w:t xml:space="preserve"> </w:t>
+            </w:r>
+            <w:r>
+              <w:rPr>
+                <w:rFonts w:cs="Times New Roman"/>
+              </w:rPr>
+              <w:t>with</w:t>
+            </w:r>
+            <w:r>
+              <w:rPr>
+                <w:rFonts w:cs="Times New Roman"/>
+              </w:rPr>
+              <w:t xml:space="preserve"> </w:t>
+            </w:r>
+            <w:proofErr w:type="spellStart"/>
+            <w:r>
+              <w:rPr>
+                <w:rFonts w:cs="Times New Roman"/>
+              </w:rPr>
+              <w:t>Interlocus</w:t>
+            </w:r>
+            <w:proofErr w:type="spellEnd"/>
+            <w:r>
+              <w:rPr>
+                <w:rFonts w:cs="Times New Roman"/>
+              </w:rPr>
+              <w:t xml:space="preserve"> </w:t>
+            </w:r>
+            <w:r>
+              <w:rPr>
+                <w:rFonts w:cs="Times New Roman"/>
+              </w:rPr>
+              <w:t>Gene</w:t>
+            </w:r>
+            <w:r>
+              <w:rPr>
+                <w:rFonts w:cs="Times New Roman"/>
+              </w:rPr>
+              <w:t xml:space="preserve"> </w:t>
+            </w:r>
+            <w:r>
+              <w:rPr>
+                <w:rFonts w:cs="Times New Roman"/>
+              </w:rPr>
+              <w:t>Conversion</w:t>
+            </w:r>
+          </w:p>
+          <w:p>
+            <w:pPr>
+              <w:pStyle w:val="ListParagraph"/>
+              <w:numPr>
+                <w:ilvl w:val="0"/>
+                <w:numId w:val="25"/>
+              </w:numPr>
+              <w:spacing w:after="0" w:line="282" w:lineRule="auto"/>
+              <w:rPr>
+                <w:rFonts w:cs="Times New Roman"/>
+              </w:rPr>
+            </w:pPr>
+            <w:r>
+              <w:rPr>
+                <w:rFonts w:cs="Times New Roman"/>
+              </w:rPr>
+              <w:t>Principle</w:t>
+            </w:r>
+            <w:r>
+              <w:rPr>
+                <w:rFonts w:cs="Times New Roman"/>
+              </w:rPr>
+              <w:t xml:space="preserve"> </w:t>
+            </w:r>
+            <w:r>
+              <w:rPr>
+                <w:rFonts w:cs="Times New Roman"/>
+              </w:rPr>
+              <w:t>Investigator:</w:t>
+            </w:r>
+            <w:r>
+              <w:rPr>
+                <w:rFonts w:cs="Times New Roman"/>
+              </w:rPr>
+              <w:t xml:space="preserve"> Xiang Ji</w:t>
+            </w:r>
+          </w:p>
+          <w:p>
+            <w:pPr>
+              <w:pStyle w:val="ListParagraph"/>
+              <w:numPr>
+                <w:ilvl w:val="0"/>
+                <w:numId w:val="25"/>
+              </w:numPr>
+              <w:spacing w:after="0" w:line="282" w:lineRule="auto"/>
+              <w:rPr>
+                <w:rFonts w:cs="Times New Roman"/>
+                <w:b/>
+                <w:bCs/>
+              </w:rPr>
+            </w:pPr>
+            <w:r>
+              <w:rPr>
+                <w:rFonts w:cs="Times New Roman"/>
+              </w:rPr>
+              <w:t>Total</w:t>
+            </w:r>
+            <w:r>
+              <w:rPr>
+                <w:rFonts w:cs="Times New Roman"/>
+              </w:rPr>
+              <w:t xml:space="preserve"> </w:t>
+            </w:r>
+            <w:r>
+              <w:rPr>
+                <w:rFonts w:cs="Times New Roman"/>
+              </w:rPr>
+              <w:t>Amount:</w:t>
+            </w:r>
+            <w:r>
+              <w:rPr>
+                <w:rFonts w:cs="Times New Roman"/>
+              </w:rPr>
+              <w:t xml:space="preserve"> </w:t>
+            </w:r>
+            <w:r>
+              <w:rPr>
+                <w:rFonts w:cs="Times New Roman"/>
+              </w:rPr>
+              <w:t>$</w:t>
+            </w:r>
+            <w:r>
+              <w:rPr>
+                <w:rFonts w:cs="Times New Roman"/>
+              </w:rPr>
+              <w:t>5,500</w:t>
+            </w:r>
+          </w:p>
+        </w:tc>
+        <w:tc>
+          <w:tcPr>
+            <w:tcW w:w="767" w:type="pct"/>
+          </w:tcPr>
+          <w:p>
+            <w:pPr>
+              <w:spacing w:after="0" w:line="282" w:lineRule="auto"/>
+              <w:jc w:val="right"/>
+              <w:rPr>
+                <w:rFonts w:cs="Times New Roman"/>
+              </w:rPr>
+            </w:pPr>
+            <w:r>
+              <w:rPr>
+                <w:rFonts w:cs="Times New Roman"/>
+              </w:rPr>
+              <w:t>05/01/23</w:t>
+            </w:r>
+            <w:r>
+              <w:rPr>
+                <w:rFonts w:cs="Times New Roman"/>
+              </w:rPr>
+              <w:t xml:space="preserve"> </w:t>
+            </w:r>
+            <w:r>
+              <w:rPr>
+                <w:rFonts w:cs="Times New Roman"/>
+              </w:rPr>
+              <w:t>–</w:t>
+            </w:r>
+            <w:r>
+              <w:rPr>
+                <w:rFonts w:cs="Times New Roman"/>
+              </w:rPr>
+              <w:t xml:space="preserve"> </w:t>
+            </w:r>
+            <w:r>
+              <w:rPr>
+                <w:rFonts w:cs="Times New Roman"/>
+              </w:rPr>
+              <w:t>0</w:t>
+            </w:r>
+            <w:r>
+              <w:rPr>
+                <w:rFonts w:cs="Times New Roman"/>
+              </w:rPr>
+              <w:t>5</w:t>
+            </w:r>
+            <w:r>
+              <w:rPr>
+                <w:rFonts w:cs="Times New Roman"/>
+              </w:rPr>
+              <w:t>/31/24</w:t>
+            </w:r>
+          </w:p>
+        </w:tc>
+      </w:tr>
+      <w:tr>
+        <w:tc>
+          <w:tcPr>
+            <w:tcW w:w="4233" w:type="pct"/>
+          </w:tcPr>
+          <w:p>
+            <w:pPr>
+              <w:spacing w:after="0" w:line="282" w:lineRule="auto"/>
+              <w:rPr>
+                <w:rFonts w:cs="Times New Roman"/>
+                <w:b/>
+                <w:bCs/>
+                <w:color w:val="000000"/>
+                <w:u w:color="000000"/>
+              </w:rPr>
+            </w:pPr>
+          </w:p>
+        </w:tc>
+        <w:tc>
+          <w:tcPr>
+            <w:tcW w:w="767" w:type="pct"/>
+          </w:tcPr>
+          <w:p>
+            <w:pPr>
+              <w:spacing w:after="0" w:line="282" w:lineRule="auto"/>
+              <w:jc w:val="right"/>
+              <w:rPr>
+                <w:rFonts w:cs="Times New Roman"/>
+              </w:rPr>
+            </w:pPr>
           </w:p>
         </w:tc>
       </w:tr>
@@ -40568,6 +40603,7 @@
               <w:rPr>
                 <w:rFonts w:cs="Times New Roman"/>
               </w:rPr>
+              <w:lastRenderedPageBreak/>
               <w:t>Title:</w:t>
             </w:r>
             <w:r>
@@ -40753,7 +40789,6 @@
               <w:rPr>
                 <w:rFonts w:cs="Times New Roman"/>
               </w:rPr>
-              <w:lastRenderedPageBreak/>
               <w:t>Total</w:t>
             </w:r>
             <w:r>
@@ -42733,7 +42768,6 @@
               </w:rPr>
               <w:t xml:space="preserve"> </w:t>
             </w:r>
-            <w:proofErr w:type="gramStart"/>
             <w:r>
               <w:rPr>
                 <w:rFonts w:cs="Times New Roman"/>
@@ -42741,7 +42775,6 @@
               </w:rPr>
               <w:t>Online</w:t>
             </w:r>
-            <w:proofErr w:type="gramEnd"/>
           </w:p>
         </w:tc>
       </w:tr>
@@ -43138,7 +43171,6 @@
               </w:rPr>
               <w:t xml:space="preserve"> </w:t>
             </w:r>
-            <w:proofErr w:type="gramStart"/>
             <w:r>
               <w:rPr>
                 <w:rFonts w:cs="Times New Roman"/>
@@ -43146,7 +43178,6 @@
               </w:rPr>
               <w:t>Online</w:t>
             </w:r>
-            <w:proofErr w:type="gramEnd"/>
           </w:p>
         </w:tc>
       </w:tr>
@@ -44550,6 +44581,7 @@
           <w:sz w:val="28"/>
           <w:szCs w:val="28"/>
         </w:rPr>
+        <w:lastRenderedPageBreak/>
         <w:t>INVITED TALKS</w:t>
       </w:r>
     </w:p>
@@ -44748,7 +44780,6 @@
               </w:rPr>
               <w:t xml:space="preserve"> </w:t>
             </w:r>
-            <w:proofErr w:type="gramStart"/>
             <w:r>
               <w:rPr>
                 <w:rFonts w:cs="Times New Roman"/>
@@ -44756,7 +44787,6 @@
               </w:rPr>
               <w:t>duplications</w:t>
             </w:r>
-            <w:proofErr w:type="gramEnd"/>
           </w:p>
           <w:p>
             <w:pPr>
@@ -44772,7 +44802,6 @@
                 <w:i/>
                 <w:iCs/>
               </w:rPr>
-              <w:lastRenderedPageBreak/>
               <w:t>AMS/AWM</w:t>
             </w:r>
             <w:r>
@@ -44889,7 +44918,6 @@
               <w:rPr>
                 <w:rFonts w:cs="Times New Roman"/>
               </w:rPr>
-              <w:lastRenderedPageBreak/>
               <w:t>12/06/2023</w:t>
             </w:r>
           </w:p>
@@ -48430,6 +48458,7 @@
               <w:rPr>
                 <w:rFonts w:cs="Times New Roman"/>
               </w:rPr>
+              <w:lastRenderedPageBreak/>
               <w:t>Available</w:t>
             </w:r>
             <w:r>
@@ -48498,6 +48527,7 @@
                 <w:b/>
                 <w:bCs/>
               </w:rPr>
+              <w:lastRenderedPageBreak/>
               <w:t>BEAGLE</w:t>
             </w:r>
           </w:p>
@@ -48621,7 +48651,6 @@
               <w:rPr>
                 <w:rFonts w:cs="Times New Roman"/>
               </w:rPr>
-              <w:lastRenderedPageBreak/>
               <w:t>Available</w:t>
             </w:r>
             <w:r>
@@ -48683,7 +48712,6 @@
                 <w:b/>
                 <w:bCs/>
               </w:rPr>
-              <w:lastRenderedPageBreak/>
               <w:t>bito</w:t>
             </w:r>
           </w:p>
@@ -49443,14 +49471,12 @@
               </w:rPr>
               <w:t xml:space="preserve"> </w:t>
             </w:r>
-            <w:proofErr w:type="gramStart"/>
             <w:r>
               <w:rPr>
                 <w:rFonts w:cs="Times New Roman"/>
               </w:rPr>
               <w:t>for</w:t>
             </w:r>
-            <w:proofErr w:type="gramEnd"/>
             <w:r>
               <w:rPr>
                 <w:rFonts w:cs="Times New Roman"/>
@@ -51922,6 +51948,7 @@
               <w:rPr>
                 <w:rFonts w:cs="Times New Roman"/>
               </w:rPr>
+              <w:lastRenderedPageBreak/>
               <w:t>I</w:t>
             </w:r>
             <w:r>
@@ -52271,7 +52298,6 @@
               <w:rPr>
                 <w:rFonts w:cs="Times New Roman"/>
               </w:rPr>
-              <w:lastRenderedPageBreak/>
               <w:t>I</w:t>
             </w:r>
             <w:r>

</xml_diff>

<commit_message>
new editorial board member on cv
</commit_message>
<xml_diff>
--- a/CV/Ji CV.docx
+++ b/CV/Ji CV.docx
@@ -859,12 +859,14 @@
               </w:rPr>
               <w:t xml:space="preserve"> </w:t>
             </w:r>
+            <w:proofErr w:type="spellStart"/>
             <w:r>
               <w:rPr>
                 <w:rFonts w:cs="Times New Roman"/>
               </w:rPr>
               <w:t>Interlocus</w:t>
             </w:r>
+            <w:proofErr w:type="spellEnd"/>
             <w:r>
               <w:rPr>
                 <w:rFonts w:cs="Times New Roman"/>
@@ -1404,11 +1406,19 @@
               </w:rPr>
               <w:t xml:space="preserve"> </w:t>
             </w:r>
-            <w:r>
-              <w:rPr>
-                <w:rFonts w:cs="Times New Roman"/>
-              </w:rPr>
-              <w:t>Muth,</w:t>
+            <w:proofErr w:type="spellStart"/>
+            <w:r>
+              <w:rPr>
+                <w:rFonts w:cs="Times New Roman"/>
+              </w:rPr>
+              <w:t>Muth</w:t>
+            </w:r>
+            <w:proofErr w:type="spellEnd"/>
+            <w:r>
+              <w:rPr>
+                <w:rFonts w:cs="Times New Roman"/>
+              </w:rPr>
+              <w:t>,</w:t>
             </w:r>
             <w:r>
               <w:rPr>
@@ -1452,11 +1462,19 @@
               </w:rPr>
               <w:t xml:space="preserve"> </w:t>
             </w:r>
-            <w:r>
-              <w:rPr>
-                <w:rFonts w:cs="Times New Roman"/>
-              </w:rPr>
-              <w:t>Kudenov,</w:t>
+            <w:proofErr w:type="spellStart"/>
+            <w:r>
+              <w:rPr>
+                <w:rFonts w:cs="Times New Roman"/>
+              </w:rPr>
+              <w:t>Kudenov</w:t>
+            </w:r>
+            <w:proofErr w:type="spellEnd"/>
+            <w:r>
+              <w:rPr>
+                <w:rFonts w:cs="Times New Roman"/>
+              </w:rPr>
+              <w:t>,</w:t>
             </w:r>
             <w:r>
               <w:rPr>
@@ -1894,8 +1912,16 @@
               <w:rPr>
                 <w:rFonts w:cs="Times New Roman"/>
               </w:rPr>
-              <w:t>Jia-sen</w:t>
-            </w:r>
+              <w:t>Jia-</w:t>
+            </w:r>
+            <w:proofErr w:type="spellStart"/>
+            <w:r>
+              <w:rPr>
+                <w:rFonts w:cs="Times New Roman"/>
+              </w:rPr>
+              <w:t>sen</w:t>
+            </w:r>
+            <w:proofErr w:type="spellEnd"/>
             <w:r>
               <w:rPr>
                 <w:rFonts w:cs="Times New Roman"/>
@@ -3174,13 +3200,23 @@
               </w:rPr>
               <w:t xml:space="preserve"> </w:t>
             </w:r>
-            <w:r>
-              <w:rPr>
-                <w:rFonts w:cs="Times New Roman"/>
-                <w:color w:val="222222"/>
-                <w:shd w:val="clear" w:color="auto" w:fill="FFFFFF"/>
-              </w:rPr>
-              <w:t>Pekar,</w:t>
+            <w:proofErr w:type="spellStart"/>
+            <w:r>
+              <w:rPr>
+                <w:rFonts w:cs="Times New Roman"/>
+                <w:color w:val="222222"/>
+                <w:shd w:val="clear" w:color="auto" w:fill="FFFFFF"/>
+              </w:rPr>
+              <w:t>Pekar</w:t>
+            </w:r>
+            <w:proofErr w:type="spellEnd"/>
+            <w:r>
+              <w:rPr>
+                <w:rFonts w:cs="Times New Roman"/>
+                <w:color w:val="222222"/>
+                <w:shd w:val="clear" w:color="auto" w:fill="FFFFFF"/>
+              </w:rPr>
+              <w:t>,</w:t>
             </w:r>
             <w:r>
               <w:rPr>
@@ -3222,13 +3258,23 @@
               </w:rPr>
               <w:t xml:space="preserve"> </w:t>
             </w:r>
-            <w:r>
-              <w:rPr>
-                <w:rFonts w:cs="Times New Roman"/>
-                <w:color w:val="222222"/>
-                <w:shd w:val="clear" w:color="auto" w:fill="FFFFFF"/>
-              </w:rPr>
-              <w:t>Caviedes-Solis,</w:t>
+            <w:proofErr w:type="spellStart"/>
+            <w:r>
+              <w:rPr>
+                <w:rFonts w:cs="Times New Roman"/>
+                <w:color w:val="222222"/>
+                <w:shd w:val="clear" w:color="auto" w:fill="FFFFFF"/>
+              </w:rPr>
+              <w:t>Caviedes</w:t>
+            </w:r>
+            <w:proofErr w:type="spellEnd"/>
+            <w:r>
+              <w:rPr>
+                <w:rFonts w:cs="Times New Roman"/>
+                <w:color w:val="222222"/>
+                <w:shd w:val="clear" w:color="auto" w:fill="FFFFFF"/>
+              </w:rPr>
+              <w:t>-Solis,</w:t>
             </w:r>
             <w:r>
               <w:rPr>
@@ -3270,6 +3316,7 @@
               </w:rPr>
               <w:t xml:space="preserve"> </w:t>
             </w:r>
+            <w:proofErr w:type="spellStart"/>
             <w:r>
               <w:rPr>
                 <w:rFonts w:cs="Times New Roman"/>
@@ -3278,6 +3325,7 @@
               </w:rPr>
               <w:t>Matsen</w:t>
             </w:r>
+            <w:proofErr w:type="spellEnd"/>
             <w:r>
               <w:rPr>
                 <w:rFonts w:cs="Times New Roman"/>
@@ -3334,13 +3382,23 @@
               </w:rPr>
               <w:t xml:space="preserve"> </w:t>
             </w:r>
-            <w:r>
-              <w:rPr>
-                <w:rFonts w:cs="Times New Roman"/>
-                <w:color w:val="222222"/>
-                <w:shd w:val="clear" w:color="auto" w:fill="FFFFFF"/>
-              </w:rPr>
-              <w:t>Baele,</w:t>
+            <w:proofErr w:type="spellStart"/>
+            <w:r>
+              <w:rPr>
+                <w:rFonts w:cs="Times New Roman"/>
+                <w:color w:val="222222"/>
+                <w:shd w:val="clear" w:color="auto" w:fill="FFFFFF"/>
+              </w:rPr>
+              <w:t>Baele</w:t>
+            </w:r>
+            <w:proofErr w:type="spellEnd"/>
+            <w:r>
+              <w:rPr>
+                <w:rFonts w:cs="Times New Roman"/>
+                <w:color w:val="222222"/>
+                <w:shd w:val="clear" w:color="auto" w:fill="FFFFFF"/>
+              </w:rPr>
+              <w:t>,</w:t>
             </w:r>
             <w:r>
               <w:rPr>
@@ -3460,13 +3518,23 @@
               </w:rPr>
               <w:t xml:space="preserve"> </w:t>
             </w:r>
-            <w:r>
-              <w:rPr>
-                <w:rFonts w:cs="Times New Roman"/>
-                <w:color w:val="222222"/>
-                <w:shd w:val="clear" w:color="auto" w:fill="FFFFFF"/>
-              </w:rPr>
-              <w:t>Lemey,</w:t>
+            <w:proofErr w:type="spellStart"/>
+            <w:r>
+              <w:rPr>
+                <w:rFonts w:cs="Times New Roman"/>
+                <w:color w:val="222222"/>
+                <w:shd w:val="clear" w:color="auto" w:fill="FFFFFF"/>
+              </w:rPr>
+              <w:t>Lemey</w:t>
+            </w:r>
+            <w:proofErr w:type="spellEnd"/>
+            <w:r>
+              <w:rPr>
+                <w:rFonts w:cs="Times New Roman"/>
+                <w:color w:val="222222"/>
+                <w:shd w:val="clear" w:color="auto" w:fill="FFFFFF"/>
+              </w:rPr>
+              <w:t>,</w:t>
             </w:r>
             <w:r>
               <w:rPr>
@@ -3508,13 +3576,23 @@
               </w:rPr>
               <w:t xml:space="preserve"> </w:t>
             </w:r>
-            <w:r>
-              <w:rPr>
-                <w:rFonts w:cs="Times New Roman"/>
-                <w:color w:val="222222"/>
-                <w:shd w:val="clear" w:color="auto" w:fill="FFFFFF"/>
-              </w:rPr>
-              <w:t>Suchard,</w:t>
+            <w:proofErr w:type="spellStart"/>
+            <w:r>
+              <w:rPr>
+                <w:rFonts w:cs="Times New Roman"/>
+                <w:color w:val="222222"/>
+                <w:shd w:val="clear" w:color="auto" w:fill="FFFFFF"/>
+              </w:rPr>
+              <w:t>Suchard</w:t>
+            </w:r>
+            <w:proofErr w:type="spellEnd"/>
+            <w:r>
+              <w:rPr>
+                <w:rFonts w:cs="Times New Roman"/>
+                <w:color w:val="222222"/>
+                <w:shd w:val="clear" w:color="auto" w:fill="FFFFFF"/>
+              </w:rPr>
+              <w:t>,</w:t>
             </w:r>
             <w:r>
               <w:rPr>
@@ -3883,13 +3961,23 @@
               </w:rPr>
               <w:t xml:space="preserve"> </w:t>
             </w:r>
-            <w:r>
-              <w:rPr>
-                <w:rFonts w:cs="Times New Roman"/>
-                <w:color w:val="222222"/>
-                <w:shd w:val="clear" w:color="auto" w:fill="FFFFFF"/>
-              </w:rPr>
-              <w:t>Schuemie,</w:t>
+            <w:proofErr w:type="spellStart"/>
+            <w:r>
+              <w:rPr>
+                <w:rFonts w:cs="Times New Roman"/>
+                <w:color w:val="222222"/>
+                <w:shd w:val="clear" w:color="auto" w:fill="FFFFFF"/>
+              </w:rPr>
+              <w:t>Schuemie</w:t>
+            </w:r>
+            <w:proofErr w:type="spellEnd"/>
+            <w:r>
+              <w:rPr>
+                <w:rFonts w:cs="Times New Roman"/>
+                <w:color w:val="222222"/>
+                <w:shd w:val="clear" w:color="auto" w:fill="FFFFFF"/>
+              </w:rPr>
+              <w:t>,</w:t>
             </w:r>
             <w:r>
               <w:rPr>
@@ -3969,13 +4057,23 @@
               </w:rPr>
               <w:t xml:space="preserve"> </w:t>
             </w:r>
-            <w:r>
-              <w:rPr>
-                <w:rFonts w:cs="Times New Roman"/>
-                <w:color w:val="222222"/>
-                <w:shd w:val="clear" w:color="auto" w:fill="FFFFFF"/>
-              </w:rPr>
-              <w:t>Suchard,</w:t>
+            <w:proofErr w:type="spellStart"/>
+            <w:r>
+              <w:rPr>
+                <w:rFonts w:cs="Times New Roman"/>
+                <w:color w:val="222222"/>
+                <w:shd w:val="clear" w:color="auto" w:fill="FFFFFF"/>
+              </w:rPr>
+              <w:t>Suchard</w:t>
+            </w:r>
+            <w:proofErr w:type="spellEnd"/>
+            <w:r>
+              <w:rPr>
+                <w:rFonts w:cs="Times New Roman"/>
+                <w:color w:val="222222"/>
+                <w:shd w:val="clear" w:color="auto" w:fill="FFFFFF"/>
+              </w:rPr>
+              <w:t>,</w:t>
             </w:r>
             <w:r>
               <w:rPr>
@@ -4364,13 +4462,23 @@
                 <w:shd w:val="clear" w:color="auto" w:fill="FFFFFF"/>
               </w:rPr>
             </w:pPr>
-            <w:r>
-              <w:rPr>
-                <w:rFonts w:cs="Times New Roman"/>
-                <w:color w:val="222222"/>
-                <w:shd w:val="clear" w:color="auto" w:fill="FFFFFF"/>
-              </w:rPr>
-              <w:t>Gangavarapu,</w:t>
+            <w:proofErr w:type="spellStart"/>
+            <w:r>
+              <w:rPr>
+                <w:rFonts w:cs="Times New Roman"/>
+                <w:color w:val="222222"/>
+                <w:shd w:val="clear" w:color="auto" w:fill="FFFFFF"/>
+              </w:rPr>
+              <w:t>Gangavarapu</w:t>
+            </w:r>
+            <w:proofErr w:type="spellEnd"/>
+            <w:r>
+              <w:rPr>
+                <w:rFonts w:cs="Times New Roman"/>
+                <w:color w:val="222222"/>
+                <w:shd w:val="clear" w:color="auto" w:fill="FFFFFF"/>
+              </w:rPr>
+              <w:t>,</w:t>
             </w:r>
             <w:r>
               <w:rPr>
@@ -4442,13 +4550,23 @@
               </w:rPr>
               <w:t xml:space="preserve"> </w:t>
             </w:r>
-            <w:r>
-              <w:rPr>
-                <w:rFonts w:cs="Times New Roman"/>
-                <w:color w:val="222222"/>
-                <w:shd w:val="clear" w:color="auto" w:fill="FFFFFF"/>
-              </w:rPr>
-              <w:t>Baele,</w:t>
+            <w:proofErr w:type="spellStart"/>
+            <w:r>
+              <w:rPr>
+                <w:rFonts w:cs="Times New Roman"/>
+                <w:color w:val="222222"/>
+                <w:shd w:val="clear" w:color="auto" w:fill="FFFFFF"/>
+              </w:rPr>
+              <w:t>Baele</w:t>
+            </w:r>
+            <w:proofErr w:type="spellEnd"/>
+            <w:r>
+              <w:rPr>
+                <w:rFonts w:cs="Times New Roman"/>
+                <w:color w:val="222222"/>
+                <w:shd w:val="clear" w:color="auto" w:fill="FFFFFF"/>
+              </w:rPr>
+              <w:t>,</w:t>
             </w:r>
             <w:r>
               <w:rPr>
@@ -4474,13 +4592,23 @@
               </w:rPr>
               <w:t xml:space="preserve"> </w:t>
             </w:r>
-            <w:r>
-              <w:rPr>
-                <w:rFonts w:cs="Times New Roman"/>
-                <w:color w:val="222222"/>
-                <w:shd w:val="clear" w:color="auto" w:fill="FFFFFF"/>
-              </w:rPr>
-              <w:t>Fourment,</w:t>
+            <w:proofErr w:type="spellStart"/>
+            <w:r>
+              <w:rPr>
+                <w:rFonts w:cs="Times New Roman"/>
+                <w:color w:val="222222"/>
+                <w:shd w:val="clear" w:color="auto" w:fill="FFFFFF"/>
+              </w:rPr>
+              <w:t>Fourment</w:t>
+            </w:r>
+            <w:proofErr w:type="spellEnd"/>
+            <w:r>
+              <w:rPr>
+                <w:rFonts w:cs="Times New Roman"/>
+                <w:color w:val="222222"/>
+                <w:shd w:val="clear" w:color="auto" w:fill="FFFFFF"/>
+              </w:rPr>
+              <w:t>,</w:t>
             </w:r>
             <w:r>
               <w:rPr>
@@ -4506,13 +4634,23 @@
               </w:rPr>
               <w:t xml:space="preserve"> </w:t>
             </w:r>
-            <w:r>
-              <w:rPr>
-                <w:rFonts w:cs="Times New Roman"/>
-                <w:color w:val="222222"/>
-                <w:shd w:val="clear" w:color="auto" w:fill="FFFFFF"/>
-              </w:rPr>
-              <w:t>Lemey,</w:t>
+            <w:proofErr w:type="spellStart"/>
+            <w:r>
+              <w:rPr>
+                <w:rFonts w:cs="Times New Roman"/>
+                <w:color w:val="222222"/>
+                <w:shd w:val="clear" w:color="auto" w:fill="FFFFFF"/>
+              </w:rPr>
+              <w:t>Lemey</w:t>
+            </w:r>
+            <w:proofErr w:type="spellEnd"/>
+            <w:r>
+              <w:rPr>
+                <w:rFonts w:cs="Times New Roman"/>
+                <w:color w:val="222222"/>
+                <w:shd w:val="clear" w:color="auto" w:fill="FFFFFF"/>
+              </w:rPr>
+              <w:t>,</w:t>
             </w:r>
             <w:r>
               <w:rPr>
@@ -4538,6 +4676,7 @@
               </w:rPr>
               <w:t xml:space="preserve"> </w:t>
             </w:r>
+            <w:proofErr w:type="spellStart"/>
             <w:r>
               <w:rPr>
                 <w:rFonts w:cs="Times New Roman"/>
@@ -4546,6 +4685,7 @@
               </w:rPr>
               <w:t>Matsen</w:t>
             </w:r>
+            <w:proofErr w:type="spellEnd"/>
             <w:r>
               <w:rPr>
                 <w:rFonts w:cs="Times New Roman"/>
@@ -4602,13 +4742,23 @@
               </w:rPr>
               <w:t xml:space="preserve"> </w:t>
             </w:r>
-            <w:r>
-              <w:rPr>
-                <w:rFonts w:cs="Times New Roman"/>
-                <w:color w:val="222222"/>
-                <w:shd w:val="clear" w:color="auto" w:fill="FFFFFF"/>
-              </w:rPr>
-              <w:t>Suchard,</w:t>
+            <w:proofErr w:type="spellStart"/>
+            <w:r>
+              <w:rPr>
+                <w:rFonts w:cs="Times New Roman"/>
+                <w:color w:val="222222"/>
+                <w:shd w:val="clear" w:color="auto" w:fill="FFFFFF"/>
+              </w:rPr>
+              <w:t>Suchard</w:t>
+            </w:r>
+            <w:proofErr w:type="spellEnd"/>
+            <w:r>
+              <w:rPr>
+                <w:rFonts w:cs="Times New Roman"/>
+                <w:color w:val="222222"/>
+                <w:shd w:val="clear" w:color="auto" w:fill="FFFFFF"/>
+              </w:rPr>
+              <w:t>,</w:t>
             </w:r>
             <w:r>
               <w:rPr>
@@ -4854,13 +5004,23 @@
               </w:rPr>
               <w:t xml:space="preserve"> </w:t>
             </w:r>
-            <w:r>
-              <w:rPr>
-                <w:rFonts w:cs="Times New Roman"/>
-                <w:color w:val="222222"/>
-                <w:shd w:val="clear" w:color="auto" w:fill="FFFFFF"/>
-              </w:rPr>
-              <w:t>p.btae030.</w:t>
+            <w:proofErr w:type="gramStart"/>
+            <w:r>
+              <w:rPr>
+                <w:rFonts w:cs="Times New Roman"/>
+                <w:color w:val="222222"/>
+                <w:shd w:val="clear" w:color="auto" w:fill="FFFFFF"/>
+              </w:rPr>
+              <w:t>p.btae</w:t>
+            </w:r>
+            <w:proofErr w:type="gramEnd"/>
+            <w:r>
+              <w:rPr>
+                <w:rFonts w:cs="Times New Roman"/>
+                <w:color w:val="222222"/>
+                <w:shd w:val="clear" w:color="auto" w:fill="FFFFFF"/>
+              </w:rPr>
+              <w:t>030.</w:t>
             </w:r>
           </w:p>
         </w:tc>
@@ -5672,11 +5832,19 @@
               </w:rPr>
               <w:t xml:space="preserve"> </w:t>
             </w:r>
-            <w:r>
-              <w:rPr>
-                <w:rFonts w:cs="Times New Roman"/>
-              </w:rPr>
-              <w:t>Suchard,</w:t>
+            <w:proofErr w:type="spellStart"/>
+            <w:r>
+              <w:rPr>
+                <w:rFonts w:cs="Times New Roman"/>
+              </w:rPr>
+              <w:t>Suchard</w:t>
+            </w:r>
+            <w:proofErr w:type="spellEnd"/>
+            <w:r>
+              <w:rPr>
+                <w:rFonts w:cs="Times New Roman"/>
+              </w:rPr>
+              <w:t>,</w:t>
             </w:r>
             <w:r>
               <w:rPr>
@@ -6111,11 +6279,19 @@
               </w:rPr>
               <w:t xml:space="preserve"> </w:t>
             </w:r>
-            <w:r>
-              <w:rPr>
-                <w:rFonts w:cs="Times New Roman"/>
-              </w:rPr>
-              <w:t>Lemey,</w:t>
+            <w:proofErr w:type="spellStart"/>
+            <w:r>
+              <w:rPr>
+                <w:rFonts w:cs="Times New Roman"/>
+              </w:rPr>
+              <w:t>Lemey</w:t>
+            </w:r>
+            <w:proofErr w:type="spellEnd"/>
+            <w:r>
+              <w:rPr>
+                <w:rFonts w:cs="Times New Roman"/>
+              </w:rPr>
+              <w:t>,</w:t>
             </w:r>
             <w:r>
               <w:rPr>
@@ -6135,11 +6311,19 @@
               </w:rPr>
               <w:t xml:space="preserve"> </w:t>
             </w:r>
-            <w:r>
-              <w:rPr>
-                <w:rFonts w:cs="Times New Roman"/>
-              </w:rPr>
-              <w:t>Baele,</w:t>
+            <w:proofErr w:type="spellStart"/>
+            <w:r>
+              <w:rPr>
+                <w:rFonts w:cs="Times New Roman"/>
+              </w:rPr>
+              <w:t>Baele</w:t>
+            </w:r>
+            <w:proofErr w:type="spellEnd"/>
+            <w:r>
+              <w:rPr>
+                <w:rFonts w:cs="Times New Roman"/>
+              </w:rPr>
+              <w:t>,</w:t>
             </w:r>
             <w:r>
               <w:rPr>
@@ -6171,11 +6355,19 @@
               </w:rPr>
               <w:t xml:space="preserve"> </w:t>
             </w:r>
-            <w:r>
-              <w:rPr>
-                <w:rFonts w:cs="Times New Roman"/>
-              </w:rPr>
-              <w:t>Suchard,</w:t>
+            <w:proofErr w:type="spellStart"/>
+            <w:r>
+              <w:rPr>
+                <w:rFonts w:cs="Times New Roman"/>
+              </w:rPr>
+              <w:t>Suchard</w:t>
+            </w:r>
+            <w:proofErr w:type="spellEnd"/>
+            <w:r>
+              <w:rPr>
+                <w:rFonts w:cs="Times New Roman"/>
+              </w:rPr>
+              <w:t>,</w:t>
             </w:r>
             <w:r>
               <w:rPr>
@@ -6363,12 +6555,14 @@
               </w:rPr>
               <w:t xml:space="preserve"> </w:t>
             </w:r>
+            <w:proofErr w:type="spellStart"/>
             <w:r>
               <w:rPr>
                 <w:rFonts w:cs="Times New Roman"/>
               </w:rPr>
               <w:t>arXiv</w:t>
             </w:r>
+            <w:proofErr w:type="spellEnd"/>
             <w:r>
               <w:rPr>
                 <w:rFonts w:cs="Times New Roman"/>
@@ -6548,13 +6742,23 @@
               </w:rPr>
               <w:t xml:space="preserve"> </w:t>
             </w:r>
-            <w:r>
-              <w:rPr>
-                <w:rFonts w:cs="Times New Roman"/>
-                <w:color w:val="222222"/>
-                <w:shd w:val="clear" w:color="auto" w:fill="FFFFFF"/>
-              </w:rPr>
-              <w:t>Kishino,</w:t>
+            <w:proofErr w:type="spellStart"/>
+            <w:r>
+              <w:rPr>
+                <w:rFonts w:cs="Times New Roman"/>
+                <w:color w:val="222222"/>
+                <w:shd w:val="clear" w:color="auto" w:fill="FFFFFF"/>
+              </w:rPr>
+              <w:t>Kishino</w:t>
+            </w:r>
+            <w:proofErr w:type="spellEnd"/>
+            <w:r>
+              <w:rPr>
+                <w:rFonts w:cs="Times New Roman"/>
+                <w:color w:val="222222"/>
+                <w:shd w:val="clear" w:color="auto" w:fill="FFFFFF"/>
+              </w:rPr>
+              <w:t>,</w:t>
             </w:r>
             <w:r>
               <w:rPr>
@@ -6690,6 +6894,7 @@
               </w:rPr>
               <w:t xml:space="preserve"> </w:t>
             </w:r>
+            <w:proofErr w:type="spellStart"/>
             <w:r>
               <w:rPr>
                 <w:rFonts w:cs="Times New Roman"/>
@@ -6698,6 +6903,7 @@
               </w:rPr>
               <w:t>Interlocus</w:t>
             </w:r>
+            <w:proofErr w:type="spellEnd"/>
             <w:r>
               <w:rPr>
                 <w:rFonts w:cs="Times New Roman"/>
@@ -7416,13 +7622,23 @@
               </w:rPr>
               <w:t xml:space="preserve"> </w:t>
             </w:r>
-            <w:r>
-              <w:rPr>
-                <w:rFonts w:cs="Times New Roman"/>
-                <w:color w:val="222222"/>
-                <w:shd w:val="clear" w:color="auto" w:fill="FFFFFF"/>
-              </w:rPr>
-              <w:t>Baele,</w:t>
+            <w:proofErr w:type="spellStart"/>
+            <w:r>
+              <w:rPr>
+                <w:rFonts w:cs="Times New Roman"/>
+                <w:color w:val="222222"/>
+                <w:shd w:val="clear" w:color="auto" w:fill="FFFFFF"/>
+              </w:rPr>
+              <w:t>Baele</w:t>
+            </w:r>
+            <w:proofErr w:type="spellEnd"/>
+            <w:r>
+              <w:rPr>
+                <w:rFonts w:cs="Times New Roman"/>
+                <w:color w:val="222222"/>
+                <w:shd w:val="clear" w:color="auto" w:fill="FFFFFF"/>
+              </w:rPr>
+              <w:t>,</w:t>
             </w:r>
             <w:r>
               <w:rPr>
@@ -7558,13 +7774,23 @@
               </w:rPr>
               <w:t xml:space="preserve"> </w:t>
             </w:r>
-            <w:r>
-              <w:rPr>
-                <w:rFonts w:cs="Times New Roman"/>
-                <w:color w:val="222222"/>
-                <w:shd w:val="clear" w:color="auto" w:fill="FFFFFF"/>
-              </w:rPr>
-              <w:t>Veit,</w:t>
+            <w:proofErr w:type="spellStart"/>
+            <w:r>
+              <w:rPr>
+                <w:rFonts w:cs="Times New Roman"/>
+                <w:color w:val="222222"/>
+                <w:shd w:val="clear" w:color="auto" w:fill="FFFFFF"/>
+              </w:rPr>
+              <w:t>Veit</w:t>
+            </w:r>
+            <w:proofErr w:type="spellEnd"/>
+            <w:r>
+              <w:rPr>
+                <w:rFonts w:cs="Times New Roman"/>
+                <w:color w:val="222222"/>
+                <w:shd w:val="clear" w:color="auto" w:fill="FFFFFF"/>
+              </w:rPr>
+              <w:t>,</w:t>
             </w:r>
             <w:r>
               <w:rPr>
@@ -7590,13 +7816,23 @@
               </w:rPr>
               <w:t xml:space="preserve"> </w:t>
             </w:r>
-            <w:r>
-              <w:rPr>
-                <w:rFonts w:cs="Times New Roman"/>
-                <w:color w:val="222222"/>
-                <w:shd w:val="clear" w:color="auto" w:fill="FFFFFF"/>
-              </w:rPr>
-              <w:t>Suchard,</w:t>
+            <w:proofErr w:type="spellStart"/>
+            <w:r>
+              <w:rPr>
+                <w:rFonts w:cs="Times New Roman"/>
+                <w:color w:val="222222"/>
+                <w:shd w:val="clear" w:color="auto" w:fill="FFFFFF"/>
+              </w:rPr>
+              <w:t>Suchard</w:t>
+            </w:r>
+            <w:proofErr w:type="spellEnd"/>
+            <w:r>
+              <w:rPr>
+                <w:rFonts w:cs="Times New Roman"/>
+                <w:color w:val="222222"/>
+                <w:shd w:val="clear" w:color="auto" w:fill="FFFFFF"/>
+              </w:rPr>
+              <w:t>,</w:t>
             </w:r>
             <w:r>
               <w:rPr>
@@ -7654,13 +7890,23 @@
               </w:rPr>
               <w:t xml:space="preserve"> </w:t>
             </w:r>
-            <w:r>
-              <w:rPr>
-                <w:rFonts w:cs="Times New Roman"/>
-                <w:color w:val="222222"/>
-                <w:shd w:val="clear" w:color="auto" w:fill="FFFFFF"/>
-              </w:rPr>
-              <w:t>Lemey,</w:t>
+            <w:proofErr w:type="spellStart"/>
+            <w:r>
+              <w:rPr>
+                <w:rFonts w:cs="Times New Roman"/>
+                <w:color w:val="222222"/>
+                <w:shd w:val="clear" w:color="auto" w:fill="FFFFFF"/>
+              </w:rPr>
+              <w:t>Lemey</w:t>
+            </w:r>
+            <w:proofErr w:type="spellEnd"/>
+            <w:r>
+              <w:rPr>
+                <w:rFonts w:cs="Times New Roman"/>
+                <w:color w:val="222222"/>
+                <w:shd w:val="clear" w:color="auto" w:fill="FFFFFF"/>
+              </w:rPr>
+              <w:t>,</w:t>
             </w:r>
             <w:r>
               <w:rPr>
@@ -7686,13 +7932,23 @@
               </w:rPr>
               <w:t xml:space="preserve"> </w:t>
             </w:r>
-            <w:r>
-              <w:rPr>
-                <w:rFonts w:cs="Times New Roman"/>
-                <w:color w:val="222222"/>
-                <w:shd w:val="clear" w:color="auto" w:fill="FFFFFF"/>
-              </w:rPr>
-              <w:t>Boni,</w:t>
+            <w:proofErr w:type="spellStart"/>
+            <w:r>
+              <w:rPr>
+                <w:rFonts w:cs="Times New Roman"/>
+                <w:color w:val="222222"/>
+                <w:shd w:val="clear" w:color="auto" w:fill="FFFFFF"/>
+              </w:rPr>
+              <w:t>Boni</w:t>
+            </w:r>
+            <w:proofErr w:type="spellEnd"/>
+            <w:r>
+              <w:rPr>
+                <w:rFonts w:cs="Times New Roman"/>
+                <w:color w:val="222222"/>
+                <w:shd w:val="clear" w:color="auto" w:fill="FFFFFF"/>
+              </w:rPr>
+              <w:t>,</w:t>
             </w:r>
             <w:r>
               <w:rPr>
@@ -8030,13 +8286,23 @@
               </w:rPr>
               <w:t xml:space="preserve"> </w:t>
             </w:r>
-            <w:r>
-              <w:rPr>
-                <w:rFonts w:cs="Times New Roman"/>
-                <w:color w:val="222222"/>
-                <w:shd w:val="clear" w:color="auto" w:fill="FFFFFF"/>
-              </w:rPr>
-              <w:t>p.vead051.</w:t>
+            <w:proofErr w:type="gramStart"/>
+            <w:r>
+              <w:rPr>
+                <w:rFonts w:cs="Times New Roman"/>
+                <w:color w:val="222222"/>
+                <w:shd w:val="clear" w:color="auto" w:fill="FFFFFF"/>
+              </w:rPr>
+              <w:t>p.vead</w:t>
+            </w:r>
+            <w:proofErr w:type="gramEnd"/>
+            <w:r>
+              <w:rPr>
+                <w:rFonts w:cs="Times New Roman"/>
+                <w:color w:val="222222"/>
+                <w:shd w:val="clear" w:color="auto" w:fill="FFFFFF"/>
+              </w:rPr>
+              <w:t>051.</w:t>
             </w:r>
           </w:p>
         </w:tc>
@@ -8161,13 +8427,23 @@
               </w:rPr>
               <w:t xml:space="preserve"> </w:t>
             </w:r>
-            <w:r>
-              <w:rPr>
-                <w:rFonts w:cs="Times New Roman"/>
-                <w:color w:val="222222"/>
-                <w:shd w:val="clear" w:color="auto" w:fill="FFFFFF"/>
-              </w:rPr>
-              <w:t>Trovão,</w:t>
+            <w:proofErr w:type="spellStart"/>
+            <w:r>
+              <w:rPr>
+                <w:rFonts w:cs="Times New Roman"/>
+                <w:color w:val="222222"/>
+                <w:shd w:val="clear" w:color="auto" w:fill="FFFFFF"/>
+              </w:rPr>
+              <w:t>Trovão</w:t>
+            </w:r>
+            <w:proofErr w:type="spellEnd"/>
+            <w:r>
+              <w:rPr>
+                <w:rFonts w:cs="Times New Roman"/>
+                <w:color w:val="222222"/>
+                <w:shd w:val="clear" w:color="auto" w:fill="FFFFFF"/>
+              </w:rPr>
+              <w:t>,</w:t>
             </w:r>
             <w:r>
               <w:rPr>
@@ -8303,13 +8579,23 @@
               </w:rPr>
               <w:t xml:space="preserve"> </w:t>
             </w:r>
-            <w:r>
-              <w:rPr>
-                <w:rFonts w:cs="Times New Roman"/>
-                <w:color w:val="222222"/>
-                <w:shd w:val="clear" w:color="auto" w:fill="FFFFFF"/>
-              </w:rPr>
-              <w:t>Lemey,</w:t>
+            <w:proofErr w:type="spellStart"/>
+            <w:r>
+              <w:rPr>
+                <w:rFonts w:cs="Times New Roman"/>
+                <w:color w:val="222222"/>
+                <w:shd w:val="clear" w:color="auto" w:fill="FFFFFF"/>
+              </w:rPr>
+              <w:t>Lemey</w:t>
+            </w:r>
+            <w:proofErr w:type="spellEnd"/>
+            <w:r>
+              <w:rPr>
+                <w:rFonts w:cs="Times New Roman"/>
+                <w:color w:val="222222"/>
+                <w:shd w:val="clear" w:color="auto" w:fill="FFFFFF"/>
+              </w:rPr>
+              <w:t>,</w:t>
             </w:r>
             <w:r>
               <w:rPr>
@@ -8351,13 +8637,23 @@
               </w:rPr>
               <w:t xml:space="preserve"> </w:t>
             </w:r>
-            <w:r>
-              <w:rPr>
-                <w:rFonts w:cs="Times New Roman"/>
-                <w:color w:val="222222"/>
-                <w:shd w:val="clear" w:color="auto" w:fill="FFFFFF"/>
-              </w:rPr>
-              <w:t>Suchard,</w:t>
+            <w:proofErr w:type="spellStart"/>
+            <w:r>
+              <w:rPr>
+                <w:rFonts w:cs="Times New Roman"/>
+                <w:color w:val="222222"/>
+                <w:shd w:val="clear" w:color="auto" w:fill="FFFFFF"/>
+              </w:rPr>
+              <w:t>Suchard</w:t>
+            </w:r>
+            <w:proofErr w:type="spellEnd"/>
+            <w:r>
+              <w:rPr>
+                <w:rFonts w:cs="Times New Roman"/>
+                <w:color w:val="222222"/>
+                <w:shd w:val="clear" w:color="auto" w:fill="FFFFFF"/>
+              </w:rPr>
+              <w:t>,</w:t>
             </w:r>
             <w:r>
               <w:rPr>
@@ -8635,13 +8931,23 @@
               </w:rPr>
               <w:t xml:space="preserve"> </w:t>
             </w:r>
-            <w:r>
-              <w:rPr>
-                <w:rFonts w:cs="Times New Roman"/>
-                <w:color w:val="222222"/>
-                <w:shd w:val="clear" w:color="auto" w:fill="FFFFFF"/>
-              </w:rPr>
-              <w:t>p.e1011419.</w:t>
+            <w:proofErr w:type="gramStart"/>
+            <w:r>
+              <w:rPr>
+                <w:rFonts w:cs="Times New Roman"/>
+                <w:color w:val="222222"/>
+                <w:shd w:val="clear" w:color="auto" w:fill="FFFFFF"/>
+              </w:rPr>
+              <w:t>p.e</w:t>
+            </w:r>
+            <w:proofErr w:type="gramEnd"/>
+            <w:r>
+              <w:rPr>
+                <w:rFonts w:cs="Times New Roman"/>
+                <w:color w:val="222222"/>
+                <w:shd w:val="clear" w:color="auto" w:fill="FFFFFF"/>
+              </w:rPr>
+              <w:t>1011419.</w:t>
             </w:r>
           </w:p>
         </w:tc>
@@ -8790,11 +9096,19 @@
               </w:rPr>
               <w:t xml:space="preserve"> </w:t>
             </w:r>
-            <w:r>
-              <w:rPr>
-                <w:rFonts w:cs="Times New Roman"/>
-              </w:rPr>
-              <w:t>Baele,</w:t>
+            <w:proofErr w:type="spellStart"/>
+            <w:r>
+              <w:rPr>
+                <w:rFonts w:cs="Times New Roman"/>
+              </w:rPr>
+              <w:t>Baele</w:t>
+            </w:r>
+            <w:proofErr w:type="spellEnd"/>
+            <w:r>
+              <w:rPr>
+                <w:rFonts w:cs="Times New Roman"/>
+              </w:rPr>
+              <w:t>,</w:t>
             </w:r>
             <w:r>
               <w:rPr>
@@ -8862,11 +9176,19 @@
               </w:rPr>
               <w:t xml:space="preserve"> </w:t>
             </w:r>
-            <w:r>
-              <w:rPr>
-                <w:rFonts w:cs="Times New Roman"/>
-              </w:rPr>
-              <w:t>Suchard,</w:t>
+            <w:proofErr w:type="spellStart"/>
+            <w:r>
+              <w:rPr>
+                <w:rFonts w:cs="Times New Roman"/>
+              </w:rPr>
+              <w:t>Suchard</w:t>
+            </w:r>
+            <w:proofErr w:type="spellEnd"/>
+            <w:r>
+              <w:rPr>
+                <w:rFonts w:cs="Times New Roman"/>
+              </w:rPr>
+              <w:t>,</w:t>
             </w:r>
             <w:r>
               <w:rPr>
@@ -9223,13 +9545,23 @@
               </w:rPr>
               <w:t xml:space="preserve"> </w:t>
             </w:r>
-            <w:r>
-              <w:rPr>
-                <w:rFonts w:cs="Times New Roman"/>
-                <w:color w:val="222222"/>
-                <w:shd w:val="clear" w:color="auto" w:fill="FFFFFF"/>
-              </w:rPr>
-              <w:t>Dellicour,</w:t>
+            <w:proofErr w:type="spellStart"/>
+            <w:r>
+              <w:rPr>
+                <w:rFonts w:cs="Times New Roman"/>
+                <w:color w:val="222222"/>
+                <w:shd w:val="clear" w:color="auto" w:fill="FFFFFF"/>
+              </w:rPr>
+              <w:t>Dellicour</w:t>
+            </w:r>
+            <w:proofErr w:type="spellEnd"/>
+            <w:r>
+              <w:rPr>
+                <w:rFonts w:cs="Times New Roman"/>
+                <w:color w:val="222222"/>
+                <w:shd w:val="clear" w:color="auto" w:fill="FFFFFF"/>
+              </w:rPr>
+              <w:t>,</w:t>
             </w:r>
             <w:r>
               <w:rPr>
@@ -9287,13 +9619,23 @@
               </w:rPr>
               <w:t xml:space="preserve"> </w:t>
             </w:r>
-            <w:r>
-              <w:rPr>
-                <w:rFonts w:cs="Times New Roman"/>
-                <w:color w:val="222222"/>
-                <w:shd w:val="clear" w:color="auto" w:fill="FFFFFF"/>
-              </w:rPr>
-              <w:t>Veit,</w:t>
+            <w:proofErr w:type="spellStart"/>
+            <w:r>
+              <w:rPr>
+                <w:rFonts w:cs="Times New Roman"/>
+                <w:color w:val="222222"/>
+                <w:shd w:val="clear" w:color="auto" w:fill="FFFFFF"/>
+              </w:rPr>
+              <w:t>Veit</w:t>
+            </w:r>
+            <w:proofErr w:type="spellEnd"/>
+            <w:r>
+              <w:rPr>
+                <w:rFonts w:cs="Times New Roman"/>
+                <w:color w:val="222222"/>
+                <w:shd w:val="clear" w:color="auto" w:fill="FFFFFF"/>
+              </w:rPr>
+              <w:t>,</w:t>
             </w:r>
             <w:r>
               <w:rPr>
@@ -9461,13 +9803,23 @@
               </w:rPr>
               <w:t xml:space="preserve"> </w:t>
             </w:r>
-            <w:r>
-              <w:rPr>
-                <w:rFonts w:cs="Times New Roman"/>
-                <w:color w:val="222222"/>
-                <w:shd w:val="clear" w:color="auto" w:fill="FFFFFF"/>
-              </w:rPr>
-              <w:t>Suchard,</w:t>
+            <w:proofErr w:type="spellStart"/>
+            <w:r>
+              <w:rPr>
+                <w:rFonts w:cs="Times New Roman"/>
+                <w:color w:val="222222"/>
+                <w:shd w:val="clear" w:color="auto" w:fill="FFFFFF"/>
+              </w:rPr>
+              <w:t>Suchard</w:t>
+            </w:r>
+            <w:proofErr w:type="spellEnd"/>
+            <w:r>
+              <w:rPr>
+                <w:rFonts w:cs="Times New Roman"/>
+                <w:color w:val="222222"/>
+                <w:shd w:val="clear" w:color="auto" w:fill="FFFFFF"/>
+              </w:rPr>
+              <w:t>,</w:t>
             </w:r>
             <w:r>
               <w:rPr>
@@ -9493,13 +9845,23 @@
               </w:rPr>
               <w:t xml:space="preserve"> </w:t>
             </w:r>
-            <w:r>
-              <w:rPr>
-                <w:rFonts w:cs="Times New Roman"/>
-                <w:color w:val="222222"/>
-                <w:shd w:val="clear" w:color="auto" w:fill="FFFFFF"/>
-              </w:rPr>
-              <w:t>Lemey,</w:t>
+            <w:proofErr w:type="spellStart"/>
+            <w:r>
+              <w:rPr>
+                <w:rFonts w:cs="Times New Roman"/>
+                <w:color w:val="222222"/>
+                <w:shd w:val="clear" w:color="auto" w:fill="FFFFFF"/>
+              </w:rPr>
+              <w:t>Lemey</w:t>
+            </w:r>
+            <w:proofErr w:type="spellEnd"/>
+            <w:r>
+              <w:rPr>
+                <w:rFonts w:cs="Times New Roman"/>
+                <w:color w:val="222222"/>
+                <w:shd w:val="clear" w:color="auto" w:fill="FFFFFF"/>
+              </w:rPr>
+              <w:t>,</w:t>
             </w:r>
             <w:r>
               <w:rPr>
@@ -9701,6 +10063,7 @@
               </w:rPr>
               <w:t xml:space="preserve"> </w:t>
             </w:r>
+            <w:proofErr w:type="spellStart"/>
             <w:r>
               <w:rPr>
                 <w:rFonts w:cs="Times New Roman"/>
@@ -9709,6 +10072,7 @@
               </w:rPr>
               <w:t>Getah</w:t>
             </w:r>
+            <w:proofErr w:type="spellEnd"/>
             <w:r>
               <w:rPr>
                 <w:rFonts w:cs="Times New Roman"/>
@@ -9937,13 +10301,23 @@
               </w:rPr>
               <w:t xml:space="preserve"> </w:t>
             </w:r>
-            <w:r>
-              <w:rPr>
-                <w:rFonts w:cs="Times New Roman"/>
-                <w:color w:val="222222"/>
-                <w:shd w:val="clear" w:color="auto" w:fill="FFFFFF"/>
-              </w:rPr>
-              <w:t>pp.e01091-22.</w:t>
+            <w:proofErr w:type="gramStart"/>
+            <w:r>
+              <w:rPr>
+                <w:rFonts w:cs="Times New Roman"/>
+                <w:color w:val="222222"/>
+                <w:shd w:val="clear" w:color="auto" w:fill="FFFFFF"/>
+              </w:rPr>
+              <w:t>pp.e</w:t>
+            </w:r>
+            <w:proofErr w:type="gramEnd"/>
+            <w:r>
+              <w:rPr>
+                <w:rFonts w:cs="Times New Roman"/>
+                <w:color w:val="222222"/>
+                <w:shd w:val="clear" w:color="auto" w:fill="FFFFFF"/>
+              </w:rPr>
+              <w:t>01091-22.</w:t>
             </w:r>
           </w:p>
         </w:tc>
@@ -10427,13 +10801,23 @@
               </w:rPr>
               <w:t xml:space="preserve"> </w:t>
             </w:r>
-            <w:r>
-              <w:rPr>
-                <w:rFonts w:cs="Times New Roman"/>
-                <w:color w:val="222222"/>
-                <w:shd w:val="clear" w:color="auto" w:fill="FFFFFF"/>
-              </w:rPr>
-              <w:t>Baele,</w:t>
+            <w:proofErr w:type="spellStart"/>
+            <w:r>
+              <w:rPr>
+                <w:rFonts w:cs="Times New Roman"/>
+                <w:color w:val="222222"/>
+                <w:shd w:val="clear" w:color="auto" w:fill="FFFFFF"/>
+              </w:rPr>
+              <w:t>Baele</w:t>
+            </w:r>
+            <w:proofErr w:type="spellEnd"/>
+            <w:r>
+              <w:rPr>
+                <w:rFonts w:cs="Times New Roman"/>
+                <w:color w:val="222222"/>
+                <w:shd w:val="clear" w:color="auto" w:fill="FFFFFF"/>
+              </w:rPr>
+              <w:t>,</w:t>
             </w:r>
             <w:r>
               <w:rPr>
@@ -10459,13 +10843,23 @@
               </w:rPr>
               <w:t xml:space="preserve"> </w:t>
             </w:r>
-            <w:r>
-              <w:rPr>
-                <w:rFonts w:cs="Times New Roman"/>
-                <w:color w:val="222222"/>
-                <w:shd w:val="clear" w:color="auto" w:fill="FFFFFF"/>
-              </w:rPr>
-              <w:t>Lemey,</w:t>
+            <w:proofErr w:type="spellStart"/>
+            <w:r>
+              <w:rPr>
+                <w:rFonts w:cs="Times New Roman"/>
+                <w:color w:val="222222"/>
+                <w:shd w:val="clear" w:color="auto" w:fill="FFFFFF"/>
+              </w:rPr>
+              <w:t>Lemey</w:t>
+            </w:r>
+            <w:proofErr w:type="spellEnd"/>
+            <w:r>
+              <w:rPr>
+                <w:rFonts w:cs="Times New Roman"/>
+                <w:color w:val="222222"/>
+                <w:shd w:val="clear" w:color="auto" w:fill="FFFFFF"/>
+              </w:rPr>
+              <w:t>,</w:t>
             </w:r>
             <w:r>
               <w:rPr>
@@ -10537,13 +10931,23 @@
               </w:rPr>
               <w:t xml:space="preserve"> </w:t>
             </w:r>
-            <w:r>
-              <w:rPr>
-                <w:rFonts w:cs="Times New Roman"/>
-                <w:color w:val="222222"/>
-                <w:shd w:val="clear" w:color="auto" w:fill="FFFFFF"/>
-              </w:rPr>
-              <w:t>Fourment,</w:t>
+            <w:proofErr w:type="spellStart"/>
+            <w:r>
+              <w:rPr>
+                <w:rFonts w:cs="Times New Roman"/>
+                <w:color w:val="222222"/>
+                <w:shd w:val="clear" w:color="auto" w:fill="FFFFFF"/>
+              </w:rPr>
+              <w:t>Fourment</w:t>
+            </w:r>
+            <w:proofErr w:type="spellEnd"/>
+            <w:r>
+              <w:rPr>
+                <w:rFonts w:cs="Times New Roman"/>
+                <w:color w:val="222222"/>
+                <w:shd w:val="clear" w:color="auto" w:fill="FFFFFF"/>
+              </w:rPr>
+              <w:t>,</w:t>
             </w:r>
             <w:r>
               <w:rPr>
@@ -10585,13 +10989,23 @@
               </w:rPr>
               <w:t xml:space="preserve"> </w:t>
             </w:r>
-            <w:r>
-              <w:rPr>
-                <w:rFonts w:cs="Times New Roman"/>
-                <w:color w:val="222222"/>
-                <w:shd w:val="clear" w:color="auto" w:fill="FFFFFF"/>
-              </w:rPr>
-              <w:t>Suchard,</w:t>
+            <w:proofErr w:type="spellStart"/>
+            <w:r>
+              <w:rPr>
+                <w:rFonts w:cs="Times New Roman"/>
+                <w:color w:val="222222"/>
+                <w:shd w:val="clear" w:color="auto" w:fill="FFFFFF"/>
+              </w:rPr>
+              <w:t>Suchard</w:t>
+            </w:r>
+            <w:proofErr w:type="spellEnd"/>
+            <w:r>
+              <w:rPr>
+                <w:rFonts w:cs="Times New Roman"/>
+                <w:color w:val="222222"/>
+                <w:shd w:val="clear" w:color="auto" w:fill="FFFFFF"/>
+              </w:rPr>
+              <w:t>,</w:t>
             </w:r>
             <w:r>
               <w:rPr>
@@ -11030,11 +11444,19 @@
               </w:rPr>
               <w:t xml:space="preserve"> </w:t>
             </w:r>
-            <w:r>
-              <w:rPr>
-                <w:rFonts w:cs="Times New Roman"/>
-              </w:rPr>
-              <w:t>Baele,</w:t>
+            <w:proofErr w:type="spellStart"/>
+            <w:r>
+              <w:rPr>
+                <w:rFonts w:cs="Times New Roman"/>
+              </w:rPr>
+              <w:t>Baele</w:t>
+            </w:r>
+            <w:proofErr w:type="spellEnd"/>
+            <w:r>
+              <w:rPr>
+                <w:rFonts w:cs="Times New Roman"/>
+              </w:rPr>
+              <w:t>,</w:t>
             </w:r>
             <w:r>
               <w:rPr>
@@ -11054,11 +11476,19 @@
               </w:rPr>
               <w:t xml:space="preserve"> </w:t>
             </w:r>
-            <w:r>
-              <w:rPr>
-                <w:rFonts w:cs="Times New Roman"/>
-              </w:rPr>
-              <w:t>Suchard,</w:t>
+            <w:proofErr w:type="spellStart"/>
+            <w:r>
+              <w:rPr>
+                <w:rFonts w:cs="Times New Roman"/>
+              </w:rPr>
+              <w:t>Suchard</w:t>
+            </w:r>
+            <w:proofErr w:type="spellEnd"/>
+            <w:r>
+              <w:rPr>
+                <w:rFonts w:cs="Times New Roman"/>
+              </w:rPr>
+              <w:t>,</w:t>
             </w:r>
             <w:r>
               <w:rPr>
@@ -11102,11 +11532,19 @@
               </w:rPr>
               <w:t xml:space="preserve"> </w:t>
             </w:r>
-            <w:r>
-              <w:rPr>
-                <w:rFonts w:cs="Times New Roman"/>
-              </w:rPr>
-              <w:t>Lemey,</w:t>
+            <w:proofErr w:type="spellStart"/>
+            <w:r>
+              <w:rPr>
+                <w:rFonts w:cs="Times New Roman"/>
+              </w:rPr>
+              <w:t>Lemey</w:t>
+            </w:r>
+            <w:proofErr w:type="spellEnd"/>
+            <w:r>
+              <w:rPr>
+                <w:rFonts w:cs="Times New Roman"/>
+              </w:rPr>
+              <w:t>,</w:t>
             </w:r>
             <w:r>
               <w:rPr>
@@ -11372,11 +11810,19 @@
               </w:rPr>
               <w:t xml:space="preserve"> </w:t>
             </w:r>
-            <w:r>
-              <w:rPr>
-                <w:rFonts w:cs="Times New Roman"/>
-              </w:rPr>
-              <w:t>Dellicour,</w:t>
+            <w:proofErr w:type="spellStart"/>
+            <w:r>
+              <w:rPr>
+                <w:rFonts w:cs="Times New Roman"/>
+              </w:rPr>
+              <w:t>Dellicour</w:t>
+            </w:r>
+            <w:proofErr w:type="spellEnd"/>
+            <w:r>
+              <w:rPr>
+                <w:rFonts w:cs="Times New Roman"/>
+              </w:rPr>
+              <w:t>,</w:t>
             </w:r>
             <w:r>
               <w:rPr>
@@ -11420,11 +11866,19 @@
               </w:rPr>
               <w:t xml:space="preserve"> </w:t>
             </w:r>
-            <w:r>
-              <w:rPr>
-                <w:rFonts w:cs="Times New Roman"/>
-              </w:rPr>
-              <w:t>Veit,</w:t>
+            <w:proofErr w:type="spellStart"/>
+            <w:r>
+              <w:rPr>
+                <w:rFonts w:cs="Times New Roman"/>
+              </w:rPr>
+              <w:t>Veit</w:t>
+            </w:r>
+            <w:proofErr w:type="spellEnd"/>
+            <w:r>
+              <w:rPr>
+                <w:rFonts w:cs="Times New Roman"/>
+              </w:rPr>
+              <w:t>,</w:t>
             </w:r>
             <w:r>
               <w:rPr>
@@ -11552,11 +12006,19 @@
               </w:rPr>
               <w:t xml:space="preserve"> </w:t>
             </w:r>
-            <w:r>
-              <w:rPr>
-                <w:rFonts w:cs="Times New Roman"/>
-              </w:rPr>
-              <w:t>Suchard,</w:t>
+            <w:proofErr w:type="spellStart"/>
+            <w:r>
+              <w:rPr>
+                <w:rFonts w:cs="Times New Roman"/>
+              </w:rPr>
+              <w:t>Suchard</w:t>
+            </w:r>
+            <w:proofErr w:type="spellEnd"/>
+            <w:r>
+              <w:rPr>
+                <w:rFonts w:cs="Times New Roman"/>
+              </w:rPr>
+              <w:t>,</w:t>
             </w:r>
             <w:r>
               <w:rPr>
@@ -11576,11 +12038,19 @@
               </w:rPr>
               <w:t xml:space="preserve"> </w:t>
             </w:r>
-            <w:r>
-              <w:rPr>
-                <w:rFonts w:cs="Times New Roman"/>
-              </w:rPr>
-              <w:t>Lemey,</w:t>
+            <w:proofErr w:type="spellStart"/>
+            <w:r>
+              <w:rPr>
+                <w:rFonts w:cs="Times New Roman"/>
+              </w:rPr>
+              <w:t>Lemey</w:t>
+            </w:r>
+            <w:proofErr w:type="spellEnd"/>
+            <w:r>
+              <w:rPr>
+                <w:rFonts w:cs="Times New Roman"/>
+              </w:rPr>
+              <w:t>,</w:t>
             </w:r>
             <w:r>
               <w:rPr>
@@ -11732,12 +12202,14 @@
               </w:rPr>
               <w:t xml:space="preserve"> </w:t>
             </w:r>
+            <w:proofErr w:type="spellStart"/>
             <w:r>
               <w:rPr>
                 <w:rFonts w:cs="Times New Roman"/>
               </w:rPr>
               <w:t>Getah</w:t>
             </w:r>
+            <w:proofErr w:type="spellEnd"/>
             <w:r>
               <w:rPr>
                 <w:rFonts w:cs="Times New Roman"/>
@@ -11892,11 +12364,19 @@
               </w:rPr>
               <w:t xml:space="preserve"> </w:t>
             </w:r>
-            <w:r>
-              <w:rPr>
-                <w:rFonts w:cs="Times New Roman"/>
-              </w:rPr>
-              <w:t>pp.e01091-22.</w:t>
+            <w:proofErr w:type="gramStart"/>
+            <w:r>
+              <w:rPr>
+                <w:rFonts w:cs="Times New Roman"/>
+              </w:rPr>
+              <w:t>pp.e</w:t>
+            </w:r>
+            <w:proofErr w:type="gramEnd"/>
+            <w:r>
+              <w:rPr>
+                <w:rFonts w:cs="Times New Roman"/>
+              </w:rPr>
+              <w:t>01091-22.</w:t>
             </w:r>
           </w:p>
         </w:tc>
@@ -12020,11 +12500,19 @@
               </w:rPr>
               <w:t xml:space="preserve"> </w:t>
             </w:r>
-            <w:r>
-              <w:rPr>
-                <w:rFonts w:cs="Times New Roman"/>
-              </w:rPr>
-              <w:t>Suchard,</w:t>
+            <w:proofErr w:type="spellStart"/>
+            <w:r>
+              <w:rPr>
+                <w:rFonts w:cs="Times New Roman"/>
+              </w:rPr>
+              <w:t>Suchard</w:t>
+            </w:r>
+            <w:proofErr w:type="spellEnd"/>
+            <w:r>
+              <w:rPr>
+                <w:rFonts w:cs="Times New Roman"/>
+              </w:rPr>
+              <w:t>,</w:t>
             </w:r>
             <w:r>
               <w:rPr>
@@ -12310,11 +12798,19 @@
                 <w:shd w:val="clear" w:color="auto" w:fill="FFFFFF"/>
               </w:rPr>
             </w:pPr>
-            <w:r>
-              <w:rPr>
-                <w:rFonts w:cs="Times New Roman"/>
-              </w:rPr>
-              <w:t>McCrone,</w:t>
+            <w:proofErr w:type="spellStart"/>
+            <w:r>
+              <w:rPr>
+                <w:rFonts w:cs="Times New Roman"/>
+              </w:rPr>
+              <w:t>McCrone</w:t>
+            </w:r>
+            <w:proofErr w:type="spellEnd"/>
+            <w:r>
+              <w:rPr>
+                <w:rFonts w:cs="Times New Roman"/>
+              </w:rPr>
+              <w:t>,</w:t>
             </w:r>
             <w:r>
               <w:rPr>
@@ -12663,12 +13159,14 @@
               </w:rPr>
               <w:t xml:space="preserve"> </w:t>
             </w:r>
+            <w:proofErr w:type="spellStart"/>
             <w:r>
               <w:rPr>
                 <w:rFonts w:cs="Times New Roman"/>
               </w:rPr>
               <w:t>Virome</w:t>
             </w:r>
+            <w:proofErr w:type="spellEnd"/>
             <w:r>
               <w:rPr>
                 <w:rFonts w:cs="Times New Roman"/>
@@ -13095,11 +13593,19 @@
               </w:rPr>
               <w:t xml:space="preserve"> </w:t>
             </w:r>
-            <w:r>
-              <w:rPr>
-                <w:rFonts w:cs="Times New Roman"/>
-              </w:rPr>
-              <w:t>Suchard,</w:t>
+            <w:proofErr w:type="spellStart"/>
+            <w:r>
+              <w:rPr>
+                <w:rFonts w:cs="Times New Roman"/>
+              </w:rPr>
+              <w:t>Suchard</w:t>
+            </w:r>
+            <w:proofErr w:type="spellEnd"/>
+            <w:r>
+              <w:rPr>
+                <w:rFonts w:cs="Times New Roman"/>
+              </w:rPr>
+              <w:t>,</w:t>
             </w:r>
             <w:r>
               <w:rPr>
@@ -13215,11 +13721,19 @@
               </w:rPr>
               <w:t xml:space="preserve"> </w:t>
             </w:r>
-            <w:r>
-              <w:rPr>
-                <w:rFonts w:cs="Times New Roman"/>
-              </w:rPr>
-              <w:t>Veit,</w:t>
+            <w:proofErr w:type="spellStart"/>
+            <w:r>
+              <w:rPr>
+                <w:rFonts w:cs="Times New Roman"/>
+              </w:rPr>
+              <w:t>Veit</w:t>
+            </w:r>
+            <w:proofErr w:type="spellEnd"/>
+            <w:r>
+              <w:rPr>
+                <w:rFonts w:cs="Times New Roman"/>
+              </w:rPr>
+              <w:t>,</w:t>
             </w:r>
             <w:r>
               <w:rPr>
@@ -13335,12 +13849,14 @@
               </w:rPr>
               <w:t xml:space="preserve"> </w:t>
             </w:r>
+            <w:proofErr w:type="spellStart"/>
             <w:r>
               <w:rPr>
                 <w:rFonts w:cs="Times New Roman"/>
               </w:rPr>
               <w:t>Henipaviruses</w:t>
             </w:r>
+            <w:proofErr w:type="spellEnd"/>
             <w:r>
               <w:rPr>
                 <w:rFonts w:cs="Times New Roman"/>
@@ -13599,11 +14115,19 @@
               </w:rPr>
               <w:t xml:space="preserve"> </w:t>
             </w:r>
-            <w:r>
-              <w:rPr>
-                <w:rFonts w:cs="Times New Roman"/>
-              </w:rPr>
-              <w:t>Baele,</w:t>
+            <w:proofErr w:type="spellStart"/>
+            <w:r>
+              <w:rPr>
+                <w:rFonts w:cs="Times New Roman"/>
+              </w:rPr>
+              <w:t>Baele</w:t>
+            </w:r>
+            <w:proofErr w:type="spellEnd"/>
+            <w:r>
+              <w:rPr>
+                <w:rFonts w:cs="Times New Roman"/>
+              </w:rPr>
+              <w:t>,</w:t>
             </w:r>
             <w:r>
               <w:rPr>
@@ -13881,12 +14405,14 @@
               </w:rPr>
               <w:t xml:space="preserve"> </w:t>
             </w:r>
+            <w:proofErr w:type="spellStart"/>
             <w:r>
               <w:rPr>
                 <w:rFonts w:cs="Times New Roman"/>
               </w:rPr>
               <w:t>Respirovirus</w:t>
             </w:r>
+            <w:proofErr w:type="spellEnd"/>
             <w:r>
               <w:rPr>
                 <w:rFonts w:cs="Times New Roman"/>
@@ -14001,11 +14527,19 @@
               </w:rPr>
               <w:t xml:space="preserve"> </w:t>
             </w:r>
-            <w:r>
-              <w:rPr>
-                <w:rFonts w:cs="Times New Roman"/>
-              </w:rPr>
-              <w:t>pp.e00242-22.</w:t>
+            <w:proofErr w:type="gramStart"/>
+            <w:r>
+              <w:rPr>
+                <w:rFonts w:cs="Times New Roman"/>
+              </w:rPr>
+              <w:t>pp.e</w:t>
+            </w:r>
+            <w:proofErr w:type="gramEnd"/>
+            <w:r>
+              <w:rPr>
+                <w:rFonts w:cs="Times New Roman"/>
+              </w:rPr>
+              <w:t>00242-22.</w:t>
             </w:r>
             <w:r>
               <w:rPr>
@@ -15172,11 +15706,19 @@
               </w:rPr>
               <w:t xml:space="preserve"> </w:t>
             </w:r>
-            <w:r>
-              <w:rPr>
-                <w:rFonts w:cs="Times New Roman"/>
-              </w:rPr>
-              <w:t>Suchard,</w:t>
+            <w:proofErr w:type="spellStart"/>
+            <w:r>
+              <w:rPr>
+                <w:rFonts w:cs="Times New Roman"/>
+              </w:rPr>
+              <w:t>Suchard</w:t>
+            </w:r>
+            <w:proofErr w:type="spellEnd"/>
+            <w:r>
+              <w:rPr>
+                <w:rFonts w:cs="Times New Roman"/>
+              </w:rPr>
+              <w:t>,</w:t>
             </w:r>
             <w:r>
               <w:rPr>
@@ -15304,6 +15846,7 @@
               </w:rPr>
               <w:t xml:space="preserve"> </w:t>
             </w:r>
+            <w:proofErr w:type="gramStart"/>
             <w:r>
               <w:rPr>
                 <w:rFonts w:cs="Times New Roman"/>
@@ -15322,6 +15865,7 @@
               </w:rPr>
               <w:t>flexible</w:t>
             </w:r>
+            <w:proofErr w:type="gramEnd"/>
             <w:r>
               <w:rPr>
                 <w:rFonts w:cs="Times New Roman"/>
@@ -15607,11 +16151,19 @@
               </w:rPr>
               <w:t xml:space="preserve"> </w:t>
             </w:r>
-            <w:r>
-              <w:rPr>
-                <w:rFonts w:cs="Times New Roman"/>
-              </w:rPr>
-              <w:t>Suchard,</w:t>
+            <w:proofErr w:type="spellStart"/>
+            <w:r>
+              <w:rPr>
+                <w:rFonts w:cs="Times New Roman"/>
+              </w:rPr>
+              <w:t>Suchard</w:t>
+            </w:r>
+            <w:proofErr w:type="spellEnd"/>
+            <w:r>
+              <w:rPr>
+                <w:rFonts w:cs="Times New Roman"/>
+              </w:rPr>
+              <w:t>,</w:t>
             </w:r>
             <w:r>
               <w:rPr>
@@ -15779,13 +16331,23 @@
               </w:rPr>
               <w:t xml:space="preserve"> </w:t>
             </w:r>
-            <w:r>
-              <w:rPr>
-                <w:rFonts w:cs="Times New Roman"/>
-                <w:i/>
-                <w:iCs/>
-              </w:rPr>
-              <w:t>StatsRef:</w:t>
+            <w:proofErr w:type="spellStart"/>
+            <w:r>
+              <w:rPr>
+                <w:rFonts w:cs="Times New Roman"/>
+                <w:i/>
+                <w:iCs/>
+              </w:rPr>
+              <w:t>StatsRef</w:t>
+            </w:r>
+            <w:proofErr w:type="spellEnd"/>
+            <w:r>
+              <w:rPr>
+                <w:rFonts w:cs="Times New Roman"/>
+                <w:i/>
+                <w:iCs/>
+              </w:rPr>
+              <w:t>:</w:t>
             </w:r>
             <w:r>
               <w:rPr>
@@ -15841,12 +16403,14 @@
               </w:rPr>
               <w:t xml:space="preserve"> </w:t>
             </w:r>
+            <w:proofErr w:type="spellStart"/>
             <w:r>
               <w:rPr>
                 <w:rFonts w:cs="Times New Roman"/>
               </w:rPr>
               <w:t>arXiv</w:t>
             </w:r>
+            <w:proofErr w:type="spellEnd"/>
             <w:r>
               <w:rPr>
                 <w:rFonts w:cs="Times New Roman"/>
@@ -15908,11 +16472,19 @@
                 <w:rFonts w:cs="Times New Roman"/>
               </w:rPr>
             </w:pPr>
-            <w:r>
-              <w:rPr>
-                <w:rFonts w:cs="Times New Roman"/>
-              </w:rPr>
-              <w:t>Lemey,</w:t>
+            <w:proofErr w:type="spellStart"/>
+            <w:r>
+              <w:rPr>
+                <w:rFonts w:cs="Times New Roman"/>
+              </w:rPr>
+              <w:t>Lemey</w:t>
+            </w:r>
+            <w:proofErr w:type="spellEnd"/>
+            <w:r>
+              <w:rPr>
+                <w:rFonts w:cs="Times New Roman"/>
+              </w:rPr>
+              <w:t>,</w:t>
             </w:r>
             <w:r>
               <w:rPr>
@@ -16165,11 +16737,19 @@
                 <w:rFonts w:cs="Times New Roman"/>
               </w:rPr>
             </w:pPr>
-            <w:r>
-              <w:rPr>
-                <w:rFonts w:cs="Times New Roman"/>
-              </w:rPr>
-              <w:t>Landeros,</w:t>
+            <w:proofErr w:type="spellStart"/>
+            <w:r>
+              <w:rPr>
+                <w:rFonts w:cs="Times New Roman"/>
+              </w:rPr>
+              <w:t>Landeros</w:t>
+            </w:r>
+            <w:proofErr w:type="spellEnd"/>
+            <w:r>
+              <w:rPr>
+                <w:rFonts w:cs="Times New Roman"/>
+              </w:rPr>
+              <w:t>,</w:t>
             </w:r>
             <w:r>
               <w:rPr>
@@ -16309,11 +16889,19 @@
               </w:rPr>
               <w:t xml:space="preserve"> </w:t>
             </w:r>
-            <w:r>
-              <w:rPr>
-                <w:rFonts w:cs="Times New Roman"/>
-              </w:rPr>
-              <w:t>Sehl,</w:t>
+            <w:proofErr w:type="spellStart"/>
+            <w:r>
+              <w:rPr>
+                <w:rFonts w:cs="Times New Roman"/>
+              </w:rPr>
+              <w:t>Sehl</w:t>
+            </w:r>
+            <w:proofErr w:type="spellEnd"/>
+            <w:r>
+              <w:rPr>
+                <w:rFonts w:cs="Times New Roman"/>
+              </w:rPr>
+              <w:t>,</w:t>
             </w:r>
             <w:r>
               <w:rPr>
@@ -16357,11 +16945,19 @@
               </w:rPr>
               <w:t xml:space="preserve"> </w:t>
             </w:r>
-            <w:r>
-              <w:rPr>
-                <w:rFonts w:cs="Times New Roman"/>
-              </w:rPr>
-              <w:t>Sinsheimer,</w:t>
+            <w:proofErr w:type="spellStart"/>
+            <w:r>
+              <w:rPr>
+                <w:rFonts w:cs="Times New Roman"/>
+              </w:rPr>
+              <w:t>Sinsheimer</w:t>
+            </w:r>
+            <w:proofErr w:type="spellEnd"/>
+            <w:r>
+              <w:rPr>
+                <w:rFonts w:cs="Times New Roman"/>
+              </w:rPr>
+              <w:t>,</w:t>
             </w:r>
             <w:r>
               <w:rPr>
@@ -16525,6 +17121,7 @@
               </w:rPr>
               <w:t xml:space="preserve"> </w:t>
             </w:r>
+            <w:proofErr w:type="spellStart"/>
             <w:r>
               <w:rPr>
                 <w:rFonts w:cs="Times New Roman"/>
@@ -16533,6 +17130,7 @@
               </w:rPr>
               <w:t>PloS</w:t>
             </w:r>
+            <w:proofErr w:type="spellEnd"/>
             <w:r>
               <w:rPr>
                 <w:rFonts w:cs="Times New Roman"/>
@@ -16760,11 +17358,19 @@
               </w:rPr>
               <w:t xml:space="preserve"> </w:t>
             </w:r>
-            <w:r>
-              <w:rPr>
-                <w:rFonts w:cs="Times New Roman"/>
-              </w:rPr>
-              <w:t>Goulder,</w:t>
+            <w:proofErr w:type="spellStart"/>
+            <w:r>
+              <w:rPr>
+                <w:rFonts w:cs="Times New Roman"/>
+              </w:rPr>
+              <w:t>Goulder</w:t>
+            </w:r>
+            <w:proofErr w:type="spellEnd"/>
+            <w:r>
+              <w:rPr>
+                <w:rFonts w:cs="Times New Roman"/>
+              </w:rPr>
+              <w:t>,</w:t>
             </w:r>
             <w:r>
               <w:rPr>
@@ -16808,11 +17414,19 @@
               </w:rPr>
               <w:t xml:space="preserve"> </w:t>
             </w:r>
-            <w:r>
-              <w:rPr>
-                <w:rFonts w:cs="Times New Roman"/>
-              </w:rPr>
-              <w:t>Suchard,</w:t>
+            <w:proofErr w:type="spellStart"/>
+            <w:r>
+              <w:rPr>
+                <w:rFonts w:cs="Times New Roman"/>
+              </w:rPr>
+              <w:t>Suchard</w:t>
+            </w:r>
+            <w:proofErr w:type="spellEnd"/>
+            <w:r>
+              <w:rPr>
+                <w:rFonts w:cs="Times New Roman"/>
+              </w:rPr>
+              <w:t>,</w:t>
             </w:r>
             <w:r>
               <w:rPr>
@@ -17151,11 +17765,19 @@
                 <w:rFonts w:cs="Times New Roman"/>
               </w:rPr>
             </w:pPr>
-            <w:r>
-              <w:rPr>
-                <w:rFonts w:cs="Times New Roman"/>
-              </w:rPr>
-              <w:t>Lindelof,</w:t>
+            <w:proofErr w:type="spellStart"/>
+            <w:r>
+              <w:rPr>
+                <w:rFonts w:cs="Times New Roman"/>
+              </w:rPr>
+              <w:t>Lindelof</w:t>
+            </w:r>
+            <w:proofErr w:type="spellEnd"/>
+            <w:r>
+              <w:rPr>
+                <w:rFonts w:cs="Times New Roman"/>
+              </w:rPr>
+              <w:t>,</w:t>
             </w:r>
             <w:r>
               <w:rPr>
@@ -17343,11 +17965,19 @@
               </w:rPr>
               <w:t xml:space="preserve"> </w:t>
             </w:r>
-            <w:r>
-              <w:rPr>
-                <w:rFonts w:cs="Times New Roman"/>
-              </w:rPr>
-              <w:t>Phylogenomics,</w:t>
+            <w:proofErr w:type="spellStart"/>
+            <w:r>
+              <w:rPr>
+                <w:rFonts w:cs="Times New Roman"/>
+              </w:rPr>
+              <w:t>Phylogenomics</w:t>
+            </w:r>
+            <w:proofErr w:type="spellEnd"/>
+            <w:r>
+              <w:rPr>
+                <w:rFonts w:cs="Times New Roman"/>
+              </w:rPr>
+              <w:t>,</w:t>
             </w:r>
             <w:r>
               <w:rPr>
@@ -17467,7 +18097,21 @@
               <w:rPr>
                 <w:rFonts w:cs="Times New Roman"/>
               </w:rPr>
-              <w:t>(Cornus)</w:t>
+              <w:t>(</w:t>
+            </w:r>
+            <w:proofErr w:type="spellStart"/>
+            <w:r>
+              <w:rPr>
+                <w:rFonts w:cs="Times New Roman"/>
+              </w:rPr>
+              <w:t>Cornus</w:t>
+            </w:r>
+            <w:proofErr w:type="spellEnd"/>
+            <w:r>
+              <w:rPr>
+                <w:rFonts w:cs="Times New Roman"/>
+              </w:rPr>
+              <w:t>)</w:t>
             </w:r>
             <w:r>
               <w:rPr>
@@ -17980,12 +18624,21 @@
               </w:rPr>
               <w:t xml:space="preserve"> </w:t>
             </w:r>
-            <w:r>
-              <w:rPr>
-                <w:rFonts w:cs="Times New Roman"/>
-                <w:iCs/>
-              </w:rPr>
-              <w:t>Veit,</w:t>
+            <w:proofErr w:type="spellStart"/>
+            <w:r>
+              <w:rPr>
+                <w:rFonts w:cs="Times New Roman"/>
+                <w:iCs/>
+              </w:rPr>
+              <w:t>Veit</w:t>
+            </w:r>
+            <w:proofErr w:type="spellEnd"/>
+            <w:r>
+              <w:rPr>
+                <w:rFonts w:cs="Times New Roman"/>
+                <w:iCs/>
+              </w:rPr>
+              <w:t>,</w:t>
             </w:r>
             <w:r>
               <w:rPr>
@@ -18323,11 +18976,19 @@
               </w:rPr>
               <w:t xml:space="preserve"> </w:t>
             </w:r>
-            <w:r>
-              <w:rPr>
-                <w:rFonts w:cs="Times New Roman"/>
-              </w:rPr>
-              <w:t>Dellicour,</w:t>
+            <w:proofErr w:type="spellStart"/>
+            <w:r>
+              <w:rPr>
+                <w:rFonts w:cs="Times New Roman"/>
+              </w:rPr>
+              <w:t>Dellicour</w:t>
+            </w:r>
+            <w:proofErr w:type="spellEnd"/>
+            <w:r>
+              <w:rPr>
+                <w:rFonts w:cs="Times New Roman"/>
+              </w:rPr>
+              <w:t>,</w:t>
             </w:r>
             <w:r>
               <w:rPr>
@@ -18527,11 +19188,19 @@
               </w:rPr>
               <w:t xml:space="preserve"> </w:t>
             </w:r>
-            <w:r>
-              <w:rPr>
-                <w:rFonts w:cs="Times New Roman"/>
-              </w:rPr>
-              <w:t>deltacoronavirus.</w:t>
+            <w:proofErr w:type="spellStart"/>
+            <w:r>
+              <w:rPr>
+                <w:rFonts w:cs="Times New Roman"/>
+              </w:rPr>
+              <w:t>deltacoronavirus</w:t>
+            </w:r>
+            <w:proofErr w:type="spellEnd"/>
+            <w:r>
+              <w:rPr>
+                <w:rFonts w:cs="Times New Roman"/>
+              </w:rPr>
+              <w:t>.</w:t>
             </w:r>
             <w:r>
               <w:rPr>
@@ -18635,8 +19304,16 @@
               <w:rPr>
                 <w:rFonts w:cs="Times New Roman"/>
               </w:rPr>
-              <w:t>*equal</w:t>
-            </w:r>
+              <w:t>*</w:t>
+            </w:r>
+            <w:proofErr w:type="gramStart"/>
+            <w:r>
+              <w:rPr>
+                <w:rFonts w:cs="Times New Roman"/>
+              </w:rPr>
+              <w:t>equal</w:t>
+            </w:r>
+            <w:proofErr w:type="gramEnd"/>
             <w:r>
               <w:rPr>
                 <w:rFonts w:cs="Times New Roman"/>
@@ -18791,11 +19468,19 @@
               </w:rPr>
               <w:t xml:space="preserve"> </w:t>
             </w:r>
-            <w:r>
-              <w:rPr>
-                <w:rFonts w:cs="Times New Roman"/>
-              </w:rPr>
-              <w:t>Baele,</w:t>
+            <w:proofErr w:type="spellStart"/>
+            <w:r>
+              <w:rPr>
+                <w:rFonts w:cs="Times New Roman"/>
+              </w:rPr>
+              <w:t>Baele</w:t>
+            </w:r>
+            <w:proofErr w:type="spellEnd"/>
+            <w:r>
+              <w:rPr>
+                <w:rFonts w:cs="Times New Roman"/>
+              </w:rPr>
+              <w:t>,</w:t>
             </w:r>
             <w:r>
               <w:rPr>
@@ -18839,11 +19524,19 @@
               </w:rPr>
               <w:t xml:space="preserve"> </w:t>
             </w:r>
-            <w:r>
-              <w:rPr>
-                <w:rFonts w:cs="Times New Roman"/>
-              </w:rPr>
-              <w:t>Lemey,</w:t>
+            <w:proofErr w:type="spellStart"/>
+            <w:r>
+              <w:rPr>
+                <w:rFonts w:cs="Times New Roman"/>
+              </w:rPr>
+              <w:t>Lemey</w:t>
+            </w:r>
+            <w:proofErr w:type="spellEnd"/>
+            <w:r>
+              <w:rPr>
+                <w:rFonts w:cs="Times New Roman"/>
+              </w:rPr>
+              <w:t>,</w:t>
             </w:r>
             <w:r>
               <w:rPr>
@@ -18875,11 +19568,19 @@
               </w:rPr>
               <w:t xml:space="preserve"> </w:t>
             </w:r>
-            <w:r>
-              <w:rPr>
-                <w:rFonts w:cs="Times New Roman"/>
-              </w:rPr>
-              <w:t>Suchard,</w:t>
+            <w:proofErr w:type="spellStart"/>
+            <w:r>
+              <w:rPr>
+                <w:rFonts w:cs="Times New Roman"/>
+              </w:rPr>
+              <w:t>Suchard</w:t>
+            </w:r>
+            <w:proofErr w:type="spellEnd"/>
+            <w:r>
+              <w:rPr>
+                <w:rFonts w:cs="Times New Roman"/>
+              </w:rPr>
+              <w:t>,</w:t>
             </w:r>
             <w:r>
               <w:rPr>
@@ -19294,11 +19995,19 @@
               </w:rPr>
               <w:t xml:space="preserve"> </w:t>
             </w:r>
-            <w:r>
-              <w:rPr>
-                <w:rFonts w:cs="Times New Roman"/>
-              </w:rPr>
-              <w:t>Lemey,</w:t>
+            <w:proofErr w:type="spellStart"/>
+            <w:r>
+              <w:rPr>
+                <w:rFonts w:cs="Times New Roman"/>
+              </w:rPr>
+              <w:t>Lemey</w:t>
+            </w:r>
+            <w:proofErr w:type="spellEnd"/>
+            <w:r>
+              <w:rPr>
+                <w:rFonts w:cs="Times New Roman"/>
+              </w:rPr>
+              <w:t>,</w:t>
             </w:r>
             <w:r>
               <w:rPr>
@@ -19330,11 +20039,19 @@
               </w:rPr>
               <w:t xml:space="preserve"> </w:t>
             </w:r>
-            <w:r>
-              <w:rPr>
-                <w:rFonts w:cs="Times New Roman"/>
-              </w:rPr>
-              <w:t>Suchard,</w:t>
+            <w:proofErr w:type="spellStart"/>
+            <w:r>
+              <w:rPr>
+                <w:rFonts w:cs="Times New Roman"/>
+              </w:rPr>
+              <w:t>Suchard</w:t>
+            </w:r>
+            <w:proofErr w:type="spellEnd"/>
+            <w:r>
+              <w:rPr>
+                <w:rFonts w:cs="Times New Roman"/>
+              </w:rPr>
+              <w:t>,</w:t>
             </w:r>
             <w:r>
               <w:rPr>
@@ -19541,11 +20258,19 @@
                 <w:rFonts w:cs="Times New Roman"/>
               </w:rPr>
             </w:pPr>
-            <w:r>
-              <w:rPr>
-                <w:rFonts w:cs="Times New Roman"/>
-              </w:rPr>
-              <w:t>Blestsa,</w:t>
+            <w:proofErr w:type="spellStart"/>
+            <w:r>
+              <w:rPr>
+                <w:rFonts w:cs="Times New Roman"/>
+              </w:rPr>
+              <w:t>Blestsa</w:t>
+            </w:r>
+            <w:proofErr w:type="spellEnd"/>
+            <w:r>
+              <w:rPr>
+                <w:rFonts w:cs="Times New Roman"/>
+              </w:rPr>
+              <w:t>,</w:t>
             </w:r>
             <w:r>
               <w:rPr>
@@ -19565,11 +20290,19 @@
               </w:rPr>
               <w:t xml:space="preserve"> </w:t>
             </w:r>
-            <w:r>
-              <w:rPr>
-                <w:rFonts w:cs="Times New Roman"/>
-              </w:rPr>
-              <w:t>Suchard,</w:t>
+            <w:proofErr w:type="spellStart"/>
+            <w:r>
+              <w:rPr>
+                <w:rFonts w:cs="Times New Roman"/>
+              </w:rPr>
+              <w:t>Suchard</w:t>
+            </w:r>
+            <w:proofErr w:type="spellEnd"/>
+            <w:r>
+              <w:rPr>
+                <w:rFonts w:cs="Times New Roman"/>
+              </w:rPr>
+              <w:t>,</w:t>
             </w:r>
             <w:r>
               <w:rPr>
@@ -19634,11 +20367,19 @@
               </w:rPr>
               <w:t xml:space="preserve"> </w:t>
             </w:r>
-            <w:r>
-              <w:rPr>
-                <w:rFonts w:cs="Times New Roman"/>
-              </w:rPr>
-              <w:t>Gryseels,</w:t>
+            <w:proofErr w:type="spellStart"/>
+            <w:r>
+              <w:rPr>
+                <w:rFonts w:cs="Times New Roman"/>
+              </w:rPr>
+              <w:t>Gryseels</w:t>
+            </w:r>
+            <w:proofErr w:type="spellEnd"/>
+            <w:r>
+              <w:rPr>
+                <w:rFonts w:cs="Times New Roman"/>
+              </w:rPr>
+              <w:t>,</w:t>
             </w:r>
             <w:r>
               <w:rPr>
@@ -19658,11 +20399,19 @@
               </w:rPr>
               <w:t xml:space="preserve"> </w:t>
             </w:r>
-            <w:r>
-              <w:rPr>
-                <w:rFonts w:cs="Times New Roman"/>
-              </w:rPr>
-              <w:t>Vrancken,</w:t>
+            <w:proofErr w:type="spellStart"/>
+            <w:r>
+              <w:rPr>
+                <w:rFonts w:cs="Times New Roman"/>
+              </w:rPr>
+              <w:t>Vrancken</w:t>
+            </w:r>
+            <w:proofErr w:type="spellEnd"/>
+            <w:r>
+              <w:rPr>
+                <w:rFonts w:cs="Times New Roman"/>
+              </w:rPr>
+              <w:t>,</w:t>
             </w:r>
             <w:r>
               <w:rPr>
@@ -19682,11 +20431,19 @@
               </w:rPr>
               <w:t xml:space="preserve"> </w:t>
             </w:r>
-            <w:r>
-              <w:rPr>
-                <w:rFonts w:cs="Times New Roman"/>
-              </w:rPr>
-              <w:t>Baele,</w:t>
+            <w:proofErr w:type="spellStart"/>
+            <w:r>
+              <w:rPr>
+                <w:rFonts w:cs="Times New Roman"/>
+              </w:rPr>
+              <w:t>Baele</w:t>
+            </w:r>
+            <w:proofErr w:type="spellEnd"/>
+            <w:r>
+              <w:rPr>
+                <w:rFonts w:cs="Times New Roman"/>
+              </w:rPr>
+              <w:t>,</w:t>
             </w:r>
             <w:r>
               <w:rPr>
@@ -19706,11 +20463,19 @@
               </w:rPr>
               <w:t xml:space="preserve"> </w:t>
             </w:r>
-            <w:r>
-              <w:rPr>
-                <w:rFonts w:cs="Times New Roman"/>
-              </w:rPr>
-              <w:t>Worobey,</w:t>
+            <w:proofErr w:type="spellStart"/>
+            <w:r>
+              <w:rPr>
+                <w:rFonts w:cs="Times New Roman"/>
+              </w:rPr>
+              <w:t>Worobey</w:t>
+            </w:r>
+            <w:proofErr w:type="spellEnd"/>
+            <w:r>
+              <w:rPr>
+                <w:rFonts w:cs="Times New Roman"/>
+              </w:rPr>
+              <w:t>,</w:t>
             </w:r>
             <w:r>
               <w:rPr>
@@ -19742,11 +20507,19 @@
               </w:rPr>
               <w:t xml:space="preserve"> </w:t>
             </w:r>
-            <w:r>
-              <w:rPr>
-                <w:rFonts w:cs="Times New Roman"/>
-              </w:rPr>
-              <w:t>Lemey,</w:t>
+            <w:proofErr w:type="spellStart"/>
+            <w:r>
+              <w:rPr>
+                <w:rFonts w:cs="Times New Roman"/>
+              </w:rPr>
+              <w:t>Lemey</w:t>
+            </w:r>
+            <w:proofErr w:type="spellEnd"/>
+            <w:r>
+              <w:rPr>
+                <w:rFonts w:cs="Times New Roman"/>
+              </w:rPr>
+              <w:t>,</w:t>
             </w:r>
             <w:r>
               <w:rPr>
@@ -20345,12 +21118,14 @@
               </w:rPr>
               <w:t xml:space="preserve"> </w:t>
             </w:r>
+            <w:proofErr w:type="spellStart"/>
             <w:r>
               <w:rPr>
                 <w:rFonts w:cs="Times New Roman"/>
               </w:rPr>
               <w:t>teno</w:t>
             </w:r>
+            <w:proofErr w:type="spellEnd"/>
             <w:r>
               <w:rPr>
                 <w:rFonts w:cs="Times New Roman"/>
@@ -21132,12 +21907,14 @@
               </w:rPr>
               <w:t xml:space="preserve"> </w:t>
             </w:r>
+            <w:proofErr w:type="spellStart"/>
             <w:r>
               <w:rPr>
                 <w:rFonts w:cs="Times New Roman"/>
               </w:rPr>
               <w:t>interlocus</w:t>
             </w:r>
+            <w:proofErr w:type="spellEnd"/>
             <w:r>
               <w:rPr>
                 <w:rFonts w:cs="Times New Roman"/>
@@ -21256,11 +22033,19 @@
               </w:rPr>
               <w:t xml:space="preserve"> </w:t>
             </w:r>
-            <w:r>
-              <w:rPr>
-                <w:rFonts w:cs="Times New Roman"/>
-              </w:rPr>
-              <w:t>Griffing,</w:t>
+            <w:proofErr w:type="spellStart"/>
+            <w:r>
+              <w:rPr>
+                <w:rFonts w:cs="Times New Roman"/>
+              </w:rPr>
+              <w:t>Griffing</w:t>
+            </w:r>
+            <w:proofErr w:type="spellEnd"/>
+            <w:r>
+              <w:rPr>
+                <w:rFonts w:cs="Times New Roman"/>
+              </w:rPr>
+              <w:t>,</w:t>
             </w:r>
             <w:r>
               <w:rPr>
@@ -21400,12 +22185,14 @@
               </w:rPr>
               <w:t xml:space="preserve"> </w:t>
             </w:r>
+            <w:proofErr w:type="spellStart"/>
             <w:r>
               <w:rPr>
                 <w:rFonts w:cs="Times New Roman"/>
               </w:rPr>
               <w:t>interlocus</w:t>
             </w:r>
+            <w:proofErr w:type="spellEnd"/>
             <w:r>
               <w:rPr>
                 <w:rFonts w:cs="Times New Roman"/>
@@ -21658,11 +22445,19 @@
               </w:rPr>
               <w:t xml:space="preserve"> </w:t>
             </w:r>
-            <w:r>
-              <w:rPr>
-                <w:rFonts w:cs="Times New Roman"/>
-              </w:rPr>
-              <w:t>Lakner,</w:t>
+            <w:proofErr w:type="spellStart"/>
+            <w:r>
+              <w:rPr>
+                <w:rFonts w:cs="Times New Roman"/>
+              </w:rPr>
+              <w:t>Lakner</w:t>
+            </w:r>
+            <w:proofErr w:type="spellEnd"/>
+            <w:r>
+              <w:rPr>
+                <w:rFonts w:cs="Times New Roman"/>
+              </w:rPr>
+              <w:t>,</w:t>
             </w:r>
             <w:r>
               <w:rPr>
@@ -21682,11 +22477,19 @@
               </w:rPr>
               <w:t xml:space="preserve"> </w:t>
             </w:r>
-            <w:r>
-              <w:rPr>
-                <w:rFonts w:cs="Times New Roman"/>
-              </w:rPr>
-              <w:t>Griffing,</w:t>
+            <w:proofErr w:type="spellStart"/>
+            <w:r>
+              <w:rPr>
+                <w:rFonts w:cs="Times New Roman"/>
+              </w:rPr>
+              <w:t>Griffing</w:t>
+            </w:r>
+            <w:proofErr w:type="spellEnd"/>
+            <w:r>
+              <w:rPr>
+                <w:rFonts w:cs="Times New Roman"/>
+              </w:rPr>
+              <w:t>,</w:t>
             </w:r>
             <w:r>
               <w:rPr>
@@ -22426,6 +23229,7 @@
               </w:rPr>
               <w:t xml:space="preserve"> </w:t>
             </w:r>
+            <w:proofErr w:type="spellStart"/>
             <w:r>
               <w:rPr>
                 <w:rFonts w:cs="Times New Roman"/>
@@ -22433,6 +23237,7 @@
               </w:rPr>
               <w:t>Plasmonics</w:t>
             </w:r>
+            <w:proofErr w:type="spellEnd"/>
             <w:r>
               <w:rPr>
                 <w:rFonts w:cs="Times New Roman"/>
@@ -23076,12 +23881,21 @@
               </w:rPr>
               <w:t xml:space="preserve"> </w:t>
             </w:r>
-            <w:r>
-              <w:rPr>
-                <w:rFonts w:cs="Times New Roman"/>
-                <w:bCs/>
-              </w:rPr>
-              <w:t>Lemey,</w:t>
+            <w:proofErr w:type="spellStart"/>
+            <w:r>
+              <w:rPr>
+                <w:rFonts w:cs="Times New Roman"/>
+                <w:bCs/>
+              </w:rPr>
+              <w:t>Lemey</w:t>
+            </w:r>
+            <w:proofErr w:type="spellEnd"/>
+            <w:r>
+              <w:rPr>
+                <w:rFonts w:cs="Times New Roman"/>
+                <w:bCs/>
+              </w:rPr>
+              <w:t>,</w:t>
             </w:r>
             <w:r>
               <w:rPr>
@@ -23104,12 +23918,21 @@
               </w:rPr>
               <w:t xml:space="preserve"> </w:t>
             </w:r>
-            <w:r>
-              <w:rPr>
-                <w:rFonts w:cs="Times New Roman"/>
-                <w:bCs/>
-              </w:rPr>
-              <w:t>Suchard,</w:t>
+            <w:proofErr w:type="spellStart"/>
+            <w:r>
+              <w:rPr>
+                <w:rFonts w:cs="Times New Roman"/>
+                <w:bCs/>
+              </w:rPr>
+              <w:t>Suchard</w:t>
+            </w:r>
+            <w:proofErr w:type="spellEnd"/>
+            <w:r>
+              <w:rPr>
+                <w:rFonts w:cs="Times New Roman"/>
+                <w:bCs/>
+              </w:rPr>
+              <w:t>,</w:t>
             </w:r>
             <w:r>
               <w:rPr>
@@ -23490,12 +24313,21 @@
               </w:rPr>
               <w:t xml:space="preserve"> </w:t>
             </w:r>
-            <w:r>
-              <w:rPr>
-                <w:rFonts w:cs="Times New Roman"/>
-                <w:bCs/>
-              </w:rPr>
-              <w:t>Redelings,</w:t>
+            <w:proofErr w:type="spellStart"/>
+            <w:r>
+              <w:rPr>
+                <w:rFonts w:cs="Times New Roman"/>
+                <w:bCs/>
+              </w:rPr>
+              <w:t>Redelings</w:t>
+            </w:r>
+            <w:proofErr w:type="spellEnd"/>
+            <w:r>
+              <w:rPr>
+                <w:rFonts w:cs="Times New Roman"/>
+                <w:bCs/>
+              </w:rPr>
+              <w:t>,</w:t>
             </w:r>
             <w:r>
               <w:rPr>
@@ -23616,12 +24448,21 @@
               </w:rPr>
               <w:t xml:space="preserve"> </w:t>
             </w:r>
-            <w:r>
-              <w:rPr>
-                <w:rFonts w:cs="Times New Roman"/>
-                <w:bCs/>
-              </w:rPr>
-              <w:t>Lemey,</w:t>
+            <w:proofErr w:type="spellStart"/>
+            <w:r>
+              <w:rPr>
+                <w:rFonts w:cs="Times New Roman"/>
+                <w:bCs/>
+              </w:rPr>
+              <w:t>Lemey</w:t>
+            </w:r>
+            <w:proofErr w:type="spellEnd"/>
+            <w:r>
+              <w:rPr>
+                <w:rFonts w:cs="Times New Roman"/>
+                <w:bCs/>
+              </w:rPr>
+              <w:t>,</w:t>
             </w:r>
             <w:r>
               <w:rPr>
@@ -23658,12 +24499,21 @@
               </w:rPr>
               <w:t xml:space="preserve"> </w:t>
             </w:r>
-            <w:r>
-              <w:rPr>
-                <w:rFonts w:cs="Times New Roman"/>
-                <w:bCs/>
-              </w:rPr>
-              <w:t>Suchard,</w:t>
+            <w:proofErr w:type="spellStart"/>
+            <w:r>
+              <w:rPr>
+                <w:rFonts w:cs="Times New Roman"/>
+                <w:bCs/>
+              </w:rPr>
+              <w:t>Suchard</w:t>
+            </w:r>
+            <w:proofErr w:type="spellEnd"/>
+            <w:r>
+              <w:rPr>
+                <w:rFonts w:cs="Times New Roman"/>
+                <w:bCs/>
+              </w:rPr>
+              <w:t>,</w:t>
             </w:r>
             <w:r>
               <w:rPr>
@@ -23942,12 +24792,21 @@
                 <w:shd w:val="clear" w:color="auto" w:fill="FFFFFF"/>
               </w:rPr>
             </w:pPr>
-            <w:r>
-              <w:rPr>
-                <w:rFonts w:cs="Times New Roman"/>
-                <w:bCs/>
-              </w:rPr>
-              <w:t>Baele,</w:t>
+            <w:proofErr w:type="spellStart"/>
+            <w:r>
+              <w:rPr>
+                <w:rFonts w:cs="Times New Roman"/>
+                <w:bCs/>
+              </w:rPr>
+              <w:t>Baele</w:t>
+            </w:r>
+            <w:proofErr w:type="spellEnd"/>
+            <w:r>
+              <w:rPr>
+                <w:rFonts w:cs="Times New Roman"/>
+                <w:bCs/>
+              </w:rPr>
+              <w:t>,</w:t>
             </w:r>
             <w:r>
               <w:rPr>
@@ -24039,11 +24898,19 @@
               </w:rPr>
               <w:t xml:space="preserve"> </w:t>
             </w:r>
-            <w:r>
-              <w:rPr>
-                <w:rFonts w:cs="Times New Roman"/>
-              </w:rPr>
-              <w:t>McCrone,</w:t>
+            <w:proofErr w:type="spellStart"/>
+            <w:r>
+              <w:rPr>
+                <w:rFonts w:cs="Times New Roman"/>
+              </w:rPr>
+              <w:t>McCrone</w:t>
+            </w:r>
+            <w:proofErr w:type="spellEnd"/>
+            <w:r>
+              <w:rPr>
+                <w:rFonts w:cs="Times New Roman"/>
+              </w:rPr>
+              <w:t>,</w:t>
             </w:r>
             <w:r>
               <w:rPr>
@@ -24135,11 +25002,19 @@
               </w:rPr>
               <w:t xml:space="preserve"> </w:t>
             </w:r>
-            <w:r>
-              <w:rPr>
-                <w:rFonts w:cs="Times New Roman"/>
-              </w:rPr>
-              <w:t>Lemey,</w:t>
+            <w:proofErr w:type="spellStart"/>
+            <w:r>
+              <w:rPr>
+                <w:rFonts w:cs="Times New Roman"/>
+              </w:rPr>
+              <w:t>Lemey</w:t>
+            </w:r>
+            <w:proofErr w:type="spellEnd"/>
+            <w:r>
+              <w:rPr>
+                <w:rFonts w:cs="Times New Roman"/>
+              </w:rPr>
+              <w:t>,</w:t>
             </w:r>
             <w:r>
               <w:rPr>
@@ -24207,11 +25082,19 @@
               </w:rPr>
               <w:t xml:space="preserve"> </w:t>
             </w:r>
-            <w:r>
-              <w:rPr>
-                <w:rFonts w:cs="Times New Roman"/>
-              </w:rPr>
-              <w:t>Suchard,</w:t>
+            <w:proofErr w:type="spellStart"/>
+            <w:r>
+              <w:rPr>
+                <w:rFonts w:cs="Times New Roman"/>
+              </w:rPr>
+              <w:t>Suchard</w:t>
+            </w:r>
+            <w:proofErr w:type="spellEnd"/>
+            <w:r>
+              <w:rPr>
+                <w:rFonts w:cs="Times New Roman"/>
+              </w:rPr>
+              <w:t>,</w:t>
             </w:r>
             <w:r>
               <w:rPr>
@@ -24568,12 +25451,21 @@
               </w:rPr>
               <w:t xml:space="preserve"> </w:t>
             </w:r>
-            <w:r>
-              <w:rPr>
-                <w:rFonts w:cs="Times New Roman"/>
-                <w:bCs/>
-              </w:rPr>
-              <w:t>Baele,</w:t>
+            <w:proofErr w:type="spellStart"/>
+            <w:r>
+              <w:rPr>
+                <w:rFonts w:cs="Times New Roman"/>
+                <w:bCs/>
+              </w:rPr>
+              <w:t>Baele</w:t>
+            </w:r>
+            <w:proofErr w:type="spellEnd"/>
+            <w:r>
+              <w:rPr>
+                <w:rFonts w:cs="Times New Roman"/>
+                <w:bCs/>
+              </w:rPr>
+              <w:t>,</w:t>
             </w:r>
             <w:r>
               <w:rPr>
@@ -24624,12 +25516,21 @@
               </w:rPr>
               <w:t xml:space="preserve"> </w:t>
             </w:r>
-            <w:r>
-              <w:rPr>
-                <w:rFonts w:cs="Times New Roman"/>
-                <w:bCs/>
-              </w:rPr>
-              <w:t>Suchard,</w:t>
+            <w:proofErr w:type="spellStart"/>
+            <w:r>
+              <w:rPr>
+                <w:rFonts w:cs="Times New Roman"/>
+                <w:bCs/>
+              </w:rPr>
+              <w:t>Suchard</w:t>
+            </w:r>
+            <w:proofErr w:type="spellEnd"/>
+            <w:r>
+              <w:rPr>
+                <w:rFonts w:cs="Times New Roman"/>
+                <w:bCs/>
+              </w:rPr>
+              <w:t>,</w:t>
             </w:r>
             <w:r>
               <w:rPr>
@@ -24834,12 +25735,21 @@
               </w:rPr>
               <w:t xml:space="preserve"> </w:t>
             </w:r>
-            <w:r>
-              <w:rPr>
-                <w:rFonts w:cs="Times New Roman"/>
-                <w:bCs/>
-              </w:rPr>
-              <w:t>Haerheng,</w:t>
+            <w:proofErr w:type="spellStart"/>
+            <w:r>
+              <w:rPr>
+                <w:rFonts w:cs="Times New Roman"/>
+                <w:bCs/>
+              </w:rPr>
+              <w:t>Haerheng</w:t>
+            </w:r>
+            <w:proofErr w:type="spellEnd"/>
+            <w:r>
+              <w:rPr>
+                <w:rFonts w:cs="Times New Roman"/>
+                <w:bCs/>
+              </w:rPr>
+              <w:t>,</w:t>
             </w:r>
             <w:r>
               <w:rPr>
@@ -25501,12 +26411,14 @@
               </w:rPr>
               <w:t xml:space="preserve"> </w:t>
             </w:r>
+            <w:proofErr w:type="spellStart"/>
             <w:r>
               <w:rPr>
                 <w:rFonts w:cs="Times New Roman"/>
               </w:rPr>
               <w:t>interlocus</w:t>
             </w:r>
+            <w:proofErr w:type="spellEnd"/>
             <w:r>
               <w:rPr>
                 <w:rFonts w:cs="Times New Roman"/>
@@ -26203,6 +27115,7 @@
               </w:rPr>
               <w:t xml:space="preserve"> </w:t>
             </w:r>
+            <w:proofErr w:type="spellStart"/>
             <w:r>
               <w:rPr>
                 <w:rStyle w:val="Hyperlink"/>
@@ -26210,8 +27123,9 @@
                 <w:bCs/>
                 <w:u w:val="none"/>
               </w:rPr>
-              <w:t>RMarkdown,</w:t>
-            </w:r>
+              <w:t>RMarkdown</w:t>
+            </w:r>
+            <w:proofErr w:type="spellEnd"/>
             <w:r>
               <w:rPr>
                 <w:rStyle w:val="Hyperlink"/>
@@ -26219,7 +27133,7 @@
                 <w:bCs/>
                 <w:u w:val="none"/>
               </w:rPr>
-              <w:t xml:space="preserve"> </w:t>
+              <w:t>,</w:t>
             </w:r>
             <w:r>
               <w:rPr>
@@ -26228,7 +27142,27 @@
                 <w:bCs/>
                 <w:u w:val="none"/>
               </w:rPr>
-              <w:t>Rcpp,</w:t>
+              <w:t xml:space="preserve"> </w:t>
+            </w:r>
+            <w:proofErr w:type="spellStart"/>
+            <w:r>
+              <w:rPr>
+                <w:rStyle w:val="Hyperlink"/>
+                <w:rFonts w:cs="Times New Roman"/>
+                <w:bCs/>
+                <w:u w:val="none"/>
+              </w:rPr>
+              <w:t>Rcpp</w:t>
+            </w:r>
+            <w:proofErr w:type="spellEnd"/>
+            <w:r>
+              <w:rPr>
+                <w:rStyle w:val="Hyperlink"/>
+                <w:rFonts w:cs="Times New Roman"/>
+                <w:bCs/>
+                <w:u w:val="none"/>
+              </w:rPr>
+              <w:t>,</w:t>
             </w:r>
             <w:r>
               <w:rPr>
@@ -30236,26 +31170,44 @@
               </w:rPr>
               <w:t xml:space="preserve"> </w:t>
             </w:r>
+            <w:proofErr w:type="spellStart"/>
             <w:r>
               <w:rPr>
                 <w:rStyle w:val="Hyperlink"/>
                 <w:u w:val="none"/>
               </w:rPr>
-              <w:t>RMarkdown,</w:t>
-            </w:r>
+              <w:t>RMarkdown</w:t>
+            </w:r>
+            <w:proofErr w:type="spellEnd"/>
             <w:r>
               <w:rPr>
                 <w:rStyle w:val="Hyperlink"/>
                 <w:u w:val="none"/>
               </w:rPr>
-              <w:t xml:space="preserve"> </w:t>
+              <w:t>,</w:t>
             </w:r>
             <w:r>
               <w:rPr>
                 <w:rStyle w:val="Hyperlink"/>
                 <w:u w:val="none"/>
               </w:rPr>
-              <w:t>Rcpp,</w:t>
+              <w:t xml:space="preserve"> </w:t>
+            </w:r>
+            <w:proofErr w:type="spellStart"/>
+            <w:r>
+              <w:rPr>
+                <w:rStyle w:val="Hyperlink"/>
+                <w:u w:val="none"/>
+              </w:rPr>
+              <w:t>Rcpp</w:t>
+            </w:r>
+            <w:proofErr w:type="spellEnd"/>
+            <w:r>
+              <w:rPr>
+                <w:rStyle w:val="Hyperlink"/>
+                <w:u w:val="none"/>
+              </w:rPr>
+              <w:t>,</w:t>
             </w:r>
             <w:r>
               <w:rPr>
@@ -31321,26 +32273,44 @@
               </w:rPr>
               <w:t xml:space="preserve"> </w:t>
             </w:r>
+            <w:proofErr w:type="spellStart"/>
             <w:r>
               <w:rPr>
                 <w:rStyle w:val="Hyperlink"/>
                 <w:u w:val="none"/>
               </w:rPr>
-              <w:t>RMarkdown,</w:t>
-            </w:r>
+              <w:t>RMarkdown</w:t>
+            </w:r>
+            <w:proofErr w:type="spellEnd"/>
             <w:r>
               <w:rPr>
                 <w:rStyle w:val="Hyperlink"/>
                 <w:u w:val="none"/>
               </w:rPr>
-              <w:t xml:space="preserve"> </w:t>
+              <w:t>,</w:t>
             </w:r>
             <w:r>
               <w:rPr>
                 <w:rStyle w:val="Hyperlink"/>
                 <w:u w:val="none"/>
               </w:rPr>
-              <w:t>Rcpp,</w:t>
+              <w:t xml:space="preserve"> </w:t>
+            </w:r>
+            <w:proofErr w:type="spellStart"/>
+            <w:r>
+              <w:rPr>
+                <w:rStyle w:val="Hyperlink"/>
+                <w:u w:val="none"/>
+              </w:rPr>
+              <w:t>Rcpp</w:t>
+            </w:r>
+            <w:proofErr w:type="spellEnd"/>
+            <w:r>
+              <w:rPr>
+                <w:rStyle w:val="Hyperlink"/>
+                <w:u w:val="none"/>
+              </w:rPr>
+              <w:t>,</w:t>
             </w:r>
             <w:r>
               <w:rPr>
@@ -31656,14 +32626,7 @@
                 <w:rFonts w:cs="Times New Roman"/>
                 <w:b/>
               </w:rPr>
-              <w:t>Co-Supervisor</w:t>
-            </w:r>
-            <w:r>
-              <w:rPr>
-                <w:rFonts w:cs="Times New Roman"/>
-                <w:b/>
-              </w:rPr>
-              <w:t xml:space="preserve"> </w:t>
+              <w:t xml:space="preserve">Co-Supervisor </w:t>
             </w:r>
             <w:r>
               <w:rPr>
@@ -32230,6 +33193,7 @@
               </w:rPr>
               <w:t xml:space="preserve"> </w:t>
             </w:r>
+            <w:proofErr w:type="spellStart"/>
             <w:r>
               <w:rPr>
                 <w:rFonts w:cs="Times New Roman"/>
@@ -32237,6 +33201,7 @@
               </w:rPr>
               <w:t>Yufei</w:t>
             </w:r>
+            <w:proofErr w:type="spellEnd"/>
             <w:r>
               <w:rPr>
                 <w:rFonts w:cs="Times New Roman"/>
@@ -32286,6 +33251,7 @@
               </w:rPr>
               <w:t xml:space="preserve">nference with </w:t>
             </w:r>
+            <w:proofErr w:type="spellStart"/>
             <w:r>
               <w:rPr>
                 <w:rFonts w:cs="Times New Roman"/>
@@ -32298,7 +33264,15 @@
                 <w:rFonts w:cs="Times New Roman"/>
                 <w:bCs/>
               </w:rPr>
-              <w:t xml:space="preserve">nterlocus </w:t>
+              <w:t>nterlocus</w:t>
+            </w:r>
+            <w:proofErr w:type="spellEnd"/>
+            <w:r>
+              <w:rPr>
+                <w:rFonts w:cs="Times New Roman"/>
+                <w:bCs/>
+              </w:rPr>
+              <w:t xml:space="preserve"> </w:t>
             </w:r>
             <w:r>
               <w:rPr>
@@ -33365,6 +34339,7 @@
               </w:rPr>
               <w:t xml:space="preserve"> </w:t>
             </w:r>
+            <w:proofErr w:type="spellStart"/>
             <w:r>
               <w:rPr>
                 <w:rFonts w:cs="Times New Roman"/>
@@ -33372,6 +34347,7 @@
               </w:rPr>
               <w:t>Florez</w:t>
             </w:r>
+            <w:proofErr w:type="spellEnd"/>
             <w:r>
               <w:rPr>
                 <w:rFonts w:cs="Times New Roman"/>
@@ -34950,6 +35926,7 @@
               </w:rPr>
               <w:t xml:space="preserve"> </w:t>
             </w:r>
+            <w:proofErr w:type="spellStart"/>
             <w:r>
               <w:rPr>
                 <w:rFonts w:cs="Times New Roman"/>
@@ -34957,6 +35934,7 @@
               </w:rPr>
               <w:t>Sinchita</w:t>
             </w:r>
+            <w:proofErr w:type="spellEnd"/>
             <w:r>
               <w:rPr>
                 <w:rFonts w:cs="Times New Roman"/>
@@ -35640,6 +36618,7 @@
               </w:rPr>
               <w:t xml:space="preserve"> </w:t>
             </w:r>
+            <w:proofErr w:type="spellStart"/>
             <w:r>
               <w:rPr>
                 <w:rFonts w:cs="Times New Roman"/>
@@ -35647,6 +36626,7 @@
               </w:rPr>
               <w:t>Florez</w:t>
             </w:r>
+            <w:proofErr w:type="spellEnd"/>
             <w:r>
               <w:rPr>
                 <w:rFonts w:cs="Times New Roman"/>
@@ -35971,6 +36951,7 @@
               </w:rPr>
               <w:t xml:space="preserve"> </w:t>
             </w:r>
+            <w:proofErr w:type="spellStart"/>
             <w:r>
               <w:rPr>
                 <w:rFonts w:cs="Times New Roman"/>
@@ -35978,6 +36959,7 @@
               </w:rPr>
               <w:t>Pluscht</w:t>
             </w:r>
+            <w:proofErr w:type="spellEnd"/>
           </w:p>
           <w:p>
             <w:pPr>
@@ -36292,6 +37274,7 @@
               </w:rPr>
               <w:t xml:space="preserve"> </w:t>
             </w:r>
+            <w:proofErr w:type="spellStart"/>
             <w:r>
               <w:rPr>
                 <w:rFonts w:cs="Times New Roman"/>
@@ -36299,6 +37282,7 @@
               </w:rPr>
               <w:t>Yixuan</w:t>
             </w:r>
+            <w:proofErr w:type="spellEnd"/>
             <w:r>
               <w:rPr>
                 <w:rFonts w:cs="Times New Roman"/>
@@ -36397,6 +37381,7 @@
               </w:rPr>
               <w:t xml:space="preserve">Research topic: Quantifying </w:t>
             </w:r>
+            <w:proofErr w:type="spellStart"/>
             <w:r>
               <w:rPr>
                 <w:rFonts w:cs="Times New Roman"/>
@@ -36409,7 +37394,15 @@
                 <w:rFonts w:cs="Times New Roman"/>
                 <w:bCs/>
               </w:rPr>
-              <w:t xml:space="preserve">nterlocus </w:t>
+              <w:t>nterlocus</w:t>
+            </w:r>
+            <w:proofErr w:type="spellEnd"/>
+            <w:r>
+              <w:rPr>
+                <w:rFonts w:cs="Times New Roman"/>
+                <w:bCs/>
+              </w:rPr>
+              <w:t xml:space="preserve"> </w:t>
             </w:r>
             <w:r>
               <w:rPr>
@@ -36770,6 +37763,7 @@
               </w:rPr>
               <w:t xml:space="preserve"> </w:t>
             </w:r>
+            <w:proofErr w:type="spellStart"/>
             <w:r>
               <w:rPr>
                 <w:rFonts w:cs="Times New Roman"/>
@@ -36777,6 +37771,7 @@
               </w:rPr>
               <w:t>Jiayun</w:t>
             </w:r>
+            <w:proofErr w:type="spellEnd"/>
             <w:r>
               <w:rPr>
                 <w:rFonts w:cs="Times New Roman"/>
@@ -38408,6 +39403,7 @@
               </w:rPr>
               <w:t xml:space="preserve"> </w:t>
             </w:r>
+            <w:proofErr w:type="spellStart"/>
             <w:r>
               <w:rPr>
                 <w:rFonts w:cs="Times New Roman"/>
@@ -38420,6 +39416,7 @@
               </w:rPr>
               <w:t>nterlocus</w:t>
             </w:r>
+            <w:proofErr w:type="spellEnd"/>
             <w:r>
               <w:rPr>
                 <w:rFonts w:cs="Times New Roman"/>
@@ -39028,12 +40025,14 @@
               </w:rPr>
               <w:t xml:space="preserve"> </w:t>
             </w:r>
+            <w:proofErr w:type="spellStart"/>
             <w:r>
               <w:rPr>
                 <w:rFonts w:cs="Times New Roman"/>
               </w:rPr>
               <w:t>Suchard</w:t>
             </w:r>
+            <w:proofErr w:type="spellEnd"/>
           </w:p>
           <w:p>
             <w:pPr>
@@ -39927,7 +40926,21 @@
               <w:rPr>
                 <w:rFonts w:cs="Times New Roman"/>
               </w:rPr>
-              <w:t>(CViSB)</w:t>
+              <w:t>(</w:t>
+            </w:r>
+            <w:proofErr w:type="spellStart"/>
+            <w:r>
+              <w:rPr>
+                <w:rFonts w:cs="Times New Roman"/>
+              </w:rPr>
+              <w:t>CViSB</w:t>
+            </w:r>
+            <w:proofErr w:type="spellEnd"/>
+            <w:r>
+              <w:rPr>
+                <w:rFonts w:cs="Times New Roman"/>
+              </w:rPr>
+              <w:t>)</w:t>
             </w:r>
           </w:p>
           <w:p>
@@ -40308,7 +41321,25 @@
                 <w:b/>
                 <w:bCs/>
               </w:rPr>
-              <w:t>Tulane University CoR Research Fellowship</w:t>
+              <w:t xml:space="preserve">Tulane University </w:t>
+            </w:r>
+            <w:proofErr w:type="spellStart"/>
+            <w:r>
+              <w:rPr>
+                <w:rFonts w:cs="Times New Roman"/>
+                <w:b/>
+                <w:bCs/>
+              </w:rPr>
+              <w:t>CoR</w:t>
+            </w:r>
+            <w:proofErr w:type="spellEnd"/>
+            <w:r>
+              <w:rPr>
+                <w:rFonts w:cs="Times New Roman"/>
+                <w:b/>
+                <w:bCs/>
+              </w:rPr>
+              <w:t xml:space="preserve"> Research Fellowship</w:t>
             </w:r>
           </w:p>
           <w:p>
@@ -40707,6 +41738,7 @@
               </w:rPr>
               <w:t xml:space="preserve"> </w:t>
             </w:r>
+            <w:proofErr w:type="spellStart"/>
             <w:r>
               <w:rPr>
                 <w:rFonts w:cs="Times New Roman"/>
@@ -40719,6 +41751,7 @@
               </w:rPr>
               <w:t>nterlocus</w:t>
             </w:r>
+            <w:proofErr w:type="spellEnd"/>
             <w:r>
               <w:rPr>
                 <w:rFonts w:cs="Times New Roman"/>
@@ -41307,12 +42340,14 @@
               </w:rPr>
               <w:t xml:space="preserve"> </w:t>
             </w:r>
+            <w:proofErr w:type="spellStart"/>
             <w:r>
               <w:rPr>
                 <w:rFonts w:cs="Times New Roman"/>
               </w:rPr>
               <w:t>Suchard</w:t>
             </w:r>
+            <w:proofErr w:type="spellEnd"/>
           </w:p>
           <w:p>
             <w:pPr>
@@ -41724,12 +42759,14 @@
               </w:rPr>
               <w:t xml:space="preserve"> </w:t>
             </w:r>
+            <w:proofErr w:type="spellStart"/>
             <w:r>
               <w:rPr>
                 <w:rFonts w:cs="Times New Roman"/>
               </w:rPr>
               <w:t>Pengbo</w:t>
             </w:r>
+            <w:proofErr w:type="spellEnd"/>
             <w:r>
               <w:rPr>
                 <w:rFonts w:cs="Times New Roman"/>
@@ -42880,6 +43917,7 @@
               </w:rPr>
               <w:t xml:space="preserve"> </w:t>
             </w:r>
+            <w:proofErr w:type="spellStart"/>
             <w:r>
               <w:rPr>
                 <w:rFonts w:cs="Times New Roman"/>
@@ -42887,6 +43925,7 @@
               </w:rPr>
               <w:t>AsiaEvo</w:t>
             </w:r>
+            <w:proofErr w:type="spellEnd"/>
             <w:r>
               <w:rPr>
                 <w:rFonts w:cs="Times New Roman"/>
@@ -42908,6 +43947,7 @@
               </w:rPr>
               <w:t xml:space="preserve"> </w:t>
             </w:r>
+            <w:proofErr w:type="gramStart"/>
             <w:r>
               <w:rPr>
                 <w:rFonts w:cs="Times New Roman"/>
@@ -42915,6 +43955,7 @@
               </w:rPr>
               <w:t>Online</w:t>
             </w:r>
+            <w:proofErr w:type="gramEnd"/>
           </w:p>
         </w:tc>
       </w:tr>
@@ -43311,6 +44352,7 @@
               </w:rPr>
               <w:t xml:space="preserve"> </w:t>
             </w:r>
+            <w:proofErr w:type="gramStart"/>
             <w:r>
               <w:rPr>
                 <w:rFonts w:cs="Times New Roman"/>
@@ -43318,6 +44360,7 @@
               </w:rPr>
               <w:t>Online</w:t>
             </w:r>
+            <w:proofErr w:type="gramEnd"/>
           </w:p>
         </w:tc>
       </w:tr>
@@ -43608,12 +44651,14 @@
               </w:rPr>
               <w:t xml:space="preserve"> </w:t>
             </w:r>
+            <w:proofErr w:type="spellStart"/>
             <w:r>
               <w:rPr>
                 <w:rFonts w:cs="Times New Roman"/>
               </w:rPr>
               <w:t>Taishan</w:t>
             </w:r>
+            <w:proofErr w:type="spellEnd"/>
             <w:r>
               <w:rPr>
                 <w:rFonts w:cs="Times New Roman"/>
@@ -43680,12 +44725,14 @@
               </w:rPr>
               <w:t xml:space="preserve"> </w:t>
             </w:r>
+            <w:proofErr w:type="spellStart"/>
             <w:r>
               <w:rPr>
                 <w:rFonts w:cs="Times New Roman"/>
               </w:rPr>
               <w:t>Taishan</w:t>
             </w:r>
+            <w:proofErr w:type="spellEnd"/>
             <w:r>
               <w:rPr>
                 <w:rFonts w:cs="Times New Roman"/>
@@ -43716,11 +44763,19 @@
               </w:rPr>
               <w:t xml:space="preserve"> </w:t>
             </w:r>
-            <w:r>
-              <w:rPr>
-                <w:rFonts w:cs="Times New Roman"/>
-              </w:rPr>
-              <w:t>Tai’an,</w:t>
+            <w:proofErr w:type="spellStart"/>
+            <w:r>
+              <w:rPr>
+                <w:rFonts w:cs="Times New Roman"/>
+              </w:rPr>
+              <w:t>Tai’an</w:t>
+            </w:r>
+            <w:proofErr w:type="spellEnd"/>
+            <w:r>
+              <w:rPr>
+                <w:rFonts w:cs="Times New Roman"/>
+              </w:rPr>
+              <w:t>,</w:t>
             </w:r>
             <w:r>
               <w:rPr>
@@ -43904,6 +44959,7 @@
               </w:rPr>
               <w:t xml:space="preserve"> </w:t>
             </w:r>
+            <w:proofErr w:type="spellStart"/>
             <w:r>
               <w:rPr>
                 <w:rFonts w:cs="Times New Roman"/>
@@ -43911,6 +44967,7 @@
               </w:rPr>
               <w:t>interlocus</w:t>
             </w:r>
+            <w:proofErr w:type="spellEnd"/>
             <w:r>
               <w:rPr>
                 <w:rFonts w:cs="Times New Roman"/>
@@ -44284,6 +45341,7 @@
               </w:rPr>
               <w:t xml:space="preserve"> </w:t>
             </w:r>
+            <w:proofErr w:type="spellStart"/>
             <w:r>
               <w:rPr>
                 <w:rFonts w:cs="Times New Roman"/>
@@ -44291,6 +45349,7 @@
               </w:rPr>
               <w:t>interlocus</w:t>
             </w:r>
+            <w:proofErr w:type="spellEnd"/>
             <w:r>
               <w:rPr>
                 <w:rFonts w:cs="Times New Roman"/>
@@ -44587,6 +45646,7 @@
               </w:rPr>
               <w:t xml:space="preserve"> </w:t>
             </w:r>
+            <w:proofErr w:type="spellStart"/>
             <w:r>
               <w:rPr>
                 <w:rFonts w:cs="Times New Roman"/>
@@ -44594,6 +45654,7 @@
               </w:rPr>
               <w:t>interlocus</w:t>
             </w:r>
+            <w:proofErr w:type="spellEnd"/>
             <w:r>
               <w:rPr>
                 <w:rFonts w:cs="Times New Roman"/>
@@ -44846,6 +45907,7 @@
               </w:rPr>
               <w:t xml:space="preserve"> </w:t>
             </w:r>
+            <w:proofErr w:type="spellStart"/>
             <w:r>
               <w:rPr>
                 <w:rFonts w:cs="Times New Roman"/>
@@ -44853,6 +45915,7 @@
               </w:rPr>
               <w:t>interlocus</w:t>
             </w:r>
+            <w:proofErr w:type="spellEnd"/>
             <w:r>
               <w:rPr>
                 <w:rFonts w:cs="Times New Roman"/>
@@ -46070,6 +47133,7 @@
               </w:rPr>
               <w:t xml:space="preserve"> </w:t>
             </w:r>
+            <w:proofErr w:type="spellStart"/>
             <w:r>
               <w:rPr>
                 <w:rFonts w:cs="Times New Roman"/>
@@ -46084,6 +47148,7 @@
               </w:rPr>
               <w:t>nterlocus</w:t>
             </w:r>
+            <w:proofErr w:type="spellEnd"/>
             <w:r>
               <w:rPr>
                 <w:rFonts w:cs="Times New Roman"/>
@@ -46453,6 +47518,7 @@
               </w:rPr>
               <w:t xml:space="preserve"> </w:t>
             </w:r>
+            <w:proofErr w:type="spellStart"/>
             <w:r>
               <w:rPr>
                 <w:rFonts w:cs="Times New Roman"/>
@@ -46467,6 +47533,7 @@
               </w:rPr>
               <w:t>nterlocus</w:t>
             </w:r>
+            <w:proofErr w:type="spellEnd"/>
             <w:r>
               <w:rPr>
                 <w:rFonts w:cs="Times New Roman"/>
@@ -47029,6 +48096,7 @@
               </w:rPr>
               <w:t xml:space="preserve"> </w:t>
             </w:r>
+            <w:proofErr w:type="spellStart"/>
             <w:r>
               <w:rPr>
                 <w:rFonts w:cs="Times New Roman"/>
@@ -47043,6 +48111,7 @@
               </w:rPr>
               <w:t>nterlocus</w:t>
             </w:r>
+            <w:proofErr w:type="spellEnd"/>
             <w:r>
               <w:rPr>
                 <w:rFonts w:cs="Times New Roman"/>
@@ -47272,7 +48341,15 @@
                 <w:rFonts w:cs="Times New Roman"/>
                 <w:iCs/>
               </w:rPr>
-              <w:t xml:space="preserve"> i</w:t>
+              <w:t xml:space="preserve"> </w:t>
+            </w:r>
+            <w:proofErr w:type="spellStart"/>
+            <w:r>
+              <w:rPr>
+                <w:rFonts w:cs="Times New Roman"/>
+                <w:iCs/>
+              </w:rPr>
+              <w:t>i</w:t>
             </w:r>
             <w:r>
               <w:rPr>
@@ -47281,6 +48358,7 @@
               </w:rPr>
               <w:t>nterlocus</w:t>
             </w:r>
+            <w:proofErr w:type="spellEnd"/>
             <w:r>
               <w:rPr>
                 <w:rFonts w:cs="Times New Roman"/>
@@ -47506,7 +48584,15 @@
                 <w:rFonts w:cs="Times New Roman"/>
                 <w:iCs/>
               </w:rPr>
-              <w:t xml:space="preserve"> i</w:t>
+              <w:t xml:space="preserve"> </w:t>
+            </w:r>
+            <w:proofErr w:type="spellStart"/>
+            <w:r>
+              <w:rPr>
+                <w:rFonts w:cs="Times New Roman"/>
+                <w:iCs/>
+              </w:rPr>
+              <w:t>i</w:t>
             </w:r>
             <w:r>
               <w:rPr>
@@ -47515,6 +48601,7 @@
               </w:rPr>
               <w:t>nterlocus</w:t>
             </w:r>
+            <w:proofErr w:type="spellEnd"/>
             <w:r>
               <w:rPr>
                 <w:rFonts w:cs="Times New Roman"/>
@@ -47684,7 +48771,15 @@
                 <w:rFonts w:cs="Times New Roman"/>
                 <w:iCs/>
               </w:rPr>
-              <w:t xml:space="preserve"> i</w:t>
+              <w:t xml:space="preserve"> </w:t>
+            </w:r>
+            <w:proofErr w:type="spellStart"/>
+            <w:r>
+              <w:rPr>
+                <w:rFonts w:cs="Times New Roman"/>
+                <w:iCs/>
+              </w:rPr>
+              <w:t>i</w:t>
             </w:r>
             <w:r>
               <w:rPr>
@@ -47693,6 +48788,7 @@
               </w:rPr>
               <w:t>nterlocus</w:t>
             </w:r>
+            <w:proofErr w:type="spellEnd"/>
             <w:r>
               <w:rPr>
                 <w:rFonts w:cs="Times New Roman"/>
@@ -47898,7 +48994,15 @@
                 <w:rFonts w:cs="Times New Roman"/>
                 <w:iCs/>
               </w:rPr>
-              <w:t xml:space="preserve"> i</w:t>
+              <w:t xml:space="preserve"> </w:t>
+            </w:r>
+            <w:proofErr w:type="spellStart"/>
+            <w:r>
+              <w:rPr>
+                <w:rFonts w:cs="Times New Roman"/>
+                <w:iCs/>
+              </w:rPr>
+              <w:t>i</w:t>
             </w:r>
             <w:r>
               <w:rPr>
@@ -47907,6 +49011,7 @@
               </w:rPr>
               <w:t>nterlocus</w:t>
             </w:r>
+            <w:proofErr w:type="spellEnd"/>
             <w:r>
               <w:rPr>
                 <w:rFonts w:cs="Times New Roman"/>
@@ -48112,7 +49217,15 @@
                 <w:rFonts w:cs="Times New Roman"/>
                 <w:iCs/>
               </w:rPr>
-              <w:t xml:space="preserve"> i</w:t>
+              <w:t xml:space="preserve"> </w:t>
+            </w:r>
+            <w:proofErr w:type="spellStart"/>
+            <w:r>
+              <w:rPr>
+                <w:rFonts w:cs="Times New Roman"/>
+                <w:iCs/>
+              </w:rPr>
+              <w:t>i</w:t>
             </w:r>
             <w:r>
               <w:rPr>
@@ -48121,6 +49234,7 @@
               </w:rPr>
               <w:t>nterlocus</w:t>
             </w:r>
+            <w:proofErr w:type="spellEnd"/>
             <w:r>
               <w:rPr>
                 <w:rFonts w:cs="Times New Roman"/>
@@ -48326,6 +49440,7 @@
                 <w:bCs/>
               </w:rPr>
             </w:pPr>
+            <w:proofErr w:type="spellStart"/>
             <w:r>
               <w:rPr>
                 <w:rFonts w:cs="Times New Roman"/>
@@ -48334,6 +49449,7 @@
               </w:rPr>
               <w:t>IGCexpansion</w:t>
             </w:r>
+            <w:proofErr w:type="spellEnd"/>
           </w:p>
           <w:p>
             <w:pPr>
@@ -48395,12 +49511,14 @@
               </w:rPr>
               <w:t xml:space="preserve"> </w:t>
             </w:r>
+            <w:proofErr w:type="spellStart"/>
             <w:r>
               <w:rPr>
                 <w:rFonts w:cs="Times New Roman"/>
               </w:rPr>
               <w:t>interlocus</w:t>
             </w:r>
+            <w:proofErr w:type="spellEnd"/>
             <w:r>
               <w:rPr>
                 <w:rFonts w:cs="Times New Roman"/>
@@ -48608,9 +49726,11 @@
             <w:r>
               <w:t xml:space="preserve"> </w:t>
             </w:r>
+            <w:proofErr w:type="spellStart"/>
             <w:r>
               <w:t>interlocus</w:t>
             </w:r>
+            <w:proofErr w:type="spellEnd"/>
             <w:r>
               <w:t xml:space="preserve"> </w:t>
             </w:r>
@@ -49807,6 +50927,234 @@
               <w:rPr>
                 <w:rFonts w:cs="Times New Roman"/>
               </w:rPr>
+              <w:t xml:space="preserve">I serve as an Editorial Board member for </w:t>
+            </w:r>
+            <w:r>
+              <w:rPr>
+                <w:rFonts w:cs="Times New Roman"/>
+                <w:i/>
+                <w:iCs/>
+              </w:rPr>
+              <w:t>Discover Viruses</w:t>
+            </w:r>
+            <w:r>
+              <w:rPr>
+                <w:rFonts w:cs="Times New Roman"/>
+              </w:rPr>
+              <w:t xml:space="preserve"> by </w:t>
+            </w:r>
+            <w:r>
+              <w:rPr>
+                <w:rFonts w:cs="Times New Roman"/>
+                <w:i/>
+                <w:iCs/>
+              </w:rPr>
+              <w:t>Springer Nature</w:t>
+            </w:r>
+          </w:p>
+          <w:p>
+            <w:pPr>
+              <w:pStyle w:val="ListParagraph"/>
+              <w:numPr>
+                <w:ilvl w:val="0"/>
+                <w:numId w:val="22"/>
+              </w:numPr>
+              <w:spacing w:after="0" w:line="282" w:lineRule="auto"/>
+              <w:rPr>
+                <w:rFonts w:cs="Times New Roman"/>
+              </w:rPr>
+            </w:pPr>
+            <w:r>
+              <w:rPr>
+                <w:rFonts w:cs="Times New Roman"/>
+              </w:rPr>
+              <w:t>I</w:t>
+            </w:r>
+            <w:r>
+              <w:rPr>
+                <w:rFonts w:cs="Times New Roman"/>
+              </w:rPr>
+              <w:t xml:space="preserve"> </w:t>
+            </w:r>
+            <w:r>
+              <w:rPr>
+                <w:rFonts w:cs="Times New Roman"/>
+              </w:rPr>
+              <w:t>serve</w:t>
+            </w:r>
+            <w:r>
+              <w:rPr>
+                <w:rFonts w:cs="Times New Roman"/>
+              </w:rPr>
+              <w:t xml:space="preserve"> </w:t>
+            </w:r>
+            <w:r>
+              <w:rPr>
+                <w:rFonts w:cs="Times New Roman"/>
+              </w:rPr>
+              <w:t>as</w:t>
+            </w:r>
+            <w:r>
+              <w:rPr>
+                <w:rFonts w:cs="Times New Roman"/>
+              </w:rPr>
+              <w:t xml:space="preserve"> </w:t>
+            </w:r>
+            <w:r>
+              <w:rPr>
+                <w:rFonts w:cs="Times New Roman"/>
+              </w:rPr>
+              <w:t>a</w:t>
+            </w:r>
+            <w:r>
+              <w:rPr>
+                <w:rFonts w:cs="Times New Roman"/>
+              </w:rPr>
+              <w:t xml:space="preserve"> </w:t>
+            </w:r>
+            <w:r>
+              <w:rPr>
+                <w:rFonts w:cs="Times New Roman"/>
+              </w:rPr>
+              <w:t>Review</w:t>
+            </w:r>
+            <w:r>
+              <w:rPr>
+                <w:rFonts w:cs="Times New Roman"/>
+              </w:rPr>
+              <w:t xml:space="preserve"> </w:t>
+            </w:r>
+            <w:r>
+              <w:rPr>
+                <w:rFonts w:cs="Times New Roman"/>
+              </w:rPr>
+              <w:t>Editor</w:t>
+            </w:r>
+            <w:r>
+              <w:rPr>
+                <w:rFonts w:cs="Times New Roman"/>
+              </w:rPr>
+              <w:t xml:space="preserve"> </w:t>
+            </w:r>
+            <w:r>
+              <w:rPr>
+                <w:rFonts w:cs="Times New Roman"/>
+              </w:rPr>
+              <w:t>for</w:t>
+            </w:r>
+            <w:r>
+              <w:rPr>
+                <w:rFonts w:cs="Times New Roman"/>
+              </w:rPr>
+              <w:t xml:space="preserve"> </w:t>
+            </w:r>
+            <w:r>
+              <w:rPr>
+                <w:rFonts w:cs="Times New Roman"/>
+                <w:i/>
+                <w:iCs/>
+              </w:rPr>
+              <w:t>Frontiers</w:t>
+            </w:r>
+            <w:r>
+              <w:rPr>
+                <w:rFonts w:cs="Times New Roman"/>
+                <w:i/>
+                <w:iCs/>
+              </w:rPr>
+              <w:t xml:space="preserve"> </w:t>
+            </w:r>
+            <w:r>
+              <w:rPr>
+                <w:rFonts w:cs="Times New Roman"/>
+                <w:i/>
+                <w:iCs/>
+              </w:rPr>
+              <w:t>in</w:t>
+            </w:r>
+            <w:r>
+              <w:rPr>
+                <w:rFonts w:cs="Times New Roman"/>
+                <w:i/>
+                <w:iCs/>
+              </w:rPr>
+              <w:t xml:space="preserve"> </w:t>
+            </w:r>
+            <w:r>
+              <w:rPr>
+                <w:rFonts w:cs="Times New Roman"/>
+                <w:i/>
+                <w:iCs/>
+              </w:rPr>
+              <w:t>Statistical</w:t>
+            </w:r>
+            <w:r>
+              <w:rPr>
+                <w:rFonts w:cs="Times New Roman"/>
+                <w:i/>
+                <w:iCs/>
+              </w:rPr>
+              <w:t xml:space="preserve"> </w:t>
+            </w:r>
+            <w:r>
+              <w:rPr>
+                <w:rFonts w:cs="Times New Roman"/>
+                <w:i/>
+                <w:iCs/>
+              </w:rPr>
+              <w:t>Genetics</w:t>
+            </w:r>
+            <w:r>
+              <w:rPr>
+                <w:rFonts w:cs="Times New Roman"/>
+                <w:i/>
+                <w:iCs/>
+              </w:rPr>
+              <w:t xml:space="preserve"> </w:t>
+            </w:r>
+            <w:r>
+              <w:rPr>
+                <w:rFonts w:cs="Times New Roman"/>
+                <w:i/>
+                <w:iCs/>
+              </w:rPr>
+              <w:t>and</w:t>
+            </w:r>
+            <w:r>
+              <w:rPr>
+                <w:rFonts w:cs="Times New Roman"/>
+                <w:i/>
+                <w:iCs/>
+              </w:rPr>
+              <w:t xml:space="preserve"> </w:t>
+            </w:r>
+            <w:proofErr w:type="spellStart"/>
+            <w:r>
+              <w:rPr>
+                <w:rFonts w:cs="Times New Roman"/>
+                <w:i/>
+                <w:iCs/>
+              </w:rPr>
+              <w:t>Methodology.</w:t>
+            </w:r>
+          </w:p>
+          <w:p>
+            <w:pPr>
+              <w:pStyle w:val="ListParagraph"/>
+              <w:numPr>
+                <w:ilvl w:val="0"/>
+                <w:numId w:val="22"/>
+              </w:numPr>
+              <w:spacing w:after="0" w:line="282" w:lineRule="auto"/>
+              <w:rPr>
+                <w:rFonts w:cs="Times New Roman"/>
+              </w:rPr>
+            </w:pPr>
+            <w:proofErr w:type="spellEnd"/>
+            <w:r>
+              <w:rPr>
+                <w:rFonts w:cs="Times New Roman"/>
+              </w:rPr>
               <w:t>I</w:t>
             </w:r>
             <w:r>
@@ -50376,6 +51724,7 @@
                 <w:rFonts w:cs="Times New Roman"/>
               </w:rPr>
             </w:pPr>
+            <w:proofErr w:type="spellStart"/>
             <w:r>
               <w:rPr>
                 <w:rFonts w:cs="Times New Roman"/>
@@ -50383,6 +51732,7 @@
               </w:rPr>
               <w:t>Plos</w:t>
             </w:r>
+            <w:proofErr w:type="spellEnd"/>
             <w:r>
               <w:rPr>
                 <w:rFonts w:cs="Times New Roman"/>
@@ -51048,191 +52398,6 @@
                 <w:rFonts w:cs="Times New Roman"/>
               </w:rPr>
               <w:t>(1)</w:t>
-            </w:r>
-          </w:p>
-          <w:p>
-            <w:pPr>
-              <w:pStyle w:val="ListParagraph"/>
-              <w:numPr>
-                <w:ilvl w:val="0"/>
-                <w:numId w:val="22"/>
-              </w:numPr>
-              <w:spacing w:after="0" w:line="282" w:lineRule="auto"/>
-              <w:rPr>
-                <w:rFonts w:cs="Times New Roman"/>
-              </w:rPr>
-            </w:pPr>
-            <w:r>
-              <w:rPr>
-                <w:rFonts w:cs="Times New Roman"/>
-              </w:rPr>
-              <w:t>I</w:t>
-            </w:r>
-            <w:r>
-              <w:rPr>
-                <w:rFonts w:cs="Times New Roman"/>
-              </w:rPr>
-              <w:t xml:space="preserve"> </w:t>
-            </w:r>
-            <w:r>
-              <w:rPr>
-                <w:rFonts w:cs="Times New Roman"/>
-              </w:rPr>
-              <w:t>serve</w:t>
-            </w:r>
-            <w:r>
-              <w:rPr>
-                <w:rFonts w:cs="Times New Roman"/>
-              </w:rPr>
-              <w:t xml:space="preserve"> </w:t>
-            </w:r>
-            <w:r>
-              <w:rPr>
-                <w:rFonts w:cs="Times New Roman"/>
-              </w:rPr>
-              <w:t>as</w:t>
-            </w:r>
-            <w:r>
-              <w:rPr>
-                <w:rFonts w:cs="Times New Roman"/>
-              </w:rPr>
-              <w:t xml:space="preserve"> </w:t>
-            </w:r>
-            <w:r>
-              <w:rPr>
-                <w:rFonts w:cs="Times New Roman"/>
-              </w:rPr>
-              <w:t>a</w:t>
-            </w:r>
-            <w:r>
-              <w:rPr>
-                <w:rFonts w:cs="Times New Roman"/>
-              </w:rPr>
-              <w:t xml:space="preserve"> </w:t>
-            </w:r>
-            <w:r>
-              <w:rPr>
-                <w:rFonts w:cs="Times New Roman"/>
-              </w:rPr>
-              <w:t>Review</w:t>
-            </w:r>
-            <w:r>
-              <w:rPr>
-                <w:rFonts w:cs="Times New Roman"/>
-              </w:rPr>
-              <w:t xml:space="preserve"> </w:t>
-            </w:r>
-            <w:r>
-              <w:rPr>
-                <w:rFonts w:cs="Times New Roman"/>
-              </w:rPr>
-              <w:t>Editor</w:t>
-            </w:r>
-            <w:r>
-              <w:rPr>
-                <w:rFonts w:cs="Times New Roman"/>
-              </w:rPr>
-              <w:t xml:space="preserve"> </w:t>
-            </w:r>
-            <w:r>
-              <w:rPr>
-                <w:rFonts w:cs="Times New Roman"/>
-              </w:rPr>
-              <w:t>for</w:t>
-            </w:r>
-            <w:r>
-              <w:rPr>
-                <w:rFonts w:cs="Times New Roman"/>
-              </w:rPr>
-              <w:t xml:space="preserve"> </w:t>
-            </w:r>
-            <w:r>
-              <w:rPr>
-                <w:rFonts w:cs="Times New Roman"/>
-                <w:i/>
-                <w:iCs/>
-              </w:rPr>
-              <w:t>Frontiers</w:t>
-            </w:r>
-            <w:r>
-              <w:rPr>
-                <w:rFonts w:cs="Times New Roman"/>
-                <w:i/>
-                <w:iCs/>
-              </w:rPr>
-              <w:t xml:space="preserve"> </w:t>
-            </w:r>
-            <w:r>
-              <w:rPr>
-                <w:rFonts w:cs="Times New Roman"/>
-                <w:i/>
-                <w:iCs/>
-              </w:rPr>
-              <w:t>in</w:t>
-            </w:r>
-            <w:r>
-              <w:rPr>
-                <w:rFonts w:cs="Times New Roman"/>
-                <w:i/>
-                <w:iCs/>
-              </w:rPr>
-              <w:t xml:space="preserve"> </w:t>
-            </w:r>
-            <w:r>
-              <w:rPr>
-                <w:rFonts w:cs="Times New Roman"/>
-                <w:i/>
-                <w:iCs/>
-              </w:rPr>
-              <w:t>Statistical</w:t>
-            </w:r>
-            <w:r>
-              <w:rPr>
-                <w:rFonts w:cs="Times New Roman"/>
-                <w:i/>
-                <w:iCs/>
-              </w:rPr>
-              <w:t xml:space="preserve"> </w:t>
-            </w:r>
-            <w:r>
-              <w:rPr>
-                <w:rFonts w:cs="Times New Roman"/>
-                <w:i/>
-                <w:iCs/>
-              </w:rPr>
-              <w:t>Genetics</w:t>
-            </w:r>
-            <w:r>
-              <w:rPr>
-                <w:rFonts w:cs="Times New Roman"/>
-                <w:i/>
-                <w:iCs/>
-              </w:rPr>
-              <w:t xml:space="preserve"> </w:t>
-            </w:r>
-            <w:r>
-              <w:rPr>
-                <w:rFonts w:cs="Times New Roman"/>
-                <w:i/>
-                <w:iCs/>
-              </w:rPr>
-              <w:t>and</w:t>
-            </w:r>
-            <w:r>
-              <w:rPr>
-                <w:rFonts w:cs="Times New Roman"/>
-                <w:i/>
-                <w:iCs/>
-              </w:rPr>
-              <w:t xml:space="preserve"> </w:t>
-            </w:r>
-            <w:r>
-              <w:rPr>
-                <w:rFonts w:cs="Times New Roman"/>
-                <w:i/>
-                <w:iCs/>
-              </w:rPr>
-              <w:t>Methodology.</w:t>
             </w:r>
           </w:p>
         </w:tc>

</xml_diff>

<commit_message>
update CV for publication
</commit_message>
<xml_diff>
--- a/CV/Ji CV.docx
+++ b/CV/Ji CV.docx
@@ -3282,6 +3282,525 @@
               <w:rPr>
                 <w:rFonts w:cs="Times New Roman"/>
               </w:rPr>
+              <w:t>4</w:t>
+            </w:r>
+            <w:r>
+              <w:rPr>
+                <w:rFonts w:cs="Times New Roman"/>
+              </w:rPr>
+              <w:t>5</w:t>
+            </w:r>
+            <w:r>
+              <w:rPr>
+                <w:rFonts w:cs="Times New Roman"/>
+              </w:rPr>
+              <w:t>.</w:t>
+            </w:r>
+          </w:p>
+        </w:tc>
+        <w:tc>
+          <w:tcPr>
+            <w:tcW w:w="4738" w:type="pct"/>
+          </w:tcPr>
+          <w:p>
+            <w:pPr>
+              <w:spacing w:after="0" w:line="282" w:lineRule="auto"/>
+              <w:ind w:left="720" w:hanging="720"/>
+              <w:rPr>
+                <w:rFonts w:cs="Times New Roman"/>
+                <w:color w:val="222222"/>
+                <w:shd w:val="clear" w:color="auto" w:fill="FFFFFF"/>
+              </w:rPr>
+            </w:pPr>
+            <w:r>
+              <w:rPr>
+                <w:rFonts w:cs="Times New Roman"/>
+                <w:color w:val="222222"/>
+                <w:shd w:val="clear" w:color="auto" w:fill="FFFFFF"/>
+              </w:rPr>
+              <w:t>Jiang</w:t>
+            </w:r>
+            <w:r>
+              <w:rPr>
+                <w:rFonts w:cs="Times New Roman"/>
+                <w:color w:val="222222"/>
+                <w:shd w:val="clear" w:color="auto" w:fill="FFFFFF"/>
+              </w:rPr>
+              <w:t>,</w:t>
+            </w:r>
+            <w:r>
+              <w:rPr>
+                <w:rFonts w:cs="Times New Roman"/>
+                <w:color w:val="222222"/>
+                <w:shd w:val="clear" w:color="auto" w:fill="FFFFFF"/>
+              </w:rPr>
+              <w:t xml:space="preserve"> </w:t>
+            </w:r>
+            <w:r>
+              <w:rPr>
+                <w:rFonts w:cs="Times New Roman"/>
+                <w:color w:val="222222"/>
+                <w:shd w:val="clear" w:color="auto" w:fill="FFFFFF"/>
+              </w:rPr>
+              <w:t>Z</w:t>
+            </w:r>
+            <w:r>
+              <w:rPr>
+                <w:rFonts w:cs="Times New Roman"/>
+                <w:color w:val="222222"/>
+                <w:shd w:val="clear" w:color="auto" w:fill="FFFFFF"/>
+              </w:rPr>
+              <w:t>.,</w:t>
+            </w:r>
+            <w:r>
+              <w:rPr>
+                <w:rFonts w:cs="Times New Roman"/>
+                <w:color w:val="222222"/>
+                <w:shd w:val="clear" w:color="auto" w:fill="FFFFFF"/>
+              </w:rPr>
+              <w:t xml:space="preserve"> </w:t>
+            </w:r>
+            <w:r>
+              <w:rPr>
+                <w:rFonts w:cs="Times New Roman"/>
+                <w:color w:val="222222"/>
+                <w:shd w:val="clear" w:color="auto" w:fill="FFFFFF"/>
+              </w:rPr>
+              <w:t>Yan</w:t>
+            </w:r>
+            <w:r>
+              <w:rPr>
+                <w:rFonts w:cs="Times New Roman"/>
+                <w:color w:val="222222"/>
+                <w:shd w:val="clear" w:color="auto" w:fill="FFFFFF"/>
+              </w:rPr>
+              <w:t>,</w:t>
+            </w:r>
+            <w:r>
+              <w:rPr>
+                <w:rFonts w:cs="Times New Roman"/>
+                <w:color w:val="222222"/>
+                <w:shd w:val="clear" w:color="auto" w:fill="FFFFFF"/>
+              </w:rPr>
+              <w:t xml:space="preserve"> </w:t>
+            </w:r>
+            <w:r>
+              <w:rPr>
+                <w:rFonts w:cs="Times New Roman"/>
+                <w:color w:val="222222"/>
+                <w:shd w:val="clear" w:color="auto" w:fill="FFFFFF"/>
+              </w:rPr>
+              <w:t>Z.</w:t>
+            </w:r>
+            <w:r>
+              <w:rPr>
+                <w:rFonts w:cs="Times New Roman"/>
+                <w:color w:val="222222"/>
+                <w:shd w:val="clear" w:color="auto" w:fill="FFFFFF"/>
+              </w:rPr>
+              <w:t>,</w:t>
+            </w:r>
+            <w:r>
+              <w:rPr>
+                <w:rFonts w:cs="Times New Roman"/>
+                <w:color w:val="222222"/>
+                <w:shd w:val="clear" w:color="auto" w:fill="FFFFFF"/>
+              </w:rPr>
+              <w:t xml:space="preserve"> </w:t>
+            </w:r>
+            <w:r>
+              <w:rPr>
+                <w:rFonts w:cs="Times New Roman"/>
+                <w:color w:val="222222"/>
+                <w:shd w:val="clear" w:color="auto" w:fill="FFFFFF"/>
+              </w:rPr>
+              <w:t>Hou</w:t>
+            </w:r>
+            <w:r>
+              <w:rPr>
+                <w:rFonts w:cs="Times New Roman"/>
+                <w:color w:val="222222"/>
+                <w:shd w:val="clear" w:color="auto" w:fill="FFFFFF"/>
+              </w:rPr>
+              <w:t>,</w:t>
+            </w:r>
+            <w:r>
+              <w:rPr>
+                <w:rFonts w:cs="Times New Roman"/>
+                <w:color w:val="222222"/>
+                <w:shd w:val="clear" w:color="auto" w:fill="FFFFFF"/>
+              </w:rPr>
+              <w:t xml:space="preserve"> </w:t>
+            </w:r>
+            <w:r>
+              <w:rPr>
+                <w:rFonts w:cs="Times New Roman"/>
+                <w:color w:val="222222"/>
+                <w:shd w:val="clear" w:color="auto" w:fill="FFFFFF"/>
+              </w:rPr>
+              <w:t>Y</w:t>
+            </w:r>
+            <w:r>
+              <w:rPr>
+                <w:rFonts w:cs="Times New Roman"/>
+                <w:color w:val="222222"/>
+                <w:shd w:val="clear" w:color="auto" w:fill="FFFFFF"/>
+              </w:rPr>
+              <w:t>.,</w:t>
+            </w:r>
+            <w:r>
+              <w:rPr>
+                <w:rFonts w:cs="Times New Roman"/>
+                <w:color w:val="222222"/>
+                <w:shd w:val="clear" w:color="auto" w:fill="FFFFFF"/>
+              </w:rPr>
+              <w:t xml:space="preserve"> </w:t>
+            </w:r>
+            <w:r>
+              <w:rPr>
+                <w:rFonts w:cs="Times New Roman"/>
+                <w:color w:val="222222"/>
+                <w:shd w:val="clear" w:color="auto" w:fill="FFFFFF"/>
+              </w:rPr>
+              <w:t>Tang</w:t>
+            </w:r>
+            <w:r>
+              <w:rPr>
+                <w:rFonts w:cs="Times New Roman"/>
+                <w:color w:val="222222"/>
+                <w:shd w:val="clear" w:color="auto" w:fill="FFFFFF"/>
+              </w:rPr>
+              <w:t>,</w:t>
+            </w:r>
+            <w:r>
+              <w:rPr>
+                <w:rFonts w:cs="Times New Roman"/>
+                <w:color w:val="222222"/>
+                <w:shd w:val="clear" w:color="auto" w:fill="FFFFFF"/>
+              </w:rPr>
+              <w:t xml:space="preserve"> </w:t>
+            </w:r>
+            <w:r>
+              <w:rPr>
+                <w:rFonts w:cs="Times New Roman"/>
+                <w:color w:val="222222"/>
+                <w:shd w:val="clear" w:color="auto" w:fill="FFFFFF"/>
+              </w:rPr>
+              <w:t>J</w:t>
+            </w:r>
+            <w:r>
+              <w:rPr>
+                <w:rFonts w:cs="Times New Roman"/>
+                <w:color w:val="222222"/>
+                <w:shd w:val="clear" w:color="auto" w:fill="FFFFFF"/>
+              </w:rPr>
+              <w:t>.,</w:t>
+            </w:r>
+            <w:r>
+              <w:rPr>
+                <w:rFonts w:cs="Times New Roman"/>
+                <w:color w:val="222222"/>
+                <w:shd w:val="clear" w:color="auto" w:fill="FFFFFF"/>
+              </w:rPr>
+              <w:t xml:space="preserve"> Zheng, M., Lu, M.,</w:t>
+            </w:r>
+            <w:r>
+              <w:rPr>
+                <w:rFonts w:cs="Times New Roman"/>
+                <w:color w:val="222222"/>
+                <w:shd w:val="clear" w:color="auto" w:fill="FFFFFF"/>
+              </w:rPr>
+              <w:t xml:space="preserve"> </w:t>
+            </w:r>
+            <w:r>
+              <w:rPr>
+                <w:rFonts w:cs="Times New Roman"/>
+                <w:b/>
+                <w:bCs/>
+                <w:color w:val="222222"/>
+                <w:shd w:val="clear" w:color="auto" w:fill="FFFFFF"/>
+              </w:rPr>
+              <w:t>Ji,</w:t>
+            </w:r>
+            <w:r>
+              <w:rPr>
+                <w:rFonts w:cs="Times New Roman"/>
+                <w:b/>
+                <w:bCs/>
+                <w:color w:val="222222"/>
+                <w:shd w:val="clear" w:color="auto" w:fill="FFFFFF"/>
+              </w:rPr>
+              <w:t xml:space="preserve"> </w:t>
+            </w:r>
+            <w:r>
+              <w:rPr>
+                <w:rFonts w:cs="Times New Roman"/>
+                <w:b/>
+                <w:bCs/>
+                <w:color w:val="222222"/>
+                <w:shd w:val="clear" w:color="auto" w:fill="FFFFFF"/>
+              </w:rPr>
+              <w:t>X.</w:t>
+            </w:r>
+            <w:r>
+              <w:rPr>
+                <w:rFonts w:cs="Times New Roman"/>
+                <w:color w:val="222222"/>
+                <w:shd w:val="clear" w:color="auto" w:fill="FFFFFF"/>
+              </w:rPr>
+              <w:t>,</w:t>
+            </w:r>
+            <w:r>
+              <w:rPr>
+                <w:rFonts w:cs="Times New Roman"/>
+                <w:color w:val="222222"/>
+                <w:shd w:val="clear" w:color="auto" w:fill="FFFFFF"/>
+              </w:rPr>
+              <w:t xml:space="preserve"> </w:t>
+            </w:r>
+            <w:proofErr w:type="spellStart"/>
+            <w:r>
+              <w:rPr>
+                <w:rFonts w:cs="Times New Roman"/>
+                <w:color w:val="222222"/>
+                <w:shd w:val="clear" w:color="auto" w:fill="FFFFFF"/>
+              </w:rPr>
+              <w:t>Gangavarapu</w:t>
+            </w:r>
+            <w:proofErr w:type="spellEnd"/>
+            <w:r>
+              <w:rPr>
+                <w:rFonts w:cs="Times New Roman"/>
+                <w:color w:val="222222"/>
+                <w:shd w:val="clear" w:color="auto" w:fill="FFFFFF"/>
+              </w:rPr>
+              <w:t>,</w:t>
+            </w:r>
+            <w:r>
+              <w:rPr>
+                <w:rFonts w:cs="Times New Roman"/>
+                <w:color w:val="222222"/>
+                <w:shd w:val="clear" w:color="auto" w:fill="FFFFFF"/>
+              </w:rPr>
+              <w:t xml:space="preserve"> </w:t>
+            </w:r>
+            <w:r>
+              <w:rPr>
+                <w:rFonts w:cs="Times New Roman"/>
+                <w:color w:val="222222"/>
+                <w:shd w:val="clear" w:color="auto" w:fill="FFFFFF"/>
+              </w:rPr>
+              <w:t>G.,</w:t>
+            </w:r>
+            <w:r>
+              <w:rPr>
+                <w:rFonts w:cs="Times New Roman"/>
+                <w:color w:val="222222"/>
+                <w:shd w:val="clear" w:color="auto" w:fill="FFFFFF"/>
+              </w:rPr>
+              <w:t xml:space="preserve"> </w:t>
+            </w:r>
+            <w:r>
+              <w:rPr>
+                <w:rFonts w:cs="Times New Roman"/>
+                <w:color w:val="222222"/>
+                <w:shd w:val="clear" w:color="auto" w:fill="FFFFFF"/>
+              </w:rPr>
+              <w:t>Li</w:t>
+            </w:r>
+            <w:r>
+              <w:rPr>
+                <w:rFonts w:cs="Times New Roman"/>
+                <w:color w:val="222222"/>
+                <w:shd w:val="clear" w:color="auto" w:fill="FFFFFF"/>
+              </w:rPr>
+              <w:t>,</w:t>
+            </w:r>
+            <w:r>
+              <w:rPr>
+                <w:rFonts w:cs="Times New Roman"/>
+                <w:color w:val="222222"/>
+                <w:shd w:val="clear" w:color="auto" w:fill="FFFFFF"/>
+              </w:rPr>
+              <w:t xml:space="preserve"> </w:t>
+            </w:r>
+            <w:r>
+              <w:rPr>
+                <w:rFonts w:cs="Times New Roman"/>
+                <w:color w:val="222222"/>
+                <w:shd w:val="clear" w:color="auto" w:fill="FFFFFF"/>
+              </w:rPr>
+              <w:t>X</w:t>
+            </w:r>
+            <w:r>
+              <w:rPr>
+                <w:rFonts w:cs="Times New Roman"/>
+                <w:color w:val="222222"/>
+                <w:shd w:val="clear" w:color="auto" w:fill="FFFFFF"/>
+              </w:rPr>
+              <w:t>.</w:t>
+            </w:r>
+            <w:r>
+              <w:rPr>
+                <w:rFonts w:cs="Times New Roman"/>
+                <w:color w:val="222222"/>
+                <w:shd w:val="clear" w:color="auto" w:fill="FFFFFF"/>
+              </w:rPr>
+              <w:t>, and</w:t>
+            </w:r>
+            <w:r>
+              <w:rPr>
+                <w:rFonts w:cs="Times New Roman"/>
+                <w:color w:val="222222"/>
+                <w:shd w:val="clear" w:color="auto" w:fill="FFFFFF"/>
+              </w:rPr>
+              <w:t xml:space="preserve"> </w:t>
+            </w:r>
+            <w:r>
+              <w:rPr>
+                <w:rFonts w:cs="Times New Roman"/>
+                <w:color w:val="222222"/>
+                <w:shd w:val="clear" w:color="auto" w:fill="FFFFFF"/>
+              </w:rPr>
+              <w:t>Su,</w:t>
+            </w:r>
+            <w:r>
+              <w:rPr>
+                <w:rFonts w:cs="Times New Roman"/>
+                <w:color w:val="222222"/>
+                <w:shd w:val="clear" w:color="auto" w:fill="FFFFFF"/>
+              </w:rPr>
+              <w:t xml:space="preserve"> </w:t>
+            </w:r>
+            <w:r>
+              <w:rPr>
+                <w:rFonts w:cs="Times New Roman"/>
+                <w:color w:val="222222"/>
+                <w:shd w:val="clear" w:color="auto" w:fill="FFFFFF"/>
+              </w:rPr>
+              <w:t>S.,</w:t>
+            </w:r>
+            <w:r>
+              <w:rPr>
+                <w:rFonts w:cs="Times New Roman"/>
+                <w:color w:val="222222"/>
+                <w:shd w:val="clear" w:color="auto" w:fill="FFFFFF"/>
+              </w:rPr>
+              <w:t xml:space="preserve"> </w:t>
+            </w:r>
+            <w:r>
+              <w:rPr>
+                <w:rFonts w:cs="Times New Roman"/>
+                <w:color w:val="222222"/>
+                <w:shd w:val="clear" w:color="auto" w:fill="FFFFFF"/>
+              </w:rPr>
+              <w:t>(2024).</w:t>
+            </w:r>
+            <w:r>
+              <w:rPr>
+                <w:rFonts w:cs="Times New Roman"/>
+                <w:color w:val="222222"/>
+                <w:shd w:val="clear" w:color="auto" w:fill="FFFFFF"/>
+              </w:rPr>
+              <w:t xml:space="preserve"> </w:t>
+            </w:r>
+            <w:r>
+              <w:rPr>
+                <w:rFonts w:cs="Times New Roman"/>
+                <w:color w:val="222222"/>
+                <w:shd w:val="clear" w:color="auto" w:fill="FFFFFF"/>
+              </w:rPr>
+              <w:t xml:space="preserve">The </w:t>
+            </w:r>
+            <w:proofErr w:type="spellStart"/>
+            <w:r>
+              <w:rPr>
+                <w:rFonts w:cs="Times New Roman"/>
+                <w:color w:val="222222"/>
+                <w:shd w:val="clear" w:color="auto" w:fill="FFFFFF"/>
+              </w:rPr>
+              <w:t>RodentGPOmics</w:t>
+            </w:r>
+            <w:proofErr w:type="spellEnd"/>
+            <w:r>
+              <w:rPr>
+                <w:rFonts w:cs="Times New Roman"/>
+                <w:color w:val="222222"/>
+                <w:shd w:val="clear" w:color="auto" w:fill="FFFFFF"/>
+              </w:rPr>
+              <w:t xml:space="preserve"> Atlas: a comprehensive database of rodent biology for genomes and pathogens</w:t>
+            </w:r>
+            <w:r>
+              <w:rPr>
+                <w:rFonts w:cs="Times New Roman"/>
+                <w:color w:val="222222"/>
+                <w:shd w:val="clear" w:color="auto" w:fill="FFFFFF"/>
+              </w:rPr>
+              <w:t>.</w:t>
+            </w:r>
+            <w:r>
+              <w:rPr>
+                <w:rFonts w:cs="Times New Roman"/>
+                <w:color w:val="222222"/>
+                <w:shd w:val="clear" w:color="auto" w:fill="FFFFFF"/>
+              </w:rPr>
+              <w:t xml:space="preserve"> Accepted </w:t>
+            </w:r>
+            <w:r>
+              <w:rPr>
+                <w:rFonts w:cs="Times New Roman"/>
+                <w:color w:val="222222"/>
+                <w:shd w:val="clear" w:color="auto" w:fill="FFFFFF"/>
+              </w:rPr>
+              <w:t>at</w:t>
+            </w:r>
+            <w:r>
+              <w:rPr>
+                <w:rFonts w:cs="Times New Roman"/>
+                <w:color w:val="222222"/>
+                <w:shd w:val="clear" w:color="auto" w:fill="FFFFFF"/>
+              </w:rPr>
+              <w:t xml:space="preserve"> </w:t>
+            </w:r>
+            <w:r>
+              <w:rPr>
+                <w:rFonts w:cs="Times New Roman"/>
+                <w:i/>
+                <w:iCs/>
+                <w:color w:val="222222"/>
+                <w:shd w:val="clear" w:color="auto" w:fill="FFFFFF"/>
+              </w:rPr>
+              <w:t>Nucleic Acids Research</w:t>
+            </w:r>
+            <w:r>
+              <w:rPr>
+                <w:rFonts w:cs="Times New Roman"/>
+                <w:color w:val="222222"/>
+                <w:shd w:val="clear" w:color="auto" w:fill="FFFFFF"/>
+              </w:rPr>
+              <w:t>.</w:t>
+            </w:r>
+          </w:p>
+        </w:tc>
+      </w:tr>
+      <w:tr>
+        <w:tc>
+          <w:tcPr>
+            <w:tcW w:w="262" w:type="pct"/>
+          </w:tcPr>
+          <w:p>
+            <w:pPr>
+              <w:spacing w:after="0" w:line="282" w:lineRule="auto"/>
+              <w:ind w:left="720" w:hanging="720"/>
+              <w:jc w:val="right"/>
+              <w:rPr>
+                <w:rFonts w:cs="Times New Roman"/>
+              </w:rPr>
+            </w:pPr>
+            <w:r>
+              <w:rPr>
+                <w:rFonts w:cs="Times New Roman"/>
+              </w:rPr>
               <w:t>44.</w:t>
             </w:r>
           </w:p>
@@ -11014,6 +11533,7 @@
                 <w:color w:val="222222"/>
                 <w:shd w:val="clear" w:color="auto" w:fill="FFFFFF"/>
               </w:rPr>
+              <w:lastRenderedPageBreak/>
               <w:t>of</w:t>
             </w:r>
             <w:r>
@@ -11305,6 +11825,7 @@
                 <w:color w:val="222222"/>
                 <w:shd w:val="clear" w:color="auto" w:fill="FFFFFF"/>
               </w:rPr>
+              <w:lastRenderedPageBreak/>
               <w:t>31.</w:t>
             </w:r>
           </w:p>
@@ -11648,7 +12169,6 @@
                 <w:color w:val="222222"/>
                 <w:shd w:val="clear" w:color="auto" w:fill="FFFFFF"/>
               </w:rPr>
-              <w:lastRenderedPageBreak/>
               <w:t>30.</w:t>
             </w:r>
           </w:p>
@@ -17682,6 +18202,7 @@
               <w:rPr>
                 <w:rFonts w:cs="Times New Roman"/>
               </w:rPr>
+              <w:lastRenderedPageBreak/>
               <w:t>16.</w:t>
             </w:r>
           </w:p>
@@ -18159,7 +18680,6 @@
               <w:rPr>
                 <w:rFonts w:cs="Times New Roman"/>
               </w:rPr>
-              <w:lastRenderedPageBreak/>
               <w:t>15.</w:t>
             </w:r>
           </w:p>
@@ -24250,6 +24770,7 @@
               <w:rPr>
                 <w:rFonts w:cs="Times New Roman"/>
               </w:rPr>
+              <w:lastRenderedPageBreak/>
               <w:t>1.</w:t>
             </w:r>
           </w:p>
@@ -24712,7 +25233,6 @@
           <w:szCs w:val="24"/>
           <w:u w:val="single"/>
         </w:rPr>
-        <w:lastRenderedPageBreak/>
         <w:t>Articles</w:t>
       </w:r>
       <w:r>
@@ -27677,6 +28197,13 @@
                 <w:rFonts w:cs="Times New Roman"/>
                 <w:i/>
               </w:rPr>
+              <w:t xml:space="preserve"> wait for</w:t>
+            </w:r>
+            <w:r>
+              <w:rPr>
+                <w:rFonts w:cs="Times New Roman"/>
+                <w:i/>
+              </w:rPr>
               <w:t xml:space="preserve"> </w:t>
             </w:r>
             <w:r>
@@ -28337,6 +28864,7 @@
                 <w:bCs/>
                 <w:u w:val="none"/>
               </w:rPr>
+              <w:lastRenderedPageBreak/>
               <w:t xml:space="preserve">Enrollment: </w:t>
             </w:r>
             <w:r>
@@ -28470,7 +28998,6 @@
                 <w:i/>
                 <w:iCs/>
               </w:rPr>
-              <w:lastRenderedPageBreak/>
               <w:t>Math</w:t>
             </w:r>
             <w:r>
@@ -31910,6 +32437,7 @@
                 <w:rFonts w:cs="Times New Roman"/>
                 <w:u w:val="none"/>
               </w:rPr>
+              <w:lastRenderedPageBreak/>
               <w:t>Enrollment:</w:t>
             </w:r>
             <w:r>
@@ -32166,7 +32694,6 @@
                 <w:rFonts w:cs="Times New Roman"/>
                 <w:u w:val="none"/>
               </w:rPr>
-              <w:lastRenderedPageBreak/>
               <w:t>Level:</w:t>
             </w:r>
             <w:r>
@@ -35266,6 +35793,7 @@
                 <w:sz w:val="24"/>
                 <w:szCs w:val="24"/>
               </w:rPr>
+              <w:lastRenderedPageBreak/>
               <w:t>Committee</w:t>
             </w:r>
             <w:r>
@@ -35739,7 +36267,6 @@
                 <w:sz w:val="24"/>
                 <w:szCs w:val="24"/>
               </w:rPr>
-              <w:lastRenderedPageBreak/>
               <w:t>Committee</w:t>
             </w:r>
             <w:r>
@@ -39431,6 +39958,7 @@
                 <w:i/>
                 <w:iCs/>
               </w:rPr>
+              <w:lastRenderedPageBreak/>
               <w:t>Department</w:t>
             </w:r>
             <w:r>
@@ -39691,6 +40219,7 @@
                 <w:rFonts w:cs="Times New Roman"/>
                 <w:i/>
               </w:rPr>
+              <w:lastRenderedPageBreak/>
               <w:t>2022</w:t>
             </w:r>
           </w:p>
@@ -39810,7 +40339,6 @@
                 <w:i/>
                 <w:iCs/>
               </w:rPr>
-              <w:lastRenderedPageBreak/>
               <w:t>Department</w:t>
             </w:r>
             <w:r>
@@ -40101,7 +40629,6 @@
                 <w:rFonts w:cs="Times New Roman"/>
                 <w:i/>
               </w:rPr>
-              <w:lastRenderedPageBreak/>
               <w:t>2022</w:t>
             </w:r>
           </w:p>
@@ -42714,6 +43241,7 @@
               <w:rPr>
                 <w:rFonts w:cs="Times New Roman"/>
               </w:rPr>
+              <w:lastRenderedPageBreak/>
               <w:t>Title:</w:t>
             </w:r>
             <w:r>
@@ -42983,6 +43511,7 @@
               <w:rPr>
                 <w:rFonts w:cs="Times New Roman"/>
               </w:rPr>
+              <w:lastRenderedPageBreak/>
               <w:t>07/01/23</w:t>
             </w:r>
             <w:r>
@@ -43036,7 +43565,6 @@
                 <w:sz w:val="24"/>
                 <w:szCs w:val="24"/>
               </w:rPr>
-              <w:lastRenderedPageBreak/>
               <w:t>National</w:t>
             </w:r>
             <w:r>
@@ -45971,7 +46499,6 @@
               <w:rPr>
                 <w:rFonts w:cs="Times New Roman"/>
               </w:rPr>
-              <w:lastRenderedPageBreak/>
               <w:t>Co-Investigators:</w:t>
             </w:r>
             <w:r>
@@ -46090,7 +46617,6 @@
               <w:rPr>
                 <w:rFonts w:cs="Times New Roman"/>
               </w:rPr>
-              <w:lastRenderedPageBreak/>
               <w:t>202</w:t>
             </w:r>
             <w:r>
@@ -49482,6 +50008,7 @@
                 <w:rFonts w:cs="Times New Roman"/>
                 <w:bCs/>
               </w:rPr>
+              <w:lastRenderedPageBreak/>
               <w:t>2</w:t>
             </w:r>
           </w:p>
@@ -50089,7 +50616,6 @@
                 <w:rFonts w:cs="Times New Roman"/>
                 <w:iCs/>
               </w:rPr>
-              <w:lastRenderedPageBreak/>
               <w:t>14</w:t>
             </w:r>
           </w:p>
@@ -53921,6 +54447,7 @@
               <w:rPr>
                 <w:rFonts w:cs="Times New Roman"/>
               </w:rPr>
+              <w:lastRenderedPageBreak/>
               <w:t>Available</w:t>
             </w:r>
             <w:r>
@@ -53986,6 +54513,7 @@
                 <w:sz w:val="24"/>
                 <w:szCs w:val="24"/>
               </w:rPr>
+              <w:lastRenderedPageBreak/>
               <w:t>IGC</w:t>
             </w:r>
             <w:r>
@@ -54324,7 +54852,6 @@
               <w:rPr>
                 <w:rFonts w:cs="Times New Roman"/>
               </w:rPr>
-              <w:lastRenderedPageBreak/>
               <w:t>I</w:t>
             </w:r>
             <w:r>
@@ -54494,7 +55021,6 @@
                 <w:sz w:val="24"/>
                 <w:szCs w:val="24"/>
               </w:rPr>
-              <w:lastRenderedPageBreak/>
               <w:t>BEAGLE</w:t>
             </w:r>
           </w:p>
@@ -57084,13 +57610,40 @@
                 <w:szCs w:val="24"/>
               </w:rPr>
             </w:pPr>
-            <w:r>
+          </w:p>
+          <w:p>
+            <w:pPr>
+              <w:adjustRightInd w:val="0"/>
+              <w:spacing w:after="0" w:line="282" w:lineRule="auto"/>
+              <w:ind w:left="720" w:hanging="720"/>
               <w:rPr>
                 <w:rFonts w:cs="Times New Roman"/>
                 <w:b/>
                 <w:sz w:val="24"/>
                 <w:szCs w:val="24"/>
               </w:rPr>
+            </w:pPr>
+          </w:p>
+          <w:p>
+            <w:pPr>
+              <w:adjustRightInd w:val="0"/>
+              <w:spacing w:after="0" w:line="282" w:lineRule="auto"/>
+              <w:ind w:left="720" w:hanging="720"/>
+              <w:rPr>
+                <w:rFonts w:cs="Times New Roman"/>
+                <w:b/>
+                <w:sz w:val="24"/>
+                <w:szCs w:val="24"/>
+              </w:rPr>
+            </w:pPr>
+            <w:r>
+              <w:rPr>
+                <w:rFonts w:cs="Times New Roman"/>
+                <w:b/>
+                <w:sz w:val="24"/>
+                <w:szCs w:val="24"/>
+              </w:rPr>
+              <w:lastRenderedPageBreak/>
               <w:t>Departmental</w:t>
             </w:r>
             <w:r>
@@ -57140,19 +57693,7 @@
               <w:rPr>
                 <w:rFonts w:cs="Times New Roman"/>
               </w:rPr>
-              <w:t>served</w:t>
-            </w:r>
-            <w:r>
-              <w:rPr>
-                <w:rFonts w:cs="Times New Roman"/>
-              </w:rPr>
-              <w:t xml:space="preserve"> </w:t>
-            </w:r>
-            <w:r>
-              <w:rPr>
-                <w:rFonts w:cs="Times New Roman"/>
-              </w:rPr>
-              <w:t>as</w:t>
+              <w:t>led</w:t>
             </w:r>
             <w:r>
               <w:rPr>
@@ -57176,13 +57717,13 @@
               <w:rPr>
                 <w:rFonts w:cs="Times New Roman"/>
               </w:rPr>
-              <w:t>Director</w:t>
-            </w:r>
-            <w:r>
-              <w:rPr>
-                <w:rFonts w:cs="Times New Roman"/>
-              </w:rPr>
-              <w:t xml:space="preserve"> </w:t>
+              <w:t>development</w:t>
+            </w:r>
+            <w:r>
+              <w:rPr>
+                <w:rFonts w:cs="Times New Roman"/>
+              </w:rPr>
+              <w:t xml:space="preserve"> and establishment </w:t>
             </w:r>
             <w:r>
               <w:rPr>
@@ -57200,6 +57741,30 @@
               <w:rPr>
                 <w:rFonts w:cs="Times New Roman"/>
               </w:rPr>
+              <w:t>a</w:t>
+            </w:r>
+            <w:r>
+              <w:rPr>
+                <w:rFonts w:cs="Times New Roman"/>
+              </w:rPr>
+              <w:t xml:space="preserve"> </w:t>
+            </w:r>
+            <w:r>
+              <w:rPr>
+                <w:rFonts w:cs="Times New Roman"/>
+              </w:rPr>
+              <w:t>new</w:t>
+            </w:r>
+            <w:r>
+              <w:rPr>
+                <w:rFonts w:cs="Times New Roman"/>
+              </w:rPr>
+              <w:t xml:space="preserve"> </w:t>
+            </w:r>
+            <w:r>
+              <w:rPr>
+                <w:rFonts w:cs="Times New Roman"/>
+              </w:rPr>
               <w:t>Master</w:t>
             </w:r>
             <w:r>
@@ -57212,18 +57777,6 @@
               <w:rPr>
                 <w:rFonts w:cs="Times New Roman"/>
               </w:rPr>
-              <w:t>Programs</w:t>
-            </w:r>
-            <w:r>
-              <w:rPr>
-                <w:rFonts w:cs="Times New Roman"/>
-              </w:rPr>
-              <w:t xml:space="preserve"> </w:t>
-            </w:r>
-            <w:r>
-              <w:rPr>
-                <w:rFonts w:cs="Times New Roman"/>
-              </w:rPr>
               <w:t>of</w:t>
             </w:r>
             <w:r>
@@ -57236,6 +57789,102 @@
               <w:rPr>
                 <w:rFonts w:cs="Times New Roman"/>
               </w:rPr>
+              <w:t>Science</w:t>
+            </w:r>
+            <w:r>
+              <w:rPr>
+                <w:rFonts w:cs="Times New Roman"/>
+              </w:rPr>
+              <w:t xml:space="preserve"> </w:t>
+            </w:r>
+            <w:r>
+              <w:rPr>
+                <w:rFonts w:cs="Times New Roman"/>
+              </w:rPr>
+              <w:t>in</w:t>
+            </w:r>
+            <w:r>
+              <w:rPr>
+                <w:rFonts w:cs="Times New Roman"/>
+              </w:rPr>
+              <w:t xml:space="preserve"> </w:t>
+            </w:r>
+            <w:r>
+              <w:rPr>
+                <w:rFonts w:cs="Times New Roman"/>
+              </w:rPr>
+              <w:t>Data</w:t>
+            </w:r>
+            <w:r>
+              <w:rPr>
+                <w:rFonts w:cs="Times New Roman"/>
+              </w:rPr>
+              <w:t xml:space="preserve"> </w:t>
+            </w:r>
+            <w:r>
+              <w:rPr>
+                <w:rFonts w:cs="Times New Roman"/>
+              </w:rPr>
+              <w:t>Science</w:t>
+            </w:r>
+            <w:r>
+              <w:rPr>
+                <w:rFonts w:cs="Times New Roman"/>
+              </w:rPr>
+              <w:t xml:space="preserve"> </w:t>
+            </w:r>
+            <w:r>
+              <w:rPr>
+                <w:rFonts w:cs="Times New Roman"/>
+              </w:rPr>
+              <w:t>program</w:t>
+            </w:r>
+            <w:r>
+              <w:rPr>
+                <w:rFonts w:cs="Times New Roman"/>
+              </w:rPr>
+              <w:t xml:space="preserve"> </w:t>
+            </w:r>
+            <w:r>
+              <w:rPr>
+                <w:rFonts w:cs="Times New Roman"/>
+              </w:rPr>
+              <w:t>jointly</w:t>
+            </w:r>
+            <w:r>
+              <w:rPr>
+                <w:rFonts w:cs="Times New Roman"/>
+              </w:rPr>
+              <w:t xml:space="preserve"> </w:t>
+            </w:r>
+            <w:r>
+              <w:rPr>
+                <w:rFonts w:cs="Times New Roman"/>
+              </w:rPr>
+              <w:t>hosted</w:t>
+            </w:r>
+            <w:r>
+              <w:rPr>
+                <w:rFonts w:cs="Times New Roman"/>
+              </w:rPr>
+              <w:t xml:space="preserve"> </w:t>
+            </w:r>
+            <w:r>
+              <w:rPr>
+                <w:rFonts w:cs="Times New Roman"/>
+              </w:rPr>
+              <w:t>by</w:t>
+            </w:r>
+            <w:r>
+              <w:rPr>
+                <w:rFonts w:cs="Times New Roman"/>
+              </w:rPr>
+              <w:t xml:space="preserve"> </w:t>
+            </w:r>
+            <w:r>
+              <w:rPr>
+                <w:rFonts w:cs="Times New Roman"/>
+              </w:rPr>
               <w:t>the</w:t>
             </w:r>
             <w:r>
@@ -57260,7 +57909,43 @@
               <w:rPr>
                 <w:rFonts w:cs="Times New Roman"/>
               </w:rPr>
-              <w:t>Department</w:t>
+              <w:t>and</w:t>
+            </w:r>
+            <w:r>
+              <w:rPr>
+                <w:rFonts w:cs="Times New Roman"/>
+              </w:rPr>
+              <w:t xml:space="preserve"> </w:t>
+            </w:r>
+            <w:r>
+              <w:rPr>
+                <w:rFonts w:cs="Times New Roman"/>
+              </w:rPr>
+              <w:t>Computer</w:t>
+            </w:r>
+            <w:r>
+              <w:rPr>
+                <w:rFonts w:cs="Times New Roman"/>
+              </w:rPr>
+              <w:t xml:space="preserve"> </w:t>
+            </w:r>
+            <w:r>
+              <w:rPr>
+                <w:rFonts w:cs="Times New Roman"/>
+              </w:rPr>
+              <w:t>Science</w:t>
+            </w:r>
+            <w:r>
+              <w:rPr>
+                <w:rFonts w:cs="Times New Roman"/>
+              </w:rPr>
+              <w:t xml:space="preserve"> </w:t>
+            </w:r>
+            <w:r>
+              <w:rPr>
+                <w:rFonts w:cs="Times New Roman"/>
+              </w:rPr>
+              <w:t>Departments</w:t>
             </w:r>
             <w:r>
               <w:rPr>
@@ -57296,49 +57981,7 @@
               <w:rPr>
                 <w:rFonts w:cs="Times New Roman"/>
               </w:rPr>
-              <w:t>University</w:t>
-            </w:r>
-            <w:r>
-              <w:rPr>
-                <w:rFonts w:cs="Times New Roman"/>
-              </w:rPr>
-              <w:t xml:space="preserve"> </w:t>
-            </w:r>
-            <w:r>
-              <w:rPr>
-                <w:rFonts w:cs="Times New Roman"/>
-              </w:rPr>
-              <w:t xml:space="preserve">from </w:t>
-            </w:r>
-            <w:r>
-              <w:rPr>
-                <w:rFonts w:cs="Times New Roman"/>
-              </w:rPr>
-              <w:t>Fall</w:t>
-            </w:r>
-            <w:r>
-              <w:rPr>
-                <w:rFonts w:cs="Times New Roman"/>
-              </w:rPr>
-              <w:t xml:space="preserve"> </w:t>
-            </w:r>
-            <w:r>
-              <w:rPr>
-                <w:rFonts w:cs="Times New Roman"/>
-              </w:rPr>
-              <w:t>2021</w:t>
-            </w:r>
-            <w:r>
-              <w:rPr>
-                <w:rFonts w:cs="Times New Roman"/>
-              </w:rPr>
-              <w:t xml:space="preserve"> to Spring 2024</w:t>
-            </w:r>
-            <w:r>
-              <w:rPr>
-                <w:rFonts w:cs="Times New Roman"/>
-              </w:rPr>
-              <w:t>.</w:t>
+              <w:t>University.</w:t>
             </w:r>
           </w:p>
           <w:p>
@@ -57381,7 +58024,7 @@
               <w:rPr>
                 <w:rFonts w:cs="Times New Roman"/>
               </w:rPr>
-              <w:t>on</w:t>
+              <w:t>as</w:t>
             </w:r>
             <w:r>
               <w:rPr>
@@ -57405,31 +58048,43 @@
               <w:rPr>
                 <w:rFonts w:cs="Times New Roman"/>
               </w:rPr>
-              <w:t>Graduate</w:t>
-            </w:r>
-            <w:r>
-              <w:rPr>
-                <w:rFonts w:cs="Times New Roman"/>
-              </w:rPr>
-              <w:t xml:space="preserve"> </w:t>
-            </w:r>
-            <w:r>
-              <w:rPr>
-                <w:rFonts w:cs="Times New Roman"/>
-              </w:rPr>
-              <w:t>Study</w:t>
-            </w:r>
-            <w:r>
-              <w:rPr>
-                <w:rFonts w:cs="Times New Roman"/>
-              </w:rPr>
-              <w:t xml:space="preserve"> </w:t>
-            </w:r>
-            <w:r>
-              <w:rPr>
-                <w:rFonts w:cs="Times New Roman"/>
-              </w:rPr>
-              <w:t>Committee</w:t>
+              <w:t>Director</w:t>
+            </w:r>
+            <w:r>
+              <w:rPr>
+                <w:rFonts w:cs="Times New Roman"/>
+              </w:rPr>
+              <w:t xml:space="preserve"> </w:t>
+            </w:r>
+            <w:r>
+              <w:rPr>
+                <w:rFonts w:cs="Times New Roman"/>
+              </w:rPr>
+              <w:t>of</w:t>
+            </w:r>
+            <w:r>
+              <w:rPr>
+                <w:rFonts w:cs="Times New Roman"/>
+              </w:rPr>
+              <w:t xml:space="preserve"> </w:t>
+            </w:r>
+            <w:r>
+              <w:rPr>
+                <w:rFonts w:cs="Times New Roman"/>
+              </w:rPr>
+              <w:t>Master</w:t>
+            </w:r>
+            <w:r>
+              <w:rPr>
+                <w:rFonts w:cs="Times New Roman"/>
+              </w:rPr>
+              <w:t xml:space="preserve"> </w:t>
+            </w:r>
+            <w:r>
+              <w:rPr>
+                <w:rFonts w:cs="Times New Roman"/>
+              </w:rPr>
+              <w:t>Programs</w:t>
             </w:r>
             <w:r>
               <w:rPr>
@@ -57586,7 +58241,19 @@
               <w:rPr>
                 <w:rFonts w:cs="Times New Roman"/>
               </w:rPr>
-              <w:t>led</w:t>
+              <w:t>served</w:t>
+            </w:r>
+            <w:r>
+              <w:rPr>
+                <w:rFonts w:cs="Times New Roman"/>
+              </w:rPr>
+              <w:t xml:space="preserve"> </w:t>
+            </w:r>
+            <w:r>
+              <w:rPr>
+                <w:rFonts w:cs="Times New Roman"/>
+              </w:rPr>
+              <w:t>on</w:t>
             </w:r>
             <w:r>
               <w:rPr>
@@ -57610,19 +58277,37 @@
               <w:rPr>
                 <w:rFonts w:cs="Times New Roman"/>
               </w:rPr>
-              <w:t>development</w:t>
-            </w:r>
-            <w:r>
-              <w:rPr>
-                <w:rFonts w:cs="Times New Roman"/>
-              </w:rPr>
-              <w:t xml:space="preserve"> </w:t>
-            </w:r>
-            <w:r>
-              <w:rPr>
-                <w:rFonts w:cs="Times New Roman"/>
-              </w:rPr>
-              <w:t xml:space="preserve">and establishment </w:t>
+              <w:t>Graduate</w:t>
+            </w:r>
+            <w:r>
+              <w:rPr>
+                <w:rFonts w:cs="Times New Roman"/>
+              </w:rPr>
+              <w:t xml:space="preserve"> </w:t>
+            </w:r>
+            <w:r>
+              <w:rPr>
+                <w:rFonts w:cs="Times New Roman"/>
+              </w:rPr>
+              <w:t>Study</w:t>
+            </w:r>
+            <w:r>
+              <w:rPr>
+                <w:rFonts w:cs="Times New Roman"/>
+              </w:rPr>
+              <w:t xml:space="preserve"> </w:t>
+            </w:r>
+            <w:r>
+              <w:rPr>
+                <w:rFonts w:cs="Times New Roman"/>
+              </w:rPr>
+              <w:t>Committee</w:t>
+            </w:r>
+            <w:r>
+              <w:rPr>
+                <w:rFonts w:cs="Times New Roman"/>
+              </w:rPr>
+              <w:t xml:space="preserve"> </w:t>
             </w:r>
             <w:r>
               <w:rPr>
@@ -57640,150 +58325,6 @@
               <w:rPr>
                 <w:rFonts w:cs="Times New Roman"/>
               </w:rPr>
-              <w:t>a</w:t>
-            </w:r>
-            <w:r>
-              <w:rPr>
-                <w:rFonts w:cs="Times New Roman"/>
-              </w:rPr>
-              <w:t xml:space="preserve"> </w:t>
-            </w:r>
-            <w:r>
-              <w:rPr>
-                <w:rFonts w:cs="Times New Roman"/>
-              </w:rPr>
-              <w:t>new</w:t>
-            </w:r>
-            <w:r>
-              <w:rPr>
-                <w:rFonts w:cs="Times New Roman"/>
-              </w:rPr>
-              <w:t xml:space="preserve"> </w:t>
-            </w:r>
-            <w:r>
-              <w:rPr>
-                <w:rFonts w:cs="Times New Roman"/>
-              </w:rPr>
-              <w:t>Master</w:t>
-            </w:r>
-            <w:r>
-              <w:rPr>
-                <w:rFonts w:cs="Times New Roman"/>
-              </w:rPr>
-              <w:t xml:space="preserve"> </w:t>
-            </w:r>
-            <w:r>
-              <w:rPr>
-                <w:rFonts w:cs="Times New Roman"/>
-              </w:rPr>
-              <w:t>of</w:t>
-            </w:r>
-            <w:r>
-              <w:rPr>
-                <w:rFonts w:cs="Times New Roman"/>
-              </w:rPr>
-              <w:t xml:space="preserve"> </w:t>
-            </w:r>
-            <w:r>
-              <w:rPr>
-                <w:rFonts w:cs="Times New Roman"/>
-              </w:rPr>
-              <w:t>Science</w:t>
-            </w:r>
-            <w:r>
-              <w:rPr>
-                <w:rFonts w:cs="Times New Roman"/>
-              </w:rPr>
-              <w:t xml:space="preserve"> </w:t>
-            </w:r>
-            <w:r>
-              <w:rPr>
-                <w:rFonts w:cs="Times New Roman"/>
-              </w:rPr>
-              <w:t>in</w:t>
-            </w:r>
-            <w:r>
-              <w:rPr>
-                <w:rFonts w:cs="Times New Roman"/>
-              </w:rPr>
-              <w:t xml:space="preserve"> </w:t>
-            </w:r>
-            <w:r>
-              <w:rPr>
-                <w:rFonts w:cs="Times New Roman"/>
-              </w:rPr>
-              <w:t>Data</w:t>
-            </w:r>
-            <w:r>
-              <w:rPr>
-                <w:rFonts w:cs="Times New Roman"/>
-              </w:rPr>
-              <w:t xml:space="preserve"> </w:t>
-            </w:r>
-            <w:r>
-              <w:rPr>
-                <w:rFonts w:cs="Times New Roman"/>
-              </w:rPr>
-              <w:t>Science</w:t>
-            </w:r>
-            <w:r>
-              <w:rPr>
-                <w:rFonts w:cs="Times New Roman"/>
-              </w:rPr>
-              <w:t xml:space="preserve"> </w:t>
-            </w:r>
-            <w:r>
-              <w:rPr>
-                <w:rFonts w:cs="Times New Roman"/>
-              </w:rPr>
-              <w:t>program</w:t>
-            </w:r>
-            <w:r>
-              <w:rPr>
-                <w:rFonts w:cs="Times New Roman"/>
-              </w:rPr>
-              <w:t xml:space="preserve"> </w:t>
-            </w:r>
-            <w:r>
-              <w:rPr>
-                <w:rFonts w:cs="Times New Roman"/>
-              </w:rPr>
-              <w:t>jointly</w:t>
-            </w:r>
-            <w:r>
-              <w:rPr>
-                <w:rFonts w:cs="Times New Roman"/>
-              </w:rPr>
-              <w:t xml:space="preserve"> </w:t>
-            </w:r>
-            <w:r>
-              <w:rPr>
-                <w:rFonts w:cs="Times New Roman"/>
-              </w:rPr>
-              <w:t>hosted</w:t>
-            </w:r>
-            <w:r>
-              <w:rPr>
-                <w:rFonts w:cs="Times New Roman"/>
-              </w:rPr>
-              <w:t xml:space="preserve"> </w:t>
-            </w:r>
-            <w:r>
-              <w:rPr>
-                <w:rFonts w:cs="Times New Roman"/>
-              </w:rPr>
-              <w:t>by</w:t>
-            </w:r>
-            <w:r>
-              <w:rPr>
-                <w:rFonts w:cs="Times New Roman"/>
-              </w:rPr>
-              <w:t xml:space="preserve"> </w:t>
-            </w:r>
-            <w:r>
-              <w:rPr>
-                <w:rFonts w:cs="Times New Roman"/>
-              </w:rPr>
               <w:t>the</w:t>
             </w:r>
             <w:r>
@@ -57808,43 +58349,7 @@
               <w:rPr>
                 <w:rFonts w:cs="Times New Roman"/>
               </w:rPr>
-              <w:t>and</w:t>
-            </w:r>
-            <w:r>
-              <w:rPr>
-                <w:rFonts w:cs="Times New Roman"/>
-              </w:rPr>
-              <w:t xml:space="preserve"> </w:t>
-            </w:r>
-            <w:r>
-              <w:rPr>
-                <w:rFonts w:cs="Times New Roman"/>
-              </w:rPr>
-              <w:t>Computer</w:t>
-            </w:r>
-            <w:r>
-              <w:rPr>
-                <w:rFonts w:cs="Times New Roman"/>
-              </w:rPr>
-              <w:t xml:space="preserve"> </w:t>
-            </w:r>
-            <w:r>
-              <w:rPr>
-                <w:rFonts w:cs="Times New Roman"/>
-              </w:rPr>
-              <w:t>Science</w:t>
-            </w:r>
-            <w:r>
-              <w:rPr>
-                <w:rFonts w:cs="Times New Roman"/>
-              </w:rPr>
-              <w:t xml:space="preserve"> </w:t>
-            </w:r>
-            <w:r>
-              <w:rPr>
-                <w:rFonts w:cs="Times New Roman"/>
-              </w:rPr>
-              <w:t>Departments</w:t>
+              <w:t>Department</w:t>
             </w:r>
             <w:r>
               <w:rPr>
@@ -57880,7 +58385,49 @@
               <w:rPr>
                 <w:rFonts w:cs="Times New Roman"/>
               </w:rPr>
-              <w:t>University.</w:t>
+              <w:t>University</w:t>
+            </w:r>
+            <w:r>
+              <w:rPr>
+                <w:rFonts w:cs="Times New Roman"/>
+              </w:rPr>
+              <w:t xml:space="preserve"> </w:t>
+            </w:r>
+            <w:r>
+              <w:rPr>
+                <w:rFonts w:cs="Times New Roman"/>
+              </w:rPr>
+              <w:t xml:space="preserve">from </w:t>
+            </w:r>
+            <w:r>
+              <w:rPr>
+                <w:rFonts w:cs="Times New Roman"/>
+              </w:rPr>
+              <w:t>Fall</w:t>
+            </w:r>
+            <w:r>
+              <w:rPr>
+                <w:rFonts w:cs="Times New Roman"/>
+              </w:rPr>
+              <w:t xml:space="preserve"> </w:t>
+            </w:r>
+            <w:r>
+              <w:rPr>
+                <w:rFonts w:cs="Times New Roman"/>
+              </w:rPr>
+              <w:t>2021</w:t>
+            </w:r>
+            <w:r>
+              <w:rPr>
+                <w:rFonts w:cs="Times New Roman"/>
+              </w:rPr>
+              <w:t xml:space="preserve"> to Spring 2024</w:t>
+            </w:r>
+            <w:r>
+              <w:rPr>
+                <w:rFonts w:cs="Times New Roman"/>
+              </w:rPr>
+              <w:t>.</w:t>
             </w:r>
           </w:p>
         </w:tc>
@@ -57908,6 +58455,7 @@
                 <w:sz w:val="24"/>
                 <w:szCs w:val="24"/>
               </w:rPr>
+              <w:lastRenderedPageBreak/>
               <w:t>Outreach</w:t>
             </w:r>
           </w:p>
@@ -57927,7 +58475,6 @@
               <w:rPr>
                 <w:rFonts w:cs="Times New Roman"/>
               </w:rPr>
-              <w:lastRenderedPageBreak/>
               <w:t>I</w:t>
             </w:r>
             <w:r>

</xml_diff>

<commit_message>
update CV to include detailed dates of BATS and GISTS
</commit_message>
<xml_diff>
--- a/CV/Ji CV.docx
+++ b/CV/Ji CV.docx
@@ -58912,55 +58912,215 @@
               <w:rPr>
                 <w:rFonts w:cs="Times New Roman"/>
               </w:rPr>
-              <w:t>Education</w:t>
-            </w:r>
-            <w:r>
-              <w:rPr>
-                <w:rFonts w:cs="Times New Roman"/>
-              </w:rPr>
-              <w:t xml:space="preserve"> </w:t>
-            </w:r>
-            <w:r>
-              <w:rPr>
-                <w:rFonts w:cs="Times New Roman"/>
-              </w:rPr>
-              <w:t>in</w:t>
-            </w:r>
-            <w:r>
-              <w:rPr>
-                <w:rFonts w:cs="Times New Roman"/>
-              </w:rPr>
-              <w:t xml:space="preserve"> </w:t>
-            </w:r>
-            <w:r>
-              <w:rPr>
-                <w:rFonts w:cs="Times New Roman"/>
-              </w:rPr>
-              <w:t>2023</w:t>
-            </w:r>
-            <w:r>
-              <w:rPr>
-                <w:rFonts w:cs="Times New Roman"/>
-              </w:rPr>
-              <w:t xml:space="preserve"> </w:t>
-            </w:r>
-            <w:r>
-              <w:rPr>
-                <w:rFonts w:cs="Times New Roman"/>
-              </w:rPr>
-              <w:t>and</w:t>
-            </w:r>
-            <w:r>
-              <w:rPr>
-                <w:rFonts w:cs="Times New Roman"/>
-              </w:rPr>
-              <w:t xml:space="preserve"> </w:t>
-            </w:r>
-            <w:r>
-              <w:rPr>
-                <w:rFonts w:cs="Times New Roman"/>
-              </w:rPr>
-              <w:t>2024.</w:t>
+              <w:t>Educatio</w:t>
+            </w:r>
+            <w:r>
+              <w:rPr>
+                <w:rFonts w:cs="Times New Roman"/>
+              </w:rPr>
+              <w:t>n</w:t>
+            </w:r>
+          </w:p>
+          <w:p>
+            <w:pPr>
+              <w:numPr>
+                <w:ilvl w:val="1"/>
+                <w:numId w:val="22"/>
+              </w:numPr>
+              <w:shd w:val="clear" w:color="auto" w:fill="FFFFFF"/>
+              <w:spacing w:before="100" w:beforeAutospacing="1" w:after="100" w:afterAutospacing="1"/>
+              <w:textAlignment w:val="baseline"/>
+              <w:rPr>
+                <w:rFonts w:ascii="Aptos" w:hAnsi="Aptos" w:cs="Segoe UI"/>
+                <w:color w:val="000000"/>
+              </w:rPr>
+            </w:pPr>
+            <w:r>
+              <w:rPr>
+                <w:rFonts w:ascii="Aptos" w:hAnsi="Aptos" w:cs="Segoe UI"/>
+                <w:color w:val="000000"/>
+              </w:rPr>
+              <w:t>Volunteer, Boys at Tulane in STEM (BATS), 03/18/2023</w:t>
+            </w:r>
+          </w:p>
+          <w:p>
+            <w:pPr>
+              <w:numPr>
+                <w:ilvl w:val="1"/>
+                <w:numId w:val="22"/>
+              </w:numPr>
+              <w:shd w:val="clear" w:color="auto" w:fill="FFFFFF"/>
+              <w:spacing w:before="100" w:beforeAutospacing="1" w:after="100" w:afterAutospacing="1"/>
+              <w:textAlignment w:val="baseline"/>
+              <w:rPr>
+                <w:rFonts w:ascii="Aptos" w:hAnsi="Aptos" w:cs="Segoe UI"/>
+                <w:color w:val="000000"/>
+              </w:rPr>
+            </w:pPr>
+            <w:r>
+              <w:rPr>
+                <w:rFonts w:ascii="Aptos" w:hAnsi="Aptos" w:cs="Segoe UI"/>
+                <w:color w:val="000000"/>
+              </w:rPr>
+              <w:t>Volunteer, Boys at Tulane in STEM (BATS), 09/16/2023</w:t>
+            </w:r>
+          </w:p>
+          <w:p>
+            <w:pPr>
+              <w:numPr>
+                <w:ilvl w:val="1"/>
+                <w:numId w:val="22"/>
+              </w:numPr>
+              <w:shd w:val="clear" w:color="auto" w:fill="FFFFFF"/>
+              <w:spacing w:before="100" w:beforeAutospacing="1" w:after="100" w:afterAutospacing="1"/>
+              <w:textAlignment w:val="baseline"/>
+              <w:rPr>
+                <w:rFonts w:ascii="Aptos" w:hAnsi="Aptos" w:cs="Segoe UI"/>
+                <w:color w:val="000000"/>
+              </w:rPr>
+            </w:pPr>
+            <w:r>
+              <w:rPr>
+                <w:rFonts w:ascii="Aptos" w:hAnsi="Aptos" w:cs="Segoe UI"/>
+                <w:color w:val="000000"/>
+              </w:rPr>
+              <w:t>Volunteer, Girls in STEM at Tulane (</w:t>
+            </w:r>
+            <w:proofErr w:type="spellStart"/>
+            <w:r>
+              <w:rPr>
+                <w:rFonts w:ascii="Aptos" w:hAnsi="Aptos" w:cs="Segoe UI"/>
+                <w:color w:val="000000"/>
+              </w:rPr>
+              <w:t>GiST</w:t>
+            </w:r>
+            <w:proofErr w:type="spellEnd"/>
+            <w:r>
+              <w:rPr>
+                <w:rFonts w:ascii="Aptos" w:hAnsi="Aptos" w:cs="Segoe UI"/>
+                <w:color w:val="000000"/>
+              </w:rPr>
+              <w:t>), 11/04/2023</w:t>
+            </w:r>
+          </w:p>
+          <w:p>
+            <w:pPr>
+              <w:numPr>
+                <w:ilvl w:val="1"/>
+                <w:numId w:val="22"/>
+              </w:numPr>
+              <w:shd w:val="clear" w:color="auto" w:fill="FFFFFF"/>
+              <w:spacing w:before="100" w:beforeAutospacing="1" w:after="100" w:afterAutospacing="1"/>
+              <w:textAlignment w:val="baseline"/>
+              <w:rPr>
+                <w:rFonts w:ascii="Aptos" w:hAnsi="Aptos" w:cs="Segoe UI"/>
+                <w:color w:val="000000"/>
+              </w:rPr>
+            </w:pPr>
+            <w:r>
+              <w:rPr>
+                <w:rFonts w:ascii="Aptos" w:hAnsi="Aptos" w:cs="Segoe UI"/>
+                <w:color w:val="000000"/>
+              </w:rPr>
+              <w:t>Volunteer, Boys at Tulane in STEM (BATS), 04/13/2024</w:t>
+            </w:r>
+          </w:p>
+          <w:p>
+            <w:pPr>
+              <w:numPr>
+                <w:ilvl w:val="1"/>
+                <w:numId w:val="22"/>
+              </w:numPr>
+              <w:shd w:val="clear" w:color="auto" w:fill="FFFFFF"/>
+              <w:spacing w:before="100" w:beforeAutospacing="1" w:after="100" w:afterAutospacing="1"/>
+              <w:textAlignment w:val="baseline"/>
+              <w:rPr>
+                <w:rFonts w:ascii="Aptos" w:hAnsi="Aptos" w:cs="Segoe UI"/>
+                <w:color w:val="000000"/>
+              </w:rPr>
+            </w:pPr>
+            <w:r>
+              <w:rPr>
+                <w:rFonts w:ascii="Aptos" w:hAnsi="Aptos" w:cs="Segoe UI"/>
+                <w:color w:val="000000"/>
+              </w:rPr>
+              <w:t>Volunteer, Girls in STEM at Tulane (</w:t>
+            </w:r>
+            <w:proofErr w:type="spellStart"/>
+            <w:r>
+              <w:rPr>
+                <w:rFonts w:ascii="Aptos" w:hAnsi="Aptos" w:cs="Segoe UI"/>
+                <w:color w:val="000000"/>
+              </w:rPr>
+              <w:t>GiST</w:t>
+            </w:r>
+            <w:proofErr w:type="spellEnd"/>
+            <w:r>
+              <w:rPr>
+                <w:rFonts w:ascii="Aptos" w:hAnsi="Aptos" w:cs="Segoe UI"/>
+                <w:color w:val="000000"/>
+              </w:rPr>
+              <w:t>), 03/09/2024</w:t>
+            </w:r>
+          </w:p>
+          <w:p>
+            <w:pPr>
+              <w:numPr>
+                <w:ilvl w:val="1"/>
+                <w:numId w:val="22"/>
+              </w:numPr>
+              <w:shd w:val="clear" w:color="auto" w:fill="FFFFFF"/>
+              <w:spacing w:before="100" w:beforeAutospacing="1" w:after="100" w:afterAutospacing="1"/>
+              <w:textAlignment w:val="baseline"/>
+              <w:rPr>
+                <w:rFonts w:ascii="Aptos" w:hAnsi="Aptos" w:cs="Segoe UI"/>
+                <w:color w:val="000000"/>
+              </w:rPr>
+            </w:pPr>
+            <w:r>
+              <w:rPr>
+                <w:rFonts w:ascii="Aptos" w:hAnsi="Aptos" w:cs="Segoe UI"/>
+                <w:color w:val="000000"/>
+              </w:rPr>
+              <w:t>Volunteer, Boys at Tulane in STEM (BATS), 09/21/2024</w:t>
+            </w:r>
+          </w:p>
+          <w:p>
+            <w:pPr>
+              <w:numPr>
+                <w:ilvl w:val="1"/>
+                <w:numId w:val="22"/>
+              </w:numPr>
+              <w:shd w:val="clear" w:color="auto" w:fill="FFFFFF"/>
+              <w:spacing w:before="100" w:beforeAutospacing="1" w:after="100" w:afterAutospacing="1"/>
+              <w:textAlignment w:val="baseline"/>
+              <w:rPr>
+                <w:rFonts w:ascii="Aptos" w:hAnsi="Aptos" w:cs="Segoe UI"/>
+                <w:color w:val="000000"/>
+              </w:rPr>
+            </w:pPr>
+            <w:r>
+              <w:rPr>
+                <w:rFonts w:ascii="Aptos" w:hAnsi="Aptos" w:cs="Segoe UI"/>
+                <w:color w:val="000000"/>
+              </w:rPr>
+              <w:t>Volunteer, Girls in STEM at Tulane (</w:t>
+            </w:r>
+            <w:proofErr w:type="spellStart"/>
+            <w:r>
+              <w:rPr>
+                <w:rFonts w:ascii="Aptos" w:hAnsi="Aptos" w:cs="Segoe UI"/>
+                <w:color w:val="000000"/>
+              </w:rPr>
+              <w:t>GiST</w:t>
+            </w:r>
+            <w:proofErr w:type="spellEnd"/>
+            <w:r>
+              <w:rPr>
+                <w:rFonts w:ascii="Aptos" w:hAnsi="Aptos" w:cs="Segoe UI"/>
+                <w:color w:val="000000"/>
+              </w:rPr>
+              <w:t>), 10/26/2024</w:t>
             </w:r>
           </w:p>
           <w:p>
@@ -59390,6 +59550,25 @@
               </w:rPr>
               <w:t xml:space="preserve"> </w:t>
             </w:r>
+          </w:p>
+        </w:tc>
+      </w:tr>
+      <w:tr>
+        <w:tc>
+          <w:tcPr>
+            <w:tcW w:w="5000" w:type="pct"/>
+          </w:tcPr>
+          <w:p>
+            <w:pPr>
+              <w:adjustRightInd w:val="0"/>
+              <w:spacing w:after="0" w:line="282" w:lineRule="auto"/>
+              <w:rPr>
+                <w:rFonts w:cs="Times New Roman"/>
+                <w:b/>
+                <w:sz w:val="24"/>
+                <w:szCs w:val="24"/>
+              </w:rPr>
+            </w:pPr>
           </w:p>
         </w:tc>
       </w:tr>
@@ -61469,6 +61648,119 @@
     </w:lvl>
   </w:abstractNum>
   <w:abstractNum w:abstractNumId="6" w15:restartNumberingAfterBreak="0">
+    <w:nsid w:val="1D7309E1"/>
+    <w:multiLevelType w:val="multilevel"/>
+    <w:tmpl w:val="3EC6A5E4"/>
+    <w:lvl w:ilvl="0">
+      <w:start w:val="1"/>
+      <w:numFmt w:val="decimal"/>
+      <w:lvlText w:val="%1."/>
+      <w:lvlJc w:val="left"/>
+      <w:pPr>
+        <w:tabs>
+          <w:tab w:val="num" w:pos="720"/>
+        </w:tabs>
+        <w:ind w:left="720" w:hanging="360"/>
+      </w:pPr>
+    </w:lvl>
+    <w:lvl w:ilvl="1" w:tentative="1">
+      <w:start w:val="1"/>
+      <w:numFmt w:val="decimal"/>
+      <w:lvlText w:val="%2."/>
+      <w:lvlJc w:val="left"/>
+      <w:pPr>
+        <w:tabs>
+          <w:tab w:val="num" w:pos="1440"/>
+        </w:tabs>
+        <w:ind w:left="1440" w:hanging="360"/>
+      </w:pPr>
+    </w:lvl>
+    <w:lvl w:ilvl="2" w:tentative="1">
+      <w:start w:val="1"/>
+      <w:numFmt w:val="decimal"/>
+      <w:lvlText w:val="%3."/>
+      <w:lvlJc w:val="left"/>
+      <w:pPr>
+        <w:tabs>
+          <w:tab w:val="num" w:pos="2160"/>
+        </w:tabs>
+        <w:ind w:left="2160" w:hanging="360"/>
+      </w:pPr>
+    </w:lvl>
+    <w:lvl w:ilvl="3" w:tentative="1">
+      <w:start w:val="1"/>
+      <w:numFmt w:val="decimal"/>
+      <w:lvlText w:val="%4."/>
+      <w:lvlJc w:val="left"/>
+      <w:pPr>
+        <w:tabs>
+          <w:tab w:val="num" w:pos="2880"/>
+        </w:tabs>
+        <w:ind w:left="2880" w:hanging="360"/>
+      </w:pPr>
+    </w:lvl>
+    <w:lvl w:ilvl="4" w:tentative="1">
+      <w:start w:val="1"/>
+      <w:numFmt w:val="decimal"/>
+      <w:lvlText w:val="%5."/>
+      <w:lvlJc w:val="left"/>
+      <w:pPr>
+        <w:tabs>
+          <w:tab w:val="num" w:pos="3600"/>
+        </w:tabs>
+        <w:ind w:left="3600" w:hanging="360"/>
+      </w:pPr>
+    </w:lvl>
+    <w:lvl w:ilvl="5" w:tentative="1">
+      <w:start w:val="1"/>
+      <w:numFmt w:val="decimal"/>
+      <w:lvlText w:val="%6."/>
+      <w:lvlJc w:val="left"/>
+      <w:pPr>
+        <w:tabs>
+          <w:tab w:val="num" w:pos="4320"/>
+        </w:tabs>
+        <w:ind w:left="4320" w:hanging="360"/>
+      </w:pPr>
+    </w:lvl>
+    <w:lvl w:ilvl="6" w:tentative="1">
+      <w:start w:val="1"/>
+      <w:numFmt w:val="decimal"/>
+      <w:lvlText w:val="%7."/>
+      <w:lvlJc w:val="left"/>
+      <w:pPr>
+        <w:tabs>
+          <w:tab w:val="num" w:pos="5040"/>
+        </w:tabs>
+        <w:ind w:left="5040" w:hanging="360"/>
+      </w:pPr>
+    </w:lvl>
+    <w:lvl w:ilvl="7" w:tentative="1">
+      <w:start w:val="1"/>
+      <w:numFmt w:val="decimal"/>
+      <w:lvlText w:val="%8."/>
+      <w:lvlJc w:val="left"/>
+      <w:pPr>
+        <w:tabs>
+          <w:tab w:val="num" w:pos="5760"/>
+        </w:tabs>
+        <w:ind w:left="5760" w:hanging="360"/>
+      </w:pPr>
+    </w:lvl>
+    <w:lvl w:ilvl="8" w:tentative="1">
+      <w:start w:val="1"/>
+      <w:numFmt w:val="decimal"/>
+      <w:lvlText w:val="%9."/>
+      <w:lvlJc w:val="left"/>
+      <w:pPr>
+        <w:tabs>
+          <w:tab w:val="num" w:pos="6480"/>
+        </w:tabs>
+        <w:ind w:left="6480" w:hanging="360"/>
+      </w:pPr>
+    </w:lvl>
+  </w:abstractNum>
+  <w:abstractNum w:abstractNumId="7" w15:restartNumberingAfterBreak="0">
     <w:nsid w:val="274A06CF"/>
     <w:multiLevelType w:val="hybridMultilevel"/>
     <w:tmpl w:val="3B44EA1E"/>
@@ -61580,7 +61872,7 @@
       </w:rPr>
     </w:lvl>
   </w:abstractNum>
-  <w:abstractNum w:abstractNumId="7" w15:restartNumberingAfterBreak="0">
+  <w:abstractNum w:abstractNumId="8" w15:restartNumberingAfterBreak="0">
     <w:nsid w:val="2A87350C"/>
     <w:multiLevelType w:val="hybridMultilevel"/>
     <w:tmpl w:val="BAE67B0C"/>
@@ -61693,7 +61985,7 @@
       </w:rPr>
     </w:lvl>
   </w:abstractNum>
-  <w:abstractNum w:abstractNumId="8" w15:restartNumberingAfterBreak="0">
+  <w:abstractNum w:abstractNumId="9" w15:restartNumberingAfterBreak="0">
     <w:nsid w:val="2D804637"/>
     <w:multiLevelType w:val="hybridMultilevel"/>
     <w:tmpl w:val="251C029E"/>
@@ -61807,7 +62099,7 @@
       </w:rPr>
     </w:lvl>
   </w:abstractNum>
-  <w:abstractNum w:abstractNumId="9" w15:restartNumberingAfterBreak="0">
+  <w:abstractNum w:abstractNumId="10" w15:restartNumberingAfterBreak="0">
     <w:nsid w:val="302540BB"/>
     <w:multiLevelType w:val="hybridMultilevel"/>
     <w:tmpl w:val="10749ADE"/>
@@ -61920,7 +62212,7 @@
       </w:rPr>
     </w:lvl>
   </w:abstractNum>
-  <w:abstractNum w:abstractNumId="10" w15:restartNumberingAfterBreak="0">
+  <w:abstractNum w:abstractNumId="11" w15:restartNumberingAfterBreak="0">
     <w:nsid w:val="32ED7D7D"/>
     <w:multiLevelType w:val="hybridMultilevel"/>
     <w:tmpl w:val="EC7E402C"/>
@@ -62033,7 +62325,7 @@
       </w:rPr>
     </w:lvl>
   </w:abstractNum>
-  <w:abstractNum w:abstractNumId="11" w15:restartNumberingAfterBreak="0">
+  <w:abstractNum w:abstractNumId="12" w15:restartNumberingAfterBreak="0">
     <w:nsid w:val="34F72AE6"/>
     <w:multiLevelType w:val="hybridMultilevel"/>
     <w:tmpl w:val="DEB8CA04"/>
@@ -62119,7 +62411,7 @@
       </w:pPr>
     </w:lvl>
   </w:abstractNum>
-  <w:abstractNum w:abstractNumId="12" w15:restartNumberingAfterBreak="0">
+  <w:abstractNum w:abstractNumId="13" w15:restartNumberingAfterBreak="0">
     <w:nsid w:val="356F19E5"/>
     <w:multiLevelType w:val="hybridMultilevel"/>
     <w:tmpl w:val="7256DCFA"/>
@@ -62232,7 +62524,7 @@
       </w:rPr>
     </w:lvl>
   </w:abstractNum>
-  <w:abstractNum w:abstractNumId="13" w15:restartNumberingAfterBreak="0">
+  <w:abstractNum w:abstractNumId="14" w15:restartNumberingAfterBreak="0">
     <w:nsid w:val="359C6155"/>
     <w:multiLevelType w:val="hybridMultilevel"/>
     <w:tmpl w:val="8822ED38"/>
@@ -62345,7 +62637,7 @@
       </w:rPr>
     </w:lvl>
   </w:abstractNum>
-  <w:abstractNum w:abstractNumId="14" w15:restartNumberingAfterBreak="0">
+  <w:abstractNum w:abstractNumId="15" w15:restartNumberingAfterBreak="0">
     <w:nsid w:val="37B6055A"/>
     <w:multiLevelType w:val="hybridMultilevel"/>
     <w:tmpl w:val="46161962"/>
@@ -62458,7 +62750,7 @@
       </w:rPr>
     </w:lvl>
   </w:abstractNum>
-  <w:abstractNum w:abstractNumId="15" w15:restartNumberingAfterBreak="0">
+  <w:abstractNum w:abstractNumId="16" w15:restartNumberingAfterBreak="0">
     <w:nsid w:val="39AC39DE"/>
     <w:multiLevelType w:val="hybridMultilevel"/>
     <w:tmpl w:val="591AB684"/>
@@ -62572,7 +62864,7 @@
       </w:rPr>
     </w:lvl>
   </w:abstractNum>
-  <w:abstractNum w:abstractNumId="16" w15:restartNumberingAfterBreak="0">
+  <w:abstractNum w:abstractNumId="17" w15:restartNumberingAfterBreak="0">
     <w:nsid w:val="429F1594"/>
     <w:multiLevelType w:val="hybridMultilevel"/>
     <w:tmpl w:val="F1DE567C"/>
@@ -62686,7 +62978,7 @@
       </w:rPr>
     </w:lvl>
   </w:abstractNum>
-  <w:abstractNum w:abstractNumId="17" w15:restartNumberingAfterBreak="0">
+  <w:abstractNum w:abstractNumId="18" w15:restartNumberingAfterBreak="0">
     <w:nsid w:val="445648A3"/>
     <w:multiLevelType w:val="hybridMultilevel"/>
     <w:tmpl w:val="BFEAF9BE"/>
@@ -62800,7 +63092,7 @@
       </w:rPr>
     </w:lvl>
   </w:abstractNum>
-  <w:abstractNum w:abstractNumId="18" w15:restartNumberingAfterBreak="0">
+  <w:abstractNum w:abstractNumId="19" w15:restartNumberingAfterBreak="0">
     <w:nsid w:val="44A47929"/>
     <w:multiLevelType w:val="hybridMultilevel"/>
     <w:tmpl w:val="61D20F82"/>
@@ -62914,7 +63206,7 @@
       </w:rPr>
     </w:lvl>
   </w:abstractNum>
-  <w:abstractNum w:abstractNumId="19" w15:restartNumberingAfterBreak="0">
+  <w:abstractNum w:abstractNumId="20" w15:restartNumberingAfterBreak="0">
     <w:nsid w:val="44C217A7"/>
     <w:multiLevelType w:val="hybridMultilevel"/>
     <w:tmpl w:val="3378D8A0"/>
@@ -63027,7 +63319,7 @@
       </w:rPr>
     </w:lvl>
   </w:abstractNum>
-  <w:abstractNum w:abstractNumId="20" w15:restartNumberingAfterBreak="0">
+  <w:abstractNum w:abstractNumId="21" w15:restartNumberingAfterBreak="0">
     <w:nsid w:val="466544D7"/>
     <w:multiLevelType w:val="hybridMultilevel"/>
     <w:tmpl w:val="A4C4770C"/>
@@ -63140,7 +63432,7 @@
       </w:rPr>
     </w:lvl>
   </w:abstractNum>
-  <w:abstractNum w:abstractNumId="21" w15:restartNumberingAfterBreak="0">
+  <w:abstractNum w:abstractNumId="22" w15:restartNumberingAfterBreak="0">
     <w:nsid w:val="49E33DFF"/>
     <w:multiLevelType w:val="hybridMultilevel"/>
     <w:tmpl w:val="4030E4B4"/>
@@ -63254,7 +63546,7 @@
       </w:rPr>
     </w:lvl>
   </w:abstractNum>
-  <w:abstractNum w:abstractNumId="22" w15:restartNumberingAfterBreak="0">
+  <w:abstractNum w:abstractNumId="23" w15:restartNumberingAfterBreak="0">
     <w:nsid w:val="4A090738"/>
     <w:multiLevelType w:val="hybridMultilevel"/>
     <w:tmpl w:val="27BA74A4"/>
@@ -63368,7 +63660,7 @@
       </w:rPr>
     </w:lvl>
   </w:abstractNum>
-  <w:abstractNum w:abstractNumId="23" w15:restartNumberingAfterBreak="0">
+  <w:abstractNum w:abstractNumId="24" w15:restartNumberingAfterBreak="0">
     <w:nsid w:val="4B9C55CB"/>
     <w:multiLevelType w:val="hybridMultilevel"/>
     <w:tmpl w:val="1FC64356"/>
@@ -63482,7 +63774,7 @@
       </w:rPr>
     </w:lvl>
   </w:abstractNum>
-  <w:abstractNum w:abstractNumId="24" w15:restartNumberingAfterBreak="0">
+  <w:abstractNum w:abstractNumId="25" w15:restartNumberingAfterBreak="0">
     <w:nsid w:val="544D505E"/>
     <w:multiLevelType w:val="hybridMultilevel"/>
     <w:tmpl w:val="003EC9D6"/>
@@ -63595,7 +63887,7 @@
       </w:rPr>
     </w:lvl>
   </w:abstractNum>
-  <w:abstractNum w:abstractNumId="25" w15:restartNumberingAfterBreak="0">
+  <w:abstractNum w:abstractNumId="26" w15:restartNumberingAfterBreak="0">
     <w:nsid w:val="58661BE2"/>
     <w:multiLevelType w:val="hybridMultilevel"/>
     <w:tmpl w:val="B6883630"/>
@@ -63708,7 +64000,7 @@
       </w:rPr>
     </w:lvl>
   </w:abstractNum>
-  <w:abstractNum w:abstractNumId="26" w15:restartNumberingAfterBreak="0">
+  <w:abstractNum w:abstractNumId="27" w15:restartNumberingAfterBreak="0">
     <w:nsid w:val="592658F1"/>
     <w:multiLevelType w:val="hybridMultilevel"/>
     <w:tmpl w:val="7A800300"/>
@@ -63822,7 +64114,7 @@
       </w:rPr>
     </w:lvl>
   </w:abstractNum>
-  <w:abstractNum w:abstractNumId="27" w15:restartNumberingAfterBreak="0">
+  <w:abstractNum w:abstractNumId="28" w15:restartNumberingAfterBreak="0">
     <w:nsid w:val="5D886C9D"/>
     <w:multiLevelType w:val="hybridMultilevel"/>
     <w:tmpl w:val="48ECF11C"/>
@@ -63936,7 +64228,7 @@
       </w:rPr>
     </w:lvl>
   </w:abstractNum>
-  <w:abstractNum w:abstractNumId="28" w15:restartNumberingAfterBreak="0">
+  <w:abstractNum w:abstractNumId="29" w15:restartNumberingAfterBreak="0">
     <w:nsid w:val="672A7E91"/>
     <w:multiLevelType w:val="hybridMultilevel"/>
     <w:tmpl w:val="A850B93E"/>
@@ -64050,7 +64342,7 @@
       </w:rPr>
     </w:lvl>
   </w:abstractNum>
-  <w:abstractNum w:abstractNumId="29" w15:restartNumberingAfterBreak="0">
+  <w:abstractNum w:abstractNumId="30" w15:restartNumberingAfterBreak="0">
     <w:nsid w:val="681365F2"/>
     <w:multiLevelType w:val="hybridMultilevel"/>
     <w:tmpl w:val="EF3465EE"/>
@@ -64163,7 +64455,7 @@
       </w:rPr>
     </w:lvl>
   </w:abstractNum>
-  <w:abstractNum w:abstractNumId="30" w15:restartNumberingAfterBreak="0">
+  <w:abstractNum w:abstractNumId="31" w15:restartNumberingAfterBreak="0">
     <w:nsid w:val="68E15D84"/>
     <w:multiLevelType w:val="hybridMultilevel"/>
     <w:tmpl w:val="9DDA477A"/>
@@ -64179,7 +64471,7 @@
         <w:rFonts w:ascii="Symbol" w:hAnsi="Symbol" w:hint="default"/>
       </w:rPr>
     </w:lvl>
-    <w:lvl w:ilvl="1" w:tplc="04090003" w:tentative="1">
+    <w:lvl w:ilvl="1" w:tplc="04090003">
       <w:start w:val="1"/>
       <w:numFmt w:val="bullet"/>
       <w:lvlText w:val="o"/>
@@ -64276,7 +64568,7 @@
       </w:rPr>
     </w:lvl>
   </w:abstractNum>
-  <w:abstractNum w:abstractNumId="31" w15:restartNumberingAfterBreak="0">
+  <w:abstractNum w:abstractNumId="32" w15:restartNumberingAfterBreak="0">
     <w:nsid w:val="6A6B4FEB"/>
     <w:multiLevelType w:val="hybridMultilevel"/>
     <w:tmpl w:val="6F463512"/>
@@ -64390,7 +64682,7 @@
       </w:rPr>
     </w:lvl>
   </w:abstractNum>
-  <w:abstractNum w:abstractNumId="32" w15:restartNumberingAfterBreak="0">
+  <w:abstractNum w:abstractNumId="33" w15:restartNumberingAfterBreak="0">
     <w:nsid w:val="799E0004"/>
     <w:multiLevelType w:val="hybridMultilevel"/>
     <w:tmpl w:val="6DF82E22"/>
@@ -64511,79 +64803,79 @@
     <w:abstractNumId w:val="5"/>
   </w:num>
   <w:num w:numId="3" w16cid:durableId="973874058">
-    <w:abstractNumId w:val="31"/>
+    <w:abstractNumId w:val="32"/>
   </w:num>
   <w:num w:numId="4" w16cid:durableId="393502742">
+    <w:abstractNumId w:val="19"/>
+  </w:num>
+  <w:num w:numId="5" w16cid:durableId="876966620">
+    <w:abstractNumId w:val="22"/>
+  </w:num>
+  <w:num w:numId="6" w16cid:durableId="408623505">
+    <w:abstractNumId w:val="12"/>
+  </w:num>
+  <w:num w:numId="7" w16cid:durableId="517162018">
     <w:abstractNumId w:val="18"/>
   </w:num>
-  <w:num w:numId="5" w16cid:durableId="876966620">
+  <w:num w:numId="8" w16cid:durableId="735399924">
+    <w:abstractNumId w:val="33"/>
+  </w:num>
+  <w:num w:numId="9" w16cid:durableId="974262273">
+    <w:abstractNumId w:val="16"/>
+  </w:num>
+  <w:num w:numId="10" w16cid:durableId="662011366">
+    <w:abstractNumId w:val="8"/>
+  </w:num>
+  <w:num w:numId="11" w16cid:durableId="945188952">
+    <w:abstractNumId w:val="25"/>
+  </w:num>
+  <w:num w:numId="12" w16cid:durableId="1696417766">
+    <w:abstractNumId w:val="13"/>
+  </w:num>
+  <w:num w:numId="13" w16cid:durableId="1901937226">
     <w:abstractNumId w:val="21"/>
   </w:num>
-  <w:num w:numId="6" w16cid:durableId="408623505">
-    <w:abstractNumId w:val="11"/>
+  <w:num w:numId="14" w16cid:durableId="1521823206">
+    <w:abstractNumId w:val="10"/>
   </w:num>
-  <w:num w:numId="7" w16cid:durableId="517162018">
-    <w:abstractNumId w:val="17"/>
+  <w:num w:numId="15" w16cid:durableId="1042171558">
+    <w:abstractNumId w:val="27"/>
   </w:num>
-  <w:num w:numId="8" w16cid:durableId="735399924">
-    <w:abstractNumId w:val="32"/>
-  </w:num>
-  <w:num w:numId="9" w16cid:durableId="974262273">
-    <w:abstractNumId w:val="15"/>
-  </w:num>
-  <w:num w:numId="10" w16cid:durableId="662011366">
+  <w:num w:numId="16" w16cid:durableId="2114470929">
     <w:abstractNumId w:val="7"/>
   </w:num>
-  <w:num w:numId="11" w16cid:durableId="945188952">
-    <w:abstractNumId w:val="24"/>
-  </w:num>
-  <w:num w:numId="12" w16cid:durableId="1696417766">
-    <w:abstractNumId w:val="12"/>
-  </w:num>
-  <w:num w:numId="13" w16cid:durableId="1901937226">
-    <w:abstractNumId w:val="20"/>
-  </w:num>
-  <w:num w:numId="14" w16cid:durableId="1521823206">
+  <w:num w:numId="17" w16cid:durableId="669451274">
     <w:abstractNumId w:val="9"/>
-  </w:num>
-  <w:num w:numId="15" w16cid:durableId="1042171558">
-    <w:abstractNumId w:val="26"/>
-  </w:num>
-  <w:num w:numId="16" w16cid:durableId="2114470929">
-    <w:abstractNumId w:val="6"/>
-  </w:num>
-  <w:num w:numId="17" w16cid:durableId="669451274">
-    <w:abstractNumId w:val="8"/>
   </w:num>
   <w:num w:numId="18" w16cid:durableId="849641427">
     <w:abstractNumId w:val="0"/>
   </w:num>
   <w:num w:numId="19" w16cid:durableId="129440987">
-    <w:abstractNumId w:val="16"/>
+    <w:abstractNumId w:val="17"/>
   </w:num>
   <w:num w:numId="20" w16cid:durableId="956063825">
-    <w:abstractNumId w:val="27"/>
+    <w:abstractNumId w:val="28"/>
   </w:num>
   <w:num w:numId="21" w16cid:durableId="1617909997">
-    <w:abstractNumId w:val="22"/>
+    <w:abstractNumId w:val="23"/>
   </w:num>
   <w:num w:numId="22" w16cid:durableId="1812480890">
-    <w:abstractNumId w:val="30"/>
+    <w:abstractNumId w:val="31"/>
   </w:num>
   <w:num w:numId="23" w16cid:durableId="1611669400">
-    <w:abstractNumId w:val="10"/>
+    <w:abstractNumId w:val="11"/>
   </w:num>
   <w:num w:numId="24" w16cid:durableId="693918379">
     <w:abstractNumId w:val="4"/>
   </w:num>
   <w:num w:numId="25" w16cid:durableId="330960251">
-    <w:abstractNumId w:val="25"/>
+    <w:abstractNumId w:val="26"/>
   </w:num>
   <w:num w:numId="26" w16cid:durableId="2005696486">
-    <w:abstractNumId w:val="29"/>
+    <w:abstractNumId w:val="30"/>
   </w:num>
   <w:num w:numId="27" w16cid:durableId="226109453">
-    <w:abstractNumId w:val="13"/>
+    <w:abstractNumId w:val="14"/>
   </w:num>
   <w:num w:numId="28" w16cid:durableId="610208958">
     <w:abstractNumId w:val="3"/>
@@ -64592,16 +64884,19 @@
     <w:abstractNumId w:val="2"/>
   </w:num>
   <w:num w:numId="30" w16cid:durableId="1221677152">
-    <w:abstractNumId w:val="19"/>
+    <w:abstractNumId w:val="20"/>
   </w:num>
   <w:num w:numId="31" w16cid:durableId="308292798">
-    <w:abstractNumId w:val="14"/>
+    <w:abstractNumId w:val="15"/>
   </w:num>
   <w:num w:numId="32" w16cid:durableId="214859307">
-    <w:abstractNumId w:val="23"/>
+    <w:abstractNumId w:val="24"/>
   </w:num>
   <w:num w:numId="33" w16cid:durableId="1374042834">
-    <w:abstractNumId w:val="28"/>
+    <w:abstractNumId w:val="29"/>
+  </w:num>
+  <w:num w:numId="34" w16cid:durableId="1434008797">
+    <w:abstractNumId w:val="6"/>
   </w:num>
 </w:numbering>
 </file>

</xml_diff>